<commit_message>
upload Q3 + Q4
</commit_message>
<xml_diff>
--- a/ans_ex4.docx
+++ b/ans_ex4.docx
@@ -433,7 +433,6 @@
         <w:pStyle w:val="Heading2"/>
         <w:bidi/>
         <w:rPr>
-          <w:rFonts w:hint="cs"/>
           <w:rtl/>
         </w:rPr>
       </w:pPr>
@@ -852,7 +851,6 @@
         <w:pStyle w:val="Heading3"/>
         <w:bidi/>
         <w:rPr>
-          <w:rFonts w:hint="cs"/>
           <w:rtl/>
         </w:rPr>
       </w:pPr>
@@ -2232,7 +2230,6 @@
       <w:pPr>
         <w:bidi/>
         <w:rPr>
-          <w:rFonts w:hint="cs"/>
           <w:rtl/>
         </w:rPr>
       </w:pPr>
@@ -2462,7 +2459,6 @@
               <w:jc w:val="center"/>
               <w:cnfStyle w:val="100000000000" w:firstRow="1" w:lastRow="0" w:firstColumn="0" w:lastColumn="0" w:oddVBand="0" w:evenVBand="0" w:oddHBand="0" w:evenHBand="0" w:firstRowFirstColumn="0" w:firstRowLastColumn="0" w:lastRowFirstColumn="0" w:lastRowLastColumn="0"/>
               <w:rPr>
-                <w:rFonts w:hint="cs"/>
                 <w:color w:val="538135" w:themeColor="accent6" w:themeShade="BF"/>
               </w:rPr>
             </w:pPr>
@@ -4024,7 +4020,6 @@
               <w:jc w:val="center"/>
               <w:cnfStyle w:val="100000000000" w:firstRow="1" w:lastRow="0" w:firstColumn="0" w:lastColumn="0" w:oddVBand="0" w:evenVBand="0" w:oddHBand="0" w:evenHBand="0" w:firstRowFirstColumn="0" w:firstRowLastColumn="0" w:lastRowFirstColumn="0" w:lastRowLastColumn="0"/>
               <w:rPr>
-                <w:rFonts w:hint="cs"/>
                 <w:color w:val="538135" w:themeColor="accent6" w:themeShade="BF"/>
               </w:rPr>
             </w:pPr>
@@ -5154,7 +5149,6 @@
       <w:pPr>
         <w:bidi/>
         <w:rPr>
-          <w:rFonts w:hint="cs"/>
           <w:rtl/>
         </w:rPr>
       </w:pPr>
@@ -5542,7 +5536,6 @@
       <w:pPr>
         <w:bidi/>
         <w:rPr>
-          <w:rFonts w:hint="cs"/>
           <w:rtl/>
         </w:rPr>
       </w:pPr>
@@ -5580,7 +5573,6 @@
         <w:pStyle w:val="Heading2"/>
         <w:bidi/>
         <w:rPr>
-          <w:rFonts w:hint="cs"/>
           <w:rtl/>
         </w:rPr>
       </w:pPr>
@@ -6414,6 +6406,7 @@
       <w:r>
         <w:rPr>
           <w:rFonts w:cs="Arial"/>
+          <w:noProof/>
           <w:rtl/>
         </w:rPr>
         <mc:AlternateContent>
@@ -6954,6 +6947,7 @@
       <w:r>
         <w:rPr>
           <w:rFonts w:cs="Arial"/>
+          <w:noProof/>
           <w:rtl/>
         </w:rPr>
         <mc:AlternateContent>
@@ -7201,6 +7195,7 @@
       <w:r>
         <w:rPr>
           <w:rFonts w:cs="Arial"/>
+          <w:noProof/>
           <w:rtl/>
         </w:rPr>
         <mc:AlternateContent>
@@ -7302,6 +7297,7 @@
       <w:r>
         <w:rPr>
           <w:rFonts w:cs="Arial"/>
+          <w:noProof/>
           <w:rtl/>
         </w:rPr>
         <mc:AlternateContent>
@@ -7403,6 +7399,7 @@
       <w:r>
         <w:rPr>
           <w:rFonts w:cs="Arial"/>
+          <w:noProof/>
           <w:rtl/>
         </w:rPr>
         <mc:AlternateContent>
@@ -7504,6 +7501,7 @@
       <w:r>
         <w:rPr>
           <w:rFonts w:cs="Arial"/>
+          <w:noProof/>
           <w:rtl/>
         </w:rPr>
         <mc:AlternateContent>
@@ -7649,14 +7647,7 @@
           <w:rFonts w:hint="cs"/>
           <w:rtl/>
         </w:rPr>
-        <w:t xml:space="preserve"> בכתום</w:t>
-      </w:r>
-      <w:r>
-        <w:rPr>
-          <w:rFonts w:hint="cs"/>
-          <w:rtl/>
-        </w:rPr>
-        <w:t>)</w:t>
+        <w:t xml:space="preserve"> בכתום)</w:t>
       </w:r>
       <w:r>
         <w:br/>
@@ -7736,7 +7727,6 @@
         <w:bidi/>
         <w:ind w:left="720"/>
         <w:rPr>
-          <w:rFonts w:hint="cs"/>
           <w:rtl/>
         </w:rPr>
       </w:pPr>
@@ -8553,6 +8543,7 @@
       <w:r>
         <w:rPr>
           <w:rFonts w:cs="Arial"/>
+          <w:noProof/>
           <w:rtl/>
         </w:rPr>
         <mc:AlternateContent>
@@ -9097,6 +9088,7 @@
       <w:r>
         <w:rPr>
           <w:rFonts w:cs="Arial"/>
+          <w:noProof/>
           <w:rtl/>
         </w:rPr>
         <mc:AlternateContent>
@@ -9344,6 +9336,7 @@
       <w:r>
         <w:rPr>
           <w:rFonts w:cs="Arial"/>
+          <w:noProof/>
           <w:rtl/>
         </w:rPr>
         <mc:AlternateContent>
@@ -9445,6 +9438,7 @@
       <w:r>
         <w:rPr>
           <w:rFonts w:cs="Arial"/>
+          <w:noProof/>
           <w:rtl/>
         </w:rPr>
         <mc:AlternateContent>
@@ -9546,6 +9540,7 @@
       <w:r>
         <w:rPr>
           <w:rFonts w:cs="Arial"/>
+          <w:noProof/>
           <w:rtl/>
         </w:rPr>
         <mc:AlternateContent>
@@ -9647,6 +9642,7 @@
       <w:r>
         <w:rPr>
           <w:rFonts w:cs="Arial"/>
+          <w:noProof/>
           <w:rtl/>
         </w:rPr>
         <mc:AlternateContent>
@@ -9817,7 +9813,6 @@
         <w:bidi/>
         <w:ind w:firstLine="720"/>
         <w:rPr>
-          <w:rFonts w:hint="cs"/>
           <w:rtl/>
         </w:rPr>
       </w:pPr>
@@ -10458,6 +10453,7 @@
       <w:r>
         <w:rPr>
           <w:rFonts w:cs="Arial"/>
+          <w:noProof/>
           <w:rtl/>
         </w:rPr>
         <mc:AlternateContent>
@@ -11006,6 +11002,7 @@
       <w:r>
         <w:rPr>
           <w:rFonts w:cs="Arial"/>
+          <w:noProof/>
           <w:rtl/>
         </w:rPr>
         <mc:AlternateContent>
@@ -11253,6 +11250,7 @@
       <w:r>
         <w:rPr>
           <w:rFonts w:cs="Arial"/>
+          <w:noProof/>
           <w:rtl/>
         </w:rPr>
         <mc:AlternateContent>
@@ -11354,6 +11352,7 @@
       <w:r>
         <w:rPr>
           <w:rFonts w:cs="Arial"/>
+          <w:noProof/>
           <w:rtl/>
         </w:rPr>
         <mc:AlternateContent>
@@ -11455,6 +11454,7 @@
       <w:r>
         <w:rPr>
           <w:rFonts w:cs="Arial"/>
+          <w:noProof/>
           <w:rtl/>
         </w:rPr>
         <mc:AlternateContent>
@@ -11556,6 +11556,7 @@
       <w:r>
         <w:rPr>
           <w:rFonts w:cs="Arial"/>
+          <w:noProof/>
           <w:rtl/>
         </w:rPr>
         <mc:AlternateContent>
@@ -11891,7 +11892,6 @@
         <w:bidi/>
         <w:ind w:left="720"/>
         <w:rPr>
-          <w:rFonts w:hint="cs"/>
           <w:rtl/>
         </w:rPr>
       </w:pPr>
@@ -12709,6 +12709,7 @@
       <w:r>
         <w:rPr>
           <w:rFonts w:cs="Arial"/>
+          <w:noProof/>
           <w:rtl/>
         </w:rPr>
         <mc:AlternateContent>
@@ -13257,6 +13258,7 @@
       <w:r>
         <w:rPr>
           <w:rFonts w:cs="Arial"/>
+          <w:noProof/>
           <w:rtl/>
         </w:rPr>
         <mc:AlternateContent>
@@ -13504,6 +13506,7 @@
       <w:r>
         <w:rPr>
           <w:rFonts w:cs="Arial"/>
+          <w:noProof/>
           <w:rtl/>
         </w:rPr>
         <mc:AlternateContent>
@@ -13605,6 +13608,7 @@
       <w:r>
         <w:rPr>
           <w:rFonts w:cs="Arial"/>
+          <w:noProof/>
           <w:rtl/>
         </w:rPr>
         <mc:AlternateContent>
@@ -13706,6 +13710,7 @@
       <w:r>
         <w:rPr>
           <w:rFonts w:cs="Arial"/>
+          <w:noProof/>
           <w:rtl/>
         </w:rPr>
         <mc:AlternateContent>
@@ -13807,6 +13812,7 @@
       <w:r>
         <w:rPr>
           <w:rFonts w:cs="Arial"/>
+          <w:noProof/>
           <w:rtl/>
         </w:rPr>
         <mc:AlternateContent>
@@ -13997,7 +14003,6 @@
         </w:numPr>
         <w:bidi/>
         <w:rPr>
-          <w:rFonts w:hint="cs"/>
           <w:rtl/>
         </w:rPr>
       </w:pPr>
@@ -14015,35 +14020,23 @@
           <w:rFonts w:hint="cs"/>
           <w:rtl/>
         </w:rPr>
-        <w:t xml:space="preserve">נשלחות 5 פקטות ללא תלות בעץ. </w:t>
-      </w:r>
-      <w:r>
-        <w:rPr>
-          <w:rFonts w:hint="cs"/>
-          <w:rtl/>
-        </w:rPr>
-        <w:t xml:space="preserve">מספר הפקטות </w:t>
-      </w:r>
-      <w:r>
-        <w:rPr>
-          <w:rFonts w:hint="cs"/>
-          <w:rtl/>
-        </w:rPr>
-        <w:t xml:space="preserve">שנשלחות </w:t>
-      </w:r>
-      <w:r>
-        <w:rPr>
-          <w:rFonts w:hint="cs"/>
-          <w:rtl/>
-        </w:rPr>
-        <w:t>הוא כמספר הקשתות</w:t>
-      </w:r>
-      <w:r>
-        <w:rPr>
-          <w:rFonts w:hint="cs"/>
-          <w:rtl/>
-        </w:rPr>
-        <w:t xml:space="preserve">, מיכוון שעץ בהגדרתו מכיל </w:t>
+        <w:t xml:space="preserve">נשלחות </w:t>
+      </w:r>
+      <w:r>
+        <w:rPr>
+          <w:rFonts w:hint="cs"/>
+          <w:b/>
+          <w:bCs/>
+          <w:rtl/>
+        </w:rPr>
+        <w:t>5 פקטות ללא תלות בעץ</w:t>
+      </w:r>
+      <w:r>
+        <w:rPr>
+          <w:rFonts w:hint="cs"/>
+          <w:rtl/>
+        </w:rPr>
+        <w:t xml:space="preserve">. מספר הפקטות שנשלחות הוא כמספר הקשתות, מיכוון שעץ בהגדרתו מכיל </w:t>
       </w:r>
       <w:r>
         <w:t>|V|-1</w:t>
@@ -14318,15 +14311,30 @@
         </w:rPr>
         <w:t xml:space="preserve"> לא שולח פקטות.</w:t>
       </w:r>
+      <w:r>
+        <w:br/>
+      </w:r>
+      <w:r>
+        <w:rPr>
+          <w:rFonts w:hint="cs"/>
+          <w:rtl/>
+        </w:rPr>
+        <w:t xml:space="preserve">סה"כ קיבלנו </w:t>
+      </w:r>
+      <w:r>
+        <w:rPr>
+          <w:rFonts w:hint="cs"/>
+          <w:b/>
+          <w:bCs/>
+          <w:rtl/>
+        </w:rPr>
+        <w:t>11 פקטות.</w:t>
+      </w:r>
     </w:p>
     <w:p>
       <w:pPr>
         <w:bidi/>
         <w:ind w:left="225"/>
-        <w:rPr>
-          <w:rFonts w:hint="cs"/>
-          <w:rtl/>
-        </w:rPr>
       </w:pPr>
       <w:r>
         <w:rPr>
@@ -14361,21 +14369,7 @@
           <w:rFonts w:hint="cs"/>
           <w:rtl/>
         </w:rPr>
-        <w:t xml:space="preserve"> (הקשת ה</w:t>
-      </w:r>
-      <w:r>
-        <w:rPr>
-          <w:rFonts w:hint="cs"/>
-          <w:rtl/>
-        </w:rPr>
-        <w:t>כתומה</w:t>
-      </w:r>
-      <w:r>
-        <w:rPr>
-          <w:rFonts w:hint="cs"/>
-          <w:rtl/>
-        </w:rPr>
-        <w:t xml:space="preserve"> שמוביל</w:t>
+        <w:t xml:space="preserve"> (הקשת הכתומה שמוביל</w:t>
       </w:r>
       <w:r>
         <w:rPr>
@@ -14399,14 +14393,7 @@
           <w:rFonts w:hint="cs"/>
           <w:rtl/>
         </w:rPr>
-        <w:t xml:space="preserve">) </w:t>
-      </w:r>
-      <w:r>
-        <w:rPr>
-          <w:rFonts w:hint="cs"/>
-          <w:rtl/>
-        </w:rPr>
-        <w:t>שממנה הוא מעביר את המידע הלאה לכל שאר הקשתות</w:t>
+        <w:t>) שממנה הוא מעביר את המידע הלאה לכל שאר הקשתות</w:t>
       </w:r>
       <w:r>
         <w:rPr>
@@ -14427,7 +14414,21 @@
           <w:rFonts w:hint="cs"/>
           <w:rtl/>
         </w:rPr>
-        <w:t xml:space="preserve">הקשתות מידע שמגיע לא יעבור הלאה. בנוסף, בהכרח הוא יקבל את המידע בקשת ממנו הוא מעביר אותו הלאה (מיכוון שהעץ הכתום עובר דרך כל הצמתים)  </w:t>
+        <w:t xml:space="preserve">הקשתות מידע שמגיע לא יעבור הלאה. בנוסף, בהכרח הוא יקבל את המידע בקשת </w:t>
+      </w:r>
+      <w:r>
+        <w:rPr>
+          <w:rFonts w:hint="cs"/>
+          <w:rtl/>
+        </w:rPr>
+        <w:t xml:space="preserve">ההעברה </w:t>
+      </w:r>
+      <w:r>
+        <w:rPr>
+          <w:rFonts w:hint="cs"/>
+          <w:rtl/>
+        </w:rPr>
+        <w:t xml:space="preserve">(מיכוון שהעץ הכתום עובר דרך כל הצמתים)  </w:t>
       </w:r>
       <w:r>
         <w:sym w:font="Wingdings" w:char="F0E7"/>
@@ -14450,7 +14451,21 @@
           <w:rFonts w:hint="cs"/>
           <w:rtl/>
         </w:rPr>
-        <w:t>כל צומת תקבל את המידע מ"קשת העברה" אחת בדיוק, ותשלח אותה בכל שאר הקשתות בדיוק פעם אחת.</w:t>
+        <w:t>כל צומת תקבל את המידע מ"קשת העברה" אחת בדיוק</w:t>
+      </w:r>
+      <w:r>
+        <w:rPr>
+          <w:rFonts w:hint="cs"/>
+          <w:rtl/>
+        </w:rPr>
+        <w:t xml:space="preserve">(מכיוון שלא נוצרים מעגלים בשליחת הפקטות), ולכן </w:t>
+      </w:r>
+      <w:r>
+        <w:rPr>
+          <w:rFonts w:hint="cs"/>
+          <w:rtl/>
+        </w:rPr>
+        <w:t>תשלח אותה בכל שאר הקשתות בדיוק פעם אחת.</w:t>
       </w:r>
       <w:r>
         <w:rPr>
@@ -14463,19 +14478,3293 @@
           <w:rFonts w:hint="cs"/>
           <w:rtl/>
         </w:rPr>
-        <w:t>לכן קיבלנו שמספר הפקטות יהיה זהה לא משנה באיזה מבנה של עץ נבחר.</w:t>
-      </w:r>
+        <w:t>מכך נובע</w:t>
+      </w:r>
+      <w:r>
+        <w:rPr>
+          <w:rFonts w:hint="cs"/>
+          <w:rtl/>
+        </w:rPr>
+        <w:t xml:space="preserve"> שמספר הפקטות יהיה זהה לא משנה באיזה מבנה של עץ נבחר.</w:t>
+      </w:r>
+      <w:r>
+        <w:rPr>
+          <w:rtl/>
+        </w:rPr>
+        <w:br/>
+      </w:r>
+    </w:p>
+    <w:p>
+      <w:pPr>
+        <w:pStyle w:val="Heading2"/>
+        <w:bidi/>
+        <w:rPr>
+          <w:rFonts w:hint="cs"/>
+          <w:rtl/>
+        </w:rPr>
+      </w:pPr>
+      <w:r>
+        <w:rPr>
+          <w:rFonts w:hint="cs"/>
+          <w:rtl/>
+        </w:rPr>
+        <w:t>שאלה 3</w:t>
+      </w:r>
+    </w:p>
+    <w:tbl>
+      <w:tblPr>
+        <w:tblStyle w:val="GridTable5Dark-Accent3"/>
+        <w:bidiVisual/>
+        <w:tblW w:w="0" w:type="auto"/>
+        <w:tblInd w:w="20" w:type="dxa"/>
+        <w:tblLook w:val="04A0" w:firstRow="1" w:lastRow="0" w:firstColumn="1" w:lastColumn="0" w:noHBand="0" w:noVBand="1"/>
+      </w:tblPr>
+      <w:tblGrid>
+        <w:gridCol w:w="1340"/>
+        <w:gridCol w:w="5575"/>
+      </w:tblGrid>
+      <w:tr>
+        <w:trPr>
+          <w:cnfStyle w:val="100000000000" w:firstRow="1" w:lastRow="0" w:firstColumn="0" w:lastColumn="0" w:oddVBand="0" w:evenVBand="0" w:oddHBand="0" w:evenHBand="0" w:firstRowFirstColumn="0" w:firstRowLastColumn="0" w:lastRowFirstColumn="0" w:lastRowLastColumn="0"/>
+        </w:trPr>
+        <w:tc>
+          <w:tcPr>
+            <w:cnfStyle w:val="001000000000" w:firstRow="0" w:lastRow="0" w:firstColumn="1" w:lastColumn="0" w:oddVBand="0" w:evenVBand="0" w:oddHBand="0" w:evenHBand="0" w:firstRowFirstColumn="0" w:firstRowLastColumn="0" w:lastRowFirstColumn="0" w:lastRowLastColumn="0"/>
+            <w:tcW w:w="1340" w:type="dxa"/>
+          </w:tcPr>
+          <w:p>
+            <w:pPr>
+              <w:bidi/>
+              <w:jc w:val="center"/>
+              <w:rPr>
+                <w:rtl/>
+              </w:rPr>
+            </w:pPr>
+            <w:r>
+              <w:rPr>
+                <w:rFonts w:hint="cs"/>
+                <w:rtl/>
+              </w:rPr>
+              <w:t>ארגון</w:t>
+            </w:r>
+          </w:p>
+        </w:tc>
+        <w:tc>
+          <w:tcPr>
+            <w:tcW w:w="5575" w:type="dxa"/>
+          </w:tcPr>
+          <w:p>
+            <w:pPr>
+              <w:bidi/>
+              <w:jc w:val="center"/>
+              <w:cnfStyle w:val="100000000000" w:firstRow="1" w:lastRow="0" w:firstColumn="0" w:lastColumn="0" w:oddVBand="0" w:evenVBand="0" w:oddHBand="0" w:evenHBand="0" w:firstRowFirstColumn="0" w:firstRowLastColumn="0" w:lastRowFirstColumn="0" w:lastRowLastColumn="0"/>
+              <w:rPr>
+                <w:rtl/>
+              </w:rPr>
+            </w:pPr>
+            <w:r>
+              <w:rPr>
+                <w:rFonts w:hint="cs"/>
+                <w:rtl/>
+              </w:rPr>
+              <w:t>הקצאת</w:t>
+            </w:r>
+            <w:r>
+              <w:rPr>
+                <w:rFonts w:hint="cs"/>
+                <w:rtl/>
+              </w:rPr>
+              <w:t xml:space="preserve"> כתובות לארגון</w:t>
+            </w:r>
+          </w:p>
+        </w:tc>
+      </w:tr>
+      <w:tr>
+        <w:trPr>
+          <w:cnfStyle w:val="000000100000" w:firstRow="0" w:lastRow="0" w:firstColumn="0" w:lastColumn="0" w:oddVBand="0" w:evenVBand="0" w:oddHBand="1" w:evenHBand="0" w:firstRowFirstColumn="0" w:firstRowLastColumn="0" w:lastRowFirstColumn="0" w:lastRowLastColumn="0"/>
+        </w:trPr>
+        <w:tc>
+          <w:tcPr>
+            <w:cnfStyle w:val="001000000000" w:firstRow="0" w:lastRow="0" w:firstColumn="1" w:lastColumn="0" w:oddVBand="0" w:evenVBand="0" w:oddHBand="0" w:evenHBand="0" w:firstRowFirstColumn="0" w:firstRowLastColumn="0" w:lastRowFirstColumn="0" w:lastRowLastColumn="0"/>
+            <w:tcW w:w="1340" w:type="dxa"/>
+          </w:tcPr>
+          <w:p>
+            <w:pPr>
+              <w:bidi/>
+              <w:jc w:val="center"/>
+              <w:rPr>
+                <w:rtl/>
+              </w:rPr>
+            </w:pPr>
+            <w:r>
+              <w:rPr>
+                <w:rFonts w:hint="cs"/>
+              </w:rPr>
+              <w:t>A</w:t>
+            </w:r>
+          </w:p>
+        </w:tc>
+        <w:tc>
+          <w:tcPr>
+            <w:tcW w:w="5575" w:type="dxa"/>
+          </w:tcPr>
+          <w:p>
+            <w:pPr>
+              <w:bidi/>
+              <w:jc w:val="center"/>
+              <w:cnfStyle w:val="000000100000" w:firstRow="0" w:lastRow="0" w:firstColumn="0" w:lastColumn="0" w:oddVBand="0" w:evenVBand="0" w:oddHBand="1" w:evenHBand="0" w:firstRowFirstColumn="0" w:firstRowLastColumn="0" w:lastRowFirstColumn="0" w:lastRowLastColumn="0"/>
+            </w:pPr>
+            <w:r>
+              <w:t>193.15.</w:t>
+            </w:r>
+            <w:r>
+              <w:t>16</w:t>
+            </w:r>
+            <w:r>
+              <w:t>.0/</w:t>
+            </w:r>
+            <w:r>
+              <w:t>20 (4096 address)</w:t>
+            </w:r>
+            <w:r>
+              <w:t xml:space="preserve"> </w:t>
+            </w:r>
+            <w:r>
+              <w:t>+</w:t>
+            </w:r>
+          </w:p>
+          <w:p>
+            <w:pPr>
+              <w:bidi/>
+              <w:jc w:val="center"/>
+              <w:cnfStyle w:val="000000100000" w:firstRow="0" w:lastRow="0" w:firstColumn="0" w:lastColumn="0" w:oddVBand="0" w:evenVBand="0" w:oddHBand="1" w:evenHBand="0" w:firstRowFirstColumn="0" w:firstRowLastColumn="0" w:lastRowFirstColumn="0" w:lastRowLastColumn="0"/>
+            </w:pPr>
+            <w:r>
+              <w:t>193.15.</w:t>
+            </w:r>
+            <w:r>
+              <w:t>32</w:t>
+            </w:r>
+            <w:r>
+              <w:t>.0/20</w:t>
+            </w:r>
+            <w:r>
+              <w:t>(4096 address)</w:t>
+            </w:r>
+          </w:p>
+        </w:tc>
+      </w:tr>
+      <w:tr>
+        <w:tc>
+          <w:tcPr>
+            <w:cnfStyle w:val="001000000000" w:firstRow="0" w:lastRow="0" w:firstColumn="1" w:lastColumn="0" w:oddVBand="0" w:evenVBand="0" w:oddHBand="0" w:evenHBand="0" w:firstRowFirstColumn="0" w:firstRowLastColumn="0" w:lastRowFirstColumn="0" w:lastRowLastColumn="0"/>
+            <w:tcW w:w="1340" w:type="dxa"/>
+          </w:tcPr>
+          <w:p>
+            <w:pPr>
+              <w:bidi/>
+              <w:jc w:val="center"/>
+              <w:rPr>
+                <w:rtl/>
+              </w:rPr>
+            </w:pPr>
+            <w:r>
+              <w:rPr>
+                <w:rFonts w:hint="cs"/>
+              </w:rPr>
+              <w:t>B</w:t>
+            </w:r>
+          </w:p>
+        </w:tc>
+        <w:tc>
+          <w:tcPr>
+            <w:tcW w:w="5575" w:type="dxa"/>
+          </w:tcPr>
+          <w:p>
+            <w:pPr>
+              <w:bidi/>
+              <w:jc w:val="center"/>
+              <w:cnfStyle w:val="000000000000" w:firstRow="0" w:lastRow="0" w:firstColumn="0" w:lastColumn="0" w:oddVBand="0" w:evenVBand="0" w:oddHBand="0" w:evenHBand="0" w:firstRowFirstColumn="0" w:firstRowLastColumn="0" w:lastRowFirstColumn="0" w:lastRowLastColumn="0"/>
+              <w:rPr>
+                <w:rtl/>
+              </w:rPr>
+            </w:pPr>
+            <w:r>
+              <w:t>193.15.48.0/20 (4096 address)</w:t>
+            </w:r>
+          </w:p>
+        </w:tc>
+      </w:tr>
+      <w:tr>
+        <w:trPr>
+          <w:cnfStyle w:val="000000100000" w:firstRow="0" w:lastRow="0" w:firstColumn="0" w:lastColumn="0" w:oddVBand="0" w:evenVBand="0" w:oddHBand="1" w:evenHBand="0" w:firstRowFirstColumn="0" w:firstRowLastColumn="0" w:lastRowFirstColumn="0" w:lastRowLastColumn="0"/>
+        </w:trPr>
+        <w:tc>
+          <w:tcPr>
+            <w:cnfStyle w:val="001000000000" w:firstRow="0" w:lastRow="0" w:firstColumn="1" w:lastColumn="0" w:oddVBand="0" w:evenVBand="0" w:oddHBand="0" w:evenHBand="0" w:firstRowFirstColumn="0" w:firstRowLastColumn="0" w:lastRowFirstColumn="0" w:lastRowLastColumn="0"/>
+            <w:tcW w:w="1340" w:type="dxa"/>
+          </w:tcPr>
+          <w:p>
+            <w:pPr>
+              <w:bidi/>
+              <w:jc w:val="center"/>
+              <w:rPr>
+                <w:rtl/>
+              </w:rPr>
+            </w:pPr>
+            <w:r>
+              <w:rPr>
+                <w:rFonts w:hint="cs"/>
+              </w:rPr>
+              <w:t>C</w:t>
+            </w:r>
+          </w:p>
+        </w:tc>
+        <w:tc>
+          <w:tcPr>
+            <w:tcW w:w="5575" w:type="dxa"/>
+          </w:tcPr>
+          <w:p>
+            <w:pPr>
+              <w:bidi/>
+              <w:jc w:val="center"/>
+              <w:cnfStyle w:val="000000100000" w:firstRow="0" w:lastRow="0" w:firstColumn="0" w:lastColumn="0" w:oddVBand="0" w:evenVBand="0" w:oddHBand="1" w:evenHBand="0" w:firstRowFirstColumn="0" w:firstRowLastColumn="0" w:lastRowFirstColumn="0" w:lastRowLastColumn="0"/>
+              <w:rPr>
+                <w:rtl/>
+              </w:rPr>
+            </w:pPr>
+            <w:r>
+              <w:t>193.15.72.0/21 (2048 address)</w:t>
+            </w:r>
+          </w:p>
+        </w:tc>
+      </w:tr>
+      <w:tr>
+        <w:trPr>
+          <w:trHeight w:val="287"/>
+        </w:trPr>
+        <w:tc>
+          <w:tcPr>
+            <w:cnfStyle w:val="001000000000" w:firstRow="0" w:lastRow="0" w:firstColumn="1" w:lastColumn="0" w:oddVBand="0" w:evenVBand="0" w:oddHBand="0" w:evenHBand="0" w:firstRowFirstColumn="0" w:firstRowLastColumn="0" w:lastRowFirstColumn="0" w:lastRowLastColumn="0"/>
+            <w:tcW w:w="1340" w:type="dxa"/>
+          </w:tcPr>
+          <w:p>
+            <w:pPr>
+              <w:bidi/>
+              <w:jc w:val="center"/>
+              <w:rPr>
+                <w:rtl/>
+              </w:rPr>
+            </w:pPr>
+            <w:r>
+              <w:rPr>
+                <w:rFonts w:hint="cs"/>
+              </w:rPr>
+              <w:t>D</w:t>
+            </w:r>
+          </w:p>
+        </w:tc>
+        <w:tc>
+          <w:tcPr>
+            <w:tcW w:w="5575" w:type="dxa"/>
+          </w:tcPr>
+          <w:p>
+            <w:pPr>
+              <w:bidi/>
+              <w:jc w:val="center"/>
+              <w:cnfStyle w:val="000000000000" w:firstRow="0" w:lastRow="0" w:firstColumn="0" w:lastColumn="0" w:oddVBand="0" w:evenVBand="0" w:oddHBand="0" w:evenHBand="0" w:firstRowFirstColumn="0" w:firstRowLastColumn="0" w:lastRowFirstColumn="0" w:lastRowLastColumn="0"/>
+              <w:rPr>
+                <w:rtl/>
+              </w:rPr>
+            </w:pPr>
+            <w:r>
+              <w:t>193.15.80.0/20 (4096 address)</w:t>
+            </w:r>
+          </w:p>
+        </w:tc>
+      </w:tr>
+    </w:tbl>
+    <w:p>
+      <w:pPr>
+        <w:bidi/>
+      </w:pPr>
+    </w:p>
+    <w:p>
+      <w:pPr>
+        <w:rPr>
+          <w:rFonts w:asciiTheme="majorHAnsi" w:eastAsiaTheme="majorEastAsia" w:hAnsiTheme="majorHAnsi" w:cstheme="majorBidi"/>
+          <w:color w:val="2E74B5" w:themeColor="accent1" w:themeShade="BF"/>
+          <w:sz w:val="26"/>
+          <w:szCs w:val="26"/>
+          <w:rtl/>
+        </w:rPr>
+      </w:pPr>
+      <w:r>
+        <w:rPr>
+          <w:rtl/>
+        </w:rPr>
+        <w:br w:type="page"/>
+      </w:r>
+    </w:p>
+    <w:p>
+      <w:pPr>
+        <w:pStyle w:val="Heading2"/>
+        <w:bidi/>
+        <w:rPr>
+          <w:rFonts w:hint="cs"/>
+          <w:rtl/>
+        </w:rPr>
+      </w:pPr>
+      <w:r>
+        <w:rPr>
+          <w:rFonts w:cs="Arial"/>
+          <w:noProof/>
+          <w:rtl/>
+        </w:rPr>
+        <w:lastRenderedPageBreak/>
+        <w:drawing>
+          <wp:anchor distT="0" distB="0" distL="114300" distR="114300" simplePos="0" relativeHeight="251781120" behindDoc="0" locked="0" layoutInCell="1" allowOverlap="1">
+            <wp:simplePos x="0" y="0"/>
+            <wp:positionH relativeFrom="column">
+              <wp:posOffset>-628650</wp:posOffset>
+            </wp:positionH>
+            <wp:positionV relativeFrom="paragraph">
+              <wp:posOffset>104775</wp:posOffset>
+            </wp:positionV>
+            <wp:extent cx="4271645" cy="4186555"/>
+            <wp:effectExtent l="0" t="0" r="0" b="4445"/>
+            <wp:wrapSquare wrapText="bothSides"/>
+            <wp:docPr id="9" name="Picture 9"/>
+            <wp:cNvGraphicFramePr>
+              <a:graphicFrameLocks xmlns:a="http://schemas.openxmlformats.org/drawingml/2006/main" noChangeAspect="1"/>
+            </wp:cNvGraphicFramePr>
+            <a:graphic xmlns:a="http://schemas.openxmlformats.org/drawingml/2006/main">
+              <a:graphicData uri="http://schemas.openxmlformats.org/drawingml/2006/picture">
+                <pic:pic xmlns:pic="http://schemas.openxmlformats.org/drawingml/2006/picture">
+                  <pic:nvPicPr>
+                    <pic:cNvPr id="0" name="Picture 1"/>
+                    <pic:cNvPicPr>
+                      <a:picLocks noChangeAspect="1" noChangeArrowheads="1"/>
+                    </pic:cNvPicPr>
+                  </pic:nvPicPr>
+                  <pic:blipFill>
+                    <a:blip r:embed="rId8" cstate="print">
+                      <a:extLst>
+                        <a:ext uri="{28A0092B-C50C-407E-A947-70E740481C1C}">
+                          <a14:useLocalDpi xmlns:a14="http://schemas.microsoft.com/office/drawing/2010/main" val="0"/>
+                        </a:ext>
+                      </a:extLst>
+                    </a:blip>
+                    <a:srcRect/>
+                    <a:stretch>
+                      <a:fillRect/>
+                    </a:stretch>
+                  </pic:blipFill>
+                  <pic:spPr bwMode="auto">
+                    <a:xfrm>
+                      <a:off x="0" y="0"/>
+                      <a:ext cx="4271645" cy="4186555"/>
+                    </a:xfrm>
+                    <a:prstGeom prst="rect">
+                      <a:avLst/>
+                    </a:prstGeom>
+                    <a:noFill/>
+                    <a:ln>
+                      <a:noFill/>
+                    </a:ln>
+                  </pic:spPr>
+                </pic:pic>
+              </a:graphicData>
+            </a:graphic>
+            <wp14:sizeRelH relativeFrom="page">
+              <wp14:pctWidth>0</wp14:pctWidth>
+            </wp14:sizeRelH>
+            <wp14:sizeRelV relativeFrom="page">
+              <wp14:pctHeight>0</wp14:pctHeight>
+            </wp14:sizeRelV>
+          </wp:anchor>
+        </w:drawing>
+      </w:r>
+      <w:r>
+        <w:rPr>
+          <w:rFonts w:hint="cs"/>
+          <w:rtl/>
+        </w:rPr>
+        <w:t>שאלה 4</w:t>
+      </w:r>
+    </w:p>
+    <w:p>
+      <w:pPr>
+        <w:bidi/>
+        <w:rPr>
+          <w:rFonts w:hint="cs"/>
+          <w:rtl/>
+        </w:rPr>
+      </w:pPr>
+      <w:r>
+        <w:rPr>
+          <w:rFonts w:hint="cs"/>
+          <w:rtl/>
+        </w:rPr>
+        <w:t>נניח שה</w:t>
+      </w:r>
+      <w:r>
+        <w:t xml:space="preserve">subnet mask </w:t>
+      </w:r>
+      <w:r>
+        <w:rPr>
+          <w:rFonts w:hint="cs"/>
+          <w:rtl/>
+        </w:rPr>
+        <w:t xml:space="preserve"> בכל רשתות תחת הוא </w:t>
+      </w:r>
+      <w:r>
+        <w:t>255.255.255.0</w:t>
+      </w:r>
+      <w:r>
+        <w:rPr>
+          <w:rFonts w:hint="cs"/>
+          <w:rtl/>
+        </w:rPr>
+        <w:t xml:space="preserve">. פרט לרשת המחשבים תחת </w:t>
+      </w:r>
+      <w:r>
+        <w:t>R3</w:t>
+      </w:r>
+      <w:r>
+        <w:rPr>
+          <w:rFonts w:hint="cs"/>
+          <w:rtl/>
+        </w:rPr>
+        <w:t xml:space="preserve"> הוא </w:t>
+      </w:r>
+      <w:r>
+        <w:t>255.255.254.0</w:t>
+      </w:r>
+      <w:r>
+        <w:rPr>
+          <w:rFonts w:hint="cs"/>
+          <w:rtl/>
+        </w:rPr>
+        <w:t>.</w:t>
+      </w:r>
+    </w:p>
+    <w:p>
+      <w:pPr>
+        <w:bidi/>
+        <w:rPr>
+          <w:rtl/>
+        </w:rPr>
+      </w:pPr>
+      <w:r>
+        <w:rPr>
+          <w:noProof/>
+        </w:rPr>
+        <mc:AlternateContent>
+          <mc:Choice Requires="wps">
+            <w:drawing>
+              <wp:anchor distT="45720" distB="45720" distL="114300" distR="114300" simplePos="0" relativeHeight="251789312" behindDoc="0" locked="0" layoutInCell="1" allowOverlap="1" wp14:anchorId="78B6F5A1" wp14:editId="1DFA13C2">
+                <wp:simplePos x="0" y="0"/>
+                <wp:positionH relativeFrom="column">
+                  <wp:posOffset>1685925</wp:posOffset>
+                </wp:positionH>
+                <wp:positionV relativeFrom="paragraph">
+                  <wp:posOffset>1484630</wp:posOffset>
+                </wp:positionV>
+                <wp:extent cx="1181100" cy="295275"/>
+                <wp:effectExtent l="0" t="0" r="0" b="0"/>
+                <wp:wrapSquare wrapText="bothSides"/>
+                <wp:docPr id="234" name="Text Box 2"/>
+                <wp:cNvGraphicFramePr>
+                  <a:graphicFrameLocks xmlns:a="http://schemas.openxmlformats.org/drawingml/2006/main"/>
+                </wp:cNvGraphicFramePr>
+                <a:graphic xmlns:a="http://schemas.openxmlformats.org/drawingml/2006/main">
+                  <a:graphicData uri="http://schemas.microsoft.com/office/word/2010/wordprocessingShape">
+                    <wps:wsp>
+                      <wps:cNvSpPr txBox="1">
+                        <a:spLocks noChangeArrowheads="1"/>
+                      </wps:cNvSpPr>
+                      <wps:spPr bwMode="auto">
+                        <a:xfrm>
+                          <a:off x="0" y="0"/>
+                          <a:ext cx="1181100" cy="295275"/>
+                        </a:xfrm>
+                        <a:prstGeom prst="rect">
+                          <a:avLst/>
+                        </a:prstGeom>
+                        <a:noFill/>
+                        <a:ln w="9525">
+                          <a:noFill/>
+                          <a:miter lim="800000"/>
+                          <a:headEnd/>
+                          <a:tailEnd/>
+                        </a:ln>
+                      </wps:spPr>
+                      <wps:txbx>
+                        <w:txbxContent>
+                          <w:p>
+                            <w:pPr>
+                              <w:rPr>
+                                <w:color w:val="385623" w:themeColor="accent6" w:themeShade="80"/>
+                                <w:sz w:val="24"/>
+                                <w:szCs w:val="24"/>
+                              </w:rPr>
+                            </w:pPr>
+                            <w:r>
+                              <w:rPr>
+                                <w:color w:val="385623" w:themeColor="accent6" w:themeShade="80"/>
+                                <w:sz w:val="24"/>
+                                <w:szCs w:val="24"/>
+                              </w:rPr>
+                              <w:t>130.132.10.</w:t>
+                            </w:r>
+                            <w:r>
+                              <w:rPr>
+                                <w:color w:val="385623" w:themeColor="accent6" w:themeShade="80"/>
+                                <w:sz w:val="24"/>
+                                <w:szCs w:val="24"/>
+                              </w:rPr>
+                              <w:t>2</w:t>
+                            </w:r>
+                          </w:p>
+                        </w:txbxContent>
+                      </wps:txbx>
+                      <wps:bodyPr rot="0" vert="horz" wrap="square" lIns="91440" tIns="45720" rIns="91440" bIns="45720" anchor="t" anchorCtr="0">
+                        <a:noAutofit/>
+                      </wps:bodyPr>
+                    </wps:wsp>
+                  </a:graphicData>
+                </a:graphic>
+                <wp14:sizeRelH relativeFrom="margin">
+                  <wp14:pctWidth>0</wp14:pctWidth>
+                </wp14:sizeRelH>
+                <wp14:sizeRelV relativeFrom="margin">
+                  <wp14:pctHeight>0</wp14:pctHeight>
+                </wp14:sizeRelV>
+              </wp:anchor>
+            </w:drawing>
+          </mc:Choice>
+          <mc:Fallback>
+            <w:pict>
+              <v:shape w14:anchorId="78B6F5A1" id="_x0000_s1098" type="#_x0000_t202" style="position:absolute;left:0;text-align:left;margin-left:132.75pt;margin-top:116.9pt;width:93pt;height:23.25pt;z-index:251789312;visibility:visible;mso-wrap-style:square;mso-width-percent:0;mso-height-percent:0;mso-wrap-distance-left:9pt;mso-wrap-distance-top:3.6pt;mso-wrap-distance-right:9pt;mso-wrap-distance-bottom:3.6pt;mso-position-horizontal:absolute;mso-position-horizontal-relative:text;mso-position-vertical:absolute;mso-position-vertical-relative:text;mso-width-percent:0;mso-height-percent:0;mso-width-relative:margin;mso-height-relative:margin;v-text-anchor:top" o:gfxdata="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" filled="f" stroked="f">
+                <v:textbox>
+                  <w:txbxContent>
+                    <w:p>
+                      <w:pPr>
+                        <w:rPr>
+                          <w:color w:val="385623" w:themeColor="accent6" w:themeShade="80"/>
+                          <w:sz w:val="24"/>
+                          <w:szCs w:val="24"/>
+                        </w:rPr>
+                      </w:pPr>
+                      <w:r>
+                        <w:rPr>
+                          <w:color w:val="385623" w:themeColor="accent6" w:themeShade="80"/>
+                          <w:sz w:val="24"/>
+                          <w:szCs w:val="24"/>
+                        </w:rPr>
+                        <w:t>130.132.10.</w:t>
+                      </w:r>
+                      <w:r>
+                        <w:rPr>
+                          <w:color w:val="385623" w:themeColor="accent6" w:themeShade="80"/>
+                          <w:sz w:val="24"/>
+                          <w:szCs w:val="24"/>
+                        </w:rPr>
+                        <w:t>2</w:t>
+                      </w:r>
+                    </w:p>
+                  </w:txbxContent>
+                </v:textbox>
+                <w10:wrap type="square"/>
+              </v:shape>
+            </w:pict>
+          </mc:Fallback>
+        </mc:AlternateContent>
+      </w:r>
+      <w:r>
+        <w:rPr>
+          <w:noProof/>
+        </w:rPr>
+        <mc:AlternateContent>
+          <mc:Choice Requires="wps">
+            <w:drawing>
+              <wp:anchor distT="45720" distB="45720" distL="114300" distR="114300" simplePos="0" relativeHeight="251791360" behindDoc="0" locked="0" layoutInCell="1" allowOverlap="1" wp14:anchorId="405D20E0" wp14:editId="4FC312B5">
+                <wp:simplePos x="0" y="0"/>
+                <wp:positionH relativeFrom="column">
+                  <wp:posOffset>1590675</wp:posOffset>
+                </wp:positionH>
+                <wp:positionV relativeFrom="paragraph">
+                  <wp:posOffset>865505</wp:posOffset>
+                </wp:positionV>
+                <wp:extent cx="1181100" cy="295275"/>
+                <wp:effectExtent l="0" t="0" r="0" b="0"/>
+                <wp:wrapSquare wrapText="bothSides"/>
+                <wp:docPr id="258" name="Text Box 2"/>
+                <wp:cNvGraphicFramePr>
+                  <a:graphicFrameLocks xmlns:a="http://schemas.openxmlformats.org/drawingml/2006/main"/>
+                </wp:cNvGraphicFramePr>
+                <a:graphic xmlns:a="http://schemas.openxmlformats.org/drawingml/2006/main">
+                  <a:graphicData uri="http://schemas.microsoft.com/office/word/2010/wordprocessingShape">
+                    <wps:wsp>
+                      <wps:cNvSpPr txBox="1">
+                        <a:spLocks noChangeArrowheads="1"/>
+                      </wps:cNvSpPr>
+                      <wps:spPr bwMode="auto">
+                        <a:xfrm>
+                          <a:off x="0" y="0"/>
+                          <a:ext cx="1181100" cy="295275"/>
+                        </a:xfrm>
+                        <a:prstGeom prst="rect">
+                          <a:avLst/>
+                        </a:prstGeom>
+                        <a:noFill/>
+                        <a:ln w="9525">
+                          <a:noFill/>
+                          <a:miter lim="800000"/>
+                          <a:headEnd/>
+                          <a:tailEnd/>
+                        </a:ln>
+                      </wps:spPr>
+                      <wps:txbx>
+                        <w:txbxContent>
+                          <w:p>
+                            <w:pPr>
+                              <w:rPr>
+                                <w:color w:val="385623" w:themeColor="accent6" w:themeShade="80"/>
+                                <w:sz w:val="24"/>
+                                <w:szCs w:val="24"/>
+                              </w:rPr>
+                            </w:pPr>
+                            <w:r>
+                              <w:rPr>
+                                <w:color w:val="385623" w:themeColor="accent6" w:themeShade="80"/>
+                                <w:sz w:val="24"/>
+                                <w:szCs w:val="24"/>
+                              </w:rPr>
+                              <w:t>130.132.10.</w:t>
+                            </w:r>
+                            <w:r>
+                              <w:rPr>
+                                <w:color w:val="385623" w:themeColor="accent6" w:themeShade="80"/>
+                                <w:sz w:val="24"/>
+                                <w:szCs w:val="24"/>
+                              </w:rPr>
+                              <w:t>1</w:t>
+                            </w:r>
+                            <w:r>
+                              <w:rPr>
+                                <w:noProof/>
+                                <w:color w:val="385623" w:themeColor="accent6" w:themeShade="80"/>
+                                <w:sz w:val="24"/>
+                                <w:szCs w:val="24"/>
+                              </w:rPr>
+                              <w:drawing>
+                                <wp:inline distT="0" distB="0" distL="0" distR="0">
+                                  <wp:extent cx="989330" cy="247333"/>
+                                  <wp:effectExtent l="0" t="0" r="0" b="0"/>
+                                  <wp:docPr id="287" name="Picture 287"/>
+                                  <wp:cNvGraphicFramePr>
+                                    <a:graphicFrameLocks xmlns:a="http://schemas.openxmlformats.org/drawingml/2006/main" noChangeAspect="1"/>
+                                  </wp:cNvGraphicFramePr>
+                                  <a:graphic xmlns:a="http://schemas.openxmlformats.org/drawingml/2006/main">
+                                    <a:graphicData uri="http://schemas.openxmlformats.org/drawingml/2006/picture">
+                                      <pic:pic xmlns:pic="http://schemas.openxmlformats.org/drawingml/2006/picture">
+                                        <pic:nvPicPr>
+                                          <pic:cNvPr id="0" name="Picture 2"/>
+                                          <pic:cNvPicPr>
+                                            <a:picLocks noChangeAspect="1" noChangeArrowheads="1"/>
+                                          </pic:cNvPicPr>
+                                        </pic:nvPicPr>
+                                        <pic:blipFill>
+                                          <a:blip r:embed="rId9">
+                                            <a:extLst>
+                                              <a:ext uri="{28A0092B-C50C-407E-A947-70E740481C1C}">
+                                                <a14:useLocalDpi xmlns:a14="http://schemas.microsoft.com/office/drawing/2010/main" val="0"/>
+                                              </a:ext>
+                                            </a:extLst>
+                                          </a:blip>
+                                          <a:srcRect/>
+                                          <a:stretch>
+                                            <a:fillRect/>
+                                          </a:stretch>
+                                        </pic:blipFill>
+                                        <pic:spPr bwMode="auto">
+                                          <a:xfrm>
+                                            <a:off x="0" y="0"/>
+                                            <a:ext cx="989330" cy="247333"/>
+                                          </a:xfrm>
+                                          <a:prstGeom prst="rect">
+                                            <a:avLst/>
+                                          </a:prstGeom>
+                                          <a:noFill/>
+                                          <a:ln>
+                                            <a:noFill/>
+                                          </a:ln>
+                                        </pic:spPr>
+                                      </pic:pic>
+                                    </a:graphicData>
+                                  </a:graphic>
+                                </wp:inline>
+                              </w:drawing>
+                            </w:r>
+                          </w:p>
+                        </w:txbxContent>
+                      </wps:txbx>
+                      <wps:bodyPr rot="0" vert="horz" wrap="square" lIns="91440" tIns="45720" rIns="91440" bIns="45720" anchor="t" anchorCtr="0">
+                        <a:noAutofit/>
+                      </wps:bodyPr>
+                    </wps:wsp>
+                  </a:graphicData>
+                </a:graphic>
+                <wp14:sizeRelH relativeFrom="margin">
+                  <wp14:pctWidth>0</wp14:pctWidth>
+                </wp14:sizeRelH>
+                <wp14:sizeRelV relativeFrom="margin">
+                  <wp14:pctHeight>0</wp14:pctHeight>
+                </wp14:sizeRelV>
+              </wp:anchor>
+            </w:drawing>
+          </mc:Choice>
+          <mc:Fallback>
+            <w:pict>
+              <v:shape w14:anchorId="405D20E0" id="_x0000_s1099" type="#_x0000_t202" style="position:absolute;left:0;text-align:left;margin-left:125.25pt;margin-top:68.15pt;width:93pt;height:23.25pt;z-index:251791360;visibility:visible;mso-wrap-style:square;mso-width-percent:0;mso-height-percent:0;mso-wrap-distance-left:9pt;mso-wrap-distance-top:3.6pt;mso-wrap-distance-right:9pt;mso-wrap-distance-bottom:3.6pt;mso-position-horizontal:absolute;mso-position-horizontal-relative:text;mso-position-vertical:absolute;mso-position-vertical-relative:text;mso-width-percent:0;mso-height-percent:0;mso-width-relative:margin;mso-height-relative:margin;v-text-anchor:top" o:gfxdata="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" filled="f" stroked="f">
+                <v:textbox>
+                  <w:txbxContent>
+                    <w:p>
+                      <w:pPr>
+                        <w:rPr>
+                          <w:color w:val="385623" w:themeColor="accent6" w:themeShade="80"/>
+                          <w:sz w:val="24"/>
+                          <w:szCs w:val="24"/>
+                        </w:rPr>
+                      </w:pPr>
+                      <w:r>
+                        <w:rPr>
+                          <w:color w:val="385623" w:themeColor="accent6" w:themeShade="80"/>
+                          <w:sz w:val="24"/>
+                          <w:szCs w:val="24"/>
+                        </w:rPr>
+                        <w:t>130.132.10.</w:t>
+                      </w:r>
+                      <w:r>
+                        <w:rPr>
+                          <w:color w:val="385623" w:themeColor="accent6" w:themeShade="80"/>
+                          <w:sz w:val="24"/>
+                          <w:szCs w:val="24"/>
+                        </w:rPr>
+                        <w:t>1</w:t>
+                      </w:r>
+                      <w:r>
+                        <w:rPr>
+                          <w:noProof/>
+                          <w:color w:val="385623" w:themeColor="accent6" w:themeShade="80"/>
+                          <w:sz w:val="24"/>
+                          <w:szCs w:val="24"/>
+                        </w:rPr>
+                        <w:drawing>
+                          <wp:inline distT="0" distB="0" distL="0" distR="0">
+                            <wp:extent cx="989330" cy="247333"/>
+                            <wp:effectExtent l="0" t="0" r="0" b="0"/>
+                            <wp:docPr id="287" name="Picture 287"/>
+                            <wp:cNvGraphicFramePr>
+                              <a:graphicFrameLocks xmlns:a="http://schemas.openxmlformats.org/drawingml/2006/main" noChangeAspect="1"/>
+                            </wp:cNvGraphicFramePr>
+                            <a:graphic xmlns:a="http://schemas.openxmlformats.org/drawingml/2006/main">
+                              <a:graphicData uri="http://schemas.openxmlformats.org/drawingml/2006/picture">
+                                <pic:pic xmlns:pic="http://schemas.openxmlformats.org/drawingml/2006/picture">
+                                  <pic:nvPicPr>
+                                    <pic:cNvPr id="0" name="Picture 2"/>
+                                    <pic:cNvPicPr>
+                                      <a:picLocks noChangeAspect="1" noChangeArrowheads="1"/>
+                                    </pic:cNvPicPr>
+                                  </pic:nvPicPr>
+                                  <pic:blipFill>
+                                    <a:blip r:embed="rId9">
+                                      <a:extLst>
+                                        <a:ext uri="{28A0092B-C50C-407E-A947-70E740481C1C}">
+                                          <a14:useLocalDpi xmlns:a14="http://schemas.microsoft.com/office/drawing/2010/main" val="0"/>
+                                        </a:ext>
+                                      </a:extLst>
+                                    </a:blip>
+                                    <a:srcRect/>
+                                    <a:stretch>
+                                      <a:fillRect/>
+                                    </a:stretch>
+                                  </pic:blipFill>
+                                  <pic:spPr bwMode="auto">
+                                    <a:xfrm>
+                                      <a:off x="0" y="0"/>
+                                      <a:ext cx="989330" cy="247333"/>
+                                    </a:xfrm>
+                                    <a:prstGeom prst="rect">
+                                      <a:avLst/>
+                                    </a:prstGeom>
+                                    <a:noFill/>
+                                    <a:ln>
+                                      <a:noFill/>
+                                    </a:ln>
+                                  </pic:spPr>
+                                </pic:pic>
+                              </a:graphicData>
+                            </a:graphic>
+                          </wp:inline>
+                        </w:drawing>
+                      </w:r>
+                    </w:p>
+                  </w:txbxContent>
+                </v:textbox>
+                <w10:wrap type="square"/>
+              </v:shape>
+            </w:pict>
+          </mc:Fallback>
+        </mc:AlternateContent>
+      </w:r>
+      <w:r>
+        <w:rPr>
+          <w:noProof/>
+        </w:rPr>
+        <mc:AlternateContent>
+          <mc:Choice Requires="wps">
+            <w:drawing>
+              <wp:anchor distT="45720" distB="45720" distL="114300" distR="114300" simplePos="0" relativeHeight="251799552" behindDoc="0" locked="0" layoutInCell="1" allowOverlap="1" wp14:anchorId="436716F4" wp14:editId="64E8707F">
+                <wp:simplePos x="0" y="0"/>
+                <wp:positionH relativeFrom="column">
+                  <wp:posOffset>314325</wp:posOffset>
+                </wp:positionH>
+                <wp:positionV relativeFrom="paragraph">
+                  <wp:posOffset>913130</wp:posOffset>
+                </wp:positionV>
+                <wp:extent cx="1190625" cy="295275"/>
+                <wp:effectExtent l="0" t="0" r="0" b="0"/>
+                <wp:wrapSquare wrapText="bothSides"/>
+                <wp:docPr id="286" name="Text Box 2"/>
+                <wp:cNvGraphicFramePr>
+                  <a:graphicFrameLocks xmlns:a="http://schemas.openxmlformats.org/drawingml/2006/main"/>
+                </wp:cNvGraphicFramePr>
+                <a:graphic xmlns:a="http://schemas.openxmlformats.org/drawingml/2006/main">
+                  <a:graphicData uri="http://schemas.microsoft.com/office/word/2010/wordprocessingShape">
+                    <wps:wsp>
+                      <wps:cNvSpPr txBox="1">
+                        <a:spLocks noChangeArrowheads="1"/>
+                      </wps:cNvSpPr>
+                      <wps:spPr bwMode="auto">
+                        <a:xfrm>
+                          <a:off x="0" y="0"/>
+                          <a:ext cx="1190625" cy="295275"/>
+                        </a:xfrm>
+                        <a:prstGeom prst="rect">
+                          <a:avLst/>
+                        </a:prstGeom>
+                        <a:noFill/>
+                        <a:ln w="9525">
+                          <a:noFill/>
+                          <a:miter lim="800000"/>
+                          <a:headEnd/>
+                          <a:tailEnd/>
+                        </a:ln>
+                      </wps:spPr>
+                      <wps:txbx>
+                        <w:txbxContent>
+                          <w:p>
+                            <w:pPr>
+                              <w:rPr>
+                                <w:color w:val="385623" w:themeColor="accent6" w:themeShade="80"/>
+                                <w:sz w:val="24"/>
+                                <w:szCs w:val="24"/>
+                              </w:rPr>
+                            </w:pPr>
+                            <w:r>
+                              <w:rPr>
+                                <w:color w:val="385623" w:themeColor="accent6" w:themeShade="80"/>
+                                <w:sz w:val="24"/>
+                                <w:szCs w:val="24"/>
+                              </w:rPr>
+                              <w:t>130.132.12.</w:t>
+                            </w:r>
+                            <w:r>
+                              <w:rPr>
+                                <w:color w:val="385623" w:themeColor="accent6" w:themeShade="80"/>
+                                <w:sz w:val="24"/>
+                                <w:szCs w:val="24"/>
+                              </w:rPr>
+                              <w:t>1</w:t>
+                            </w:r>
+                          </w:p>
+                        </w:txbxContent>
+                      </wps:txbx>
+                      <wps:bodyPr rot="0" vert="horz" wrap="square" lIns="91440" tIns="45720" rIns="91440" bIns="45720" anchor="t" anchorCtr="0">
+                        <a:noAutofit/>
+                      </wps:bodyPr>
+                    </wps:wsp>
+                  </a:graphicData>
+                </a:graphic>
+                <wp14:sizeRelH relativeFrom="margin">
+                  <wp14:pctWidth>0</wp14:pctWidth>
+                </wp14:sizeRelH>
+                <wp14:sizeRelV relativeFrom="margin">
+                  <wp14:pctHeight>0</wp14:pctHeight>
+                </wp14:sizeRelV>
+              </wp:anchor>
+            </w:drawing>
+          </mc:Choice>
+          <mc:Fallback>
+            <w:pict>
+              <v:shape w14:anchorId="436716F4" id="_x0000_s1100" type="#_x0000_t202" style="position:absolute;left:0;text-align:left;margin-left:24.75pt;margin-top:71.9pt;width:93.75pt;height:23.25pt;z-index:251799552;visibility:visible;mso-wrap-style:square;mso-width-percent:0;mso-height-percent:0;mso-wrap-distance-left:9pt;mso-wrap-distance-top:3.6pt;mso-wrap-distance-right:9pt;mso-wrap-distance-bottom:3.6pt;mso-position-horizontal:absolute;mso-position-horizontal-relative:text;mso-position-vertical:absolute;mso-position-vertical-relative:text;mso-width-percent:0;mso-height-percent:0;mso-width-relative:margin;mso-height-relative:margin;v-text-anchor:top" o:gfxdata="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" filled="f" stroked="f">
+                <v:textbox>
+                  <w:txbxContent>
+                    <w:p>
+                      <w:pPr>
+                        <w:rPr>
+                          <w:color w:val="385623" w:themeColor="accent6" w:themeShade="80"/>
+                          <w:sz w:val="24"/>
+                          <w:szCs w:val="24"/>
+                        </w:rPr>
+                      </w:pPr>
+                      <w:r>
+                        <w:rPr>
+                          <w:color w:val="385623" w:themeColor="accent6" w:themeShade="80"/>
+                          <w:sz w:val="24"/>
+                          <w:szCs w:val="24"/>
+                        </w:rPr>
+                        <w:t>130.132.12.</w:t>
+                      </w:r>
+                      <w:r>
+                        <w:rPr>
+                          <w:color w:val="385623" w:themeColor="accent6" w:themeShade="80"/>
+                          <w:sz w:val="24"/>
+                          <w:szCs w:val="24"/>
+                        </w:rPr>
+                        <w:t>1</w:t>
+                      </w:r>
+                    </w:p>
+                  </w:txbxContent>
+                </v:textbox>
+                <w10:wrap type="square"/>
+              </v:shape>
+            </w:pict>
+          </mc:Fallback>
+        </mc:AlternateContent>
+      </w:r>
+      <w:r>
+        <w:rPr>
+          <w:noProof/>
+        </w:rPr>
+        <mc:AlternateContent>
+          <mc:Choice Requires="wps">
+            <w:drawing>
+              <wp:anchor distT="45720" distB="45720" distL="114300" distR="114300" simplePos="0" relativeHeight="251797504" behindDoc="0" locked="0" layoutInCell="1" allowOverlap="1" wp14:anchorId="6E6A4566" wp14:editId="7DF55AC7">
+                <wp:simplePos x="0" y="0"/>
+                <wp:positionH relativeFrom="column">
+                  <wp:posOffset>266700</wp:posOffset>
+                </wp:positionH>
+                <wp:positionV relativeFrom="paragraph">
+                  <wp:posOffset>1541780</wp:posOffset>
+                </wp:positionV>
+                <wp:extent cx="1190625" cy="295275"/>
+                <wp:effectExtent l="0" t="0" r="0" b="0"/>
+                <wp:wrapSquare wrapText="bothSides"/>
+                <wp:docPr id="285" name="Text Box 2"/>
+                <wp:cNvGraphicFramePr>
+                  <a:graphicFrameLocks xmlns:a="http://schemas.openxmlformats.org/drawingml/2006/main"/>
+                </wp:cNvGraphicFramePr>
+                <a:graphic xmlns:a="http://schemas.openxmlformats.org/drawingml/2006/main">
+                  <a:graphicData uri="http://schemas.microsoft.com/office/word/2010/wordprocessingShape">
+                    <wps:wsp>
+                      <wps:cNvSpPr txBox="1">
+                        <a:spLocks noChangeArrowheads="1"/>
+                      </wps:cNvSpPr>
+                      <wps:spPr bwMode="auto">
+                        <a:xfrm>
+                          <a:off x="0" y="0"/>
+                          <a:ext cx="1190625" cy="295275"/>
+                        </a:xfrm>
+                        <a:prstGeom prst="rect">
+                          <a:avLst/>
+                        </a:prstGeom>
+                        <a:noFill/>
+                        <a:ln w="9525">
+                          <a:noFill/>
+                          <a:miter lim="800000"/>
+                          <a:headEnd/>
+                          <a:tailEnd/>
+                        </a:ln>
+                      </wps:spPr>
+                      <wps:txbx>
+                        <w:txbxContent>
+                          <w:p>
+                            <w:pPr>
+                              <w:rPr>
+                                <w:color w:val="385623" w:themeColor="accent6" w:themeShade="80"/>
+                                <w:sz w:val="24"/>
+                                <w:szCs w:val="24"/>
+                              </w:rPr>
+                            </w:pPr>
+                            <w:r>
+                              <w:rPr>
+                                <w:color w:val="385623" w:themeColor="accent6" w:themeShade="80"/>
+                                <w:sz w:val="24"/>
+                                <w:szCs w:val="24"/>
+                              </w:rPr>
+                              <w:t>130.132.12.3</w:t>
+                            </w:r>
+                          </w:p>
+                        </w:txbxContent>
+                      </wps:txbx>
+                      <wps:bodyPr rot="0" vert="horz" wrap="square" lIns="91440" tIns="45720" rIns="91440" bIns="45720" anchor="t" anchorCtr="0">
+                        <a:noAutofit/>
+                      </wps:bodyPr>
+                    </wps:wsp>
+                  </a:graphicData>
+                </a:graphic>
+                <wp14:sizeRelH relativeFrom="margin">
+                  <wp14:pctWidth>0</wp14:pctWidth>
+                </wp14:sizeRelH>
+                <wp14:sizeRelV relativeFrom="margin">
+                  <wp14:pctHeight>0</wp14:pctHeight>
+                </wp14:sizeRelV>
+              </wp:anchor>
+            </w:drawing>
+          </mc:Choice>
+          <mc:Fallback>
+            <w:pict>
+              <v:shape w14:anchorId="6E6A4566" id="_x0000_s1101" type="#_x0000_t202" style="position:absolute;left:0;text-align:left;margin-left:21pt;margin-top:121.4pt;width:93.75pt;height:23.25pt;z-index:251797504;visibility:visible;mso-wrap-style:square;mso-width-percent:0;mso-height-percent:0;mso-wrap-distance-left:9pt;mso-wrap-distance-top:3.6pt;mso-wrap-distance-right:9pt;mso-wrap-distance-bottom:3.6pt;mso-position-horizontal:absolute;mso-position-horizontal-relative:text;mso-position-vertical:absolute;mso-position-vertical-relative:text;mso-width-percent:0;mso-height-percent:0;mso-width-relative:margin;mso-height-relative:margin;v-text-anchor:top" o:gfxdata="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" filled="f" stroked="f">
+                <v:textbox>
+                  <w:txbxContent>
+                    <w:p>
+                      <w:pPr>
+                        <w:rPr>
+                          <w:color w:val="385623" w:themeColor="accent6" w:themeShade="80"/>
+                          <w:sz w:val="24"/>
+                          <w:szCs w:val="24"/>
+                        </w:rPr>
+                      </w:pPr>
+                      <w:r>
+                        <w:rPr>
+                          <w:color w:val="385623" w:themeColor="accent6" w:themeShade="80"/>
+                          <w:sz w:val="24"/>
+                          <w:szCs w:val="24"/>
+                        </w:rPr>
+                        <w:t>130.132.12.3</w:t>
+                      </w:r>
+                    </w:p>
+                  </w:txbxContent>
+                </v:textbox>
+                <w10:wrap type="square"/>
+              </v:shape>
+            </w:pict>
+          </mc:Fallback>
+        </mc:AlternateContent>
+      </w:r>
+      <w:r>
+        <w:rPr>
+          <w:noProof/>
+        </w:rPr>
+        <mc:AlternateContent>
+          <mc:Choice Requires="wps">
+            <w:drawing>
+              <wp:anchor distT="45720" distB="45720" distL="114300" distR="114300" simplePos="0" relativeHeight="251795456" behindDoc="0" locked="0" layoutInCell="1" allowOverlap="1" wp14:anchorId="6273DF86" wp14:editId="1252FCC3">
+                <wp:simplePos x="0" y="0"/>
+                <wp:positionH relativeFrom="column">
+                  <wp:posOffset>657225</wp:posOffset>
+                </wp:positionH>
+                <wp:positionV relativeFrom="paragraph">
+                  <wp:posOffset>1808480</wp:posOffset>
+                </wp:positionV>
+                <wp:extent cx="752475" cy="476250"/>
+                <wp:effectExtent l="0" t="0" r="0" b="0"/>
+                <wp:wrapSquare wrapText="bothSides"/>
+                <wp:docPr id="284" name="Text Box 2"/>
+                <wp:cNvGraphicFramePr>
+                  <a:graphicFrameLocks xmlns:a="http://schemas.openxmlformats.org/drawingml/2006/main"/>
+                </wp:cNvGraphicFramePr>
+                <a:graphic xmlns:a="http://schemas.openxmlformats.org/drawingml/2006/main">
+                  <a:graphicData uri="http://schemas.microsoft.com/office/word/2010/wordprocessingShape">
+                    <wps:wsp>
+                      <wps:cNvSpPr txBox="1">
+                        <a:spLocks noChangeArrowheads="1"/>
+                      </wps:cNvSpPr>
+                      <wps:spPr bwMode="auto">
+                        <a:xfrm>
+                          <a:off x="0" y="0"/>
+                          <a:ext cx="752475" cy="476250"/>
+                        </a:xfrm>
+                        <a:prstGeom prst="rect">
+                          <a:avLst/>
+                        </a:prstGeom>
+                        <a:noFill/>
+                        <a:ln w="9525">
+                          <a:noFill/>
+                          <a:miter lim="800000"/>
+                          <a:headEnd/>
+                          <a:tailEnd/>
+                        </a:ln>
+                      </wps:spPr>
+                      <wps:txbx>
+                        <w:txbxContent>
+                          <w:p>
+                            <w:pPr>
+                              <w:rPr>
+                                <w:color w:val="385623" w:themeColor="accent6" w:themeShade="80"/>
+                                <w:sz w:val="24"/>
+                                <w:szCs w:val="24"/>
+                              </w:rPr>
+                            </w:pPr>
+                            <w:r>
+                              <w:rPr>
+                                <w:color w:val="385623" w:themeColor="accent6" w:themeShade="80"/>
+                                <w:sz w:val="24"/>
+                                <w:szCs w:val="24"/>
+                              </w:rPr>
+                              <w:t>130.132</w:t>
+                            </w:r>
+                            <w:r>
+                              <w:rPr>
+                                <w:color w:val="385623" w:themeColor="accent6" w:themeShade="80"/>
+                                <w:sz w:val="24"/>
+                                <w:szCs w:val="24"/>
+                              </w:rPr>
+                              <w:br/>
+                              <w:t>.11.3</w:t>
+                            </w:r>
+                          </w:p>
+                        </w:txbxContent>
+                      </wps:txbx>
+                      <wps:bodyPr rot="0" vert="horz" wrap="square" lIns="91440" tIns="45720" rIns="91440" bIns="45720" anchor="t" anchorCtr="0">
+                        <a:noAutofit/>
+                      </wps:bodyPr>
+                    </wps:wsp>
+                  </a:graphicData>
+                </a:graphic>
+                <wp14:sizeRelH relativeFrom="margin">
+                  <wp14:pctWidth>0</wp14:pctWidth>
+                </wp14:sizeRelH>
+                <wp14:sizeRelV relativeFrom="margin">
+                  <wp14:pctHeight>0</wp14:pctHeight>
+                </wp14:sizeRelV>
+              </wp:anchor>
+            </w:drawing>
+          </mc:Choice>
+          <mc:Fallback>
+            <w:pict>
+              <v:shape w14:anchorId="6273DF86" id="_x0000_s1102" type="#_x0000_t202" style="position:absolute;left:0;text-align:left;margin-left:51.75pt;margin-top:142.4pt;width:59.25pt;height:37.5pt;z-index:251795456;visibility:visible;mso-wrap-style:square;mso-width-percent:0;mso-height-percent:0;mso-wrap-distance-left:9pt;mso-wrap-distance-top:3.6pt;mso-wrap-distance-right:9pt;mso-wrap-distance-bottom:3.6pt;mso-position-horizontal:absolute;mso-position-horizontal-relative:text;mso-position-vertical:absolute;mso-position-vertical-relative:text;mso-width-percent:0;mso-height-percent:0;mso-width-relative:margin;mso-height-relative:margin;v-text-anchor:top" o:gfxdata="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" filled="f" stroked="f">
+                <v:textbox>
+                  <w:txbxContent>
+                    <w:p>
+                      <w:pPr>
+                        <w:rPr>
+                          <w:color w:val="385623" w:themeColor="accent6" w:themeShade="80"/>
+                          <w:sz w:val="24"/>
+                          <w:szCs w:val="24"/>
+                        </w:rPr>
+                      </w:pPr>
+                      <w:r>
+                        <w:rPr>
+                          <w:color w:val="385623" w:themeColor="accent6" w:themeShade="80"/>
+                          <w:sz w:val="24"/>
+                          <w:szCs w:val="24"/>
+                        </w:rPr>
+                        <w:t>130.132</w:t>
+                      </w:r>
+                      <w:r>
+                        <w:rPr>
+                          <w:color w:val="385623" w:themeColor="accent6" w:themeShade="80"/>
+                          <w:sz w:val="24"/>
+                          <w:szCs w:val="24"/>
+                        </w:rPr>
+                        <w:br/>
+                        <w:t>.11.3</w:t>
+                      </w:r>
+                    </w:p>
+                  </w:txbxContent>
+                </v:textbox>
+                <w10:wrap type="square"/>
+              </v:shape>
+            </w:pict>
+          </mc:Fallback>
+        </mc:AlternateContent>
+      </w:r>
+      <w:r>
+        <w:rPr>
+          <w:noProof/>
+        </w:rPr>
+        <mc:AlternateContent>
+          <mc:Choice Requires="wps">
+            <w:drawing>
+              <wp:anchor distT="45720" distB="45720" distL="114300" distR="114300" simplePos="0" relativeHeight="251793408" behindDoc="0" locked="0" layoutInCell="1" allowOverlap="1" wp14:anchorId="0E820BC7" wp14:editId="2E0A8DE9">
+                <wp:simplePos x="0" y="0"/>
+                <wp:positionH relativeFrom="column">
+                  <wp:posOffset>1541780</wp:posOffset>
+                </wp:positionH>
+                <wp:positionV relativeFrom="paragraph">
+                  <wp:posOffset>1837055</wp:posOffset>
+                </wp:positionV>
+                <wp:extent cx="752475" cy="476250"/>
+                <wp:effectExtent l="0" t="0" r="0" b="0"/>
+                <wp:wrapSquare wrapText="bothSides"/>
+                <wp:docPr id="282" name="Text Box 2"/>
+                <wp:cNvGraphicFramePr>
+                  <a:graphicFrameLocks xmlns:a="http://schemas.openxmlformats.org/drawingml/2006/main"/>
+                </wp:cNvGraphicFramePr>
+                <a:graphic xmlns:a="http://schemas.openxmlformats.org/drawingml/2006/main">
+                  <a:graphicData uri="http://schemas.microsoft.com/office/word/2010/wordprocessingShape">
+                    <wps:wsp>
+                      <wps:cNvSpPr txBox="1">
+                        <a:spLocks noChangeArrowheads="1"/>
+                      </wps:cNvSpPr>
+                      <wps:spPr bwMode="auto">
+                        <a:xfrm>
+                          <a:off x="0" y="0"/>
+                          <a:ext cx="752475" cy="476250"/>
+                        </a:xfrm>
+                        <a:prstGeom prst="rect">
+                          <a:avLst/>
+                        </a:prstGeom>
+                        <a:noFill/>
+                        <a:ln w="9525">
+                          <a:noFill/>
+                          <a:miter lim="800000"/>
+                          <a:headEnd/>
+                          <a:tailEnd/>
+                        </a:ln>
+                      </wps:spPr>
+                      <wps:txbx>
+                        <w:txbxContent>
+                          <w:p>
+                            <w:pPr>
+                              <w:rPr>
+                                <w:color w:val="385623" w:themeColor="accent6" w:themeShade="80"/>
+                                <w:sz w:val="24"/>
+                                <w:szCs w:val="24"/>
+                              </w:rPr>
+                            </w:pPr>
+                            <w:r>
+                              <w:rPr>
+                                <w:color w:val="385623" w:themeColor="accent6" w:themeShade="80"/>
+                                <w:sz w:val="24"/>
+                                <w:szCs w:val="24"/>
+                              </w:rPr>
+                              <w:t>130.132</w:t>
+                            </w:r>
+                            <w:r>
+                              <w:rPr>
+                                <w:color w:val="385623" w:themeColor="accent6" w:themeShade="80"/>
+                                <w:sz w:val="24"/>
+                                <w:szCs w:val="24"/>
+                              </w:rPr>
+                              <w:br/>
+                              <w:t>.11.</w:t>
+                            </w:r>
+                            <w:r>
+                              <w:rPr>
+                                <w:color w:val="385623" w:themeColor="accent6" w:themeShade="80"/>
+                                <w:sz w:val="24"/>
+                                <w:szCs w:val="24"/>
+                              </w:rPr>
+                              <w:t>2</w:t>
+                            </w:r>
+                          </w:p>
+                        </w:txbxContent>
+                      </wps:txbx>
+                      <wps:bodyPr rot="0" vert="horz" wrap="square" lIns="91440" tIns="45720" rIns="91440" bIns="45720" anchor="t" anchorCtr="0">
+                        <a:noAutofit/>
+                      </wps:bodyPr>
+                    </wps:wsp>
+                  </a:graphicData>
+                </a:graphic>
+                <wp14:sizeRelH relativeFrom="margin">
+                  <wp14:pctWidth>0</wp14:pctWidth>
+                </wp14:sizeRelH>
+                <wp14:sizeRelV relativeFrom="margin">
+                  <wp14:pctHeight>0</wp14:pctHeight>
+                </wp14:sizeRelV>
+              </wp:anchor>
+            </w:drawing>
+          </mc:Choice>
+          <mc:Fallback>
+            <w:pict>
+              <v:shape w14:anchorId="0E820BC7" id="_x0000_s1103" type="#_x0000_t202" style="position:absolute;left:0;text-align:left;margin-left:121.4pt;margin-top:144.65pt;width:59.25pt;height:37.5pt;z-index:251793408;visibility:visible;mso-wrap-style:square;mso-width-percent:0;mso-height-percent:0;mso-wrap-distance-left:9pt;mso-wrap-distance-top:3.6pt;mso-wrap-distance-right:9pt;mso-wrap-distance-bottom:3.6pt;mso-position-horizontal:absolute;mso-position-horizontal-relative:text;mso-position-vertical:absolute;mso-position-vertical-relative:text;mso-width-percent:0;mso-height-percent:0;mso-width-relative:margin;mso-height-relative:margin;v-text-anchor:top" o:gfxdata="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" filled="f" stroked="f">
+                <v:textbox>
+                  <w:txbxContent>
+                    <w:p>
+                      <w:pPr>
+                        <w:rPr>
+                          <w:color w:val="385623" w:themeColor="accent6" w:themeShade="80"/>
+                          <w:sz w:val="24"/>
+                          <w:szCs w:val="24"/>
+                        </w:rPr>
+                      </w:pPr>
+                      <w:r>
+                        <w:rPr>
+                          <w:color w:val="385623" w:themeColor="accent6" w:themeShade="80"/>
+                          <w:sz w:val="24"/>
+                          <w:szCs w:val="24"/>
+                        </w:rPr>
+                        <w:t>130.132</w:t>
+                      </w:r>
+                      <w:r>
+                        <w:rPr>
+                          <w:color w:val="385623" w:themeColor="accent6" w:themeShade="80"/>
+                          <w:sz w:val="24"/>
+                          <w:szCs w:val="24"/>
+                        </w:rPr>
+                        <w:br/>
+                        <w:t>.11.</w:t>
+                      </w:r>
+                      <w:r>
+                        <w:rPr>
+                          <w:color w:val="385623" w:themeColor="accent6" w:themeShade="80"/>
+                          <w:sz w:val="24"/>
+                          <w:szCs w:val="24"/>
+                        </w:rPr>
+                        <w:t>2</w:t>
+                      </w:r>
+                    </w:p>
+                  </w:txbxContent>
+                </v:textbox>
+                <w10:wrap type="square"/>
+              </v:shape>
+            </w:pict>
+          </mc:Fallback>
+        </mc:AlternateContent>
+      </w:r>
+      <w:r>
+        <w:rPr>
+          <w:noProof/>
+        </w:rPr>
+        <mc:AlternateContent>
+          <mc:Choice Requires="wps">
+            <w:drawing>
+              <wp:anchor distT="45720" distB="45720" distL="114300" distR="114300" simplePos="0" relativeHeight="251787264" behindDoc="0" locked="0" layoutInCell="1" allowOverlap="1" wp14:anchorId="288EDA98" wp14:editId="0B64B371">
+                <wp:simplePos x="0" y="0"/>
+                <wp:positionH relativeFrom="column">
+                  <wp:posOffset>1866900</wp:posOffset>
+                </wp:positionH>
+                <wp:positionV relativeFrom="paragraph">
+                  <wp:posOffset>2179955</wp:posOffset>
+                </wp:positionV>
+                <wp:extent cx="1181100" cy="295275"/>
+                <wp:effectExtent l="0" t="0" r="0" b="0"/>
+                <wp:wrapSquare wrapText="bothSides"/>
+                <wp:docPr id="233" name="Text Box 2"/>
+                <wp:cNvGraphicFramePr>
+                  <a:graphicFrameLocks xmlns:a="http://schemas.openxmlformats.org/drawingml/2006/main"/>
+                </wp:cNvGraphicFramePr>
+                <a:graphic xmlns:a="http://schemas.openxmlformats.org/drawingml/2006/main">
+                  <a:graphicData uri="http://schemas.microsoft.com/office/word/2010/wordprocessingShape">
+                    <wps:wsp>
+                      <wps:cNvSpPr txBox="1">
+                        <a:spLocks noChangeArrowheads="1"/>
+                      </wps:cNvSpPr>
+                      <wps:spPr bwMode="auto">
+                        <a:xfrm>
+                          <a:off x="0" y="0"/>
+                          <a:ext cx="1181100" cy="295275"/>
+                        </a:xfrm>
+                        <a:prstGeom prst="rect">
+                          <a:avLst/>
+                        </a:prstGeom>
+                        <a:noFill/>
+                        <a:ln w="9525">
+                          <a:noFill/>
+                          <a:miter lim="800000"/>
+                          <a:headEnd/>
+                          <a:tailEnd/>
+                        </a:ln>
+                      </wps:spPr>
+                      <wps:txbx>
+                        <w:txbxContent>
+                          <w:p>
+                            <w:pPr>
+                              <w:rPr>
+                                <w:sz w:val="24"/>
+                                <w:szCs w:val="24"/>
+                              </w:rPr>
+                            </w:pPr>
+                            <w:r>
+                              <w:rPr>
+                                <w:sz w:val="24"/>
+                                <w:szCs w:val="24"/>
+                              </w:rPr>
+                              <w:t>130.132.9.254</w:t>
+                            </w:r>
+                          </w:p>
+                        </w:txbxContent>
+                      </wps:txbx>
+                      <wps:bodyPr rot="0" vert="horz" wrap="square" lIns="91440" tIns="45720" rIns="91440" bIns="45720" anchor="t" anchorCtr="0">
+                        <a:noAutofit/>
+                      </wps:bodyPr>
+                    </wps:wsp>
+                  </a:graphicData>
+                </a:graphic>
+                <wp14:sizeRelH relativeFrom="margin">
+                  <wp14:pctWidth>0</wp14:pctWidth>
+                </wp14:sizeRelH>
+                <wp14:sizeRelV relativeFrom="margin">
+                  <wp14:pctHeight>0</wp14:pctHeight>
+                </wp14:sizeRelV>
+              </wp:anchor>
+            </w:drawing>
+          </mc:Choice>
+          <mc:Fallback>
+            <w:pict>
+              <v:shape w14:anchorId="288EDA98" id="_x0000_s1104" type="#_x0000_t202" style="position:absolute;left:0;text-align:left;margin-left:147pt;margin-top:171.65pt;width:93pt;height:23.25pt;z-index:251787264;visibility:visible;mso-wrap-style:square;mso-width-percent:0;mso-height-percent:0;mso-wrap-distance-left:9pt;mso-wrap-distance-top:3.6pt;mso-wrap-distance-right:9pt;mso-wrap-distance-bottom:3.6pt;mso-position-horizontal:absolute;mso-position-horizontal-relative:text;mso-position-vertical:absolute;mso-position-vertical-relative:text;mso-width-percent:0;mso-height-percent:0;mso-width-relative:margin;mso-height-relative:margin;v-text-anchor:top" o:gfxdata="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" filled="f" stroked="f">
+                <v:textbox>
+                  <w:txbxContent>
+                    <w:p>
+                      <w:pPr>
+                        <w:rPr>
+                          <w:sz w:val="24"/>
+                          <w:szCs w:val="24"/>
+                        </w:rPr>
+                      </w:pPr>
+                      <w:r>
+                        <w:rPr>
+                          <w:sz w:val="24"/>
+                          <w:szCs w:val="24"/>
+                        </w:rPr>
+                        <w:t>130.132.9.254</w:t>
+                      </w:r>
+                    </w:p>
+                  </w:txbxContent>
+                </v:textbox>
+                <w10:wrap type="square"/>
+              </v:shape>
+            </w:pict>
+          </mc:Fallback>
+        </mc:AlternateContent>
+      </w:r>
+      <w:r>
+        <w:rPr>
+          <w:noProof/>
+        </w:rPr>
+        <mc:AlternateContent>
+          <mc:Choice Requires="wps">
+            <w:drawing>
+              <wp:anchor distT="45720" distB="45720" distL="114300" distR="114300" simplePos="0" relativeHeight="251785216" behindDoc="0" locked="0" layoutInCell="1" allowOverlap="1" wp14:anchorId="4D6C350C" wp14:editId="4B3BEE2B">
+                <wp:simplePos x="0" y="0"/>
+                <wp:positionH relativeFrom="column">
+                  <wp:posOffset>-85725</wp:posOffset>
+                </wp:positionH>
+                <wp:positionV relativeFrom="paragraph">
+                  <wp:posOffset>2189480</wp:posOffset>
+                </wp:positionV>
+                <wp:extent cx="1123950" cy="295275"/>
+                <wp:effectExtent l="0" t="0" r="0" b="0"/>
+                <wp:wrapSquare wrapText="bothSides"/>
+                <wp:docPr id="24" name="Text Box 2"/>
+                <wp:cNvGraphicFramePr>
+                  <a:graphicFrameLocks xmlns:a="http://schemas.openxmlformats.org/drawingml/2006/main"/>
+                </wp:cNvGraphicFramePr>
+                <a:graphic xmlns:a="http://schemas.openxmlformats.org/drawingml/2006/main">
+                  <a:graphicData uri="http://schemas.microsoft.com/office/word/2010/wordprocessingShape">
+                    <wps:wsp>
+                      <wps:cNvSpPr txBox="1">
+                        <a:spLocks noChangeArrowheads="1"/>
+                      </wps:cNvSpPr>
+                      <wps:spPr bwMode="auto">
+                        <a:xfrm>
+                          <a:off x="0" y="0"/>
+                          <a:ext cx="1123950" cy="295275"/>
+                        </a:xfrm>
+                        <a:prstGeom prst="rect">
+                          <a:avLst/>
+                        </a:prstGeom>
+                        <a:noFill/>
+                        <a:ln w="9525">
+                          <a:noFill/>
+                          <a:miter lim="800000"/>
+                          <a:headEnd/>
+                          <a:tailEnd/>
+                        </a:ln>
+                      </wps:spPr>
+                      <wps:txbx>
+                        <w:txbxContent>
+                          <w:p>
+                            <w:pPr>
+                              <w:rPr>
+                                <w:sz w:val="24"/>
+                                <w:szCs w:val="24"/>
+                              </w:rPr>
+                            </w:pPr>
+                            <w:r>
+                              <w:rPr>
+                                <w:sz w:val="24"/>
+                                <w:szCs w:val="24"/>
+                              </w:rPr>
+                              <w:t>130.132.2.254</w:t>
+                            </w:r>
+                          </w:p>
+                        </w:txbxContent>
+                      </wps:txbx>
+                      <wps:bodyPr rot="0" vert="horz" wrap="square" lIns="91440" tIns="45720" rIns="91440" bIns="45720" anchor="t" anchorCtr="0">
+                        <a:noAutofit/>
+                      </wps:bodyPr>
+                    </wps:wsp>
+                  </a:graphicData>
+                </a:graphic>
+                <wp14:sizeRelH relativeFrom="margin">
+                  <wp14:pctWidth>0</wp14:pctWidth>
+                </wp14:sizeRelH>
+                <wp14:sizeRelV relativeFrom="margin">
+                  <wp14:pctHeight>0</wp14:pctHeight>
+                </wp14:sizeRelV>
+              </wp:anchor>
+            </w:drawing>
+          </mc:Choice>
+          <mc:Fallback>
+            <w:pict>
+              <v:shape w14:anchorId="4D6C350C" id="_x0000_s1105" type="#_x0000_t202" style="position:absolute;left:0;text-align:left;margin-left:-6.75pt;margin-top:172.4pt;width:88.5pt;height:23.25pt;z-index:251785216;visibility:visible;mso-wrap-style:square;mso-width-percent:0;mso-height-percent:0;mso-wrap-distance-left:9pt;mso-wrap-distance-top:3.6pt;mso-wrap-distance-right:9pt;mso-wrap-distance-bottom:3.6pt;mso-position-horizontal:absolute;mso-position-horizontal-relative:text;mso-position-vertical:absolute;mso-position-vertical-relative:text;mso-width-percent:0;mso-height-percent:0;mso-width-relative:margin;mso-height-relative:margin;v-text-anchor:top" o:gfxdata="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" filled="f" stroked="f">
+                <v:textbox>
+                  <w:txbxContent>
+                    <w:p>
+                      <w:pPr>
+                        <w:rPr>
+                          <w:sz w:val="24"/>
+                          <w:szCs w:val="24"/>
+                        </w:rPr>
+                      </w:pPr>
+                      <w:r>
+                        <w:rPr>
+                          <w:sz w:val="24"/>
+                          <w:szCs w:val="24"/>
+                        </w:rPr>
+                        <w:t>130.132.2.254</w:t>
+                      </w:r>
+                    </w:p>
+                  </w:txbxContent>
+                </v:textbox>
+                <w10:wrap type="square"/>
+              </v:shape>
+            </w:pict>
+          </mc:Fallback>
+        </mc:AlternateContent>
+      </w:r>
+      <w:r>
+        <w:rPr>
+          <w:noProof/>
+        </w:rPr>
+        <mc:AlternateContent>
+          <mc:Choice Requires="wps">
+            <w:drawing>
+              <wp:anchor distT="45720" distB="45720" distL="114300" distR="114300" simplePos="0" relativeHeight="251783168" behindDoc="0" locked="0" layoutInCell="1" allowOverlap="1">
+                <wp:simplePos x="0" y="0"/>
+                <wp:positionH relativeFrom="column">
+                  <wp:posOffset>866140</wp:posOffset>
+                </wp:positionH>
+                <wp:positionV relativeFrom="paragraph">
+                  <wp:posOffset>446405</wp:posOffset>
+                </wp:positionV>
+                <wp:extent cx="1152525" cy="295275"/>
+                <wp:effectExtent l="0" t="0" r="0" b="0"/>
+                <wp:wrapSquare wrapText="bothSides"/>
+                <wp:docPr id="10" name="Text Box 2"/>
+                <wp:cNvGraphicFramePr>
+                  <a:graphicFrameLocks xmlns:a="http://schemas.openxmlformats.org/drawingml/2006/main"/>
+                </wp:cNvGraphicFramePr>
+                <a:graphic xmlns:a="http://schemas.openxmlformats.org/drawingml/2006/main">
+                  <a:graphicData uri="http://schemas.microsoft.com/office/word/2010/wordprocessingShape">
+                    <wps:wsp>
+                      <wps:cNvSpPr txBox="1">
+                        <a:spLocks noChangeArrowheads="1"/>
+                      </wps:cNvSpPr>
+                      <wps:spPr bwMode="auto">
+                        <a:xfrm>
+                          <a:off x="0" y="0"/>
+                          <a:ext cx="1152525" cy="295275"/>
+                        </a:xfrm>
+                        <a:prstGeom prst="rect">
+                          <a:avLst/>
+                        </a:prstGeom>
+                        <a:noFill/>
+                        <a:ln w="9525">
+                          <a:noFill/>
+                          <a:miter lim="800000"/>
+                          <a:headEnd/>
+                          <a:tailEnd/>
+                        </a:ln>
+                      </wps:spPr>
+                      <wps:txbx>
+                        <w:txbxContent>
+                          <w:p>
+                            <w:pPr>
+                              <w:rPr>
+                                <w:sz w:val="24"/>
+                                <w:szCs w:val="24"/>
+                              </w:rPr>
+                            </w:pPr>
+                            <w:r>
+                              <w:rPr>
+                                <w:sz w:val="24"/>
+                                <w:szCs w:val="24"/>
+                              </w:rPr>
+                              <w:t>130.132.1.254</w:t>
+                            </w:r>
+                          </w:p>
+                        </w:txbxContent>
+                      </wps:txbx>
+                      <wps:bodyPr rot="0" vert="horz" wrap="square" lIns="91440" tIns="45720" rIns="91440" bIns="45720" anchor="t" anchorCtr="0">
+                        <a:noAutofit/>
+                      </wps:bodyPr>
+                    </wps:wsp>
+                  </a:graphicData>
+                </a:graphic>
+                <wp14:sizeRelH relativeFrom="margin">
+                  <wp14:pctWidth>0</wp14:pctWidth>
+                </wp14:sizeRelH>
+                <wp14:sizeRelV relativeFrom="margin">
+                  <wp14:pctHeight>0</wp14:pctHeight>
+                </wp14:sizeRelV>
+              </wp:anchor>
+            </w:drawing>
+          </mc:Choice>
+          <mc:Fallback>
+            <w:pict>
+              <v:shape id="_x0000_s1106" type="#_x0000_t202" style="position:absolute;left:0;text-align:left;margin-left:68.2pt;margin-top:35.15pt;width:90.75pt;height:23.25pt;z-index:251783168;visibility:visible;mso-wrap-style:square;mso-width-percent:0;mso-height-percent:0;mso-wrap-distance-left:9pt;mso-wrap-distance-top:3.6pt;mso-wrap-distance-right:9pt;mso-wrap-distance-bottom:3.6pt;mso-position-horizontal:absolute;mso-position-horizontal-relative:text;mso-position-vertical:absolute;mso-position-vertical-relative:text;mso-width-percent:0;mso-height-percent:0;mso-width-relative:margin;mso-height-relative:margin;v-text-anchor:top" o:gfxdata="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" filled="f" stroked="f">
+                <v:textbox>
+                  <w:txbxContent>
+                    <w:p>
+                      <w:pPr>
+                        <w:rPr>
+                          <w:sz w:val="24"/>
+                          <w:szCs w:val="24"/>
+                        </w:rPr>
+                      </w:pPr>
+                      <w:r>
+                        <w:rPr>
+                          <w:sz w:val="24"/>
+                          <w:szCs w:val="24"/>
+                        </w:rPr>
+                        <w:t>130.132.1.254</w:t>
+                      </w:r>
+                    </w:p>
+                  </w:txbxContent>
+                </v:textbox>
+                <w10:wrap type="square"/>
+              </v:shape>
+            </w:pict>
+          </mc:Fallback>
+        </mc:AlternateContent>
+      </w:r>
+    </w:p>
+    <w:p>
+      <w:pPr>
+        <w:bidi/>
+        <w:rPr>
+          <w:rtl/>
+        </w:rPr>
+      </w:pPr>
+    </w:p>
+    <w:p>
+      <w:pPr>
+        <w:bidi/>
+        <w:rPr>
+          <w:rtl/>
+        </w:rPr>
+      </w:pPr>
+    </w:p>
+    <w:p>
+      <w:pPr>
+        <w:bidi/>
+        <w:rPr>
+          <w:rtl/>
+        </w:rPr>
+      </w:pPr>
+    </w:p>
+    <w:p>
+      <w:pPr>
+        <w:bidi/>
+        <w:rPr>
+          <w:rtl/>
+        </w:rPr>
+      </w:pPr>
+    </w:p>
+    <w:p>
+      <w:pPr>
+        <w:bidi/>
+        <w:rPr>
+          <w:rtl/>
+        </w:rPr>
+      </w:pPr>
+    </w:p>
+    <w:p>
+      <w:pPr>
+        <w:bidi/>
+        <w:rPr>
+          <w:rtl/>
+        </w:rPr>
+      </w:pPr>
+    </w:p>
+    <w:p>
+      <w:pPr>
+        <w:bidi/>
+        <w:rPr>
+          <w:rtl/>
+        </w:rPr>
+      </w:pPr>
+    </w:p>
+    <w:p>
+      <w:pPr>
+        <w:bidi/>
+        <w:rPr>
+          <w:rtl/>
+        </w:rPr>
+      </w:pPr>
+    </w:p>
+    <w:p>
+      <w:pPr>
+        <w:bidi/>
+        <w:rPr>
+          <w:rtl/>
+        </w:rPr>
+      </w:pPr>
+    </w:p>
+    <w:p>
+      <w:pPr>
+        <w:bidi/>
+        <w:rPr>
+          <w:rtl/>
+        </w:rPr>
+      </w:pPr>
+    </w:p>
+    <w:p>
+      <w:pPr>
+        <w:bidi/>
+        <w:rPr>
+          <w:rtl/>
+        </w:rPr>
+      </w:pPr>
+    </w:p>
+    <w:p>
+      <w:pPr>
+        <w:bidi/>
+        <w:rPr>
+          <w:rtl/>
+        </w:rPr>
+      </w:pPr>
+    </w:p>
+    <w:p>
+      <w:pPr>
+        <w:pStyle w:val="Heading3"/>
+        <w:bidi/>
+        <w:rPr>
+          <w:rtl/>
+        </w:rPr>
+      </w:pPr>
+      <w:r>
+        <w:t>R3</w:t>
+      </w:r>
+    </w:p>
+    <w:tbl>
+      <w:tblPr>
+        <w:tblStyle w:val="GridTable5Dark-Accent3"/>
+        <w:bidiVisual/>
+        <w:tblW w:w="0" w:type="auto"/>
+        <w:tblInd w:w="35" w:type="dxa"/>
+        <w:tblLook w:val="04A0" w:firstRow="1" w:lastRow="0" w:firstColumn="1" w:lastColumn="0" w:noHBand="0" w:noVBand="1"/>
+      </w:tblPr>
+      <w:tblGrid>
+        <w:gridCol w:w="3095"/>
+        <w:gridCol w:w="3368"/>
+        <w:gridCol w:w="2852"/>
+      </w:tblGrid>
+      <w:tr>
+        <w:trPr>
+          <w:cnfStyle w:val="100000000000" w:firstRow="1" w:lastRow="0" w:firstColumn="0" w:lastColumn="0" w:oddVBand="0" w:evenVBand="0" w:oddHBand="0" w:evenHBand="0" w:firstRowFirstColumn="0" w:firstRowLastColumn="0" w:lastRowFirstColumn="0" w:lastRowLastColumn="0"/>
+        </w:trPr>
+        <w:tc>
+          <w:tcPr>
+            <w:cnfStyle w:val="001000000000" w:firstRow="0" w:lastRow="0" w:firstColumn="1" w:lastColumn="0" w:oddVBand="0" w:evenVBand="0" w:oddHBand="0" w:evenHBand="0" w:firstRowFirstColumn="0" w:firstRowLastColumn="0" w:lastRowFirstColumn="0" w:lastRowLastColumn="0"/>
+            <w:tcW w:w="3101" w:type="dxa"/>
+          </w:tcPr>
+          <w:p>
+            <w:pPr>
+              <w:bidi/>
+              <w:jc w:val="center"/>
+            </w:pPr>
+            <w:r>
+              <w:t>Next Hop</w:t>
+            </w:r>
+          </w:p>
+        </w:tc>
+        <w:tc>
+          <w:tcPr>
+            <w:tcW w:w="3373" w:type="dxa"/>
+          </w:tcPr>
+          <w:p>
+            <w:pPr>
+              <w:bidi/>
+              <w:jc w:val="center"/>
+              <w:cnfStyle w:val="100000000000" w:firstRow="1" w:lastRow="0" w:firstColumn="0" w:lastColumn="0" w:oddVBand="0" w:evenVBand="0" w:oddHBand="0" w:evenHBand="0" w:firstRowFirstColumn="0" w:firstRowLastColumn="0" w:lastRowFirstColumn="0" w:lastRowLastColumn="0"/>
+              <w:rPr>
+                <w:rtl/>
+              </w:rPr>
+            </w:pPr>
+            <w:r>
+              <w:t>Interface(=port)</w:t>
+            </w:r>
+          </w:p>
+        </w:tc>
+        <w:tc>
+          <w:tcPr>
+            <w:tcW w:w="2856" w:type="dxa"/>
+          </w:tcPr>
+          <w:p>
+            <w:pPr>
+              <w:bidi/>
+              <w:jc w:val="center"/>
+              <w:cnfStyle w:val="100000000000" w:firstRow="1" w:lastRow="0" w:firstColumn="0" w:lastColumn="0" w:oddVBand="0" w:evenVBand="0" w:oddHBand="0" w:evenHBand="0" w:firstRowFirstColumn="0" w:firstRowLastColumn="0" w:lastRowFirstColumn="0" w:lastRowLastColumn="0"/>
+            </w:pPr>
+            <w:r>
+              <w:t>Mask</w:t>
+            </w:r>
+          </w:p>
+        </w:tc>
+      </w:tr>
+      <w:tr>
+        <w:trPr>
+          <w:cnfStyle w:val="000000100000" w:firstRow="0" w:lastRow="0" w:firstColumn="0" w:lastColumn="0" w:oddVBand="0" w:evenVBand="0" w:oddHBand="1" w:evenHBand="0" w:firstRowFirstColumn="0" w:firstRowLastColumn="0" w:lastRowFirstColumn="0" w:lastRowLastColumn="0"/>
+        </w:trPr>
+        <w:tc>
+          <w:tcPr>
+            <w:cnfStyle w:val="001000000000" w:firstRow="0" w:lastRow="0" w:firstColumn="1" w:lastColumn="0" w:oddVBand="0" w:evenVBand="0" w:oddHBand="0" w:evenHBand="0" w:firstRowFirstColumn="0" w:firstRowLastColumn="0" w:lastRowFirstColumn="0" w:lastRowLastColumn="0"/>
+            <w:tcW w:w="3101" w:type="dxa"/>
+          </w:tcPr>
+          <w:p>
+            <w:pPr>
+              <w:bidi/>
+              <w:jc w:val="center"/>
+            </w:pPr>
+          </w:p>
+        </w:tc>
+        <w:tc>
+          <w:tcPr>
+            <w:tcW w:w="3373" w:type="dxa"/>
+          </w:tcPr>
+          <w:p>
+            <w:pPr>
+              <w:bidi/>
+              <w:jc w:val="center"/>
+              <w:cnfStyle w:val="000000100000" w:firstRow="0" w:lastRow="0" w:firstColumn="0" w:lastColumn="0" w:oddVBand="0" w:evenVBand="0" w:oddHBand="1" w:evenHBand="0" w:firstRowFirstColumn="0" w:firstRowLastColumn="0" w:lastRowFirstColumn="0" w:lastRowLastColumn="0"/>
+              <w:rPr>
+                <w:rtl/>
+              </w:rPr>
+            </w:pPr>
+            <w:r>
+              <w:t>130.132.2.254</w:t>
+            </w:r>
+          </w:p>
+        </w:tc>
+        <w:tc>
+          <w:tcPr>
+            <w:tcW w:w="2856" w:type="dxa"/>
+          </w:tcPr>
+          <w:p>
+            <w:pPr>
+              <w:bidi/>
+              <w:jc w:val="center"/>
+              <w:cnfStyle w:val="000000100000" w:firstRow="0" w:lastRow="0" w:firstColumn="0" w:lastColumn="0" w:oddVBand="0" w:evenVBand="0" w:oddHBand="1" w:evenHBand="0" w:firstRowFirstColumn="0" w:firstRowLastColumn="0" w:lastRowFirstColumn="0" w:lastRowLastColumn="0"/>
+            </w:pPr>
+            <w:r>
+              <w:t>130.132.2.0/24</w:t>
+            </w:r>
+          </w:p>
+        </w:tc>
+      </w:tr>
+      <w:tr>
+        <w:tc>
+          <w:tcPr>
+            <w:cnfStyle w:val="001000000000" w:firstRow="0" w:lastRow="0" w:firstColumn="1" w:lastColumn="0" w:oddVBand="0" w:evenVBand="0" w:oddHBand="0" w:evenHBand="0" w:firstRowFirstColumn="0" w:firstRowLastColumn="0" w:lastRowFirstColumn="0" w:lastRowLastColumn="0"/>
+            <w:tcW w:w="3101" w:type="dxa"/>
+          </w:tcPr>
+          <w:p>
+            <w:pPr>
+              <w:bidi/>
+              <w:jc w:val="center"/>
+            </w:pPr>
+            <w:r>
+              <w:t>130.132.11.2</w:t>
+            </w:r>
+          </w:p>
+        </w:tc>
+        <w:tc>
+          <w:tcPr>
+            <w:tcW w:w="3373" w:type="dxa"/>
+          </w:tcPr>
+          <w:p>
+            <w:pPr>
+              <w:bidi/>
+              <w:jc w:val="center"/>
+              <w:cnfStyle w:val="000000000000" w:firstRow="0" w:lastRow="0" w:firstColumn="0" w:lastColumn="0" w:oddVBand="0" w:evenVBand="0" w:oddHBand="0" w:evenHBand="0" w:firstRowFirstColumn="0" w:firstRowLastColumn="0" w:lastRowFirstColumn="0" w:lastRowLastColumn="0"/>
+              <w:rPr>
+                <w:rtl/>
+              </w:rPr>
+            </w:pPr>
+            <w:r>
+              <w:t>130.132.11.3</w:t>
+            </w:r>
+          </w:p>
+        </w:tc>
+        <w:tc>
+          <w:tcPr>
+            <w:tcW w:w="2856" w:type="dxa"/>
+          </w:tcPr>
+          <w:p>
+            <w:pPr>
+              <w:bidi/>
+              <w:jc w:val="center"/>
+              <w:cnfStyle w:val="000000000000" w:firstRow="0" w:lastRow="0" w:firstColumn="0" w:lastColumn="0" w:oddVBand="0" w:evenVBand="0" w:oddHBand="0" w:evenHBand="0" w:firstRowFirstColumn="0" w:firstRowLastColumn="0" w:lastRowFirstColumn="0" w:lastRowLastColumn="0"/>
+              <w:rPr>
+                <w:rtl/>
+              </w:rPr>
+            </w:pPr>
+            <w:r>
+              <w:t>130.132.9.0/23</w:t>
+            </w:r>
+          </w:p>
+        </w:tc>
+      </w:tr>
+      <w:tr>
+        <w:trPr>
+          <w:cnfStyle w:val="000000100000" w:firstRow="0" w:lastRow="0" w:firstColumn="0" w:lastColumn="0" w:oddVBand="0" w:evenVBand="0" w:oddHBand="1" w:evenHBand="0" w:firstRowFirstColumn="0" w:firstRowLastColumn="0" w:lastRowFirstColumn="0" w:lastRowLastColumn="0"/>
+        </w:trPr>
+        <w:tc>
+          <w:tcPr>
+            <w:cnfStyle w:val="001000000000" w:firstRow="0" w:lastRow="0" w:firstColumn="1" w:lastColumn="0" w:oddVBand="0" w:evenVBand="0" w:oddHBand="0" w:evenHBand="0" w:firstRowFirstColumn="0" w:firstRowLastColumn="0" w:lastRowFirstColumn="0" w:lastRowLastColumn="0"/>
+            <w:tcW w:w="3101" w:type="dxa"/>
+          </w:tcPr>
+          <w:p>
+            <w:pPr>
+              <w:bidi/>
+              <w:jc w:val="center"/>
+            </w:pPr>
+            <w:r>
+              <w:t>130.132.12.1</w:t>
+            </w:r>
+          </w:p>
+        </w:tc>
+        <w:tc>
+          <w:tcPr>
+            <w:tcW w:w="3373" w:type="dxa"/>
+          </w:tcPr>
+          <w:p>
+            <w:pPr>
+              <w:bidi/>
+              <w:jc w:val="center"/>
+              <w:cnfStyle w:val="000000100000" w:firstRow="0" w:lastRow="0" w:firstColumn="0" w:lastColumn="0" w:oddVBand="0" w:evenVBand="0" w:oddHBand="1" w:evenHBand="0" w:firstRowFirstColumn="0" w:firstRowLastColumn="0" w:lastRowFirstColumn="0" w:lastRowLastColumn="0"/>
+              <w:rPr>
+                <w:rtl/>
+              </w:rPr>
+            </w:pPr>
+            <w:r>
+              <w:t>130.132.12.3</w:t>
+            </w:r>
+          </w:p>
+        </w:tc>
+        <w:tc>
+          <w:tcPr>
+            <w:tcW w:w="2856" w:type="dxa"/>
+          </w:tcPr>
+          <w:p>
+            <w:pPr>
+              <w:bidi/>
+              <w:jc w:val="center"/>
+              <w:cnfStyle w:val="000000100000" w:firstRow="0" w:lastRow="0" w:firstColumn="0" w:lastColumn="0" w:oddVBand="0" w:evenVBand="0" w:oddHBand="1" w:evenHBand="0" w:firstRowFirstColumn="0" w:firstRowLastColumn="0" w:lastRowFirstColumn="0" w:lastRowLastColumn="0"/>
+              <w:rPr>
+                <w:rtl/>
+              </w:rPr>
+            </w:pPr>
+            <w:r>
+              <w:t>130.132.1.0/24</w:t>
+            </w:r>
+          </w:p>
+        </w:tc>
+      </w:tr>
+    </w:tbl>
+    <w:p>
+      <w:pPr>
+        <w:bidi/>
+      </w:pPr>
+    </w:p>
+    <w:p>
+      <w:pPr>
+        <w:pStyle w:val="Heading3"/>
+        <w:bidi/>
+        <w:rPr>
+          <w:rtl/>
+        </w:rPr>
+      </w:pPr>
+      <w:r>
+        <w:t>R2</w:t>
+      </w:r>
+    </w:p>
+    <w:tbl>
+      <w:tblPr>
+        <w:tblStyle w:val="GridTable5Dark-Accent3"/>
+        <w:bidiVisual/>
+        <w:tblW w:w="0" w:type="auto"/>
+        <w:tblInd w:w="40" w:type="dxa"/>
+        <w:tblLook w:val="04A0" w:firstRow="1" w:lastRow="0" w:firstColumn="1" w:lastColumn="0" w:noHBand="0" w:noVBand="1"/>
+      </w:tblPr>
+      <w:tblGrid>
+        <w:gridCol w:w="3092"/>
+        <w:gridCol w:w="3367"/>
+        <w:gridCol w:w="2851"/>
+      </w:tblGrid>
+      <w:tr>
+        <w:trPr>
+          <w:cnfStyle w:val="100000000000" w:firstRow="1" w:lastRow="0" w:firstColumn="0" w:lastColumn="0" w:oddVBand="0" w:evenVBand="0" w:oddHBand="0" w:evenHBand="0" w:firstRowFirstColumn="0" w:firstRowLastColumn="0" w:lastRowFirstColumn="0" w:lastRowLastColumn="0"/>
+        </w:trPr>
+        <w:tc>
+          <w:tcPr>
+            <w:cnfStyle w:val="001000000000" w:firstRow="0" w:lastRow="0" w:firstColumn="1" w:lastColumn="0" w:oddVBand="0" w:evenVBand="0" w:oddHBand="0" w:evenHBand="0" w:firstRowFirstColumn="0" w:firstRowLastColumn="0" w:lastRowFirstColumn="0" w:lastRowLastColumn="0"/>
+            <w:tcW w:w="3098" w:type="dxa"/>
+          </w:tcPr>
+          <w:p>
+            <w:pPr>
+              <w:bidi/>
+              <w:jc w:val="center"/>
+            </w:pPr>
+            <w:r>
+              <w:t>Next Hop</w:t>
+            </w:r>
+          </w:p>
+        </w:tc>
+        <w:tc>
+          <w:tcPr>
+            <w:tcW w:w="3372" w:type="dxa"/>
+          </w:tcPr>
+          <w:p>
+            <w:pPr>
+              <w:bidi/>
+              <w:jc w:val="center"/>
+              <w:cnfStyle w:val="100000000000" w:firstRow="1" w:lastRow="0" w:firstColumn="0" w:lastColumn="0" w:oddVBand="0" w:evenVBand="0" w:oddHBand="0" w:evenHBand="0" w:firstRowFirstColumn="0" w:firstRowLastColumn="0" w:lastRowFirstColumn="0" w:lastRowLastColumn="0"/>
+              <w:rPr>
+                <w:rtl/>
+              </w:rPr>
+            </w:pPr>
+            <w:r>
+              <w:t>Interface</w:t>
+            </w:r>
+            <w:r>
+              <w:t>(=port)</w:t>
+            </w:r>
+          </w:p>
+        </w:tc>
+        <w:tc>
+          <w:tcPr>
+            <w:tcW w:w="2855" w:type="dxa"/>
+          </w:tcPr>
+          <w:p>
+            <w:pPr>
+              <w:bidi/>
+              <w:jc w:val="center"/>
+              <w:cnfStyle w:val="100000000000" w:firstRow="1" w:lastRow="0" w:firstColumn="0" w:lastColumn="0" w:oddVBand="0" w:evenVBand="0" w:oddHBand="0" w:evenHBand="0" w:firstRowFirstColumn="0" w:firstRowLastColumn="0" w:lastRowFirstColumn="0" w:lastRowLastColumn="0"/>
+            </w:pPr>
+            <w:r>
+              <w:t>Mask</w:t>
+            </w:r>
+          </w:p>
+        </w:tc>
+      </w:tr>
+      <w:tr>
+        <w:trPr>
+          <w:cnfStyle w:val="000000100000" w:firstRow="0" w:lastRow="0" w:firstColumn="0" w:lastColumn="0" w:oddVBand="0" w:evenVBand="0" w:oddHBand="1" w:evenHBand="0" w:firstRowFirstColumn="0" w:firstRowLastColumn="0" w:lastRowFirstColumn="0" w:lastRowLastColumn="0"/>
+        </w:trPr>
+        <w:tc>
+          <w:tcPr>
+            <w:cnfStyle w:val="001000000000" w:firstRow="0" w:lastRow="0" w:firstColumn="1" w:lastColumn="0" w:oddVBand="0" w:evenVBand="0" w:oddHBand="0" w:evenHBand="0" w:firstRowFirstColumn="0" w:firstRowLastColumn="0" w:lastRowFirstColumn="0" w:lastRowLastColumn="0"/>
+            <w:tcW w:w="3098" w:type="dxa"/>
+          </w:tcPr>
+          <w:p>
+            <w:pPr>
+              <w:bidi/>
+              <w:jc w:val="center"/>
+            </w:pPr>
+            <w:r>
+              <w:t>130.132.11.3</w:t>
+            </w:r>
+          </w:p>
+        </w:tc>
+        <w:tc>
+          <w:tcPr>
+            <w:tcW w:w="3372" w:type="dxa"/>
+          </w:tcPr>
+          <w:p>
+            <w:pPr>
+              <w:bidi/>
+              <w:jc w:val="center"/>
+              <w:cnfStyle w:val="000000100000" w:firstRow="0" w:lastRow="0" w:firstColumn="0" w:lastColumn="0" w:oddVBand="0" w:evenVBand="0" w:oddHBand="1" w:evenHBand="0" w:firstRowFirstColumn="0" w:firstRowLastColumn="0" w:lastRowFirstColumn="0" w:lastRowLastColumn="0"/>
+              <w:rPr>
+                <w:rtl/>
+              </w:rPr>
+            </w:pPr>
+            <w:r>
+              <w:t>130.132.11.2</w:t>
+            </w:r>
+          </w:p>
+        </w:tc>
+        <w:tc>
+          <w:tcPr>
+            <w:tcW w:w="2855" w:type="dxa"/>
+          </w:tcPr>
+          <w:p>
+            <w:pPr>
+              <w:bidi/>
+              <w:jc w:val="center"/>
+              <w:cnfStyle w:val="000000100000" w:firstRow="0" w:lastRow="0" w:firstColumn="0" w:lastColumn="0" w:oddVBand="0" w:evenVBand="0" w:oddHBand="1" w:evenHBand="0" w:firstRowFirstColumn="0" w:firstRowLastColumn="0" w:lastRowFirstColumn="0" w:lastRowLastColumn="0"/>
+            </w:pPr>
+            <w:r>
+              <w:t>130.132.2.0/24</w:t>
+            </w:r>
+          </w:p>
+        </w:tc>
+      </w:tr>
+      <w:tr>
+        <w:tc>
+          <w:tcPr>
+            <w:cnfStyle w:val="001000000000" w:firstRow="0" w:lastRow="0" w:firstColumn="1" w:lastColumn="0" w:oddVBand="0" w:evenVBand="0" w:oddHBand="0" w:evenHBand="0" w:firstRowFirstColumn="0" w:firstRowLastColumn="0" w:lastRowFirstColumn="0" w:lastRowLastColumn="0"/>
+            <w:tcW w:w="3098" w:type="dxa"/>
+          </w:tcPr>
+          <w:p>
+            <w:pPr>
+              <w:bidi/>
+              <w:jc w:val="center"/>
+            </w:pPr>
+          </w:p>
+        </w:tc>
+        <w:tc>
+          <w:tcPr>
+            <w:tcW w:w="3372" w:type="dxa"/>
+          </w:tcPr>
+          <w:p>
+            <w:pPr>
+              <w:bidi/>
+              <w:jc w:val="center"/>
+              <w:cnfStyle w:val="000000000000" w:firstRow="0" w:lastRow="0" w:firstColumn="0" w:lastColumn="0" w:oddVBand="0" w:evenVBand="0" w:oddHBand="0" w:evenHBand="0" w:firstRowFirstColumn="0" w:firstRowLastColumn="0" w:lastRowFirstColumn="0" w:lastRowLastColumn="0"/>
+              <w:rPr>
+                <w:rtl/>
+              </w:rPr>
+            </w:pPr>
+            <w:r>
+              <w:t>130.132.9.254</w:t>
+            </w:r>
+          </w:p>
+        </w:tc>
+        <w:tc>
+          <w:tcPr>
+            <w:tcW w:w="2855" w:type="dxa"/>
+          </w:tcPr>
+          <w:p>
+            <w:pPr>
+              <w:bidi/>
+              <w:jc w:val="center"/>
+              <w:cnfStyle w:val="000000000000" w:firstRow="0" w:lastRow="0" w:firstColumn="0" w:lastColumn="0" w:oddVBand="0" w:evenVBand="0" w:oddHBand="0" w:evenHBand="0" w:firstRowFirstColumn="0" w:firstRowLastColumn="0" w:lastRowFirstColumn="0" w:lastRowLastColumn="0"/>
+              <w:rPr>
+                <w:rtl/>
+              </w:rPr>
+            </w:pPr>
+            <w:r>
+              <w:t>130.132.9.0/23</w:t>
+            </w:r>
+          </w:p>
+        </w:tc>
+      </w:tr>
+      <w:tr>
+        <w:trPr>
+          <w:cnfStyle w:val="000000100000" w:firstRow="0" w:lastRow="0" w:firstColumn="0" w:lastColumn="0" w:oddVBand="0" w:evenVBand="0" w:oddHBand="1" w:evenHBand="0" w:firstRowFirstColumn="0" w:firstRowLastColumn="0" w:lastRowFirstColumn="0" w:lastRowLastColumn="0"/>
+        </w:trPr>
+        <w:tc>
+          <w:tcPr>
+            <w:cnfStyle w:val="001000000000" w:firstRow="0" w:lastRow="0" w:firstColumn="1" w:lastColumn="0" w:oddVBand="0" w:evenVBand="0" w:oddHBand="0" w:evenHBand="0" w:firstRowFirstColumn="0" w:firstRowLastColumn="0" w:lastRowFirstColumn="0" w:lastRowLastColumn="0"/>
+            <w:tcW w:w="3098" w:type="dxa"/>
+          </w:tcPr>
+          <w:p>
+            <w:pPr>
+              <w:bidi/>
+              <w:jc w:val="center"/>
+            </w:pPr>
+            <w:r>
+              <w:t>130.132.10.1</w:t>
+            </w:r>
+          </w:p>
+        </w:tc>
+        <w:tc>
+          <w:tcPr>
+            <w:tcW w:w="3372" w:type="dxa"/>
+          </w:tcPr>
+          <w:p>
+            <w:pPr>
+              <w:bidi/>
+              <w:jc w:val="center"/>
+              <w:cnfStyle w:val="000000100000" w:firstRow="0" w:lastRow="0" w:firstColumn="0" w:lastColumn="0" w:oddVBand="0" w:evenVBand="0" w:oddHBand="1" w:evenHBand="0" w:firstRowFirstColumn="0" w:firstRowLastColumn="0" w:lastRowFirstColumn="0" w:lastRowLastColumn="0"/>
+              <w:rPr>
+                <w:rtl/>
+              </w:rPr>
+            </w:pPr>
+            <w:r>
+              <w:t>130.132.10.2</w:t>
+            </w:r>
+          </w:p>
+        </w:tc>
+        <w:tc>
+          <w:tcPr>
+            <w:tcW w:w="2855" w:type="dxa"/>
+          </w:tcPr>
+          <w:p>
+            <w:pPr>
+              <w:bidi/>
+              <w:jc w:val="center"/>
+              <w:cnfStyle w:val="000000100000" w:firstRow="0" w:lastRow="0" w:firstColumn="0" w:lastColumn="0" w:oddVBand="0" w:evenVBand="0" w:oddHBand="1" w:evenHBand="0" w:firstRowFirstColumn="0" w:firstRowLastColumn="0" w:lastRowFirstColumn="0" w:lastRowLastColumn="0"/>
+              <w:rPr>
+                <w:rtl/>
+              </w:rPr>
+            </w:pPr>
+            <w:r>
+              <w:t>130.132.1.0/24</w:t>
+            </w:r>
+          </w:p>
+        </w:tc>
+      </w:tr>
+    </w:tbl>
+    <w:p>
+      <w:pPr>
+        <w:bidi/>
+      </w:pPr>
+    </w:p>
+    <w:p>
+      <w:pPr>
+        <w:pStyle w:val="Heading3"/>
+        <w:bidi/>
+        <w:rPr>
+          <w:rtl/>
+        </w:rPr>
+      </w:pPr>
+      <w:r>
+        <w:t>R1</w:t>
+      </w:r>
+    </w:p>
+    <w:tbl>
+      <w:tblPr>
+        <w:tblStyle w:val="GridTable5Dark-Accent3"/>
+        <w:bidiVisual/>
+        <w:tblW w:w="0" w:type="auto"/>
+        <w:tblInd w:w="35" w:type="dxa"/>
+        <w:tblLook w:val="04A0" w:firstRow="1" w:lastRow="0" w:firstColumn="1" w:lastColumn="0" w:noHBand="0" w:noVBand="1"/>
+      </w:tblPr>
+      <w:tblGrid>
+        <w:gridCol w:w="3095"/>
+        <w:gridCol w:w="3368"/>
+        <w:gridCol w:w="2852"/>
+      </w:tblGrid>
+      <w:tr>
+        <w:trPr>
+          <w:cnfStyle w:val="100000000000" w:firstRow="1" w:lastRow="0" w:firstColumn="0" w:lastColumn="0" w:oddVBand="0" w:evenVBand="0" w:oddHBand="0" w:evenHBand="0" w:firstRowFirstColumn="0" w:firstRowLastColumn="0" w:lastRowFirstColumn="0" w:lastRowLastColumn="0"/>
+        </w:trPr>
+        <w:tc>
+          <w:tcPr>
+            <w:cnfStyle w:val="001000000000" w:firstRow="0" w:lastRow="0" w:firstColumn="1" w:lastColumn="0" w:oddVBand="0" w:evenVBand="0" w:oddHBand="0" w:evenHBand="0" w:firstRowFirstColumn="0" w:firstRowLastColumn="0" w:lastRowFirstColumn="0" w:lastRowLastColumn="0"/>
+            <w:tcW w:w="3101" w:type="dxa"/>
+          </w:tcPr>
+          <w:p>
+            <w:pPr>
+              <w:bidi/>
+              <w:jc w:val="center"/>
+            </w:pPr>
+            <w:r>
+              <w:t>Next Hop</w:t>
+            </w:r>
+          </w:p>
+        </w:tc>
+        <w:tc>
+          <w:tcPr>
+            <w:tcW w:w="3373" w:type="dxa"/>
+          </w:tcPr>
+          <w:p>
+            <w:pPr>
+              <w:bidi/>
+              <w:jc w:val="center"/>
+              <w:cnfStyle w:val="100000000000" w:firstRow="1" w:lastRow="0" w:firstColumn="0" w:lastColumn="0" w:oddVBand="0" w:evenVBand="0" w:oddHBand="0" w:evenHBand="0" w:firstRowFirstColumn="0" w:firstRowLastColumn="0" w:lastRowFirstColumn="0" w:lastRowLastColumn="0"/>
+              <w:rPr>
+                <w:rtl/>
+              </w:rPr>
+            </w:pPr>
+            <w:r>
+              <w:t>Interface</w:t>
+            </w:r>
+            <w:r>
+              <w:t>(=port)</w:t>
+            </w:r>
+          </w:p>
+        </w:tc>
+        <w:tc>
+          <w:tcPr>
+            <w:tcW w:w="2856" w:type="dxa"/>
+          </w:tcPr>
+          <w:p>
+            <w:pPr>
+              <w:bidi/>
+              <w:jc w:val="center"/>
+              <w:cnfStyle w:val="100000000000" w:firstRow="1" w:lastRow="0" w:firstColumn="0" w:lastColumn="0" w:oddVBand="0" w:evenVBand="0" w:oddHBand="0" w:evenHBand="0" w:firstRowFirstColumn="0" w:firstRowLastColumn="0" w:lastRowFirstColumn="0" w:lastRowLastColumn="0"/>
+            </w:pPr>
+            <w:r>
+              <w:t>Mask</w:t>
+            </w:r>
+          </w:p>
+        </w:tc>
+      </w:tr>
+      <w:tr>
+        <w:trPr>
+          <w:cnfStyle w:val="000000100000" w:firstRow="0" w:lastRow="0" w:firstColumn="0" w:lastColumn="0" w:oddVBand="0" w:evenVBand="0" w:oddHBand="1" w:evenHBand="0" w:firstRowFirstColumn="0" w:firstRowLastColumn="0" w:lastRowFirstColumn="0" w:lastRowLastColumn="0"/>
+        </w:trPr>
+        <w:tc>
+          <w:tcPr>
+            <w:cnfStyle w:val="001000000000" w:firstRow="0" w:lastRow="0" w:firstColumn="1" w:lastColumn="0" w:oddVBand="0" w:evenVBand="0" w:oddHBand="0" w:evenHBand="0" w:firstRowFirstColumn="0" w:firstRowLastColumn="0" w:lastRowFirstColumn="0" w:lastRowLastColumn="0"/>
+            <w:tcW w:w="3101" w:type="dxa"/>
+          </w:tcPr>
+          <w:p>
+            <w:pPr>
+              <w:bidi/>
+              <w:jc w:val="center"/>
+            </w:pPr>
+            <w:r>
+              <w:t>130.132.12.3</w:t>
+            </w:r>
+          </w:p>
+        </w:tc>
+        <w:tc>
+          <w:tcPr>
+            <w:tcW w:w="3373" w:type="dxa"/>
+          </w:tcPr>
+          <w:p>
+            <w:pPr>
+              <w:bidi/>
+              <w:jc w:val="center"/>
+              <w:cnfStyle w:val="000000100000" w:firstRow="0" w:lastRow="0" w:firstColumn="0" w:lastColumn="0" w:oddVBand="0" w:evenVBand="0" w:oddHBand="1" w:evenHBand="0" w:firstRowFirstColumn="0" w:firstRowLastColumn="0" w:lastRowFirstColumn="0" w:lastRowLastColumn="0"/>
+              <w:rPr>
+                <w:rtl/>
+              </w:rPr>
+            </w:pPr>
+            <w:r>
+              <w:t>130.132.12.1</w:t>
+            </w:r>
+          </w:p>
+        </w:tc>
+        <w:tc>
+          <w:tcPr>
+            <w:tcW w:w="2856" w:type="dxa"/>
+          </w:tcPr>
+          <w:p>
+            <w:pPr>
+              <w:bidi/>
+              <w:jc w:val="center"/>
+              <w:cnfStyle w:val="000000100000" w:firstRow="0" w:lastRow="0" w:firstColumn="0" w:lastColumn="0" w:oddVBand="0" w:evenVBand="0" w:oddHBand="1" w:evenHBand="0" w:firstRowFirstColumn="0" w:firstRowLastColumn="0" w:lastRowFirstColumn="0" w:lastRowLastColumn="0"/>
+            </w:pPr>
+            <w:r>
+              <w:t>130.132.2.0/24</w:t>
+            </w:r>
+          </w:p>
+        </w:tc>
+      </w:tr>
+      <w:tr>
+        <w:tc>
+          <w:tcPr>
+            <w:cnfStyle w:val="001000000000" w:firstRow="0" w:lastRow="0" w:firstColumn="1" w:lastColumn="0" w:oddVBand="0" w:evenVBand="0" w:oddHBand="0" w:evenHBand="0" w:firstRowFirstColumn="0" w:firstRowLastColumn="0" w:lastRowFirstColumn="0" w:lastRowLastColumn="0"/>
+            <w:tcW w:w="3101" w:type="dxa"/>
+          </w:tcPr>
+          <w:p>
+            <w:pPr>
+              <w:bidi/>
+              <w:jc w:val="center"/>
+            </w:pPr>
+            <w:r>
+              <w:t>130.132.10.2</w:t>
+            </w:r>
+          </w:p>
+        </w:tc>
+        <w:tc>
+          <w:tcPr>
+            <w:tcW w:w="3373" w:type="dxa"/>
+          </w:tcPr>
+          <w:p>
+            <w:pPr>
+              <w:bidi/>
+              <w:jc w:val="center"/>
+              <w:cnfStyle w:val="000000000000" w:firstRow="0" w:lastRow="0" w:firstColumn="0" w:lastColumn="0" w:oddVBand="0" w:evenVBand="0" w:oddHBand="0" w:evenHBand="0" w:firstRowFirstColumn="0" w:firstRowLastColumn="0" w:lastRowFirstColumn="0" w:lastRowLastColumn="0"/>
+              <w:rPr>
+                <w:rtl/>
+              </w:rPr>
+            </w:pPr>
+            <w:r>
+              <w:t>130.132.10.1</w:t>
+            </w:r>
+          </w:p>
+        </w:tc>
+        <w:tc>
+          <w:tcPr>
+            <w:tcW w:w="2856" w:type="dxa"/>
+          </w:tcPr>
+          <w:p>
+            <w:pPr>
+              <w:bidi/>
+              <w:jc w:val="center"/>
+              <w:cnfStyle w:val="000000000000" w:firstRow="0" w:lastRow="0" w:firstColumn="0" w:lastColumn="0" w:oddVBand="0" w:evenVBand="0" w:oddHBand="0" w:evenHBand="0" w:firstRowFirstColumn="0" w:firstRowLastColumn="0" w:lastRowFirstColumn="0" w:lastRowLastColumn="0"/>
+              <w:rPr>
+                <w:rtl/>
+              </w:rPr>
+            </w:pPr>
+            <w:r>
+              <w:t>130.132.9.0/23</w:t>
+            </w:r>
+          </w:p>
+        </w:tc>
+      </w:tr>
+      <w:tr>
+        <w:trPr>
+          <w:cnfStyle w:val="000000100000" w:firstRow="0" w:lastRow="0" w:firstColumn="0" w:lastColumn="0" w:oddVBand="0" w:evenVBand="0" w:oddHBand="1" w:evenHBand="0" w:firstRowFirstColumn="0" w:firstRowLastColumn="0" w:lastRowFirstColumn="0" w:lastRowLastColumn="0"/>
+        </w:trPr>
+        <w:tc>
+          <w:tcPr>
+            <w:cnfStyle w:val="001000000000" w:firstRow="0" w:lastRow="0" w:firstColumn="1" w:lastColumn="0" w:oddVBand="0" w:evenVBand="0" w:oddHBand="0" w:evenHBand="0" w:firstRowFirstColumn="0" w:firstRowLastColumn="0" w:lastRowFirstColumn="0" w:lastRowLastColumn="0"/>
+            <w:tcW w:w="3101" w:type="dxa"/>
+          </w:tcPr>
+          <w:p>
+            <w:pPr>
+              <w:bidi/>
+              <w:jc w:val="center"/>
+            </w:pPr>
+          </w:p>
+        </w:tc>
+        <w:tc>
+          <w:tcPr>
+            <w:tcW w:w="3373" w:type="dxa"/>
+          </w:tcPr>
+          <w:p>
+            <w:pPr>
+              <w:bidi/>
+              <w:jc w:val="center"/>
+              <w:cnfStyle w:val="000000100000" w:firstRow="0" w:lastRow="0" w:firstColumn="0" w:lastColumn="0" w:oddVBand="0" w:evenVBand="0" w:oddHBand="1" w:evenHBand="0" w:firstRowFirstColumn="0" w:firstRowLastColumn="0" w:lastRowFirstColumn="0" w:lastRowLastColumn="0"/>
+              <w:rPr>
+                <w:rtl/>
+              </w:rPr>
+            </w:pPr>
+            <w:r>
+              <w:t>130.132.1.254</w:t>
+            </w:r>
+          </w:p>
+        </w:tc>
+        <w:tc>
+          <w:tcPr>
+            <w:tcW w:w="2856" w:type="dxa"/>
+          </w:tcPr>
+          <w:p>
+            <w:pPr>
+              <w:bidi/>
+              <w:jc w:val="center"/>
+              <w:cnfStyle w:val="000000100000" w:firstRow="0" w:lastRow="0" w:firstColumn="0" w:lastColumn="0" w:oddVBand="0" w:evenVBand="0" w:oddHBand="1" w:evenHBand="0" w:firstRowFirstColumn="0" w:firstRowLastColumn="0" w:lastRowFirstColumn="0" w:lastRowLastColumn="0"/>
+              <w:rPr>
+                <w:rtl/>
+              </w:rPr>
+            </w:pPr>
+            <w:r>
+              <w:t>130.132.1.0/24</w:t>
+            </w:r>
+          </w:p>
+        </w:tc>
+      </w:tr>
+    </w:tbl>
+    <w:p>
+      <w:pPr>
+        <w:bidi/>
+        <w:rPr>
+          <w:rtl/>
+        </w:rPr>
+      </w:pPr>
+    </w:p>
+    <w:p>
+      <w:pPr>
+        <w:rPr>
+          <w:rtl/>
+        </w:rPr>
+      </w:pPr>
+      <w:r>
+        <w:rPr>
+          <w:rtl/>
+        </w:rPr>
+        <w:br w:type="page"/>
+      </w:r>
+    </w:p>
+    <w:p>
+      <w:pPr>
+        <w:bidi/>
+        <w:rPr>
+          <w:u w:val="single"/>
+          <w:rtl/>
+        </w:rPr>
+      </w:pPr>
+      <w:r>
+        <w:rPr>
+          <w:rFonts w:hint="cs"/>
+          <w:u w:val="single"/>
+          <w:rtl/>
+        </w:rPr>
+        <w:lastRenderedPageBreak/>
+        <w:t>שליחת הודעה מ-</w:t>
+      </w:r>
+      <w:r>
+        <w:rPr>
+          <w:rFonts w:hint="cs"/>
+          <w:u w:val="single"/>
+        </w:rPr>
+        <w:t>A</w:t>
+      </w:r>
+      <w:r>
+        <w:rPr>
+          <w:rFonts w:hint="cs"/>
+          <w:u w:val="single"/>
+          <w:rtl/>
+        </w:rPr>
+        <w:t xml:space="preserve"> ל-</w:t>
+      </w:r>
+      <w:r>
+        <w:rPr>
+          <w:rFonts w:hint="cs"/>
+          <w:u w:val="single"/>
+        </w:rPr>
+        <w:t>B</w:t>
+      </w:r>
+      <w:r>
+        <w:rPr>
+          <w:rFonts w:hint="cs"/>
+          <w:u w:val="single"/>
+          <w:rtl/>
+        </w:rPr>
+        <w:t xml:space="preserve"> (</w:t>
+      </w:r>
+      <w:r>
+        <w:rPr>
+          <w:rFonts w:hint="cs"/>
+          <w:u w:val="single"/>
+          <w:rtl/>
+        </w:rPr>
+        <w:t xml:space="preserve">בהתבסס של שכבות </w:t>
+      </w:r>
+      <w:r>
+        <w:rPr>
+          <w:u w:val="single"/>
+        </w:rPr>
+        <w:t xml:space="preserve">Ethernet </w:t>
+      </w:r>
+      <w:r>
+        <w:rPr>
+          <w:rFonts w:hint="cs"/>
+          <w:u w:val="single"/>
+          <w:rtl/>
+        </w:rPr>
+        <w:t xml:space="preserve"> ו-</w:t>
+      </w:r>
+      <w:r>
+        <w:rPr>
+          <w:u w:val="single"/>
+        </w:rPr>
+        <w:t>IP</w:t>
+      </w:r>
+      <w:r>
+        <w:rPr>
+          <w:rFonts w:hint="cs"/>
+          <w:u w:val="single"/>
+          <w:rtl/>
+        </w:rPr>
+        <w:t xml:space="preserve"> </w:t>
+      </w:r>
+      <w:r>
+        <w:rPr>
+          <w:u w:val="single"/>
+          <w:rtl/>
+        </w:rPr>
+        <w:t>–</w:t>
+      </w:r>
+      <w:r>
+        <w:rPr>
+          <w:rFonts w:hint="cs"/>
+          <w:u w:val="single"/>
+          <w:rtl/>
+        </w:rPr>
+        <w:t xml:space="preserve"> רק את פרטי היעד של הפקטה</w:t>
+      </w:r>
+      <w:r>
+        <w:rPr>
+          <w:rFonts w:hint="cs"/>
+          <w:u w:val="single"/>
+          <w:rtl/>
+        </w:rPr>
+        <w:t>)</w:t>
+      </w:r>
+    </w:p>
+    <w:p>
+      <w:pPr>
+        <w:bidi/>
+        <w:rPr>
+          <w:rtl/>
+        </w:rPr>
+      </w:pPr>
+      <w:r>
+        <w:rPr>
+          <w:rFonts w:hint="cs"/>
+          <w:rtl/>
+        </w:rPr>
+        <w:t xml:space="preserve">מחשב </w:t>
+      </w:r>
+      <w:r>
+        <w:rPr>
+          <w:rFonts w:hint="cs"/>
+        </w:rPr>
+        <w:t>A</w:t>
+      </w:r>
+      <w:r>
+        <w:rPr>
+          <w:rFonts w:hint="cs"/>
+          <w:rtl/>
+        </w:rPr>
+        <w:t xml:space="preserve"> מעוניין לשלוח פקטה למחשב </w:t>
+      </w:r>
+      <w:r>
+        <w:rPr>
+          <w:rFonts w:hint="cs"/>
+        </w:rPr>
+        <w:t>B</w:t>
+      </w:r>
+      <w:r>
+        <w:rPr>
+          <w:rFonts w:hint="cs"/>
+          <w:rtl/>
+        </w:rPr>
+        <w:t xml:space="preserve"> בכתובת </w:t>
+      </w:r>
+      <w:r>
+        <w:t>130.132.9.3</w:t>
+      </w:r>
+      <w:r>
+        <w:rPr>
+          <w:rFonts w:hint="cs"/>
+          <w:rtl/>
+        </w:rPr>
+        <w:t>. הוא הולך לטבלת הניתוב שלו שמכוונת אותו ל</w:t>
+      </w:r>
+      <w:r>
+        <w:t>default gateway</w:t>
+      </w:r>
+      <w:r>
+        <w:rPr>
+          <w:rFonts w:hint="cs"/>
+          <w:rtl/>
+        </w:rPr>
+        <w:t xml:space="preserve"> שלו - לראטור </w:t>
+      </w:r>
+      <w:r>
+        <w:rPr>
+          <w:rFonts w:hint="cs"/>
+        </w:rPr>
+        <w:t>R</w:t>
+      </w:r>
+      <w:r>
+        <w:t>1</w:t>
+      </w:r>
+      <w:r>
+        <w:rPr>
+          <w:rFonts w:hint="cs"/>
+          <w:rtl/>
+        </w:rPr>
+        <w:t>. (הרחבה: בטבלת הניתוב בא לידי ביטוי ה</w:t>
+      </w:r>
+      <w:r>
+        <w:t>subnet</w:t>
+      </w:r>
+      <w:r>
+        <w:rPr>
+          <w:rFonts w:hint="cs"/>
+          <w:rtl/>
+        </w:rPr>
+        <w:t xml:space="preserve"> השונה של מחשב </w:t>
+      </w:r>
+      <w:r>
+        <w:rPr>
+          <w:rFonts w:hint="cs"/>
+        </w:rPr>
+        <w:t>B</w:t>
+      </w:r>
+      <w:r>
+        <w:rPr>
+          <w:rFonts w:hint="cs"/>
+          <w:rtl/>
+        </w:rPr>
+        <w:t xml:space="preserve"> לעומת מחשב </w:t>
+      </w:r>
+      <w:r>
+        <w:rPr>
+          <w:rFonts w:hint="cs"/>
+        </w:rPr>
+        <w:t>A</w:t>
+      </w:r>
+      <w:r>
+        <w:rPr>
+          <w:rFonts w:hint="cs"/>
+          <w:rtl/>
+        </w:rPr>
+        <w:t xml:space="preserve"> </w:t>
+      </w:r>
+      <w:r>
+        <w:rPr>
+          <w:rtl/>
+        </w:rPr>
+        <w:t>–</w:t>
+      </w:r>
+      <w:r>
+        <w:rPr>
+          <w:rFonts w:hint="cs"/>
+          <w:rtl/>
+        </w:rPr>
+        <w:t xml:space="preserve"> כתובות בתוך ה</w:t>
+      </w:r>
+      <w:r>
+        <w:t>subnet</w:t>
+      </w:r>
+      <w:r>
+        <w:rPr>
+          <w:rFonts w:hint="cs"/>
+          <w:rtl/>
+        </w:rPr>
+        <w:t xml:space="preserve"> מוגדרות להיות </w:t>
+      </w:r>
+      <w:r>
+        <w:t>On-link</w:t>
+      </w:r>
+      <w:r>
+        <w:rPr>
+          <w:rFonts w:hint="cs"/>
+          <w:rtl/>
+        </w:rPr>
+        <w:t xml:space="preserve">(טרמינולוגיה של </w:t>
+      </w:r>
+      <w:r>
+        <w:t>windows</w:t>
+      </w:r>
+      <w:r>
+        <w:rPr>
+          <w:rFonts w:hint="cs"/>
+          <w:rtl/>
+        </w:rPr>
+        <w:t xml:space="preserve">) במקרה שלנו כתובות ברשת הם: </w:t>
+      </w:r>
+      <w:r>
+        <w:t xml:space="preserve">130.132.1.0 </w:t>
+      </w:r>
+      <w:r>
+        <w:rPr>
+          <w:rFonts w:hint="cs"/>
+          <w:rtl/>
+        </w:rPr>
+        <w:t xml:space="preserve"> עם </w:t>
+      </w:r>
+      <w:r>
+        <w:t>mask</w:t>
+      </w:r>
+      <w:r>
+        <w:rPr>
+          <w:rFonts w:hint="cs"/>
+          <w:rtl/>
+        </w:rPr>
+        <w:t xml:space="preserve"> של </w:t>
+      </w:r>
+      <w:r>
+        <w:t>255.255.255.0</w:t>
+      </w:r>
+      <w:r>
+        <w:rPr>
+          <w:rFonts w:hint="cs"/>
+          <w:rtl/>
+        </w:rPr>
+        <w:t>. וכל שאר הכתובות מופנות ל</w:t>
+      </w:r>
+      <w:r>
+        <w:t>default gateway</w:t>
+      </w:r>
+      <w:r>
+        <w:rPr>
+          <w:rFonts w:hint="cs"/>
+          <w:rtl/>
+        </w:rPr>
+        <w:t>.)</w:t>
+      </w:r>
+      <w:r>
+        <w:rPr>
+          <w:rtl/>
+        </w:rPr>
+        <w:br/>
+      </w:r>
+      <w:r>
+        <w:rPr>
+          <w:rFonts w:hint="cs"/>
+          <w:rtl/>
+        </w:rPr>
+        <w:t xml:space="preserve">לכן, מחשב </w:t>
+      </w:r>
+      <w:r>
+        <w:rPr>
+          <w:rFonts w:hint="cs"/>
+        </w:rPr>
+        <w:t>A</w:t>
+      </w:r>
+      <w:r>
+        <w:rPr>
+          <w:rFonts w:hint="cs"/>
+          <w:rtl/>
+        </w:rPr>
+        <w:t xml:space="preserve"> מייצר את הפקטה כאשר כתובת </w:t>
+      </w:r>
+      <w:r>
+        <w:t>destination mac</w:t>
+      </w:r>
+      <w:r>
+        <w:rPr>
+          <w:rFonts w:hint="cs"/>
+          <w:rtl/>
+        </w:rPr>
+        <w:t xml:space="preserve"> היא כתובת ה</w:t>
+      </w:r>
+      <w:r>
+        <w:t>mac</w:t>
+      </w:r>
+      <w:r>
+        <w:rPr>
+          <w:rFonts w:hint="cs"/>
+          <w:rtl/>
+        </w:rPr>
+        <w:t xml:space="preserve"> של </w:t>
+      </w:r>
+      <w:r>
+        <w:t>R1</w:t>
+      </w:r>
+      <w:r>
+        <w:rPr>
+          <w:rFonts w:hint="cs"/>
+          <w:rtl/>
+        </w:rPr>
+        <w:t xml:space="preserve">, וכתובת </w:t>
+      </w:r>
+      <w:r>
+        <w:t xml:space="preserve">destination </w:t>
+      </w:r>
+      <w:proofErr w:type="spellStart"/>
+      <w:r>
+        <w:t>ip</w:t>
+      </w:r>
+      <w:proofErr w:type="spellEnd"/>
+      <w:r>
+        <w:rPr>
+          <w:rFonts w:hint="cs"/>
+          <w:rtl/>
+        </w:rPr>
+        <w:t xml:space="preserve"> היא הכתובת של </w:t>
+      </w:r>
+      <w:r>
+        <w:rPr>
+          <w:rFonts w:hint="cs"/>
+        </w:rPr>
+        <w:t>B</w:t>
+      </w:r>
+      <w:r>
+        <w:rPr>
+          <w:rFonts w:hint="cs"/>
+          <w:rtl/>
+        </w:rPr>
+        <w:t xml:space="preserve"> (כתובת </w:t>
+      </w:r>
+      <w:proofErr w:type="spellStart"/>
+      <w:r>
+        <w:t>ip</w:t>
+      </w:r>
+      <w:proofErr w:type="spellEnd"/>
+      <w:r>
+        <w:rPr>
+          <w:rFonts w:hint="cs"/>
+          <w:rtl/>
+        </w:rPr>
+        <w:t xml:space="preserve"> זו תשאר לאורך כל השליחה, לכן לא נזכיר אותו מחדש בבנית הפקטה).</w:t>
+      </w:r>
+    </w:p>
+    <w:p>
+      <w:pPr>
+        <w:bidi/>
+        <w:rPr>
+          <w:rFonts w:hint="cs"/>
+          <w:rtl/>
+        </w:rPr>
+      </w:pPr>
+      <w:r>
+        <w:rPr>
+          <w:rFonts w:hint="cs"/>
+          <w:rtl/>
+        </w:rPr>
+        <w:t>כעת הפקטה הגיע</w:t>
+      </w:r>
+      <w:r>
+        <w:rPr>
+          <w:rFonts w:hint="cs"/>
+          <w:rtl/>
+        </w:rPr>
+        <w:t>ה</w:t>
+      </w:r>
+      <w:r>
+        <w:rPr>
+          <w:rFonts w:hint="cs"/>
+          <w:rtl/>
+        </w:rPr>
+        <w:t xml:space="preserve"> לנתב </w:t>
+      </w:r>
+      <w:r>
+        <w:t>R1</w:t>
+      </w:r>
+      <w:r>
+        <w:rPr>
+          <w:rFonts w:hint="cs"/>
+          <w:rtl/>
+        </w:rPr>
+        <w:t xml:space="preserve">, אם נסתכל בטבלת הניתוב שלו </w:t>
+      </w:r>
+      <w:r>
+        <w:rPr>
+          <w:rFonts w:hint="cs"/>
+          <w:rtl/>
+        </w:rPr>
+        <w:t xml:space="preserve">הממשק הוא </w:t>
+      </w:r>
+      <w:r>
+        <w:t>130.132.10.1</w:t>
+      </w:r>
+      <w:r>
+        <w:rPr>
+          <w:rFonts w:hint="cs"/>
+          <w:rtl/>
+        </w:rPr>
+        <w:t xml:space="preserve"> ו</w:t>
+      </w:r>
+      <w:r>
+        <w:t>next hop</w:t>
+      </w:r>
+      <w:r>
+        <w:rPr>
+          <w:rFonts w:hint="cs"/>
+          <w:rtl/>
+        </w:rPr>
+        <w:t xml:space="preserve"> הוא </w:t>
+      </w:r>
+      <w:r>
+        <w:rPr>
+          <w:rFonts w:hint="cs"/>
+        </w:rPr>
+        <w:t>R</w:t>
+      </w:r>
+      <w:r>
+        <w:t>2</w:t>
+      </w:r>
+      <w:r>
+        <w:rPr>
+          <w:rFonts w:hint="cs"/>
+          <w:rtl/>
+        </w:rPr>
+        <w:t>.</w:t>
+      </w:r>
+      <w:r>
+        <w:rPr>
+          <w:rtl/>
+        </w:rPr>
+        <w:br/>
+      </w:r>
+      <w:r>
+        <w:rPr>
+          <w:rFonts w:hint="cs"/>
+          <w:rtl/>
+        </w:rPr>
+        <w:t>לכן הפקטה תשלח שוב רק כעת כתובת ה-</w:t>
+      </w:r>
+      <w:r>
+        <w:t xml:space="preserve"> destination mac</w:t>
+      </w:r>
+      <w:r>
+        <w:rPr>
+          <w:rFonts w:hint="cs"/>
+          <w:rtl/>
+        </w:rPr>
+        <w:t xml:space="preserve"> תהיה של </w:t>
+      </w:r>
+      <w:r>
+        <w:t>R2</w:t>
+      </w:r>
+    </w:p>
+    <w:p>
+      <w:pPr>
+        <w:bidi/>
+        <w:rPr>
+          <w:rFonts w:hint="cs"/>
+          <w:rtl/>
+        </w:rPr>
+      </w:pPr>
+      <w:r>
+        <w:rPr>
+          <w:rFonts w:hint="cs"/>
+          <w:rtl/>
+        </w:rPr>
+        <w:t xml:space="preserve">הפקטע כעת בנתב </w:t>
+      </w:r>
+      <w:r>
+        <w:rPr>
+          <w:rFonts w:hint="cs"/>
+        </w:rPr>
+        <w:t>R</w:t>
+      </w:r>
+      <w:r>
+        <w:t>2</w:t>
+      </w:r>
+      <w:r>
+        <w:rPr>
+          <w:rFonts w:hint="cs"/>
+          <w:rtl/>
+        </w:rPr>
+        <w:t xml:space="preserve">, בטבלה שלו מוגדר לו שהפקטה </w:t>
+      </w:r>
+      <w:r>
+        <w:rPr>
+          <w:rFonts w:hint="cs"/>
+          <w:rtl/>
+        </w:rPr>
+        <w:t xml:space="preserve">תעבור לממשק </w:t>
+      </w:r>
+      <w:r>
+        <w:t>130.132.9.254</w:t>
+      </w:r>
+      <w:r>
+        <w:rPr>
+          <w:rFonts w:hint="cs"/>
+          <w:rtl/>
+        </w:rPr>
+        <w:t xml:space="preserve"> ובנוסף אין לו </w:t>
+      </w:r>
+      <w:r>
+        <w:t>next hop</w:t>
+      </w:r>
+      <w:r>
+        <w:rPr>
+          <w:rFonts w:hint="cs"/>
+          <w:rtl/>
+        </w:rPr>
+        <w:t xml:space="preserve">, כלומר הגענו לרשת היעד. כעת הנתב ישנה את </w:t>
+      </w:r>
+      <w:r>
+        <w:t>destination mac</w:t>
+      </w:r>
+      <w:r>
+        <w:rPr>
+          <w:rFonts w:hint="cs"/>
+          <w:rtl/>
+        </w:rPr>
+        <w:t xml:space="preserve"> להיות כתובת ה</w:t>
+      </w:r>
+      <w:r>
+        <w:t>mac</w:t>
+      </w:r>
+      <w:r>
+        <w:rPr>
+          <w:rFonts w:hint="cs"/>
+          <w:rtl/>
+        </w:rPr>
+        <w:t xml:space="preserve"> של </w:t>
+      </w:r>
+      <w:r>
+        <w:rPr>
+          <w:rFonts w:hint="cs"/>
+        </w:rPr>
+        <w:t>B</w:t>
+      </w:r>
+      <w:r>
+        <w:rPr>
+          <w:rFonts w:hint="cs"/>
+          <w:rtl/>
+        </w:rPr>
+        <w:t>.</w:t>
+      </w:r>
+    </w:p>
+    <w:p>
+      <w:pPr>
+        <w:bidi/>
+        <w:rPr>
+          <w:rFonts w:hint="cs"/>
+          <w:rtl/>
+        </w:rPr>
+      </w:pPr>
+      <w:r>
+        <w:rPr>
+          <w:rFonts w:hint="cs"/>
+          <w:rtl/>
+        </w:rPr>
+        <w:t>הפקטה הגיע ל</w:t>
+      </w:r>
+      <w:r>
+        <w:rPr>
+          <w:rFonts w:hint="cs"/>
+        </w:rPr>
+        <w:t>B</w:t>
+      </w:r>
+      <w:r>
+        <w:rPr>
+          <w:rFonts w:hint="cs"/>
+          <w:rtl/>
+        </w:rPr>
+        <w:t xml:space="preserve"> בהצלחה.</w:t>
+      </w:r>
+    </w:p>
+    <w:p>
+      <w:pPr>
+        <w:bidi/>
+        <w:rPr>
+          <w:rtl/>
+        </w:rPr>
+      </w:pPr>
+      <w:r>
+        <w:rPr>
+          <w:rFonts w:hint="cs"/>
+          <w:u w:val="single"/>
+          <w:rtl/>
+        </w:rPr>
+        <w:t>2 הערות:</w:t>
+      </w:r>
+      <w:r>
+        <w:rPr>
+          <w:rtl/>
+        </w:rPr>
+        <w:br/>
+      </w:r>
+      <w:r>
+        <w:rPr>
+          <w:rFonts w:hint="cs"/>
+          <w:rtl/>
+        </w:rPr>
+        <w:t>1) בכל פעם שמחשב/מעוניין למצוא את כתובת ה</w:t>
+      </w:r>
+      <w:r>
+        <w:t>mac</w:t>
+      </w:r>
+      <w:r>
+        <w:rPr>
+          <w:rFonts w:hint="cs"/>
+          <w:rtl/>
+        </w:rPr>
+        <w:t xml:space="preserve"> של היעד שלו הוא מסתכל בטבלת ה-</w:t>
+      </w:r>
+      <w:proofErr w:type="spellStart"/>
+      <w:r>
+        <w:t>arp</w:t>
+      </w:r>
+      <w:proofErr w:type="spellEnd"/>
+      <w:r>
+        <w:rPr>
+          <w:rFonts w:hint="cs"/>
+          <w:rtl/>
+        </w:rPr>
+        <w:t xml:space="preserve">, במידה והיא לא קיימת שם הוא שולח פקטת </w:t>
+      </w:r>
+      <w:proofErr w:type="spellStart"/>
+      <w:r>
+        <w:t>arp</w:t>
+      </w:r>
+      <w:proofErr w:type="spellEnd"/>
+      <w:r>
+        <w:rPr>
+          <w:rFonts w:hint="cs"/>
+          <w:rtl/>
+        </w:rPr>
+        <w:t>.</w:t>
+      </w:r>
+      <w:r>
+        <w:rPr>
+          <w:rtl/>
+        </w:rPr>
+        <w:br/>
+      </w:r>
+      <w:r>
+        <w:rPr>
+          <w:rFonts w:hint="cs"/>
+          <w:rtl/>
+        </w:rPr>
+        <w:t xml:space="preserve">2) באופן כללי במידה והתקשורת לא מבוצעת מעל הפרוטוקולים </w:t>
+      </w:r>
+      <w:proofErr w:type="spellStart"/>
+      <w:r>
+        <w:t>ip</w:t>
+      </w:r>
+      <w:proofErr w:type="spellEnd"/>
+      <w:r>
+        <w:t xml:space="preserve"> </w:t>
+      </w:r>
+      <w:r>
+        <w:rPr>
+          <w:rFonts w:hint="cs"/>
+          <w:rtl/>
+        </w:rPr>
+        <w:t xml:space="preserve"> ו- </w:t>
+      </w:r>
+      <w:r>
+        <w:t>Ethernet</w:t>
+      </w:r>
+      <w:r>
+        <w:rPr>
+          <w:rFonts w:hint="cs"/>
+          <w:rtl/>
+        </w:rPr>
+        <w:t xml:space="preserve">, ניתן לשנות בתשובתנו את  </w:t>
+      </w:r>
+      <w:r>
+        <w:t>mac</w:t>
+      </w:r>
+      <w:r>
+        <w:rPr>
+          <w:rFonts w:hint="cs"/>
+          <w:rtl/>
+        </w:rPr>
+        <w:t xml:space="preserve"> ל- כתובות פיסית, ו</w:t>
+      </w:r>
+      <w:proofErr w:type="spellStart"/>
+      <w:r>
+        <w:t>ip</w:t>
+      </w:r>
+      <w:proofErr w:type="spellEnd"/>
+      <w:r>
+        <w:rPr>
+          <w:rFonts w:hint="cs"/>
+          <w:rtl/>
+        </w:rPr>
+        <w:t xml:space="preserve"> לכתובת רשת. </w:t>
+      </w:r>
+      <w:r>
+        <w:rPr>
+          <w:rtl/>
+        </w:rPr>
+        <w:br/>
+      </w:r>
+    </w:p>
+    <w:p>
+      <w:pPr>
+        <w:bidi/>
+        <w:rPr>
+          <w:rFonts w:hint="cs"/>
+          <w:rtl/>
+        </w:rPr>
+      </w:pPr>
       <w:bookmarkStart w:id="0" w:name="_GoBack"/>
       <w:bookmarkEnd w:id="0"/>
-      <w:r>
-        <w:rPr>
-          <w:rtl/>
-        </w:rPr>
-        <w:br/>
-      </w:r>
     </w:p>
     <w:sectPr>
-      <w:headerReference w:type="first" r:id="rId8"/>
+      <w:headerReference w:type="first" r:id="rId10"/>
       <w:pgSz w:w="12240" w:h="15840"/>
       <w:pgMar w:top="1440" w:right="1440" w:bottom="1440" w:left="1440" w:header="720" w:footer="720" w:gutter="0"/>
       <w:cols w:space="720"/>
@@ -15799,6 +19088,112 @@
       <w:color w:val="2E74B5" w:themeColor="accent1" w:themeShade="BF"/>
     </w:rPr>
   </w:style>
+  <w:style w:type="table" w:styleId="GridTable5Dark-Accent3">
+    <w:name w:val="Grid Table 5 Dark Accent 3"/>
+    <w:basedOn w:val="TableNormal"/>
+    <w:uiPriority w:val="50"/>
+    <w:rsid w:val="00DA18C1"/>
+    <w:pPr>
+      <w:spacing w:after="0" w:line="240" w:lineRule="auto"/>
+    </w:pPr>
+    <w:tblPr>
+      <w:tblStyleRowBandSize w:val="1"/>
+      <w:tblStyleColBandSize w:val="1"/>
+      <w:tblBorders>
+        <w:top w:val="single" w:sz="4" w:space="0" w:color="FFFFFF" w:themeColor="background1"/>
+        <w:left w:val="single" w:sz="4" w:space="0" w:color="FFFFFF" w:themeColor="background1"/>
+        <w:bottom w:val="single" w:sz="4" w:space="0" w:color="FFFFFF" w:themeColor="background1"/>
+        <w:right w:val="single" w:sz="4" w:space="0" w:color="FFFFFF" w:themeColor="background1"/>
+        <w:insideH w:val="single" w:sz="4" w:space="0" w:color="FFFFFF" w:themeColor="background1"/>
+        <w:insideV w:val="single" w:sz="4" w:space="0" w:color="FFFFFF" w:themeColor="background1"/>
+      </w:tblBorders>
+    </w:tblPr>
+    <w:tcPr>
+      <w:shd w:val="clear" w:color="auto" w:fill="EDEDED" w:themeFill="accent3" w:themeFillTint="33"/>
+    </w:tcPr>
+    <w:tblStylePr w:type="firstRow">
+      <w:rPr>
+        <w:b/>
+        <w:bCs/>
+        <w:color w:val="FFFFFF" w:themeColor="background1"/>
+      </w:rPr>
+      <w:tblPr/>
+      <w:tcPr>
+        <w:tcBorders>
+          <w:top w:val="single" w:sz="4" w:space="0" w:color="FFFFFF" w:themeColor="background1"/>
+          <w:left w:val="single" w:sz="4" w:space="0" w:color="FFFFFF" w:themeColor="background1"/>
+          <w:right w:val="single" w:sz="4" w:space="0" w:color="FFFFFF" w:themeColor="background1"/>
+          <w:insideH w:val="nil"/>
+          <w:insideV w:val="nil"/>
+        </w:tcBorders>
+        <w:shd w:val="clear" w:color="auto" w:fill="A5A5A5" w:themeFill="accent3"/>
+      </w:tcPr>
+    </w:tblStylePr>
+    <w:tblStylePr w:type="lastRow">
+      <w:rPr>
+        <w:b/>
+        <w:bCs/>
+        <w:color w:val="FFFFFF" w:themeColor="background1"/>
+      </w:rPr>
+      <w:tblPr/>
+      <w:tcPr>
+        <w:tcBorders>
+          <w:left w:val="single" w:sz="4" w:space="0" w:color="FFFFFF" w:themeColor="background1"/>
+          <w:bottom w:val="single" w:sz="4" w:space="0" w:color="FFFFFF" w:themeColor="background1"/>
+          <w:right w:val="single" w:sz="4" w:space="0" w:color="FFFFFF" w:themeColor="background1"/>
+          <w:insideH w:val="nil"/>
+          <w:insideV w:val="nil"/>
+        </w:tcBorders>
+        <w:shd w:val="clear" w:color="auto" w:fill="A5A5A5" w:themeFill="accent3"/>
+      </w:tcPr>
+    </w:tblStylePr>
+    <w:tblStylePr w:type="firstCol">
+      <w:rPr>
+        <w:b/>
+        <w:bCs/>
+        <w:color w:val="FFFFFF" w:themeColor="background1"/>
+      </w:rPr>
+      <w:tblPr/>
+      <w:tcPr>
+        <w:tcBorders>
+          <w:top w:val="single" w:sz="4" w:space="0" w:color="FFFFFF" w:themeColor="background1"/>
+          <w:left w:val="single" w:sz="4" w:space="0" w:color="FFFFFF" w:themeColor="background1"/>
+          <w:bottom w:val="single" w:sz="4" w:space="0" w:color="FFFFFF" w:themeColor="background1"/>
+          <w:insideV w:val="nil"/>
+        </w:tcBorders>
+        <w:shd w:val="clear" w:color="auto" w:fill="A5A5A5" w:themeFill="accent3"/>
+      </w:tcPr>
+    </w:tblStylePr>
+    <w:tblStylePr w:type="lastCol">
+      <w:rPr>
+        <w:b/>
+        <w:bCs/>
+        <w:color w:val="FFFFFF" w:themeColor="background1"/>
+      </w:rPr>
+      <w:tblPr/>
+      <w:tcPr>
+        <w:tcBorders>
+          <w:top w:val="single" w:sz="4" w:space="0" w:color="FFFFFF" w:themeColor="background1"/>
+          <w:bottom w:val="single" w:sz="4" w:space="0" w:color="FFFFFF" w:themeColor="background1"/>
+          <w:right w:val="single" w:sz="4" w:space="0" w:color="FFFFFF" w:themeColor="background1"/>
+          <w:insideV w:val="nil"/>
+        </w:tcBorders>
+        <w:shd w:val="clear" w:color="auto" w:fill="A5A5A5" w:themeFill="accent3"/>
+      </w:tcPr>
+    </w:tblStylePr>
+    <w:tblStylePr w:type="band1Vert">
+      <w:tblPr/>
+      <w:tcPr>
+        <w:shd w:val="clear" w:color="auto" w:fill="DBDBDB" w:themeFill="accent3" w:themeFillTint="66"/>
+      </w:tcPr>
+    </w:tblStylePr>
+    <w:tblStylePr w:type="band1Horz">
+      <w:tblPr/>
+      <w:tcPr>
+        <w:shd w:val="clear" w:color="auto" w:fill="DBDBDB" w:themeFill="accent3" w:themeFillTint="66"/>
+      </w:tcPr>
+    </w:tblStylePr>
+  </w:style>
 </w:styles>
 </file>
 

</xml_diff>

<commit_message>
upload updates ex4.pdf + fixed Q4 acording to the chagnes
</commit_message>
<xml_diff>
--- a/ans_ex4.docx
+++ b/ans_ex4.docx
@@ -1,6 +1,6 @@
 
 <file path=word/document.xml><?xml version="1.0" encoding="utf-8"?>
-<w:document xmlns:wpc="http://schemas.microsoft.com/office/word/2010/wordprocessingCanvas" xmlns:cx="http://schemas.microsoft.com/office/drawing/2014/chartex" xmlns:cx1="http://schemas.microsoft.com/office/drawing/2015/9/8/chartex" xmlns:cx2="http://schemas.microsoft.com/office/drawing/2015/10/21/chartex" xmlns:cx3="http://schemas.microsoft.com/office/drawing/2016/5/9/chartex" xmlns:cx4="http://schemas.microsoft.com/office/drawing/2016/5/10/chartex" xmlns:cx5="http://schemas.microsoft.com/office/drawing/2016/5/11/chartex" xmlns:mc="http://schemas.openxmlformats.org/markup-compatibility/2006" xmlns:o="urn:schemas-microsoft-com:office:office" xmlns:r="http://schemas.openxmlformats.org/officeDocument/2006/relationships" xmlns:m="http://schemas.openxmlformats.org/officeDocument/2006/math" xmlns:v="urn:schemas-microsoft-com:vml" xmlns:wp14="http://schemas.microsoft.com/office/word/2010/wordprocessingDrawing" xmlns:wp="http://schemas.openxmlformats.org/drawingml/2006/wordprocessingDrawing" xmlns:w10="urn:schemas-microsoft-com:office:word" xmlns:w="http://schemas.openxmlformats.org/wordprocessingml/2006/main" xmlns:w14="http://schemas.microsoft.com/office/word/2010/wordml" xmlns:w15="http://schemas.microsoft.com/office/word/2012/wordml" xmlns:w16se="http://schemas.microsoft.com/office/word/2015/wordml/symex" xmlns:wpg="http://schemas.microsoft.com/office/word/2010/wordprocessingGroup" xmlns:wpi="http://schemas.microsoft.com/office/word/2010/wordprocessingInk" xmlns:wne="http://schemas.microsoft.com/office/word/2006/wordml" xmlns:wps="http://schemas.microsoft.com/office/word/2010/wordprocessingShape" mc:Ignorable="w14 w15 w16se wp14">
+<w:document xmlns:wpc="http://schemas.microsoft.com/office/word/2010/wordprocessingCanvas" xmlns:mc="http://schemas.openxmlformats.org/markup-compatibility/2006" xmlns:o="urn:schemas-microsoft-com:office:office" xmlns:r="http://schemas.openxmlformats.org/officeDocument/2006/relationships" xmlns:m="http://schemas.openxmlformats.org/officeDocument/2006/math" xmlns:v="urn:schemas-microsoft-com:vml" xmlns:wp14="http://schemas.microsoft.com/office/word/2010/wordprocessingDrawing" xmlns:wp="http://schemas.openxmlformats.org/drawingml/2006/wordprocessingDrawing" xmlns:w10="urn:schemas-microsoft-com:office:word" xmlns:w="http://schemas.openxmlformats.org/wordprocessingml/2006/main" xmlns:w14="http://schemas.microsoft.com/office/word/2010/wordml" xmlns:w15="http://schemas.microsoft.com/office/word/2012/wordml" xmlns:wpg="http://schemas.microsoft.com/office/word/2010/wordprocessingGroup" xmlns:wpi="http://schemas.microsoft.com/office/word/2010/wordprocessingInk" xmlns:wne="http://schemas.microsoft.com/office/word/2006/wordml" xmlns:wps="http://schemas.microsoft.com/office/word/2010/wordprocessingShape" mc:Ignorable="w14 w15 wp14">
   <w:body>
     <w:p>
       <w:pPr>
@@ -103,7 +103,7 @@
               </wp:anchor>
             </w:drawing>
           </mc:Choice>
-          <mc:Fallback>
+          <mc:Fallback xmlns:w16se="http://schemas.microsoft.com/office/word/2015/wordml/symex" xmlns:cx5="http://schemas.microsoft.com/office/drawing/2016/5/11/chartex" xmlns:cx4="http://schemas.microsoft.com/office/drawing/2016/5/10/chartex" xmlns:cx3="http://schemas.microsoft.com/office/drawing/2016/5/9/chartex" xmlns:cx2="http://schemas.microsoft.com/office/drawing/2015/10/21/chartex" xmlns:cx1="http://schemas.microsoft.com/office/drawing/2015/9/8/chartex" xmlns:cx="http://schemas.microsoft.com/office/drawing/2014/chartex">
             <w:pict>
               <v:shapetype w14:anchorId="178828CF" id="_x0000_t202" coordsize="21600,21600" o:spt="202" path="m,l,21600r21600,l21600,xe">
                 <v:stroke joinstyle="miter"/>
@@ -195,7 +195,7 @@
               </wp:anchor>
             </w:drawing>
           </mc:Choice>
-          <mc:Fallback>
+          <mc:Fallback xmlns:w16se="http://schemas.microsoft.com/office/word/2015/wordml/symex" xmlns:cx5="http://schemas.microsoft.com/office/drawing/2016/5/11/chartex" xmlns:cx4="http://schemas.microsoft.com/office/drawing/2016/5/10/chartex" xmlns:cx3="http://schemas.microsoft.com/office/drawing/2016/5/9/chartex" xmlns:cx2="http://schemas.microsoft.com/office/drawing/2015/10/21/chartex" xmlns:cx1="http://schemas.microsoft.com/office/drawing/2015/9/8/chartex" xmlns:cx="http://schemas.microsoft.com/office/drawing/2014/chartex">
             <w:pict>
               <v:shape w14:anchorId="10C4FBBD" id="_x0000_s1027" type="#_x0000_t202" style="position:absolute;left:0;text-align:left;margin-left:-9pt;margin-top:25.75pt;width:21.75pt;height:22.5pt;z-index:251653114;visibility:visible;mso-wrap-style:square;mso-width-percent:0;mso-height-percent:0;mso-wrap-distance-left:9pt;mso-wrap-distance-top:3.6pt;mso-wrap-distance-right:9pt;mso-wrap-distance-bottom:3.6pt;mso-position-horizontal:absolute;mso-position-horizontal-relative:text;mso-position-vertical:absolute;mso-position-vertical-relative:text;mso-width-percent:0;mso-height-percent:0;mso-width-relative:margin;mso-height-relative:margin;v-text-anchor:top" o:gfxdata="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" stroked="f">
                 <v:textbox>
@@ -296,7 +296,7 @@
               </wp:anchor>
             </w:drawing>
           </mc:Choice>
-          <mc:Fallback>
+          <mc:Fallback xmlns:w16se="http://schemas.microsoft.com/office/word/2015/wordml/symex" xmlns:cx5="http://schemas.microsoft.com/office/drawing/2016/5/11/chartex" xmlns:cx4="http://schemas.microsoft.com/office/drawing/2016/5/10/chartex" xmlns:cx3="http://schemas.microsoft.com/office/drawing/2016/5/9/chartex" xmlns:cx2="http://schemas.microsoft.com/office/drawing/2015/10/21/chartex" xmlns:cx1="http://schemas.microsoft.com/office/drawing/2015/9/8/chartex" xmlns:cx="http://schemas.microsoft.com/office/drawing/2014/chartex">
             <w:pict>
               <v:oval w14:anchorId="65D8EC04" id="Oval 2" o:spid="_x0000_s1028" style="position:absolute;left:0;text-align:left;margin-left:9.75pt;margin-top:12.25pt;width:40.5pt;height:29.25pt;z-index:251661312;visibility:visible;mso-wrap-style:square;mso-width-percent:0;mso-height-percent:0;mso-wrap-distance-left:9pt;mso-wrap-distance-top:0;mso-wrap-distance-right:9pt;mso-wrap-distance-bottom:0;mso-position-horizontal:absolute;mso-position-horizontal-relative:text;mso-position-vertical:absolute;mso-position-vertical-relative:text;mso-width-percent:0;mso-height-percent:0;mso-width-relative:margin;mso-height-relative:margin;v-text-anchor:middle" o:gfxdata="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" fillcolor="#5b9bd5 [3204]" strokecolor="#1f4d78 [1604]" strokeweight="1pt">
                 <v:stroke joinstyle="miter"/>
@@ -403,7 +403,7 @@
               </wp:anchor>
             </w:drawing>
           </mc:Choice>
-          <mc:Fallback>
+          <mc:Fallback xmlns:w16se="http://schemas.microsoft.com/office/word/2015/wordml/symex" xmlns:cx5="http://schemas.microsoft.com/office/drawing/2016/5/11/chartex" xmlns:cx4="http://schemas.microsoft.com/office/drawing/2016/5/10/chartex" xmlns:cx3="http://schemas.microsoft.com/office/drawing/2016/5/9/chartex" xmlns:cx2="http://schemas.microsoft.com/office/drawing/2015/10/21/chartex" xmlns:cx1="http://schemas.microsoft.com/office/drawing/2015/9/8/chartex" xmlns:cx="http://schemas.microsoft.com/office/drawing/2014/chartex">
             <w:pict>
               <v:oval w14:anchorId="65D8EC04" id="Oval 3" o:spid="_x0000_s1029" style="position:absolute;left:0;text-align:left;margin-left:65.25pt;margin-top:13pt;width:40.5pt;height:29.25pt;z-index:251663360;visibility:visible;mso-wrap-style:square;mso-width-percent:0;mso-height-percent:0;mso-wrap-distance-left:9pt;mso-wrap-distance-top:0;mso-wrap-distance-right:9pt;mso-wrap-distance-bottom:0;mso-position-horizontal:absolute;mso-position-horizontal-relative:text;mso-position-vertical:absolute;mso-position-vertical-relative:text;mso-width-percent:0;mso-height-percent:0;mso-width-relative:margin;mso-height-relative:margin;v-text-anchor:middle" o:gfxdata="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" fillcolor="#5b9bd5 [3204]" strokecolor="#1f4d78 [1604]" strokeweight="1pt">
                 <v:stroke joinstyle="miter"/>
@@ -506,7 +506,7 @@
               </wp:anchor>
             </w:drawing>
           </mc:Choice>
-          <mc:Fallback>
+          <mc:Fallback xmlns:w16se="http://schemas.microsoft.com/office/word/2015/wordml/symex" xmlns:cx5="http://schemas.microsoft.com/office/drawing/2016/5/11/chartex" xmlns:cx4="http://schemas.microsoft.com/office/drawing/2016/5/10/chartex" xmlns:cx3="http://schemas.microsoft.com/office/drawing/2016/5/9/chartex" xmlns:cx2="http://schemas.microsoft.com/office/drawing/2015/10/21/chartex" xmlns:cx1="http://schemas.microsoft.com/office/drawing/2015/9/8/chartex" xmlns:cx="http://schemas.microsoft.com/office/drawing/2014/chartex">
             <w:pict>
               <v:shape w14:anchorId="51F83920" id="_x0000_s1030" type="#_x0000_t202" style="position:absolute;left:0;text-align:left;margin-left:103.5pt;margin-top:9.25pt;width:21.75pt;height:22.5pt;z-index:251651064;visibility:visible;mso-wrap-style:square;mso-width-percent:0;mso-height-percent:0;mso-wrap-distance-left:9pt;mso-wrap-distance-top:3.6pt;mso-wrap-distance-right:9pt;mso-wrap-distance-bottom:3.6pt;mso-position-horizontal:absolute;mso-position-horizontal-relative:text;mso-position-vertical:absolute;mso-position-vertical-relative:text;mso-width-percent:0;mso-height-percent:0;mso-width-relative:margin;mso-height-relative:margin;v-text-anchor:top" o:gfxdata="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" stroked="f">
                 <v:textbox>
@@ -586,7 +586,7 @@
               </wp:anchor>
             </w:drawing>
           </mc:Choice>
-          <mc:Fallback>
+          <mc:Fallback xmlns:w16se="http://schemas.microsoft.com/office/word/2015/wordml/symex" xmlns:cx5="http://schemas.microsoft.com/office/drawing/2016/5/11/chartex" xmlns:cx4="http://schemas.microsoft.com/office/drawing/2016/5/10/chartex" xmlns:cx3="http://schemas.microsoft.com/office/drawing/2016/5/9/chartex" xmlns:cx2="http://schemas.microsoft.com/office/drawing/2015/10/21/chartex" xmlns:cx1="http://schemas.microsoft.com/office/drawing/2015/9/8/chartex" xmlns:cx="http://schemas.microsoft.com/office/drawing/2014/chartex">
             <w:pict>
               <v:line w14:anchorId="5F36951B" id="Straight Connector 18" o:spid="_x0000_s1026" style="position:absolute;z-index:251685888;visibility:visible;mso-wrap-style:square;mso-width-percent:0;mso-height-percent:0;mso-wrap-distance-left:9pt;mso-wrap-distance-top:0;mso-wrap-distance-right:9pt;mso-wrap-distance-bottom:0;mso-position-horizontal:absolute;mso-position-horizontal-relative:text;mso-position-vertical:absolute;mso-position-vertical-relative:text;mso-width-percent:0;mso-height-percent:0;mso-width-relative:margin;mso-height-relative:margin" from="99.75pt,12.25pt" to="112.5pt,30.25pt" o:gfxdata="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" strokecolor="#5b9bd5 [3204]" strokeweight="2.25pt">
                 <v:stroke joinstyle="miter"/>
@@ -657,7 +657,7 @@
               </wp:anchor>
             </w:drawing>
           </mc:Choice>
-          <mc:Fallback>
+          <mc:Fallback xmlns:w16se="http://schemas.microsoft.com/office/word/2015/wordml/symex" xmlns:cx5="http://schemas.microsoft.com/office/drawing/2016/5/11/chartex" xmlns:cx4="http://schemas.microsoft.com/office/drawing/2016/5/10/chartex" xmlns:cx3="http://schemas.microsoft.com/office/drawing/2016/5/9/chartex" xmlns:cx2="http://schemas.microsoft.com/office/drawing/2015/10/21/chartex" xmlns:cx1="http://schemas.microsoft.com/office/drawing/2015/9/8/chartex" xmlns:cx="http://schemas.microsoft.com/office/drawing/2014/chartex">
             <w:pict>
               <v:line w14:anchorId="51B68734" id="Straight Connector 15" o:spid="_x0000_s1026" style="position:absolute;flip:x y;z-index:251679744;visibility:visible;mso-wrap-style:square;mso-width-percent:0;mso-height-percent:0;mso-wrap-distance-left:9pt;mso-wrap-distance-top:0;mso-wrap-distance-right:9pt;mso-wrap-distance-bottom:0;mso-position-horizontal:absolute;mso-position-horizontal-relative:text;mso-position-vertical:absolute;mso-position-vertical-relative:text;mso-width-percent:0;mso-height-percent:0;mso-width-relative:margin;mso-height-relative:margin" from="50.25pt,5.5pt" to="63.75pt,5.5pt" o:gfxdata="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" strokecolor="#5b9bd5 [3204]" strokeweight="2.25pt">
                 <v:stroke joinstyle="miter"/>
@@ -722,7 +722,7 @@
               </wp:anchor>
             </w:drawing>
           </mc:Choice>
-          <mc:Fallback>
+          <mc:Fallback xmlns:w16se="http://schemas.microsoft.com/office/word/2015/wordml/symex" xmlns:cx5="http://schemas.microsoft.com/office/drawing/2016/5/11/chartex" xmlns:cx4="http://schemas.microsoft.com/office/drawing/2016/5/10/chartex" xmlns:cx3="http://schemas.microsoft.com/office/drawing/2016/5/9/chartex" xmlns:cx2="http://schemas.microsoft.com/office/drawing/2015/10/21/chartex" xmlns:cx1="http://schemas.microsoft.com/office/drawing/2015/9/8/chartex" xmlns:cx="http://schemas.microsoft.com/office/drawing/2014/chartex">
             <w:pict>
               <v:line w14:anchorId="4E82558C" id="Straight Connector 11" o:spid="_x0000_s1026" style="position:absolute;flip:y;z-index:251671552;visibility:visible;mso-wrap-style:square;mso-wrap-distance-left:9pt;mso-wrap-distance-top:0;mso-wrap-distance-right:9pt;mso-wrap-distance-bottom:0;mso-position-horizontal:absolute;mso-position-horizontal-relative:text;mso-position-vertical:absolute;mso-position-vertical-relative:text" from="-1.5pt,12.25pt" to="12.75pt,26.5pt" o:gfxdata="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" strokecolor="#5b9bd5 [3204]" strokeweight="2.25pt">
                 <v:stroke joinstyle="miter"/>
@@ -814,7 +814,7 @@
               </wp:anchor>
             </w:drawing>
           </mc:Choice>
-          <mc:Fallback>
+          <mc:Fallback xmlns:w16se="http://schemas.microsoft.com/office/word/2015/wordml/symex" xmlns:cx5="http://schemas.microsoft.com/office/drawing/2016/5/11/chartex" xmlns:cx4="http://schemas.microsoft.com/office/drawing/2016/5/10/chartex" xmlns:cx3="http://schemas.microsoft.com/office/drawing/2016/5/9/chartex" xmlns:cx2="http://schemas.microsoft.com/office/drawing/2015/10/21/chartex" xmlns:cx1="http://schemas.microsoft.com/office/drawing/2015/9/8/chartex" xmlns:cx="http://schemas.microsoft.com/office/drawing/2014/chartex">
             <w:pict>
               <v:oval id="Oval 1" o:spid="_x0000_s1031" style="position:absolute;left:0;text-align:left;margin-left:-32.25pt;margin-top:22.75pt;width:40.5pt;height:29.25pt;z-index:251659264;visibility:visible;mso-wrap-style:square;mso-width-percent:0;mso-height-percent:0;mso-wrap-distance-left:9pt;mso-wrap-distance-top:0;mso-wrap-distance-right:9pt;mso-wrap-distance-bottom:0;mso-position-horizontal:absolute;mso-position-horizontal-relative:text;mso-position-vertical:absolute;mso-position-vertical-relative:text;mso-width-percent:0;mso-height-percent:0;mso-width-relative:margin;mso-height-relative:margin;v-text-anchor:middle" o:gfxdata="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" fillcolor="#5b9bd5 [3204]" strokecolor="#1f4d78 [1604]" strokeweight="1pt">
                 <v:stroke joinstyle="miter"/>
@@ -937,7 +937,7 @@
               </wp:anchor>
             </w:drawing>
           </mc:Choice>
-          <mc:Fallback>
+          <mc:Fallback xmlns:w16se="http://schemas.microsoft.com/office/word/2015/wordml/symex" xmlns:cx5="http://schemas.microsoft.com/office/drawing/2016/5/11/chartex" xmlns:cx4="http://schemas.microsoft.com/office/drawing/2016/5/10/chartex" xmlns:cx3="http://schemas.microsoft.com/office/drawing/2016/5/9/chartex" xmlns:cx2="http://schemas.microsoft.com/office/drawing/2015/10/21/chartex" xmlns:cx1="http://schemas.microsoft.com/office/drawing/2015/9/8/chartex" xmlns:cx="http://schemas.microsoft.com/office/drawing/2014/chartex">
             <w:pict>
               <v:oval w14:anchorId="65D8EC04" id="Oval 4" o:spid="_x0000_s1032" style="position:absolute;left:0;text-align:left;margin-left:105pt;margin-top:8.3pt;width:40.5pt;height:29.25pt;z-index:251665408;visibility:visible;mso-wrap-style:square;mso-width-percent:0;mso-height-percent:0;mso-wrap-distance-left:9pt;mso-wrap-distance-top:0;mso-wrap-distance-right:9pt;mso-wrap-distance-bottom:0;mso-position-horizontal:absolute;mso-position-horizontal-relative:text;mso-position-vertical:absolute;mso-position-vertical-relative:text;mso-width-percent:0;mso-height-percent:0;mso-width-relative:margin;mso-height-relative:margin;v-text-anchor:middle" o:gfxdata="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" fillcolor="#5b9bd5 [3204]" strokecolor="#1f4d78 [1604]" strokeweight="1pt">
                 <v:stroke joinstyle="miter"/>
@@ -1044,7 +1044,7 @@
               </wp:anchor>
             </w:drawing>
           </mc:Choice>
-          <mc:Fallback>
+          <mc:Fallback xmlns:w16se="http://schemas.microsoft.com/office/word/2015/wordml/symex" xmlns:cx5="http://schemas.microsoft.com/office/drawing/2016/5/11/chartex" xmlns:cx4="http://schemas.microsoft.com/office/drawing/2016/5/10/chartex" xmlns:cx3="http://schemas.microsoft.com/office/drawing/2016/5/9/chartex" xmlns:cx2="http://schemas.microsoft.com/office/drawing/2015/10/21/chartex" xmlns:cx1="http://schemas.microsoft.com/office/drawing/2015/9/8/chartex" xmlns:cx="http://schemas.microsoft.com/office/drawing/2014/chartex">
             <w:pict>
               <v:shape w14:anchorId="719EBD74" id="_x0000_s1033" type="#_x0000_t202" style="position:absolute;left:0;text-align:left;margin-left:-30pt;margin-top:12.75pt;width:21.75pt;height:22.5pt;z-index:251654139;visibility:visible;mso-wrap-style:square;mso-width-percent:0;mso-height-percent:0;mso-wrap-distance-left:9pt;mso-wrap-distance-top:3.6pt;mso-wrap-distance-right:9pt;mso-wrap-distance-bottom:3.6pt;mso-position-horizontal:absolute;mso-position-horizontal-relative:text;mso-position-vertical:absolute;mso-position-vertical-relative:text;mso-width-percent:0;mso-height-percent:0;mso-width-relative:margin;mso-height-relative:margin;v-text-anchor:top" o:gfxdata="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" stroked="f">
                 <v:textbox>
@@ -1132,7 +1132,7 @@
               </wp:anchor>
             </w:drawing>
           </mc:Choice>
-          <mc:Fallback>
+          <mc:Fallback xmlns:w16se="http://schemas.microsoft.com/office/word/2015/wordml/symex" xmlns:cx5="http://schemas.microsoft.com/office/drawing/2016/5/11/chartex" xmlns:cx4="http://schemas.microsoft.com/office/drawing/2016/5/10/chartex" xmlns:cx3="http://schemas.microsoft.com/office/drawing/2016/5/9/chartex" xmlns:cx2="http://schemas.microsoft.com/office/drawing/2015/10/21/chartex" xmlns:cx1="http://schemas.microsoft.com/office/drawing/2015/9/8/chartex" xmlns:cx="http://schemas.microsoft.com/office/drawing/2014/chartex">
             <w:pict>
               <v:shape id="_x0000_s1034" type="#_x0000_t202" style="position:absolute;left:0;text-align:left;margin-left:119.25pt;margin-top:14.25pt;width:33.75pt;height:22.5pt;z-index:251658239;visibility:visible;mso-wrap-style:square;mso-width-percent:0;mso-height-percent:0;mso-wrap-distance-left:9pt;mso-wrap-distance-top:3.6pt;mso-wrap-distance-right:9pt;mso-wrap-distance-bottom:3.6pt;mso-position-horizontal:absolute;mso-position-horizontal-relative:text;mso-position-vertical:absolute;mso-position-vertical-relative:text;mso-width-percent:0;mso-height-percent:0;mso-width-relative:margin;mso-height-relative:margin;v-text-anchor:top" o:gfxdata="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" stroked="f">
                 <v:textbox>
@@ -1212,7 +1212,7 @@
               </wp:anchor>
             </w:drawing>
           </mc:Choice>
-          <mc:Fallback>
+          <mc:Fallback xmlns:w16se="http://schemas.microsoft.com/office/word/2015/wordml/symex" xmlns:cx5="http://schemas.microsoft.com/office/drawing/2016/5/11/chartex" xmlns:cx4="http://schemas.microsoft.com/office/drawing/2016/5/10/chartex" xmlns:cx3="http://schemas.microsoft.com/office/drawing/2016/5/9/chartex" xmlns:cx2="http://schemas.microsoft.com/office/drawing/2015/10/21/chartex" xmlns:cx1="http://schemas.microsoft.com/office/drawing/2015/9/8/chartex" xmlns:cx="http://schemas.microsoft.com/office/drawing/2014/chartex">
             <w:pict>
               <v:line w14:anchorId="14C726AC" id="Straight Connector 17" o:spid="_x0000_s1026" style="position:absolute;flip:x;z-index:251683840;visibility:visible;mso-wrap-style:square;mso-width-percent:0;mso-height-percent:0;mso-wrap-distance-left:9pt;mso-wrap-distance-top:0;mso-wrap-distance-right:9pt;mso-wrap-distance-bottom:0;mso-position-horizontal:absolute;mso-position-horizontal-relative:text;mso-position-vertical:absolute;mso-position-vertical-relative:text;mso-width-percent:0;mso-height-percent:0;mso-width-relative:margin;mso-height-relative:margin" from="122.2pt,17.25pt" to="122.2pt,31.5pt" o:gfxdata="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" strokecolor="#5b9bd5 [3204]" strokeweight="2.25pt">
                 <v:stroke joinstyle="miter"/>
@@ -1283,7 +1283,7 @@
               </wp:anchor>
             </w:drawing>
           </mc:Choice>
-          <mc:Fallback>
+          <mc:Fallback xmlns:w16se="http://schemas.microsoft.com/office/word/2015/wordml/symex" xmlns:cx5="http://schemas.microsoft.com/office/drawing/2016/5/11/chartex" xmlns:cx4="http://schemas.microsoft.com/office/drawing/2016/5/10/chartex" xmlns:cx3="http://schemas.microsoft.com/office/drawing/2016/5/9/chartex" xmlns:cx2="http://schemas.microsoft.com/office/drawing/2015/10/21/chartex" xmlns:cx1="http://schemas.microsoft.com/office/drawing/2015/9/8/chartex" xmlns:cx="http://schemas.microsoft.com/office/drawing/2014/chartex">
             <w:pict>
               <v:line w14:anchorId="09E84831" id="Straight Connector 12" o:spid="_x0000_s1026" style="position:absolute;flip:y;z-index:251673600;visibility:visible;mso-wrap-style:square;mso-width-percent:0;mso-height-percent:0;mso-wrap-distance-left:9pt;mso-wrap-distance-top:0;mso-wrap-distance-right:9pt;mso-wrap-distance-bottom:0;mso-position-horizontal:absolute;mso-position-horizontal-relative:text;mso-position-vertical:absolute;mso-position-vertical-relative:text;mso-width-percent:0;mso-height-percent:0;mso-width-relative:margin;mso-height-relative:margin" from="-12pt,14.25pt" to="-12pt,32.25pt" o:gfxdata="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" strokecolor="#5b9bd5 [3204]" strokeweight="2.25pt">
                 <v:stroke joinstyle="miter"/>
@@ -1377,7 +1377,7 @@
               </wp:anchor>
             </w:drawing>
           </mc:Choice>
-          <mc:Fallback>
+          <mc:Fallback xmlns:w16se="http://schemas.microsoft.com/office/word/2015/wordml/symex" xmlns:cx5="http://schemas.microsoft.com/office/drawing/2016/5/11/chartex" xmlns:cx4="http://schemas.microsoft.com/office/drawing/2016/5/10/chartex" xmlns:cx3="http://schemas.microsoft.com/office/drawing/2016/5/9/chartex" xmlns:cx2="http://schemas.microsoft.com/office/drawing/2015/10/21/chartex" xmlns:cx1="http://schemas.microsoft.com/office/drawing/2015/9/8/chartex" xmlns:cx="http://schemas.microsoft.com/office/drawing/2014/chartex">
             <w:pict>
               <v:oval w14:anchorId="090F6E3E" id="Oval 5" o:spid="_x0000_s1035" style="position:absolute;margin-left:-32.25pt;margin-top:7.6pt;width:40.5pt;height:29.25pt;z-index:251667456;visibility:visible;mso-wrap-style:square;mso-width-percent:0;mso-height-percent:0;mso-wrap-distance-left:9pt;mso-wrap-distance-top:0;mso-wrap-distance-right:9pt;mso-wrap-distance-bottom:0;mso-position-horizontal:absolute;mso-position-horizontal-relative:text;mso-position-vertical:absolute;mso-position-vertical-relative:text;mso-width-percent:0;mso-height-percent:0;mso-width-relative:margin;mso-height-relative:margin;v-text-anchor:middle" o:gfxdata="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" fillcolor="#5b9bd5 [3204]" strokecolor="#1f4d78 [1604]" strokeweight="1pt">
                 <v:stroke joinstyle="miter"/>
@@ -1484,7 +1484,7 @@
               </wp:anchor>
             </w:drawing>
           </mc:Choice>
-          <mc:Fallback>
+          <mc:Fallback xmlns:w16se="http://schemas.microsoft.com/office/word/2015/wordml/symex" xmlns:cx5="http://schemas.microsoft.com/office/drawing/2016/5/11/chartex" xmlns:cx4="http://schemas.microsoft.com/office/drawing/2016/5/10/chartex" xmlns:cx3="http://schemas.microsoft.com/office/drawing/2016/5/9/chartex" xmlns:cx2="http://schemas.microsoft.com/office/drawing/2015/10/21/chartex" xmlns:cx1="http://schemas.microsoft.com/office/drawing/2015/9/8/chartex" xmlns:cx="http://schemas.microsoft.com/office/drawing/2014/chartex">
             <w:pict>
               <v:oval w14:anchorId="4B087F0A" id="Oval 8" o:spid="_x0000_s1036" style="position:absolute;margin-left:99.75pt;margin-top:8.35pt;width:40.5pt;height:29.25pt;z-index:251670528;visibility:visible;mso-wrap-style:square;mso-width-percent:0;mso-height-percent:0;mso-wrap-distance-left:9pt;mso-wrap-distance-top:0;mso-wrap-distance-right:9pt;mso-wrap-distance-bottom:0;mso-position-horizontal:absolute;mso-position-horizontal-relative:text;mso-position-vertical:absolute;mso-position-vertical-relative:text;mso-width-percent:0;mso-height-percent:0;mso-width-relative:margin;mso-height-relative:margin;v-text-anchor:middle" o:gfxdata="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" fillcolor="#5b9bd5 [3204]" strokecolor="#1f4d78 [1604]" strokeweight="1pt">
                 <v:stroke joinstyle="miter"/>
@@ -1591,7 +1591,7 @@
               </wp:anchor>
             </w:drawing>
           </mc:Choice>
-          <mc:Fallback>
+          <mc:Fallback xmlns:w16se="http://schemas.microsoft.com/office/word/2015/wordml/symex" xmlns:cx5="http://schemas.microsoft.com/office/drawing/2016/5/11/chartex" xmlns:cx4="http://schemas.microsoft.com/office/drawing/2016/5/10/chartex" xmlns:cx3="http://schemas.microsoft.com/office/drawing/2016/5/9/chartex" xmlns:cx2="http://schemas.microsoft.com/office/drawing/2015/10/21/chartex" xmlns:cx1="http://schemas.microsoft.com/office/drawing/2015/9/8/chartex" xmlns:cx="http://schemas.microsoft.com/office/drawing/2014/chartex">
             <w:pict>
               <v:oval w14:anchorId="0210D317" id="Oval 6" o:spid="_x0000_s1037" style="position:absolute;margin-left:12.75pt;margin-top:42.85pt;width:40.5pt;height:29.25pt;z-index:251668480;visibility:visible;mso-wrap-style:square;mso-width-percent:0;mso-height-percent:0;mso-wrap-distance-left:9pt;mso-wrap-distance-top:0;mso-wrap-distance-right:9pt;mso-wrap-distance-bottom:0;mso-position-horizontal:absolute;mso-position-horizontal-relative:text;mso-position-vertical:absolute;mso-position-vertical-relative:text;mso-width-percent:0;mso-height-percent:0;mso-width-relative:margin;mso-height-relative:margin;v-text-anchor:middle" o:gfxdata="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" fillcolor="#5b9bd5 [3204]" strokecolor="#1f4d78 [1604]" strokeweight="1pt">
                 <v:stroke joinstyle="miter"/>
@@ -1693,7 +1693,7 @@
               </wp:anchor>
             </w:drawing>
           </mc:Choice>
-          <mc:Fallback>
+          <mc:Fallback xmlns:w16se="http://schemas.microsoft.com/office/word/2015/wordml/symex" xmlns:cx5="http://schemas.microsoft.com/office/drawing/2016/5/11/chartex" xmlns:cx4="http://schemas.microsoft.com/office/drawing/2016/5/10/chartex" xmlns:cx3="http://schemas.microsoft.com/office/drawing/2016/5/9/chartex" xmlns:cx2="http://schemas.microsoft.com/office/drawing/2015/10/21/chartex" xmlns:cx1="http://schemas.microsoft.com/office/drawing/2015/9/8/chartex" xmlns:cx="http://schemas.microsoft.com/office/drawing/2014/chartex">
             <w:pict>
               <v:shape w14:anchorId="1DDCC304" id="_x0000_s1038" type="#_x0000_t202" style="position:absolute;left:0;text-align:left;margin-left:-12pt;margin-top:15.85pt;width:21.75pt;height:22.5pt;z-index:251655164;visibility:visible;mso-wrap-style:square;mso-width-percent:0;mso-height-percent:0;mso-wrap-distance-left:9pt;mso-wrap-distance-top:3.6pt;mso-wrap-distance-right:9pt;mso-wrap-distance-bottom:3.6pt;mso-position-horizontal:absolute;mso-position-horizontal-relative:text;mso-position-vertical:absolute;mso-position-vertical-relative:text;mso-width-percent:0;mso-height-percent:0;mso-width-relative:margin;mso-height-relative:margin;v-text-anchor:top" o:gfxdata="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" stroked="f">
                 <v:textbox>
@@ -1781,7 +1781,7 @@
               </wp:anchor>
             </w:drawing>
           </mc:Choice>
-          <mc:Fallback>
+          <mc:Fallback xmlns:w16se="http://schemas.microsoft.com/office/word/2015/wordml/symex" xmlns:cx5="http://schemas.microsoft.com/office/drawing/2016/5/11/chartex" xmlns:cx4="http://schemas.microsoft.com/office/drawing/2016/5/10/chartex" xmlns:cx3="http://schemas.microsoft.com/office/drawing/2016/5/9/chartex" xmlns:cx2="http://schemas.microsoft.com/office/drawing/2015/10/21/chartex" xmlns:cx1="http://schemas.microsoft.com/office/drawing/2015/9/8/chartex" xmlns:cx="http://schemas.microsoft.com/office/drawing/2014/chartex">
             <w:pict>
               <v:shape w14:anchorId="4F50E96C" id="_x0000_s1039" type="#_x0000_t202" style="position:absolute;left:0;text-align:left;margin-left:100.5pt;margin-top:13.6pt;width:21.75pt;height:22.5pt;z-index:251657214;visibility:visible;mso-wrap-style:square;mso-width-percent:0;mso-height-percent:0;mso-wrap-distance-left:9pt;mso-wrap-distance-top:3.6pt;mso-wrap-distance-right:9pt;mso-wrap-distance-bottom:3.6pt;mso-position-horizontal:absolute;mso-position-horizontal-relative:text;mso-position-vertical:absolute;mso-position-vertical-relative:text;mso-width-percent:0;mso-height-percent:0;mso-width-relative:margin;mso-height-relative:margin;v-text-anchor:top" o:gfxdata="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" stroked="f">
                 <v:textbox>
@@ -1882,7 +1882,7 @@
               </wp:anchor>
             </w:drawing>
           </mc:Choice>
-          <mc:Fallback>
+          <mc:Fallback xmlns:w16se="http://schemas.microsoft.com/office/word/2015/wordml/symex" xmlns:cx5="http://schemas.microsoft.com/office/drawing/2016/5/11/chartex" xmlns:cx4="http://schemas.microsoft.com/office/drawing/2016/5/10/chartex" xmlns:cx3="http://schemas.microsoft.com/office/drawing/2016/5/9/chartex" xmlns:cx2="http://schemas.microsoft.com/office/drawing/2015/10/21/chartex" xmlns:cx1="http://schemas.microsoft.com/office/drawing/2015/9/8/chartex" xmlns:cx="http://schemas.microsoft.com/office/drawing/2014/chartex">
             <w:pict>
               <v:oval w14:anchorId="4B0995A2" id="Oval 7" o:spid="_x0000_s1040" style="position:absolute;left:0;text-align:left;margin-left:68.25pt;margin-top:20.35pt;width:40.5pt;height:29.25pt;z-index:251669504;visibility:visible;mso-wrap-style:square;mso-width-percent:0;mso-height-percent:0;mso-wrap-distance-left:9pt;mso-wrap-distance-top:0;mso-wrap-distance-right:9pt;mso-wrap-distance-bottom:0;mso-position-horizontal:absolute;mso-position-horizontal-relative:text;mso-position-vertical:absolute;mso-position-vertical-relative:text;mso-width-percent:0;mso-height-percent:0;mso-width-relative:margin;mso-height-relative:margin;v-text-anchor:middle" o:gfxdata="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" fillcolor="#5b9bd5 [3204]" strokecolor="#1f4d78 [1604]" strokeweight="1pt">
                 <v:stroke joinstyle="miter"/>
@@ -1968,7 +1968,7 @@
               </wp:anchor>
             </w:drawing>
           </mc:Choice>
-          <mc:Fallback>
+          <mc:Fallback xmlns:w16se="http://schemas.microsoft.com/office/word/2015/wordml/symex" xmlns:cx5="http://schemas.microsoft.com/office/drawing/2016/5/11/chartex" xmlns:cx4="http://schemas.microsoft.com/office/drawing/2016/5/10/chartex" xmlns:cx3="http://schemas.microsoft.com/office/drawing/2016/5/9/chartex" xmlns:cx2="http://schemas.microsoft.com/office/drawing/2015/10/21/chartex" xmlns:cx1="http://schemas.microsoft.com/office/drawing/2015/9/8/chartex" xmlns:cx="http://schemas.microsoft.com/office/drawing/2014/chartex">
             <w:pict>
               <v:line w14:anchorId="7227C55E" id="Straight Connector 16" o:spid="_x0000_s1026" style="position:absolute;flip:x;z-index:251681792;visibility:visible;mso-wrap-style:square;mso-width-percent:0;mso-height-percent:0;mso-wrap-distance-left:9pt;mso-wrap-distance-top:0;mso-wrap-distance-right:9pt;mso-wrap-distance-bottom:0;mso-position-horizontal:absolute;mso-position-horizontal-relative:text;mso-position-vertical:absolute;mso-position-vertical-relative:text;mso-width-percent:0;mso-height-percent:0;mso-width-relative:margin;mso-height-relative:margin" from="99.75pt,14.35pt" to="112.5pt,24.1pt" o:gfxdata="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" strokecolor="#5b9bd5 [3204]" strokeweight="2.25pt">
                 <v:stroke joinstyle="miter"/>
@@ -2039,7 +2039,7 @@
               </wp:anchor>
             </w:drawing>
           </mc:Choice>
-          <mc:Fallback>
+          <mc:Fallback xmlns:w16se="http://schemas.microsoft.com/office/word/2015/wordml/symex" xmlns:cx5="http://schemas.microsoft.com/office/drawing/2016/5/11/chartex" xmlns:cx4="http://schemas.microsoft.com/office/drawing/2016/5/10/chartex" xmlns:cx3="http://schemas.microsoft.com/office/drawing/2016/5/9/chartex" xmlns:cx2="http://schemas.microsoft.com/office/drawing/2015/10/21/chartex" xmlns:cx1="http://schemas.microsoft.com/office/drawing/2015/9/8/chartex" xmlns:cx="http://schemas.microsoft.com/office/drawing/2014/chartex">
             <w:pict>
               <v:line w14:anchorId="2E410BE9" id="Straight Connector 13" o:spid="_x0000_s1026" style="position:absolute;flip:x y;z-index:251675648;visibility:visible;mso-wrap-style:square;mso-width-percent:0;mso-height-percent:0;mso-wrap-distance-left:9pt;mso-wrap-distance-top:0;mso-wrap-distance-right:9pt;mso-wrap-distance-bottom:0;mso-position-horizontal:absolute;mso-position-horizontal-relative:text;mso-position-vertical:absolute;mso-position-vertical-relative:text;mso-width-percent:0;mso-height-percent:0;mso-width-relative:margin;mso-height-relative:margin" from="-5.25pt,14.35pt" to="12.75pt,30.85pt" o:gfxdata="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" strokecolor="#5b9bd5 [3204]" strokeweight="2.25pt">
                 <v:stroke joinstyle="miter"/>
@@ -2126,7 +2126,7 @@
               </wp:anchor>
             </w:drawing>
           </mc:Choice>
-          <mc:Fallback>
+          <mc:Fallback xmlns:w16se="http://schemas.microsoft.com/office/word/2015/wordml/symex" xmlns:cx5="http://schemas.microsoft.com/office/drawing/2016/5/11/chartex" xmlns:cx4="http://schemas.microsoft.com/office/drawing/2016/5/10/chartex" xmlns:cx3="http://schemas.microsoft.com/office/drawing/2016/5/9/chartex" xmlns:cx2="http://schemas.microsoft.com/office/drawing/2015/10/21/chartex" xmlns:cx1="http://schemas.microsoft.com/office/drawing/2015/9/8/chartex" xmlns:cx="http://schemas.microsoft.com/office/drawing/2014/chartex">
             <w:pict>
               <v:shape w14:anchorId="5383A874" id="_x0000_s1041" type="#_x0000_t202" style="position:absolute;left:0;text-align:left;margin-left:51pt;margin-top:12.85pt;width:21.75pt;height:22.5pt;z-index:251656189;visibility:visible;mso-wrap-style:square;mso-width-percent:0;mso-height-percent:0;mso-wrap-distance-left:9pt;mso-wrap-distance-top:3.6pt;mso-wrap-distance-right:9pt;mso-wrap-distance-bottom:3.6pt;mso-position-horizontal:absolute;mso-position-horizontal-relative:text;mso-position-vertical:absolute;mso-position-vertical-relative:text;mso-width-percent:0;mso-height-percent:0;mso-width-relative:margin;mso-height-relative:margin;v-text-anchor:top" o:gfxdata="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" stroked="f">
                 <v:textbox>
@@ -2206,7 +2206,7 @@
               </wp:anchor>
             </w:drawing>
           </mc:Choice>
-          <mc:Fallback>
+          <mc:Fallback xmlns:w16se="http://schemas.microsoft.com/office/word/2015/wordml/symex" xmlns:cx5="http://schemas.microsoft.com/office/drawing/2016/5/11/chartex" xmlns:cx4="http://schemas.microsoft.com/office/drawing/2016/5/10/chartex" xmlns:cx3="http://schemas.microsoft.com/office/drawing/2016/5/9/chartex" xmlns:cx2="http://schemas.microsoft.com/office/drawing/2015/10/21/chartex" xmlns:cx1="http://schemas.microsoft.com/office/drawing/2015/9/8/chartex" xmlns:cx="http://schemas.microsoft.com/office/drawing/2014/chartex">
             <w:pict>
               <v:line w14:anchorId="3FEEB02F" id="Straight Connector 14" o:spid="_x0000_s1026" style="position:absolute;flip:x y;z-index:251677696;visibility:visible;mso-wrap-style:square;mso-width-percent:0;mso-height-percent:0;mso-wrap-distance-left:9pt;mso-wrap-distance-top:0;mso-wrap-distance-right:9pt;mso-wrap-distance-bottom:0;mso-position-horizontal:absolute;mso-position-horizontal-relative:text;mso-position-vertical:absolute;mso-position-vertical-relative:text;mso-width-percent:0;mso-height-percent:0;mso-width-relative:margin;mso-height-relative:margin" from="53.25pt,15.1pt" to="68.25pt,15.1pt" o:gfxdata="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" strokecolor="#5b9bd5 [3204]" strokeweight="2.25pt">
                 <v:stroke joinstyle="miter"/>
@@ -5659,7 +5659,7 @@
               </wp:anchor>
             </w:drawing>
           </mc:Choice>
-          <mc:Fallback>
+          <mc:Fallback xmlns:w16se="http://schemas.microsoft.com/office/word/2015/wordml/symex" xmlns:cx5="http://schemas.microsoft.com/office/drawing/2016/5/11/chartex" xmlns:cx4="http://schemas.microsoft.com/office/drawing/2016/5/10/chartex" xmlns:cx3="http://schemas.microsoft.com/office/drawing/2016/5/9/chartex" xmlns:cx2="http://schemas.microsoft.com/office/drawing/2015/10/21/chartex" xmlns:cx1="http://schemas.microsoft.com/office/drawing/2015/9/8/chartex" xmlns:cx="http://schemas.microsoft.com/office/drawing/2014/chartex">
             <w:pict>
               <v:shape w14:anchorId="25135228" id="_x0000_s1042" type="#_x0000_t202" style="position:absolute;left:0;text-align:left;margin-left:163.5pt;margin-top:48.55pt;width:21.75pt;height:22.5pt;z-index:251650039;visibility:visible;mso-wrap-style:square;mso-width-percent:0;mso-height-percent:0;mso-wrap-distance-left:9pt;mso-wrap-distance-top:3.6pt;mso-wrap-distance-right:9pt;mso-wrap-distance-bottom:3.6pt;mso-position-horizontal:absolute;mso-position-horizontal-relative:text;mso-position-vertical:absolute;mso-position-vertical-relative:text;mso-width-percent:0;mso-height-percent:0;mso-width-relative:margin;mso-height-relative:margin;v-text-anchor:top" o:gfxdata="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" stroked="f">
                 <v:textbox>
@@ -5747,7 +5747,7 @@
               </wp:anchor>
             </w:drawing>
           </mc:Choice>
-          <mc:Fallback>
+          <mc:Fallback xmlns:w16se="http://schemas.microsoft.com/office/word/2015/wordml/symex" xmlns:cx5="http://schemas.microsoft.com/office/drawing/2016/5/11/chartex" xmlns:cx4="http://schemas.microsoft.com/office/drawing/2016/5/10/chartex" xmlns:cx3="http://schemas.microsoft.com/office/drawing/2016/5/9/chartex" xmlns:cx2="http://schemas.microsoft.com/office/drawing/2015/10/21/chartex" xmlns:cx1="http://schemas.microsoft.com/office/drawing/2015/9/8/chartex" xmlns:cx="http://schemas.microsoft.com/office/drawing/2014/chartex">
             <w:pict>
               <v:shape w14:anchorId="25135228" id="_x0000_s1043" type="#_x0000_t202" style="position:absolute;left:0;text-align:left;margin-left:123pt;margin-top:157.25pt;width:21.75pt;height:22.5pt;z-index:251649015;visibility:visible;mso-wrap-style:square;mso-width-percent:0;mso-height-percent:0;mso-wrap-distance-left:9pt;mso-wrap-distance-top:3.6pt;mso-wrap-distance-right:9pt;mso-wrap-distance-bottom:3.6pt;mso-position-horizontal:absolute;mso-position-horizontal-relative:text;mso-position-vertical:absolute;mso-position-vertical-relative:text;mso-width-percent:0;mso-height-percent:0;mso-width-relative:margin;mso-height-relative:margin;v-text-anchor:top" o:gfxdata="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" stroked="f">
                 <v:textbox>
@@ -5835,7 +5835,7 @@
               </wp:anchor>
             </w:drawing>
           </mc:Choice>
-          <mc:Fallback>
+          <mc:Fallback xmlns:w16se="http://schemas.microsoft.com/office/word/2015/wordml/symex" xmlns:cx5="http://schemas.microsoft.com/office/drawing/2016/5/11/chartex" xmlns:cx4="http://schemas.microsoft.com/office/drawing/2016/5/10/chartex" xmlns:cx3="http://schemas.microsoft.com/office/drawing/2016/5/9/chartex" xmlns:cx2="http://schemas.microsoft.com/office/drawing/2015/10/21/chartex" xmlns:cx1="http://schemas.microsoft.com/office/drawing/2015/9/8/chartex" xmlns:cx="http://schemas.microsoft.com/office/drawing/2014/chartex">
             <w:pict>
               <v:shape w14:anchorId="7CC72CF6" id="_x0000_s1044" type="#_x0000_t202" style="position:absolute;left:0;text-align:left;margin-left:158.25pt;margin-top:100.25pt;width:21.75pt;height:22.5pt;z-index:251647991;visibility:visible;mso-wrap-style:square;mso-width-percent:0;mso-height-percent:0;mso-wrap-distance-left:9pt;mso-wrap-distance-top:3.6pt;mso-wrap-distance-right:9pt;mso-wrap-distance-bottom:3.6pt;mso-position-horizontal:absolute;mso-position-horizontal-relative:text;mso-position-vertical:absolute;mso-position-vertical-relative:text;mso-width-percent:0;mso-height-percent:0;mso-width-relative:margin;mso-height-relative:margin;v-text-anchor:top" o:gfxdata="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" stroked="f">
                 <v:textbox>
@@ -5923,7 +5923,7 @@
               </wp:anchor>
             </w:drawing>
           </mc:Choice>
-          <mc:Fallback>
+          <mc:Fallback xmlns:w16se="http://schemas.microsoft.com/office/word/2015/wordml/symex" xmlns:cx5="http://schemas.microsoft.com/office/drawing/2016/5/11/chartex" xmlns:cx4="http://schemas.microsoft.com/office/drawing/2016/5/10/chartex" xmlns:cx3="http://schemas.microsoft.com/office/drawing/2016/5/9/chartex" xmlns:cx2="http://schemas.microsoft.com/office/drawing/2015/10/21/chartex" xmlns:cx1="http://schemas.microsoft.com/office/drawing/2015/9/8/chartex" xmlns:cx="http://schemas.microsoft.com/office/drawing/2014/chartex">
             <w:pict>
               <v:shape w14:anchorId="0D886248" id="_x0000_s1045" type="#_x0000_t202" style="position:absolute;left:0;text-align:left;margin-left:84.75pt;margin-top:56.75pt;width:21.75pt;height:22.5pt;z-index:251643895;visibility:visible;mso-wrap-style:square;mso-width-percent:0;mso-height-percent:0;mso-wrap-distance-left:9pt;mso-wrap-distance-top:3.6pt;mso-wrap-distance-right:9pt;mso-wrap-distance-bottom:3.6pt;mso-position-horizontal:absolute;mso-position-horizontal-relative:text;mso-position-vertical:absolute;mso-position-vertical-relative:text;mso-width-percent:0;mso-height-percent:0;mso-width-relative:margin;mso-height-relative:margin;v-text-anchor:top" o:gfxdata="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" stroked="f">
                 <v:textbox>
@@ -6011,7 +6011,7 @@
               </wp:anchor>
             </w:drawing>
           </mc:Choice>
-          <mc:Fallback>
+          <mc:Fallback xmlns:w16se="http://schemas.microsoft.com/office/word/2015/wordml/symex" xmlns:cx5="http://schemas.microsoft.com/office/drawing/2016/5/11/chartex" xmlns:cx4="http://schemas.microsoft.com/office/drawing/2016/5/10/chartex" xmlns:cx3="http://schemas.microsoft.com/office/drawing/2016/5/9/chartex" xmlns:cx2="http://schemas.microsoft.com/office/drawing/2015/10/21/chartex" xmlns:cx1="http://schemas.microsoft.com/office/drawing/2015/9/8/chartex" xmlns:cx="http://schemas.microsoft.com/office/drawing/2014/chartex">
             <w:pict>
               <v:shape w14:anchorId="172B89B4" id="_x0000_s1046" type="#_x0000_t202" style="position:absolute;left:0;text-align:left;margin-left:39pt;margin-top:157.25pt;width:21.75pt;height:22.5pt;z-index:251645943;visibility:visible;mso-wrap-style:square;mso-width-percent:0;mso-height-percent:0;mso-wrap-distance-left:9pt;mso-wrap-distance-top:3.6pt;mso-wrap-distance-right:9pt;mso-wrap-distance-bottom:3.6pt;mso-position-horizontal:absolute;mso-position-horizontal-relative:text;mso-position-vertical:absolute;mso-position-vertical-relative:text;mso-width-percent:0;mso-height-percent:0;mso-width-relative:margin;mso-height-relative:margin;v-text-anchor:top" o:gfxdata="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" stroked="f">
                 <v:textbox>
@@ -6099,7 +6099,7 @@
               </wp:anchor>
             </w:drawing>
           </mc:Choice>
-          <mc:Fallback>
+          <mc:Fallback xmlns:w16se="http://schemas.microsoft.com/office/word/2015/wordml/symex" xmlns:cx5="http://schemas.microsoft.com/office/drawing/2016/5/11/chartex" xmlns:cx4="http://schemas.microsoft.com/office/drawing/2016/5/10/chartex" xmlns:cx3="http://schemas.microsoft.com/office/drawing/2016/5/9/chartex" xmlns:cx2="http://schemas.microsoft.com/office/drawing/2015/10/21/chartex" xmlns:cx1="http://schemas.microsoft.com/office/drawing/2015/9/8/chartex" xmlns:cx="http://schemas.microsoft.com/office/drawing/2014/chartex">
             <w:pict>
               <v:shape w14:anchorId="500D26E3" id="_x0000_s1047" type="#_x0000_t202" style="position:absolute;left:0;text-align:left;margin-left:12pt;margin-top:101.75pt;width:21.75pt;height:22.5pt;z-index:251642871;visibility:visible;mso-wrap-style:square;mso-width-percent:0;mso-height-percent:0;mso-wrap-distance-left:9pt;mso-wrap-distance-top:3.6pt;mso-wrap-distance-right:9pt;mso-wrap-distance-bottom:3.6pt;mso-position-horizontal:absolute;mso-position-horizontal-relative:text;mso-position-vertical:absolute;mso-position-vertical-relative:text;mso-width-percent:0;mso-height-percent:0;mso-width-relative:margin;mso-height-relative:margin;v-text-anchor:top" o:gfxdata="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" stroked="f">
                 <v:textbox>
@@ -6240,7 +6240,7 @@
               </wp:anchor>
             </w:drawing>
           </mc:Choice>
-          <mc:Fallback>
+          <mc:Fallback xmlns:w16se="http://schemas.microsoft.com/office/word/2015/wordml/symex" xmlns:cx5="http://schemas.microsoft.com/office/drawing/2016/5/11/chartex" xmlns:cx4="http://schemas.microsoft.com/office/drawing/2016/5/10/chartex" xmlns:cx3="http://schemas.microsoft.com/office/drawing/2016/5/9/chartex" xmlns:cx2="http://schemas.microsoft.com/office/drawing/2015/10/21/chartex" xmlns:cx1="http://schemas.microsoft.com/office/drawing/2015/9/8/chartex" xmlns:cx="http://schemas.microsoft.com/office/drawing/2014/chartex">
             <w:pict>
               <v:shape w14:anchorId="363146DE" id="_x0000_s1048" type="#_x0000_t202" style="position:absolute;left:0;text-align:left;margin-left:63.75pt;margin-top:96.6pt;width:21.75pt;height:22.5pt;z-index:251644919;visibility:visible;mso-wrap-style:square;mso-width-percent:0;mso-height-percent:0;mso-wrap-distance-left:9pt;mso-wrap-distance-top:3.6pt;mso-wrap-distance-right:9pt;mso-wrap-distance-bottom:3.6pt;mso-position-horizontal:absolute;mso-position-horizontal-relative:text;mso-position-vertical:absolute;mso-position-vertical-relative:text;mso-width-percent:0;mso-height-percent:0;mso-width-relative:margin;mso-height-relative:margin;v-text-anchor:top" o:gfxdata="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" stroked="f">
                 <v:textbox>
@@ -6381,7 +6381,7 @@
               </wp:anchor>
             </w:drawing>
           </mc:Choice>
-          <mc:Fallback>
+          <mc:Fallback xmlns:w16se="http://schemas.microsoft.com/office/word/2015/wordml/symex" xmlns:cx5="http://schemas.microsoft.com/office/drawing/2016/5/11/chartex" xmlns:cx4="http://schemas.microsoft.com/office/drawing/2016/5/10/chartex" xmlns:cx3="http://schemas.microsoft.com/office/drawing/2016/5/9/chartex" xmlns:cx2="http://schemas.microsoft.com/office/drawing/2015/10/21/chartex" xmlns:cx1="http://schemas.microsoft.com/office/drawing/2015/9/8/chartex" xmlns:cx="http://schemas.microsoft.com/office/drawing/2014/chartex">
             <w:pict>
               <v:shape w14:anchorId="0A7AA316" id="_x0000_s1049" type="#_x0000_t202" style="position:absolute;left:0;text-align:left;margin-left:94.5pt;margin-top:101pt;width:21.75pt;height:22.5pt;z-index:251646967;visibility:visible;mso-wrap-style:square;mso-width-percent:0;mso-height-percent:0;mso-wrap-distance-left:9pt;mso-wrap-distance-top:3.6pt;mso-wrap-distance-right:9pt;mso-wrap-distance-bottom:3.6pt;mso-position-horizontal:absolute;mso-position-horizontal-relative:text;mso-position-vertical:absolute;mso-position-vertical-relative:text;mso-width-percent:0;mso-height-percent:0;mso-width-relative:margin;mso-height-relative:margin;v-text-anchor:top" o:gfxdata="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" stroked="f">
                 <v:textbox>
@@ -6480,7 +6480,7 @@
               </wp:anchor>
             </w:drawing>
           </mc:Choice>
-          <mc:Fallback>
+          <mc:Fallback xmlns:w16se="http://schemas.microsoft.com/office/word/2015/wordml/symex" xmlns:cx5="http://schemas.microsoft.com/office/drawing/2016/5/11/chartex" xmlns:cx4="http://schemas.microsoft.com/office/drawing/2016/5/10/chartex" xmlns:cx3="http://schemas.microsoft.com/office/drawing/2016/5/9/chartex" xmlns:cx2="http://schemas.microsoft.com/office/drawing/2015/10/21/chartex" xmlns:cx1="http://schemas.microsoft.com/office/drawing/2015/9/8/chartex" xmlns:cx="http://schemas.microsoft.com/office/drawing/2014/chartex">
             <w:pict>
               <v:oval w14:anchorId="4E128F1A" id="Oval 192" o:spid="_x0000_s1050" style="position:absolute;left:0;text-align:left;margin-left:191.25pt;margin-top:44.85pt;width:40.5pt;height:29.25pt;z-index:251693056;visibility:visible;mso-wrap-style:square;mso-width-percent:0;mso-height-percent:0;mso-wrap-distance-left:9pt;mso-wrap-distance-top:0;mso-wrap-distance-right:9pt;mso-wrap-distance-bottom:0;mso-position-horizontal:absolute;mso-position-horizontal-relative:text;mso-position-vertical:absolute;mso-position-vertical-relative:text;mso-width-percent:0;mso-height-percent:0;mso-width-relative:margin;mso-height-relative:margin;v-text-anchor:middle" o:gfxdata="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" fillcolor="#5b9bd5 [3204]" strokecolor="#1f4d78 [1604]" strokeweight="1pt">
                 <v:stroke joinstyle="miter"/>
@@ -6567,7 +6567,7 @@
               </wp:anchor>
             </w:drawing>
           </mc:Choice>
-          <mc:Fallback>
+          <mc:Fallback xmlns:w16se="http://schemas.microsoft.com/office/word/2015/wordml/symex" xmlns:cx5="http://schemas.microsoft.com/office/drawing/2016/5/11/chartex" xmlns:cx4="http://schemas.microsoft.com/office/drawing/2016/5/10/chartex" xmlns:cx3="http://schemas.microsoft.com/office/drawing/2016/5/9/chartex" xmlns:cx2="http://schemas.microsoft.com/office/drawing/2015/10/21/chartex" xmlns:cx1="http://schemas.microsoft.com/office/drawing/2015/9/8/chartex" xmlns:cx="http://schemas.microsoft.com/office/drawing/2014/chartex">
             <w:pict>
               <v:line w14:anchorId="441C0D44" id="Straight Connector 200" o:spid="_x0000_s1026" style="position:absolute;flip:y;z-index:251709440;visibility:visible;mso-wrap-style:square;mso-width-percent:0;mso-height-percent:0;mso-wrap-distance-left:9pt;mso-wrap-distance-top:0;mso-wrap-distance-right:9pt;mso-wrap-distance-bottom:0;mso-position-horizontal:absolute;mso-position-horizontal-relative:text;mso-position-vertical:absolute;mso-position-vertical-relative:text;mso-width-percent:0;mso-height-percent:0;mso-width-relative:margin;mso-height-relative:margin" from="156pt,64.25pt" to="196.5pt,74pt" o:gfxdata="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" strokecolor="#ed7d31 [3205]" strokeweight="2.25pt">
                 <v:stroke joinstyle="miter"/>
@@ -6642,7 +6642,7 @@
               </wp:anchor>
             </w:drawing>
           </mc:Choice>
-          <mc:Fallback>
+          <mc:Fallback xmlns:w16se="http://schemas.microsoft.com/office/word/2015/wordml/symex" xmlns:cx5="http://schemas.microsoft.com/office/drawing/2016/5/11/chartex" xmlns:cx4="http://schemas.microsoft.com/office/drawing/2016/5/10/chartex" xmlns:cx3="http://schemas.microsoft.com/office/drawing/2016/5/9/chartex" xmlns:cx2="http://schemas.microsoft.com/office/drawing/2015/10/21/chartex" xmlns:cx1="http://schemas.microsoft.com/office/drawing/2015/9/8/chartex" xmlns:cx="http://schemas.microsoft.com/office/drawing/2014/chartex">
             <w:pict>
               <v:line w14:anchorId="6DD8D416" id="Straight Connector 199" o:spid="_x0000_s1026" style="position:absolute;flip:y;z-index:251707392;visibility:visible;mso-wrap-style:square;mso-width-percent:0;mso-height-percent:0;mso-wrap-distance-left:9pt;mso-wrap-distance-top:0;mso-wrap-distance-right:9pt;mso-wrap-distance-bottom:0;mso-position-horizontal:absolute;mso-position-horizontal-relative:text;mso-position-vertical:absolute;mso-position-vertical-relative:text;mso-width-percent:0;mso-height-percent:0;mso-width-relative:margin;mso-height-relative:margin" from="69pt,74pt" to="116.25pt,74pt" o:gfxdata="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" strokecolor="#ed7d31 [3205]" strokeweight="2.25pt">
                 <v:stroke joinstyle="miter"/>
@@ -6713,7 +6713,7 @@
               </wp:anchor>
             </w:drawing>
           </mc:Choice>
-          <mc:Fallback>
+          <mc:Fallback xmlns:w16se="http://schemas.microsoft.com/office/word/2015/wordml/symex" xmlns:cx5="http://schemas.microsoft.com/office/drawing/2016/5/11/chartex" xmlns:cx4="http://schemas.microsoft.com/office/drawing/2016/5/10/chartex" xmlns:cx3="http://schemas.microsoft.com/office/drawing/2016/5/9/chartex" xmlns:cx2="http://schemas.microsoft.com/office/drawing/2015/10/21/chartex" xmlns:cx1="http://schemas.microsoft.com/office/drawing/2015/9/8/chartex" xmlns:cx="http://schemas.microsoft.com/office/drawing/2014/chartex">
             <w:pict>
               <v:line w14:anchorId="46763E85" id="Straight Connector 198" o:spid="_x0000_s1026" style="position:absolute;flip:y;z-index:251705344;visibility:visible;mso-wrap-style:square;mso-width-percent:0;mso-height-percent:0;mso-wrap-distance-left:9pt;mso-wrap-distance-top:0;mso-wrap-distance-right:9pt;mso-wrap-distance-bottom:0;mso-position-horizontal:absolute;mso-position-horizontal-relative:text;mso-position-vertical:absolute;mso-position-vertical-relative:text;mso-width-percent:0;mso-height-percent:0;mso-width-relative:margin;mso-height-relative:margin" from="109.5pt,157.25pt" to="156.75pt,157.25pt" o:gfxdata="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" strokecolor="#5b9bd5 [3204]" strokeweight="2.25pt">
                 <v:stroke joinstyle="miter"/>
@@ -6788,7 +6788,7 @@
               </wp:anchor>
             </w:drawing>
           </mc:Choice>
-          <mc:Fallback>
+          <mc:Fallback xmlns:w16se="http://schemas.microsoft.com/office/word/2015/wordml/symex" xmlns:cx5="http://schemas.microsoft.com/office/drawing/2016/5/11/chartex" xmlns:cx4="http://schemas.microsoft.com/office/drawing/2016/5/10/chartex" xmlns:cx3="http://schemas.microsoft.com/office/drawing/2016/5/9/chartex" xmlns:cx2="http://schemas.microsoft.com/office/drawing/2015/10/21/chartex" xmlns:cx1="http://schemas.microsoft.com/office/drawing/2015/9/8/chartex" xmlns:cx="http://schemas.microsoft.com/office/drawing/2014/chartex">
             <w:pict>
               <v:line w14:anchorId="04DB6C7D" id="Straight Connector 197" o:spid="_x0000_s1026" style="position:absolute;flip:y;z-index:251703296;visibility:visible;mso-wrap-style:square;mso-width-percent:0;mso-height-percent:0;mso-wrap-distance-left:9pt;mso-wrap-distance-top:0;mso-wrap-distance-right:9pt;mso-wrap-distance-bottom:0;mso-position-horizontal:absolute;mso-position-horizontal-relative:text;mso-position-vertical:absolute;mso-position-vertical-relative:text;mso-width-percent:0;mso-height-percent:0;mso-width-relative:margin;mso-height-relative:margin" from="33.75pt,157.2pt" to="69pt,157.2pt" o:gfxdata="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" strokecolor="#ed7d31 [3205]" strokeweight="2.25pt">
                 <v:stroke joinstyle="miter"/>
@@ -6860,7 +6860,7 @@
               </wp:anchor>
             </w:drawing>
           </mc:Choice>
-          <mc:Fallback>
+          <mc:Fallback xmlns:w16se="http://schemas.microsoft.com/office/word/2015/wordml/symex" xmlns:cx5="http://schemas.microsoft.com/office/drawing/2016/5/11/chartex" xmlns:cx4="http://schemas.microsoft.com/office/drawing/2016/5/10/chartex" xmlns:cx3="http://schemas.microsoft.com/office/drawing/2016/5/9/chartex" xmlns:cx2="http://schemas.microsoft.com/office/drawing/2015/10/21/chartex" xmlns:cx1="http://schemas.microsoft.com/office/drawing/2015/9/8/chartex" xmlns:cx="http://schemas.microsoft.com/office/drawing/2014/chartex">
             <w:pict>
               <v:line w14:anchorId="3E54FDE4" id="Straight Connector 193" o:spid="_x0000_s1026" style="position:absolute;flip:y;z-index:251695104;visibility:visible;mso-wrap-style:square;mso-width-percent:0;mso-height-percent:0;mso-wrap-distance-left:9pt;mso-wrap-distance-top:0;mso-wrap-distance-right:9pt;mso-wrap-distance-bottom:0;mso-position-horizontal:absolute;mso-position-horizontal-relative:text;mso-position-vertical:absolute;mso-position-vertical-relative:text;mso-width-percent:0;mso-height-percent:0;mso-width-relative:margin;mso-height-relative:margin" from="19.5pt,87.5pt" to="47.25pt,140.75pt" o:gfxdata="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" strokecolor="#ed7d31 [3205]" strokeweight="2.25pt">
                 <v:stroke joinstyle="miter"/>
@@ -6931,7 +6931,7 @@
               </wp:anchor>
             </w:drawing>
           </mc:Choice>
-          <mc:Fallback>
+          <mc:Fallback xmlns:w16se="http://schemas.microsoft.com/office/word/2015/wordml/symex" xmlns:cx5="http://schemas.microsoft.com/office/drawing/2016/5/11/chartex" xmlns:cx4="http://schemas.microsoft.com/office/drawing/2016/5/10/chartex" xmlns:cx3="http://schemas.microsoft.com/office/drawing/2016/5/9/chartex" xmlns:cx2="http://schemas.microsoft.com/office/drawing/2015/10/21/chartex" xmlns:cx1="http://schemas.microsoft.com/office/drawing/2015/9/8/chartex" xmlns:cx="http://schemas.microsoft.com/office/drawing/2014/chartex">
             <w:pict>
               <v:line w14:anchorId="3A8D9CF1" id="Straight Connector 196" o:spid="_x0000_s1026" style="position:absolute;flip:x y;z-index:251701248;visibility:visible;mso-wrap-style:square;mso-width-percent:0;mso-height-percent:0;mso-wrap-distance-left:9pt;mso-wrap-distance-top:0;mso-wrap-distance-right:9pt;mso-wrap-distance-bottom:0;mso-position-horizontal:absolute;mso-position-horizontal-relative:text;mso-position-vertical:absolute;mso-position-vertical-relative:text;mso-width-percent:0;mso-height-percent:0;mso-width-relative:margin;mso-height-relative:margin" from="60.75pt,87.5pt" to="81.75pt,145.25pt" o:gfxdata="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" strokecolor="#5b9bd5 [3204]" strokeweight="2.25pt">
                 <v:stroke joinstyle="miter"/>
@@ -7021,7 +7021,7 @@
               </wp:anchor>
             </w:drawing>
           </mc:Choice>
-          <mc:Fallback>
+          <mc:Fallback xmlns:w16se="http://schemas.microsoft.com/office/word/2015/wordml/symex" xmlns:cx5="http://schemas.microsoft.com/office/drawing/2016/5/11/chartex" xmlns:cx4="http://schemas.microsoft.com/office/drawing/2016/5/10/chartex" xmlns:cx3="http://schemas.microsoft.com/office/drawing/2016/5/9/chartex" xmlns:cx2="http://schemas.microsoft.com/office/drawing/2015/10/21/chartex" xmlns:cx1="http://schemas.microsoft.com/office/drawing/2015/9/8/chartex" xmlns:cx="http://schemas.microsoft.com/office/drawing/2014/chartex">
             <w:pict>
               <v:oval w14:anchorId="6E9A272C" id="Oval 28" o:spid="_x0000_s1051" style="position:absolute;left:0;text-align:left;margin-left:116.25pt;margin-top:59.2pt;width:40.5pt;height:29.25pt;z-index:251688960;visibility:visible;mso-wrap-style:square;mso-width-percent:0;mso-height-percent:0;mso-wrap-distance-left:9pt;mso-wrap-distance-top:0;mso-wrap-distance-right:9pt;mso-wrap-distance-bottom:0;mso-position-horizontal:absolute;mso-position-horizontal-relative:text;mso-position-vertical:absolute;mso-position-vertical-relative:text;mso-width-percent:0;mso-height-percent:0;mso-width-relative:margin;mso-height-relative:margin;v-text-anchor:middle" o:gfxdata="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" fillcolor="#5b9bd5 [3204]" strokecolor="#1f4d78 [1604]" strokeweight="1pt">
                 <v:stroke joinstyle="miter"/>
@@ -7104,7 +7104,7 @@
               </wp:anchor>
             </w:drawing>
           </mc:Choice>
-          <mc:Fallback>
+          <mc:Fallback xmlns:w16se="http://schemas.microsoft.com/office/word/2015/wordml/symex" xmlns:cx5="http://schemas.microsoft.com/office/drawing/2016/5/11/chartex" xmlns:cx4="http://schemas.microsoft.com/office/drawing/2016/5/10/chartex" xmlns:cx3="http://schemas.microsoft.com/office/drawing/2016/5/9/chartex" xmlns:cx2="http://schemas.microsoft.com/office/drawing/2015/10/21/chartex" xmlns:cx1="http://schemas.microsoft.com/office/drawing/2015/9/8/chartex" xmlns:cx="http://schemas.microsoft.com/office/drawing/2014/chartex">
             <w:pict>
               <v:line w14:anchorId="2ED1191E" id="Straight Connector 194" o:spid="_x0000_s1026" style="position:absolute;flip:y;z-index:251697152;visibility:visible;mso-wrap-style:square;mso-width-percent:0;mso-height-percent:0;mso-wrap-distance-left:9pt;mso-wrap-distance-top:0;mso-wrap-distance-right:9pt;mso-wrap-distance-bottom:0;mso-position-horizontal:absolute;mso-position-horizontal-relative:text;mso-position-vertical:absolute;mso-position-vertical-relative:text;mso-width-percent:0;mso-height-percent:0;mso-width-relative:margin;mso-height-relative:margin" from="99pt,87.5pt" to="126.75pt,145.25pt" o:gfxdata="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" strokecolor="#5b9bd5 [3204]" strokeweight="2.25pt">
                 <v:stroke joinstyle="miter"/>
@@ -7179,7 +7179,7 @@
               </wp:anchor>
             </w:drawing>
           </mc:Choice>
-          <mc:Fallback>
+          <mc:Fallback xmlns:w16se="http://schemas.microsoft.com/office/word/2015/wordml/symex" xmlns:cx5="http://schemas.microsoft.com/office/drawing/2016/5/11/chartex" xmlns:cx4="http://schemas.microsoft.com/office/drawing/2016/5/10/chartex" xmlns:cx3="http://schemas.microsoft.com/office/drawing/2016/5/9/chartex" xmlns:cx2="http://schemas.microsoft.com/office/drawing/2015/10/21/chartex" xmlns:cx1="http://schemas.microsoft.com/office/drawing/2015/9/8/chartex" xmlns:cx="http://schemas.microsoft.com/office/drawing/2014/chartex">
             <w:pict>
               <v:line w14:anchorId="08B00222" id="Straight Connector 195" o:spid="_x0000_s1026" style="position:absolute;flip:x y;z-index:251699200;visibility:visible;mso-wrap-style:square;mso-width-percent:0;mso-height-percent:0;mso-wrap-distance-left:9pt;mso-wrap-distance-top:0;mso-wrap-distance-right:9pt;mso-wrap-distance-bottom:0;mso-position-horizontal:absolute;mso-position-horizontal-relative:text;mso-position-vertical:absolute;mso-position-vertical-relative:text;mso-width-percent:0;mso-height-percent:0;mso-width-relative:margin;mso-height-relative:margin" from="149.25pt,83.75pt" to="170.25pt,141.5pt" o:gfxdata="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" strokecolor="#ed7d31 [3205]" strokeweight="2.25pt">
                 <v:stroke joinstyle="miter"/>
@@ -7269,7 +7269,7 @@
               </wp:anchor>
             </w:drawing>
           </mc:Choice>
-          <mc:Fallback>
+          <mc:Fallback xmlns:w16se="http://schemas.microsoft.com/office/word/2015/wordml/symex" xmlns:cx5="http://schemas.microsoft.com/office/drawing/2016/5/11/chartex" xmlns:cx4="http://schemas.microsoft.com/office/drawing/2016/5/10/chartex" xmlns:cx3="http://schemas.microsoft.com/office/drawing/2016/5/9/chartex" xmlns:cx2="http://schemas.microsoft.com/office/drawing/2015/10/21/chartex" xmlns:cx1="http://schemas.microsoft.com/office/drawing/2015/9/8/chartex" xmlns:cx="http://schemas.microsoft.com/office/drawing/2014/chartex">
             <w:pict>
               <v:oval w14:anchorId="37B9576A" id="Oval 30" o:spid="_x0000_s1052" style="position:absolute;left:0;text-align:left;margin-left:69pt;margin-top:141.6pt;width:40.5pt;height:29.25pt;z-index:251691008;visibility:visible;mso-wrap-style:square;mso-width-percent:0;mso-height-percent:0;mso-wrap-distance-left:9pt;mso-wrap-distance-top:0;mso-wrap-distance-right:9pt;mso-wrap-distance-bottom:0;mso-position-horizontal:absolute;mso-position-horizontal-relative:text;mso-position-vertical:absolute;mso-position-vertical-relative:text;mso-width-percent:0;mso-height-percent:0;mso-width-relative:margin;mso-height-relative:margin;v-text-anchor:middle" o:gfxdata="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" fillcolor="#5b9bd5 [3204]" strokecolor="#1f4d78 [1604]" strokeweight="1pt">
                 <v:stroke joinstyle="miter"/>
@@ -7371,7 +7371,7 @@
               </wp:anchor>
             </w:drawing>
           </mc:Choice>
-          <mc:Fallback>
+          <mc:Fallback xmlns:w16se="http://schemas.microsoft.com/office/word/2015/wordml/symex" xmlns:cx5="http://schemas.microsoft.com/office/drawing/2016/5/11/chartex" xmlns:cx4="http://schemas.microsoft.com/office/drawing/2016/5/10/chartex" xmlns:cx3="http://schemas.microsoft.com/office/drawing/2016/5/9/chartex" xmlns:cx2="http://schemas.microsoft.com/office/drawing/2015/10/21/chartex" xmlns:cx1="http://schemas.microsoft.com/office/drawing/2015/9/8/chartex" xmlns:cx="http://schemas.microsoft.com/office/drawing/2014/chartex">
             <w:pict>
               <v:oval w14:anchorId="29F3639B" id="Oval 31" o:spid="_x0000_s1053" style="position:absolute;left:0;text-align:left;margin-left:156pt;margin-top:141.6pt;width:40.5pt;height:29.25pt;z-index:251692032;visibility:visible;mso-wrap-style:square;mso-width-percent:0;mso-height-percent:0;mso-wrap-distance-left:9pt;mso-wrap-distance-top:0;mso-wrap-distance-right:9pt;mso-wrap-distance-bottom:0;mso-position-horizontal:absolute;mso-position-horizontal-relative:text;mso-position-vertical:absolute;mso-position-vertical-relative:text;mso-width-percent:0;mso-height-percent:0;mso-width-relative:margin;mso-height-relative:margin;v-text-anchor:middle" o:gfxdata="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" fillcolor="#5b9bd5 [3204]" strokecolor="#1f4d78 [1604]" strokeweight="1pt">
                 <v:stroke joinstyle="miter"/>
@@ -7473,7 +7473,7 @@
               </wp:anchor>
             </w:drawing>
           </mc:Choice>
-          <mc:Fallback>
+          <mc:Fallback xmlns:w16se="http://schemas.microsoft.com/office/word/2015/wordml/symex" xmlns:cx5="http://schemas.microsoft.com/office/drawing/2016/5/11/chartex" xmlns:cx4="http://schemas.microsoft.com/office/drawing/2016/5/10/chartex" xmlns:cx3="http://schemas.microsoft.com/office/drawing/2016/5/9/chartex" xmlns:cx2="http://schemas.microsoft.com/office/drawing/2015/10/21/chartex" xmlns:cx1="http://schemas.microsoft.com/office/drawing/2015/9/8/chartex" xmlns:cx="http://schemas.microsoft.com/office/drawing/2014/chartex">
             <w:pict>
               <v:oval w14:anchorId="10F0D8EE" id="Oval 27" o:spid="_x0000_s1054" style="position:absolute;left:0;text-align:left;margin-left:33.75pt;margin-top:58.45pt;width:40.5pt;height:29.25pt;z-index:251687936;visibility:visible;mso-wrap-style:square;mso-width-percent:0;mso-height-percent:0;mso-wrap-distance-left:9pt;mso-wrap-distance-top:0;mso-wrap-distance-right:9pt;mso-wrap-distance-bottom:0;mso-position-horizontal:absolute;mso-position-horizontal-relative:text;mso-position-vertical:absolute;mso-position-vertical-relative:text;mso-width-percent:0;mso-height-percent:0;mso-width-relative:margin;mso-height-relative:margin;v-text-anchor:middle" o:gfxdata="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" fillcolor="#5b9bd5 [3204]" strokecolor="#1f4d78 [1604]" strokeweight="1pt">
                 <v:stroke joinstyle="miter"/>
@@ -7575,7 +7575,7 @@
               </wp:anchor>
             </w:drawing>
           </mc:Choice>
-          <mc:Fallback>
+          <mc:Fallback xmlns:w16se="http://schemas.microsoft.com/office/word/2015/wordml/symex" xmlns:cx5="http://schemas.microsoft.com/office/drawing/2016/5/11/chartex" xmlns:cx4="http://schemas.microsoft.com/office/drawing/2016/5/10/chartex" xmlns:cx3="http://schemas.microsoft.com/office/drawing/2016/5/9/chartex" xmlns:cx2="http://schemas.microsoft.com/office/drawing/2015/10/21/chartex" xmlns:cx1="http://schemas.microsoft.com/office/drawing/2015/9/8/chartex" xmlns:cx="http://schemas.microsoft.com/office/drawing/2014/chartex">
             <w:pict>
               <v:oval w14:anchorId="5DC4D2FD" id="Oval 29" o:spid="_x0000_s1055" style="position:absolute;left:0;text-align:left;margin-left:-6.75pt;margin-top:141.6pt;width:40.5pt;height:29.25pt;z-index:251689984;visibility:visible;mso-wrap-style:square;mso-width-percent:0;mso-height-percent:0;mso-wrap-distance-left:9pt;mso-wrap-distance-top:0;mso-wrap-distance-right:9pt;mso-wrap-distance-bottom:0;mso-position-horizontal:absolute;mso-position-horizontal-relative:text;mso-position-vertical:absolute;mso-position-vertical-relative:text;mso-width-percent:0;mso-height-percent:0;mso-width-relative:margin;mso-height-relative:margin;v-text-anchor:middle" o:gfxdata="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" fillcolor="#5b9bd5 [3204]" strokecolor="#1f4d78 [1604]" strokeweight="1pt">
                 <v:stroke joinstyle="miter"/>
@@ -7796,7 +7796,7 @@
               </wp:anchor>
             </w:drawing>
           </mc:Choice>
-          <mc:Fallback>
+          <mc:Fallback xmlns:w16se="http://schemas.microsoft.com/office/word/2015/wordml/symex" xmlns:cx5="http://schemas.microsoft.com/office/drawing/2016/5/11/chartex" xmlns:cx4="http://schemas.microsoft.com/office/drawing/2016/5/10/chartex" xmlns:cx3="http://schemas.microsoft.com/office/drawing/2016/5/9/chartex" xmlns:cx2="http://schemas.microsoft.com/office/drawing/2015/10/21/chartex" xmlns:cx1="http://schemas.microsoft.com/office/drawing/2015/9/8/chartex" xmlns:cx="http://schemas.microsoft.com/office/drawing/2014/chartex">
             <w:pict>
               <v:shape w14:anchorId="3B1F05CE" id="_x0000_s1056" type="#_x0000_t202" style="position:absolute;left:0;text-align:left;margin-left:163.5pt;margin-top:48.55pt;width:21.75pt;height:22.5pt;z-index:251718656;visibility:visible;mso-wrap-style:square;mso-width-percent:0;mso-height-percent:0;mso-wrap-distance-left:9pt;mso-wrap-distance-top:3.6pt;mso-wrap-distance-right:9pt;mso-wrap-distance-bottom:3.6pt;mso-position-horizontal:absolute;mso-position-horizontal-relative:text;mso-position-vertical:absolute;mso-position-vertical-relative:text;mso-width-percent:0;mso-height-percent:0;mso-width-relative:margin;mso-height-relative:margin;v-text-anchor:top" o:gfxdata="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" stroked="f">
                 <v:textbox>
@@ -7884,7 +7884,7 @@
               </wp:anchor>
             </w:drawing>
           </mc:Choice>
-          <mc:Fallback>
+          <mc:Fallback xmlns:w16se="http://schemas.microsoft.com/office/word/2015/wordml/symex" xmlns:cx5="http://schemas.microsoft.com/office/drawing/2016/5/11/chartex" xmlns:cx4="http://schemas.microsoft.com/office/drawing/2016/5/10/chartex" xmlns:cx3="http://schemas.microsoft.com/office/drawing/2016/5/9/chartex" xmlns:cx2="http://schemas.microsoft.com/office/drawing/2015/10/21/chartex" xmlns:cx1="http://schemas.microsoft.com/office/drawing/2015/9/8/chartex" xmlns:cx="http://schemas.microsoft.com/office/drawing/2014/chartex">
             <w:pict>
               <v:shape w14:anchorId="00EF2B5B" id="_x0000_s1057" type="#_x0000_t202" style="position:absolute;left:0;text-align:left;margin-left:123pt;margin-top:157.25pt;width:21.75pt;height:22.5pt;z-index:251717632;visibility:visible;mso-wrap-style:square;mso-width-percent:0;mso-height-percent:0;mso-wrap-distance-left:9pt;mso-wrap-distance-top:3.6pt;mso-wrap-distance-right:9pt;mso-wrap-distance-bottom:3.6pt;mso-position-horizontal:absolute;mso-position-horizontal-relative:text;mso-position-vertical:absolute;mso-position-vertical-relative:text;mso-width-percent:0;mso-height-percent:0;mso-width-relative:margin;mso-height-relative:margin;v-text-anchor:top" o:gfxdata="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" stroked="f">
                 <v:textbox>
@@ -7972,7 +7972,7 @@
               </wp:anchor>
             </w:drawing>
           </mc:Choice>
-          <mc:Fallback>
+          <mc:Fallback xmlns:w16se="http://schemas.microsoft.com/office/word/2015/wordml/symex" xmlns:cx5="http://schemas.microsoft.com/office/drawing/2016/5/11/chartex" xmlns:cx4="http://schemas.microsoft.com/office/drawing/2016/5/10/chartex" xmlns:cx3="http://schemas.microsoft.com/office/drawing/2016/5/9/chartex" xmlns:cx2="http://schemas.microsoft.com/office/drawing/2015/10/21/chartex" xmlns:cx1="http://schemas.microsoft.com/office/drawing/2015/9/8/chartex" xmlns:cx="http://schemas.microsoft.com/office/drawing/2014/chartex">
             <w:pict>
               <v:shape w14:anchorId="406B9587" id="_x0000_s1058" type="#_x0000_t202" style="position:absolute;left:0;text-align:left;margin-left:158.25pt;margin-top:100.25pt;width:21.75pt;height:22.5pt;z-index:251716608;visibility:visible;mso-wrap-style:square;mso-width-percent:0;mso-height-percent:0;mso-wrap-distance-left:9pt;mso-wrap-distance-top:3.6pt;mso-wrap-distance-right:9pt;mso-wrap-distance-bottom:3.6pt;mso-position-horizontal:absolute;mso-position-horizontal-relative:text;mso-position-vertical:absolute;mso-position-vertical-relative:text;mso-width-percent:0;mso-height-percent:0;mso-width-relative:margin;mso-height-relative:margin;v-text-anchor:top" o:gfxdata="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" stroked="f">
                 <v:textbox>
@@ -8060,7 +8060,7 @@
               </wp:anchor>
             </w:drawing>
           </mc:Choice>
-          <mc:Fallback>
+          <mc:Fallback xmlns:w16se="http://schemas.microsoft.com/office/word/2015/wordml/symex" xmlns:cx5="http://schemas.microsoft.com/office/drawing/2016/5/11/chartex" xmlns:cx4="http://schemas.microsoft.com/office/drawing/2016/5/10/chartex" xmlns:cx3="http://schemas.microsoft.com/office/drawing/2016/5/9/chartex" xmlns:cx2="http://schemas.microsoft.com/office/drawing/2015/10/21/chartex" xmlns:cx1="http://schemas.microsoft.com/office/drawing/2015/9/8/chartex" xmlns:cx="http://schemas.microsoft.com/office/drawing/2014/chartex">
             <w:pict>
               <v:shape w14:anchorId="0CD4A311" id="_x0000_s1059" type="#_x0000_t202" style="position:absolute;left:0;text-align:left;margin-left:84.75pt;margin-top:56.75pt;width:21.75pt;height:22.5pt;z-index:251712512;visibility:visible;mso-wrap-style:square;mso-width-percent:0;mso-height-percent:0;mso-wrap-distance-left:9pt;mso-wrap-distance-top:3.6pt;mso-wrap-distance-right:9pt;mso-wrap-distance-bottom:3.6pt;mso-position-horizontal:absolute;mso-position-horizontal-relative:text;mso-position-vertical:absolute;mso-position-vertical-relative:text;mso-width-percent:0;mso-height-percent:0;mso-width-relative:margin;mso-height-relative:margin;v-text-anchor:top" o:gfxdata="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" stroked="f">
                 <v:textbox>
@@ -8148,7 +8148,7 @@
               </wp:anchor>
             </w:drawing>
           </mc:Choice>
-          <mc:Fallback>
+          <mc:Fallback xmlns:w16se="http://schemas.microsoft.com/office/word/2015/wordml/symex" xmlns:cx5="http://schemas.microsoft.com/office/drawing/2016/5/11/chartex" xmlns:cx4="http://schemas.microsoft.com/office/drawing/2016/5/10/chartex" xmlns:cx3="http://schemas.microsoft.com/office/drawing/2016/5/9/chartex" xmlns:cx2="http://schemas.microsoft.com/office/drawing/2015/10/21/chartex" xmlns:cx1="http://schemas.microsoft.com/office/drawing/2015/9/8/chartex" xmlns:cx="http://schemas.microsoft.com/office/drawing/2014/chartex">
             <w:pict>
               <v:shape w14:anchorId="62CA0E81" id="_x0000_s1060" type="#_x0000_t202" style="position:absolute;left:0;text-align:left;margin-left:39pt;margin-top:157.25pt;width:21.75pt;height:22.5pt;z-index:251714560;visibility:visible;mso-wrap-style:square;mso-width-percent:0;mso-height-percent:0;mso-wrap-distance-left:9pt;mso-wrap-distance-top:3.6pt;mso-wrap-distance-right:9pt;mso-wrap-distance-bottom:3.6pt;mso-position-horizontal:absolute;mso-position-horizontal-relative:text;mso-position-vertical:absolute;mso-position-vertical-relative:text;mso-width-percent:0;mso-height-percent:0;mso-width-relative:margin;mso-height-relative:margin;v-text-anchor:top" o:gfxdata="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" stroked="f">
                 <v:textbox>
@@ -8236,7 +8236,7 @@
               </wp:anchor>
             </w:drawing>
           </mc:Choice>
-          <mc:Fallback>
+          <mc:Fallback xmlns:w16se="http://schemas.microsoft.com/office/word/2015/wordml/symex" xmlns:cx5="http://schemas.microsoft.com/office/drawing/2016/5/11/chartex" xmlns:cx4="http://schemas.microsoft.com/office/drawing/2016/5/10/chartex" xmlns:cx3="http://schemas.microsoft.com/office/drawing/2016/5/9/chartex" xmlns:cx2="http://schemas.microsoft.com/office/drawing/2015/10/21/chartex" xmlns:cx1="http://schemas.microsoft.com/office/drawing/2015/9/8/chartex" xmlns:cx="http://schemas.microsoft.com/office/drawing/2014/chartex">
             <w:pict>
               <v:shape w14:anchorId="70D78350" id="_x0000_s1061" type="#_x0000_t202" style="position:absolute;left:0;text-align:left;margin-left:12pt;margin-top:101.75pt;width:21.75pt;height:22.5pt;z-index:251711488;visibility:visible;mso-wrap-style:square;mso-width-percent:0;mso-height-percent:0;mso-wrap-distance-left:9pt;mso-wrap-distance-top:3.6pt;mso-wrap-distance-right:9pt;mso-wrap-distance-bottom:3.6pt;mso-position-horizontal:absolute;mso-position-horizontal-relative:text;mso-position-vertical:absolute;mso-position-vertical-relative:text;mso-width-percent:0;mso-height-percent:0;mso-width-relative:margin;mso-height-relative:margin;v-text-anchor:top" o:gfxdata="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" stroked="f">
                 <v:textbox>
@@ -8328,7 +8328,7 @@
                                           </pic:cNvPicPr>
                                         </pic:nvPicPr>
                                         <pic:blipFill>
-                                          <a:blip r:embed="rId8">
+                                          <a:blip r:embed="rId7">
                                             <a:extLst>
                                               <a:ext uri="{28A0092B-C50C-407E-A947-70E740481C1C}">
                                                 <a14:useLocalDpi xmlns:a14="http://schemas.microsoft.com/office/drawing/2010/main" val="0"/>
@@ -8377,7 +8377,7 @@
               </wp:anchor>
             </w:drawing>
           </mc:Choice>
-          <mc:Fallback>
+          <mc:Fallback xmlns:w16se="http://schemas.microsoft.com/office/word/2015/wordml/symex" xmlns:cx5="http://schemas.microsoft.com/office/drawing/2016/5/11/chartex" xmlns:cx4="http://schemas.microsoft.com/office/drawing/2016/5/10/chartex" xmlns:cx3="http://schemas.microsoft.com/office/drawing/2016/5/9/chartex" xmlns:cx2="http://schemas.microsoft.com/office/drawing/2015/10/21/chartex" xmlns:cx1="http://schemas.microsoft.com/office/drawing/2015/9/8/chartex" xmlns:cx="http://schemas.microsoft.com/office/drawing/2014/chartex">
             <w:pict>
               <v:shape w14:anchorId="16F6F0DF" id="_x0000_s1062" type="#_x0000_t202" style="position:absolute;left:0;text-align:left;margin-left:63.75pt;margin-top:96.6pt;width:21.75pt;height:22.5pt;z-index:251713536;visibility:visible;mso-wrap-style:square;mso-width-percent:0;mso-height-percent:0;mso-wrap-distance-left:9pt;mso-wrap-distance-top:3.6pt;mso-wrap-distance-right:9pt;mso-wrap-distance-bottom:3.6pt;mso-position-horizontal:absolute;mso-position-horizontal-relative:text;mso-position-vertical:absolute;mso-position-vertical-relative:text;mso-width-percent:0;mso-height-percent:0;mso-width-relative:margin;mso-height-relative:margin;v-text-anchor:top" o:gfxdata="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" stroked="f">
                 <v:textbox>
@@ -8518,7 +8518,7 @@
               </wp:anchor>
             </w:drawing>
           </mc:Choice>
-          <mc:Fallback>
+          <mc:Fallback xmlns:w16se="http://schemas.microsoft.com/office/word/2015/wordml/symex" xmlns:cx5="http://schemas.microsoft.com/office/drawing/2016/5/11/chartex" xmlns:cx4="http://schemas.microsoft.com/office/drawing/2016/5/10/chartex" xmlns:cx3="http://schemas.microsoft.com/office/drawing/2016/5/9/chartex" xmlns:cx2="http://schemas.microsoft.com/office/drawing/2015/10/21/chartex" xmlns:cx1="http://schemas.microsoft.com/office/drawing/2015/9/8/chartex" xmlns:cx="http://schemas.microsoft.com/office/drawing/2014/chartex">
             <w:pict>
               <v:shape w14:anchorId="3CB9E850" id="_x0000_s1063" type="#_x0000_t202" style="position:absolute;left:0;text-align:left;margin-left:94.5pt;margin-top:101pt;width:21.75pt;height:22.5pt;z-index:251715584;visibility:visible;mso-wrap-style:square;mso-width-percent:0;mso-height-percent:0;mso-wrap-distance-left:9pt;mso-wrap-distance-top:3.6pt;mso-wrap-distance-right:9pt;mso-wrap-distance-bottom:3.6pt;mso-position-horizontal:absolute;mso-position-horizontal-relative:text;mso-position-vertical:absolute;mso-position-vertical-relative:text;mso-width-percent:0;mso-height-percent:0;mso-width-relative:margin;mso-height-relative:margin;v-text-anchor:top" o:gfxdata="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" stroked="f">
                 <v:textbox>
@@ -8617,7 +8617,7 @@
               </wp:anchor>
             </w:drawing>
           </mc:Choice>
-          <mc:Fallback>
+          <mc:Fallback xmlns:w16se="http://schemas.microsoft.com/office/word/2015/wordml/symex" xmlns:cx5="http://schemas.microsoft.com/office/drawing/2016/5/11/chartex" xmlns:cx4="http://schemas.microsoft.com/office/drawing/2016/5/10/chartex" xmlns:cx3="http://schemas.microsoft.com/office/drawing/2016/5/9/chartex" xmlns:cx2="http://schemas.microsoft.com/office/drawing/2015/10/21/chartex" xmlns:cx1="http://schemas.microsoft.com/office/drawing/2015/9/8/chartex" xmlns:cx="http://schemas.microsoft.com/office/drawing/2014/chartex">
             <w:pict>
               <v:oval w14:anchorId="27CB4604" id="Oval 219" o:spid="_x0000_s1064" style="position:absolute;left:0;text-align:left;margin-left:191.25pt;margin-top:44.85pt;width:40.5pt;height:29.25pt;z-index:251724800;visibility:visible;mso-wrap-style:square;mso-width-percent:0;mso-height-percent:0;mso-wrap-distance-left:9pt;mso-wrap-distance-top:0;mso-wrap-distance-right:9pt;mso-wrap-distance-bottom:0;mso-position-horizontal:absolute;mso-position-horizontal-relative:text;mso-position-vertical:absolute;mso-position-vertical-relative:text;mso-width-percent:0;mso-height-percent:0;mso-width-relative:margin;mso-height-relative:margin;v-text-anchor:middle" o:gfxdata="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" fillcolor="#5b9bd5 [3204]" strokecolor="#1f4d78 [1604]" strokeweight="1pt">
                 <v:stroke joinstyle="miter"/>
@@ -8704,7 +8704,7 @@
               </wp:anchor>
             </w:drawing>
           </mc:Choice>
-          <mc:Fallback>
+          <mc:Fallback xmlns:w16se="http://schemas.microsoft.com/office/word/2015/wordml/symex" xmlns:cx5="http://schemas.microsoft.com/office/drawing/2016/5/11/chartex" xmlns:cx4="http://schemas.microsoft.com/office/drawing/2016/5/10/chartex" xmlns:cx3="http://schemas.microsoft.com/office/drawing/2016/5/9/chartex" xmlns:cx2="http://schemas.microsoft.com/office/drawing/2015/10/21/chartex" xmlns:cx1="http://schemas.microsoft.com/office/drawing/2015/9/8/chartex" xmlns:cx="http://schemas.microsoft.com/office/drawing/2014/chartex">
             <w:pict>
               <v:line w14:anchorId="3D151B16" id="Straight Connector 220" o:spid="_x0000_s1026" style="position:absolute;flip:y;z-index:251732992;visibility:visible;mso-wrap-style:square;mso-width-percent:0;mso-height-percent:0;mso-wrap-distance-left:9pt;mso-wrap-distance-top:0;mso-wrap-distance-right:9pt;mso-wrap-distance-bottom:0;mso-position-horizontal:absolute;mso-position-horizontal-relative:text;mso-position-vertical:absolute;mso-position-vertical-relative:text;mso-width-percent:0;mso-height-percent:0;mso-width-relative:margin;mso-height-relative:margin" from="156pt,64.25pt" to="196.5pt,74pt" o:gfxdata="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" strokecolor="#ed7d31 [3205]" strokeweight="2.25pt">
                 <v:stroke joinstyle="miter"/>
@@ -8779,7 +8779,7 @@
               </wp:anchor>
             </w:drawing>
           </mc:Choice>
-          <mc:Fallback>
+          <mc:Fallback xmlns:w16se="http://schemas.microsoft.com/office/word/2015/wordml/symex" xmlns:cx5="http://schemas.microsoft.com/office/drawing/2016/5/11/chartex" xmlns:cx4="http://schemas.microsoft.com/office/drawing/2016/5/10/chartex" xmlns:cx3="http://schemas.microsoft.com/office/drawing/2016/5/9/chartex" xmlns:cx2="http://schemas.microsoft.com/office/drawing/2015/10/21/chartex" xmlns:cx1="http://schemas.microsoft.com/office/drawing/2015/9/8/chartex" xmlns:cx="http://schemas.microsoft.com/office/drawing/2014/chartex">
             <w:pict>
               <v:line w14:anchorId="775AF467" id="Straight Connector 221" o:spid="_x0000_s1026" style="position:absolute;flip:y;z-index:251731968;visibility:visible;mso-wrap-style:square;mso-width-percent:0;mso-height-percent:0;mso-wrap-distance-left:9pt;mso-wrap-distance-top:0;mso-wrap-distance-right:9pt;mso-wrap-distance-bottom:0;mso-position-horizontal:absolute;mso-position-horizontal-relative:text;mso-position-vertical:absolute;mso-position-vertical-relative:text;mso-width-percent:0;mso-height-percent:0;mso-width-relative:margin;mso-height-relative:margin" from="69pt,74pt" to="116.25pt,74pt" o:gfxdata="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" strokecolor="#ed7d31 [3205]" strokeweight="2.25pt">
                 <v:stroke joinstyle="miter"/>
@@ -8850,7 +8850,7 @@
               </wp:anchor>
             </w:drawing>
           </mc:Choice>
-          <mc:Fallback>
+          <mc:Fallback xmlns:w16se="http://schemas.microsoft.com/office/word/2015/wordml/symex" xmlns:cx5="http://schemas.microsoft.com/office/drawing/2016/5/11/chartex" xmlns:cx4="http://schemas.microsoft.com/office/drawing/2016/5/10/chartex" xmlns:cx3="http://schemas.microsoft.com/office/drawing/2016/5/9/chartex" xmlns:cx2="http://schemas.microsoft.com/office/drawing/2015/10/21/chartex" xmlns:cx1="http://schemas.microsoft.com/office/drawing/2015/9/8/chartex" xmlns:cx="http://schemas.microsoft.com/office/drawing/2014/chartex">
             <w:pict>
               <v:line w14:anchorId="151A3C05" id="Straight Connector 222" o:spid="_x0000_s1026" style="position:absolute;flip:y;z-index:251730944;visibility:visible;mso-wrap-style:square;mso-width-percent:0;mso-height-percent:0;mso-wrap-distance-left:9pt;mso-wrap-distance-top:0;mso-wrap-distance-right:9pt;mso-wrap-distance-bottom:0;mso-position-horizontal:absolute;mso-position-horizontal-relative:text;mso-position-vertical:absolute;mso-position-vertical-relative:text;mso-width-percent:0;mso-height-percent:0;mso-width-relative:margin;mso-height-relative:margin" from="109.5pt,157.25pt" to="156.75pt,157.25pt" o:gfxdata="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" strokecolor="#5b9bd5 [3204]" strokeweight="2.25pt">
                 <v:stroke joinstyle="miter"/>
@@ -8925,7 +8925,7 @@
               </wp:anchor>
             </w:drawing>
           </mc:Choice>
-          <mc:Fallback>
+          <mc:Fallback xmlns:w16se="http://schemas.microsoft.com/office/word/2015/wordml/symex" xmlns:cx5="http://schemas.microsoft.com/office/drawing/2016/5/11/chartex" xmlns:cx4="http://schemas.microsoft.com/office/drawing/2016/5/10/chartex" xmlns:cx3="http://schemas.microsoft.com/office/drawing/2016/5/9/chartex" xmlns:cx2="http://schemas.microsoft.com/office/drawing/2015/10/21/chartex" xmlns:cx1="http://schemas.microsoft.com/office/drawing/2015/9/8/chartex" xmlns:cx="http://schemas.microsoft.com/office/drawing/2014/chartex">
             <w:pict>
               <v:line w14:anchorId="4A5553EF" id="Straight Connector 223" o:spid="_x0000_s1026" style="position:absolute;flip:y;z-index:251729920;visibility:visible;mso-wrap-style:square;mso-width-percent:0;mso-height-percent:0;mso-wrap-distance-left:9pt;mso-wrap-distance-top:0;mso-wrap-distance-right:9pt;mso-wrap-distance-bottom:0;mso-position-horizontal:absolute;mso-position-horizontal-relative:text;mso-position-vertical:absolute;mso-position-vertical-relative:text;mso-width-percent:0;mso-height-percent:0;mso-width-relative:margin;mso-height-relative:margin" from="33.75pt,157.2pt" to="69pt,157.2pt" o:gfxdata="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" strokecolor="#5b9bd5 [3204]" strokeweight="2.25pt">
                 <v:stroke joinstyle="miter"/>
@@ -8997,7 +8997,7 @@
               </wp:anchor>
             </w:drawing>
           </mc:Choice>
-          <mc:Fallback>
+          <mc:Fallback xmlns:w16se="http://schemas.microsoft.com/office/word/2015/wordml/symex" xmlns:cx5="http://schemas.microsoft.com/office/drawing/2016/5/11/chartex" xmlns:cx4="http://schemas.microsoft.com/office/drawing/2016/5/10/chartex" xmlns:cx3="http://schemas.microsoft.com/office/drawing/2016/5/9/chartex" xmlns:cx2="http://schemas.microsoft.com/office/drawing/2015/10/21/chartex" xmlns:cx1="http://schemas.microsoft.com/office/drawing/2015/9/8/chartex" xmlns:cx="http://schemas.microsoft.com/office/drawing/2014/chartex">
             <w:pict>
               <v:line w14:anchorId="1F1B26EC" id="Straight Connector 224" o:spid="_x0000_s1026" style="position:absolute;flip:y;z-index:251725824;visibility:visible;mso-wrap-style:square;mso-width-percent:0;mso-height-percent:0;mso-wrap-distance-left:9pt;mso-wrap-distance-top:0;mso-wrap-distance-right:9pt;mso-wrap-distance-bottom:0;mso-position-horizontal:absolute;mso-position-horizontal-relative:text;mso-position-vertical:absolute;mso-position-vertical-relative:text;mso-width-percent:0;mso-height-percent:0;mso-width-relative:margin;mso-height-relative:margin" from="19.5pt,87.5pt" to="47.25pt,140.75pt" o:gfxdata="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" strokecolor="#ed7d31 [3205]" strokeweight="2.25pt">
                 <v:stroke joinstyle="miter"/>
@@ -9072,7 +9072,7 @@
               </wp:anchor>
             </w:drawing>
           </mc:Choice>
-          <mc:Fallback>
+          <mc:Fallback xmlns:w16se="http://schemas.microsoft.com/office/word/2015/wordml/symex" xmlns:cx5="http://schemas.microsoft.com/office/drawing/2016/5/11/chartex" xmlns:cx4="http://schemas.microsoft.com/office/drawing/2016/5/10/chartex" xmlns:cx3="http://schemas.microsoft.com/office/drawing/2016/5/9/chartex" xmlns:cx2="http://schemas.microsoft.com/office/drawing/2015/10/21/chartex" xmlns:cx1="http://schemas.microsoft.com/office/drawing/2015/9/8/chartex" xmlns:cx="http://schemas.microsoft.com/office/drawing/2014/chartex">
             <w:pict>
               <v:line w14:anchorId="316C7CCF" id="Straight Connector 225" o:spid="_x0000_s1026" style="position:absolute;flip:x y;z-index:251728896;visibility:visible;mso-wrap-style:square;mso-width-percent:0;mso-height-percent:0;mso-wrap-distance-left:9pt;mso-wrap-distance-top:0;mso-wrap-distance-right:9pt;mso-wrap-distance-bottom:0;mso-position-horizontal:absolute;mso-position-horizontal-relative:text;mso-position-vertical:absolute;mso-position-vertical-relative:text;mso-width-percent:0;mso-height-percent:0;mso-width-relative:margin;mso-height-relative:margin" from="60.75pt,87.5pt" to="81.75pt,145.25pt" o:gfxdata="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" strokecolor="#ed7d31 [3205]" strokeweight="2.25pt">
                 <v:stroke joinstyle="miter"/>
@@ -9162,7 +9162,7 @@
               </wp:anchor>
             </w:drawing>
           </mc:Choice>
-          <mc:Fallback>
+          <mc:Fallback xmlns:w16se="http://schemas.microsoft.com/office/word/2015/wordml/symex" xmlns:cx5="http://schemas.microsoft.com/office/drawing/2016/5/11/chartex" xmlns:cx4="http://schemas.microsoft.com/office/drawing/2016/5/10/chartex" xmlns:cx3="http://schemas.microsoft.com/office/drawing/2016/5/9/chartex" xmlns:cx2="http://schemas.microsoft.com/office/drawing/2015/10/21/chartex" xmlns:cx1="http://schemas.microsoft.com/office/drawing/2015/9/8/chartex" xmlns:cx="http://schemas.microsoft.com/office/drawing/2014/chartex">
             <w:pict>
               <v:oval w14:anchorId="0CC1F27C" id="Oval 226" o:spid="_x0000_s1065" style="position:absolute;left:0;text-align:left;margin-left:116.25pt;margin-top:59.2pt;width:40.5pt;height:29.25pt;z-index:251720704;visibility:visible;mso-wrap-style:square;mso-width-percent:0;mso-height-percent:0;mso-wrap-distance-left:9pt;mso-wrap-distance-top:0;mso-wrap-distance-right:9pt;mso-wrap-distance-bottom:0;mso-position-horizontal:absolute;mso-position-horizontal-relative:text;mso-position-vertical:absolute;mso-position-vertical-relative:text;mso-width-percent:0;mso-height-percent:0;mso-width-relative:margin;mso-height-relative:margin;v-text-anchor:middle" o:gfxdata="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" fillcolor="#5b9bd5 [3204]" strokecolor="#1f4d78 [1604]" strokeweight="1pt">
                 <v:stroke joinstyle="miter"/>
@@ -9245,7 +9245,7 @@
               </wp:anchor>
             </w:drawing>
           </mc:Choice>
-          <mc:Fallback>
+          <mc:Fallback xmlns:w16se="http://schemas.microsoft.com/office/word/2015/wordml/symex" xmlns:cx5="http://schemas.microsoft.com/office/drawing/2016/5/11/chartex" xmlns:cx4="http://schemas.microsoft.com/office/drawing/2016/5/10/chartex" xmlns:cx3="http://schemas.microsoft.com/office/drawing/2016/5/9/chartex" xmlns:cx2="http://schemas.microsoft.com/office/drawing/2015/10/21/chartex" xmlns:cx1="http://schemas.microsoft.com/office/drawing/2015/9/8/chartex" xmlns:cx="http://schemas.microsoft.com/office/drawing/2014/chartex">
             <w:pict>
               <v:line w14:anchorId="487E8482" id="Straight Connector 227" o:spid="_x0000_s1026" style="position:absolute;flip:y;z-index:251726848;visibility:visible;mso-wrap-style:square;mso-width-percent:0;mso-height-percent:0;mso-wrap-distance-left:9pt;mso-wrap-distance-top:0;mso-wrap-distance-right:9pt;mso-wrap-distance-bottom:0;mso-position-horizontal:absolute;mso-position-horizontal-relative:text;mso-position-vertical:absolute;mso-position-vertical-relative:text;mso-width-percent:0;mso-height-percent:0;mso-width-relative:margin;mso-height-relative:margin" from="99pt,87.5pt" to="126.75pt,145.25pt" o:gfxdata="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" strokecolor="#5b9bd5 [3204]" strokeweight="2.25pt">
                 <v:stroke joinstyle="miter"/>
@@ -9320,7 +9320,7 @@
               </wp:anchor>
             </w:drawing>
           </mc:Choice>
-          <mc:Fallback>
+          <mc:Fallback xmlns:w16se="http://schemas.microsoft.com/office/word/2015/wordml/symex" xmlns:cx5="http://schemas.microsoft.com/office/drawing/2016/5/11/chartex" xmlns:cx4="http://schemas.microsoft.com/office/drawing/2016/5/10/chartex" xmlns:cx3="http://schemas.microsoft.com/office/drawing/2016/5/9/chartex" xmlns:cx2="http://schemas.microsoft.com/office/drawing/2015/10/21/chartex" xmlns:cx1="http://schemas.microsoft.com/office/drawing/2015/9/8/chartex" xmlns:cx="http://schemas.microsoft.com/office/drawing/2014/chartex">
             <w:pict>
               <v:line w14:anchorId="785FEDF3" id="Straight Connector 228" o:spid="_x0000_s1026" style="position:absolute;flip:x y;z-index:251727872;visibility:visible;mso-wrap-style:square;mso-width-percent:0;mso-height-percent:0;mso-wrap-distance-left:9pt;mso-wrap-distance-top:0;mso-wrap-distance-right:9pt;mso-wrap-distance-bottom:0;mso-position-horizontal:absolute;mso-position-horizontal-relative:text;mso-position-vertical:absolute;mso-position-vertical-relative:text;mso-width-percent:0;mso-height-percent:0;mso-width-relative:margin;mso-height-relative:margin" from="149.25pt,83.75pt" to="170.25pt,141.5pt" o:gfxdata="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" strokecolor="#ed7d31 [3205]" strokeweight="2.25pt">
                 <v:stroke joinstyle="miter"/>
@@ -9410,7 +9410,7 @@
               </wp:anchor>
             </w:drawing>
           </mc:Choice>
-          <mc:Fallback>
+          <mc:Fallback xmlns:w16se="http://schemas.microsoft.com/office/word/2015/wordml/symex" xmlns:cx5="http://schemas.microsoft.com/office/drawing/2016/5/11/chartex" xmlns:cx4="http://schemas.microsoft.com/office/drawing/2016/5/10/chartex" xmlns:cx3="http://schemas.microsoft.com/office/drawing/2016/5/9/chartex" xmlns:cx2="http://schemas.microsoft.com/office/drawing/2015/10/21/chartex" xmlns:cx1="http://schemas.microsoft.com/office/drawing/2015/9/8/chartex" xmlns:cx="http://schemas.microsoft.com/office/drawing/2014/chartex">
             <w:pict>
               <v:oval w14:anchorId="7AAE226E" id="Oval 229" o:spid="_x0000_s1066" style="position:absolute;left:0;text-align:left;margin-left:69pt;margin-top:141.6pt;width:40.5pt;height:29.25pt;z-index:251722752;visibility:visible;mso-wrap-style:square;mso-width-percent:0;mso-height-percent:0;mso-wrap-distance-left:9pt;mso-wrap-distance-top:0;mso-wrap-distance-right:9pt;mso-wrap-distance-bottom:0;mso-position-horizontal:absolute;mso-position-horizontal-relative:text;mso-position-vertical:absolute;mso-position-vertical-relative:text;mso-width-percent:0;mso-height-percent:0;mso-width-relative:margin;mso-height-relative:margin;v-text-anchor:middle" o:gfxdata="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" fillcolor="#5b9bd5 [3204]" strokecolor="#1f4d78 [1604]" strokeweight="1pt">
                 <v:stroke joinstyle="miter"/>
@@ -9512,7 +9512,7 @@
               </wp:anchor>
             </w:drawing>
           </mc:Choice>
-          <mc:Fallback>
+          <mc:Fallback xmlns:w16se="http://schemas.microsoft.com/office/word/2015/wordml/symex" xmlns:cx5="http://schemas.microsoft.com/office/drawing/2016/5/11/chartex" xmlns:cx4="http://schemas.microsoft.com/office/drawing/2016/5/10/chartex" xmlns:cx3="http://schemas.microsoft.com/office/drawing/2016/5/9/chartex" xmlns:cx2="http://schemas.microsoft.com/office/drawing/2015/10/21/chartex" xmlns:cx1="http://schemas.microsoft.com/office/drawing/2015/9/8/chartex" xmlns:cx="http://schemas.microsoft.com/office/drawing/2014/chartex">
             <w:pict>
               <v:oval w14:anchorId="167C6A24" id="Oval 230" o:spid="_x0000_s1067" style="position:absolute;left:0;text-align:left;margin-left:156pt;margin-top:141.6pt;width:40.5pt;height:29.25pt;z-index:251723776;visibility:visible;mso-wrap-style:square;mso-width-percent:0;mso-height-percent:0;mso-wrap-distance-left:9pt;mso-wrap-distance-top:0;mso-wrap-distance-right:9pt;mso-wrap-distance-bottom:0;mso-position-horizontal:absolute;mso-position-horizontal-relative:text;mso-position-vertical:absolute;mso-position-vertical-relative:text;mso-width-percent:0;mso-height-percent:0;mso-width-relative:margin;mso-height-relative:margin;v-text-anchor:middle" o:gfxdata="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" fillcolor="#5b9bd5 [3204]" strokecolor="#1f4d78 [1604]" strokeweight="1pt">
                 <v:stroke joinstyle="miter"/>
@@ -9614,7 +9614,7 @@
               </wp:anchor>
             </w:drawing>
           </mc:Choice>
-          <mc:Fallback>
+          <mc:Fallback xmlns:w16se="http://schemas.microsoft.com/office/word/2015/wordml/symex" xmlns:cx5="http://schemas.microsoft.com/office/drawing/2016/5/11/chartex" xmlns:cx4="http://schemas.microsoft.com/office/drawing/2016/5/10/chartex" xmlns:cx3="http://schemas.microsoft.com/office/drawing/2016/5/9/chartex" xmlns:cx2="http://schemas.microsoft.com/office/drawing/2015/10/21/chartex" xmlns:cx1="http://schemas.microsoft.com/office/drawing/2015/9/8/chartex" xmlns:cx="http://schemas.microsoft.com/office/drawing/2014/chartex">
             <w:pict>
               <v:oval w14:anchorId="39D118C4" id="Oval 231" o:spid="_x0000_s1068" style="position:absolute;left:0;text-align:left;margin-left:33.75pt;margin-top:58.45pt;width:40.5pt;height:29.25pt;z-index:251719680;visibility:visible;mso-wrap-style:square;mso-width-percent:0;mso-height-percent:0;mso-wrap-distance-left:9pt;mso-wrap-distance-top:0;mso-wrap-distance-right:9pt;mso-wrap-distance-bottom:0;mso-position-horizontal:absolute;mso-position-horizontal-relative:text;mso-position-vertical:absolute;mso-position-vertical-relative:text;mso-width-percent:0;mso-height-percent:0;mso-width-relative:margin;mso-height-relative:margin;v-text-anchor:middle" o:gfxdata="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" fillcolor="#5b9bd5 [3204]" strokecolor="#1f4d78 [1604]" strokeweight="1pt">
                 <v:stroke joinstyle="miter"/>
@@ -9716,7 +9716,7 @@
               </wp:anchor>
             </w:drawing>
           </mc:Choice>
-          <mc:Fallback>
+          <mc:Fallback xmlns:w16se="http://schemas.microsoft.com/office/word/2015/wordml/symex" xmlns:cx5="http://schemas.microsoft.com/office/drawing/2016/5/11/chartex" xmlns:cx4="http://schemas.microsoft.com/office/drawing/2016/5/10/chartex" xmlns:cx3="http://schemas.microsoft.com/office/drawing/2016/5/9/chartex" xmlns:cx2="http://schemas.microsoft.com/office/drawing/2015/10/21/chartex" xmlns:cx1="http://schemas.microsoft.com/office/drawing/2015/9/8/chartex" xmlns:cx="http://schemas.microsoft.com/office/drawing/2014/chartex">
             <w:pict>
               <v:oval w14:anchorId="6799FD5E" id="Oval 232" o:spid="_x0000_s1069" style="position:absolute;left:0;text-align:left;margin-left:-6.75pt;margin-top:141.6pt;width:40.5pt;height:29.25pt;z-index:251721728;visibility:visible;mso-wrap-style:square;mso-width-percent:0;mso-height-percent:0;mso-wrap-distance-left:9pt;mso-wrap-distance-top:0;mso-wrap-distance-right:9pt;mso-wrap-distance-bottom:0;mso-position-horizontal:absolute;mso-position-horizontal-relative:text;mso-position-vertical:absolute;mso-position-vertical-relative:text;mso-width-percent:0;mso-height-percent:0;mso-width-relative:margin;mso-height-relative:margin;v-text-anchor:middle" o:gfxdata="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" fillcolor="#5b9bd5 [3204]" strokecolor="#1f4d78 [1604]" strokeweight="1pt">
                 <v:stroke joinstyle="miter"/>
@@ -9882,7 +9882,7 @@
               </wp:anchor>
             </w:drawing>
           </mc:Choice>
-          <mc:Fallback>
+          <mc:Fallback xmlns:w16se="http://schemas.microsoft.com/office/word/2015/wordml/symex" xmlns:cx5="http://schemas.microsoft.com/office/drawing/2016/5/11/chartex" xmlns:cx4="http://schemas.microsoft.com/office/drawing/2016/5/10/chartex" xmlns:cx3="http://schemas.microsoft.com/office/drawing/2016/5/9/chartex" xmlns:cx2="http://schemas.microsoft.com/office/drawing/2015/10/21/chartex" xmlns:cx1="http://schemas.microsoft.com/office/drawing/2015/9/8/chartex" xmlns:cx="http://schemas.microsoft.com/office/drawing/2014/chartex">
             <w:pict>
               <v:shape w14:anchorId="24CF0938" id="_x0000_s1070" type="#_x0000_t202" style="position:absolute;left:0;text-align:left;margin-left:163.5pt;margin-top:48.55pt;width:21.75pt;height:22.5pt;z-index:251742208;visibility:visible;mso-wrap-style:square;mso-width-percent:0;mso-height-percent:0;mso-wrap-distance-left:9pt;mso-wrap-distance-top:3.6pt;mso-wrap-distance-right:9pt;mso-wrap-distance-bottom:3.6pt;mso-position-horizontal:absolute;mso-position-horizontal-relative:text;mso-position-vertical:absolute;mso-position-vertical-relative:text;mso-width-percent:0;mso-height-percent:0;mso-width-relative:margin;mso-height-relative:margin;v-text-anchor:top" o:gfxdata="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" stroked="f">
                 <v:textbox>
@@ -9970,7 +9970,7 @@
               </wp:anchor>
             </w:drawing>
           </mc:Choice>
-          <mc:Fallback>
+          <mc:Fallback xmlns:w16se="http://schemas.microsoft.com/office/word/2015/wordml/symex" xmlns:cx5="http://schemas.microsoft.com/office/drawing/2016/5/11/chartex" xmlns:cx4="http://schemas.microsoft.com/office/drawing/2016/5/10/chartex" xmlns:cx3="http://schemas.microsoft.com/office/drawing/2016/5/9/chartex" xmlns:cx2="http://schemas.microsoft.com/office/drawing/2015/10/21/chartex" xmlns:cx1="http://schemas.microsoft.com/office/drawing/2015/9/8/chartex" xmlns:cx="http://schemas.microsoft.com/office/drawing/2014/chartex">
             <w:pict>
               <v:shape w14:anchorId="10653F64" id="_x0000_s1071" type="#_x0000_t202" style="position:absolute;left:0;text-align:left;margin-left:158.25pt;margin-top:100.25pt;width:21.75pt;height:22.5pt;z-index:251740160;visibility:visible;mso-wrap-style:square;mso-width-percent:0;mso-height-percent:0;mso-wrap-distance-left:9pt;mso-wrap-distance-top:3.6pt;mso-wrap-distance-right:9pt;mso-wrap-distance-bottom:3.6pt;mso-position-horizontal:absolute;mso-position-horizontal-relative:text;mso-position-vertical:absolute;mso-position-vertical-relative:text;mso-width-percent:0;mso-height-percent:0;mso-width-relative:margin;mso-height-relative:margin;v-text-anchor:top" o:gfxdata="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" stroked="f">
                 <v:textbox>
@@ -10058,7 +10058,7 @@
               </wp:anchor>
             </w:drawing>
           </mc:Choice>
-          <mc:Fallback>
+          <mc:Fallback xmlns:w16se="http://schemas.microsoft.com/office/word/2015/wordml/symex" xmlns:cx5="http://schemas.microsoft.com/office/drawing/2016/5/11/chartex" xmlns:cx4="http://schemas.microsoft.com/office/drawing/2016/5/10/chartex" xmlns:cx3="http://schemas.microsoft.com/office/drawing/2016/5/9/chartex" xmlns:cx2="http://schemas.microsoft.com/office/drawing/2015/10/21/chartex" xmlns:cx1="http://schemas.microsoft.com/office/drawing/2015/9/8/chartex" xmlns:cx="http://schemas.microsoft.com/office/drawing/2014/chartex">
             <w:pict>
               <v:shape w14:anchorId="32F31AF4" id="_x0000_s1072" type="#_x0000_t202" style="position:absolute;left:0;text-align:left;margin-left:84.75pt;margin-top:56.75pt;width:21.75pt;height:22.5pt;z-index:251736064;visibility:visible;mso-wrap-style:square;mso-width-percent:0;mso-height-percent:0;mso-wrap-distance-left:9pt;mso-wrap-distance-top:3.6pt;mso-wrap-distance-right:9pt;mso-wrap-distance-bottom:3.6pt;mso-position-horizontal:absolute;mso-position-horizontal-relative:text;mso-position-vertical:absolute;mso-position-vertical-relative:text;mso-width-percent:0;mso-height-percent:0;mso-width-relative:margin;mso-height-relative:margin;v-text-anchor:top" o:gfxdata="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" stroked="f">
                 <v:textbox>
@@ -10146,7 +10146,7 @@
               </wp:anchor>
             </w:drawing>
           </mc:Choice>
-          <mc:Fallback>
+          <mc:Fallback xmlns:w16se="http://schemas.microsoft.com/office/word/2015/wordml/symex" xmlns:cx5="http://schemas.microsoft.com/office/drawing/2016/5/11/chartex" xmlns:cx4="http://schemas.microsoft.com/office/drawing/2016/5/10/chartex" xmlns:cx3="http://schemas.microsoft.com/office/drawing/2016/5/9/chartex" xmlns:cx2="http://schemas.microsoft.com/office/drawing/2015/10/21/chartex" xmlns:cx1="http://schemas.microsoft.com/office/drawing/2015/9/8/chartex" xmlns:cx="http://schemas.microsoft.com/office/drawing/2014/chartex">
             <w:pict>
               <v:shape w14:anchorId="30A7EAE3" id="_x0000_s1073" type="#_x0000_t202" style="position:absolute;left:0;text-align:left;margin-left:12pt;margin-top:101.75pt;width:21.75pt;height:22.5pt;z-index:251735040;visibility:visible;mso-wrap-style:square;mso-width-percent:0;mso-height-percent:0;mso-wrap-distance-left:9pt;mso-wrap-distance-top:3.6pt;mso-wrap-distance-right:9pt;mso-wrap-distance-bottom:3.6pt;mso-position-horizontal:absolute;mso-position-horizontal-relative:text;mso-position-vertical:absolute;mso-position-vertical-relative:text;mso-width-percent:0;mso-height-percent:0;mso-width-relative:margin;mso-height-relative:margin;v-text-anchor:top" o:gfxdata="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" stroked="f">
                 <v:textbox>
@@ -10238,7 +10238,7 @@
                                           </pic:cNvPicPr>
                                         </pic:nvPicPr>
                                         <pic:blipFill>
-                                          <a:blip r:embed="rId8">
+                                          <a:blip r:embed="rId7">
                                             <a:extLst>
                                               <a:ext uri="{28A0092B-C50C-407E-A947-70E740481C1C}">
                                                 <a14:useLocalDpi xmlns:a14="http://schemas.microsoft.com/office/drawing/2010/main" val="0"/>
@@ -10287,7 +10287,7 @@
               </wp:anchor>
             </w:drawing>
           </mc:Choice>
-          <mc:Fallback>
+          <mc:Fallback xmlns:w16se="http://schemas.microsoft.com/office/word/2015/wordml/symex" xmlns:cx5="http://schemas.microsoft.com/office/drawing/2016/5/11/chartex" xmlns:cx4="http://schemas.microsoft.com/office/drawing/2016/5/10/chartex" xmlns:cx3="http://schemas.microsoft.com/office/drawing/2016/5/9/chartex" xmlns:cx2="http://schemas.microsoft.com/office/drawing/2015/10/21/chartex" xmlns:cx1="http://schemas.microsoft.com/office/drawing/2015/9/8/chartex" xmlns:cx="http://schemas.microsoft.com/office/drawing/2014/chartex">
             <w:pict>
               <v:shape w14:anchorId="323B9B8B" id="_x0000_s1074" type="#_x0000_t202" style="position:absolute;left:0;text-align:left;margin-left:63.75pt;margin-top:96.6pt;width:21.75pt;height:22.5pt;z-index:251737088;visibility:visible;mso-wrap-style:square;mso-width-percent:0;mso-height-percent:0;mso-wrap-distance-left:9pt;mso-wrap-distance-top:3.6pt;mso-wrap-distance-right:9pt;mso-wrap-distance-bottom:3.6pt;mso-position-horizontal:absolute;mso-position-horizontal-relative:text;mso-position-vertical:absolute;mso-position-vertical-relative:text;mso-width-percent:0;mso-height-percent:0;mso-width-relative:margin;mso-height-relative:margin;v-text-anchor:top" o:gfxdata="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" stroked="f">
                 <v:textbox>
@@ -10428,7 +10428,7 @@
               </wp:anchor>
             </w:drawing>
           </mc:Choice>
-          <mc:Fallback>
+          <mc:Fallback xmlns:w16se="http://schemas.microsoft.com/office/word/2015/wordml/symex" xmlns:cx5="http://schemas.microsoft.com/office/drawing/2016/5/11/chartex" xmlns:cx4="http://schemas.microsoft.com/office/drawing/2016/5/10/chartex" xmlns:cx3="http://schemas.microsoft.com/office/drawing/2016/5/9/chartex" xmlns:cx2="http://schemas.microsoft.com/office/drawing/2015/10/21/chartex" xmlns:cx1="http://schemas.microsoft.com/office/drawing/2015/9/8/chartex" xmlns:cx="http://schemas.microsoft.com/office/drawing/2014/chartex">
             <w:pict>
               <v:shape w14:anchorId="0B323744" id="_x0000_s1075" type="#_x0000_t202" style="position:absolute;left:0;text-align:left;margin-left:94.5pt;margin-top:101pt;width:21.75pt;height:22.5pt;z-index:251739136;visibility:visible;mso-wrap-style:square;mso-width-percent:0;mso-height-percent:0;mso-wrap-distance-left:9pt;mso-wrap-distance-top:3.6pt;mso-wrap-distance-right:9pt;mso-wrap-distance-bottom:3.6pt;mso-position-horizontal:absolute;mso-position-horizontal-relative:text;mso-position-vertical:absolute;mso-position-vertical-relative:text;mso-width-percent:0;mso-height-percent:0;mso-width-relative:margin;mso-height-relative:margin;v-text-anchor:top" o:gfxdata="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" stroked="f">
                 <v:textbox>
@@ -10527,7 +10527,7 @@
               </wp:anchor>
             </w:drawing>
           </mc:Choice>
-          <mc:Fallback>
+          <mc:Fallback xmlns:w16se="http://schemas.microsoft.com/office/word/2015/wordml/symex" xmlns:cx5="http://schemas.microsoft.com/office/drawing/2016/5/11/chartex" xmlns:cx4="http://schemas.microsoft.com/office/drawing/2016/5/10/chartex" xmlns:cx3="http://schemas.microsoft.com/office/drawing/2016/5/9/chartex" xmlns:cx2="http://schemas.microsoft.com/office/drawing/2015/10/21/chartex" xmlns:cx1="http://schemas.microsoft.com/office/drawing/2015/9/8/chartex" xmlns:cx="http://schemas.microsoft.com/office/drawing/2014/chartex">
             <w:pict>
               <v:oval w14:anchorId="3E83F68A" id="Oval 244" o:spid="_x0000_s1076" style="position:absolute;left:0;text-align:left;margin-left:191.25pt;margin-top:44.85pt;width:40.5pt;height:29.25pt;z-index:251748352;visibility:visible;mso-wrap-style:square;mso-width-percent:0;mso-height-percent:0;mso-wrap-distance-left:9pt;mso-wrap-distance-top:0;mso-wrap-distance-right:9pt;mso-wrap-distance-bottom:0;mso-position-horizontal:absolute;mso-position-horizontal-relative:text;mso-position-vertical:absolute;mso-position-vertical-relative:text;mso-width-percent:0;mso-height-percent:0;mso-width-relative:margin;mso-height-relative:margin;v-text-anchor:middle" o:gfxdata="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" fillcolor="#5b9bd5 [3204]" strokecolor="#1f4d78 [1604]" strokeweight="1pt">
                 <v:stroke joinstyle="miter"/>
@@ -10614,7 +10614,7 @@
               </wp:anchor>
             </w:drawing>
           </mc:Choice>
-          <mc:Fallback>
+          <mc:Fallback xmlns:w16se="http://schemas.microsoft.com/office/word/2015/wordml/symex" xmlns:cx5="http://schemas.microsoft.com/office/drawing/2016/5/11/chartex" xmlns:cx4="http://schemas.microsoft.com/office/drawing/2016/5/10/chartex" xmlns:cx3="http://schemas.microsoft.com/office/drawing/2016/5/9/chartex" xmlns:cx2="http://schemas.microsoft.com/office/drawing/2015/10/21/chartex" xmlns:cx1="http://schemas.microsoft.com/office/drawing/2015/9/8/chartex" xmlns:cx="http://schemas.microsoft.com/office/drawing/2014/chartex">
             <w:pict>
               <v:line w14:anchorId="7B6EA777" id="Straight Connector 245" o:spid="_x0000_s1026" style="position:absolute;flip:y;z-index:251756544;visibility:visible;mso-wrap-style:square;mso-width-percent:0;mso-height-percent:0;mso-wrap-distance-left:9pt;mso-wrap-distance-top:0;mso-wrap-distance-right:9pt;mso-wrap-distance-bottom:0;mso-position-horizontal:absolute;mso-position-horizontal-relative:text;mso-position-vertical:absolute;mso-position-vertical-relative:text;mso-width-percent:0;mso-height-percent:0;mso-width-relative:margin;mso-height-relative:margin" from="156pt,64.25pt" to="196.5pt,74pt" o:gfxdata="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" strokecolor="#ed7d31 [3205]" strokeweight="2.25pt">
                 <v:stroke joinstyle="miter"/>
@@ -10689,7 +10689,7 @@
               </wp:anchor>
             </w:drawing>
           </mc:Choice>
-          <mc:Fallback>
+          <mc:Fallback xmlns:w16se="http://schemas.microsoft.com/office/word/2015/wordml/symex" xmlns:cx5="http://schemas.microsoft.com/office/drawing/2016/5/11/chartex" xmlns:cx4="http://schemas.microsoft.com/office/drawing/2016/5/10/chartex" xmlns:cx3="http://schemas.microsoft.com/office/drawing/2016/5/9/chartex" xmlns:cx2="http://schemas.microsoft.com/office/drawing/2015/10/21/chartex" xmlns:cx1="http://schemas.microsoft.com/office/drawing/2015/9/8/chartex" xmlns:cx="http://schemas.microsoft.com/office/drawing/2014/chartex">
             <w:pict>
               <v:line w14:anchorId="13E4F70C" id="Straight Connector 246" o:spid="_x0000_s1026" style="position:absolute;flip:y;z-index:251755520;visibility:visible;mso-wrap-style:square;mso-width-percent:0;mso-height-percent:0;mso-wrap-distance-left:9pt;mso-wrap-distance-top:0;mso-wrap-distance-right:9pt;mso-wrap-distance-bottom:0;mso-position-horizontal:absolute;mso-position-horizontal-relative:text;mso-position-vertical:absolute;mso-position-vertical-relative:text;mso-width-percent:0;mso-height-percent:0;mso-width-relative:margin;mso-height-relative:margin" from="69pt,74pt" to="116.25pt,74pt" o:gfxdata="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" strokecolor="#ed7d31 [3205]" strokeweight="2.25pt">
                 <v:stroke joinstyle="miter"/>
@@ -10764,7 +10764,7 @@
               </wp:anchor>
             </w:drawing>
           </mc:Choice>
-          <mc:Fallback>
+          <mc:Fallback xmlns:w16se="http://schemas.microsoft.com/office/word/2015/wordml/symex" xmlns:cx5="http://schemas.microsoft.com/office/drawing/2016/5/11/chartex" xmlns:cx4="http://schemas.microsoft.com/office/drawing/2016/5/10/chartex" xmlns:cx3="http://schemas.microsoft.com/office/drawing/2016/5/9/chartex" xmlns:cx2="http://schemas.microsoft.com/office/drawing/2015/10/21/chartex" xmlns:cx1="http://schemas.microsoft.com/office/drawing/2015/9/8/chartex" xmlns:cx="http://schemas.microsoft.com/office/drawing/2014/chartex">
             <w:pict>
               <v:line w14:anchorId="09F19671" id="Straight Connector 247" o:spid="_x0000_s1026" style="position:absolute;flip:y;z-index:251754496;visibility:visible;mso-wrap-style:square;mso-width-percent:0;mso-height-percent:0;mso-wrap-distance-left:9pt;mso-wrap-distance-top:0;mso-wrap-distance-right:9pt;mso-wrap-distance-bottom:0;mso-position-horizontal:absolute;mso-position-horizontal-relative:text;mso-position-vertical:absolute;mso-position-vertical-relative:text;mso-width-percent:0;mso-height-percent:0;mso-width-relative:margin;mso-height-relative:margin" from="109.5pt,157.25pt" to="156.75pt,157.25pt" o:gfxdata="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" strokecolor="#ed7d31 [3205]" strokeweight="2.25pt">
                 <v:stroke joinstyle="miter"/>
@@ -10839,7 +10839,7 @@
               </wp:anchor>
             </w:drawing>
           </mc:Choice>
-          <mc:Fallback>
+          <mc:Fallback xmlns:w16se="http://schemas.microsoft.com/office/word/2015/wordml/symex" xmlns:cx5="http://schemas.microsoft.com/office/drawing/2016/5/11/chartex" xmlns:cx4="http://schemas.microsoft.com/office/drawing/2016/5/10/chartex" xmlns:cx3="http://schemas.microsoft.com/office/drawing/2016/5/9/chartex" xmlns:cx2="http://schemas.microsoft.com/office/drawing/2015/10/21/chartex" xmlns:cx1="http://schemas.microsoft.com/office/drawing/2015/9/8/chartex" xmlns:cx="http://schemas.microsoft.com/office/drawing/2014/chartex">
             <w:pict>
               <v:line w14:anchorId="538E5855" id="Straight Connector 248" o:spid="_x0000_s1026" style="position:absolute;flip:y;z-index:251753472;visibility:visible;mso-wrap-style:square;mso-width-percent:0;mso-height-percent:0;mso-wrap-distance-left:9pt;mso-wrap-distance-top:0;mso-wrap-distance-right:9pt;mso-wrap-distance-bottom:0;mso-position-horizontal:absolute;mso-position-horizontal-relative:text;mso-position-vertical:absolute;mso-position-vertical-relative:text;mso-width-percent:0;mso-height-percent:0;mso-width-relative:margin;mso-height-relative:margin" from="33.75pt,157.2pt" to="69pt,157.2pt" o:gfxdata="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" strokecolor="#5b9bd5 [3204]" strokeweight="2.25pt">
                 <v:stroke joinstyle="miter"/>
@@ -10911,7 +10911,7 @@
               </wp:anchor>
             </w:drawing>
           </mc:Choice>
-          <mc:Fallback>
+          <mc:Fallback xmlns:w16se="http://schemas.microsoft.com/office/word/2015/wordml/symex" xmlns:cx5="http://schemas.microsoft.com/office/drawing/2016/5/11/chartex" xmlns:cx4="http://schemas.microsoft.com/office/drawing/2016/5/10/chartex" xmlns:cx3="http://schemas.microsoft.com/office/drawing/2016/5/9/chartex" xmlns:cx2="http://schemas.microsoft.com/office/drawing/2015/10/21/chartex" xmlns:cx1="http://schemas.microsoft.com/office/drawing/2015/9/8/chartex" xmlns:cx="http://schemas.microsoft.com/office/drawing/2014/chartex">
             <w:pict>
               <v:line w14:anchorId="7470B1D4" id="Straight Connector 249" o:spid="_x0000_s1026" style="position:absolute;flip:y;z-index:251749376;visibility:visible;mso-wrap-style:square;mso-width-percent:0;mso-height-percent:0;mso-wrap-distance-left:9pt;mso-wrap-distance-top:0;mso-wrap-distance-right:9pt;mso-wrap-distance-bottom:0;mso-position-horizontal:absolute;mso-position-horizontal-relative:text;mso-position-vertical:absolute;mso-position-vertical-relative:text;mso-width-percent:0;mso-height-percent:0;mso-width-relative:margin;mso-height-relative:margin" from="19.5pt,87.5pt" to="47.25pt,140.75pt" o:gfxdata="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" strokecolor="#ed7d31 [3205]" strokeweight="2.25pt">
                 <v:stroke joinstyle="miter"/>
@@ -10986,7 +10986,7 @@
               </wp:anchor>
             </w:drawing>
           </mc:Choice>
-          <mc:Fallback>
+          <mc:Fallback xmlns:w16se="http://schemas.microsoft.com/office/word/2015/wordml/symex" xmlns:cx5="http://schemas.microsoft.com/office/drawing/2016/5/11/chartex" xmlns:cx4="http://schemas.microsoft.com/office/drawing/2016/5/10/chartex" xmlns:cx3="http://schemas.microsoft.com/office/drawing/2016/5/9/chartex" xmlns:cx2="http://schemas.microsoft.com/office/drawing/2015/10/21/chartex" xmlns:cx1="http://schemas.microsoft.com/office/drawing/2015/9/8/chartex" xmlns:cx="http://schemas.microsoft.com/office/drawing/2014/chartex">
             <w:pict>
               <v:line w14:anchorId="26F4F80B" id="Straight Connector 250" o:spid="_x0000_s1026" style="position:absolute;flip:x y;z-index:251752448;visibility:visible;mso-wrap-style:square;mso-width-percent:0;mso-height-percent:0;mso-wrap-distance-left:9pt;mso-wrap-distance-top:0;mso-wrap-distance-right:9pt;mso-wrap-distance-bottom:0;mso-position-horizontal:absolute;mso-position-horizontal-relative:text;mso-position-vertical:absolute;mso-position-vertical-relative:text;mso-width-percent:0;mso-height-percent:0;mso-width-relative:margin;mso-height-relative:margin" from="60.75pt,87.5pt" to="81.75pt,145.25pt" o:gfxdata="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" strokecolor="#ed7d31 [3205]" strokeweight="2.25pt">
                 <v:stroke joinstyle="miter"/>
@@ -11076,7 +11076,7 @@
               </wp:anchor>
             </w:drawing>
           </mc:Choice>
-          <mc:Fallback>
+          <mc:Fallback xmlns:w16se="http://schemas.microsoft.com/office/word/2015/wordml/symex" xmlns:cx5="http://schemas.microsoft.com/office/drawing/2016/5/11/chartex" xmlns:cx4="http://schemas.microsoft.com/office/drawing/2016/5/10/chartex" xmlns:cx3="http://schemas.microsoft.com/office/drawing/2016/5/9/chartex" xmlns:cx2="http://schemas.microsoft.com/office/drawing/2015/10/21/chartex" xmlns:cx1="http://schemas.microsoft.com/office/drawing/2015/9/8/chartex" xmlns:cx="http://schemas.microsoft.com/office/drawing/2014/chartex">
             <w:pict>
               <v:oval w14:anchorId="2CC2587A" id="Oval 251" o:spid="_x0000_s1077" style="position:absolute;left:0;text-align:left;margin-left:116.25pt;margin-top:59.2pt;width:40.5pt;height:29.25pt;z-index:251744256;visibility:visible;mso-wrap-style:square;mso-width-percent:0;mso-height-percent:0;mso-wrap-distance-left:9pt;mso-wrap-distance-top:0;mso-wrap-distance-right:9pt;mso-wrap-distance-bottom:0;mso-position-horizontal:absolute;mso-position-horizontal-relative:text;mso-position-vertical:absolute;mso-position-vertical-relative:text;mso-width-percent:0;mso-height-percent:0;mso-width-relative:margin;mso-height-relative:margin;v-text-anchor:middle" o:gfxdata="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" fillcolor="#5b9bd5 [3204]" strokecolor="#1f4d78 [1604]" strokeweight="1pt">
                 <v:stroke joinstyle="miter"/>
@@ -11159,7 +11159,7 @@
               </wp:anchor>
             </w:drawing>
           </mc:Choice>
-          <mc:Fallback>
+          <mc:Fallback xmlns:w16se="http://schemas.microsoft.com/office/word/2015/wordml/symex" xmlns:cx5="http://schemas.microsoft.com/office/drawing/2016/5/11/chartex" xmlns:cx4="http://schemas.microsoft.com/office/drawing/2016/5/10/chartex" xmlns:cx3="http://schemas.microsoft.com/office/drawing/2016/5/9/chartex" xmlns:cx2="http://schemas.microsoft.com/office/drawing/2015/10/21/chartex" xmlns:cx1="http://schemas.microsoft.com/office/drawing/2015/9/8/chartex" xmlns:cx="http://schemas.microsoft.com/office/drawing/2014/chartex">
             <w:pict>
               <v:line w14:anchorId="0A365BB8" id="Straight Connector 252" o:spid="_x0000_s1026" style="position:absolute;flip:y;z-index:251750400;visibility:visible;mso-wrap-style:square;mso-width-percent:0;mso-height-percent:0;mso-wrap-distance-left:9pt;mso-wrap-distance-top:0;mso-wrap-distance-right:9pt;mso-wrap-distance-bottom:0;mso-position-horizontal:absolute;mso-position-horizontal-relative:text;mso-position-vertical:absolute;mso-position-vertical-relative:text;mso-width-percent:0;mso-height-percent:0;mso-width-relative:margin;mso-height-relative:margin" from="99pt,87.5pt" to="126.75pt,145.25pt" o:gfxdata="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" strokecolor="#5b9bd5 [3204]" strokeweight="2.25pt">
                 <v:stroke joinstyle="miter"/>
@@ -11234,7 +11234,7 @@
               </wp:anchor>
             </w:drawing>
           </mc:Choice>
-          <mc:Fallback>
+          <mc:Fallback xmlns:w16se="http://schemas.microsoft.com/office/word/2015/wordml/symex" xmlns:cx5="http://schemas.microsoft.com/office/drawing/2016/5/11/chartex" xmlns:cx4="http://schemas.microsoft.com/office/drawing/2016/5/10/chartex" xmlns:cx3="http://schemas.microsoft.com/office/drawing/2016/5/9/chartex" xmlns:cx2="http://schemas.microsoft.com/office/drawing/2015/10/21/chartex" xmlns:cx1="http://schemas.microsoft.com/office/drawing/2015/9/8/chartex" xmlns:cx="http://schemas.microsoft.com/office/drawing/2014/chartex">
             <w:pict>
               <v:line w14:anchorId="13A81FD4" id="Straight Connector 253" o:spid="_x0000_s1026" style="position:absolute;flip:x y;z-index:251751424;visibility:visible;mso-wrap-style:square;mso-width-percent:0;mso-height-percent:0;mso-wrap-distance-left:9pt;mso-wrap-distance-top:0;mso-wrap-distance-right:9pt;mso-wrap-distance-bottom:0;mso-position-horizontal:absolute;mso-position-horizontal-relative:text;mso-position-vertical:absolute;mso-position-vertical-relative:text;mso-width-percent:0;mso-height-percent:0;mso-width-relative:margin;mso-height-relative:margin" from="149.25pt,83.75pt" to="170.25pt,141.5pt" o:gfxdata="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" strokecolor="#5b9bd5 [3204]" strokeweight="2.25pt">
                 <v:stroke joinstyle="miter"/>
@@ -11324,7 +11324,7 @@
               </wp:anchor>
             </w:drawing>
           </mc:Choice>
-          <mc:Fallback>
+          <mc:Fallback xmlns:w16se="http://schemas.microsoft.com/office/word/2015/wordml/symex" xmlns:cx5="http://schemas.microsoft.com/office/drawing/2016/5/11/chartex" xmlns:cx4="http://schemas.microsoft.com/office/drawing/2016/5/10/chartex" xmlns:cx3="http://schemas.microsoft.com/office/drawing/2016/5/9/chartex" xmlns:cx2="http://schemas.microsoft.com/office/drawing/2015/10/21/chartex" xmlns:cx1="http://schemas.microsoft.com/office/drawing/2015/9/8/chartex" xmlns:cx="http://schemas.microsoft.com/office/drawing/2014/chartex">
             <w:pict>
               <v:oval w14:anchorId="5B50AC5D" id="Oval 254" o:spid="_x0000_s1078" style="position:absolute;left:0;text-align:left;margin-left:69pt;margin-top:141.6pt;width:40.5pt;height:29.25pt;z-index:251746304;visibility:visible;mso-wrap-style:square;mso-width-percent:0;mso-height-percent:0;mso-wrap-distance-left:9pt;mso-wrap-distance-top:0;mso-wrap-distance-right:9pt;mso-wrap-distance-bottom:0;mso-position-horizontal:absolute;mso-position-horizontal-relative:text;mso-position-vertical:absolute;mso-position-vertical-relative:text;mso-width-percent:0;mso-height-percent:0;mso-width-relative:margin;mso-height-relative:margin;v-text-anchor:middle" o:gfxdata="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" fillcolor="#5b9bd5 [3204]" strokecolor="#1f4d78 [1604]" strokeweight="1pt">
                 <v:stroke joinstyle="miter"/>
@@ -11426,7 +11426,7 @@
               </wp:anchor>
             </w:drawing>
           </mc:Choice>
-          <mc:Fallback>
+          <mc:Fallback xmlns:w16se="http://schemas.microsoft.com/office/word/2015/wordml/symex" xmlns:cx5="http://schemas.microsoft.com/office/drawing/2016/5/11/chartex" xmlns:cx4="http://schemas.microsoft.com/office/drawing/2016/5/10/chartex" xmlns:cx3="http://schemas.microsoft.com/office/drawing/2016/5/9/chartex" xmlns:cx2="http://schemas.microsoft.com/office/drawing/2015/10/21/chartex" xmlns:cx1="http://schemas.microsoft.com/office/drawing/2015/9/8/chartex" xmlns:cx="http://schemas.microsoft.com/office/drawing/2014/chartex">
             <w:pict>
               <v:oval w14:anchorId="039E5613" id="Oval 255" o:spid="_x0000_s1079" style="position:absolute;left:0;text-align:left;margin-left:156pt;margin-top:141.6pt;width:40.5pt;height:29.25pt;z-index:251747328;visibility:visible;mso-wrap-style:square;mso-width-percent:0;mso-height-percent:0;mso-wrap-distance-left:9pt;mso-wrap-distance-top:0;mso-wrap-distance-right:9pt;mso-wrap-distance-bottom:0;mso-position-horizontal:absolute;mso-position-horizontal-relative:text;mso-position-vertical:absolute;mso-position-vertical-relative:text;mso-width-percent:0;mso-height-percent:0;mso-width-relative:margin;mso-height-relative:margin;v-text-anchor:middle" o:gfxdata="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" fillcolor="#5b9bd5 [3204]" strokecolor="#1f4d78 [1604]" strokeweight="1pt">
                 <v:stroke joinstyle="miter"/>
@@ -11528,7 +11528,7 @@
               </wp:anchor>
             </w:drawing>
           </mc:Choice>
-          <mc:Fallback>
+          <mc:Fallback xmlns:w16se="http://schemas.microsoft.com/office/word/2015/wordml/symex" xmlns:cx5="http://schemas.microsoft.com/office/drawing/2016/5/11/chartex" xmlns:cx4="http://schemas.microsoft.com/office/drawing/2016/5/10/chartex" xmlns:cx3="http://schemas.microsoft.com/office/drawing/2016/5/9/chartex" xmlns:cx2="http://schemas.microsoft.com/office/drawing/2015/10/21/chartex" xmlns:cx1="http://schemas.microsoft.com/office/drawing/2015/9/8/chartex" xmlns:cx="http://schemas.microsoft.com/office/drawing/2014/chartex">
             <w:pict>
               <v:oval w14:anchorId="27A8E245" id="Oval 256" o:spid="_x0000_s1080" style="position:absolute;left:0;text-align:left;margin-left:33.75pt;margin-top:58.45pt;width:40.5pt;height:29.25pt;z-index:251743232;visibility:visible;mso-wrap-style:square;mso-width-percent:0;mso-height-percent:0;mso-wrap-distance-left:9pt;mso-wrap-distance-top:0;mso-wrap-distance-right:9pt;mso-wrap-distance-bottom:0;mso-position-horizontal:absolute;mso-position-horizontal-relative:text;mso-position-vertical:absolute;mso-position-vertical-relative:text;mso-width-percent:0;mso-height-percent:0;mso-width-relative:margin;mso-height-relative:margin;v-text-anchor:middle" o:gfxdata="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" fillcolor="#5b9bd5 [3204]" strokecolor="#1f4d78 [1604]" strokeweight="1pt">
                 <v:stroke joinstyle="miter"/>
@@ -11630,7 +11630,7 @@
               </wp:anchor>
             </w:drawing>
           </mc:Choice>
-          <mc:Fallback>
+          <mc:Fallback xmlns:w16se="http://schemas.microsoft.com/office/word/2015/wordml/symex" xmlns:cx5="http://schemas.microsoft.com/office/drawing/2016/5/11/chartex" xmlns:cx4="http://schemas.microsoft.com/office/drawing/2016/5/10/chartex" xmlns:cx3="http://schemas.microsoft.com/office/drawing/2016/5/9/chartex" xmlns:cx2="http://schemas.microsoft.com/office/drawing/2015/10/21/chartex" xmlns:cx1="http://schemas.microsoft.com/office/drawing/2015/9/8/chartex" xmlns:cx="http://schemas.microsoft.com/office/drawing/2014/chartex">
             <w:pict>
               <v:oval w14:anchorId="53608144" id="Oval 257" o:spid="_x0000_s1081" style="position:absolute;left:0;text-align:left;margin-left:-6.75pt;margin-top:141.6pt;width:40.5pt;height:29.25pt;z-index:251745280;visibility:visible;mso-wrap-style:square;mso-width-percent:0;mso-height-percent:0;mso-wrap-distance-left:9pt;mso-wrap-distance-top:0;mso-wrap-distance-right:9pt;mso-wrap-distance-bottom:0;mso-position-horizontal:absolute;mso-position-horizontal-relative:text;mso-position-vertical:absolute;mso-position-vertical-relative:text;mso-width-percent:0;mso-height-percent:0;mso-width-relative:margin;mso-height-relative:margin;v-text-anchor:middle" o:gfxdata="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" fillcolor="#5b9bd5 [3204]" strokecolor="#1f4d78 [1604]" strokeweight="1pt">
                 <v:stroke joinstyle="miter"/>
@@ -11776,7 +11776,7 @@
               </wp:anchor>
             </w:drawing>
           </mc:Choice>
-          <mc:Fallback>
+          <mc:Fallback xmlns:w16se="http://schemas.microsoft.com/office/word/2015/wordml/symex" xmlns:cx5="http://schemas.microsoft.com/office/drawing/2016/5/11/chartex" xmlns:cx4="http://schemas.microsoft.com/office/drawing/2016/5/10/chartex" xmlns:cx3="http://schemas.microsoft.com/office/drawing/2016/5/9/chartex" xmlns:cx2="http://schemas.microsoft.com/office/drawing/2015/10/21/chartex" xmlns:cx1="http://schemas.microsoft.com/office/drawing/2015/9/8/chartex" xmlns:cx="http://schemas.microsoft.com/office/drawing/2014/chartex">
             <w:pict>
               <v:shape w14:anchorId="0C6C9F34" id="_x0000_s1082" type="#_x0000_t202" style="position:absolute;left:0;text-align:left;margin-left:123pt;margin-top:17.65pt;width:21.75pt;height:22.5pt;z-index:251741184;visibility:visible;mso-wrap-style:square;mso-width-percent:0;mso-height-percent:0;mso-wrap-distance-left:9pt;mso-wrap-distance-top:3.6pt;mso-wrap-distance-right:9pt;mso-wrap-distance-bottom:3.6pt;mso-position-horizontal:absolute;mso-position-horizontal-relative:text;mso-position-vertical:absolute;mso-position-vertical-relative:text;mso-width-percent:0;mso-height-percent:0;mso-width-relative:margin;mso-height-relative:margin;v-text-anchor:top" o:gfxdata="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" stroked="f">
                 <v:textbox>
@@ -11864,7 +11864,7 @@
               </wp:anchor>
             </w:drawing>
           </mc:Choice>
-          <mc:Fallback>
+          <mc:Fallback xmlns:w16se="http://schemas.microsoft.com/office/word/2015/wordml/symex" xmlns:cx5="http://schemas.microsoft.com/office/drawing/2016/5/11/chartex" xmlns:cx4="http://schemas.microsoft.com/office/drawing/2016/5/10/chartex" xmlns:cx3="http://schemas.microsoft.com/office/drawing/2016/5/9/chartex" xmlns:cx2="http://schemas.microsoft.com/office/drawing/2015/10/21/chartex" xmlns:cx1="http://schemas.microsoft.com/office/drawing/2015/9/8/chartex" xmlns:cx="http://schemas.microsoft.com/office/drawing/2014/chartex">
             <w:pict>
               <v:shape w14:anchorId="31987B1A" id="_x0000_s1083" type="#_x0000_t202" style="position:absolute;left:0;text-align:left;margin-left:42pt;margin-top:19.15pt;width:21.75pt;height:20.55pt;z-index:251738112;visibility:visible;mso-wrap-style:square;mso-width-percent:0;mso-height-percent:0;mso-wrap-distance-left:9pt;mso-wrap-distance-top:3.6pt;mso-wrap-distance-right:9pt;mso-wrap-distance-bottom:3.6pt;mso-position-horizontal:absolute;mso-position-horizontal-relative:text;mso-position-vertical:absolute;mso-position-vertical-relative:text;mso-width-percent:0;mso-height-percent:0;mso-width-relative:margin;mso-height-relative:margin;v-text-anchor:top" o:gfxdata="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" stroked="f">
                 <v:textbox>
@@ -11962,7 +11962,7 @@
               </wp:anchor>
             </w:drawing>
           </mc:Choice>
-          <mc:Fallback>
+          <mc:Fallback xmlns:w16se="http://schemas.microsoft.com/office/word/2015/wordml/symex" xmlns:cx5="http://schemas.microsoft.com/office/drawing/2016/5/11/chartex" xmlns:cx4="http://schemas.microsoft.com/office/drawing/2016/5/10/chartex" xmlns:cx3="http://schemas.microsoft.com/office/drawing/2016/5/9/chartex" xmlns:cx2="http://schemas.microsoft.com/office/drawing/2015/10/21/chartex" xmlns:cx1="http://schemas.microsoft.com/office/drawing/2015/9/8/chartex" xmlns:cx="http://schemas.microsoft.com/office/drawing/2014/chartex">
             <w:pict>
               <v:shape w14:anchorId="24CF0938" id="_x0000_s1084" type="#_x0000_t202" style="position:absolute;left:0;text-align:left;margin-left:163.5pt;margin-top:48.55pt;width:21.75pt;height:22.5pt;z-index:251765760;visibility:visible;mso-wrap-style:square;mso-width-percent:0;mso-height-percent:0;mso-wrap-distance-left:9pt;mso-wrap-distance-top:3.6pt;mso-wrap-distance-right:9pt;mso-wrap-distance-bottom:3.6pt;mso-position-horizontal:absolute;mso-position-horizontal-relative:text;mso-position-vertical:absolute;mso-position-vertical-relative:text;mso-width-percent:0;mso-height-percent:0;mso-width-relative:margin;mso-height-relative:margin;v-text-anchor:top" o:gfxdata="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" stroked="f">
                 <v:textbox>
@@ -12050,7 +12050,7 @@
               </wp:anchor>
             </w:drawing>
           </mc:Choice>
-          <mc:Fallback>
+          <mc:Fallback xmlns:w16se="http://schemas.microsoft.com/office/word/2015/wordml/symex" xmlns:cx5="http://schemas.microsoft.com/office/drawing/2016/5/11/chartex" xmlns:cx4="http://schemas.microsoft.com/office/drawing/2016/5/10/chartex" xmlns:cx3="http://schemas.microsoft.com/office/drawing/2016/5/9/chartex" xmlns:cx2="http://schemas.microsoft.com/office/drawing/2015/10/21/chartex" xmlns:cx1="http://schemas.microsoft.com/office/drawing/2015/9/8/chartex" xmlns:cx="http://schemas.microsoft.com/office/drawing/2014/chartex">
             <w:pict>
               <v:shape w14:anchorId="0C6C9F34" id="_x0000_s1085" type="#_x0000_t202" style="position:absolute;left:0;text-align:left;margin-left:123pt;margin-top:157.25pt;width:21.75pt;height:22.5pt;z-index:251764736;visibility:visible;mso-wrap-style:square;mso-width-percent:0;mso-height-percent:0;mso-wrap-distance-left:9pt;mso-wrap-distance-top:3.6pt;mso-wrap-distance-right:9pt;mso-wrap-distance-bottom:3.6pt;mso-position-horizontal:absolute;mso-position-horizontal-relative:text;mso-position-vertical:absolute;mso-position-vertical-relative:text;mso-width-percent:0;mso-height-percent:0;mso-width-relative:margin;mso-height-relative:margin;v-text-anchor:top" o:gfxdata="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" stroked="f">
                 <v:textbox>
@@ -12138,7 +12138,7 @@
               </wp:anchor>
             </w:drawing>
           </mc:Choice>
-          <mc:Fallback>
+          <mc:Fallback xmlns:w16se="http://schemas.microsoft.com/office/word/2015/wordml/symex" xmlns:cx5="http://schemas.microsoft.com/office/drawing/2016/5/11/chartex" xmlns:cx4="http://schemas.microsoft.com/office/drawing/2016/5/10/chartex" xmlns:cx3="http://schemas.microsoft.com/office/drawing/2016/5/9/chartex" xmlns:cx2="http://schemas.microsoft.com/office/drawing/2015/10/21/chartex" xmlns:cx1="http://schemas.microsoft.com/office/drawing/2015/9/8/chartex" xmlns:cx="http://schemas.microsoft.com/office/drawing/2014/chartex">
             <w:pict>
               <v:shape w14:anchorId="10653F64" id="_x0000_s1086" type="#_x0000_t202" style="position:absolute;left:0;text-align:left;margin-left:158.25pt;margin-top:100.25pt;width:21.75pt;height:22.5pt;z-index:251763712;visibility:visible;mso-wrap-style:square;mso-width-percent:0;mso-height-percent:0;mso-wrap-distance-left:9pt;mso-wrap-distance-top:3.6pt;mso-wrap-distance-right:9pt;mso-wrap-distance-bottom:3.6pt;mso-position-horizontal:absolute;mso-position-horizontal-relative:text;mso-position-vertical:absolute;mso-position-vertical-relative:text;mso-width-percent:0;mso-height-percent:0;mso-width-relative:margin;mso-height-relative:margin;v-text-anchor:top" o:gfxdata="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" stroked="f">
                 <v:textbox>
@@ -12226,7 +12226,7 @@
               </wp:anchor>
             </w:drawing>
           </mc:Choice>
-          <mc:Fallback>
+          <mc:Fallback xmlns:w16se="http://schemas.microsoft.com/office/word/2015/wordml/symex" xmlns:cx5="http://schemas.microsoft.com/office/drawing/2016/5/11/chartex" xmlns:cx4="http://schemas.microsoft.com/office/drawing/2016/5/10/chartex" xmlns:cx3="http://schemas.microsoft.com/office/drawing/2016/5/9/chartex" xmlns:cx2="http://schemas.microsoft.com/office/drawing/2015/10/21/chartex" xmlns:cx1="http://schemas.microsoft.com/office/drawing/2015/9/8/chartex" xmlns:cx="http://schemas.microsoft.com/office/drawing/2014/chartex">
             <w:pict>
               <v:shape w14:anchorId="32F31AF4" id="_x0000_s1087" type="#_x0000_t202" style="position:absolute;left:0;text-align:left;margin-left:84.75pt;margin-top:56.75pt;width:21.75pt;height:22.5pt;z-index:251759616;visibility:visible;mso-wrap-style:square;mso-width-percent:0;mso-height-percent:0;mso-wrap-distance-left:9pt;mso-wrap-distance-top:3.6pt;mso-wrap-distance-right:9pt;mso-wrap-distance-bottom:3.6pt;mso-position-horizontal:absolute;mso-position-horizontal-relative:text;mso-position-vertical:absolute;mso-position-vertical-relative:text;mso-width-percent:0;mso-height-percent:0;mso-width-relative:margin;mso-height-relative:margin;v-text-anchor:top" o:gfxdata="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" stroked="f">
                 <v:textbox>
@@ -12314,7 +12314,7 @@
               </wp:anchor>
             </w:drawing>
           </mc:Choice>
-          <mc:Fallback>
+          <mc:Fallback xmlns:w16se="http://schemas.microsoft.com/office/word/2015/wordml/symex" xmlns:cx5="http://schemas.microsoft.com/office/drawing/2016/5/11/chartex" xmlns:cx4="http://schemas.microsoft.com/office/drawing/2016/5/10/chartex" xmlns:cx3="http://schemas.microsoft.com/office/drawing/2016/5/9/chartex" xmlns:cx2="http://schemas.microsoft.com/office/drawing/2015/10/21/chartex" xmlns:cx1="http://schemas.microsoft.com/office/drawing/2015/9/8/chartex" xmlns:cx="http://schemas.microsoft.com/office/drawing/2014/chartex">
             <w:pict>
               <v:shape w14:anchorId="31987B1A" id="_x0000_s1088" type="#_x0000_t202" style="position:absolute;left:0;text-align:left;margin-left:39pt;margin-top:157.25pt;width:21.75pt;height:22.5pt;z-index:251761664;visibility:visible;mso-wrap-style:square;mso-width-percent:0;mso-height-percent:0;mso-wrap-distance-left:9pt;mso-wrap-distance-top:3.6pt;mso-wrap-distance-right:9pt;mso-wrap-distance-bottom:3.6pt;mso-position-horizontal:absolute;mso-position-horizontal-relative:text;mso-position-vertical:absolute;mso-position-vertical-relative:text;mso-width-percent:0;mso-height-percent:0;mso-width-relative:margin;mso-height-relative:margin;v-text-anchor:top" o:gfxdata="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" stroked="f">
                 <v:textbox>
@@ -12402,7 +12402,7 @@
               </wp:anchor>
             </w:drawing>
           </mc:Choice>
-          <mc:Fallback>
+          <mc:Fallback xmlns:w16se="http://schemas.microsoft.com/office/word/2015/wordml/symex" xmlns:cx5="http://schemas.microsoft.com/office/drawing/2016/5/11/chartex" xmlns:cx4="http://schemas.microsoft.com/office/drawing/2016/5/10/chartex" xmlns:cx3="http://schemas.microsoft.com/office/drawing/2016/5/9/chartex" xmlns:cx2="http://schemas.microsoft.com/office/drawing/2015/10/21/chartex" xmlns:cx1="http://schemas.microsoft.com/office/drawing/2015/9/8/chartex" xmlns:cx="http://schemas.microsoft.com/office/drawing/2014/chartex">
             <w:pict>
               <v:shape w14:anchorId="30A7EAE3" id="_x0000_s1089" type="#_x0000_t202" style="position:absolute;left:0;text-align:left;margin-left:12pt;margin-top:101.75pt;width:21.75pt;height:22.5pt;z-index:251758592;visibility:visible;mso-wrap-style:square;mso-width-percent:0;mso-height-percent:0;mso-wrap-distance-left:9pt;mso-wrap-distance-top:3.6pt;mso-wrap-distance-right:9pt;mso-wrap-distance-bottom:3.6pt;mso-position-horizontal:absolute;mso-position-horizontal-relative:text;mso-position-vertical:absolute;mso-position-vertical-relative:text;mso-width-percent:0;mso-height-percent:0;mso-width-relative:margin;mso-height-relative:margin;v-text-anchor:top" o:gfxdata="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" stroked="f">
                 <v:textbox>
@@ -12494,7 +12494,7 @@
                                           </pic:cNvPicPr>
                                         </pic:nvPicPr>
                                         <pic:blipFill>
-                                          <a:blip r:embed="rId8">
+                                          <a:blip r:embed="rId7">
                                             <a:extLst>
                                               <a:ext uri="{28A0092B-C50C-407E-A947-70E740481C1C}">
                                                 <a14:useLocalDpi xmlns:a14="http://schemas.microsoft.com/office/drawing/2010/main" val="0"/>
@@ -12543,7 +12543,7 @@
               </wp:anchor>
             </w:drawing>
           </mc:Choice>
-          <mc:Fallback>
+          <mc:Fallback xmlns:w16se="http://schemas.microsoft.com/office/word/2015/wordml/symex" xmlns:cx5="http://schemas.microsoft.com/office/drawing/2016/5/11/chartex" xmlns:cx4="http://schemas.microsoft.com/office/drawing/2016/5/10/chartex" xmlns:cx3="http://schemas.microsoft.com/office/drawing/2016/5/9/chartex" xmlns:cx2="http://schemas.microsoft.com/office/drawing/2015/10/21/chartex" xmlns:cx1="http://schemas.microsoft.com/office/drawing/2015/9/8/chartex" xmlns:cx="http://schemas.microsoft.com/office/drawing/2014/chartex">
             <w:pict>
               <v:shape w14:anchorId="323B9B8B" id="_x0000_s1090" type="#_x0000_t202" style="position:absolute;left:0;text-align:left;margin-left:63.75pt;margin-top:96.6pt;width:21.75pt;height:22.5pt;z-index:251760640;visibility:visible;mso-wrap-style:square;mso-width-percent:0;mso-height-percent:0;mso-wrap-distance-left:9pt;mso-wrap-distance-top:3.6pt;mso-wrap-distance-right:9pt;mso-wrap-distance-bottom:3.6pt;mso-position-horizontal:absolute;mso-position-horizontal-relative:text;mso-position-vertical:absolute;mso-position-vertical-relative:text;mso-width-percent:0;mso-height-percent:0;mso-width-relative:margin;mso-height-relative:margin;v-text-anchor:top" o:gfxdata="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" stroked="f">
                 <v:textbox>
@@ -12684,7 +12684,7 @@
               </wp:anchor>
             </w:drawing>
           </mc:Choice>
-          <mc:Fallback>
+          <mc:Fallback xmlns:w16se="http://schemas.microsoft.com/office/word/2015/wordml/symex" xmlns:cx5="http://schemas.microsoft.com/office/drawing/2016/5/11/chartex" xmlns:cx4="http://schemas.microsoft.com/office/drawing/2016/5/10/chartex" xmlns:cx3="http://schemas.microsoft.com/office/drawing/2016/5/9/chartex" xmlns:cx2="http://schemas.microsoft.com/office/drawing/2015/10/21/chartex" xmlns:cx1="http://schemas.microsoft.com/office/drawing/2015/9/8/chartex" xmlns:cx="http://schemas.microsoft.com/office/drawing/2014/chartex">
             <w:pict>
               <v:shape w14:anchorId="0B323744" id="_x0000_s1091" type="#_x0000_t202" style="position:absolute;left:0;text-align:left;margin-left:94.5pt;margin-top:101pt;width:21.75pt;height:22.5pt;z-index:251762688;visibility:visible;mso-wrap-style:square;mso-width-percent:0;mso-height-percent:0;mso-wrap-distance-left:9pt;mso-wrap-distance-top:3.6pt;mso-wrap-distance-right:9pt;mso-wrap-distance-bottom:3.6pt;mso-position-horizontal:absolute;mso-position-horizontal-relative:text;mso-position-vertical:absolute;mso-position-vertical-relative:text;mso-width-percent:0;mso-height-percent:0;mso-width-relative:margin;mso-height-relative:margin;v-text-anchor:top" o:gfxdata="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" stroked="f">
                 <v:textbox>
@@ -12783,7 +12783,7 @@
               </wp:anchor>
             </w:drawing>
           </mc:Choice>
-          <mc:Fallback>
+          <mc:Fallback xmlns:w16se="http://schemas.microsoft.com/office/word/2015/wordml/symex" xmlns:cx5="http://schemas.microsoft.com/office/drawing/2016/5/11/chartex" xmlns:cx4="http://schemas.microsoft.com/office/drawing/2016/5/10/chartex" xmlns:cx3="http://schemas.microsoft.com/office/drawing/2016/5/9/chartex" xmlns:cx2="http://schemas.microsoft.com/office/drawing/2015/10/21/chartex" xmlns:cx1="http://schemas.microsoft.com/office/drawing/2015/9/8/chartex" xmlns:cx="http://schemas.microsoft.com/office/drawing/2014/chartex">
             <w:pict>
               <v:oval w14:anchorId="3E83F68A" id="Oval 267" o:spid="_x0000_s1092" style="position:absolute;left:0;text-align:left;margin-left:191.25pt;margin-top:44.85pt;width:40.5pt;height:29.25pt;z-index:251771904;visibility:visible;mso-wrap-style:square;mso-width-percent:0;mso-height-percent:0;mso-wrap-distance-left:9pt;mso-wrap-distance-top:0;mso-wrap-distance-right:9pt;mso-wrap-distance-bottom:0;mso-position-horizontal:absolute;mso-position-horizontal-relative:text;mso-position-vertical:absolute;mso-position-vertical-relative:text;mso-width-percent:0;mso-height-percent:0;mso-width-relative:margin;mso-height-relative:margin;v-text-anchor:middle" o:gfxdata="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" fillcolor="#5b9bd5 [3204]" strokecolor="#1f4d78 [1604]" strokeweight="1pt">
                 <v:stroke joinstyle="miter"/>
@@ -12870,7 +12870,7 @@
               </wp:anchor>
             </w:drawing>
           </mc:Choice>
-          <mc:Fallback>
+          <mc:Fallback xmlns:w16se="http://schemas.microsoft.com/office/word/2015/wordml/symex" xmlns:cx5="http://schemas.microsoft.com/office/drawing/2016/5/11/chartex" xmlns:cx4="http://schemas.microsoft.com/office/drawing/2016/5/10/chartex" xmlns:cx3="http://schemas.microsoft.com/office/drawing/2016/5/9/chartex" xmlns:cx2="http://schemas.microsoft.com/office/drawing/2015/10/21/chartex" xmlns:cx1="http://schemas.microsoft.com/office/drawing/2015/9/8/chartex" xmlns:cx="http://schemas.microsoft.com/office/drawing/2014/chartex">
             <w:pict>
               <v:line w14:anchorId="46FB3CC9" id="Straight Connector 268" o:spid="_x0000_s1026" style="position:absolute;flip:y;z-index:251780096;visibility:visible;mso-wrap-style:square;mso-width-percent:0;mso-height-percent:0;mso-wrap-distance-left:9pt;mso-wrap-distance-top:0;mso-wrap-distance-right:9pt;mso-wrap-distance-bottom:0;mso-position-horizontal:absolute;mso-position-horizontal-relative:text;mso-position-vertical:absolute;mso-position-vertical-relative:text;mso-width-percent:0;mso-height-percent:0;mso-width-relative:margin;mso-height-relative:margin" from="156pt,64.25pt" to="196.5pt,74pt" o:gfxdata="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" strokecolor="#ed7d31 [3205]" strokeweight="2.25pt">
                 <v:stroke joinstyle="miter"/>
@@ -12945,7 +12945,7 @@
               </wp:anchor>
             </w:drawing>
           </mc:Choice>
-          <mc:Fallback>
+          <mc:Fallback xmlns:w16se="http://schemas.microsoft.com/office/word/2015/wordml/symex" xmlns:cx5="http://schemas.microsoft.com/office/drawing/2016/5/11/chartex" xmlns:cx4="http://schemas.microsoft.com/office/drawing/2016/5/10/chartex" xmlns:cx3="http://schemas.microsoft.com/office/drawing/2016/5/9/chartex" xmlns:cx2="http://schemas.microsoft.com/office/drawing/2015/10/21/chartex" xmlns:cx1="http://schemas.microsoft.com/office/drawing/2015/9/8/chartex" xmlns:cx="http://schemas.microsoft.com/office/drawing/2014/chartex">
             <w:pict>
               <v:line w14:anchorId="30CAA07A" id="Straight Connector 269" o:spid="_x0000_s1026" style="position:absolute;flip:y;z-index:251779072;visibility:visible;mso-wrap-style:square;mso-width-percent:0;mso-height-percent:0;mso-wrap-distance-left:9pt;mso-wrap-distance-top:0;mso-wrap-distance-right:9pt;mso-wrap-distance-bottom:0;mso-position-horizontal:absolute;mso-position-horizontal-relative:text;mso-position-vertical:absolute;mso-position-vertical-relative:text;mso-width-percent:0;mso-height-percent:0;mso-width-relative:margin;mso-height-relative:margin" from="69pt,74pt" to="116.25pt,74pt" o:gfxdata="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" strokecolor="#ed7d31 [3205]" strokeweight="2.25pt">
                 <v:stroke joinstyle="miter"/>
@@ -13020,7 +13020,7 @@
               </wp:anchor>
             </w:drawing>
           </mc:Choice>
-          <mc:Fallback>
+          <mc:Fallback xmlns:w16se="http://schemas.microsoft.com/office/word/2015/wordml/symex" xmlns:cx5="http://schemas.microsoft.com/office/drawing/2016/5/11/chartex" xmlns:cx4="http://schemas.microsoft.com/office/drawing/2016/5/10/chartex" xmlns:cx3="http://schemas.microsoft.com/office/drawing/2016/5/9/chartex" xmlns:cx2="http://schemas.microsoft.com/office/drawing/2015/10/21/chartex" xmlns:cx1="http://schemas.microsoft.com/office/drawing/2015/9/8/chartex" xmlns:cx="http://schemas.microsoft.com/office/drawing/2014/chartex">
             <w:pict>
               <v:line w14:anchorId="194B9A42" id="Straight Connector 270" o:spid="_x0000_s1026" style="position:absolute;flip:y;z-index:251778048;visibility:visible;mso-wrap-style:square;mso-width-percent:0;mso-height-percent:0;mso-wrap-distance-left:9pt;mso-wrap-distance-top:0;mso-wrap-distance-right:9pt;mso-wrap-distance-bottom:0;mso-position-horizontal:absolute;mso-position-horizontal-relative:text;mso-position-vertical:absolute;mso-position-vertical-relative:text;mso-width-percent:0;mso-height-percent:0;mso-width-relative:margin;mso-height-relative:margin" from="109.5pt,157.25pt" to="156.75pt,157.25pt" o:gfxdata="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" strokecolor="#ed7d31 [3205]" strokeweight="2.25pt">
                 <v:stroke joinstyle="miter"/>
@@ -13095,7 +13095,7 @@
               </wp:anchor>
             </w:drawing>
           </mc:Choice>
-          <mc:Fallback>
+          <mc:Fallback xmlns:w16se="http://schemas.microsoft.com/office/word/2015/wordml/symex" xmlns:cx5="http://schemas.microsoft.com/office/drawing/2016/5/11/chartex" xmlns:cx4="http://schemas.microsoft.com/office/drawing/2016/5/10/chartex" xmlns:cx3="http://schemas.microsoft.com/office/drawing/2016/5/9/chartex" xmlns:cx2="http://schemas.microsoft.com/office/drawing/2015/10/21/chartex" xmlns:cx1="http://schemas.microsoft.com/office/drawing/2015/9/8/chartex" xmlns:cx="http://schemas.microsoft.com/office/drawing/2014/chartex">
             <w:pict>
               <v:line w14:anchorId="41B7ED6C" id="Straight Connector 271" o:spid="_x0000_s1026" style="position:absolute;flip:y;z-index:251777024;visibility:visible;mso-wrap-style:square;mso-width-percent:0;mso-height-percent:0;mso-wrap-distance-left:9pt;mso-wrap-distance-top:0;mso-wrap-distance-right:9pt;mso-wrap-distance-bottom:0;mso-position-horizontal:absolute;mso-position-horizontal-relative:text;mso-position-vertical:absolute;mso-position-vertical-relative:text;mso-width-percent:0;mso-height-percent:0;mso-width-relative:margin;mso-height-relative:margin" from="33.75pt,157.2pt" to="69pt,157.2pt" o:gfxdata="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" strokecolor="#ed7d31 [3205]" strokeweight="2.25pt">
                 <v:stroke joinstyle="miter"/>
@@ -13167,7 +13167,7 @@
               </wp:anchor>
             </w:drawing>
           </mc:Choice>
-          <mc:Fallback>
+          <mc:Fallback xmlns:w16se="http://schemas.microsoft.com/office/word/2015/wordml/symex" xmlns:cx5="http://schemas.microsoft.com/office/drawing/2016/5/11/chartex" xmlns:cx4="http://schemas.microsoft.com/office/drawing/2016/5/10/chartex" xmlns:cx3="http://schemas.microsoft.com/office/drawing/2016/5/9/chartex" xmlns:cx2="http://schemas.microsoft.com/office/drawing/2015/10/21/chartex" xmlns:cx1="http://schemas.microsoft.com/office/drawing/2015/9/8/chartex" xmlns:cx="http://schemas.microsoft.com/office/drawing/2014/chartex">
             <w:pict>
               <v:line w14:anchorId="080AD922" id="Straight Connector 272" o:spid="_x0000_s1026" style="position:absolute;flip:y;z-index:251772928;visibility:visible;mso-wrap-style:square;mso-width-percent:0;mso-height-percent:0;mso-wrap-distance-left:9pt;mso-wrap-distance-top:0;mso-wrap-distance-right:9pt;mso-wrap-distance-bottom:0;mso-position-horizontal:absolute;mso-position-horizontal-relative:text;mso-position-vertical:absolute;mso-position-vertical-relative:text;mso-width-percent:0;mso-height-percent:0;mso-width-relative:margin;mso-height-relative:margin" from="19.5pt,87.5pt" to="47.25pt,140.75pt" o:gfxdata="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" strokecolor="#ed7d31 [3205]" strokeweight="2.25pt">
                 <v:stroke joinstyle="miter"/>
@@ -13242,7 +13242,7 @@
               </wp:anchor>
             </w:drawing>
           </mc:Choice>
-          <mc:Fallback>
+          <mc:Fallback xmlns:w16se="http://schemas.microsoft.com/office/word/2015/wordml/symex" xmlns:cx5="http://schemas.microsoft.com/office/drawing/2016/5/11/chartex" xmlns:cx4="http://schemas.microsoft.com/office/drawing/2016/5/10/chartex" xmlns:cx3="http://schemas.microsoft.com/office/drawing/2016/5/9/chartex" xmlns:cx2="http://schemas.microsoft.com/office/drawing/2015/10/21/chartex" xmlns:cx1="http://schemas.microsoft.com/office/drawing/2015/9/8/chartex" xmlns:cx="http://schemas.microsoft.com/office/drawing/2014/chartex">
             <w:pict>
               <v:line w14:anchorId="2B5D2FE2" id="Straight Connector 273" o:spid="_x0000_s1026" style="position:absolute;flip:x y;z-index:251776000;visibility:visible;mso-wrap-style:square;mso-width-percent:0;mso-height-percent:0;mso-wrap-distance-left:9pt;mso-wrap-distance-top:0;mso-wrap-distance-right:9pt;mso-wrap-distance-bottom:0;mso-position-horizontal:absolute;mso-position-horizontal-relative:text;mso-position-vertical:absolute;mso-position-vertical-relative:text;mso-width-percent:0;mso-height-percent:0;mso-width-relative:margin;mso-height-relative:margin" from="60.75pt,87.5pt" to="81.75pt,145.25pt" o:gfxdata="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" strokecolor="#5b9bd5 [3204]" strokeweight="2.25pt">
                 <v:stroke joinstyle="miter"/>
@@ -13332,7 +13332,7 @@
               </wp:anchor>
             </w:drawing>
           </mc:Choice>
-          <mc:Fallback>
+          <mc:Fallback xmlns:w16se="http://schemas.microsoft.com/office/word/2015/wordml/symex" xmlns:cx5="http://schemas.microsoft.com/office/drawing/2016/5/11/chartex" xmlns:cx4="http://schemas.microsoft.com/office/drawing/2016/5/10/chartex" xmlns:cx3="http://schemas.microsoft.com/office/drawing/2016/5/9/chartex" xmlns:cx2="http://schemas.microsoft.com/office/drawing/2015/10/21/chartex" xmlns:cx1="http://schemas.microsoft.com/office/drawing/2015/9/8/chartex" xmlns:cx="http://schemas.microsoft.com/office/drawing/2014/chartex">
             <w:pict>
               <v:oval w14:anchorId="2CC2587A" id="Oval 274" o:spid="_x0000_s1093" style="position:absolute;left:0;text-align:left;margin-left:116.25pt;margin-top:59.2pt;width:40.5pt;height:29.25pt;z-index:251767808;visibility:visible;mso-wrap-style:square;mso-width-percent:0;mso-height-percent:0;mso-wrap-distance-left:9pt;mso-wrap-distance-top:0;mso-wrap-distance-right:9pt;mso-wrap-distance-bottom:0;mso-position-horizontal:absolute;mso-position-horizontal-relative:text;mso-position-vertical:absolute;mso-position-vertical-relative:text;mso-width-percent:0;mso-height-percent:0;mso-width-relative:margin;mso-height-relative:margin;v-text-anchor:middle" o:gfxdata="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" fillcolor="#5b9bd5 [3204]" strokecolor="#1f4d78 [1604]" strokeweight="1pt">
                 <v:stroke joinstyle="miter"/>
@@ -13415,7 +13415,7 @@
               </wp:anchor>
             </w:drawing>
           </mc:Choice>
-          <mc:Fallback>
+          <mc:Fallback xmlns:w16se="http://schemas.microsoft.com/office/word/2015/wordml/symex" xmlns:cx5="http://schemas.microsoft.com/office/drawing/2016/5/11/chartex" xmlns:cx4="http://schemas.microsoft.com/office/drawing/2016/5/10/chartex" xmlns:cx3="http://schemas.microsoft.com/office/drawing/2016/5/9/chartex" xmlns:cx2="http://schemas.microsoft.com/office/drawing/2015/10/21/chartex" xmlns:cx1="http://schemas.microsoft.com/office/drawing/2015/9/8/chartex" xmlns:cx="http://schemas.microsoft.com/office/drawing/2014/chartex">
             <w:pict>
               <v:line w14:anchorId="6AF96AB1" id="Straight Connector 275" o:spid="_x0000_s1026" style="position:absolute;flip:y;z-index:251773952;visibility:visible;mso-wrap-style:square;mso-width-percent:0;mso-height-percent:0;mso-wrap-distance-left:9pt;mso-wrap-distance-top:0;mso-wrap-distance-right:9pt;mso-wrap-distance-bottom:0;mso-position-horizontal:absolute;mso-position-horizontal-relative:text;mso-position-vertical:absolute;mso-position-vertical-relative:text;mso-width-percent:0;mso-height-percent:0;mso-width-relative:margin;mso-height-relative:margin" from="99pt,87.5pt" to="126.75pt,145.25pt" o:gfxdata="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" strokecolor="#5b9bd5 [3204]" strokeweight="2.25pt">
                 <v:stroke joinstyle="miter"/>
@@ -13490,7 +13490,7 @@
               </wp:anchor>
             </w:drawing>
           </mc:Choice>
-          <mc:Fallback>
+          <mc:Fallback xmlns:w16se="http://schemas.microsoft.com/office/word/2015/wordml/symex" xmlns:cx5="http://schemas.microsoft.com/office/drawing/2016/5/11/chartex" xmlns:cx4="http://schemas.microsoft.com/office/drawing/2016/5/10/chartex" xmlns:cx3="http://schemas.microsoft.com/office/drawing/2016/5/9/chartex" xmlns:cx2="http://schemas.microsoft.com/office/drawing/2015/10/21/chartex" xmlns:cx1="http://schemas.microsoft.com/office/drawing/2015/9/8/chartex" xmlns:cx="http://schemas.microsoft.com/office/drawing/2014/chartex">
             <w:pict>
               <v:line w14:anchorId="432F0480" id="Straight Connector 276" o:spid="_x0000_s1026" style="position:absolute;flip:x y;z-index:251774976;visibility:visible;mso-wrap-style:square;mso-width-percent:0;mso-height-percent:0;mso-wrap-distance-left:9pt;mso-wrap-distance-top:0;mso-wrap-distance-right:9pt;mso-wrap-distance-bottom:0;mso-position-horizontal:absolute;mso-position-horizontal-relative:text;mso-position-vertical:absolute;mso-position-vertical-relative:text;mso-width-percent:0;mso-height-percent:0;mso-width-relative:margin;mso-height-relative:margin" from="149.25pt,83.75pt" to="170.25pt,141.5pt" o:gfxdata="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" strokecolor="#5b9bd5 [3204]" strokeweight="2.25pt">
                 <v:stroke joinstyle="miter"/>
@@ -13580,7 +13580,7 @@
               </wp:anchor>
             </w:drawing>
           </mc:Choice>
-          <mc:Fallback>
+          <mc:Fallback xmlns:w16se="http://schemas.microsoft.com/office/word/2015/wordml/symex" xmlns:cx5="http://schemas.microsoft.com/office/drawing/2016/5/11/chartex" xmlns:cx4="http://schemas.microsoft.com/office/drawing/2016/5/10/chartex" xmlns:cx3="http://schemas.microsoft.com/office/drawing/2016/5/9/chartex" xmlns:cx2="http://schemas.microsoft.com/office/drawing/2015/10/21/chartex" xmlns:cx1="http://schemas.microsoft.com/office/drawing/2015/9/8/chartex" xmlns:cx="http://schemas.microsoft.com/office/drawing/2014/chartex">
             <w:pict>
               <v:oval w14:anchorId="5B50AC5D" id="Oval 277" o:spid="_x0000_s1094" style="position:absolute;left:0;text-align:left;margin-left:69pt;margin-top:141.6pt;width:40.5pt;height:29.25pt;z-index:251769856;visibility:visible;mso-wrap-style:square;mso-width-percent:0;mso-height-percent:0;mso-wrap-distance-left:9pt;mso-wrap-distance-top:0;mso-wrap-distance-right:9pt;mso-wrap-distance-bottom:0;mso-position-horizontal:absolute;mso-position-horizontal-relative:text;mso-position-vertical:absolute;mso-position-vertical-relative:text;mso-width-percent:0;mso-height-percent:0;mso-width-relative:margin;mso-height-relative:margin;v-text-anchor:middle" o:gfxdata="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" fillcolor="#5b9bd5 [3204]" strokecolor="#1f4d78 [1604]" strokeweight="1pt">
                 <v:stroke joinstyle="miter"/>
@@ -13682,7 +13682,7 @@
               </wp:anchor>
             </w:drawing>
           </mc:Choice>
-          <mc:Fallback>
+          <mc:Fallback xmlns:w16se="http://schemas.microsoft.com/office/word/2015/wordml/symex" xmlns:cx5="http://schemas.microsoft.com/office/drawing/2016/5/11/chartex" xmlns:cx4="http://schemas.microsoft.com/office/drawing/2016/5/10/chartex" xmlns:cx3="http://schemas.microsoft.com/office/drawing/2016/5/9/chartex" xmlns:cx2="http://schemas.microsoft.com/office/drawing/2015/10/21/chartex" xmlns:cx1="http://schemas.microsoft.com/office/drawing/2015/9/8/chartex" xmlns:cx="http://schemas.microsoft.com/office/drawing/2014/chartex">
             <w:pict>
               <v:oval w14:anchorId="039E5613" id="Oval 278" o:spid="_x0000_s1095" style="position:absolute;left:0;text-align:left;margin-left:156pt;margin-top:141.6pt;width:40.5pt;height:29.25pt;z-index:251770880;visibility:visible;mso-wrap-style:square;mso-width-percent:0;mso-height-percent:0;mso-wrap-distance-left:9pt;mso-wrap-distance-top:0;mso-wrap-distance-right:9pt;mso-wrap-distance-bottom:0;mso-position-horizontal:absolute;mso-position-horizontal-relative:text;mso-position-vertical:absolute;mso-position-vertical-relative:text;mso-width-percent:0;mso-height-percent:0;mso-width-relative:margin;mso-height-relative:margin;v-text-anchor:middle" o:gfxdata="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" fillcolor="#5b9bd5 [3204]" strokecolor="#1f4d78 [1604]" strokeweight="1pt">
                 <v:stroke joinstyle="miter"/>
@@ -13784,7 +13784,7 @@
               </wp:anchor>
             </w:drawing>
           </mc:Choice>
-          <mc:Fallback>
+          <mc:Fallback xmlns:w16se="http://schemas.microsoft.com/office/word/2015/wordml/symex" xmlns:cx5="http://schemas.microsoft.com/office/drawing/2016/5/11/chartex" xmlns:cx4="http://schemas.microsoft.com/office/drawing/2016/5/10/chartex" xmlns:cx3="http://schemas.microsoft.com/office/drawing/2016/5/9/chartex" xmlns:cx2="http://schemas.microsoft.com/office/drawing/2015/10/21/chartex" xmlns:cx1="http://schemas.microsoft.com/office/drawing/2015/9/8/chartex" xmlns:cx="http://schemas.microsoft.com/office/drawing/2014/chartex">
             <w:pict>
               <v:oval w14:anchorId="27A8E245" id="Oval 279" o:spid="_x0000_s1096" style="position:absolute;left:0;text-align:left;margin-left:33.75pt;margin-top:58.45pt;width:40.5pt;height:29.25pt;z-index:251766784;visibility:visible;mso-wrap-style:square;mso-width-percent:0;mso-height-percent:0;mso-wrap-distance-left:9pt;mso-wrap-distance-top:0;mso-wrap-distance-right:9pt;mso-wrap-distance-bottom:0;mso-position-horizontal:absolute;mso-position-horizontal-relative:text;mso-position-vertical:absolute;mso-position-vertical-relative:text;mso-width-percent:0;mso-height-percent:0;mso-width-relative:margin;mso-height-relative:margin;v-text-anchor:middle" o:gfxdata="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" fillcolor="#5b9bd5 [3204]" strokecolor="#1f4d78 [1604]" strokeweight="1pt">
                 <v:stroke joinstyle="miter"/>
@@ -13886,7 +13886,7 @@
               </wp:anchor>
             </w:drawing>
           </mc:Choice>
-          <mc:Fallback>
+          <mc:Fallback xmlns:w16se="http://schemas.microsoft.com/office/word/2015/wordml/symex" xmlns:cx5="http://schemas.microsoft.com/office/drawing/2016/5/11/chartex" xmlns:cx4="http://schemas.microsoft.com/office/drawing/2016/5/10/chartex" xmlns:cx3="http://schemas.microsoft.com/office/drawing/2016/5/9/chartex" xmlns:cx2="http://schemas.microsoft.com/office/drawing/2015/10/21/chartex" xmlns:cx1="http://schemas.microsoft.com/office/drawing/2015/9/8/chartex" xmlns:cx="http://schemas.microsoft.com/office/drawing/2014/chartex">
             <w:pict>
               <v:oval w14:anchorId="53608144" id="Oval 280" o:spid="_x0000_s1097" style="position:absolute;left:0;text-align:left;margin-left:-6.75pt;margin-top:141.6pt;width:40.5pt;height:29.25pt;z-index:251768832;visibility:visible;mso-wrap-style:square;mso-width-percent:0;mso-height-percent:0;mso-wrap-distance-left:9pt;mso-wrap-distance-top:0;mso-wrap-distance-right:9pt;mso-wrap-distance-bottom:0;mso-position-horizontal:absolute;mso-position-horizontal-relative:text;mso-position-vertical:absolute;mso-position-vertical-relative:text;mso-width-percent:0;mso-height-percent:0;mso-width-relative:margin;mso-height-relative:margin;v-text-anchor:middle" o:gfxdata="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" fillcolor="#5b9bd5 [3204]" strokecolor="#1f4d78 [1604]" strokeweight="1pt">
                 <v:stroke joinstyle="miter"/>
@@ -14473,12 +14473,14 @@
         </w:rPr>
         <w:t xml:space="preserve"> שמספר הפקטות יהיה זהה לא משנה באיזה מבנה של עץ נבחר.</w:t>
       </w:r>
-      <w:r>
-        <w:rPr>
-          <w:rtl/>
-        </w:rPr>
-        <w:br/>
-      </w:r>
+      <w:del w:id="0" w:author="user" w:date="2017-01-07T11:11:00Z">
+        <w:r>
+          <w:rPr>
+            <w:rtl/>
+          </w:rPr>
+          <w:br/>
+        </w:r>
+      </w:del>
     </w:p>
     <w:p>
       <w:pPr>
@@ -14488,7 +14490,8 @@
           <w:rtl/>
         </w:rPr>
       </w:pPr>
-      <w:commentRangeStart w:id="0"/>
+      <w:commentRangeStart w:id="1"/>
+      <w:commentRangeStart w:id="2"/>
       <w:r>
         <w:rPr>
           <w:rFonts w:hint="cs"/>
@@ -14496,14 +14499,23 @@
         </w:rPr>
         <w:t>שאלה 3</w:t>
       </w:r>
-      <w:commentRangeEnd w:id="0"/>
+      <w:commentRangeEnd w:id="1"/>
       <w:r>
         <w:rPr>
           <w:rStyle w:val="CommentReference"/>
           <w:rFonts w:asciiTheme="minorHAnsi" w:eastAsiaTheme="minorHAnsi" w:hAnsiTheme="minorHAnsi" w:cstheme="minorBidi"/>
           <w:color w:val="auto"/>
         </w:rPr>
-        <w:commentReference w:id="0"/>
+        <w:commentReference w:id="1"/>
+      </w:r>
+      <w:commentRangeEnd w:id="2"/>
+      <w:r>
+        <w:rPr>
+          <w:rStyle w:val="CommentReference"/>
+          <w:rFonts w:asciiTheme="minorHAnsi" w:eastAsiaTheme="minorHAnsi" w:hAnsiTheme="minorHAnsi" w:cstheme="minorBidi"/>
+          <w:color w:val="auto"/>
+        </w:rPr>
+        <w:commentReference w:id="2"/>
       </w:r>
     </w:p>
     <w:tbl>
@@ -14609,18 +14621,18 @@
               <w:jc w:val="center"/>
               <w:cnfStyle w:val="000000100000" w:firstRow="0" w:lastRow="0" w:firstColumn="0" w:lastColumn="0" w:oddVBand="0" w:evenVBand="0" w:oddHBand="1" w:evenHBand="0" w:firstRowFirstColumn="0" w:firstRowLastColumn="0" w:lastRowFirstColumn="0" w:lastRowLastColumn="0"/>
               <w:rPr>
-                <w:del w:id="1" w:author="Dor Mendil" w:date="2017-01-06T22:07:00Z"/>
+                <w:del w:id="3" w:author="Dor Mendil" w:date="2017-01-06T22:07:00Z"/>
               </w:rPr>
             </w:pPr>
             <w:r>
               <w:t>193.15.</w:t>
             </w:r>
-            <w:del w:id="2" w:author="Dor Mendil" w:date="2017-01-06T22:07:00Z">
+            <w:del w:id="4" w:author="Dor Mendil" w:date="2017-01-06T22:07:00Z">
               <w:r>
                 <w:delText>16</w:delText>
               </w:r>
             </w:del>
-            <w:ins w:id="3" w:author="Dor Mendil" w:date="2017-01-06T22:07:00Z">
+            <w:ins w:id="5" w:author="Dor Mendil" w:date="2017-01-06T22:07:00Z">
               <w:r>
                 <w:t>0</w:t>
               </w:r>
@@ -14628,17 +14640,17 @@
             <w:r>
               <w:t>.0/</w:t>
             </w:r>
-            <w:del w:id="4" w:author="Dor Mendil" w:date="2017-01-06T22:07:00Z">
+            <w:del w:id="6" w:author="Dor Mendil" w:date="2017-01-06T22:07:00Z">
               <w:r>
                 <w:delText xml:space="preserve">20 </w:delText>
               </w:r>
             </w:del>
-            <w:ins w:id="5" w:author="Dor Mendil" w:date="2017-01-06T22:08:00Z">
+            <w:ins w:id="7" w:author="Dor Mendil" w:date="2017-01-06T22:08:00Z">
               <w:r>
                 <w:t>19</w:t>
               </w:r>
             </w:ins>
-            <w:ins w:id="6" w:author="Dor Mendil" w:date="2017-01-06T22:07:00Z">
+            <w:ins w:id="8" w:author="Dor Mendil" w:date="2017-01-06T22:07:00Z">
               <w:r>
                 <w:t xml:space="preserve"> </w:t>
               </w:r>
@@ -14646,17 +14658,17 @@
             <w:r>
               <w:t>(</w:t>
             </w:r>
-            <w:ins w:id="7" w:author="Dor Mendil" w:date="2017-01-06T22:10:00Z">
+            <w:ins w:id="9" w:author="Dor Mendil" w:date="2017-01-06T22:10:00Z">
               <w:r>
                 <w:t>8192</w:t>
               </w:r>
             </w:ins>
-            <w:del w:id="8" w:author="Dor Mendil" w:date="2017-01-06T22:10:00Z">
+            <w:del w:id="10" w:author="Dor Mendil" w:date="2017-01-06T22:10:00Z">
               <w:r>
                 <w:delText>4096</w:delText>
               </w:r>
             </w:del>
-            <w:ins w:id="9" w:author="Dor Mendil" w:date="2017-01-06T21:43:00Z">
+            <w:ins w:id="11" w:author="Dor Mendil" w:date="2017-01-06T21:43:00Z">
               <w:r>
                 <w:t>-2</w:t>
               </w:r>
@@ -14664,7 +14676,7 @@
             <w:r>
               <w:t xml:space="preserve"> address)</w:t>
             </w:r>
-            <w:del w:id="10" w:author="Dor Mendil" w:date="2017-01-06T22:07:00Z">
+            <w:del w:id="12" w:author="Dor Mendil" w:date="2017-01-06T22:07:00Z">
               <w:r>
                 <w:delText xml:space="preserve"> </w:delText>
               </w:r>
@@ -14679,7 +14691,7 @@
               <w:jc w:val="center"/>
               <w:cnfStyle w:val="000000100000" w:firstRow="0" w:lastRow="0" w:firstColumn="0" w:lastColumn="0" w:oddVBand="0" w:evenVBand="0" w:oddHBand="1" w:evenHBand="0" w:firstRowFirstColumn="0" w:firstRowLastColumn="0" w:lastRowFirstColumn="0" w:lastRowLastColumn="0"/>
             </w:pPr>
-            <w:del w:id="11" w:author="Dor Mendil" w:date="2017-01-06T22:07:00Z">
+            <w:del w:id="13" w:author="Dor Mendil" w:date="2017-01-06T22:07:00Z">
               <w:r>
                 <w:delText>193.15.</w:delText>
               </w:r>
@@ -14734,12 +14746,12 @@
             <w:r>
               <w:t>193.15.</w:t>
             </w:r>
-            <w:del w:id="12" w:author="Dor Mendil" w:date="2017-01-06T22:08:00Z">
+            <w:del w:id="14" w:author="Dor Mendil" w:date="2017-01-06T22:08:00Z">
               <w:r>
                 <w:delText>48</w:delText>
               </w:r>
             </w:del>
-            <w:ins w:id="13" w:author="Dor Mendil" w:date="2017-01-06T22:08:00Z">
+            <w:ins w:id="15" w:author="Dor Mendil" w:date="2017-01-06T22:08:00Z">
               <w:r>
                 <w:t>32</w:t>
               </w:r>
@@ -14747,7 +14759,7 @@
             <w:r>
               <w:t>.0/20 (4096</w:t>
             </w:r>
-            <w:ins w:id="14" w:author="Dor Mendil" w:date="2017-01-06T21:43:00Z">
+            <w:ins w:id="16" w:author="Dor Mendil" w:date="2017-01-06T21:43:00Z">
               <w:r>
                 <w:t>-2</w:t>
               </w:r>
@@ -14799,12 +14811,12 @@
             <w:r>
               <w:t>193.15.</w:t>
             </w:r>
-            <w:del w:id="15" w:author="Dor Mendil" w:date="2017-01-06T22:09:00Z">
+            <w:del w:id="17" w:author="Dor Mendil" w:date="2017-01-06T22:09:00Z">
               <w:r>
                 <w:delText>72</w:delText>
               </w:r>
             </w:del>
-            <w:ins w:id="16" w:author="Dor Mendil" w:date="2017-01-06T22:09:00Z">
+            <w:ins w:id="18" w:author="Dor Mendil" w:date="2017-01-06T22:09:00Z">
               <w:r>
                 <w:t>48</w:t>
               </w:r>
@@ -14812,7 +14824,7 @@
             <w:r>
               <w:t>.0/21 (2048</w:t>
             </w:r>
-            <w:ins w:id="17" w:author="Dor Mendil" w:date="2017-01-06T21:43:00Z">
+            <w:ins w:id="19" w:author="Dor Mendil" w:date="2017-01-06T21:43:00Z">
               <w:r>
                 <w:t>-2</w:t>
               </w:r>
@@ -14858,18 +14870,18 @@
               <w:jc w:val="center"/>
               <w:cnfStyle w:val="000000000000" w:firstRow="0" w:lastRow="0" w:firstColumn="0" w:lastColumn="0" w:oddVBand="0" w:evenVBand="0" w:oddHBand="0" w:evenHBand="0" w:firstRowFirstColumn="0" w:firstRowLastColumn="0" w:lastRowFirstColumn="0" w:lastRowLastColumn="0"/>
               <w:rPr>
-                <w:ins w:id="18" w:author="Dor Mendil" w:date="2017-01-06T22:09:00Z"/>
+                <w:ins w:id="20" w:author="Dor Mendil" w:date="2017-01-06T22:09:00Z"/>
               </w:rPr>
             </w:pPr>
             <w:r>
               <w:t>193.15.</w:t>
             </w:r>
-            <w:del w:id="19" w:author="Dor Mendil" w:date="2017-01-06T22:09:00Z">
+            <w:del w:id="21" w:author="Dor Mendil" w:date="2017-01-06T22:09:00Z">
               <w:r>
                 <w:delText>80</w:delText>
               </w:r>
             </w:del>
-            <w:ins w:id="20" w:author="Dor Mendil" w:date="2017-01-06T22:09:00Z">
+            <w:ins w:id="22" w:author="Dor Mendil" w:date="2017-01-06T22:09:00Z">
               <w:r>
                 <w:t>56</w:t>
               </w:r>
@@ -14877,33 +14889,30 @@
             <w:r>
               <w:t>.0/</w:t>
             </w:r>
-            <w:del w:id="21" w:author="Dor Mendil" w:date="2017-01-06T22:08:00Z">
+            <w:del w:id="23" w:author="Dor Mendil" w:date="2017-01-06T22:08:00Z">
               <w:r>
                 <w:delText xml:space="preserve">20 </w:delText>
               </w:r>
             </w:del>
-            <w:ins w:id="22" w:author="Dor Mendil" w:date="2017-01-06T22:08:00Z">
+            <w:ins w:id="24" w:author="Dor Mendil" w:date="2017-01-06T22:08:00Z">
               <w:r>
-                <w:t>21</w:t>
-              </w:r>
-              <w:r>
-                <w:t xml:space="preserve"> </w:t>
+                <w:t xml:space="preserve">21 </w:t>
               </w:r>
             </w:ins>
             <w:r>
               <w:t>(</w:t>
             </w:r>
-            <w:ins w:id="23" w:author="Dor Mendil" w:date="2017-01-06T22:11:00Z">
+            <w:ins w:id="25" w:author="Dor Mendil" w:date="2017-01-06T22:11:00Z">
               <w:r>
                 <w:t>2048</w:t>
               </w:r>
             </w:ins>
-            <w:del w:id="24" w:author="Dor Mendil" w:date="2017-01-06T22:11:00Z">
+            <w:del w:id="26" w:author="Dor Mendil" w:date="2017-01-06T22:11:00Z">
               <w:r>
                 <w:delText>4096</w:delText>
               </w:r>
             </w:del>
-            <w:ins w:id="25" w:author="Dor Mendil" w:date="2017-01-06T21:43:00Z">
+            <w:ins w:id="27" w:author="Dor Mendil" w:date="2017-01-06T21:43:00Z">
               <w:r>
                 <w:t>-2</w:t>
               </w:r>
@@ -14918,42 +14927,20 @@
               <w:jc w:val="center"/>
               <w:cnfStyle w:val="000000000000" w:firstRow="0" w:lastRow="0" w:firstColumn="0" w:lastColumn="0" w:oddVBand="0" w:evenVBand="0" w:oddHBand="0" w:evenHBand="0" w:firstRowFirstColumn="0" w:firstRowLastColumn="0" w:lastRowFirstColumn="0" w:lastRowLastColumn="0"/>
               <w:rPr>
-                <w:ins w:id="26" w:author="Dor Mendil" w:date="2017-01-06T22:16:00Z"/>
+                <w:ins w:id="28" w:author="Dor Mendil" w:date="2017-01-06T22:16:00Z"/>
               </w:rPr>
-              <w:pPrChange w:id="27" w:author="Dor Mendil" w:date="2017-01-06T22:09:00Z">
-                <w:pPr>
-                  <w:bidi/>
-                  <w:jc w:val="center"/>
-                  <w:cnfStyle w:val="000000000000" w:firstRow="0" w:lastRow="0" w:firstColumn="0" w:lastColumn="0" w:oddVBand="0" w:evenVBand="0" w:oddHBand="0" w:evenHBand="0" w:firstRowFirstColumn="0" w:firstRowLastColumn="0" w:lastRowFirstColumn="0" w:lastRowLastColumn="0"/>
-                </w:pPr>
-              </w:pPrChange>
-            </w:pPr>
-            <w:ins w:id="28" w:author="Dor Mendil" w:date="2017-01-06T22:09:00Z">
+            </w:pPr>
+            <w:ins w:id="29" w:author="Dor Mendil" w:date="2017-01-06T22:09:00Z">
               <w:r>
-                <w:t>193.15.</w:t>
-              </w:r>
-              <w:r>
-                <w:t>64</w:t>
-              </w:r>
-              <w:r>
-                <w:t>.0/</w:t>
-              </w:r>
-              <w:r>
-                <w:t>18</w:t>
-              </w:r>
-              <w:r>
-                <w:t xml:space="preserve"> </w:t>
-              </w:r>
-              <w:r>
-                <w:t>(</w:t>
+                <w:t>193.15.64.0/18 (</w:t>
               </w:r>
             </w:ins>
-            <w:ins w:id="29" w:author="Dor Mendil" w:date="2017-01-06T22:11:00Z">
+            <w:ins w:id="30" w:author="Dor Mendil" w:date="2017-01-06T22:11:00Z">
               <w:r>
                 <w:t>16384</w:t>
               </w:r>
             </w:ins>
-            <w:ins w:id="30" w:author="Dor Mendil" w:date="2017-01-06T22:09:00Z">
+            <w:ins w:id="31" w:author="Dor Mendil" w:date="2017-01-06T22:09:00Z">
               <w:r>
                 <w:t>-2 address)</w:t>
               </w:r>
@@ -14965,16 +14952,8 @@
               <w:jc w:val="center"/>
               <w:cnfStyle w:val="000000000000" w:firstRow="0" w:lastRow="0" w:firstColumn="0" w:lastColumn="0" w:oddVBand="0" w:evenVBand="0" w:oddHBand="0" w:evenHBand="0" w:firstRowFirstColumn="0" w:firstRowLastColumn="0" w:lastRowFirstColumn="0" w:lastRowLastColumn="0"/>
               <w:rPr>
-                <w:rFonts w:hint="cs"/>
                 <w:rtl/>
               </w:rPr>
-              <w:pPrChange w:id="31" w:author="Dor Mendil" w:date="2017-01-06T22:16:00Z">
-                <w:pPr>
-                  <w:bidi/>
-                  <w:jc w:val="center"/>
-                  <w:cnfStyle w:val="000000000000" w:firstRow="0" w:lastRow="0" w:firstColumn="0" w:lastColumn="0" w:oddVBand="0" w:evenVBand="0" w:oddHBand="0" w:evenHBand="0" w:firstRowFirstColumn="0" w:firstRowLastColumn="0" w:lastRowFirstColumn="0" w:lastRowLastColumn="0"/>
-                </w:pPr>
-              </w:pPrChange>
             </w:pPr>
             <w:ins w:id="32" w:author="Dor Mendil" w:date="2017-01-06T22:16:00Z">
               <w:r>
@@ -14998,10 +14977,7 @@
             </w:ins>
             <w:ins w:id="36" w:author="Dor Mendil" w:date="2017-01-06T22:16:00Z">
               <w:r>
-                <w:t xml:space="preserve"> </w:t>
-              </w:r>
-              <w:r>
-                <w:t>(</w:t>
+                <w:t xml:space="preserve"> (</w:t>
               </w:r>
             </w:ins>
             <w:ins w:id="37" w:author="Dor Mendil" w:date="2017-01-06T22:18:00Z">
@@ -15021,30 +14997,10 @@
     <w:p>
       <w:pPr>
         <w:bidi/>
+        <w:rPr>
+          <w:del w:id="39" w:author="user" w:date="2017-01-07T11:11:00Z"/>
+        </w:rPr>
       </w:pPr>
-    </w:p>
-    <w:p>
-      <w:pPr>
-        <w:rPr>
-          <w:del w:id="39" w:author="Dor Mendil" w:date="2017-01-06T22:20:00Z"/>
-          <w:rFonts w:asciiTheme="majorHAnsi" w:eastAsiaTheme="majorEastAsia" w:hAnsiTheme="majorHAnsi" w:cstheme="majorBidi"/>
-          <w:color w:val="2E74B5" w:themeColor="accent1" w:themeShade="BF"/>
-          <w:sz w:val="26"/>
-          <w:szCs w:val="26"/>
-          <w:rtl/>
-        </w:rPr>
-      </w:pPr>
-      <w:bookmarkStart w:id="40" w:name="_GoBack"/>
-      <w:bookmarkEnd w:id="40"/>
-      <w:del w:id="41" w:author="Dor Mendil" w:date="2017-01-06T22:20:00Z">
-        <w:r>
-          <w:rPr>
-            <w:rtl/>
-          </w:rPr>
-          <w:lastRenderedPageBreak/>
-          <w:br w:type="page"/>
-        </w:r>
-      </w:del>
     </w:p>
     <w:p>
       <w:pPr>
@@ -15060,19 +15016,20 @@
           <w:noProof/>
           <w:rtl/>
         </w:rPr>
+        <w:lastRenderedPageBreak/>
         <w:drawing>
-          <wp:anchor distT="0" distB="0" distL="114300" distR="114300" simplePos="0" relativeHeight="251781120" behindDoc="0" locked="0" layoutInCell="1" allowOverlap="1" wp14:anchorId="71B2AB67" wp14:editId="6E668D32">
+          <wp:anchor distT="0" distB="0" distL="114300" distR="114300" simplePos="0" relativeHeight="251800576" behindDoc="0" locked="0" layoutInCell="1" allowOverlap="1" wp14:anchorId="7EDAD27E" wp14:editId="7188405F">
             <wp:simplePos x="0" y="0"/>
             <wp:positionH relativeFrom="column">
-              <wp:posOffset>-628650</wp:posOffset>
+              <wp:posOffset>-314325</wp:posOffset>
             </wp:positionH>
             <wp:positionV relativeFrom="paragraph">
-              <wp:posOffset>104775</wp:posOffset>
+              <wp:posOffset>228600</wp:posOffset>
             </wp:positionV>
-            <wp:extent cx="4271645" cy="4186555"/>
-            <wp:effectExtent l="0" t="0" r="0" b="4445"/>
+            <wp:extent cx="4181475" cy="3787775"/>
+            <wp:effectExtent l="0" t="0" r="9525" b="3175"/>
             <wp:wrapSquare wrapText="bothSides"/>
-            <wp:docPr id="9" name="Picture 9"/>
+            <wp:docPr id="281" name="Picture 281"/>
             <wp:cNvGraphicFramePr>
               <a:graphicFrameLocks xmlns:a="http://schemas.openxmlformats.org/drawingml/2006/main" noChangeAspect="1"/>
             </wp:cNvGraphicFramePr>
@@ -15101,7 +15058,7 @@
                   <pic:spPr bwMode="auto">
                     <a:xfrm>
                       <a:off x="0" y="0"/>
-                      <a:ext cx="4271645" cy="4186555"/>
+                      <a:ext cx="4181475" cy="3787775"/>
                     </a:xfrm>
                     <a:prstGeom prst="rect">
                       <a:avLst/>
@@ -15114,10 +15071,10 @@
                 </pic:pic>
               </a:graphicData>
             </a:graphic>
-            <wp14:sizeRelH relativeFrom="page">
+            <wp14:sizeRelH relativeFrom="margin">
               <wp14:pctWidth>0</wp14:pctWidth>
             </wp14:sizeRelH>
-            <wp14:sizeRelV relativeFrom="page">
+            <wp14:sizeRelV relativeFrom="margin">
               <wp14:pctHeight>0</wp14:pctHeight>
             </wp14:sizeRelV>
           </wp:anchor>
@@ -15184,1204 +15141,6 @@
           <w:rtl/>
         </w:rPr>
         <w:t>.</w:t>
-      </w:r>
-    </w:p>
-    <w:p>
-      <w:pPr>
-        <w:bidi/>
-        <w:rPr>
-          <w:rtl/>
-        </w:rPr>
-      </w:pPr>
-      <w:r>
-        <w:rPr>
-          <w:noProof/>
-        </w:rPr>
-        <mc:AlternateContent>
-          <mc:Choice Requires="wps">
-            <w:drawing>
-              <wp:anchor distT="45720" distB="45720" distL="114300" distR="114300" simplePos="0" relativeHeight="251789312" behindDoc="0" locked="0" layoutInCell="1" allowOverlap="1" wp14:anchorId="6F439DE3" wp14:editId="100D0EDF">
-                <wp:simplePos x="0" y="0"/>
-                <wp:positionH relativeFrom="column">
-                  <wp:posOffset>1685925</wp:posOffset>
-                </wp:positionH>
-                <wp:positionV relativeFrom="paragraph">
-                  <wp:posOffset>1484630</wp:posOffset>
-                </wp:positionV>
-                <wp:extent cx="1181100" cy="295275"/>
-                <wp:effectExtent l="0" t="0" r="0" b="0"/>
-                <wp:wrapSquare wrapText="bothSides"/>
-                <wp:docPr id="234" name="Text Box 2"/>
-                <wp:cNvGraphicFramePr>
-                  <a:graphicFrameLocks xmlns:a="http://schemas.openxmlformats.org/drawingml/2006/main"/>
-                </wp:cNvGraphicFramePr>
-                <a:graphic xmlns:a="http://schemas.openxmlformats.org/drawingml/2006/main">
-                  <a:graphicData uri="http://schemas.microsoft.com/office/word/2010/wordprocessingShape">
-                    <wps:wsp>
-                      <wps:cNvSpPr txBox="1">
-                        <a:spLocks noChangeArrowheads="1"/>
-                      </wps:cNvSpPr>
-                      <wps:spPr bwMode="auto">
-                        <a:xfrm>
-                          <a:off x="0" y="0"/>
-                          <a:ext cx="1181100" cy="295275"/>
-                        </a:xfrm>
-                        <a:prstGeom prst="rect">
-                          <a:avLst/>
-                        </a:prstGeom>
-                        <a:noFill/>
-                        <a:ln w="9525">
-                          <a:noFill/>
-                          <a:miter lim="800000"/>
-                          <a:headEnd/>
-                          <a:tailEnd/>
-                        </a:ln>
-                      </wps:spPr>
-                      <wps:txbx>
-                        <w:txbxContent>
-                          <w:p>
-                            <w:pPr>
-                              <w:rPr>
-                                <w:color w:val="385623" w:themeColor="accent6" w:themeShade="80"/>
-                                <w:sz w:val="24"/>
-                                <w:szCs w:val="24"/>
-                              </w:rPr>
-                            </w:pPr>
-                            <w:r>
-                              <w:rPr>
-                                <w:color w:val="385623" w:themeColor="accent6" w:themeShade="80"/>
-                                <w:sz w:val="24"/>
-                                <w:szCs w:val="24"/>
-                              </w:rPr>
-                              <w:t>130.132.10.</w:t>
-                            </w:r>
-                            <w:r>
-                              <w:rPr>
-                                <w:color w:val="385623" w:themeColor="accent6" w:themeShade="80"/>
-                                <w:sz w:val="24"/>
-                                <w:szCs w:val="24"/>
-                              </w:rPr>
-                              <w:t>2</w:t>
-                            </w:r>
-                          </w:p>
-                        </w:txbxContent>
-                      </wps:txbx>
-                      <wps:bodyPr rot="0" vert="horz" wrap="square" lIns="91440" tIns="45720" rIns="91440" bIns="45720" anchor="t" anchorCtr="0">
-                        <a:noAutofit/>
-                      </wps:bodyPr>
-                    </wps:wsp>
-                  </a:graphicData>
-                </a:graphic>
-                <wp14:sizeRelH relativeFrom="margin">
-                  <wp14:pctWidth>0</wp14:pctWidth>
-                </wp14:sizeRelH>
-                <wp14:sizeRelV relativeFrom="margin">
-                  <wp14:pctHeight>0</wp14:pctHeight>
-                </wp14:sizeRelV>
-              </wp:anchor>
-            </w:drawing>
-          </mc:Choice>
-          <mc:Fallback>
-            <w:pict>
-              <v:shape w14:anchorId="78B6F5A1" id="_x0000_s1098" type="#_x0000_t202" style="position:absolute;left:0;text-align:left;margin-left:132.75pt;margin-top:116.9pt;width:93pt;height:23.25pt;z-index:251789312;visibility:visible;mso-wrap-style:square;mso-width-percent:0;mso-height-percent:0;mso-wrap-distance-left:9pt;mso-wrap-distance-top:3.6pt;mso-wrap-distance-right:9pt;mso-wrap-distance-bottom:3.6pt;mso-position-horizontal:absolute;mso-position-horizontal-relative:text;mso-position-vertical:absolute;mso-position-vertical-relative:text;mso-width-percent:0;mso-height-percent:0;mso-width-relative:margin;mso-height-relative:margin;v-text-anchor:top" o:gfxdata="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" filled="f" stroked="f">
-                <v:textbox>
-                  <w:txbxContent>
-                    <w:p>
-                      <w:pPr>
-                        <w:rPr>
-                          <w:color w:val="385623" w:themeColor="accent6" w:themeShade="80"/>
-                          <w:sz w:val="24"/>
-                          <w:szCs w:val="24"/>
-                        </w:rPr>
-                      </w:pPr>
-                      <w:r>
-                        <w:rPr>
-                          <w:color w:val="385623" w:themeColor="accent6" w:themeShade="80"/>
-                          <w:sz w:val="24"/>
-                          <w:szCs w:val="24"/>
-                        </w:rPr>
-                        <w:t>130.132.10.</w:t>
-                      </w:r>
-                      <w:r>
-                        <w:rPr>
-                          <w:color w:val="385623" w:themeColor="accent6" w:themeShade="80"/>
-                          <w:sz w:val="24"/>
-                          <w:szCs w:val="24"/>
-                        </w:rPr>
-                        <w:t>2</w:t>
-                      </w:r>
-                    </w:p>
-                  </w:txbxContent>
-                </v:textbox>
-                <w10:wrap type="square"/>
-              </v:shape>
-            </w:pict>
-          </mc:Fallback>
-        </mc:AlternateContent>
-      </w:r>
-      <w:r>
-        <w:rPr>
-          <w:noProof/>
-        </w:rPr>
-        <mc:AlternateContent>
-          <mc:Choice Requires="wps">
-            <w:drawing>
-              <wp:anchor distT="45720" distB="45720" distL="114300" distR="114300" simplePos="0" relativeHeight="251791360" behindDoc="0" locked="0" layoutInCell="1" allowOverlap="1" wp14:anchorId="600028CC" wp14:editId="012A0543">
-                <wp:simplePos x="0" y="0"/>
-                <wp:positionH relativeFrom="column">
-                  <wp:posOffset>1590675</wp:posOffset>
-                </wp:positionH>
-                <wp:positionV relativeFrom="paragraph">
-                  <wp:posOffset>865505</wp:posOffset>
-                </wp:positionV>
-                <wp:extent cx="1181100" cy="295275"/>
-                <wp:effectExtent l="0" t="0" r="0" b="0"/>
-                <wp:wrapSquare wrapText="bothSides"/>
-                <wp:docPr id="258" name="Text Box 2"/>
-                <wp:cNvGraphicFramePr>
-                  <a:graphicFrameLocks xmlns:a="http://schemas.openxmlformats.org/drawingml/2006/main"/>
-                </wp:cNvGraphicFramePr>
-                <a:graphic xmlns:a="http://schemas.openxmlformats.org/drawingml/2006/main">
-                  <a:graphicData uri="http://schemas.microsoft.com/office/word/2010/wordprocessingShape">
-                    <wps:wsp>
-                      <wps:cNvSpPr txBox="1">
-                        <a:spLocks noChangeArrowheads="1"/>
-                      </wps:cNvSpPr>
-                      <wps:spPr bwMode="auto">
-                        <a:xfrm>
-                          <a:off x="0" y="0"/>
-                          <a:ext cx="1181100" cy="295275"/>
-                        </a:xfrm>
-                        <a:prstGeom prst="rect">
-                          <a:avLst/>
-                        </a:prstGeom>
-                        <a:noFill/>
-                        <a:ln w="9525">
-                          <a:noFill/>
-                          <a:miter lim="800000"/>
-                          <a:headEnd/>
-                          <a:tailEnd/>
-                        </a:ln>
-                      </wps:spPr>
-                      <wps:txbx>
-                        <w:txbxContent>
-                          <w:p>
-                            <w:pPr>
-                              <w:rPr>
-                                <w:color w:val="385623" w:themeColor="accent6" w:themeShade="80"/>
-                                <w:sz w:val="24"/>
-                                <w:szCs w:val="24"/>
-                              </w:rPr>
-                            </w:pPr>
-                            <w:r>
-                              <w:rPr>
-                                <w:color w:val="385623" w:themeColor="accent6" w:themeShade="80"/>
-                                <w:sz w:val="24"/>
-                                <w:szCs w:val="24"/>
-                              </w:rPr>
-                              <w:t>130.132.10.</w:t>
-                            </w:r>
-                            <w:r>
-                              <w:rPr>
-                                <w:color w:val="385623" w:themeColor="accent6" w:themeShade="80"/>
-                                <w:sz w:val="24"/>
-                                <w:szCs w:val="24"/>
-                              </w:rPr>
-                              <w:t>1</w:t>
-                            </w:r>
-                            <w:r>
-                              <w:rPr>
-                                <w:noProof/>
-                                <w:color w:val="385623" w:themeColor="accent6" w:themeShade="80"/>
-                                <w:sz w:val="24"/>
-                                <w:szCs w:val="24"/>
-                              </w:rPr>
-                              <w:drawing>
-                                <wp:inline distT="0" distB="0" distL="0" distR="0" wp14:anchorId="22495B2B" wp14:editId="733B384A">
-                                  <wp:extent cx="989330" cy="247333"/>
-                                  <wp:effectExtent l="0" t="0" r="0" b="0"/>
-                                  <wp:docPr id="287" name="Picture 287"/>
-                                  <wp:cNvGraphicFramePr>
-                                    <a:graphicFrameLocks xmlns:a="http://schemas.openxmlformats.org/drawingml/2006/main" noChangeAspect="1"/>
-                                  </wp:cNvGraphicFramePr>
-                                  <a:graphic xmlns:a="http://schemas.openxmlformats.org/drawingml/2006/main">
-                                    <a:graphicData uri="http://schemas.openxmlformats.org/drawingml/2006/picture">
-                                      <pic:pic xmlns:pic="http://schemas.openxmlformats.org/drawingml/2006/picture">
-                                        <pic:nvPicPr>
-                                          <pic:cNvPr id="0" name="Picture 2"/>
-                                          <pic:cNvPicPr>
-                                            <a:picLocks noChangeAspect="1" noChangeArrowheads="1"/>
-                                          </pic:cNvPicPr>
-                                        </pic:nvPicPr>
-                                        <pic:blipFill>
-                                          <a:blip r:embed="rId12">
-                                            <a:extLst>
-                                              <a:ext uri="{28A0092B-C50C-407E-A947-70E740481C1C}">
-                                                <a14:useLocalDpi xmlns:a14="http://schemas.microsoft.com/office/drawing/2010/main" val="0"/>
-                                              </a:ext>
-                                            </a:extLst>
-                                          </a:blip>
-                                          <a:srcRect/>
-                                          <a:stretch>
-                                            <a:fillRect/>
-                                          </a:stretch>
-                                        </pic:blipFill>
-                                        <pic:spPr bwMode="auto">
-                                          <a:xfrm>
-                                            <a:off x="0" y="0"/>
-                                            <a:ext cx="989330" cy="247333"/>
-                                          </a:xfrm>
-                                          <a:prstGeom prst="rect">
-                                            <a:avLst/>
-                                          </a:prstGeom>
-                                          <a:noFill/>
-                                          <a:ln>
-                                            <a:noFill/>
-                                          </a:ln>
-                                        </pic:spPr>
-                                      </pic:pic>
-                                    </a:graphicData>
-                                  </a:graphic>
-                                </wp:inline>
-                              </w:drawing>
-                            </w:r>
-                          </w:p>
-                        </w:txbxContent>
-                      </wps:txbx>
-                      <wps:bodyPr rot="0" vert="horz" wrap="square" lIns="91440" tIns="45720" rIns="91440" bIns="45720" anchor="t" anchorCtr="0">
-                        <a:noAutofit/>
-                      </wps:bodyPr>
-                    </wps:wsp>
-                  </a:graphicData>
-                </a:graphic>
-                <wp14:sizeRelH relativeFrom="margin">
-                  <wp14:pctWidth>0</wp14:pctWidth>
-                </wp14:sizeRelH>
-                <wp14:sizeRelV relativeFrom="margin">
-                  <wp14:pctHeight>0</wp14:pctHeight>
-                </wp14:sizeRelV>
-              </wp:anchor>
-            </w:drawing>
-          </mc:Choice>
-          <mc:Fallback>
-            <w:pict>
-              <v:shape w14:anchorId="405D20E0" id="_x0000_s1099" type="#_x0000_t202" style="position:absolute;left:0;text-align:left;margin-left:125.25pt;margin-top:68.15pt;width:93pt;height:23.25pt;z-index:251791360;visibility:visible;mso-wrap-style:square;mso-width-percent:0;mso-height-percent:0;mso-wrap-distance-left:9pt;mso-wrap-distance-top:3.6pt;mso-wrap-distance-right:9pt;mso-wrap-distance-bottom:3.6pt;mso-position-horizontal:absolute;mso-position-horizontal-relative:text;mso-position-vertical:absolute;mso-position-vertical-relative:text;mso-width-percent:0;mso-height-percent:0;mso-width-relative:margin;mso-height-relative:margin;v-text-anchor:top" o:gfxdata="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" filled="f" stroked="f">
-                <v:textbox>
-                  <w:txbxContent>
-                    <w:p>
-                      <w:pPr>
-                        <w:rPr>
-                          <w:color w:val="385623" w:themeColor="accent6" w:themeShade="80"/>
-                          <w:sz w:val="24"/>
-                          <w:szCs w:val="24"/>
-                        </w:rPr>
-                      </w:pPr>
-                      <w:r>
-                        <w:rPr>
-                          <w:color w:val="385623" w:themeColor="accent6" w:themeShade="80"/>
-                          <w:sz w:val="24"/>
-                          <w:szCs w:val="24"/>
-                        </w:rPr>
-                        <w:t>130.132.10.</w:t>
-                      </w:r>
-                      <w:r>
-                        <w:rPr>
-                          <w:color w:val="385623" w:themeColor="accent6" w:themeShade="80"/>
-                          <w:sz w:val="24"/>
-                          <w:szCs w:val="24"/>
-                        </w:rPr>
-                        <w:t>1</w:t>
-                      </w:r>
-                      <w:r>
-                        <w:rPr>
-                          <w:noProof/>
-                          <w:color w:val="385623" w:themeColor="accent6" w:themeShade="80"/>
-                          <w:sz w:val="24"/>
-                          <w:szCs w:val="24"/>
-                        </w:rPr>
-                        <w:drawing>
-                          <wp:inline distT="0" distB="0" distL="0" distR="0">
-                            <wp:extent cx="989330" cy="247333"/>
-                            <wp:effectExtent l="0" t="0" r="0" b="0"/>
-                            <wp:docPr id="287" name="Picture 287"/>
-                            <wp:cNvGraphicFramePr>
-                              <a:graphicFrameLocks xmlns:a="http://schemas.openxmlformats.org/drawingml/2006/main" noChangeAspect="1"/>
-                            </wp:cNvGraphicFramePr>
-                            <a:graphic xmlns:a="http://schemas.openxmlformats.org/drawingml/2006/main">
-                              <a:graphicData uri="http://schemas.openxmlformats.org/drawingml/2006/picture">
-                                <pic:pic xmlns:pic="http://schemas.openxmlformats.org/drawingml/2006/picture">
-                                  <pic:nvPicPr>
-                                    <pic:cNvPr id="0" name="Picture 2"/>
-                                    <pic:cNvPicPr>
-                                      <a:picLocks noChangeAspect="1" noChangeArrowheads="1"/>
-                                    </pic:cNvPicPr>
-                                  </pic:nvPicPr>
-                                  <pic:blipFill>
-                                    <a:blip r:embed="rId13">
-                                      <a:extLst>
-                                        <a:ext uri="{28A0092B-C50C-407E-A947-70E740481C1C}">
-                                          <a14:useLocalDpi xmlns:a14="http://schemas.microsoft.com/office/drawing/2010/main" val="0"/>
-                                        </a:ext>
-                                      </a:extLst>
-                                    </a:blip>
-                                    <a:srcRect/>
-                                    <a:stretch>
-                                      <a:fillRect/>
-                                    </a:stretch>
-                                  </pic:blipFill>
-                                  <pic:spPr bwMode="auto">
-                                    <a:xfrm>
-                                      <a:off x="0" y="0"/>
-                                      <a:ext cx="989330" cy="247333"/>
-                                    </a:xfrm>
-                                    <a:prstGeom prst="rect">
-                                      <a:avLst/>
-                                    </a:prstGeom>
-                                    <a:noFill/>
-                                    <a:ln>
-                                      <a:noFill/>
-                                    </a:ln>
-                                  </pic:spPr>
-                                </pic:pic>
-                              </a:graphicData>
-                            </a:graphic>
-                          </wp:inline>
-                        </w:drawing>
-                      </w:r>
-                    </w:p>
-                  </w:txbxContent>
-                </v:textbox>
-                <w10:wrap type="square"/>
-              </v:shape>
-            </w:pict>
-          </mc:Fallback>
-        </mc:AlternateContent>
-      </w:r>
-      <w:r>
-        <w:rPr>
-          <w:noProof/>
-        </w:rPr>
-        <mc:AlternateContent>
-          <mc:Choice Requires="wps">
-            <w:drawing>
-              <wp:anchor distT="45720" distB="45720" distL="114300" distR="114300" simplePos="0" relativeHeight="251799552" behindDoc="0" locked="0" layoutInCell="1" allowOverlap="1" wp14:anchorId="44188513" wp14:editId="7BB60A68">
-                <wp:simplePos x="0" y="0"/>
-                <wp:positionH relativeFrom="column">
-                  <wp:posOffset>314325</wp:posOffset>
-                </wp:positionH>
-                <wp:positionV relativeFrom="paragraph">
-                  <wp:posOffset>913130</wp:posOffset>
-                </wp:positionV>
-                <wp:extent cx="1190625" cy="295275"/>
-                <wp:effectExtent l="0" t="0" r="0" b="0"/>
-                <wp:wrapSquare wrapText="bothSides"/>
-                <wp:docPr id="286" name="Text Box 2"/>
-                <wp:cNvGraphicFramePr>
-                  <a:graphicFrameLocks xmlns:a="http://schemas.openxmlformats.org/drawingml/2006/main"/>
-                </wp:cNvGraphicFramePr>
-                <a:graphic xmlns:a="http://schemas.openxmlformats.org/drawingml/2006/main">
-                  <a:graphicData uri="http://schemas.microsoft.com/office/word/2010/wordprocessingShape">
-                    <wps:wsp>
-                      <wps:cNvSpPr txBox="1">
-                        <a:spLocks noChangeArrowheads="1"/>
-                      </wps:cNvSpPr>
-                      <wps:spPr bwMode="auto">
-                        <a:xfrm>
-                          <a:off x="0" y="0"/>
-                          <a:ext cx="1190625" cy="295275"/>
-                        </a:xfrm>
-                        <a:prstGeom prst="rect">
-                          <a:avLst/>
-                        </a:prstGeom>
-                        <a:noFill/>
-                        <a:ln w="9525">
-                          <a:noFill/>
-                          <a:miter lim="800000"/>
-                          <a:headEnd/>
-                          <a:tailEnd/>
-                        </a:ln>
-                      </wps:spPr>
-                      <wps:txbx>
-                        <w:txbxContent>
-                          <w:p>
-                            <w:pPr>
-                              <w:rPr>
-                                <w:color w:val="385623" w:themeColor="accent6" w:themeShade="80"/>
-                                <w:sz w:val="24"/>
-                                <w:szCs w:val="24"/>
-                              </w:rPr>
-                            </w:pPr>
-                            <w:r>
-                              <w:rPr>
-                                <w:color w:val="385623" w:themeColor="accent6" w:themeShade="80"/>
-                                <w:sz w:val="24"/>
-                                <w:szCs w:val="24"/>
-                              </w:rPr>
-                              <w:t>130.132.12.</w:t>
-                            </w:r>
-                            <w:r>
-                              <w:rPr>
-                                <w:color w:val="385623" w:themeColor="accent6" w:themeShade="80"/>
-                                <w:sz w:val="24"/>
-                                <w:szCs w:val="24"/>
-                              </w:rPr>
-                              <w:t>1</w:t>
-                            </w:r>
-                          </w:p>
-                        </w:txbxContent>
-                      </wps:txbx>
-                      <wps:bodyPr rot="0" vert="horz" wrap="square" lIns="91440" tIns="45720" rIns="91440" bIns="45720" anchor="t" anchorCtr="0">
-                        <a:noAutofit/>
-                      </wps:bodyPr>
-                    </wps:wsp>
-                  </a:graphicData>
-                </a:graphic>
-                <wp14:sizeRelH relativeFrom="margin">
-                  <wp14:pctWidth>0</wp14:pctWidth>
-                </wp14:sizeRelH>
-                <wp14:sizeRelV relativeFrom="margin">
-                  <wp14:pctHeight>0</wp14:pctHeight>
-                </wp14:sizeRelV>
-              </wp:anchor>
-            </w:drawing>
-          </mc:Choice>
-          <mc:Fallback>
-            <w:pict>
-              <v:shape w14:anchorId="436716F4" id="_x0000_s1100" type="#_x0000_t202" style="position:absolute;left:0;text-align:left;margin-left:24.75pt;margin-top:71.9pt;width:93.75pt;height:23.25pt;z-index:251799552;visibility:visible;mso-wrap-style:square;mso-width-percent:0;mso-height-percent:0;mso-wrap-distance-left:9pt;mso-wrap-distance-top:3.6pt;mso-wrap-distance-right:9pt;mso-wrap-distance-bottom:3.6pt;mso-position-horizontal:absolute;mso-position-horizontal-relative:text;mso-position-vertical:absolute;mso-position-vertical-relative:text;mso-width-percent:0;mso-height-percent:0;mso-width-relative:margin;mso-height-relative:margin;v-text-anchor:top" o:gfxdata="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" filled="f" stroked="f">
-                <v:textbox>
-                  <w:txbxContent>
-                    <w:p>
-                      <w:pPr>
-                        <w:rPr>
-                          <w:color w:val="385623" w:themeColor="accent6" w:themeShade="80"/>
-                          <w:sz w:val="24"/>
-                          <w:szCs w:val="24"/>
-                        </w:rPr>
-                      </w:pPr>
-                      <w:r>
-                        <w:rPr>
-                          <w:color w:val="385623" w:themeColor="accent6" w:themeShade="80"/>
-                          <w:sz w:val="24"/>
-                          <w:szCs w:val="24"/>
-                        </w:rPr>
-                        <w:t>130.132.12.</w:t>
-                      </w:r>
-                      <w:r>
-                        <w:rPr>
-                          <w:color w:val="385623" w:themeColor="accent6" w:themeShade="80"/>
-                          <w:sz w:val="24"/>
-                          <w:szCs w:val="24"/>
-                        </w:rPr>
-                        <w:t>1</w:t>
-                      </w:r>
-                    </w:p>
-                  </w:txbxContent>
-                </v:textbox>
-                <w10:wrap type="square"/>
-              </v:shape>
-            </w:pict>
-          </mc:Fallback>
-        </mc:AlternateContent>
-      </w:r>
-      <w:r>
-        <w:rPr>
-          <w:noProof/>
-        </w:rPr>
-        <mc:AlternateContent>
-          <mc:Choice Requires="wps">
-            <w:drawing>
-              <wp:anchor distT="45720" distB="45720" distL="114300" distR="114300" simplePos="0" relativeHeight="251797504" behindDoc="0" locked="0" layoutInCell="1" allowOverlap="1" wp14:anchorId="11BA41A7" wp14:editId="31755F89">
-                <wp:simplePos x="0" y="0"/>
-                <wp:positionH relativeFrom="column">
-                  <wp:posOffset>266700</wp:posOffset>
-                </wp:positionH>
-                <wp:positionV relativeFrom="paragraph">
-                  <wp:posOffset>1541780</wp:posOffset>
-                </wp:positionV>
-                <wp:extent cx="1190625" cy="295275"/>
-                <wp:effectExtent l="0" t="0" r="0" b="0"/>
-                <wp:wrapSquare wrapText="bothSides"/>
-                <wp:docPr id="285" name="Text Box 2"/>
-                <wp:cNvGraphicFramePr>
-                  <a:graphicFrameLocks xmlns:a="http://schemas.openxmlformats.org/drawingml/2006/main"/>
-                </wp:cNvGraphicFramePr>
-                <a:graphic xmlns:a="http://schemas.openxmlformats.org/drawingml/2006/main">
-                  <a:graphicData uri="http://schemas.microsoft.com/office/word/2010/wordprocessingShape">
-                    <wps:wsp>
-                      <wps:cNvSpPr txBox="1">
-                        <a:spLocks noChangeArrowheads="1"/>
-                      </wps:cNvSpPr>
-                      <wps:spPr bwMode="auto">
-                        <a:xfrm>
-                          <a:off x="0" y="0"/>
-                          <a:ext cx="1190625" cy="295275"/>
-                        </a:xfrm>
-                        <a:prstGeom prst="rect">
-                          <a:avLst/>
-                        </a:prstGeom>
-                        <a:noFill/>
-                        <a:ln w="9525">
-                          <a:noFill/>
-                          <a:miter lim="800000"/>
-                          <a:headEnd/>
-                          <a:tailEnd/>
-                        </a:ln>
-                      </wps:spPr>
-                      <wps:txbx>
-                        <w:txbxContent>
-                          <w:p>
-                            <w:pPr>
-                              <w:rPr>
-                                <w:color w:val="385623" w:themeColor="accent6" w:themeShade="80"/>
-                                <w:sz w:val="24"/>
-                                <w:szCs w:val="24"/>
-                              </w:rPr>
-                            </w:pPr>
-                            <w:r>
-                              <w:rPr>
-                                <w:color w:val="385623" w:themeColor="accent6" w:themeShade="80"/>
-                                <w:sz w:val="24"/>
-                                <w:szCs w:val="24"/>
-                              </w:rPr>
-                              <w:t>130.132.12.3</w:t>
-                            </w:r>
-                          </w:p>
-                        </w:txbxContent>
-                      </wps:txbx>
-                      <wps:bodyPr rot="0" vert="horz" wrap="square" lIns="91440" tIns="45720" rIns="91440" bIns="45720" anchor="t" anchorCtr="0">
-                        <a:noAutofit/>
-                      </wps:bodyPr>
-                    </wps:wsp>
-                  </a:graphicData>
-                </a:graphic>
-                <wp14:sizeRelH relativeFrom="margin">
-                  <wp14:pctWidth>0</wp14:pctWidth>
-                </wp14:sizeRelH>
-                <wp14:sizeRelV relativeFrom="margin">
-                  <wp14:pctHeight>0</wp14:pctHeight>
-                </wp14:sizeRelV>
-              </wp:anchor>
-            </w:drawing>
-          </mc:Choice>
-          <mc:Fallback>
-            <w:pict>
-              <v:shape w14:anchorId="6E6A4566" id="_x0000_s1101" type="#_x0000_t202" style="position:absolute;left:0;text-align:left;margin-left:21pt;margin-top:121.4pt;width:93.75pt;height:23.25pt;z-index:251797504;visibility:visible;mso-wrap-style:square;mso-width-percent:0;mso-height-percent:0;mso-wrap-distance-left:9pt;mso-wrap-distance-top:3.6pt;mso-wrap-distance-right:9pt;mso-wrap-distance-bottom:3.6pt;mso-position-horizontal:absolute;mso-position-horizontal-relative:text;mso-position-vertical:absolute;mso-position-vertical-relative:text;mso-width-percent:0;mso-height-percent:0;mso-width-relative:margin;mso-height-relative:margin;v-text-anchor:top" o:gfxdata="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" filled="f" stroked="f">
-                <v:textbox>
-                  <w:txbxContent>
-                    <w:p>
-                      <w:pPr>
-                        <w:rPr>
-                          <w:color w:val="385623" w:themeColor="accent6" w:themeShade="80"/>
-                          <w:sz w:val="24"/>
-                          <w:szCs w:val="24"/>
-                        </w:rPr>
-                      </w:pPr>
-                      <w:r>
-                        <w:rPr>
-                          <w:color w:val="385623" w:themeColor="accent6" w:themeShade="80"/>
-                          <w:sz w:val="24"/>
-                          <w:szCs w:val="24"/>
-                        </w:rPr>
-                        <w:t>130.132.12.3</w:t>
-                      </w:r>
-                    </w:p>
-                  </w:txbxContent>
-                </v:textbox>
-                <w10:wrap type="square"/>
-              </v:shape>
-            </w:pict>
-          </mc:Fallback>
-        </mc:AlternateContent>
-      </w:r>
-      <w:r>
-        <w:rPr>
-          <w:noProof/>
-        </w:rPr>
-        <mc:AlternateContent>
-          <mc:Choice Requires="wps">
-            <w:drawing>
-              <wp:anchor distT="45720" distB="45720" distL="114300" distR="114300" simplePos="0" relativeHeight="251795456" behindDoc="0" locked="0" layoutInCell="1" allowOverlap="1" wp14:anchorId="7EDEE9A0" wp14:editId="48B59DAE">
-                <wp:simplePos x="0" y="0"/>
-                <wp:positionH relativeFrom="column">
-                  <wp:posOffset>657225</wp:posOffset>
-                </wp:positionH>
-                <wp:positionV relativeFrom="paragraph">
-                  <wp:posOffset>1808480</wp:posOffset>
-                </wp:positionV>
-                <wp:extent cx="752475" cy="476250"/>
-                <wp:effectExtent l="0" t="0" r="0" b="0"/>
-                <wp:wrapSquare wrapText="bothSides"/>
-                <wp:docPr id="284" name="Text Box 2"/>
-                <wp:cNvGraphicFramePr>
-                  <a:graphicFrameLocks xmlns:a="http://schemas.openxmlformats.org/drawingml/2006/main"/>
-                </wp:cNvGraphicFramePr>
-                <a:graphic xmlns:a="http://schemas.openxmlformats.org/drawingml/2006/main">
-                  <a:graphicData uri="http://schemas.microsoft.com/office/word/2010/wordprocessingShape">
-                    <wps:wsp>
-                      <wps:cNvSpPr txBox="1">
-                        <a:spLocks noChangeArrowheads="1"/>
-                      </wps:cNvSpPr>
-                      <wps:spPr bwMode="auto">
-                        <a:xfrm>
-                          <a:off x="0" y="0"/>
-                          <a:ext cx="752475" cy="476250"/>
-                        </a:xfrm>
-                        <a:prstGeom prst="rect">
-                          <a:avLst/>
-                        </a:prstGeom>
-                        <a:noFill/>
-                        <a:ln w="9525">
-                          <a:noFill/>
-                          <a:miter lim="800000"/>
-                          <a:headEnd/>
-                          <a:tailEnd/>
-                        </a:ln>
-                      </wps:spPr>
-                      <wps:txbx>
-                        <w:txbxContent>
-                          <w:p>
-                            <w:pPr>
-                              <w:rPr>
-                                <w:color w:val="385623" w:themeColor="accent6" w:themeShade="80"/>
-                                <w:sz w:val="24"/>
-                                <w:szCs w:val="24"/>
-                              </w:rPr>
-                            </w:pPr>
-                            <w:r>
-                              <w:rPr>
-                                <w:color w:val="385623" w:themeColor="accent6" w:themeShade="80"/>
-                                <w:sz w:val="24"/>
-                                <w:szCs w:val="24"/>
-                              </w:rPr>
-                              <w:t>130.132</w:t>
-                            </w:r>
-                            <w:r>
-                              <w:rPr>
-                                <w:color w:val="385623" w:themeColor="accent6" w:themeShade="80"/>
-                                <w:sz w:val="24"/>
-                                <w:szCs w:val="24"/>
-                              </w:rPr>
-                              <w:br/>
-                              <w:t>.11.3</w:t>
-                            </w:r>
-                          </w:p>
-                        </w:txbxContent>
-                      </wps:txbx>
-                      <wps:bodyPr rot="0" vert="horz" wrap="square" lIns="91440" tIns="45720" rIns="91440" bIns="45720" anchor="t" anchorCtr="0">
-                        <a:noAutofit/>
-                      </wps:bodyPr>
-                    </wps:wsp>
-                  </a:graphicData>
-                </a:graphic>
-                <wp14:sizeRelH relativeFrom="margin">
-                  <wp14:pctWidth>0</wp14:pctWidth>
-                </wp14:sizeRelH>
-                <wp14:sizeRelV relativeFrom="margin">
-                  <wp14:pctHeight>0</wp14:pctHeight>
-                </wp14:sizeRelV>
-              </wp:anchor>
-            </w:drawing>
-          </mc:Choice>
-          <mc:Fallback>
-            <w:pict>
-              <v:shape w14:anchorId="6273DF86" id="_x0000_s1102" type="#_x0000_t202" style="position:absolute;left:0;text-align:left;margin-left:51.75pt;margin-top:142.4pt;width:59.25pt;height:37.5pt;z-index:251795456;visibility:visible;mso-wrap-style:square;mso-width-percent:0;mso-height-percent:0;mso-wrap-distance-left:9pt;mso-wrap-distance-top:3.6pt;mso-wrap-distance-right:9pt;mso-wrap-distance-bottom:3.6pt;mso-position-horizontal:absolute;mso-position-horizontal-relative:text;mso-position-vertical:absolute;mso-position-vertical-relative:text;mso-width-percent:0;mso-height-percent:0;mso-width-relative:margin;mso-height-relative:margin;v-text-anchor:top" o:gfxdata="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" filled="f" stroked="f">
-                <v:textbox>
-                  <w:txbxContent>
-                    <w:p>
-                      <w:pPr>
-                        <w:rPr>
-                          <w:color w:val="385623" w:themeColor="accent6" w:themeShade="80"/>
-                          <w:sz w:val="24"/>
-                          <w:szCs w:val="24"/>
-                        </w:rPr>
-                      </w:pPr>
-                      <w:r>
-                        <w:rPr>
-                          <w:color w:val="385623" w:themeColor="accent6" w:themeShade="80"/>
-                          <w:sz w:val="24"/>
-                          <w:szCs w:val="24"/>
-                        </w:rPr>
-                        <w:t>130.132</w:t>
-                      </w:r>
-                      <w:r>
-                        <w:rPr>
-                          <w:color w:val="385623" w:themeColor="accent6" w:themeShade="80"/>
-                          <w:sz w:val="24"/>
-                          <w:szCs w:val="24"/>
-                        </w:rPr>
-                        <w:br/>
-                        <w:t>.11.3</w:t>
-                      </w:r>
-                    </w:p>
-                  </w:txbxContent>
-                </v:textbox>
-                <w10:wrap type="square"/>
-              </v:shape>
-            </w:pict>
-          </mc:Fallback>
-        </mc:AlternateContent>
-      </w:r>
-      <w:r>
-        <w:rPr>
-          <w:noProof/>
-        </w:rPr>
-        <mc:AlternateContent>
-          <mc:Choice Requires="wps">
-            <w:drawing>
-              <wp:anchor distT="45720" distB="45720" distL="114300" distR="114300" simplePos="0" relativeHeight="251793408" behindDoc="0" locked="0" layoutInCell="1" allowOverlap="1" wp14:anchorId="7A6EEE1B" wp14:editId="0CB1701B">
-                <wp:simplePos x="0" y="0"/>
-                <wp:positionH relativeFrom="column">
-                  <wp:posOffset>1541780</wp:posOffset>
-                </wp:positionH>
-                <wp:positionV relativeFrom="paragraph">
-                  <wp:posOffset>1837055</wp:posOffset>
-                </wp:positionV>
-                <wp:extent cx="752475" cy="476250"/>
-                <wp:effectExtent l="0" t="0" r="0" b="0"/>
-                <wp:wrapSquare wrapText="bothSides"/>
-                <wp:docPr id="282" name="Text Box 2"/>
-                <wp:cNvGraphicFramePr>
-                  <a:graphicFrameLocks xmlns:a="http://schemas.openxmlformats.org/drawingml/2006/main"/>
-                </wp:cNvGraphicFramePr>
-                <a:graphic xmlns:a="http://schemas.openxmlformats.org/drawingml/2006/main">
-                  <a:graphicData uri="http://schemas.microsoft.com/office/word/2010/wordprocessingShape">
-                    <wps:wsp>
-                      <wps:cNvSpPr txBox="1">
-                        <a:spLocks noChangeArrowheads="1"/>
-                      </wps:cNvSpPr>
-                      <wps:spPr bwMode="auto">
-                        <a:xfrm>
-                          <a:off x="0" y="0"/>
-                          <a:ext cx="752475" cy="476250"/>
-                        </a:xfrm>
-                        <a:prstGeom prst="rect">
-                          <a:avLst/>
-                        </a:prstGeom>
-                        <a:noFill/>
-                        <a:ln w="9525">
-                          <a:noFill/>
-                          <a:miter lim="800000"/>
-                          <a:headEnd/>
-                          <a:tailEnd/>
-                        </a:ln>
-                      </wps:spPr>
-                      <wps:txbx>
-                        <w:txbxContent>
-                          <w:p>
-                            <w:pPr>
-                              <w:rPr>
-                                <w:color w:val="385623" w:themeColor="accent6" w:themeShade="80"/>
-                                <w:sz w:val="24"/>
-                                <w:szCs w:val="24"/>
-                              </w:rPr>
-                            </w:pPr>
-                            <w:r>
-                              <w:rPr>
-                                <w:color w:val="385623" w:themeColor="accent6" w:themeShade="80"/>
-                                <w:sz w:val="24"/>
-                                <w:szCs w:val="24"/>
-                              </w:rPr>
-                              <w:t>130.132</w:t>
-                            </w:r>
-                            <w:r>
-                              <w:rPr>
-                                <w:color w:val="385623" w:themeColor="accent6" w:themeShade="80"/>
-                                <w:sz w:val="24"/>
-                                <w:szCs w:val="24"/>
-                              </w:rPr>
-                              <w:br/>
-                              <w:t>.11.</w:t>
-                            </w:r>
-                            <w:r>
-                              <w:rPr>
-                                <w:color w:val="385623" w:themeColor="accent6" w:themeShade="80"/>
-                                <w:sz w:val="24"/>
-                                <w:szCs w:val="24"/>
-                              </w:rPr>
-                              <w:t>2</w:t>
-                            </w:r>
-                          </w:p>
-                        </w:txbxContent>
-                      </wps:txbx>
-                      <wps:bodyPr rot="0" vert="horz" wrap="square" lIns="91440" tIns="45720" rIns="91440" bIns="45720" anchor="t" anchorCtr="0">
-                        <a:noAutofit/>
-                      </wps:bodyPr>
-                    </wps:wsp>
-                  </a:graphicData>
-                </a:graphic>
-                <wp14:sizeRelH relativeFrom="margin">
-                  <wp14:pctWidth>0</wp14:pctWidth>
-                </wp14:sizeRelH>
-                <wp14:sizeRelV relativeFrom="margin">
-                  <wp14:pctHeight>0</wp14:pctHeight>
-                </wp14:sizeRelV>
-              </wp:anchor>
-            </w:drawing>
-          </mc:Choice>
-          <mc:Fallback>
-            <w:pict>
-              <v:shape w14:anchorId="0E820BC7" id="_x0000_s1103" type="#_x0000_t202" style="position:absolute;left:0;text-align:left;margin-left:121.4pt;margin-top:144.65pt;width:59.25pt;height:37.5pt;z-index:251793408;visibility:visible;mso-wrap-style:square;mso-width-percent:0;mso-height-percent:0;mso-wrap-distance-left:9pt;mso-wrap-distance-top:3.6pt;mso-wrap-distance-right:9pt;mso-wrap-distance-bottom:3.6pt;mso-position-horizontal:absolute;mso-position-horizontal-relative:text;mso-position-vertical:absolute;mso-position-vertical-relative:text;mso-width-percent:0;mso-height-percent:0;mso-width-relative:margin;mso-height-relative:margin;v-text-anchor:top" o:gfxdata="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" filled="f" stroked="f">
-                <v:textbox>
-                  <w:txbxContent>
-                    <w:p>
-                      <w:pPr>
-                        <w:rPr>
-                          <w:color w:val="385623" w:themeColor="accent6" w:themeShade="80"/>
-                          <w:sz w:val="24"/>
-                          <w:szCs w:val="24"/>
-                        </w:rPr>
-                      </w:pPr>
-                      <w:r>
-                        <w:rPr>
-                          <w:color w:val="385623" w:themeColor="accent6" w:themeShade="80"/>
-                          <w:sz w:val="24"/>
-                          <w:szCs w:val="24"/>
-                        </w:rPr>
-                        <w:t>130.132</w:t>
-                      </w:r>
-                      <w:r>
-                        <w:rPr>
-                          <w:color w:val="385623" w:themeColor="accent6" w:themeShade="80"/>
-                          <w:sz w:val="24"/>
-                          <w:szCs w:val="24"/>
-                        </w:rPr>
-                        <w:br/>
-                        <w:t>.11.</w:t>
-                      </w:r>
-                      <w:r>
-                        <w:rPr>
-                          <w:color w:val="385623" w:themeColor="accent6" w:themeShade="80"/>
-                          <w:sz w:val="24"/>
-                          <w:szCs w:val="24"/>
-                        </w:rPr>
-                        <w:t>2</w:t>
-                      </w:r>
-                    </w:p>
-                  </w:txbxContent>
-                </v:textbox>
-                <w10:wrap type="square"/>
-              </v:shape>
-            </w:pict>
-          </mc:Fallback>
-        </mc:AlternateContent>
-      </w:r>
-      <w:r>
-        <w:rPr>
-          <w:noProof/>
-        </w:rPr>
-        <mc:AlternateContent>
-          <mc:Choice Requires="wps">
-            <w:drawing>
-              <wp:anchor distT="45720" distB="45720" distL="114300" distR="114300" simplePos="0" relativeHeight="251787264" behindDoc="0" locked="0" layoutInCell="1" allowOverlap="1" wp14:anchorId="0E267DAD" wp14:editId="75AFFC5C">
-                <wp:simplePos x="0" y="0"/>
-                <wp:positionH relativeFrom="column">
-                  <wp:posOffset>1866900</wp:posOffset>
-                </wp:positionH>
-                <wp:positionV relativeFrom="paragraph">
-                  <wp:posOffset>2179955</wp:posOffset>
-                </wp:positionV>
-                <wp:extent cx="1181100" cy="295275"/>
-                <wp:effectExtent l="0" t="0" r="0" b="0"/>
-                <wp:wrapSquare wrapText="bothSides"/>
-                <wp:docPr id="233" name="Text Box 2"/>
-                <wp:cNvGraphicFramePr>
-                  <a:graphicFrameLocks xmlns:a="http://schemas.openxmlformats.org/drawingml/2006/main"/>
-                </wp:cNvGraphicFramePr>
-                <a:graphic xmlns:a="http://schemas.openxmlformats.org/drawingml/2006/main">
-                  <a:graphicData uri="http://schemas.microsoft.com/office/word/2010/wordprocessingShape">
-                    <wps:wsp>
-                      <wps:cNvSpPr txBox="1">
-                        <a:spLocks noChangeArrowheads="1"/>
-                      </wps:cNvSpPr>
-                      <wps:spPr bwMode="auto">
-                        <a:xfrm>
-                          <a:off x="0" y="0"/>
-                          <a:ext cx="1181100" cy="295275"/>
-                        </a:xfrm>
-                        <a:prstGeom prst="rect">
-                          <a:avLst/>
-                        </a:prstGeom>
-                        <a:noFill/>
-                        <a:ln w="9525">
-                          <a:noFill/>
-                          <a:miter lim="800000"/>
-                          <a:headEnd/>
-                          <a:tailEnd/>
-                        </a:ln>
-                      </wps:spPr>
-                      <wps:txbx>
-                        <w:txbxContent>
-                          <w:p>
-                            <w:pPr>
-                              <w:rPr>
-                                <w:sz w:val="24"/>
-                                <w:szCs w:val="24"/>
-                              </w:rPr>
-                            </w:pPr>
-                            <w:r>
-                              <w:rPr>
-                                <w:sz w:val="24"/>
-                                <w:szCs w:val="24"/>
-                              </w:rPr>
-                              <w:t>130.132.9.254</w:t>
-                            </w:r>
-                          </w:p>
-                        </w:txbxContent>
-                      </wps:txbx>
-                      <wps:bodyPr rot="0" vert="horz" wrap="square" lIns="91440" tIns="45720" rIns="91440" bIns="45720" anchor="t" anchorCtr="0">
-                        <a:noAutofit/>
-                      </wps:bodyPr>
-                    </wps:wsp>
-                  </a:graphicData>
-                </a:graphic>
-                <wp14:sizeRelH relativeFrom="margin">
-                  <wp14:pctWidth>0</wp14:pctWidth>
-                </wp14:sizeRelH>
-                <wp14:sizeRelV relativeFrom="margin">
-                  <wp14:pctHeight>0</wp14:pctHeight>
-                </wp14:sizeRelV>
-              </wp:anchor>
-            </w:drawing>
-          </mc:Choice>
-          <mc:Fallback>
-            <w:pict>
-              <v:shape w14:anchorId="288EDA98" id="_x0000_s1104" type="#_x0000_t202" style="position:absolute;left:0;text-align:left;margin-left:147pt;margin-top:171.65pt;width:93pt;height:23.25pt;z-index:251787264;visibility:visible;mso-wrap-style:square;mso-width-percent:0;mso-height-percent:0;mso-wrap-distance-left:9pt;mso-wrap-distance-top:3.6pt;mso-wrap-distance-right:9pt;mso-wrap-distance-bottom:3.6pt;mso-position-horizontal:absolute;mso-position-horizontal-relative:text;mso-position-vertical:absolute;mso-position-vertical-relative:text;mso-width-percent:0;mso-height-percent:0;mso-width-relative:margin;mso-height-relative:margin;v-text-anchor:top" o:gfxdata="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" filled="f" stroked="f">
-                <v:textbox>
-                  <w:txbxContent>
-                    <w:p>
-                      <w:pPr>
-                        <w:rPr>
-                          <w:sz w:val="24"/>
-                          <w:szCs w:val="24"/>
-                        </w:rPr>
-                      </w:pPr>
-                      <w:r>
-                        <w:rPr>
-                          <w:sz w:val="24"/>
-                          <w:szCs w:val="24"/>
-                        </w:rPr>
-                        <w:t>130.132.9.254</w:t>
-                      </w:r>
-                    </w:p>
-                  </w:txbxContent>
-                </v:textbox>
-                <w10:wrap type="square"/>
-              </v:shape>
-            </w:pict>
-          </mc:Fallback>
-        </mc:AlternateContent>
-      </w:r>
-      <w:r>
-        <w:rPr>
-          <w:noProof/>
-        </w:rPr>
-        <mc:AlternateContent>
-          <mc:Choice Requires="wps">
-            <w:drawing>
-              <wp:anchor distT="45720" distB="45720" distL="114300" distR="114300" simplePos="0" relativeHeight="251785216" behindDoc="0" locked="0" layoutInCell="1" allowOverlap="1" wp14:anchorId="7B713D32" wp14:editId="42459708">
-                <wp:simplePos x="0" y="0"/>
-                <wp:positionH relativeFrom="column">
-                  <wp:posOffset>-85725</wp:posOffset>
-                </wp:positionH>
-                <wp:positionV relativeFrom="paragraph">
-                  <wp:posOffset>2189480</wp:posOffset>
-                </wp:positionV>
-                <wp:extent cx="1123950" cy="295275"/>
-                <wp:effectExtent l="0" t="0" r="0" b="0"/>
-                <wp:wrapSquare wrapText="bothSides"/>
-                <wp:docPr id="24" name="Text Box 2"/>
-                <wp:cNvGraphicFramePr>
-                  <a:graphicFrameLocks xmlns:a="http://schemas.openxmlformats.org/drawingml/2006/main"/>
-                </wp:cNvGraphicFramePr>
-                <a:graphic xmlns:a="http://schemas.openxmlformats.org/drawingml/2006/main">
-                  <a:graphicData uri="http://schemas.microsoft.com/office/word/2010/wordprocessingShape">
-                    <wps:wsp>
-                      <wps:cNvSpPr txBox="1">
-                        <a:spLocks noChangeArrowheads="1"/>
-                      </wps:cNvSpPr>
-                      <wps:spPr bwMode="auto">
-                        <a:xfrm>
-                          <a:off x="0" y="0"/>
-                          <a:ext cx="1123950" cy="295275"/>
-                        </a:xfrm>
-                        <a:prstGeom prst="rect">
-                          <a:avLst/>
-                        </a:prstGeom>
-                        <a:noFill/>
-                        <a:ln w="9525">
-                          <a:noFill/>
-                          <a:miter lim="800000"/>
-                          <a:headEnd/>
-                          <a:tailEnd/>
-                        </a:ln>
-                      </wps:spPr>
-                      <wps:txbx>
-                        <w:txbxContent>
-                          <w:p>
-                            <w:pPr>
-                              <w:rPr>
-                                <w:sz w:val="24"/>
-                                <w:szCs w:val="24"/>
-                              </w:rPr>
-                            </w:pPr>
-                            <w:r>
-                              <w:rPr>
-                                <w:sz w:val="24"/>
-                                <w:szCs w:val="24"/>
-                              </w:rPr>
-                              <w:t>130.132.2.254</w:t>
-                            </w:r>
-                          </w:p>
-                        </w:txbxContent>
-                      </wps:txbx>
-                      <wps:bodyPr rot="0" vert="horz" wrap="square" lIns="91440" tIns="45720" rIns="91440" bIns="45720" anchor="t" anchorCtr="0">
-                        <a:noAutofit/>
-                      </wps:bodyPr>
-                    </wps:wsp>
-                  </a:graphicData>
-                </a:graphic>
-                <wp14:sizeRelH relativeFrom="margin">
-                  <wp14:pctWidth>0</wp14:pctWidth>
-                </wp14:sizeRelH>
-                <wp14:sizeRelV relativeFrom="margin">
-                  <wp14:pctHeight>0</wp14:pctHeight>
-                </wp14:sizeRelV>
-              </wp:anchor>
-            </w:drawing>
-          </mc:Choice>
-          <mc:Fallback>
-            <w:pict>
-              <v:shape w14:anchorId="4D6C350C" id="_x0000_s1105" type="#_x0000_t202" style="position:absolute;left:0;text-align:left;margin-left:-6.75pt;margin-top:172.4pt;width:88.5pt;height:23.25pt;z-index:251785216;visibility:visible;mso-wrap-style:square;mso-width-percent:0;mso-height-percent:0;mso-wrap-distance-left:9pt;mso-wrap-distance-top:3.6pt;mso-wrap-distance-right:9pt;mso-wrap-distance-bottom:3.6pt;mso-position-horizontal:absolute;mso-position-horizontal-relative:text;mso-position-vertical:absolute;mso-position-vertical-relative:text;mso-width-percent:0;mso-height-percent:0;mso-width-relative:margin;mso-height-relative:margin;v-text-anchor:top" o:gfxdata="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" filled="f" stroked="f">
-                <v:textbox>
-                  <w:txbxContent>
-                    <w:p>
-                      <w:pPr>
-                        <w:rPr>
-                          <w:sz w:val="24"/>
-                          <w:szCs w:val="24"/>
-                        </w:rPr>
-                      </w:pPr>
-                      <w:r>
-                        <w:rPr>
-                          <w:sz w:val="24"/>
-                          <w:szCs w:val="24"/>
-                        </w:rPr>
-                        <w:t>130.132.2.254</w:t>
-                      </w:r>
-                    </w:p>
-                  </w:txbxContent>
-                </v:textbox>
-                <w10:wrap type="square"/>
-              </v:shape>
-            </w:pict>
-          </mc:Fallback>
-        </mc:AlternateContent>
-      </w:r>
-      <w:r>
-        <w:rPr>
-          <w:noProof/>
-        </w:rPr>
-        <mc:AlternateContent>
-          <mc:Choice Requires="wps">
-            <w:drawing>
-              <wp:anchor distT="45720" distB="45720" distL="114300" distR="114300" simplePos="0" relativeHeight="251783168" behindDoc="0" locked="0" layoutInCell="1" allowOverlap="1" wp14:anchorId="02BFEF18" wp14:editId="18440F63">
-                <wp:simplePos x="0" y="0"/>
-                <wp:positionH relativeFrom="column">
-                  <wp:posOffset>866140</wp:posOffset>
-                </wp:positionH>
-                <wp:positionV relativeFrom="paragraph">
-                  <wp:posOffset>446405</wp:posOffset>
-                </wp:positionV>
-                <wp:extent cx="1152525" cy="295275"/>
-                <wp:effectExtent l="0" t="0" r="0" b="0"/>
-                <wp:wrapSquare wrapText="bothSides"/>
-                <wp:docPr id="10" name="Text Box 2"/>
-                <wp:cNvGraphicFramePr>
-                  <a:graphicFrameLocks xmlns:a="http://schemas.openxmlformats.org/drawingml/2006/main"/>
-                </wp:cNvGraphicFramePr>
-                <a:graphic xmlns:a="http://schemas.openxmlformats.org/drawingml/2006/main">
-                  <a:graphicData uri="http://schemas.microsoft.com/office/word/2010/wordprocessingShape">
-                    <wps:wsp>
-                      <wps:cNvSpPr txBox="1">
-                        <a:spLocks noChangeArrowheads="1"/>
-                      </wps:cNvSpPr>
-                      <wps:spPr bwMode="auto">
-                        <a:xfrm>
-                          <a:off x="0" y="0"/>
-                          <a:ext cx="1152525" cy="295275"/>
-                        </a:xfrm>
-                        <a:prstGeom prst="rect">
-                          <a:avLst/>
-                        </a:prstGeom>
-                        <a:noFill/>
-                        <a:ln w="9525">
-                          <a:noFill/>
-                          <a:miter lim="800000"/>
-                          <a:headEnd/>
-                          <a:tailEnd/>
-                        </a:ln>
-                      </wps:spPr>
-                      <wps:txbx>
-                        <w:txbxContent>
-                          <w:p>
-                            <w:pPr>
-                              <w:rPr>
-                                <w:sz w:val="24"/>
-                                <w:szCs w:val="24"/>
-                              </w:rPr>
-                            </w:pPr>
-                            <w:r>
-                              <w:rPr>
-                                <w:sz w:val="24"/>
-                                <w:szCs w:val="24"/>
-                              </w:rPr>
-                              <w:t>130.132.1.254</w:t>
-                            </w:r>
-                          </w:p>
-                        </w:txbxContent>
-                      </wps:txbx>
-                      <wps:bodyPr rot="0" vert="horz" wrap="square" lIns="91440" tIns="45720" rIns="91440" bIns="45720" anchor="t" anchorCtr="0">
-                        <a:noAutofit/>
-                      </wps:bodyPr>
-                    </wps:wsp>
-                  </a:graphicData>
-                </a:graphic>
-                <wp14:sizeRelH relativeFrom="margin">
-                  <wp14:pctWidth>0</wp14:pctWidth>
-                </wp14:sizeRelH>
-                <wp14:sizeRelV relativeFrom="margin">
-                  <wp14:pctHeight>0</wp14:pctHeight>
-                </wp14:sizeRelV>
-              </wp:anchor>
-            </w:drawing>
-          </mc:Choice>
-          <mc:Fallback>
-            <w:pict>
-              <v:shape id="_x0000_s1106" type="#_x0000_t202" style="position:absolute;left:0;text-align:left;margin-left:68.2pt;margin-top:35.15pt;width:90.75pt;height:23.25pt;z-index:251783168;visibility:visible;mso-wrap-style:square;mso-width-percent:0;mso-height-percent:0;mso-wrap-distance-left:9pt;mso-wrap-distance-top:3.6pt;mso-wrap-distance-right:9pt;mso-wrap-distance-bottom:3.6pt;mso-position-horizontal:absolute;mso-position-horizontal-relative:text;mso-position-vertical:absolute;mso-position-vertical-relative:text;mso-width-percent:0;mso-height-percent:0;mso-width-relative:margin;mso-height-relative:margin;v-text-anchor:top" o:gfxdata="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" filled="f" stroked="f">
-                <v:textbox>
-                  <w:txbxContent>
-                    <w:p>
-                      <w:pPr>
-                        <w:rPr>
-                          <w:sz w:val="24"/>
-                          <w:szCs w:val="24"/>
-                        </w:rPr>
-                      </w:pPr>
-                      <w:r>
-                        <w:rPr>
-                          <w:sz w:val="24"/>
-                          <w:szCs w:val="24"/>
-                        </w:rPr>
-                        <w:t>130.132.1.254</w:t>
-                      </w:r>
-                    </w:p>
-                  </w:txbxContent>
-                </v:textbox>
-                <w10:wrap type="square"/>
-              </v:shape>
-            </w:pict>
-          </mc:Fallback>
-        </mc:AlternateContent>
       </w:r>
     </w:p>
     <w:p>
@@ -16412,6 +15171,7 @@
       <w:pPr>
         <w:bidi/>
         <w:rPr>
+          <w:rFonts w:hint="cs"/>
           <w:rtl/>
         </w:rPr>
       </w:pPr>
@@ -16583,12 +15343,12 @@
               <w:bidi/>
               <w:jc w:val="center"/>
               <w:cnfStyle w:val="000000100000" w:firstRow="0" w:lastRow="0" w:firstColumn="0" w:lastColumn="0" w:oddVBand="0" w:evenVBand="0" w:oddHBand="1" w:evenHBand="0" w:firstRowFirstColumn="0" w:firstRowLastColumn="0" w:lastRowFirstColumn="0" w:lastRowLastColumn="0"/>
-              <w:rPr>
-                <w:rtl/>
-              </w:rPr>
-            </w:pPr>
-            <w:r>
-              <w:t>130.132.2.254</w:t>
+            </w:pPr>
+            <w:r>
+              <w:t>130.132.2.</w:t>
+            </w:r>
+            <w:r>
+              <w:t>3</w:t>
             </w:r>
           </w:p>
         </w:tc>
@@ -16620,7 +15380,10 @@
               <w:jc w:val="center"/>
             </w:pPr>
             <w:r>
-              <w:t>130.132.11.2</w:t>
+              <w:t>130.132.</w:t>
+            </w:r>
+            <w:r>
+              <w:t>5.2</w:t>
             </w:r>
           </w:p>
         </w:tc>
@@ -16638,7 +15401,10 @@
               </w:rPr>
             </w:pPr>
             <w:r>
-              <w:t>130.132.11.3</w:t>
+              <w:t>130.132.</w:t>
+            </w:r>
+            <w:r>
+              <w:t>5.1</w:t>
             </w:r>
           </w:p>
         </w:tc>
@@ -16676,7 +15442,10 @@
               <w:jc w:val="center"/>
             </w:pPr>
             <w:r>
-              <w:t>130.132.12.1</w:t>
+              <w:t>130.132.</w:t>
+            </w:r>
+            <w:r>
+              <w:t>4.3</w:t>
             </w:r>
           </w:p>
         </w:tc>
@@ -16694,7 +15463,10 @@
               </w:rPr>
             </w:pPr>
             <w:r>
-              <w:t>130.132.12.3</w:t>
+              <w:t>130.132.</w:t>
+            </w:r>
+            <w:r>
+              <w:t>4.2</w:t>
             </w:r>
           </w:p>
         </w:tc>
@@ -16816,7 +15588,10 @@
               <w:jc w:val="center"/>
             </w:pPr>
             <w:r>
-              <w:t>130.132.11.3</w:t>
+              <w:t>130.132.</w:t>
+            </w:r>
+            <w:r>
+              <w:t>5.1</w:t>
             </w:r>
           </w:p>
         </w:tc>
@@ -16834,7 +15609,10 @@
               </w:rPr>
             </w:pPr>
             <w:r>
-              <w:t>130.132.11.2</w:t>
+              <w:t>130.132.</w:t>
+            </w:r>
+            <w:r>
+              <w:t>5.2</w:t>
             </w:r>
           </w:p>
         </w:tc>
@@ -16881,7 +15659,10 @@
               </w:rPr>
             </w:pPr>
             <w:r>
-              <w:t>130.132.9.254</w:t>
+              <w:t>130.132.9.</w:t>
+            </w:r>
+            <w:r>
+              <w:t>7</w:t>
             </w:r>
           </w:p>
         </w:tc>
@@ -16919,7 +15700,13 @@
               <w:jc w:val="center"/>
             </w:pPr>
             <w:r>
-              <w:t>130.132.10.1</w:t>
+              <w:t>130.132.</w:t>
+            </w:r>
+            <w:r>
+              <w:t>6</w:t>
+            </w:r>
+            <w:r>
+              <w:t>.1</w:t>
             </w:r>
           </w:p>
         </w:tc>
@@ -16937,7 +15724,13 @@
               </w:rPr>
             </w:pPr>
             <w:r>
-              <w:t>130.132.10.2</w:t>
+              <w:t>130.132.</w:t>
+            </w:r>
+            <w:r>
+              <w:t>6</w:t>
+            </w:r>
+            <w:r>
+              <w:t>.2</w:t>
             </w:r>
           </w:p>
         </w:tc>
@@ -17059,7 +15852,10 @@
               <w:jc w:val="center"/>
             </w:pPr>
             <w:r>
-              <w:t>130.132.12.3</w:t>
+              <w:t>130.132.</w:t>
+            </w:r>
+            <w:r>
+              <w:t>4.2</w:t>
             </w:r>
           </w:p>
         </w:tc>
@@ -17077,7 +15873,10 @@
               </w:rPr>
             </w:pPr>
             <w:r>
-              <w:t>130.132.12.1</w:t>
+              <w:t>130.132.</w:t>
+            </w:r>
+            <w:r>
+              <w:t>4.3</w:t>
             </w:r>
           </w:p>
         </w:tc>
@@ -17109,7 +15908,13 @@
               <w:jc w:val="center"/>
             </w:pPr>
             <w:r>
-              <w:t>130.132.10.2</w:t>
+              <w:t>130.132.</w:t>
+            </w:r>
+            <w:r>
+              <w:t>6</w:t>
+            </w:r>
+            <w:r>
+              <w:t>.2</w:t>
             </w:r>
           </w:p>
         </w:tc>
@@ -17127,7 +15932,10 @@
               </w:rPr>
             </w:pPr>
             <w:r>
-              <w:t>130.132.10.1</w:t>
+              <w:t>130.132.</w:t>
+            </w:r>
+            <w:r>
+              <w:t>6.1</w:t>
             </w:r>
           </w:p>
         </w:tc>
@@ -17180,7 +15988,10 @@
               </w:rPr>
             </w:pPr>
             <w:r>
-              <w:t>130.132.1.254</w:t>
+              <w:t>130.132.1.</w:t>
+            </w:r>
+            <w:r>
+              <w:t>5</w:t>
             </w:r>
           </w:p>
         </w:tc>
@@ -17224,6 +16035,8 @@
         </w:rPr>
         <w:br w:type="page"/>
       </w:r>
+      <w:bookmarkStart w:id="40" w:name="_GoBack"/>
+      <w:bookmarkEnd w:id="40"/>
     </w:p>
     <w:p>
       <w:pPr>
@@ -17670,7 +16483,13 @@
         <w:t xml:space="preserve">הממשק הוא </w:t>
       </w:r>
       <w:r>
-        <w:t>130.132.10.1</w:t>
+        <w:t>130.132.</w:t>
+      </w:r>
+      <w:r>
+        <w:t>6</w:t>
+      </w:r>
+      <w:r>
+        <w:t>.1</w:t>
       </w:r>
       <w:r>
         <w:rPr>
@@ -17770,7 +16589,10 @@
         <w:t xml:space="preserve">תעבור לממשק </w:t>
       </w:r>
       <w:r>
-        <w:t>130.132.9.254</w:t>
+        <w:t>130.132.9.</w:t>
+      </w:r>
+      <w:r>
+        <w:t>7</w:t>
       </w:r>
       <w:r>
         <w:rPr>
@@ -17864,7 +16686,7 @@
           <w:u w:val="single"/>
           <w:rtl/>
         </w:rPr>
-        <w:t>2 הערות:</w:t>
+        <w:t>הערות:</w:t>
       </w:r>
       <w:r>
         <w:rPr>
@@ -17912,6 +16734,12 @@
           <w:rtl/>
         </w:rPr>
         <w:t>.</w:t>
+      </w:r>
+      <w:r>
+        <w:rPr>
+          <w:rtl/>
+        </w:rPr>
+        <w:t xml:space="preserve"> </w:t>
       </w:r>
       <w:r>
         <w:rPr>
@@ -17989,7 +16817,7 @@
       </w:pPr>
     </w:p>
     <w:sectPr>
-      <w:headerReference w:type="first" r:id="rId14"/>
+      <w:headerReference w:type="first" r:id="rId12"/>
       <w:pgSz w:w="12240" w:h="15840"/>
       <w:pgMar w:top="1440" w:right="1440" w:bottom="1440" w:left="1440" w:header="720" w:footer="720" w:gutter="0"/>
       <w:cols w:space="720"/>
@@ -18001,8 +16829,8 @@
 </file>
 
 <file path=word/comments.xml><?xml version="1.0" encoding="utf-8"?>
-<w:comments xmlns:wpc="http://schemas.microsoft.com/office/word/2010/wordprocessingCanvas" xmlns:cx="http://schemas.microsoft.com/office/drawing/2014/chartex" xmlns:cx1="http://schemas.microsoft.com/office/drawing/2015/9/8/chartex" xmlns:cx2="http://schemas.microsoft.com/office/drawing/2015/10/21/chartex" xmlns:cx3="http://schemas.microsoft.com/office/drawing/2016/5/9/chartex" xmlns:cx4="http://schemas.microsoft.com/office/drawing/2016/5/10/chartex" xmlns:cx5="http://schemas.microsoft.com/office/drawing/2016/5/11/chartex" xmlns:mc="http://schemas.openxmlformats.org/markup-compatibility/2006" xmlns:o="urn:schemas-microsoft-com:office:office" xmlns:r="http://schemas.openxmlformats.org/officeDocument/2006/relationships" xmlns:m="http://schemas.openxmlformats.org/officeDocument/2006/math" xmlns:v="urn:schemas-microsoft-com:vml" xmlns:wp14="http://schemas.microsoft.com/office/word/2010/wordprocessingDrawing" xmlns:wp="http://schemas.openxmlformats.org/drawingml/2006/wordprocessingDrawing" xmlns:w10="urn:schemas-microsoft-com:office:word" xmlns:w="http://schemas.openxmlformats.org/wordprocessingml/2006/main" xmlns:w14="http://schemas.microsoft.com/office/word/2010/wordml" xmlns:w15="http://schemas.microsoft.com/office/word/2012/wordml" xmlns:w16se="http://schemas.microsoft.com/office/word/2015/wordml/symex" xmlns:wpg="http://schemas.microsoft.com/office/word/2010/wordprocessingGroup" xmlns:wpi="http://schemas.microsoft.com/office/word/2010/wordprocessingInk" xmlns:wne="http://schemas.microsoft.com/office/word/2006/wordml" xmlns:wps="http://schemas.microsoft.com/office/word/2010/wordprocessingShape" mc:Ignorable="w14 w15 w16se wp14">
-  <w:comment w:id="0" w:author="Dor Mendil" w:date="2017-01-06T21:44:00Z" w:initials="DM">
+<w:comments xmlns:wpc="http://schemas.microsoft.com/office/word/2010/wordprocessingCanvas" xmlns:mc="http://schemas.openxmlformats.org/markup-compatibility/2006" xmlns:o="urn:schemas-microsoft-com:office:office" xmlns:r="http://schemas.openxmlformats.org/officeDocument/2006/relationships" xmlns:m="http://schemas.openxmlformats.org/officeDocument/2006/math" xmlns:v="urn:schemas-microsoft-com:vml" xmlns:wp14="http://schemas.microsoft.com/office/word/2010/wordprocessingDrawing" xmlns:wp="http://schemas.openxmlformats.org/drawingml/2006/wordprocessingDrawing" xmlns:w10="urn:schemas-microsoft-com:office:word" xmlns:w="http://schemas.openxmlformats.org/wordprocessingml/2006/main" xmlns:w14="http://schemas.microsoft.com/office/word/2010/wordml" xmlns:w15="http://schemas.microsoft.com/office/word/2012/wordml" xmlns:wpg="http://schemas.microsoft.com/office/word/2010/wordprocessingGroup" xmlns:wpi="http://schemas.microsoft.com/office/word/2010/wordprocessingInk" xmlns:wne="http://schemas.microsoft.com/office/word/2006/wordml" xmlns:wps="http://schemas.microsoft.com/office/word/2010/wordprocessingShape" mc:Ignorable="w14 w15 wp14">
+  <w:comment w:id="1" w:author="Dor Mendil" w:date="2017-01-06T21:44:00Z" w:initials="DM">
     <w:p>
       <w:pPr>
         <w:pStyle w:val="CommentText"/>
@@ -18046,7 +16874,6 @@
         <w:pStyle w:val="CommentText"/>
         <w:bidi/>
         <w:rPr>
-          <w:rFonts w:hint="cs"/>
           <w:rtl/>
         </w:rPr>
       </w:pPr>
@@ -18092,7 +16919,6 @@
         <w:pStyle w:val="CommentText"/>
         <w:bidi/>
         <w:rPr>
-          <w:rFonts w:hint="cs"/>
           <w:rtl/>
         </w:rPr>
       </w:pPr>
@@ -18156,7 +16982,6 @@
         <w:pStyle w:val="CommentText"/>
         <w:bidi/>
         <w:rPr>
-          <w:rFonts w:hint="cs"/>
           <w:rtl/>
         </w:rPr>
       </w:pPr>
@@ -18222,7 +17047,6 @@
         <w:pStyle w:val="CommentText"/>
         <w:bidi/>
         <w:rPr>
-          <w:rFonts w:hint="cs"/>
           <w:rtl/>
         </w:rPr>
       </w:pPr>
@@ -18232,6 +17056,30 @@
           <w:rtl/>
         </w:rPr>
         <w:t>תקנו אותי אם אני טועה</w:t>
+      </w:r>
+    </w:p>
+  </w:comment>
+  <w:comment w:id="2" w:author="user" w:date="2017-01-07T11:09:00Z" w:initials="u">
+    <w:p>
+      <w:pPr>
+        <w:pStyle w:val="CommentText"/>
+        <w:rPr>
+          <w:rFonts w:hint="cs"/>
+          <w:rtl/>
+        </w:rPr>
+      </w:pPr>
+      <w:r>
+        <w:rPr>
+          <w:rStyle w:val="CommentReference"/>
+        </w:rPr>
+        <w:annotationRef/>
+      </w:r>
+      <w:r>
+        <w:rPr>
+          <w:rFonts w:hint="cs"/>
+          <w:rtl/>
+        </w:rPr>
+        <w:t>כן אתה צודק. צריך לשאול פשוט למה הם התכוונו.</w:t>
       </w:r>
     </w:p>
   </w:comment>
@@ -18239,13 +17087,14 @@
 </file>
 
 <file path=word/commentsExtended.xml><?xml version="1.0" encoding="utf-8"?>
-<w15:commentsEx xmlns:wpc="http://schemas.microsoft.com/office/word/2010/wordprocessingCanvas" xmlns:cx="http://schemas.microsoft.com/office/drawing/2014/chartex" xmlns:cx1="http://schemas.microsoft.com/office/drawing/2015/9/8/chartex" xmlns:cx2="http://schemas.microsoft.com/office/drawing/2015/10/21/chartex" xmlns:cx3="http://schemas.microsoft.com/office/drawing/2016/5/9/chartex" xmlns:cx4="http://schemas.microsoft.com/office/drawing/2016/5/10/chartex" xmlns:cx5="http://schemas.microsoft.com/office/drawing/2016/5/11/chartex" xmlns:mc="http://schemas.openxmlformats.org/markup-compatibility/2006" xmlns:o="urn:schemas-microsoft-com:office:office" xmlns:r="http://schemas.openxmlformats.org/officeDocument/2006/relationships" xmlns:m="http://schemas.openxmlformats.org/officeDocument/2006/math" xmlns:v="urn:schemas-microsoft-com:vml" xmlns:wp14="http://schemas.microsoft.com/office/word/2010/wordprocessingDrawing" xmlns:wp="http://schemas.openxmlformats.org/drawingml/2006/wordprocessingDrawing" xmlns:w10="urn:schemas-microsoft-com:office:word" xmlns:w="http://schemas.openxmlformats.org/wordprocessingml/2006/main" xmlns:w14="http://schemas.microsoft.com/office/word/2010/wordml" xmlns:w15="http://schemas.microsoft.com/office/word/2012/wordml" xmlns:w16se="http://schemas.microsoft.com/office/word/2015/wordml/symex" xmlns:wpg="http://schemas.microsoft.com/office/word/2010/wordprocessingGroup" xmlns:wpi="http://schemas.microsoft.com/office/word/2010/wordprocessingInk" xmlns:wne="http://schemas.microsoft.com/office/word/2006/wordml" xmlns:wps="http://schemas.microsoft.com/office/word/2010/wordprocessingShape" mc:Ignorable="w14 w15 w16se wp14">
+<w15:commentsEx xmlns:wpc="http://schemas.microsoft.com/office/word/2010/wordprocessingCanvas" xmlns:mc="http://schemas.openxmlformats.org/markup-compatibility/2006" xmlns:o="urn:schemas-microsoft-com:office:office" xmlns:r="http://schemas.openxmlformats.org/officeDocument/2006/relationships" xmlns:m="http://schemas.openxmlformats.org/officeDocument/2006/math" xmlns:v="urn:schemas-microsoft-com:vml" xmlns:wp14="http://schemas.microsoft.com/office/word/2010/wordprocessingDrawing" xmlns:wp="http://schemas.openxmlformats.org/drawingml/2006/wordprocessingDrawing" xmlns:w10="urn:schemas-microsoft-com:office:word" xmlns:w="http://schemas.openxmlformats.org/wordprocessingml/2006/main" xmlns:w14="http://schemas.microsoft.com/office/word/2010/wordml" xmlns:w15="http://schemas.microsoft.com/office/word/2012/wordml" xmlns:wpg="http://schemas.microsoft.com/office/word/2010/wordprocessingGroup" xmlns:wpi="http://schemas.microsoft.com/office/word/2010/wordprocessingInk" xmlns:wne="http://schemas.microsoft.com/office/word/2006/wordml" xmlns:wps="http://schemas.microsoft.com/office/word/2010/wordprocessingShape" mc:Ignorable="w14 w15 wp14">
   <w15:commentEx w15:paraId="4789383C" w15:done="0"/>
+  <w15:commentEx w15:paraId="6B721AD3" w15:paraIdParent="4789383C" w15:done="0"/>
 </w15:commentsEx>
 </file>
 
 <file path=word/endnotes.xml><?xml version="1.0" encoding="utf-8"?>
-<w:endnotes xmlns:wpc="http://schemas.microsoft.com/office/word/2010/wordprocessingCanvas" xmlns:cx="http://schemas.microsoft.com/office/drawing/2014/chartex" xmlns:cx1="http://schemas.microsoft.com/office/drawing/2015/9/8/chartex" xmlns:cx2="http://schemas.microsoft.com/office/drawing/2015/10/21/chartex" xmlns:cx3="http://schemas.microsoft.com/office/drawing/2016/5/9/chartex" xmlns:cx4="http://schemas.microsoft.com/office/drawing/2016/5/10/chartex" xmlns:cx5="http://schemas.microsoft.com/office/drawing/2016/5/11/chartex" xmlns:mc="http://schemas.openxmlformats.org/markup-compatibility/2006" xmlns:o="urn:schemas-microsoft-com:office:office" xmlns:r="http://schemas.openxmlformats.org/officeDocument/2006/relationships" xmlns:m="http://schemas.openxmlformats.org/officeDocument/2006/math" xmlns:v="urn:schemas-microsoft-com:vml" xmlns:wp14="http://schemas.microsoft.com/office/word/2010/wordprocessingDrawing" xmlns:wp="http://schemas.openxmlformats.org/drawingml/2006/wordprocessingDrawing" xmlns:w10="urn:schemas-microsoft-com:office:word" xmlns:w="http://schemas.openxmlformats.org/wordprocessingml/2006/main" xmlns:w14="http://schemas.microsoft.com/office/word/2010/wordml" xmlns:w15="http://schemas.microsoft.com/office/word/2012/wordml" xmlns:w16se="http://schemas.microsoft.com/office/word/2015/wordml/symex" xmlns:wpg="http://schemas.microsoft.com/office/word/2010/wordprocessingGroup" xmlns:wpi="http://schemas.microsoft.com/office/word/2010/wordprocessingInk" xmlns:wne="http://schemas.microsoft.com/office/word/2006/wordml" xmlns:wps="http://schemas.microsoft.com/office/word/2010/wordprocessingShape" mc:Ignorable="w14 w15 w16se wp14">
+<w:endnotes xmlns:wpc="http://schemas.microsoft.com/office/word/2010/wordprocessingCanvas" xmlns:mc="http://schemas.openxmlformats.org/markup-compatibility/2006" xmlns:o="urn:schemas-microsoft-com:office:office" xmlns:r="http://schemas.openxmlformats.org/officeDocument/2006/relationships" xmlns:m="http://schemas.openxmlformats.org/officeDocument/2006/math" xmlns:v="urn:schemas-microsoft-com:vml" xmlns:wp14="http://schemas.microsoft.com/office/word/2010/wordprocessingDrawing" xmlns:wp="http://schemas.openxmlformats.org/drawingml/2006/wordprocessingDrawing" xmlns:w10="urn:schemas-microsoft-com:office:word" xmlns:w="http://schemas.openxmlformats.org/wordprocessingml/2006/main" xmlns:w14="http://schemas.microsoft.com/office/word/2010/wordml" xmlns:w15="http://schemas.microsoft.com/office/word/2012/wordml" xmlns:wpg="http://schemas.microsoft.com/office/word/2010/wordprocessingGroup" xmlns:wpi="http://schemas.microsoft.com/office/word/2010/wordprocessingInk" xmlns:wne="http://schemas.microsoft.com/office/word/2006/wordml" xmlns:wps="http://schemas.microsoft.com/office/word/2010/wordprocessingShape" mc:Ignorable="w14 w15 wp14">
   <w:endnote w:type="separator" w:id="-1">
     <w:p>
       <w:pPr>
@@ -18270,7 +17119,7 @@
 </file>
 
 <file path=word/footnotes.xml><?xml version="1.0" encoding="utf-8"?>
-<w:footnotes xmlns:wpc="http://schemas.microsoft.com/office/word/2010/wordprocessingCanvas" xmlns:cx="http://schemas.microsoft.com/office/drawing/2014/chartex" xmlns:cx1="http://schemas.microsoft.com/office/drawing/2015/9/8/chartex" xmlns:cx2="http://schemas.microsoft.com/office/drawing/2015/10/21/chartex" xmlns:cx3="http://schemas.microsoft.com/office/drawing/2016/5/9/chartex" xmlns:cx4="http://schemas.microsoft.com/office/drawing/2016/5/10/chartex" xmlns:cx5="http://schemas.microsoft.com/office/drawing/2016/5/11/chartex" xmlns:mc="http://schemas.openxmlformats.org/markup-compatibility/2006" xmlns:o="urn:schemas-microsoft-com:office:office" xmlns:r="http://schemas.openxmlformats.org/officeDocument/2006/relationships" xmlns:m="http://schemas.openxmlformats.org/officeDocument/2006/math" xmlns:v="urn:schemas-microsoft-com:vml" xmlns:wp14="http://schemas.microsoft.com/office/word/2010/wordprocessingDrawing" xmlns:wp="http://schemas.openxmlformats.org/drawingml/2006/wordprocessingDrawing" xmlns:w10="urn:schemas-microsoft-com:office:word" xmlns:w="http://schemas.openxmlformats.org/wordprocessingml/2006/main" xmlns:w14="http://schemas.microsoft.com/office/word/2010/wordml" xmlns:w15="http://schemas.microsoft.com/office/word/2012/wordml" xmlns:w16se="http://schemas.microsoft.com/office/word/2015/wordml/symex" xmlns:wpg="http://schemas.microsoft.com/office/word/2010/wordprocessingGroup" xmlns:wpi="http://schemas.microsoft.com/office/word/2010/wordprocessingInk" xmlns:wne="http://schemas.microsoft.com/office/word/2006/wordml" xmlns:wps="http://schemas.microsoft.com/office/word/2010/wordprocessingShape" mc:Ignorable="w14 w15 w16se wp14">
+<w:footnotes xmlns:wpc="http://schemas.microsoft.com/office/word/2010/wordprocessingCanvas" xmlns:mc="http://schemas.openxmlformats.org/markup-compatibility/2006" xmlns:o="urn:schemas-microsoft-com:office:office" xmlns:r="http://schemas.openxmlformats.org/officeDocument/2006/relationships" xmlns:m="http://schemas.openxmlformats.org/officeDocument/2006/math" xmlns:v="urn:schemas-microsoft-com:vml" xmlns:wp14="http://schemas.microsoft.com/office/word/2010/wordprocessingDrawing" xmlns:wp="http://schemas.openxmlformats.org/drawingml/2006/wordprocessingDrawing" xmlns:w10="urn:schemas-microsoft-com:office:word" xmlns:w="http://schemas.openxmlformats.org/wordprocessingml/2006/main" xmlns:w14="http://schemas.microsoft.com/office/word/2010/wordml" xmlns:w15="http://schemas.microsoft.com/office/word/2012/wordml" xmlns:wpg="http://schemas.microsoft.com/office/word/2010/wordprocessingGroup" xmlns:wpi="http://schemas.microsoft.com/office/word/2010/wordprocessingInk" xmlns:wne="http://schemas.microsoft.com/office/word/2006/wordml" xmlns:wps="http://schemas.microsoft.com/office/word/2010/wordprocessingShape" mc:Ignorable="w14 w15 wp14">
   <w:footnote w:type="separator" w:id="-1">
     <w:p>
       <w:pPr>
@@ -18295,7 +17144,7 @@
 </file>
 
 <file path=word/header1.xml><?xml version="1.0" encoding="utf-8"?>
-<w:hdr xmlns:wpc="http://schemas.microsoft.com/office/word/2010/wordprocessingCanvas" xmlns:cx="http://schemas.microsoft.com/office/drawing/2014/chartex" xmlns:cx1="http://schemas.microsoft.com/office/drawing/2015/9/8/chartex" xmlns:cx2="http://schemas.microsoft.com/office/drawing/2015/10/21/chartex" xmlns:cx3="http://schemas.microsoft.com/office/drawing/2016/5/9/chartex" xmlns:cx4="http://schemas.microsoft.com/office/drawing/2016/5/10/chartex" xmlns:cx5="http://schemas.microsoft.com/office/drawing/2016/5/11/chartex" xmlns:mc="http://schemas.openxmlformats.org/markup-compatibility/2006" xmlns:o="urn:schemas-microsoft-com:office:office" xmlns:r="http://schemas.openxmlformats.org/officeDocument/2006/relationships" xmlns:m="http://schemas.openxmlformats.org/officeDocument/2006/math" xmlns:v="urn:schemas-microsoft-com:vml" xmlns:wp14="http://schemas.microsoft.com/office/word/2010/wordprocessingDrawing" xmlns:wp="http://schemas.openxmlformats.org/drawingml/2006/wordprocessingDrawing" xmlns:w10="urn:schemas-microsoft-com:office:word" xmlns:w="http://schemas.openxmlformats.org/wordprocessingml/2006/main" xmlns:w14="http://schemas.microsoft.com/office/word/2010/wordml" xmlns:w15="http://schemas.microsoft.com/office/word/2012/wordml" xmlns:w16se="http://schemas.microsoft.com/office/word/2015/wordml/symex" xmlns:wpg="http://schemas.microsoft.com/office/word/2010/wordprocessingGroup" xmlns:wpi="http://schemas.microsoft.com/office/word/2010/wordprocessingInk" xmlns:wne="http://schemas.microsoft.com/office/word/2006/wordml" xmlns:wps="http://schemas.microsoft.com/office/word/2010/wordprocessingShape" mc:Ignorable="w14 w15 w16se wp14">
+<w:hdr xmlns:wpc="http://schemas.microsoft.com/office/word/2010/wordprocessingCanvas" xmlns:mc="http://schemas.openxmlformats.org/markup-compatibility/2006" xmlns:o="urn:schemas-microsoft-com:office:office" xmlns:r="http://schemas.openxmlformats.org/officeDocument/2006/relationships" xmlns:m="http://schemas.openxmlformats.org/officeDocument/2006/math" xmlns:v="urn:schemas-microsoft-com:vml" xmlns:wp14="http://schemas.microsoft.com/office/word/2010/wordprocessingDrawing" xmlns:wp="http://schemas.openxmlformats.org/drawingml/2006/wordprocessingDrawing" xmlns:w10="urn:schemas-microsoft-com:office:word" xmlns:w="http://schemas.openxmlformats.org/wordprocessingml/2006/main" xmlns:w14="http://schemas.microsoft.com/office/word/2010/wordml" xmlns:w15="http://schemas.microsoft.com/office/word/2012/wordml" xmlns:wpg="http://schemas.microsoft.com/office/word/2010/wordprocessingGroup" xmlns:wpi="http://schemas.microsoft.com/office/word/2010/wordprocessingInk" xmlns:wne="http://schemas.microsoft.com/office/word/2006/wordml" xmlns:wps="http://schemas.microsoft.com/office/word/2010/wordprocessingShape" mc:Ignorable="w14 w15 wp14">
   <w:p>
     <w:pPr>
       <w:pStyle w:val="Header"/>
@@ -18388,7 +17237,7 @@
 </file>
 
 <file path=word/numbering.xml><?xml version="1.0" encoding="utf-8"?>
-<w:numbering xmlns:wpc="http://schemas.microsoft.com/office/word/2010/wordprocessingCanvas" xmlns:cx="http://schemas.microsoft.com/office/drawing/2014/chartex" xmlns:cx1="http://schemas.microsoft.com/office/drawing/2015/9/8/chartex" xmlns:cx2="http://schemas.microsoft.com/office/drawing/2015/10/21/chartex" xmlns:cx3="http://schemas.microsoft.com/office/drawing/2016/5/9/chartex" xmlns:cx4="http://schemas.microsoft.com/office/drawing/2016/5/10/chartex" xmlns:cx5="http://schemas.microsoft.com/office/drawing/2016/5/11/chartex" xmlns:mc="http://schemas.openxmlformats.org/markup-compatibility/2006" xmlns:o="urn:schemas-microsoft-com:office:office" xmlns:r="http://schemas.openxmlformats.org/officeDocument/2006/relationships" xmlns:m="http://schemas.openxmlformats.org/officeDocument/2006/math" xmlns:v="urn:schemas-microsoft-com:vml" xmlns:wp14="http://schemas.microsoft.com/office/word/2010/wordprocessingDrawing" xmlns:wp="http://schemas.openxmlformats.org/drawingml/2006/wordprocessingDrawing" xmlns:w10="urn:schemas-microsoft-com:office:word" xmlns:w="http://schemas.openxmlformats.org/wordprocessingml/2006/main" xmlns:w14="http://schemas.microsoft.com/office/word/2010/wordml" xmlns:w15="http://schemas.microsoft.com/office/word/2012/wordml" xmlns:w16se="http://schemas.microsoft.com/office/word/2015/wordml/symex" xmlns:wpg="http://schemas.microsoft.com/office/word/2010/wordprocessingGroup" xmlns:wpi="http://schemas.microsoft.com/office/word/2010/wordprocessingInk" xmlns:wne="http://schemas.microsoft.com/office/word/2006/wordml" xmlns:wps="http://schemas.microsoft.com/office/word/2010/wordprocessingShape" mc:Ignorable="w14 w15 w16se wp14">
+<w:numbering xmlns:wpc="http://schemas.microsoft.com/office/word/2010/wordprocessingCanvas" xmlns:mc="http://schemas.openxmlformats.org/markup-compatibility/2006" xmlns:o="urn:schemas-microsoft-com:office:office" xmlns:r="http://schemas.openxmlformats.org/officeDocument/2006/relationships" xmlns:m="http://schemas.openxmlformats.org/officeDocument/2006/math" xmlns:v="urn:schemas-microsoft-com:vml" xmlns:wp14="http://schemas.microsoft.com/office/word/2010/wordprocessingDrawing" xmlns:wp="http://schemas.openxmlformats.org/drawingml/2006/wordprocessingDrawing" xmlns:w10="urn:schemas-microsoft-com:office:word" xmlns:w="http://schemas.openxmlformats.org/wordprocessingml/2006/main" xmlns:w14="http://schemas.microsoft.com/office/word/2010/wordml" xmlns:w15="http://schemas.microsoft.com/office/word/2012/wordml" xmlns:wpg="http://schemas.microsoft.com/office/word/2010/wordprocessingGroup" xmlns:wpi="http://schemas.microsoft.com/office/word/2010/wordprocessingInk" xmlns:wne="http://schemas.microsoft.com/office/word/2006/wordml" xmlns:wps="http://schemas.microsoft.com/office/word/2010/wordprocessingShape" mc:Ignorable="w14 w15 wp14">
   <w:abstractNum w:abstractNumId="0" w15:restartNumberingAfterBreak="0">
     <w:nsid w:val="2AB22652"/>
     <w:multiLevelType w:val="hybridMultilevel"/>
@@ -18669,7 +17518,10 @@
 </file>
 
 <file path=word/people.xml><?xml version="1.0" encoding="utf-8"?>
-<w15:people xmlns:wpc="http://schemas.microsoft.com/office/word/2010/wordprocessingCanvas" xmlns:cx="http://schemas.microsoft.com/office/drawing/2014/chartex" xmlns:cx1="http://schemas.microsoft.com/office/drawing/2015/9/8/chartex" xmlns:cx2="http://schemas.microsoft.com/office/drawing/2015/10/21/chartex" xmlns:cx3="http://schemas.microsoft.com/office/drawing/2016/5/9/chartex" xmlns:cx4="http://schemas.microsoft.com/office/drawing/2016/5/10/chartex" xmlns:cx5="http://schemas.microsoft.com/office/drawing/2016/5/11/chartex" xmlns:mc="http://schemas.openxmlformats.org/markup-compatibility/2006" xmlns:o="urn:schemas-microsoft-com:office:office" xmlns:r="http://schemas.openxmlformats.org/officeDocument/2006/relationships" xmlns:m="http://schemas.openxmlformats.org/officeDocument/2006/math" xmlns:v="urn:schemas-microsoft-com:vml" xmlns:wp14="http://schemas.microsoft.com/office/word/2010/wordprocessingDrawing" xmlns:wp="http://schemas.openxmlformats.org/drawingml/2006/wordprocessingDrawing" xmlns:w10="urn:schemas-microsoft-com:office:word" xmlns:w="http://schemas.openxmlformats.org/wordprocessingml/2006/main" xmlns:w14="http://schemas.microsoft.com/office/word/2010/wordml" xmlns:w15="http://schemas.microsoft.com/office/word/2012/wordml" xmlns:w16se="http://schemas.microsoft.com/office/word/2015/wordml/symex" xmlns:wpg="http://schemas.microsoft.com/office/word/2010/wordprocessingGroup" xmlns:wpi="http://schemas.microsoft.com/office/word/2010/wordprocessingInk" xmlns:wne="http://schemas.microsoft.com/office/word/2006/wordml" xmlns:wps="http://schemas.microsoft.com/office/word/2010/wordprocessingShape" mc:Ignorable="w14 w15 w16se wp14">
+<w15:people xmlns:wpc="http://schemas.microsoft.com/office/word/2010/wordprocessingCanvas" xmlns:mc="http://schemas.openxmlformats.org/markup-compatibility/2006" xmlns:o="urn:schemas-microsoft-com:office:office" xmlns:r="http://schemas.openxmlformats.org/officeDocument/2006/relationships" xmlns:m="http://schemas.openxmlformats.org/officeDocument/2006/math" xmlns:v="urn:schemas-microsoft-com:vml" xmlns:wp14="http://schemas.microsoft.com/office/word/2010/wordprocessingDrawing" xmlns:wp="http://schemas.openxmlformats.org/drawingml/2006/wordprocessingDrawing" xmlns:w10="urn:schemas-microsoft-com:office:word" xmlns:w="http://schemas.openxmlformats.org/wordprocessingml/2006/main" xmlns:w14="http://schemas.microsoft.com/office/word/2010/wordml" xmlns:w15="http://schemas.microsoft.com/office/word/2012/wordml" xmlns:wpg="http://schemas.microsoft.com/office/word/2010/wordprocessingGroup" xmlns:wpi="http://schemas.microsoft.com/office/word/2010/wordprocessingInk" xmlns:wne="http://schemas.microsoft.com/office/word/2006/wordml" xmlns:wps="http://schemas.microsoft.com/office/word/2010/wordprocessingShape" mc:Ignorable="w14 w15 wp14">
+  <w15:person w15:author="user">
+    <w15:presenceInfo w15:providerId="None" w15:userId="user"/>
+  </w15:person>
   <w15:person w15:author="Dor Mendil">
     <w15:presenceInfo w15:providerId="Windows Live" w15:userId="f12eac4e0efff0d9"/>
   </w15:person>
@@ -18677,7 +17529,7 @@
 </file>
 
 <file path=word/styles.xml><?xml version="1.0" encoding="utf-8"?>
-<w:styles xmlns:mc="http://schemas.openxmlformats.org/markup-compatibility/2006" xmlns:r="http://schemas.openxmlformats.org/officeDocument/2006/relationships" xmlns:w="http://schemas.openxmlformats.org/wordprocessingml/2006/main" xmlns:w14="http://schemas.microsoft.com/office/word/2010/wordml" xmlns:w15="http://schemas.microsoft.com/office/word/2012/wordml" xmlns:w16se="http://schemas.microsoft.com/office/word/2015/wordml/symex" mc:Ignorable="w14 w15 w16se">
+<w:styles xmlns:mc="http://schemas.openxmlformats.org/markup-compatibility/2006" xmlns:r="http://schemas.openxmlformats.org/officeDocument/2006/relationships" xmlns:w="http://schemas.openxmlformats.org/wordprocessingml/2006/main" xmlns:w14="http://schemas.microsoft.com/office/word/2010/wordml" xmlns:w15="http://schemas.microsoft.com/office/word/2012/wordml" mc:Ignorable="w14 w15">
   <w:docDefaults>
     <w:rPrDefault>
       <w:rPr>
@@ -18693,7 +17545,7 @@
       </w:pPr>
     </w:pPrDefault>
   </w:docDefaults>
-  <w:latentStyles w:defLockedState="0" w:defUIPriority="99" w:defSemiHidden="0" w:defUnhideWhenUsed="0" w:defQFormat="0" w:count="374">
+  <w:latentStyles w:defLockedState="0" w:defUIPriority="99" w:defSemiHidden="0" w:defUnhideWhenUsed="0" w:defQFormat="0" w:count="371">
     <w:lsdException w:name="Normal" w:uiPriority="0" w:qFormat="1"/>
     <w:lsdException w:name="heading 1" w:uiPriority="9" w:qFormat="1"/>
     <w:lsdException w:name="heading 2" w:semiHidden="1" w:uiPriority="9" w:unhideWhenUsed="1" w:qFormat="1"/>
@@ -18799,6 +17651,7 @@
     <w:lsdException w:name="HTML Sample" w:semiHidden="1" w:unhideWhenUsed="1"/>
     <w:lsdException w:name="HTML Typewriter" w:semiHidden="1" w:unhideWhenUsed="1"/>
     <w:lsdException w:name="HTML Variable" w:semiHidden="1" w:unhideWhenUsed="1"/>
+    <w:lsdException w:name="Normal Table" w:semiHidden="1" w:unhideWhenUsed="1"/>
     <w:lsdException w:name="annotation subject" w:semiHidden="1" w:unhideWhenUsed="1"/>
     <w:lsdException w:name="No List" w:semiHidden="1" w:unhideWhenUsed="1"/>
     <w:lsdException w:name="Outline List 1" w:semiHidden="1" w:unhideWhenUsed="1"/>
@@ -18843,6 +17696,7 @@
     <w:lsdException w:name="Table Professional" w:semiHidden="1" w:unhideWhenUsed="1"/>
     <w:lsdException w:name="Table Subtle 1" w:semiHidden="1" w:unhideWhenUsed="1"/>
     <w:lsdException w:name="Table Subtle 2" w:semiHidden="1" w:unhideWhenUsed="1"/>
+    <w:lsdException w:name="Table Web 1" w:semiHidden="1" w:unhideWhenUsed="1"/>
     <w:lsdException w:name="Table Web 2" w:semiHidden="1" w:unhideWhenUsed="1"/>
     <w:lsdException w:name="Table Web 3" w:semiHidden="1" w:unhideWhenUsed="1"/>
     <w:lsdException w:name="Balloon Text" w:semiHidden="1" w:unhideWhenUsed="1"/>
@@ -19063,9 +17917,6 @@
     <w:lsdException w:name="List Table 5 Dark Accent 6" w:uiPriority="50"/>
     <w:lsdException w:name="List Table 6 Colorful Accent 6" w:uiPriority="51"/>
     <w:lsdException w:name="List Table 7 Colorful Accent 6" w:uiPriority="52"/>
-    <w:lsdException w:name="Mention" w:semiHidden="1" w:unhideWhenUsed="1"/>
-    <w:lsdException w:name="Smart Hyperlink" w:semiHidden="1" w:unhideWhenUsed="1"/>
-    <w:lsdException w:name="Hashtag" w:semiHidden="1" w:unhideWhenUsed="1"/>
   </w:latentStyles>
   <w:style w:type="paragraph" w:default="1" w:styleId="Normal">
     <w:name w:val="Normal"/>

</xml_diff>

<commit_message>
remove comment and accept changes on Q4
</commit_message>
<xml_diff>
--- a/ans_ex4.docx
+++ b/ans_ex4.docx
@@ -1,6 +1,6 @@
 
 <file path=word/document.xml><?xml version="1.0" encoding="utf-8"?>
-<w:document xmlns:wpc="http://schemas.microsoft.com/office/word/2010/wordprocessingCanvas" xmlns:cx="http://schemas.microsoft.com/office/drawing/2014/chartex" xmlns:cx1="http://schemas.microsoft.com/office/drawing/2015/9/8/chartex" xmlns:cx2="http://schemas.microsoft.com/office/drawing/2015/10/21/chartex" xmlns:cx3="http://schemas.microsoft.com/office/drawing/2016/5/9/chartex" xmlns:cx4="http://schemas.microsoft.com/office/drawing/2016/5/10/chartex" xmlns:cx5="http://schemas.microsoft.com/office/drawing/2016/5/11/chartex" xmlns:mc="http://schemas.openxmlformats.org/markup-compatibility/2006" xmlns:o="urn:schemas-microsoft-com:office:office" xmlns:r="http://schemas.openxmlformats.org/officeDocument/2006/relationships" xmlns:m="http://schemas.openxmlformats.org/officeDocument/2006/math" xmlns:v="urn:schemas-microsoft-com:vml" xmlns:wp14="http://schemas.microsoft.com/office/word/2010/wordprocessingDrawing" xmlns:wp="http://schemas.openxmlformats.org/drawingml/2006/wordprocessingDrawing" xmlns:w10="urn:schemas-microsoft-com:office:word" xmlns:w="http://schemas.openxmlformats.org/wordprocessingml/2006/main" xmlns:w14="http://schemas.microsoft.com/office/word/2010/wordml" xmlns:w15="http://schemas.microsoft.com/office/word/2012/wordml" xmlns:w16se="http://schemas.microsoft.com/office/word/2015/wordml/symex" xmlns:wpg="http://schemas.microsoft.com/office/word/2010/wordprocessingGroup" xmlns:wpi="http://schemas.microsoft.com/office/word/2010/wordprocessingInk" xmlns:wne="http://schemas.microsoft.com/office/word/2006/wordml" xmlns:wps="http://schemas.microsoft.com/office/word/2010/wordprocessingShape" mc:Ignorable="w14 w15 w16se wp14">
+<w:document xmlns:wpc="http://schemas.microsoft.com/office/word/2010/wordprocessingCanvas" xmlns:mc="http://schemas.openxmlformats.org/markup-compatibility/2006" xmlns:o="urn:schemas-microsoft-com:office:office" xmlns:r="http://schemas.openxmlformats.org/officeDocument/2006/relationships" xmlns:m="http://schemas.openxmlformats.org/officeDocument/2006/math" xmlns:v="urn:schemas-microsoft-com:vml" xmlns:wp14="http://schemas.microsoft.com/office/word/2010/wordprocessingDrawing" xmlns:wp="http://schemas.openxmlformats.org/drawingml/2006/wordprocessingDrawing" xmlns:w10="urn:schemas-microsoft-com:office:word" xmlns:w="http://schemas.openxmlformats.org/wordprocessingml/2006/main" xmlns:w14="http://schemas.microsoft.com/office/word/2010/wordml" xmlns:w15="http://schemas.microsoft.com/office/word/2012/wordml" xmlns:wpg="http://schemas.microsoft.com/office/word/2010/wordprocessingGroup" xmlns:wpi="http://schemas.microsoft.com/office/word/2010/wordprocessingInk" xmlns:wne="http://schemas.microsoft.com/office/word/2006/wordml" xmlns:wps="http://schemas.microsoft.com/office/word/2010/wordprocessingShape" mc:Ignorable="w14 w15 wp14">
   <w:body>
     <w:p>
       <w:pPr>
@@ -103,7 +103,7 @@
               </wp:anchor>
             </w:drawing>
           </mc:Choice>
-          <mc:Fallback>
+          <mc:Fallback xmlns:w16se="http://schemas.microsoft.com/office/word/2015/wordml/symex" xmlns:cx5="http://schemas.microsoft.com/office/drawing/2016/5/11/chartex" xmlns:cx4="http://schemas.microsoft.com/office/drawing/2016/5/10/chartex" xmlns:cx3="http://schemas.microsoft.com/office/drawing/2016/5/9/chartex" xmlns:cx2="http://schemas.microsoft.com/office/drawing/2015/10/21/chartex" xmlns:cx1="http://schemas.microsoft.com/office/drawing/2015/9/8/chartex" xmlns:cx="http://schemas.microsoft.com/office/drawing/2014/chartex">
             <w:pict>
               <v:shapetype w14:anchorId="178828CF" id="_x0000_t202" coordsize="21600,21600" o:spt="202" path="m,l,21600r21600,l21600,xe">
                 <v:stroke joinstyle="miter"/>
@@ -195,7 +195,7 @@
               </wp:anchor>
             </w:drawing>
           </mc:Choice>
-          <mc:Fallback>
+          <mc:Fallback xmlns:w16se="http://schemas.microsoft.com/office/word/2015/wordml/symex" xmlns:cx5="http://schemas.microsoft.com/office/drawing/2016/5/11/chartex" xmlns:cx4="http://schemas.microsoft.com/office/drawing/2016/5/10/chartex" xmlns:cx3="http://schemas.microsoft.com/office/drawing/2016/5/9/chartex" xmlns:cx2="http://schemas.microsoft.com/office/drawing/2015/10/21/chartex" xmlns:cx1="http://schemas.microsoft.com/office/drawing/2015/9/8/chartex" xmlns:cx="http://schemas.microsoft.com/office/drawing/2014/chartex">
             <w:pict>
               <v:shape w14:anchorId="10C4FBBD" id="_x0000_s1027" type="#_x0000_t202" style="position:absolute;left:0;text-align:left;margin-left:-9pt;margin-top:25.75pt;width:21.75pt;height:22.5pt;z-index:251653114;visibility:visible;mso-wrap-style:square;mso-width-percent:0;mso-height-percent:0;mso-wrap-distance-left:9pt;mso-wrap-distance-top:3.6pt;mso-wrap-distance-right:9pt;mso-wrap-distance-bottom:3.6pt;mso-position-horizontal:absolute;mso-position-horizontal-relative:text;mso-position-vertical:absolute;mso-position-vertical-relative:text;mso-width-percent:0;mso-height-percent:0;mso-width-relative:margin;mso-height-relative:margin;v-text-anchor:top" o:gfxdata="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" stroked="f">
                 <v:textbox>
@@ -296,7 +296,7 @@
               </wp:anchor>
             </w:drawing>
           </mc:Choice>
-          <mc:Fallback>
+          <mc:Fallback xmlns:w16se="http://schemas.microsoft.com/office/word/2015/wordml/symex" xmlns:cx5="http://schemas.microsoft.com/office/drawing/2016/5/11/chartex" xmlns:cx4="http://schemas.microsoft.com/office/drawing/2016/5/10/chartex" xmlns:cx3="http://schemas.microsoft.com/office/drawing/2016/5/9/chartex" xmlns:cx2="http://schemas.microsoft.com/office/drawing/2015/10/21/chartex" xmlns:cx1="http://schemas.microsoft.com/office/drawing/2015/9/8/chartex" xmlns:cx="http://schemas.microsoft.com/office/drawing/2014/chartex">
             <w:pict>
               <v:oval w14:anchorId="65D8EC04" id="Oval 2" o:spid="_x0000_s1028" style="position:absolute;left:0;text-align:left;margin-left:9.75pt;margin-top:12.25pt;width:40.5pt;height:29.25pt;z-index:251661312;visibility:visible;mso-wrap-style:square;mso-width-percent:0;mso-height-percent:0;mso-wrap-distance-left:9pt;mso-wrap-distance-top:0;mso-wrap-distance-right:9pt;mso-wrap-distance-bottom:0;mso-position-horizontal:absolute;mso-position-horizontal-relative:text;mso-position-vertical:absolute;mso-position-vertical-relative:text;mso-width-percent:0;mso-height-percent:0;mso-width-relative:margin;mso-height-relative:margin;v-text-anchor:middle" o:gfxdata="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" fillcolor="#5b9bd5 [3204]" strokecolor="#1f4d78 [1604]" strokeweight="1pt">
                 <v:stroke joinstyle="miter"/>
@@ -403,7 +403,7 @@
               </wp:anchor>
             </w:drawing>
           </mc:Choice>
-          <mc:Fallback>
+          <mc:Fallback xmlns:w16se="http://schemas.microsoft.com/office/word/2015/wordml/symex" xmlns:cx5="http://schemas.microsoft.com/office/drawing/2016/5/11/chartex" xmlns:cx4="http://schemas.microsoft.com/office/drawing/2016/5/10/chartex" xmlns:cx3="http://schemas.microsoft.com/office/drawing/2016/5/9/chartex" xmlns:cx2="http://schemas.microsoft.com/office/drawing/2015/10/21/chartex" xmlns:cx1="http://schemas.microsoft.com/office/drawing/2015/9/8/chartex" xmlns:cx="http://schemas.microsoft.com/office/drawing/2014/chartex">
             <w:pict>
               <v:oval w14:anchorId="65D8EC04" id="Oval 3" o:spid="_x0000_s1029" style="position:absolute;left:0;text-align:left;margin-left:65.25pt;margin-top:13pt;width:40.5pt;height:29.25pt;z-index:251663360;visibility:visible;mso-wrap-style:square;mso-width-percent:0;mso-height-percent:0;mso-wrap-distance-left:9pt;mso-wrap-distance-top:0;mso-wrap-distance-right:9pt;mso-wrap-distance-bottom:0;mso-position-horizontal:absolute;mso-position-horizontal-relative:text;mso-position-vertical:absolute;mso-position-vertical-relative:text;mso-width-percent:0;mso-height-percent:0;mso-width-relative:margin;mso-height-relative:margin;v-text-anchor:middle" o:gfxdata="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" fillcolor="#5b9bd5 [3204]" strokecolor="#1f4d78 [1604]" strokeweight="1pt">
                 <v:stroke joinstyle="miter"/>
@@ -506,7 +506,7 @@
               </wp:anchor>
             </w:drawing>
           </mc:Choice>
-          <mc:Fallback>
+          <mc:Fallback xmlns:w16se="http://schemas.microsoft.com/office/word/2015/wordml/symex" xmlns:cx5="http://schemas.microsoft.com/office/drawing/2016/5/11/chartex" xmlns:cx4="http://schemas.microsoft.com/office/drawing/2016/5/10/chartex" xmlns:cx3="http://schemas.microsoft.com/office/drawing/2016/5/9/chartex" xmlns:cx2="http://schemas.microsoft.com/office/drawing/2015/10/21/chartex" xmlns:cx1="http://schemas.microsoft.com/office/drawing/2015/9/8/chartex" xmlns:cx="http://schemas.microsoft.com/office/drawing/2014/chartex">
             <w:pict>
               <v:shape w14:anchorId="51F83920" id="_x0000_s1030" type="#_x0000_t202" style="position:absolute;left:0;text-align:left;margin-left:103.5pt;margin-top:9.25pt;width:21.75pt;height:22.5pt;z-index:251651064;visibility:visible;mso-wrap-style:square;mso-width-percent:0;mso-height-percent:0;mso-wrap-distance-left:9pt;mso-wrap-distance-top:3.6pt;mso-wrap-distance-right:9pt;mso-wrap-distance-bottom:3.6pt;mso-position-horizontal:absolute;mso-position-horizontal-relative:text;mso-position-vertical:absolute;mso-position-vertical-relative:text;mso-width-percent:0;mso-height-percent:0;mso-width-relative:margin;mso-height-relative:margin;v-text-anchor:top" o:gfxdata="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" stroked="f">
                 <v:textbox>
@@ -586,7 +586,7 @@
               </wp:anchor>
             </w:drawing>
           </mc:Choice>
-          <mc:Fallback>
+          <mc:Fallback xmlns:w16se="http://schemas.microsoft.com/office/word/2015/wordml/symex" xmlns:cx5="http://schemas.microsoft.com/office/drawing/2016/5/11/chartex" xmlns:cx4="http://schemas.microsoft.com/office/drawing/2016/5/10/chartex" xmlns:cx3="http://schemas.microsoft.com/office/drawing/2016/5/9/chartex" xmlns:cx2="http://schemas.microsoft.com/office/drawing/2015/10/21/chartex" xmlns:cx1="http://schemas.microsoft.com/office/drawing/2015/9/8/chartex" xmlns:cx="http://schemas.microsoft.com/office/drawing/2014/chartex">
             <w:pict>
               <v:line w14:anchorId="5F36951B" id="Straight Connector 18" o:spid="_x0000_s1026" style="position:absolute;z-index:251685888;visibility:visible;mso-wrap-style:square;mso-width-percent:0;mso-height-percent:0;mso-wrap-distance-left:9pt;mso-wrap-distance-top:0;mso-wrap-distance-right:9pt;mso-wrap-distance-bottom:0;mso-position-horizontal:absolute;mso-position-horizontal-relative:text;mso-position-vertical:absolute;mso-position-vertical-relative:text;mso-width-percent:0;mso-height-percent:0;mso-width-relative:margin;mso-height-relative:margin" from="99.75pt,12.25pt" to="112.5pt,30.25pt" o:gfxdata="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" strokecolor="#5b9bd5 [3204]" strokeweight="2.25pt">
                 <v:stroke joinstyle="miter"/>
@@ -657,7 +657,7 @@
               </wp:anchor>
             </w:drawing>
           </mc:Choice>
-          <mc:Fallback>
+          <mc:Fallback xmlns:w16se="http://schemas.microsoft.com/office/word/2015/wordml/symex" xmlns:cx5="http://schemas.microsoft.com/office/drawing/2016/5/11/chartex" xmlns:cx4="http://schemas.microsoft.com/office/drawing/2016/5/10/chartex" xmlns:cx3="http://schemas.microsoft.com/office/drawing/2016/5/9/chartex" xmlns:cx2="http://schemas.microsoft.com/office/drawing/2015/10/21/chartex" xmlns:cx1="http://schemas.microsoft.com/office/drawing/2015/9/8/chartex" xmlns:cx="http://schemas.microsoft.com/office/drawing/2014/chartex">
             <w:pict>
               <v:line w14:anchorId="51B68734" id="Straight Connector 15" o:spid="_x0000_s1026" style="position:absolute;flip:x y;z-index:251679744;visibility:visible;mso-wrap-style:square;mso-width-percent:0;mso-height-percent:0;mso-wrap-distance-left:9pt;mso-wrap-distance-top:0;mso-wrap-distance-right:9pt;mso-wrap-distance-bottom:0;mso-position-horizontal:absolute;mso-position-horizontal-relative:text;mso-position-vertical:absolute;mso-position-vertical-relative:text;mso-width-percent:0;mso-height-percent:0;mso-width-relative:margin;mso-height-relative:margin" from="50.25pt,5.5pt" to="63.75pt,5.5pt" o:gfxdata="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" strokecolor="#5b9bd5 [3204]" strokeweight="2.25pt">
                 <v:stroke joinstyle="miter"/>
@@ -722,7 +722,7 @@
               </wp:anchor>
             </w:drawing>
           </mc:Choice>
-          <mc:Fallback>
+          <mc:Fallback xmlns:w16se="http://schemas.microsoft.com/office/word/2015/wordml/symex" xmlns:cx5="http://schemas.microsoft.com/office/drawing/2016/5/11/chartex" xmlns:cx4="http://schemas.microsoft.com/office/drawing/2016/5/10/chartex" xmlns:cx3="http://schemas.microsoft.com/office/drawing/2016/5/9/chartex" xmlns:cx2="http://schemas.microsoft.com/office/drawing/2015/10/21/chartex" xmlns:cx1="http://schemas.microsoft.com/office/drawing/2015/9/8/chartex" xmlns:cx="http://schemas.microsoft.com/office/drawing/2014/chartex">
             <w:pict>
               <v:line w14:anchorId="4E82558C" id="Straight Connector 11" o:spid="_x0000_s1026" style="position:absolute;flip:y;z-index:251671552;visibility:visible;mso-wrap-style:square;mso-wrap-distance-left:9pt;mso-wrap-distance-top:0;mso-wrap-distance-right:9pt;mso-wrap-distance-bottom:0;mso-position-horizontal:absolute;mso-position-horizontal-relative:text;mso-position-vertical:absolute;mso-position-vertical-relative:text" from="-1.5pt,12.25pt" to="12.75pt,26.5pt" o:gfxdata="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" strokecolor="#5b9bd5 [3204]" strokeweight="2.25pt">
                 <v:stroke joinstyle="miter"/>
@@ -814,7 +814,7 @@
               </wp:anchor>
             </w:drawing>
           </mc:Choice>
-          <mc:Fallback>
+          <mc:Fallback xmlns:w16se="http://schemas.microsoft.com/office/word/2015/wordml/symex" xmlns:cx5="http://schemas.microsoft.com/office/drawing/2016/5/11/chartex" xmlns:cx4="http://schemas.microsoft.com/office/drawing/2016/5/10/chartex" xmlns:cx3="http://schemas.microsoft.com/office/drawing/2016/5/9/chartex" xmlns:cx2="http://schemas.microsoft.com/office/drawing/2015/10/21/chartex" xmlns:cx1="http://schemas.microsoft.com/office/drawing/2015/9/8/chartex" xmlns:cx="http://schemas.microsoft.com/office/drawing/2014/chartex">
             <w:pict>
               <v:oval id="Oval 1" o:spid="_x0000_s1031" style="position:absolute;left:0;text-align:left;margin-left:-32.25pt;margin-top:22.75pt;width:40.5pt;height:29.25pt;z-index:251659264;visibility:visible;mso-wrap-style:square;mso-width-percent:0;mso-height-percent:0;mso-wrap-distance-left:9pt;mso-wrap-distance-top:0;mso-wrap-distance-right:9pt;mso-wrap-distance-bottom:0;mso-position-horizontal:absolute;mso-position-horizontal-relative:text;mso-position-vertical:absolute;mso-position-vertical-relative:text;mso-width-percent:0;mso-height-percent:0;mso-width-relative:margin;mso-height-relative:margin;v-text-anchor:middle" o:gfxdata="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" fillcolor="#5b9bd5 [3204]" strokecolor="#1f4d78 [1604]" strokeweight="1pt">
                 <v:stroke joinstyle="miter"/>
@@ -937,7 +937,7 @@
               </wp:anchor>
             </w:drawing>
           </mc:Choice>
-          <mc:Fallback>
+          <mc:Fallback xmlns:w16se="http://schemas.microsoft.com/office/word/2015/wordml/symex" xmlns:cx5="http://schemas.microsoft.com/office/drawing/2016/5/11/chartex" xmlns:cx4="http://schemas.microsoft.com/office/drawing/2016/5/10/chartex" xmlns:cx3="http://schemas.microsoft.com/office/drawing/2016/5/9/chartex" xmlns:cx2="http://schemas.microsoft.com/office/drawing/2015/10/21/chartex" xmlns:cx1="http://schemas.microsoft.com/office/drawing/2015/9/8/chartex" xmlns:cx="http://schemas.microsoft.com/office/drawing/2014/chartex">
             <w:pict>
               <v:oval w14:anchorId="65D8EC04" id="Oval 4" o:spid="_x0000_s1032" style="position:absolute;left:0;text-align:left;margin-left:105pt;margin-top:8.3pt;width:40.5pt;height:29.25pt;z-index:251665408;visibility:visible;mso-wrap-style:square;mso-width-percent:0;mso-height-percent:0;mso-wrap-distance-left:9pt;mso-wrap-distance-top:0;mso-wrap-distance-right:9pt;mso-wrap-distance-bottom:0;mso-position-horizontal:absolute;mso-position-horizontal-relative:text;mso-position-vertical:absolute;mso-position-vertical-relative:text;mso-width-percent:0;mso-height-percent:0;mso-width-relative:margin;mso-height-relative:margin;v-text-anchor:middle" o:gfxdata="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" fillcolor="#5b9bd5 [3204]" strokecolor="#1f4d78 [1604]" strokeweight="1pt">
                 <v:stroke joinstyle="miter"/>
@@ -1044,7 +1044,7 @@
               </wp:anchor>
             </w:drawing>
           </mc:Choice>
-          <mc:Fallback>
+          <mc:Fallback xmlns:w16se="http://schemas.microsoft.com/office/word/2015/wordml/symex" xmlns:cx5="http://schemas.microsoft.com/office/drawing/2016/5/11/chartex" xmlns:cx4="http://schemas.microsoft.com/office/drawing/2016/5/10/chartex" xmlns:cx3="http://schemas.microsoft.com/office/drawing/2016/5/9/chartex" xmlns:cx2="http://schemas.microsoft.com/office/drawing/2015/10/21/chartex" xmlns:cx1="http://schemas.microsoft.com/office/drawing/2015/9/8/chartex" xmlns:cx="http://schemas.microsoft.com/office/drawing/2014/chartex">
             <w:pict>
               <v:shape w14:anchorId="719EBD74" id="_x0000_s1033" type="#_x0000_t202" style="position:absolute;left:0;text-align:left;margin-left:-30pt;margin-top:12.75pt;width:21.75pt;height:22.5pt;z-index:251654139;visibility:visible;mso-wrap-style:square;mso-width-percent:0;mso-height-percent:0;mso-wrap-distance-left:9pt;mso-wrap-distance-top:3.6pt;mso-wrap-distance-right:9pt;mso-wrap-distance-bottom:3.6pt;mso-position-horizontal:absolute;mso-position-horizontal-relative:text;mso-position-vertical:absolute;mso-position-vertical-relative:text;mso-width-percent:0;mso-height-percent:0;mso-width-relative:margin;mso-height-relative:margin;v-text-anchor:top" o:gfxdata="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" stroked="f">
                 <v:textbox>
@@ -1132,7 +1132,7 @@
               </wp:anchor>
             </w:drawing>
           </mc:Choice>
-          <mc:Fallback>
+          <mc:Fallback xmlns:w16se="http://schemas.microsoft.com/office/word/2015/wordml/symex" xmlns:cx5="http://schemas.microsoft.com/office/drawing/2016/5/11/chartex" xmlns:cx4="http://schemas.microsoft.com/office/drawing/2016/5/10/chartex" xmlns:cx3="http://schemas.microsoft.com/office/drawing/2016/5/9/chartex" xmlns:cx2="http://schemas.microsoft.com/office/drawing/2015/10/21/chartex" xmlns:cx1="http://schemas.microsoft.com/office/drawing/2015/9/8/chartex" xmlns:cx="http://schemas.microsoft.com/office/drawing/2014/chartex">
             <w:pict>
               <v:shape id="_x0000_s1034" type="#_x0000_t202" style="position:absolute;left:0;text-align:left;margin-left:119.25pt;margin-top:14.25pt;width:33.75pt;height:22.5pt;z-index:251658239;visibility:visible;mso-wrap-style:square;mso-width-percent:0;mso-height-percent:0;mso-wrap-distance-left:9pt;mso-wrap-distance-top:3.6pt;mso-wrap-distance-right:9pt;mso-wrap-distance-bottom:3.6pt;mso-position-horizontal:absolute;mso-position-horizontal-relative:text;mso-position-vertical:absolute;mso-position-vertical-relative:text;mso-width-percent:0;mso-height-percent:0;mso-width-relative:margin;mso-height-relative:margin;v-text-anchor:top" o:gfxdata="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" stroked="f">
                 <v:textbox>
@@ -1212,7 +1212,7 @@
               </wp:anchor>
             </w:drawing>
           </mc:Choice>
-          <mc:Fallback>
+          <mc:Fallback xmlns:w16se="http://schemas.microsoft.com/office/word/2015/wordml/symex" xmlns:cx5="http://schemas.microsoft.com/office/drawing/2016/5/11/chartex" xmlns:cx4="http://schemas.microsoft.com/office/drawing/2016/5/10/chartex" xmlns:cx3="http://schemas.microsoft.com/office/drawing/2016/5/9/chartex" xmlns:cx2="http://schemas.microsoft.com/office/drawing/2015/10/21/chartex" xmlns:cx1="http://schemas.microsoft.com/office/drawing/2015/9/8/chartex" xmlns:cx="http://schemas.microsoft.com/office/drawing/2014/chartex">
             <w:pict>
               <v:line w14:anchorId="14C726AC" id="Straight Connector 17" o:spid="_x0000_s1026" style="position:absolute;flip:x;z-index:251683840;visibility:visible;mso-wrap-style:square;mso-width-percent:0;mso-height-percent:0;mso-wrap-distance-left:9pt;mso-wrap-distance-top:0;mso-wrap-distance-right:9pt;mso-wrap-distance-bottom:0;mso-position-horizontal:absolute;mso-position-horizontal-relative:text;mso-position-vertical:absolute;mso-position-vertical-relative:text;mso-width-percent:0;mso-height-percent:0;mso-width-relative:margin;mso-height-relative:margin" from="122.2pt,17.25pt" to="122.2pt,31.5pt" o:gfxdata="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" strokecolor="#5b9bd5 [3204]" strokeweight="2.25pt">
                 <v:stroke joinstyle="miter"/>
@@ -1283,7 +1283,7 @@
               </wp:anchor>
             </w:drawing>
           </mc:Choice>
-          <mc:Fallback>
+          <mc:Fallback xmlns:w16se="http://schemas.microsoft.com/office/word/2015/wordml/symex" xmlns:cx5="http://schemas.microsoft.com/office/drawing/2016/5/11/chartex" xmlns:cx4="http://schemas.microsoft.com/office/drawing/2016/5/10/chartex" xmlns:cx3="http://schemas.microsoft.com/office/drawing/2016/5/9/chartex" xmlns:cx2="http://schemas.microsoft.com/office/drawing/2015/10/21/chartex" xmlns:cx1="http://schemas.microsoft.com/office/drawing/2015/9/8/chartex" xmlns:cx="http://schemas.microsoft.com/office/drawing/2014/chartex">
             <w:pict>
               <v:line w14:anchorId="09E84831" id="Straight Connector 12" o:spid="_x0000_s1026" style="position:absolute;flip:y;z-index:251673600;visibility:visible;mso-wrap-style:square;mso-width-percent:0;mso-height-percent:0;mso-wrap-distance-left:9pt;mso-wrap-distance-top:0;mso-wrap-distance-right:9pt;mso-wrap-distance-bottom:0;mso-position-horizontal:absolute;mso-position-horizontal-relative:text;mso-position-vertical:absolute;mso-position-vertical-relative:text;mso-width-percent:0;mso-height-percent:0;mso-width-relative:margin;mso-height-relative:margin" from="-12pt,14.25pt" to="-12pt,32.25pt" o:gfxdata="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" strokecolor="#5b9bd5 [3204]" strokeweight="2.25pt">
                 <v:stroke joinstyle="miter"/>
@@ -1377,7 +1377,7 @@
               </wp:anchor>
             </w:drawing>
           </mc:Choice>
-          <mc:Fallback>
+          <mc:Fallback xmlns:w16se="http://schemas.microsoft.com/office/word/2015/wordml/symex" xmlns:cx5="http://schemas.microsoft.com/office/drawing/2016/5/11/chartex" xmlns:cx4="http://schemas.microsoft.com/office/drawing/2016/5/10/chartex" xmlns:cx3="http://schemas.microsoft.com/office/drawing/2016/5/9/chartex" xmlns:cx2="http://schemas.microsoft.com/office/drawing/2015/10/21/chartex" xmlns:cx1="http://schemas.microsoft.com/office/drawing/2015/9/8/chartex" xmlns:cx="http://schemas.microsoft.com/office/drawing/2014/chartex">
             <w:pict>
               <v:oval w14:anchorId="090F6E3E" id="Oval 5" o:spid="_x0000_s1035" style="position:absolute;margin-left:-32.25pt;margin-top:7.6pt;width:40.5pt;height:29.25pt;z-index:251667456;visibility:visible;mso-wrap-style:square;mso-width-percent:0;mso-height-percent:0;mso-wrap-distance-left:9pt;mso-wrap-distance-top:0;mso-wrap-distance-right:9pt;mso-wrap-distance-bottom:0;mso-position-horizontal:absolute;mso-position-horizontal-relative:text;mso-position-vertical:absolute;mso-position-vertical-relative:text;mso-width-percent:0;mso-height-percent:0;mso-width-relative:margin;mso-height-relative:margin;v-text-anchor:middle" o:gfxdata="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" fillcolor="#5b9bd5 [3204]" strokecolor="#1f4d78 [1604]" strokeweight="1pt">
                 <v:stroke joinstyle="miter"/>
@@ -1484,7 +1484,7 @@
               </wp:anchor>
             </w:drawing>
           </mc:Choice>
-          <mc:Fallback>
+          <mc:Fallback xmlns:w16se="http://schemas.microsoft.com/office/word/2015/wordml/symex" xmlns:cx5="http://schemas.microsoft.com/office/drawing/2016/5/11/chartex" xmlns:cx4="http://schemas.microsoft.com/office/drawing/2016/5/10/chartex" xmlns:cx3="http://schemas.microsoft.com/office/drawing/2016/5/9/chartex" xmlns:cx2="http://schemas.microsoft.com/office/drawing/2015/10/21/chartex" xmlns:cx1="http://schemas.microsoft.com/office/drawing/2015/9/8/chartex" xmlns:cx="http://schemas.microsoft.com/office/drawing/2014/chartex">
             <w:pict>
               <v:oval w14:anchorId="4B087F0A" id="Oval 8" o:spid="_x0000_s1036" style="position:absolute;margin-left:99.75pt;margin-top:8.35pt;width:40.5pt;height:29.25pt;z-index:251670528;visibility:visible;mso-wrap-style:square;mso-width-percent:0;mso-height-percent:0;mso-wrap-distance-left:9pt;mso-wrap-distance-top:0;mso-wrap-distance-right:9pt;mso-wrap-distance-bottom:0;mso-position-horizontal:absolute;mso-position-horizontal-relative:text;mso-position-vertical:absolute;mso-position-vertical-relative:text;mso-width-percent:0;mso-height-percent:0;mso-width-relative:margin;mso-height-relative:margin;v-text-anchor:middle" o:gfxdata="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" fillcolor="#5b9bd5 [3204]" strokecolor="#1f4d78 [1604]" strokeweight="1pt">
                 <v:stroke joinstyle="miter"/>
@@ -1591,7 +1591,7 @@
               </wp:anchor>
             </w:drawing>
           </mc:Choice>
-          <mc:Fallback>
+          <mc:Fallback xmlns:w16se="http://schemas.microsoft.com/office/word/2015/wordml/symex" xmlns:cx5="http://schemas.microsoft.com/office/drawing/2016/5/11/chartex" xmlns:cx4="http://schemas.microsoft.com/office/drawing/2016/5/10/chartex" xmlns:cx3="http://schemas.microsoft.com/office/drawing/2016/5/9/chartex" xmlns:cx2="http://schemas.microsoft.com/office/drawing/2015/10/21/chartex" xmlns:cx1="http://schemas.microsoft.com/office/drawing/2015/9/8/chartex" xmlns:cx="http://schemas.microsoft.com/office/drawing/2014/chartex">
             <w:pict>
               <v:oval w14:anchorId="0210D317" id="Oval 6" o:spid="_x0000_s1037" style="position:absolute;margin-left:12.75pt;margin-top:42.85pt;width:40.5pt;height:29.25pt;z-index:251668480;visibility:visible;mso-wrap-style:square;mso-width-percent:0;mso-height-percent:0;mso-wrap-distance-left:9pt;mso-wrap-distance-top:0;mso-wrap-distance-right:9pt;mso-wrap-distance-bottom:0;mso-position-horizontal:absolute;mso-position-horizontal-relative:text;mso-position-vertical:absolute;mso-position-vertical-relative:text;mso-width-percent:0;mso-height-percent:0;mso-width-relative:margin;mso-height-relative:margin;v-text-anchor:middle" o:gfxdata="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" fillcolor="#5b9bd5 [3204]" strokecolor="#1f4d78 [1604]" strokeweight="1pt">
                 <v:stroke joinstyle="miter"/>
@@ -1693,7 +1693,7 @@
               </wp:anchor>
             </w:drawing>
           </mc:Choice>
-          <mc:Fallback>
+          <mc:Fallback xmlns:w16se="http://schemas.microsoft.com/office/word/2015/wordml/symex" xmlns:cx5="http://schemas.microsoft.com/office/drawing/2016/5/11/chartex" xmlns:cx4="http://schemas.microsoft.com/office/drawing/2016/5/10/chartex" xmlns:cx3="http://schemas.microsoft.com/office/drawing/2016/5/9/chartex" xmlns:cx2="http://schemas.microsoft.com/office/drawing/2015/10/21/chartex" xmlns:cx1="http://schemas.microsoft.com/office/drawing/2015/9/8/chartex" xmlns:cx="http://schemas.microsoft.com/office/drawing/2014/chartex">
             <w:pict>
               <v:shape w14:anchorId="1DDCC304" id="_x0000_s1038" type="#_x0000_t202" style="position:absolute;left:0;text-align:left;margin-left:-12pt;margin-top:15.85pt;width:21.75pt;height:22.5pt;z-index:251655164;visibility:visible;mso-wrap-style:square;mso-width-percent:0;mso-height-percent:0;mso-wrap-distance-left:9pt;mso-wrap-distance-top:3.6pt;mso-wrap-distance-right:9pt;mso-wrap-distance-bottom:3.6pt;mso-position-horizontal:absolute;mso-position-horizontal-relative:text;mso-position-vertical:absolute;mso-position-vertical-relative:text;mso-width-percent:0;mso-height-percent:0;mso-width-relative:margin;mso-height-relative:margin;v-text-anchor:top" o:gfxdata="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" stroked="f">
                 <v:textbox>
@@ -1781,7 +1781,7 @@
               </wp:anchor>
             </w:drawing>
           </mc:Choice>
-          <mc:Fallback>
+          <mc:Fallback xmlns:w16se="http://schemas.microsoft.com/office/word/2015/wordml/symex" xmlns:cx5="http://schemas.microsoft.com/office/drawing/2016/5/11/chartex" xmlns:cx4="http://schemas.microsoft.com/office/drawing/2016/5/10/chartex" xmlns:cx3="http://schemas.microsoft.com/office/drawing/2016/5/9/chartex" xmlns:cx2="http://schemas.microsoft.com/office/drawing/2015/10/21/chartex" xmlns:cx1="http://schemas.microsoft.com/office/drawing/2015/9/8/chartex" xmlns:cx="http://schemas.microsoft.com/office/drawing/2014/chartex">
             <w:pict>
               <v:shape w14:anchorId="4F50E96C" id="_x0000_s1039" type="#_x0000_t202" style="position:absolute;left:0;text-align:left;margin-left:100.5pt;margin-top:13.6pt;width:21.75pt;height:22.5pt;z-index:251657214;visibility:visible;mso-wrap-style:square;mso-width-percent:0;mso-height-percent:0;mso-wrap-distance-left:9pt;mso-wrap-distance-top:3.6pt;mso-wrap-distance-right:9pt;mso-wrap-distance-bottom:3.6pt;mso-position-horizontal:absolute;mso-position-horizontal-relative:text;mso-position-vertical:absolute;mso-position-vertical-relative:text;mso-width-percent:0;mso-height-percent:0;mso-width-relative:margin;mso-height-relative:margin;v-text-anchor:top" o:gfxdata="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" stroked="f">
                 <v:textbox>
@@ -1882,7 +1882,7 @@
               </wp:anchor>
             </w:drawing>
           </mc:Choice>
-          <mc:Fallback>
+          <mc:Fallback xmlns:w16se="http://schemas.microsoft.com/office/word/2015/wordml/symex" xmlns:cx5="http://schemas.microsoft.com/office/drawing/2016/5/11/chartex" xmlns:cx4="http://schemas.microsoft.com/office/drawing/2016/5/10/chartex" xmlns:cx3="http://schemas.microsoft.com/office/drawing/2016/5/9/chartex" xmlns:cx2="http://schemas.microsoft.com/office/drawing/2015/10/21/chartex" xmlns:cx1="http://schemas.microsoft.com/office/drawing/2015/9/8/chartex" xmlns:cx="http://schemas.microsoft.com/office/drawing/2014/chartex">
             <w:pict>
               <v:oval w14:anchorId="4B0995A2" id="Oval 7" o:spid="_x0000_s1040" style="position:absolute;left:0;text-align:left;margin-left:68.25pt;margin-top:20.35pt;width:40.5pt;height:29.25pt;z-index:251669504;visibility:visible;mso-wrap-style:square;mso-width-percent:0;mso-height-percent:0;mso-wrap-distance-left:9pt;mso-wrap-distance-top:0;mso-wrap-distance-right:9pt;mso-wrap-distance-bottom:0;mso-position-horizontal:absolute;mso-position-horizontal-relative:text;mso-position-vertical:absolute;mso-position-vertical-relative:text;mso-width-percent:0;mso-height-percent:0;mso-width-relative:margin;mso-height-relative:margin;v-text-anchor:middle" o:gfxdata="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" fillcolor="#5b9bd5 [3204]" strokecolor="#1f4d78 [1604]" strokeweight="1pt">
                 <v:stroke joinstyle="miter"/>
@@ -1968,7 +1968,7 @@
               </wp:anchor>
             </w:drawing>
           </mc:Choice>
-          <mc:Fallback>
+          <mc:Fallback xmlns:w16se="http://schemas.microsoft.com/office/word/2015/wordml/symex" xmlns:cx5="http://schemas.microsoft.com/office/drawing/2016/5/11/chartex" xmlns:cx4="http://schemas.microsoft.com/office/drawing/2016/5/10/chartex" xmlns:cx3="http://schemas.microsoft.com/office/drawing/2016/5/9/chartex" xmlns:cx2="http://schemas.microsoft.com/office/drawing/2015/10/21/chartex" xmlns:cx1="http://schemas.microsoft.com/office/drawing/2015/9/8/chartex" xmlns:cx="http://schemas.microsoft.com/office/drawing/2014/chartex">
             <w:pict>
               <v:line w14:anchorId="7227C55E" id="Straight Connector 16" o:spid="_x0000_s1026" style="position:absolute;flip:x;z-index:251681792;visibility:visible;mso-wrap-style:square;mso-width-percent:0;mso-height-percent:0;mso-wrap-distance-left:9pt;mso-wrap-distance-top:0;mso-wrap-distance-right:9pt;mso-wrap-distance-bottom:0;mso-position-horizontal:absolute;mso-position-horizontal-relative:text;mso-position-vertical:absolute;mso-position-vertical-relative:text;mso-width-percent:0;mso-height-percent:0;mso-width-relative:margin;mso-height-relative:margin" from="99.75pt,14.35pt" to="112.5pt,24.1pt" o:gfxdata="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" strokecolor="#5b9bd5 [3204]" strokeweight="2.25pt">
                 <v:stroke joinstyle="miter"/>
@@ -2039,7 +2039,7 @@
               </wp:anchor>
             </w:drawing>
           </mc:Choice>
-          <mc:Fallback>
+          <mc:Fallback xmlns:w16se="http://schemas.microsoft.com/office/word/2015/wordml/symex" xmlns:cx5="http://schemas.microsoft.com/office/drawing/2016/5/11/chartex" xmlns:cx4="http://schemas.microsoft.com/office/drawing/2016/5/10/chartex" xmlns:cx3="http://schemas.microsoft.com/office/drawing/2016/5/9/chartex" xmlns:cx2="http://schemas.microsoft.com/office/drawing/2015/10/21/chartex" xmlns:cx1="http://schemas.microsoft.com/office/drawing/2015/9/8/chartex" xmlns:cx="http://schemas.microsoft.com/office/drawing/2014/chartex">
             <w:pict>
               <v:line w14:anchorId="2E410BE9" id="Straight Connector 13" o:spid="_x0000_s1026" style="position:absolute;flip:x y;z-index:251675648;visibility:visible;mso-wrap-style:square;mso-width-percent:0;mso-height-percent:0;mso-wrap-distance-left:9pt;mso-wrap-distance-top:0;mso-wrap-distance-right:9pt;mso-wrap-distance-bottom:0;mso-position-horizontal:absolute;mso-position-horizontal-relative:text;mso-position-vertical:absolute;mso-position-vertical-relative:text;mso-width-percent:0;mso-height-percent:0;mso-width-relative:margin;mso-height-relative:margin" from="-5.25pt,14.35pt" to="12.75pt,30.85pt" o:gfxdata="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" strokecolor="#5b9bd5 [3204]" strokeweight="2.25pt">
                 <v:stroke joinstyle="miter"/>
@@ -2126,7 +2126,7 @@
               </wp:anchor>
             </w:drawing>
           </mc:Choice>
-          <mc:Fallback>
+          <mc:Fallback xmlns:w16se="http://schemas.microsoft.com/office/word/2015/wordml/symex" xmlns:cx5="http://schemas.microsoft.com/office/drawing/2016/5/11/chartex" xmlns:cx4="http://schemas.microsoft.com/office/drawing/2016/5/10/chartex" xmlns:cx3="http://schemas.microsoft.com/office/drawing/2016/5/9/chartex" xmlns:cx2="http://schemas.microsoft.com/office/drawing/2015/10/21/chartex" xmlns:cx1="http://schemas.microsoft.com/office/drawing/2015/9/8/chartex" xmlns:cx="http://schemas.microsoft.com/office/drawing/2014/chartex">
             <w:pict>
               <v:shape w14:anchorId="5383A874" id="_x0000_s1041" type="#_x0000_t202" style="position:absolute;left:0;text-align:left;margin-left:51pt;margin-top:12.85pt;width:21.75pt;height:22.5pt;z-index:251656189;visibility:visible;mso-wrap-style:square;mso-width-percent:0;mso-height-percent:0;mso-wrap-distance-left:9pt;mso-wrap-distance-top:3.6pt;mso-wrap-distance-right:9pt;mso-wrap-distance-bottom:3.6pt;mso-position-horizontal:absolute;mso-position-horizontal-relative:text;mso-position-vertical:absolute;mso-position-vertical-relative:text;mso-width-percent:0;mso-height-percent:0;mso-width-relative:margin;mso-height-relative:margin;v-text-anchor:top" o:gfxdata="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" stroked="f">
                 <v:textbox>
@@ -2206,7 +2206,7 @@
               </wp:anchor>
             </w:drawing>
           </mc:Choice>
-          <mc:Fallback>
+          <mc:Fallback xmlns:w16se="http://schemas.microsoft.com/office/word/2015/wordml/symex" xmlns:cx5="http://schemas.microsoft.com/office/drawing/2016/5/11/chartex" xmlns:cx4="http://schemas.microsoft.com/office/drawing/2016/5/10/chartex" xmlns:cx3="http://schemas.microsoft.com/office/drawing/2016/5/9/chartex" xmlns:cx2="http://schemas.microsoft.com/office/drawing/2015/10/21/chartex" xmlns:cx1="http://schemas.microsoft.com/office/drawing/2015/9/8/chartex" xmlns:cx="http://schemas.microsoft.com/office/drawing/2014/chartex">
             <w:pict>
               <v:line w14:anchorId="3FEEB02F" id="Straight Connector 14" o:spid="_x0000_s1026" style="position:absolute;flip:x y;z-index:251677696;visibility:visible;mso-wrap-style:square;mso-width-percent:0;mso-height-percent:0;mso-wrap-distance-left:9pt;mso-wrap-distance-top:0;mso-wrap-distance-right:9pt;mso-wrap-distance-bottom:0;mso-position-horizontal:absolute;mso-position-horizontal-relative:text;mso-position-vertical:absolute;mso-position-vertical-relative:text;mso-width-percent:0;mso-height-percent:0;mso-width-relative:margin;mso-height-relative:margin" from="53.25pt,15.1pt" to="68.25pt,15.1pt" o:gfxdata="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" strokecolor="#5b9bd5 [3204]" strokeweight="2.25pt">
                 <v:stroke joinstyle="miter"/>
@@ -5659,7 +5659,7 @@
               </wp:anchor>
             </w:drawing>
           </mc:Choice>
-          <mc:Fallback>
+          <mc:Fallback xmlns:w16se="http://schemas.microsoft.com/office/word/2015/wordml/symex" xmlns:cx5="http://schemas.microsoft.com/office/drawing/2016/5/11/chartex" xmlns:cx4="http://schemas.microsoft.com/office/drawing/2016/5/10/chartex" xmlns:cx3="http://schemas.microsoft.com/office/drawing/2016/5/9/chartex" xmlns:cx2="http://schemas.microsoft.com/office/drawing/2015/10/21/chartex" xmlns:cx1="http://schemas.microsoft.com/office/drawing/2015/9/8/chartex" xmlns:cx="http://schemas.microsoft.com/office/drawing/2014/chartex">
             <w:pict>
               <v:shape w14:anchorId="25135228" id="_x0000_s1042" type="#_x0000_t202" style="position:absolute;left:0;text-align:left;margin-left:163.5pt;margin-top:48.55pt;width:21.75pt;height:22.5pt;z-index:251650039;visibility:visible;mso-wrap-style:square;mso-width-percent:0;mso-height-percent:0;mso-wrap-distance-left:9pt;mso-wrap-distance-top:3.6pt;mso-wrap-distance-right:9pt;mso-wrap-distance-bottom:3.6pt;mso-position-horizontal:absolute;mso-position-horizontal-relative:text;mso-position-vertical:absolute;mso-position-vertical-relative:text;mso-width-percent:0;mso-height-percent:0;mso-width-relative:margin;mso-height-relative:margin;v-text-anchor:top" o:gfxdata="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" stroked="f">
                 <v:textbox>
@@ -5747,7 +5747,7 @@
               </wp:anchor>
             </w:drawing>
           </mc:Choice>
-          <mc:Fallback>
+          <mc:Fallback xmlns:w16se="http://schemas.microsoft.com/office/word/2015/wordml/symex" xmlns:cx5="http://schemas.microsoft.com/office/drawing/2016/5/11/chartex" xmlns:cx4="http://schemas.microsoft.com/office/drawing/2016/5/10/chartex" xmlns:cx3="http://schemas.microsoft.com/office/drawing/2016/5/9/chartex" xmlns:cx2="http://schemas.microsoft.com/office/drawing/2015/10/21/chartex" xmlns:cx1="http://schemas.microsoft.com/office/drawing/2015/9/8/chartex" xmlns:cx="http://schemas.microsoft.com/office/drawing/2014/chartex">
             <w:pict>
               <v:shape w14:anchorId="25135228" id="_x0000_s1043" type="#_x0000_t202" style="position:absolute;left:0;text-align:left;margin-left:123pt;margin-top:157.25pt;width:21.75pt;height:22.5pt;z-index:251649015;visibility:visible;mso-wrap-style:square;mso-width-percent:0;mso-height-percent:0;mso-wrap-distance-left:9pt;mso-wrap-distance-top:3.6pt;mso-wrap-distance-right:9pt;mso-wrap-distance-bottom:3.6pt;mso-position-horizontal:absolute;mso-position-horizontal-relative:text;mso-position-vertical:absolute;mso-position-vertical-relative:text;mso-width-percent:0;mso-height-percent:0;mso-width-relative:margin;mso-height-relative:margin;v-text-anchor:top" o:gfxdata="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" stroked="f">
                 <v:textbox>
@@ -5835,7 +5835,7 @@
               </wp:anchor>
             </w:drawing>
           </mc:Choice>
-          <mc:Fallback>
+          <mc:Fallback xmlns:w16se="http://schemas.microsoft.com/office/word/2015/wordml/symex" xmlns:cx5="http://schemas.microsoft.com/office/drawing/2016/5/11/chartex" xmlns:cx4="http://schemas.microsoft.com/office/drawing/2016/5/10/chartex" xmlns:cx3="http://schemas.microsoft.com/office/drawing/2016/5/9/chartex" xmlns:cx2="http://schemas.microsoft.com/office/drawing/2015/10/21/chartex" xmlns:cx1="http://schemas.microsoft.com/office/drawing/2015/9/8/chartex" xmlns:cx="http://schemas.microsoft.com/office/drawing/2014/chartex">
             <w:pict>
               <v:shape w14:anchorId="7CC72CF6" id="_x0000_s1044" type="#_x0000_t202" style="position:absolute;left:0;text-align:left;margin-left:158.25pt;margin-top:100.25pt;width:21.75pt;height:22.5pt;z-index:251647991;visibility:visible;mso-wrap-style:square;mso-width-percent:0;mso-height-percent:0;mso-wrap-distance-left:9pt;mso-wrap-distance-top:3.6pt;mso-wrap-distance-right:9pt;mso-wrap-distance-bottom:3.6pt;mso-position-horizontal:absolute;mso-position-horizontal-relative:text;mso-position-vertical:absolute;mso-position-vertical-relative:text;mso-width-percent:0;mso-height-percent:0;mso-width-relative:margin;mso-height-relative:margin;v-text-anchor:top" o:gfxdata="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" stroked="f">
                 <v:textbox>
@@ -5923,7 +5923,7 @@
               </wp:anchor>
             </w:drawing>
           </mc:Choice>
-          <mc:Fallback>
+          <mc:Fallback xmlns:w16se="http://schemas.microsoft.com/office/word/2015/wordml/symex" xmlns:cx5="http://schemas.microsoft.com/office/drawing/2016/5/11/chartex" xmlns:cx4="http://schemas.microsoft.com/office/drawing/2016/5/10/chartex" xmlns:cx3="http://schemas.microsoft.com/office/drawing/2016/5/9/chartex" xmlns:cx2="http://schemas.microsoft.com/office/drawing/2015/10/21/chartex" xmlns:cx1="http://schemas.microsoft.com/office/drawing/2015/9/8/chartex" xmlns:cx="http://schemas.microsoft.com/office/drawing/2014/chartex">
             <w:pict>
               <v:shape w14:anchorId="0D886248" id="_x0000_s1045" type="#_x0000_t202" style="position:absolute;left:0;text-align:left;margin-left:84.75pt;margin-top:56.75pt;width:21.75pt;height:22.5pt;z-index:251643895;visibility:visible;mso-wrap-style:square;mso-width-percent:0;mso-height-percent:0;mso-wrap-distance-left:9pt;mso-wrap-distance-top:3.6pt;mso-wrap-distance-right:9pt;mso-wrap-distance-bottom:3.6pt;mso-position-horizontal:absolute;mso-position-horizontal-relative:text;mso-position-vertical:absolute;mso-position-vertical-relative:text;mso-width-percent:0;mso-height-percent:0;mso-width-relative:margin;mso-height-relative:margin;v-text-anchor:top" o:gfxdata="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" stroked="f">
                 <v:textbox>
@@ -6011,7 +6011,7 @@
               </wp:anchor>
             </w:drawing>
           </mc:Choice>
-          <mc:Fallback>
+          <mc:Fallback xmlns:w16se="http://schemas.microsoft.com/office/word/2015/wordml/symex" xmlns:cx5="http://schemas.microsoft.com/office/drawing/2016/5/11/chartex" xmlns:cx4="http://schemas.microsoft.com/office/drawing/2016/5/10/chartex" xmlns:cx3="http://schemas.microsoft.com/office/drawing/2016/5/9/chartex" xmlns:cx2="http://schemas.microsoft.com/office/drawing/2015/10/21/chartex" xmlns:cx1="http://schemas.microsoft.com/office/drawing/2015/9/8/chartex" xmlns:cx="http://schemas.microsoft.com/office/drawing/2014/chartex">
             <w:pict>
               <v:shape w14:anchorId="172B89B4" id="_x0000_s1046" type="#_x0000_t202" style="position:absolute;left:0;text-align:left;margin-left:39pt;margin-top:157.25pt;width:21.75pt;height:22.5pt;z-index:251645943;visibility:visible;mso-wrap-style:square;mso-width-percent:0;mso-height-percent:0;mso-wrap-distance-left:9pt;mso-wrap-distance-top:3.6pt;mso-wrap-distance-right:9pt;mso-wrap-distance-bottom:3.6pt;mso-position-horizontal:absolute;mso-position-horizontal-relative:text;mso-position-vertical:absolute;mso-position-vertical-relative:text;mso-width-percent:0;mso-height-percent:0;mso-width-relative:margin;mso-height-relative:margin;v-text-anchor:top" o:gfxdata="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" stroked="f">
                 <v:textbox>
@@ -6099,7 +6099,7 @@
               </wp:anchor>
             </w:drawing>
           </mc:Choice>
-          <mc:Fallback>
+          <mc:Fallback xmlns:w16se="http://schemas.microsoft.com/office/word/2015/wordml/symex" xmlns:cx5="http://schemas.microsoft.com/office/drawing/2016/5/11/chartex" xmlns:cx4="http://schemas.microsoft.com/office/drawing/2016/5/10/chartex" xmlns:cx3="http://schemas.microsoft.com/office/drawing/2016/5/9/chartex" xmlns:cx2="http://schemas.microsoft.com/office/drawing/2015/10/21/chartex" xmlns:cx1="http://schemas.microsoft.com/office/drawing/2015/9/8/chartex" xmlns:cx="http://schemas.microsoft.com/office/drawing/2014/chartex">
             <w:pict>
               <v:shape w14:anchorId="500D26E3" id="_x0000_s1047" type="#_x0000_t202" style="position:absolute;left:0;text-align:left;margin-left:12pt;margin-top:101.75pt;width:21.75pt;height:22.5pt;z-index:251642871;visibility:visible;mso-wrap-style:square;mso-width-percent:0;mso-height-percent:0;mso-wrap-distance-left:9pt;mso-wrap-distance-top:3.6pt;mso-wrap-distance-right:9pt;mso-wrap-distance-bottom:3.6pt;mso-position-horizontal:absolute;mso-position-horizontal-relative:text;mso-position-vertical:absolute;mso-position-vertical-relative:text;mso-width-percent:0;mso-height-percent:0;mso-width-relative:margin;mso-height-relative:margin;v-text-anchor:top" o:gfxdata="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" stroked="f">
                 <v:textbox>
@@ -6240,7 +6240,7 @@
               </wp:anchor>
             </w:drawing>
           </mc:Choice>
-          <mc:Fallback>
+          <mc:Fallback xmlns:w16se="http://schemas.microsoft.com/office/word/2015/wordml/symex" xmlns:cx5="http://schemas.microsoft.com/office/drawing/2016/5/11/chartex" xmlns:cx4="http://schemas.microsoft.com/office/drawing/2016/5/10/chartex" xmlns:cx3="http://schemas.microsoft.com/office/drawing/2016/5/9/chartex" xmlns:cx2="http://schemas.microsoft.com/office/drawing/2015/10/21/chartex" xmlns:cx1="http://schemas.microsoft.com/office/drawing/2015/9/8/chartex" xmlns:cx="http://schemas.microsoft.com/office/drawing/2014/chartex">
             <w:pict>
               <v:shape w14:anchorId="363146DE" id="_x0000_s1048" type="#_x0000_t202" style="position:absolute;left:0;text-align:left;margin-left:63.75pt;margin-top:96.6pt;width:21.75pt;height:22.5pt;z-index:251644919;visibility:visible;mso-wrap-style:square;mso-width-percent:0;mso-height-percent:0;mso-wrap-distance-left:9pt;mso-wrap-distance-top:3.6pt;mso-wrap-distance-right:9pt;mso-wrap-distance-bottom:3.6pt;mso-position-horizontal:absolute;mso-position-horizontal-relative:text;mso-position-vertical:absolute;mso-position-vertical-relative:text;mso-width-percent:0;mso-height-percent:0;mso-width-relative:margin;mso-height-relative:margin;v-text-anchor:top" o:gfxdata="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" stroked="f">
                 <v:textbox>
@@ -6381,7 +6381,7 @@
               </wp:anchor>
             </w:drawing>
           </mc:Choice>
-          <mc:Fallback>
+          <mc:Fallback xmlns:w16se="http://schemas.microsoft.com/office/word/2015/wordml/symex" xmlns:cx5="http://schemas.microsoft.com/office/drawing/2016/5/11/chartex" xmlns:cx4="http://schemas.microsoft.com/office/drawing/2016/5/10/chartex" xmlns:cx3="http://schemas.microsoft.com/office/drawing/2016/5/9/chartex" xmlns:cx2="http://schemas.microsoft.com/office/drawing/2015/10/21/chartex" xmlns:cx1="http://schemas.microsoft.com/office/drawing/2015/9/8/chartex" xmlns:cx="http://schemas.microsoft.com/office/drawing/2014/chartex">
             <w:pict>
               <v:shape w14:anchorId="0A7AA316" id="_x0000_s1049" type="#_x0000_t202" style="position:absolute;left:0;text-align:left;margin-left:94.5pt;margin-top:101pt;width:21.75pt;height:22.5pt;z-index:251646967;visibility:visible;mso-wrap-style:square;mso-width-percent:0;mso-height-percent:0;mso-wrap-distance-left:9pt;mso-wrap-distance-top:3.6pt;mso-wrap-distance-right:9pt;mso-wrap-distance-bottom:3.6pt;mso-position-horizontal:absolute;mso-position-horizontal-relative:text;mso-position-vertical:absolute;mso-position-vertical-relative:text;mso-width-percent:0;mso-height-percent:0;mso-width-relative:margin;mso-height-relative:margin;v-text-anchor:top" o:gfxdata="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" stroked="f">
                 <v:textbox>
@@ -6480,7 +6480,7 @@
               </wp:anchor>
             </w:drawing>
           </mc:Choice>
-          <mc:Fallback>
+          <mc:Fallback xmlns:w16se="http://schemas.microsoft.com/office/word/2015/wordml/symex" xmlns:cx5="http://schemas.microsoft.com/office/drawing/2016/5/11/chartex" xmlns:cx4="http://schemas.microsoft.com/office/drawing/2016/5/10/chartex" xmlns:cx3="http://schemas.microsoft.com/office/drawing/2016/5/9/chartex" xmlns:cx2="http://schemas.microsoft.com/office/drawing/2015/10/21/chartex" xmlns:cx1="http://schemas.microsoft.com/office/drawing/2015/9/8/chartex" xmlns:cx="http://schemas.microsoft.com/office/drawing/2014/chartex">
             <w:pict>
               <v:oval w14:anchorId="4E128F1A" id="Oval 192" o:spid="_x0000_s1050" style="position:absolute;left:0;text-align:left;margin-left:191.25pt;margin-top:44.85pt;width:40.5pt;height:29.25pt;z-index:251693056;visibility:visible;mso-wrap-style:square;mso-width-percent:0;mso-height-percent:0;mso-wrap-distance-left:9pt;mso-wrap-distance-top:0;mso-wrap-distance-right:9pt;mso-wrap-distance-bottom:0;mso-position-horizontal:absolute;mso-position-horizontal-relative:text;mso-position-vertical:absolute;mso-position-vertical-relative:text;mso-width-percent:0;mso-height-percent:0;mso-width-relative:margin;mso-height-relative:margin;v-text-anchor:middle" o:gfxdata="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" fillcolor="#5b9bd5 [3204]" strokecolor="#1f4d78 [1604]" strokeweight="1pt">
                 <v:stroke joinstyle="miter"/>
@@ -6567,7 +6567,7 @@
               </wp:anchor>
             </w:drawing>
           </mc:Choice>
-          <mc:Fallback>
+          <mc:Fallback xmlns:w16se="http://schemas.microsoft.com/office/word/2015/wordml/symex" xmlns:cx5="http://schemas.microsoft.com/office/drawing/2016/5/11/chartex" xmlns:cx4="http://schemas.microsoft.com/office/drawing/2016/5/10/chartex" xmlns:cx3="http://schemas.microsoft.com/office/drawing/2016/5/9/chartex" xmlns:cx2="http://schemas.microsoft.com/office/drawing/2015/10/21/chartex" xmlns:cx1="http://schemas.microsoft.com/office/drawing/2015/9/8/chartex" xmlns:cx="http://schemas.microsoft.com/office/drawing/2014/chartex">
             <w:pict>
               <v:line w14:anchorId="441C0D44" id="Straight Connector 200" o:spid="_x0000_s1026" style="position:absolute;flip:y;z-index:251709440;visibility:visible;mso-wrap-style:square;mso-width-percent:0;mso-height-percent:0;mso-wrap-distance-left:9pt;mso-wrap-distance-top:0;mso-wrap-distance-right:9pt;mso-wrap-distance-bottom:0;mso-position-horizontal:absolute;mso-position-horizontal-relative:text;mso-position-vertical:absolute;mso-position-vertical-relative:text;mso-width-percent:0;mso-height-percent:0;mso-width-relative:margin;mso-height-relative:margin" from="156pt,64.25pt" to="196.5pt,74pt" o:gfxdata="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" strokecolor="#ed7d31 [3205]" strokeweight="2.25pt">
                 <v:stroke joinstyle="miter"/>
@@ -6642,7 +6642,7 @@
               </wp:anchor>
             </w:drawing>
           </mc:Choice>
-          <mc:Fallback>
+          <mc:Fallback xmlns:w16se="http://schemas.microsoft.com/office/word/2015/wordml/symex" xmlns:cx5="http://schemas.microsoft.com/office/drawing/2016/5/11/chartex" xmlns:cx4="http://schemas.microsoft.com/office/drawing/2016/5/10/chartex" xmlns:cx3="http://schemas.microsoft.com/office/drawing/2016/5/9/chartex" xmlns:cx2="http://schemas.microsoft.com/office/drawing/2015/10/21/chartex" xmlns:cx1="http://schemas.microsoft.com/office/drawing/2015/9/8/chartex" xmlns:cx="http://schemas.microsoft.com/office/drawing/2014/chartex">
             <w:pict>
               <v:line w14:anchorId="6DD8D416" id="Straight Connector 199" o:spid="_x0000_s1026" style="position:absolute;flip:y;z-index:251707392;visibility:visible;mso-wrap-style:square;mso-width-percent:0;mso-height-percent:0;mso-wrap-distance-left:9pt;mso-wrap-distance-top:0;mso-wrap-distance-right:9pt;mso-wrap-distance-bottom:0;mso-position-horizontal:absolute;mso-position-horizontal-relative:text;mso-position-vertical:absolute;mso-position-vertical-relative:text;mso-width-percent:0;mso-height-percent:0;mso-width-relative:margin;mso-height-relative:margin" from="69pt,74pt" to="116.25pt,74pt" o:gfxdata="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" strokecolor="#ed7d31 [3205]" strokeweight="2.25pt">
                 <v:stroke joinstyle="miter"/>
@@ -6713,7 +6713,7 @@
               </wp:anchor>
             </w:drawing>
           </mc:Choice>
-          <mc:Fallback>
+          <mc:Fallback xmlns:w16se="http://schemas.microsoft.com/office/word/2015/wordml/symex" xmlns:cx5="http://schemas.microsoft.com/office/drawing/2016/5/11/chartex" xmlns:cx4="http://schemas.microsoft.com/office/drawing/2016/5/10/chartex" xmlns:cx3="http://schemas.microsoft.com/office/drawing/2016/5/9/chartex" xmlns:cx2="http://schemas.microsoft.com/office/drawing/2015/10/21/chartex" xmlns:cx1="http://schemas.microsoft.com/office/drawing/2015/9/8/chartex" xmlns:cx="http://schemas.microsoft.com/office/drawing/2014/chartex">
             <w:pict>
               <v:line w14:anchorId="46763E85" id="Straight Connector 198" o:spid="_x0000_s1026" style="position:absolute;flip:y;z-index:251705344;visibility:visible;mso-wrap-style:square;mso-width-percent:0;mso-height-percent:0;mso-wrap-distance-left:9pt;mso-wrap-distance-top:0;mso-wrap-distance-right:9pt;mso-wrap-distance-bottom:0;mso-position-horizontal:absolute;mso-position-horizontal-relative:text;mso-position-vertical:absolute;mso-position-vertical-relative:text;mso-width-percent:0;mso-height-percent:0;mso-width-relative:margin;mso-height-relative:margin" from="109.5pt,157.25pt" to="156.75pt,157.25pt" o:gfxdata="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" strokecolor="#5b9bd5 [3204]" strokeweight="2.25pt">
                 <v:stroke joinstyle="miter"/>
@@ -6788,7 +6788,7 @@
               </wp:anchor>
             </w:drawing>
           </mc:Choice>
-          <mc:Fallback>
+          <mc:Fallback xmlns:w16se="http://schemas.microsoft.com/office/word/2015/wordml/symex" xmlns:cx5="http://schemas.microsoft.com/office/drawing/2016/5/11/chartex" xmlns:cx4="http://schemas.microsoft.com/office/drawing/2016/5/10/chartex" xmlns:cx3="http://schemas.microsoft.com/office/drawing/2016/5/9/chartex" xmlns:cx2="http://schemas.microsoft.com/office/drawing/2015/10/21/chartex" xmlns:cx1="http://schemas.microsoft.com/office/drawing/2015/9/8/chartex" xmlns:cx="http://schemas.microsoft.com/office/drawing/2014/chartex">
             <w:pict>
               <v:line w14:anchorId="04DB6C7D" id="Straight Connector 197" o:spid="_x0000_s1026" style="position:absolute;flip:y;z-index:251703296;visibility:visible;mso-wrap-style:square;mso-width-percent:0;mso-height-percent:0;mso-wrap-distance-left:9pt;mso-wrap-distance-top:0;mso-wrap-distance-right:9pt;mso-wrap-distance-bottom:0;mso-position-horizontal:absolute;mso-position-horizontal-relative:text;mso-position-vertical:absolute;mso-position-vertical-relative:text;mso-width-percent:0;mso-height-percent:0;mso-width-relative:margin;mso-height-relative:margin" from="33.75pt,157.2pt" to="69pt,157.2pt" o:gfxdata="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" strokecolor="#ed7d31 [3205]" strokeweight="2.25pt">
                 <v:stroke joinstyle="miter"/>
@@ -6860,7 +6860,7 @@
               </wp:anchor>
             </w:drawing>
           </mc:Choice>
-          <mc:Fallback>
+          <mc:Fallback xmlns:w16se="http://schemas.microsoft.com/office/word/2015/wordml/symex" xmlns:cx5="http://schemas.microsoft.com/office/drawing/2016/5/11/chartex" xmlns:cx4="http://schemas.microsoft.com/office/drawing/2016/5/10/chartex" xmlns:cx3="http://schemas.microsoft.com/office/drawing/2016/5/9/chartex" xmlns:cx2="http://schemas.microsoft.com/office/drawing/2015/10/21/chartex" xmlns:cx1="http://schemas.microsoft.com/office/drawing/2015/9/8/chartex" xmlns:cx="http://schemas.microsoft.com/office/drawing/2014/chartex">
             <w:pict>
               <v:line w14:anchorId="3E54FDE4" id="Straight Connector 193" o:spid="_x0000_s1026" style="position:absolute;flip:y;z-index:251695104;visibility:visible;mso-wrap-style:square;mso-width-percent:0;mso-height-percent:0;mso-wrap-distance-left:9pt;mso-wrap-distance-top:0;mso-wrap-distance-right:9pt;mso-wrap-distance-bottom:0;mso-position-horizontal:absolute;mso-position-horizontal-relative:text;mso-position-vertical:absolute;mso-position-vertical-relative:text;mso-width-percent:0;mso-height-percent:0;mso-width-relative:margin;mso-height-relative:margin" from="19.5pt,87.5pt" to="47.25pt,140.75pt" o:gfxdata="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" strokecolor="#ed7d31 [3205]" strokeweight="2.25pt">
                 <v:stroke joinstyle="miter"/>
@@ -6931,7 +6931,7 @@
               </wp:anchor>
             </w:drawing>
           </mc:Choice>
-          <mc:Fallback>
+          <mc:Fallback xmlns:w16se="http://schemas.microsoft.com/office/word/2015/wordml/symex" xmlns:cx5="http://schemas.microsoft.com/office/drawing/2016/5/11/chartex" xmlns:cx4="http://schemas.microsoft.com/office/drawing/2016/5/10/chartex" xmlns:cx3="http://schemas.microsoft.com/office/drawing/2016/5/9/chartex" xmlns:cx2="http://schemas.microsoft.com/office/drawing/2015/10/21/chartex" xmlns:cx1="http://schemas.microsoft.com/office/drawing/2015/9/8/chartex" xmlns:cx="http://schemas.microsoft.com/office/drawing/2014/chartex">
             <w:pict>
               <v:line w14:anchorId="3A8D9CF1" id="Straight Connector 196" o:spid="_x0000_s1026" style="position:absolute;flip:x y;z-index:251701248;visibility:visible;mso-wrap-style:square;mso-width-percent:0;mso-height-percent:0;mso-wrap-distance-left:9pt;mso-wrap-distance-top:0;mso-wrap-distance-right:9pt;mso-wrap-distance-bottom:0;mso-position-horizontal:absolute;mso-position-horizontal-relative:text;mso-position-vertical:absolute;mso-position-vertical-relative:text;mso-width-percent:0;mso-height-percent:0;mso-width-relative:margin;mso-height-relative:margin" from="60.75pt,87.5pt" to="81.75pt,145.25pt" o:gfxdata="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" strokecolor="#5b9bd5 [3204]" strokeweight="2.25pt">
                 <v:stroke joinstyle="miter"/>
@@ -7021,7 +7021,7 @@
               </wp:anchor>
             </w:drawing>
           </mc:Choice>
-          <mc:Fallback>
+          <mc:Fallback xmlns:w16se="http://schemas.microsoft.com/office/word/2015/wordml/symex" xmlns:cx5="http://schemas.microsoft.com/office/drawing/2016/5/11/chartex" xmlns:cx4="http://schemas.microsoft.com/office/drawing/2016/5/10/chartex" xmlns:cx3="http://schemas.microsoft.com/office/drawing/2016/5/9/chartex" xmlns:cx2="http://schemas.microsoft.com/office/drawing/2015/10/21/chartex" xmlns:cx1="http://schemas.microsoft.com/office/drawing/2015/9/8/chartex" xmlns:cx="http://schemas.microsoft.com/office/drawing/2014/chartex">
             <w:pict>
               <v:oval w14:anchorId="6E9A272C" id="Oval 28" o:spid="_x0000_s1051" style="position:absolute;left:0;text-align:left;margin-left:116.25pt;margin-top:59.2pt;width:40.5pt;height:29.25pt;z-index:251688960;visibility:visible;mso-wrap-style:square;mso-width-percent:0;mso-height-percent:0;mso-wrap-distance-left:9pt;mso-wrap-distance-top:0;mso-wrap-distance-right:9pt;mso-wrap-distance-bottom:0;mso-position-horizontal:absolute;mso-position-horizontal-relative:text;mso-position-vertical:absolute;mso-position-vertical-relative:text;mso-width-percent:0;mso-height-percent:0;mso-width-relative:margin;mso-height-relative:margin;v-text-anchor:middle" o:gfxdata="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" fillcolor="#5b9bd5 [3204]" strokecolor="#1f4d78 [1604]" strokeweight="1pt">
                 <v:stroke joinstyle="miter"/>
@@ -7104,7 +7104,7 @@
               </wp:anchor>
             </w:drawing>
           </mc:Choice>
-          <mc:Fallback>
+          <mc:Fallback xmlns:w16se="http://schemas.microsoft.com/office/word/2015/wordml/symex" xmlns:cx5="http://schemas.microsoft.com/office/drawing/2016/5/11/chartex" xmlns:cx4="http://schemas.microsoft.com/office/drawing/2016/5/10/chartex" xmlns:cx3="http://schemas.microsoft.com/office/drawing/2016/5/9/chartex" xmlns:cx2="http://schemas.microsoft.com/office/drawing/2015/10/21/chartex" xmlns:cx1="http://schemas.microsoft.com/office/drawing/2015/9/8/chartex" xmlns:cx="http://schemas.microsoft.com/office/drawing/2014/chartex">
             <w:pict>
               <v:line w14:anchorId="2ED1191E" id="Straight Connector 194" o:spid="_x0000_s1026" style="position:absolute;flip:y;z-index:251697152;visibility:visible;mso-wrap-style:square;mso-width-percent:0;mso-height-percent:0;mso-wrap-distance-left:9pt;mso-wrap-distance-top:0;mso-wrap-distance-right:9pt;mso-wrap-distance-bottom:0;mso-position-horizontal:absolute;mso-position-horizontal-relative:text;mso-position-vertical:absolute;mso-position-vertical-relative:text;mso-width-percent:0;mso-height-percent:0;mso-width-relative:margin;mso-height-relative:margin" from="99pt,87.5pt" to="126.75pt,145.25pt" o:gfxdata="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" strokecolor="#5b9bd5 [3204]" strokeweight="2.25pt">
                 <v:stroke joinstyle="miter"/>
@@ -7179,7 +7179,7 @@
               </wp:anchor>
             </w:drawing>
           </mc:Choice>
-          <mc:Fallback>
+          <mc:Fallback xmlns:w16se="http://schemas.microsoft.com/office/word/2015/wordml/symex" xmlns:cx5="http://schemas.microsoft.com/office/drawing/2016/5/11/chartex" xmlns:cx4="http://schemas.microsoft.com/office/drawing/2016/5/10/chartex" xmlns:cx3="http://schemas.microsoft.com/office/drawing/2016/5/9/chartex" xmlns:cx2="http://schemas.microsoft.com/office/drawing/2015/10/21/chartex" xmlns:cx1="http://schemas.microsoft.com/office/drawing/2015/9/8/chartex" xmlns:cx="http://schemas.microsoft.com/office/drawing/2014/chartex">
             <w:pict>
               <v:line w14:anchorId="08B00222" id="Straight Connector 195" o:spid="_x0000_s1026" style="position:absolute;flip:x y;z-index:251699200;visibility:visible;mso-wrap-style:square;mso-width-percent:0;mso-height-percent:0;mso-wrap-distance-left:9pt;mso-wrap-distance-top:0;mso-wrap-distance-right:9pt;mso-wrap-distance-bottom:0;mso-position-horizontal:absolute;mso-position-horizontal-relative:text;mso-position-vertical:absolute;mso-position-vertical-relative:text;mso-width-percent:0;mso-height-percent:0;mso-width-relative:margin;mso-height-relative:margin" from="149.25pt,83.75pt" to="170.25pt,141.5pt" o:gfxdata="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" strokecolor="#ed7d31 [3205]" strokeweight="2.25pt">
                 <v:stroke joinstyle="miter"/>
@@ -7269,7 +7269,7 @@
               </wp:anchor>
             </w:drawing>
           </mc:Choice>
-          <mc:Fallback>
+          <mc:Fallback xmlns:w16se="http://schemas.microsoft.com/office/word/2015/wordml/symex" xmlns:cx5="http://schemas.microsoft.com/office/drawing/2016/5/11/chartex" xmlns:cx4="http://schemas.microsoft.com/office/drawing/2016/5/10/chartex" xmlns:cx3="http://schemas.microsoft.com/office/drawing/2016/5/9/chartex" xmlns:cx2="http://schemas.microsoft.com/office/drawing/2015/10/21/chartex" xmlns:cx1="http://schemas.microsoft.com/office/drawing/2015/9/8/chartex" xmlns:cx="http://schemas.microsoft.com/office/drawing/2014/chartex">
             <w:pict>
               <v:oval w14:anchorId="37B9576A" id="Oval 30" o:spid="_x0000_s1052" style="position:absolute;left:0;text-align:left;margin-left:69pt;margin-top:141.6pt;width:40.5pt;height:29.25pt;z-index:251691008;visibility:visible;mso-wrap-style:square;mso-width-percent:0;mso-height-percent:0;mso-wrap-distance-left:9pt;mso-wrap-distance-top:0;mso-wrap-distance-right:9pt;mso-wrap-distance-bottom:0;mso-position-horizontal:absolute;mso-position-horizontal-relative:text;mso-position-vertical:absolute;mso-position-vertical-relative:text;mso-width-percent:0;mso-height-percent:0;mso-width-relative:margin;mso-height-relative:margin;v-text-anchor:middle" o:gfxdata="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" fillcolor="#5b9bd5 [3204]" strokecolor="#1f4d78 [1604]" strokeweight="1pt">
                 <v:stroke joinstyle="miter"/>
@@ -7371,7 +7371,7 @@
               </wp:anchor>
             </w:drawing>
           </mc:Choice>
-          <mc:Fallback>
+          <mc:Fallback xmlns:w16se="http://schemas.microsoft.com/office/word/2015/wordml/symex" xmlns:cx5="http://schemas.microsoft.com/office/drawing/2016/5/11/chartex" xmlns:cx4="http://schemas.microsoft.com/office/drawing/2016/5/10/chartex" xmlns:cx3="http://schemas.microsoft.com/office/drawing/2016/5/9/chartex" xmlns:cx2="http://schemas.microsoft.com/office/drawing/2015/10/21/chartex" xmlns:cx1="http://schemas.microsoft.com/office/drawing/2015/9/8/chartex" xmlns:cx="http://schemas.microsoft.com/office/drawing/2014/chartex">
             <w:pict>
               <v:oval w14:anchorId="29F3639B" id="Oval 31" o:spid="_x0000_s1053" style="position:absolute;left:0;text-align:left;margin-left:156pt;margin-top:141.6pt;width:40.5pt;height:29.25pt;z-index:251692032;visibility:visible;mso-wrap-style:square;mso-width-percent:0;mso-height-percent:0;mso-wrap-distance-left:9pt;mso-wrap-distance-top:0;mso-wrap-distance-right:9pt;mso-wrap-distance-bottom:0;mso-position-horizontal:absolute;mso-position-horizontal-relative:text;mso-position-vertical:absolute;mso-position-vertical-relative:text;mso-width-percent:0;mso-height-percent:0;mso-width-relative:margin;mso-height-relative:margin;v-text-anchor:middle" o:gfxdata="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" fillcolor="#5b9bd5 [3204]" strokecolor="#1f4d78 [1604]" strokeweight="1pt">
                 <v:stroke joinstyle="miter"/>
@@ -7473,7 +7473,7 @@
               </wp:anchor>
             </w:drawing>
           </mc:Choice>
-          <mc:Fallback>
+          <mc:Fallback xmlns:w16se="http://schemas.microsoft.com/office/word/2015/wordml/symex" xmlns:cx5="http://schemas.microsoft.com/office/drawing/2016/5/11/chartex" xmlns:cx4="http://schemas.microsoft.com/office/drawing/2016/5/10/chartex" xmlns:cx3="http://schemas.microsoft.com/office/drawing/2016/5/9/chartex" xmlns:cx2="http://schemas.microsoft.com/office/drawing/2015/10/21/chartex" xmlns:cx1="http://schemas.microsoft.com/office/drawing/2015/9/8/chartex" xmlns:cx="http://schemas.microsoft.com/office/drawing/2014/chartex">
             <w:pict>
               <v:oval w14:anchorId="10F0D8EE" id="Oval 27" o:spid="_x0000_s1054" style="position:absolute;left:0;text-align:left;margin-left:33.75pt;margin-top:58.45pt;width:40.5pt;height:29.25pt;z-index:251687936;visibility:visible;mso-wrap-style:square;mso-width-percent:0;mso-height-percent:0;mso-wrap-distance-left:9pt;mso-wrap-distance-top:0;mso-wrap-distance-right:9pt;mso-wrap-distance-bottom:0;mso-position-horizontal:absolute;mso-position-horizontal-relative:text;mso-position-vertical:absolute;mso-position-vertical-relative:text;mso-width-percent:0;mso-height-percent:0;mso-width-relative:margin;mso-height-relative:margin;v-text-anchor:middle" o:gfxdata="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" fillcolor="#5b9bd5 [3204]" strokecolor="#1f4d78 [1604]" strokeweight="1pt">
                 <v:stroke joinstyle="miter"/>
@@ -7575,7 +7575,7 @@
               </wp:anchor>
             </w:drawing>
           </mc:Choice>
-          <mc:Fallback>
+          <mc:Fallback xmlns:w16se="http://schemas.microsoft.com/office/word/2015/wordml/symex" xmlns:cx5="http://schemas.microsoft.com/office/drawing/2016/5/11/chartex" xmlns:cx4="http://schemas.microsoft.com/office/drawing/2016/5/10/chartex" xmlns:cx3="http://schemas.microsoft.com/office/drawing/2016/5/9/chartex" xmlns:cx2="http://schemas.microsoft.com/office/drawing/2015/10/21/chartex" xmlns:cx1="http://schemas.microsoft.com/office/drawing/2015/9/8/chartex" xmlns:cx="http://schemas.microsoft.com/office/drawing/2014/chartex">
             <w:pict>
               <v:oval w14:anchorId="5DC4D2FD" id="Oval 29" o:spid="_x0000_s1055" style="position:absolute;left:0;text-align:left;margin-left:-6.75pt;margin-top:141.6pt;width:40.5pt;height:29.25pt;z-index:251689984;visibility:visible;mso-wrap-style:square;mso-width-percent:0;mso-height-percent:0;mso-wrap-distance-left:9pt;mso-wrap-distance-top:0;mso-wrap-distance-right:9pt;mso-wrap-distance-bottom:0;mso-position-horizontal:absolute;mso-position-horizontal-relative:text;mso-position-vertical:absolute;mso-position-vertical-relative:text;mso-width-percent:0;mso-height-percent:0;mso-width-relative:margin;mso-height-relative:margin;v-text-anchor:middle" o:gfxdata="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" fillcolor="#5b9bd5 [3204]" strokecolor="#1f4d78 [1604]" strokeweight="1pt">
                 <v:stroke joinstyle="miter"/>
@@ -7796,7 +7796,7 @@
               </wp:anchor>
             </w:drawing>
           </mc:Choice>
-          <mc:Fallback>
+          <mc:Fallback xmlns:w16se="http://schemas.microsoft.com/office/word/2015/wordml/symex" xmlns:cx5="http://schemas.microsoft.com/office/drawing/2016/5/11/chartex" xmlns:cx4="http://schemas.microsoft.com/office/drawing/2016/5/10/chartex" xmlns:cx3="http://schemas.microsoft.com/office/drawing/2016/5/9/chartex" xmlns:cx2="http://schemas.microsoft.com/office/drawing/2015/10/21/chartex" xmlns:cx1="http://schemas.microsoft.com/office/drawing/2015/9/8/chartex" xmlns:cx="http://schemas.microsoft.com/office/drawing/2014/chartex">
             <w:pict>
               <v:shape w14:anchorId="3B1F05CE" id="_x0000_s1056" type="#_x0000_t202" style="position:absolute;left:0;text-align:left;margin-left:163.5pt;margin-top:48.55pt;width:21.75pt;height:22.5pt;z-index:251718656;visibility:visible;mso-wrap-style:square;mso-width-percent:0;mso-height-percent:0;mso-wrap-distance-left:9pt;mso-wrap-distance-top:3.6pt;mso-wrap-distance-right:9pt;mso-wrap-distance-bottom:3.6pt;mso-position-horizontal:absolute;mso-position-horizontal-relative:text;mso-position-vertical:absolute;mso-position-vertical-relative:text;mso-width-percent:0;mso-height-percent:0;mso-width-relative:margin;mso-height-relative:margin;v-text-anchor:top" o:gfxdata="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" stroked="f">
                 <v:textbox>
@@ -7884,7 +7884,7 @@
               </wp:anchor>
             </w:drawing>
           </mc:Choice>
-          <mc:Fallback>
+          <mc:Fallback xmlns:w16se="http://schemas.microsoft.com/office/word/2015/wordml/symex" xmlns:cx5="http://schemas.microsoft.com/office/drawing/2016/5/11/chartex" xmlns:cx4="http://schemas.microsoft.com/office/drawing/2016/5/10/chartex" xmlns:cx3="http://schemas.microsoft.com/office/drawing/2016/5/9/chartex" xmlns:cx2="http://schemas.microsoft.com/office/drawing/2015/10/21/chartex" xmlns:cx1="http://schemas.microsoft.com/office/drawing/2015/9/8/chartex" xmlns:cx="http://schemas.microsoft.com/office/drawing/2014/chartex">
             <w:pict>
               <v:shape w14:anchorId="00EF2B5B" id="_x0000_s1057" type="#_x0000_t202" style="position:absolute;left:0;text-align:left;margin-left:123pt;margin-top:157.25pt;width:21.75pt;height:22.5pt;z-index:251717632;visibility:visible;mso-wrap-style:square;mso-width-percent:0;mso-height-percent:0;mso-wrap-distance-left:9pt;mso-wrap-distance-top:3.6pt;mso-wrap-distance-right:9pt;mso-wrap-distance-bottom:3.6pt;mso-position-horizontal:absolute;mso-position-horizontal-relative:text;mso-position-vertical:absolute;mso-position-vertical-relative:text;mso-width-percent:0;mso-height-percent:0;mso-width-relative:margin;mso-height-relative:margin;v-text-anchor:top" o:gfxdata="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" stroked="f">
                 <v:textbox>
@@ -7972,7 +7972,7 @@
               </wp:anchor>
             </w:drawing>
           </mc:Choice>
-          <mc:Fallback>
+          <mc:Fallback xmlns:w16se="http://schemas.microsoft.com/office/word/2015/wordml/symex" xmlns:cx5="http://schemas.microsoft.com/office/drawing/2016/5/11/chartex" xmlns:cx4="http://schemas.microsoft.com/office/drawing/2016/5/10/chartex" xmlns:cx3="http://schemas.microsoft.com/office/drawing/2016/5/9/chartex" xmlns:cx2="http://schemas.microsoft.com/office/drawing/2015/10/21/chartex" xmlns:cx1="http://schemas.microsoft.com/office/drawing/2015/9/8/chartex" xmlns:cx="http://schemas.microsoft.com/office/drawing/2014/chartex">
             <w:pict>
               <v:shape w14:anchorId="406B9587" id="_x0000_s1058" type="#_x0000_t202" style="position:absolute;left:0;text-align:left;margin-left:158.25pt;margin-top:100.25pt;width:21.75pt;height:22.5pt;z-index:251716608;visibility:visible;mso-wrap-style:square;mso-width-percent:0;mso-height-percent:0;mso-wrap-distance-left:9pt;mso-wrap-distance-top:3.6pt;mso-wrap-distance-right:9pt;mso-wrap-distance-bottom:3.6pt;mso-position-horizontal:absolute;mso-position-horizontal-relative:text;mso-position-vertical:absolute;mso-position-vertical-relative:text;mso-width-percent:0;mso-height-percent:0;mso-width-relative:margin;mso-height-relative:margin;v-text-anchor:top" o:gfxdata="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" stroked="f">
                 <v:textbox>
@@ -8060,7 +8060,7 @@
               </wp:anchor>
             </w:drawing>
           </mc:Choice>
-          <mc:Fallback>
+          <mc:Fallback xmlns:w16se="http://schemas.microsoft.com/office/word/2015/wordml/symex" xmlns:cx5="http://schemas.microsoft.com/office/drawing/2016/5/11/chartex" xmlns:cx4="http://schemas.microsoft.com/office/drawing/2016/5/10/chartex" xmlns:cx3="http://schemas.microsoft.com/office/drawing/2016/5/9/chartex" xmlns:cx2="http://schemas.microsoft.com/office/drawing/2015/10/21/chartex" xmlns:cx1="http://schemas.microsoft.com/office/drawing/2015/9/8/chartex" xmlns:cx="http://schemas.microsoft.com/office/drawing/2014/chartex">
             <w:pict>
               <v:shape w14:anchorId="0CD4A311" id="_x0000_s1059" type="#_x0000_t202" style="position:absolute;left:0;text-align:left;margin-left:84.75pt;margin-top:56.75pt;width:21.75pt;height:22.5pt;z-index:251712512;visibility:visible;mso-wrap-style:square;mso-width-percent:0;mso-height-percent:0;mso-wrap-distance-left:9pt;mso-wrap-distance-top:3.6pt;mso-wrap-distance-right:9pt;mso-wrap-distance-bottom:3.6pt;mso-position-horizontal:absolute;mso-position-horizontal-relative:text;mso-position-vertical:absolute;mso-position-vertical-relative:text;mso-width-percent:0;mso-height-percent:0;mso-width-relative:margin;mso-height-relative:margin;v-text-anchor:top" o:gfxdata="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" stroked="f">
                 <v:textbox>
@@ -8148,7 +8148,7 @@
               </wp:anchor>
             </w:drawing>
           </mc:Choice>
-          <mc:Fallback>
+          <mc:Fallback xmlns:w16se="http://schemas.microsoft.com/office/word/2015/wordml/symex" xmlns:cx5="http://schemas.microsoft.com/office/drawing/2016/5/11/chartex" xmlns:cx4="http://schemas.microsoft.com/office/drawing/2016/5/10/chartex" xmlns:cx3="http://schemas.microsoft.com/office/drawing/2016/5/9/chartex" xmlns:cx2="http://schemas.microsoft.com/office/drawing/2015/10/21/chartex" xmlns:cx1="http://schemas.microsoft.com/office/drawing/2015/9/8/chartex" xmlns:cx="http://schemas.microsoft.com/office/drawing/2014/chartex">
             <w:pict>
               <v:shape w14:anchorId="62CA0E81" id="_x0000_s1060" type="#_x0000_t202" style="position:absolute;left:0;text-align:left;margin-left:39pt;margin-top:157.25pt;width:21.75pt;height:22.5pt;z-index:251714560;visibility:visible;mso-wrap-style:square;mso-width-percent:0;mso-height-percent:0;mso-wrap-distance-left:9pt;mso-wrap-distance-top:3.6pt;mso-wrap-distance-right:9pt;mso-wrap-distance-bottom:3.6pt;mso-position-horizontal:absolute;mso-position-horizontal-relative:text;mso-position-vertical:absolute;mso-position-vertical-relative:text;mso-width-percent:0;mso-height-percent:0;mso-width-relative:margin;mso-height-relative:margin;v-text-anchor:top" o:gfxdata="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" stroked="f">
                 <v:textbox>
@@ -8236,7 +8236,7 @@
               </wp:anchor>
             </w:drawing>
           </mc:Choice>
-          <mc:Fallback>
+          <mc:Fallback xmlns:w16se="http://schemas.microsoft.com/office/word/2015/wordml/symex" xmlns:cx5="http://schemas.microsoft.com/office/drawing/2016/5/11/chartex" xmlns:cx4="http://schemas.microsoft.com/office/drawing/2016/5/10/chartex" xmlns:cx3="http://schemas.microsoft.com/office/drawing/2016/5/9/chartex" xmlns:cx2="http://schemas.microsoft.com/office/drawing/2015/10/21/chartex" xmlns:cx1="http://schemas.microsoft.com/office/drawing/2015/9/8/chartex" xmlns:cx="http://schemas.microsoft.com/office/drawing/2014/chartex">
             <w:pict>
               <v:shape w14:anchorId="70D78350" id="_x0000_s1061" type="#_x0000_t202" style="position:absolute;left:0;text-align:left;margin-left:12pt;margin-top:101.75pt;width:21.75pt;height:22.5pt;z-index:251711488;visibility:visible;mso-wrap-style:square;mso-width-percent:0;mso-height-percent:0;mso-wrap-distance-left:9pt;mso-wrap-distance-top:3.6pt;mso-wrap-distance-right:9pt;mso-wrap-distance-bottom:3.6pt;mso-position-horizontal:absolute;mso-position-horizontal-relative:text;mso-position-vertical:absolute;mso-position-vertical-relative:text;mso-width-percent:0;mso-height-percent:0;mso-width-relative:margin;mso-height-relative:margin;v-text-anchor:top" o:gfxdata="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" stroked="f">
                 <v:textbox>
@@ -8377,7 +8377,7 @@
               </wp:anchor>
             </w:drawing>
           </mc:Choice>
-          <mc:Fallback>
+          <mc:Fallback xmlns:w16se="http://schemas.microsoft.com/office/word/2015/wordml/symex" xmlns:cx5="http://schemas.microsoft.com/office/drawing/2016/5/11/chartex" xmlns:cx4="http://schemas.microsoft.com/office/drawing/2016/5/10/chartex" xmlns:cx3="http://schemas.microsoft.com/office/drawing/2016/5/9/chartex" xmlns:cx2="http://schemas.microsoft.com/office/drawing/2015/10/21/chartex" xmlns:cx1="http://schemas.microsoft.com/office/drawing/2015/9/8/chartex" xmlns:cx="http://schemas.microsoft.com/office/drawing/2014/chartex">
             <w:pict>
               <v:shape w14:anchorId="16F6F0DF" id="_x0000_s1062" type="#_x0000_t202" style="position:absolute;left:0;text-align:left;margin-left:63.75pt;margin-top:96.6pt;width:21.75pt;height:22.5pt;z-index:251713536;visibility:visible;mso-wrap-style:square;mso-width-percent:0;mso-height-percent:0;mso-wrap-distance-left:9pt;mso-wrap-distance-top:3.6pt;mso-wrap-distance-right:9pt;mso-wrap-distance-bottom:3.6pt;mso-position-horizontal:absolute;mso-position-horizontal-relative:text;mso-position-vertical:absolute;mso-position-vertical-relative:text;mso-width-percent:0;mso-height-percent:0;mso-width-relative:margin;mso-height-relative:margin;v-text-anchor:top" o:gfxdata="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" stroked="f">
                 <v:textbox>
@@ -8518,7 +8518,7 @@
               </wp:anchor>
             </w:drawing>
           </mc:Choice>
-          <mc:Fallback>
+          <mc:Fallback xmlns:w16se="http://schemas.microsoft.com/office/word/2015/wordml/symex" xmlns:cx5="http://schemas.microsoft.com/office/drawing/2016/5/11/chartex" xmlns:cx4="http://schemas.microsoft.com/office/drawing/2016/5/10/chartex" xmlns:cx3="http://schemas.microsoft.com/office/drawing/2016/5/9/chartex" xmlns:cx2="http://schemas.microsoft.com/office/drawing/2015/10/21/chartex" xmlns:cx1="http://schemas.microsoft.com/office/drawing/2015/9/8/chartex" xmlns:cx="http://schemas.microsoft.com/office/drawing/2014/chartex">
             <w:pict>
               <v:shape w14:anchorId="3CB9E850" id="_x0000_s1063" type="#_x0000_t202" style="position:absolute;left:0;text-align:left;margin-left:94.5pt;margin-top:101pt;width:21.75pt;height:22.5pt;z-index:251715584;visibility:visible;mso-wrap-style:square;mso-width-percent:0;mso-height-percent:0;mso-wrap-distance-left:9pt;mso-wrap-distance-top:3.6pt;mso-wrap-distance-right:9pt;mso-wrap-distance-bottom:3.6pt;mso-position-horizontal:absolute;mso-position-horizontal-relative:text;mso-position-vertical:absolute;mso-position-vertical-relative:text;mso-width-percent:0;mso-height-percent:0;mso-width-relative:margin;mso-height-relative:margin;v-text-anchor:top" o:gfxdata="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" stroked="f">
                 <v:textbox>
@@ -8617,7 +8617,7 @@
               </wp:anchor>
             </w:drawing>
           </mc:Choice>
-          <mc:Fallback>
+          <mc:Fallback xmlns:w16se="http://schemas.microsoft.com/office/word/2015/wordml/symex" xmlns:cx5="http://schemas.microsoft.com/office/drawing/2016/5/11/chartex" xmlns:cx4="http://schemas.microsoft.com/office/drawing/2016/5/10/chartex" xmlns:cx3="http://schemas.microsoft.com/office/drawing/2016/5/9/chartex" xmlns:cx2="http://schemas.microsoft.com/office/drawing/2015/10/21/chartex" xmlns:cx1="http://schemas.microsoft.com/office/drawing/2015/9/8/chartex" xmlns:cx="http://schemas.microsoft.com/office/drawing/2014/chartex">
             <w:pict>
               <v:oval w14:anchorId="27CB4604" id="Oval 219" o:spid="_x0000_s1064" style="position:absolute;left:0;text-align:left;margin-left:191.25pt;margin-top:44.85pt;width:40.5pt;height:29.25pt;z-index:251724800;visibility:visible;mso-wrap-style:square;mso-width-percent:0;mso-height-percent:0;mso-wrap-distance-left:9pt;mso-wrap-distance-top:0;mso-wrap-distance-right:9pt;mso-wrap-distance-bottom:0;mso-position-horizontal:absolute;mso-position-horizontal-relative:text;mso-position-vertical:absolute;mso-position-vertical-relative:text;mso-width-percent:0;mso-height-percent:0;mso-width-relative:margin;mso-height-relative:margin;v-text-anchor:middle" o:gfxdata="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" fillcolor="#5b9bd5 [3204]" strokecolor="#1f4d78 [1604]" strokeweight="1pt">
                 <v:stroke joinstyle="miter"/>
@@ -8704,7 +8704,7 @@
               </wp:anchor>
             </w:drawing>
           </mc:Choice>
-          <mc:Fallback>
+          <mc:Fallback xmlns:w16se="http://schemas.microsoft.com/office/word/2015/wordml/symex" xmlns:cx5="http://schemas.microsoft.com/office/drawing/2016/5/11/chartex" xmlns:cx4="http://schemas.microsoft.com/office/drawing/2016/5/10/chartex" xmlns:cx3="http://schemas.microsoft.com/office/drawing/2016/5/9/chartex" xmlns:cx2="http://schemas.microsoft.com/office/drawing/2015/10/21/chartex" xmlns:cx1="http://schemas.microsoft.com/office/drawing/2015/9/8/chartex" xmlns:cx="http://schemas.microsoft.com/office/drawing/2014/chartex">
             <w:pict>
               <v:line w14:anchorId="3D151B16" id="Straight Connector 220" o:spid="_x0000_s1026" style="position:absolute;flip:y;z-index:251732992;visibility:visible;mso-wrap-style:square;mso-width-percent:0;mso-height-percent:0;mso-wrap-distance-left:9pt;mso-wrap-distance-top:0;mso-wrap-distance-right:9pt;mso-wrap-distance-bottom:0;mso-position-horizontal:absolute;mso-position-horizontal-relative:text;mso-position-vertical:absolute;mso-position-vertical-relative:text;mso-width-percent:0;mso-height-percent:0;mso-width-relative:margin;mso-height-relative:margin" from="156pt,64.25pt" to="196.5pt,74pt" o:gfxdata="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" strokecolor="#ed7d31 [3205]" strokeweight="2.25pt">
                 <v:stroke joinstyle="miter"/>
@@ -8779,7 +8779,7 @@
               </wp:anchor>
             </w:drawing>
           </mc:Choice>
-          <mc:Fallback>
+          <mc:Fallback xmlns:w16se="http://schemas.microsoft.com/office/word/2015/wordml/symex" xmlns:cx5="http://schemas.microsoft.com/office/drawing/2016/5/11/chartex" xmlns:cx4="http://schemas.microsoft.com/office/drawing/2016/5/10/chartex" xmlns:cx3="http://schemas.microsoft.com/office/drawing/2016/5/9/chartex" xmlns:cx2="http://schemas.microsoft.com/office/drawing/2015/10/21/chartex" xmlns:cx1="http://schemas.microsoft.com/office/drawing/2015/9/8/chartex" xmlns:cx="http://schemas.microsoft.com/office/drawing/2014/chartex">
             <w:pict>
               <v:line w14:anchorId="775AF467" id="Straight Connector 221" o:spid="_x0000_s1026" style="position:absolute;flip:y;z-index:251731968;visibility:visible;mso-wrap-style:square;mso-width-percent:0;mso-height-percent:0;mso-wrap-distance-left:9pt;mso-wrap-distance-top:0;mso-wrap-distance-right:9pt;mso-wrap-distance-bottom:0;mso-position-horizontal:absolute;mso-position-horizontal-relative:text;mso-position-vertical:absolute;mso-position-vertical-relative:text;mso-width-percent:0;mso-height-percent:0;mso-width-relative:margin;mso-height-relative:margin" from="69pt,74pt" to="116.25pt,74pt" o:gfxdata="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" strokecolor="#ed7d31 [3205]" strokeweight="2.25pt">
                 <v:stroke joinstyle="miter"/>
@@ -8850,7 +8850,7 @@
               </wp:anchor>
             </w:drawing>
           </mc:Choice>
-          <mc:Fallback>
+          <mc:Fallback xmlns:w16se="http://schemas.microsoft.com/office/word/2015/wordml/symex" xmlns:cx5="http://schemas.microsoft.com/office/drawing/2016/5/11/chartex" xmlns:cx4="http://schemas.microsoft.com/office/drawing/2016/5/10/chartex" xmlns:cx3="http://schemas.microsoft.com/office/drawing/2016/5/9/chartex" xmlns:cx2="http://schemas.microsoft.com/office/drawing/2015/10/21/chartex" xmlns:cx1="http://schemas.microsoft.com/office/drawing/2015/9/8/chartex" xmlns:cx="http://schemas.microsoft.com/office/drawing/2014/chartex">
             <w:pict>
               <v:line w14:anchorId="151A3C05" id="Straight Connector 222" o:spid="_x0000_s1026" style="position:absolute;flip:y;z-index:251730944;visibility:visible;mso-wrap-style:square;mso-width-percent:0;mso-height-percent:0;mso-wrap-distance-left:9pt;mso-wrap-distance-top:0;mso-wrap-distance-right:9pt;mso-wrap-distance-bottom:0;mso-position-horizontal:absolute;mso-position-horizontal-relative:text;mso-position-vertical:absolute;mso-position-vertical-relative:text;mso-width-percent:0;mso-height-percent:0;mso-width-relative:margin;mso-height-relative:margin" from="109.5pt,157.25pt" to="156.75pt,157.25pt" o:gfxdata="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" strokecolor="#5b9bd5 [3204]" strokeweight="2.25pt">
                 <v:stroke joinstyle="miter"/>
@@ -8925,7 +8925,7 @@
               </wp:anchor>
             </w:drawing>
           </mc:Choice>
-          <mc:Fallback>
+          <mc:Fallback xmlns:w16se="http://schemas.microsoft.com/office/word/2015/wordml/symex" xmlns:cx5="http://schemas.microsoft.com/office/drawing/2016/5/11/chartex" xmlns:cx4="http://schemas.microsoft.com/office/drawing/2016/5/10/chartex" xmlns:cx3="http://schemas.microsoft.com/office/drawing/2016/5/9/chartex" xmlns:cx2="http://schemas.microsoft.com/office/drawing/2015/10/21/chartex" xmlns:cx1="http://schemas.microsoft.com/office/drawing/2015/9/8/chartex" xmlns:cx="http://schemas.microsoft.com/office/drawing/2014/chartex">
             <w:pict>
               <v:line w14:anchorId="4A5553EF" id="Straight Connector 223" o:spid="_x0000_s1026" style="position:absolute;flip:y;z-index:251729920;visibility:visible;mso-wrap-style:square;mso-width-percent:0;mso-height-percent:0;mso-wrap-distance-left:9pt;mso-wrap-distance-top:0;mso-wrap-distance-right:9pt;mso-wrap-distance-bottom:0;mso-position-horizontal:absolute;mso-position-horizontal-relative:text;mso-position-vertical:absolute;mso-position-vertical-relative:text;mso-width-percent:0;mso-height-percent:0;mso-width-relative:margin;mso-height-relative:margin" from="33.75pt,157.2pt" to="69pt,157.2pt" o:gfxdata="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" strokecolor="#5b9bd5 [3204]" strokeweight="2.25pt">
                 <v:stroke joinstyle="miter"/>
@@ -8997,7 +8997,7 @@
               </wp:anchor>
             </w:drawing>
           </mc:Choice>
-          <mc:Fallback>
+          <mc:Fallback xmlns:w16se="http://schemas.microsoft.com/office/word/2015/wordml/symex" xmlns:cx5="http://schemas.microsoft.com/office/drawing/2016/5/11/chartex" xmlns:cx4="http://schemas.microsoft.com/office/drawing/2016/5/10/chartex" xmlns:cx3="http://schemas.microsoft.com/office/drawing/2016/5/9/chartex" xmlns:cx2="http://schemas.microsoft.com/office/drawing/2015/10/21/chartex" xmlns:cx1="http://schemas.microsoft.com/office/drawing/2015/9/8/chartex" xmlns:cx="http://schemas.microsoft.com/office/drawing/2014/chartex">
             <w:pict>
               <v:line w14:anchorId="1F1B26EC" id="Straight Connector 224" o:spid="_x0000_s1026" style="position:absolute;flip:y;z-index:251725824;visibility:visible;mso-wrap-style:square;mso-width-percent:0;mso-height-percent:0;mso-wrap-distance-left:9pt;mso-wrap-distance-top:0;mso-wrap-distance-right:9pt;mso-wrap-distance-bottom:0;mso-position-horizontal:absolute;mso-position-horizontal-relative:text;mso-position-vertical:absolute;mso-position-vertical-relative:text;mso-width-percent:0;mso-height-percent:0;mso-width-relative:margin;mso-height-relative:margin" from="19.5pt,87.5pt" to="47.25pt,140.75pt" o:gfxdata="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" strokecolor="#ed7d31 [3205]" strokeweight="2.25pt">
                 <v:stroke joinstyle="miter"/>
@@ -9072,7 +9072,7 @@
               </wp:anchor>
             </w:drawing>
           </mc:Choice>
-          <mc:Fallback>
+          <mc:Fallback xmlns:w16se="http://schemas.microsoft.com/office/word/2015/wordml/symex" xmlns:cx5="http://schemas.microsoft.com/office/drawing/2016/5/11/chartex" xmlns:cx4="http://schemas.microsoft.com/office/drawing/2016/5/10/chartex" xmlns:cx3="http://schemas.microsoft.com/office/drawing/2016/5/9/chartex" xmlns:cx2="http://schemas.microsoft.com/office/drawing/2015/10/21/chartex" xmlns:cx1="http://schemas.microsoft.com/office/drawing/2015/9/8/chartex" xmlns:cx="http://schemas.microsoft.com/office/drawing/2014/chartex">
             <w:pict>
               <v:line w14:anchorId="316C7CCF" id="Straight Connector 225" o:spid="_x0000_s1026" style="position:absolute;flip:x y;z-index:251728896;visibility:visible;mso-wrap-style:square;mso-width-percent:0;mso-height-percent:0;mso-wrap-distance-left:9pt;mso-wrap-distance-top:0;mso-wrap-distance-right:9pt;mso-wrap-distance-bottom:0;mso-position-horizontal:absolute;mso-position-horizontal-relative:text;mso-position-vertical:absolute;mso-position-vertical-relative:text;mso-width-percent:0;mso-height-percent:0;mso-width-relative:margin;mso-height-relative:margin" from="60.75pt,87.5pt" to="81.75pt,145.25pt" o:gfxdata="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" strokecolor="#ed7d31 [3205]" strokeweight="2.25pt">
                 <v:stroke joinstyle="miter"/>
@@ -9162,7 +9162,7 @@
               </wp:anchor>
             </w:drawing>
           </mc:Choice>
-          <mc:Fallback>
+          <mc:Fallback xmlns:w16se="http://schemas.microsoft.com/office/word/2015/wordml/symex" xmlns:cx5="http://schemas.microsoft.com/office/drawing/2016/5/11/chartex" xmlns:cx4="http://schemas.microsoft.com/office/drawing/2016/5/10/chartex" xmlns:cx3="http://schemas.microsoft.com/office/drawing/2016/5/9/chartex" xmlns:cx2="http://schemas.microsoft.com/office/drawing/2015/10/21/chartex" xmlns:cx1="http://schemas.microsoft.com/office/drawing/2015/9/8/chartex" xmlns:cx="http://schemas.microsoft.com/office/drawing/2014/chartex">
             <w:pict>
               <v:oval w14:anchorId="0CC1F27C" id="Oval 226" o:spid="_x0000_s1065" style="position:absolute;left:0;text-align:left;margin-left:116.25pt;margin-top:59.2pt;width:40.5pt;height:29.25pt;z-index:251720704;visibility:visible;mso-wrap-style:square;mso-width-percent:0;mso-height-percent:0;mso-wrap-distance-left:9pt;mso-wrap-distance-top:0;mso-wrap-distance-right:9pt;mso-wrap-distance-bottom:0;mso-position-horizontal:absolute;mso-position-horizontal-relative:text;mso-position-vertical:absolute;mso-position-vertical-relative:text;mso-width-percent:0;mso-height-percent:0;mso-width-relative:margin;mso-height-relative:margin;v-text-anchor:middle" o:gfxdata="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" fillcolor="#5b9bd5 [3204]" strokecolor="#1f4d78 [1604]" strokeweight="1pt">
                 <v:stroke joinstyle="miter"/>
@@ -9245,7 +9245,7 @@
               </wp:anchor>
             </w:drawing>
           </mc:Choice>
-          <mc:Fallback>
+          <mc:Fallback xmlns:w16se="http://schemas.microsoft.com/office/word/2015/wordml/symex" xmlns:cx5="http://schemas.microsoft.com/office/drawing/2016/5/11/chartex" xmlns:cx4="http://schemas.microsoft.com/office/drawing/2016/5/10/chartex" xmlns:cx3="http://schemas.microsoft.com/office/drawing/2016/5/9/chartex" xmlns:cx2="http://schemas.microsoft.com/office/drawing/2015/10/21/chartex" xmlns:cx1="http://schemas.microsoft.com/office/drawing/2015/9/8/chartex" xmlns:cx="http://schemas.microsoft.com/office/drawing/2014/chartex">
             <w:pict>
               <v:line w14:anchorId="487E8482" id="Straight Connector 227" o:spid="_x0000_s1026" style="position:absolute;flip:y;z-index:251726848;visibility:visible;mso-wrap-style:square;mso-width-percent:0;mso-height-percent:0;mso-wrap-distance-left:9pt;mso-wrap-distance-top:0;mso-wrap-distance-right:9pt;mso-wrap-distance-bottom:0;mso-position-horizontal:absolute;mso-position-horizontal-relative:text;mso-position-vertical:absolute;mso-position-vertical-relative:text;mso-width-percent:0;mso-height-percent:0;mso-width-relative:margin;mso-height-relative:margin" from="99pt,87.5pt" to="126.75pt,145.25pt" o:gfxdata="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" strokecolor="#5b9bd5 [3204]" strokeweight="2.25pt">
                 <v:stroke joinstyle="miter"/>
@@ -9320,7 +9320,7 @@
               </wp:anchor>
             </w:drawing>
           </mc:Choice>
-          <mc:Fallback>
+          <mc:Fallback xmlns:w16se="http://schemas.microsoft.com/office/word/2015/wordml/symex" xmlns:cx5="http://schemas.microsoft.com/office/drawing/2016/5/11/chartex" xmlns:cx4="http://schemas.microsoft.com/office/drawing/2016/5/10/chartex" xmlns:cx3="http://schemas.microsoft.com/office/drawing/2016/5/9/chartex" xmlns:cx2="http://schemas.microsoft.com/office/drawing/2015/10/21/chartex" xmlns:cx1="http://schemas.microsoft.com/office/drawing/2015/9/8/chartex" xmlns:cx="http://schemas.microsoft.com/office/drawing/2014/chartex">
             <w:pict>
               <v:line w14:anchorId="785FEDF3" id="Straight Connector 228" o:spid="_x0000_s1026" style="position:absolute;flip:x y;z-index:251727872;visibility:visible;mso-wrap-style:square;mso-width-percent:0;mso-height-percent:0;mso-wrap-distance-left:9pt;mso-wrap-distance-top:0;mso-wrap-distance-right:9pt;mso-wrap-distance-bottom:0;mso-position-horizontal:absolute;mso-position-horizontal-relative:text;mso-position-vertical:absolute;mso-position-vertical-relative:text;mso-width-percent:0;mso-height-percent:0;mso-width-relative:margin;mso-height-relative:margin" from="149.25pt,83.75pt" to="170.25pt,141.5pt" o:gfxdata="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" strokecolor="#ed7d31 [3205]" strokeweight="2.25pt">
                 <v:stroke joinstyle="miter"/>
@@ -9410,7 +9410,7 @@
               </wp:anchor>
             </w:drawing>
           </mc:Choice>
-          <mc:Fallback>
+          <mc:Fallback xmlns:w16se="http://schemas.microsoft.com/office/word/2015/wordml/symex" xmlns:cx5="http://schemas.microsoft.com/office/drawing/2016/5/11/chartex" xmlns:cx4="http://schemas.microsoft.com/office/drawing/2016/5/10/chartex" xmlns:cx3="http://schemas.microsoft.com/office/drawing/2016/5/9/chartex" xmlns:cx2="http://schemas.microsoft.com/office/drawing/2015/10/21/chartex" xmlns:cx1="http://schemas.microsoft.com/office/drawing/2015/9/8/chartex" xmlns:cx="http://schemas.microsoft.com/office/drawing/2014/chartex">
             <w:pict>
               <v:oval w14:anchorId="7AAE226E" id="Oval 229" o:spid="_x0000_s1066" style="position:absolute;left:0;text-align:left;margin-left:69pt;margin-top:141.6pt;width:40.5pt;height:29.25pt;z-index:251722752;visibility:visible;mso-wrap-style:square;mso-width-percent:0;mso-height-percent:0;mso-wrap-distance-left:9pt;mso-wrap-distance-top:0;mso-wrap-distance-right:9pt;mso-wrap-distance-bottom:0;mso-position-horizontal:absolute;mso-position-horizontal-relative:text;mso-position-vertical:absolute;mso-position-vertical-relative:text;mso-width-percent:0;mso-height-percent:0;mso-width-relative:margin;mso-height-relative:margin;v-text-anchor:middle" o:gfxdata="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" fillcolor="#5b9bd5 [3204]" strokecolor="#1f4d78 [1604]" strokeweight="1pt">
                 <v:stroke joinstyle="miter"/>
@@ -9512,7 +9512,7 @@
               </wp:anchor>
             </w:drawing>
           </mc:Choice>
-          <mc:Fallback>
+          <mc:Fallback xmlns:w16se="http://schemas.microsoft.com/office/word/2015/wordml/symex" xmlns:cx5="http://schemas.microsoft.com/office/drawing/2016/5/11/chartex" xmlns:cx4="http://schemas.microsoft.com/office/drawing/2016/5/10/chartex" xmlns:cx3="http://schemas.microsoft.com/office/drawing/2016/5/9/chartex" xmlns:cx2="http://schemas.microsoft.com/office/drawing/2015/10/21/chartex" xmlns:cx1="http://schemas.microsoft.com/office/drawing/2015/9/8/chartex" xmlns:cx="http://schemas.microsoft.com/office/drawing/2014/chartex">
             <w:pict>
               <v:oval w14:anchorId="167C6A24" id="Oval 230" o:spid="_x0000_s1067" style="position:absolute;left:0;text-align:left;margin-left:156pt;margin-top:141.6pt;width:40.5pt;height:29.25pt;z-index:251723776;visibility:visible;mso-wrap-style:square;mso-width-percent:0;mso-height-percent:0;mso-wrap-distance-left:9pt;mso-wrap-distance-top:0;mso-wrap-distance-right:9pt;mso-wrap-distance-bottom:0;mso-position-horizontal:absolute;mso-position-horizontal-relative:text;mso-position-vertical:absolute;mso-position-vertical-relative:text;mso-width-percent:0;mso-height-percent:0;mso-width-relative:margin;mso-height-relative:margin;v-text-anchor:middle" o:gfxdata="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" fillcolor="#5b9bd5 [3204]" strokecolor="#1f4d78 [1604]" strokeweight="1pt">
                 <v:stroke joinstyle="miter"/>
@@ -9614,7 +9614,7 @@
               </wp:anchor>
             </w:drawing>
           </mc:Choice>
-          <mc:Fallback>
+          <mc:Fallback xmlns:w16se="http://schemas.microsoft.com/office/word/2015/wordml/symex" xmlns:cx5="http://schemas.microsoft.com/office/drawing/2016/5/11/chartex" xmlns:cx4="http://schemas.microsoft.com/office/drawing/2016/5/10/chartex" xmlns:cx3="http://schemas.microsoft.com/office/drawing/2016/5/9/chartex" xmlns:cx2="http://schemas.microsoft.com/office/drawing/2015/10/21/chartex" xmlns:cx1="http://schemas.microsoft.com/office/drawing/2015/9/8/chartex" xmlns:cx="http://schemas.microsoft.com/office/drawing/2014/chartex">
             <w:pict>
               <v:oval w14:anchorId="39D118C4" id="Oval 231" o:spid="_x0000_s1068" style="position:absolute;left:0;text-align:left;margin-left:33.75pt;margin-top:58.45pt;width:40.5pt;height:29.25pt;z-index:251719680;visibility:visible;mso-wrap-style:square;mso-width-percent:0;mso-height-percent:0;mso-wrap-distance-left:9pt;mso-wrap-distance-top:0;mso-wrap-distance-right:9pt;mso-wrap-distance-bottom:0;mso-position-horizontal:absolute;mso-position-horizontal-relative:text;mso-position-vertical:absolute;mso-position-vertical-relative:text;mso-width-percent:0;mso-height-percent:0;mso-width-relative:margin;mso-height-relative:margin;v-text-anchor:middle" o:gfxdata="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" fillcolor="#5b9bd5 [3204]" strokecolor="#1f4d78 [1604]" strokeweight="1pt">
                 <v:stroke joinstyle="miter"/>
@@ -9716,7 +9716,7 @@
               </wp:anchor>
             </w:drawing>
           </mc:Choice>
-          <mc:Fallback>
+          <mc:Fallback xmlns:w16se="http://schemas.microsoft.com/office/word/2015/wordml/symex" xmlns:cx5="http://schemas.microsoft.com/office/drawing/2016/5/11/chartex" xmlns:cx4="http://schemas.microsoft.com/office/drawing/2016/5/10/chartex" xmlns:cx3="http://schemas.microsoft.com/office/drawing/2016/5/9/chartex" xmlns:cx2="http://schemas.microsoft.com/office/drawing/2015/10/21/chartex" xmlns:cx1="http://schemas.microsoft.com/office/drawing/2015/9/8/chartex" xmlns:cx="http://schemas.microsoft.com/office/drawing/2014/chartex">
             <w:pict>
               <v:oval w14:anchorId="6799FD5E" id="Oval 232" o:spid="_x0000_s1069" style="position:absolute;left:0;text-align:left;margin-left:-6.75pt;margin-top:141.6pt;width:40.5pt;height:29.25pt;z-index:251721728;visibility:visible;mso-wrap-style:square;mso-width-percent:0;mso-height-percent:0;mso-wrap-distance-left:9pt;mso-wrap-distance-top:0;mso-wrap-distance-right:9pt;mso-wrap-distance-bottom:0;mso-position-horizontal:absolute;mso-position-horizontal-relative:text;mso-position-vertical:absolute;mso-position-vertical-relative:text;mso-width-percent:0;mso-height-percent:0;mso-width-relative:margin;mso-height-relative:margin;v-text-anchor:middle" o:gfxdata="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" fillcolor="#5b9bd5 [3204]" strokecolor="#1f4d78 [1604]" strokeweight="1pt">
                 <v:stroke joinstyle="miter"/>
@@ -9882,7 +9882,7 @@
               </wp:anchor>
             </w:drawing>
           </mc:Choice>
-          <mc:Fallback>
+          <mc:Fallback xmlns:w16se="http://schemas.microsoft.com/office/word/2015/wordml/symex" xmlns:cx5="http://schemas.microsoft.com/office/drawing/2016/5/11/chartex" xmlns:cx4="http://schemas.microsoft.com/office/drawing/2016/5/10/chartex" xmlns:cx3="http://schemas.microsoft.com/office/drawing/2016/5/9/chartex" xmlns:cx2="http://schemas.microsoft.com/office/drawing/2015/10/21/chartex" xmlns:cx1="http://schemas.microsoft.com/office/drawing/2015/9/8/chartex" xmlns:cx="http://schemas.microsoft.com/office/drawing/2014/chartex">
             <w:pict>
               <v:shape w14:anchorId="24CF0938" id="_x0000_s1070" type="#_x0000_t202" style="position:absolute;left:0;text-align:left;margin-left:163.5pt;margin-top:48.55pt;width:21.75pt;height:22.5pt;z-index:251742208;visibility:visible;mso-wrap-style:square;mso-width-percent:0;mso-height-percent:0;mso-wrap-distance-left:9pt;mso-wrap-distance-top:3.6pt;mso-wrap-distance-right:9pt;mso-wrap-distance-bottom:3.6pt;mso-position-horizontal:absolute;mso-position-horizontal-relative:text;mso-position-vertical:absolute;mso-position-vertical-relative:text;mso-width-percent:0;mso-height-percent:0;mso-width-relative:margin;mso-height-relative:margin;v-text-anchor:top" o:gfxdata="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" stroked="f">
                 <v:textbox>
@@ -9970,7 +9970,7 @@
               </wp:anchor>
             </w:drawing>
           </mc:Choice>
-          <mc:Fallback>
+          <mc:Fallback xmlns:w16se="http://schemas.microsoft.com/office/word/2015/wordml/symex" xmlns:cx5="http://schemas.microsoft.com/office/drawing/2016/5/11/chartex" xmlns:cx4="http://schemas.microsoft.com/office/drawing/2016/5/10/chartex" xmlns:cx3="http://schemas.microsoft.com/office/drawing/2016/5/9/chartex" xmlns:cx2="http://schemas.microsoft.com/office/drawing/2015/10/21/chartex" xmlns:cx1="http://schemas.microsoft.com/office/drawing/2015/9/8/chartex" xmlns:cx="http://schemas.microsoft.com/office/drawing/2014/chartex">
             <w:pict>
               <v:shape w14:anchorId="10653F64" id="_x0000_s1071" type="#_x0000_t202" style="position:absolute;left:0;text-align:left;margin-left:158.25pt;margin-top:100.25pt;width:21.75pt;height:22.5pt;z-index:251740160;visibility:visible;mso-wrap-style:square;mso-width-percent:0;mso-height-percent:0;mso-wrap-distance-left:9pt;mso-wrap-distance-top:3.6pt;mso-wrap-distance-right:9pt;mso-wrap-distance-bottom:3.6pt;mso-position-horizontal:absolute;mso-position-horizontal-relative:text;mso-position-vertical:absolute;mso-position-vertical-relative:text;mso-width-percent:0;mso-height-percent:0;mso-width-relative:margin;mso-height-relative:margin;v-text-anchor:top" o:gfxdata="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" stroked="f">
                 <v:textbox>
@@ -10058,7 +10058,7 @@
               </wp:anchor>
             </w:drawing>
           </mc:Choice>
-          <mc:Fallback>
+          <mc:Fallback xmlns:w16se="http://schemas.microsoft.com/office/word/2015/wordml/symex" xmlns:cx5="http://schemas.microsoft.com/office/drawing/2016/5/11/chartex" xmlns:cx4="http://schemas.microsoft.com/office/drawing/2016/5/10/chartex" xmlns:cx3="http://schemas.microsoft.com/office/drawing/2016/5/9/chartex" xmlns:cx2="http://schemas.microsoft.com/office/drawing/2015/10/21/chartex" xmlns:cx1="http://schemas.microsoft.com/office/drawing/2015/9/8/chartex" xmlns:cx="http://schemas.microsoft.com/office/drawing/2014/chartex">
             <w:pict>
               <v:shape w14:anchorId="32F31AF4" id="_x0000_s1072" type="#_x0000_t202" style="position:absolute;left:0;text-align:left;margin-left:84.75pt;margin-top:56.75pt;width:21.75pt;height:22.5pt;z-index:251736064;visibility:visible;mso-wrap-style:square;mso-width-percent:0;mso-height-percent:0;mso-wrap-distance-left:9pt;mso-wrap-distance-top:3.6pt;mso-wrap-distance-right:9pt;mso-wrap-distance-bottom:3.6pt;mso-position-horizontal:absolute;mso-position-horizontal-relative:text;mso-position-vertical:absolute;mso-position-vertical-relative:text;mso-width-percent:0;mso-height-percent:0;mso-width-relative:margin;mso-height-relative:margin;v-text-anchor:top" o:gfxdata="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" stroked="f">
                 <v:textbox>
@@ -10146,7 +10146,7 @@
               </wp:anchor>
             </w:drawing>
           </mc:Choice>
-          <mc:Fallback>
+          <mc:Fallback xmlns:w16se="http://schemas.microsoft.com/office/word/2015/wordml/symex" xmlns:cx5="http://schemas.microsoft.com/office/drawing/2016/5/11/chartex" xmlns:cx4="http://schemas.microsoft.com/office/drawing/2016/5/10/chartex" xmlns:cx3="http://schemas.microsoft.com/office/drawing/2016/5/9/chartex" xmlns:cx2="http://schemas.microsoft.com/office/drawing/2015/10/21/chartex" xmlns:cx1="http://schemas.microsoft.com/office/drawing/2015/9/8/chartex" xmlns:cx="http://schemas.microsoft.com/office/drawing/2014/chartex">
             <w:pict>
               <v:shape w14:anchorId="30A7EAE3" id="_x0000_s1073" type="#_x0000_t202" style="position:absolute;left:0;text-align:left;margin-left:12pt;margin-top:101.75pt;width:21.75pt;height:22.5pt;z-index:251735040;visibility:visible;mso-wrap-style:square;mso-width-percent:0;mso-height-percent:0;mso-wrap-distance-left:9pt;mso-wrap-distance-top:3.6pt;mso-wrap-distance-right:9pt;mso-wrap-distance-bottom:3.6pt;mso-position-horizontal:absolute;mso-position-horizontal-relative:text;mso-position-vertical:absolute;mso-position-vertical-relative:text;mso-width-percent:0;mso-height-percent:0;mso-width-relative:margin;mso-height-relative:margin;v-text-anchor:top" o:gfxdata="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" stroked="f">
                 <v:textbox>
@@ -10287,7 +10287,7 @@
               </wp:anchor>
             </w:drawing>
           </mc:Choice>
-          <mc:Fallback>
+          <mc:Fallback xmlns:w16se="http://schemas.microsoft.com/office/word/2015/wordml/symex" xmlns:cx5="http://schemas.microsoft.com/office/drawing/2016/5/11/chartex" xmlns:cx4="http://schemas.microsoft.com/office/drawing/2016/5/10/chartex" xmlns:cx3="http://schemas.microsoft.com/office/drawing/2016/5/9/chartex" xmlns:cx2="http://schemas.microsoft.com/office/drawing/2015/10/21/chartex" xmlns:cx1="http://schemas.microsoft.com/office/drawing/2015/9/8/chartex" xmlns:cx="http://schemas.microsoft.com/office/drawing/2014/chartex">
             <w:pict>
               <v:shape w14:anchorId="323B9B8B" id="_x0000_s1074" type="#_x0000_t202" style="position:absolute;left:0;text-align:left;margin-left:63.75pt;margin-top:96.6pt;width:21.75pt;height:22.5pt;z-index:251737088;visibility:visible;mso-wrap-style:square;mso-width-percent:0;mso-height-percent:0;mso-wrap-distance-left:9pt;mso-wrap-distance-top:3.6pt;mso-wrap-distance-right:9pt;mso-wrap-distance-bottom:3.6pt;mso-position-horizontal:absolute;mso-position-horizontal-relative:text;mso-position-vertical:absolute;mso-position-vertical-relative:text;mso-width-percent:0;mso-height-percent:0;mso-width-relative:margin;mso-height-relative:margin;v-text-anchor:top" o:gfxdata="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" stroked="f">
                 <v:textbox>
@@ -10428,7 +10428,7 @@
               </wp:anchor>
             </w:drawing>
           </mc:Choice>
-          <mc:Fallback>
+          <mc:Fallback xmlns:w16se="http://schemas.microsoft.com/office/word/2015/wordml/symex" xmlns:cx5="http://schemas.microsoft.com/office/drawing/2016/5/11/chartex" xmlns:cx4="http://schemas.microsoft.com/office/drawing/2016/5/10/chartex" xmlns:cx3="http://schemas.microsoft.com/office/drawing/2016/5/9/chartex" xmlns:cx2="http://schemas.microsoft.com/office/drawing/2015/10/21/chartex" xmlns:cx1="http://schemas.microsoft.com/office/drawing/2015/9/8/chartex" xmlns:cx="http://schemas.microsoft.com/office/drawing/2014/chartex">
             <w:pict>
               <v:shape w14:anchorId="0B323744" id="_x0000_s1075" type="#_x0000_t202" style="position:absolute;left:0;text-align:left;margin-left:94.5pt;margin-top:101pt;width:21.75pt;height:22.5pt;z-index:251739136;visibility:visible;mso-wrap-style:square;mso-width-percent:0;mso-height-percent:0;mso-wrap-distance-left:9pt;mso-wrap-distance-top:3.6pt;mso-wrap-distance-right:9pt;mso-wrap-distance-bottom:3.6pt;mso-position-horizontal:absolute;mso-position-horizontal-relative:text;mso-position-vertical:absolute;mso-position-vertical-relative:text;mso-width-percent:0;mso-height-percent:0;mso-width-relative:margin;mso-height-relative:margin;v-text-anchor:top" o:gfxdata="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" stroked="f">
                 <v:textbox>
@@ -10527,7 +10527,7 @@
               </wp:anchor>
             </w:drawing>
           </mc:Choice>
-          <mc:Fallback>
+          <mc:Fallback xmlns:w16se="http://schemas.microsoft.com/office/word/2015/wordml/symex" xmlns:cx5="http://schemas.microsoft.com/office/drawing/2016/5/11/chartex" xmlns:cx4="http://schemas.microsoft.com/office/drawing/2016/5/10/chartex" xmlns:cx3="http://schemas.microsoft.com/office/drawing/2016/5/9/chartex" xmlns:cx2="http://schemas.microsoft.com/office/drawing/2015/10/21/chartex" xmlns:cx1="http://schemas.microsoft.com/office/drawing/2015/9/8/chartex" xmlns:cx="http://schemas.microsoft.com/office/drawing/2014/chartex">
             <w:pict>
               <v:oval w14:anchorId="3E83F68A" id="Oval 244" o:spid="_x0000_s1076" style="position:absolute;left:0;text-align:left;margin-left:191.25pt;margin-top:44.85pt;width:40.5pt;height:29.25pt;z-index:251748352;visibility:visible;mso-wrap-style:square;mso-width-percent:0;mso-height-percent:0;mso-wrap-distance-left:9pt;mso-wrap-distance-top:0;mso-wrap-distance-right:9pt;mso-wrap-distance-bottom:0;mso-position-horizontal:absolute;mso-position-horizontal-relative:text;mso-position-vertical:absolute;mso-position-vertical-relative:text;mso-width-percent:0;mso-height-percent:0;mso-width-relative:margin;mso-height-relative:margin;v-text-anchor:middle" o:gfxdata="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" fillcolor="#5b9bd5 [3204]" strokecolor="#1f4d78 [1604]" strokeweight="1pt">
                 <v:stroke joinstyle="miter"/>
@@ -10614,7 +10614,7 @@
               </wp:anchor>
             </w:drawing>
           </mc:Choice>
-          <mc:Fallback>
+          <mc:Fallback xmlns:w16se="http://schemas.microsoft.com/office/word/2015/wordml/symex" xmlns:cx5="http://schemas.microsoft.com/office/drawing/2016/5/11/chartex" xmlns:cx4="http://schemas.microsoft.com/office/drawing/2016/5/10/chartex" xmlns:cx3="http://schemas.microsoft.com/office/drawing/2016/5/9/chartex" xmlns:cx2="http://schemas.microsoft.com/office/drawing/2015/10/21/chartex" xmlns:cx1="http://schemas.microsoft.com/office/drawing/2015/9/8/chartex" xmlns:cx="http://schemas.microsoft.com/office/drawing/2014/chartex">
             <w:pict>
               <v:line w14:anchorId="7B6EA777" id="Straight Connector 245" o:spid="_x0000_s1026" style="position:absolute;flip:y;z-index:251756544;visibility:visible;mso-wrap-style:square;mso-width-percent:0;mso-height-percent:0;mso-wrap-distance-left:9pt;mso-wrap-distance-top:0;mso-wrap-distance-right:9pt;mso-wrap-distance-bottom:0;mso-position-horizontal:absolute;mso-position-horizontal-relative:text;mso-position-vertical:absolute;mso-position-vertical-relative:text;mso-width-percent:0;mso-height-percent:0;mso-width-relative:margin;mso-height-relative:margin" from="156pt,64.25pt" to="196.5pt,74pt" o:gfxdata="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" strokecolor="#ed7d31 [3205]" strokeweight="2.25pt">
                 <v:stroke joinstyle="miter"/>
@@ -10689,7 +10689,7 @@
               </wp:anchor>
             </w:drawing>
           </mc:Choice>
-          <mc:Fallback>
+          <mc:Fallback xmlns:w16se="http://schemas.microsoft.com/office/word/2015/wordml/symex" xmlns:cx5="http://schemas.microsoft.com/office/drawing/2016/5/11/chartex" xmlns:cx4="http://schemas.microsoft.com/office/drawing/2016/5/10/chartex" xmlns:cx3="http://schemas.microsoft.com/office/drawing/2016/5/9/chartex" xmlns:cx2="http://schemas.microsoft.com/office/drawing/2015/10/21/chartex" xmlns:cx1="http://schemas.microsoft.com/office/drawing/2015/9/8/chartex" xmlns:cx="http://schemas.microsoft.com/office/drawing/2014/chartex">
             <w:pict>
               <v:line w14:anchorId="13E4F70C" id="Straight Connector 246" o:spid="_x0000_s1026" style="position:absolute;flip:y;z-index:251755520;visibility:visible;mso-wrap-style:square;mso-width-percent:0;mso-height-percent:0;mso-wrap-distance-left:9pt;mso-wrap-distance-top:0;mso-wrap-distance-right:9pt;mso-wrap-distance-bottom:0;mso-position-horizontal:absolute;mso-position-horizontal-relative:text;mso-position-vertical:absolute;mso-position-vertical-relative:text;mso-width-percent:0;mso-height-percent:0;mso-width-relative:margin;mso-height-relative:margin" from="69pt,74pt" to="116.25pt,74pt" o:gfxdata="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" strokecolor="#ed7d31 [3205]" strokeweight="2.25pt">
                 <v:stroke joinstyle="miter"/>
@@ -10764,7 +10764,7 @@
               </wp:anchor>
             </w:drawing>
           </mc:Choice>
-          <mc:Fallback>
+          <mc:Fallback xmlns:w16se="http://schemas.microsoft.com/office/word/2015/wordml/symex" xmlns:cx5="http://schemas.microsoft.com/office/drawing/2016/5/11/chartex" xmlns:cx4="http://schemas.microsoft.com/office/drawing/2016/5/10/chartex" xmlns:cx3="http://schemas.microsoft.com/office/drawing/2016/5/9/chartex" xmlns:cx2="http://schemas.microsoft.com/office/drawing/2015/10/21/chartex" xmlns:cx1="http://schemas.microsoft.com/office/drawing/2015/9/8/chartex" xmlns:cx="http://schemas.microsoft.com/office/drawing/2014/chartex">
             <w:pict>
               <v:line w14:anchorId="09F19671" id="Straight Connector 247" o:spid="_x0000_s1026" style="position:absolute;flip:y;z-index:251754496;visibility:visible;mso-wrap-style:square;mso-width-percent:0;mso-height-percent:0;mso-wrap-distance-left:9pt;mso-wrap-distance-top:0;mso-wrap-distance-right:9pt;mso-wrap-distance-bottom:0;mso-position-horizontal:absolute;mso-position-horizontal-relative:text;mso-position-vertical:absolute;mso-position-vertical-relative:text;mso-width-percent:0;mso-height-percent:0;mso-width-relative:margin;mso-height-relative:margin" from="109.5pt,157.25pt" to="156.75pt,157.25pt" o:gfxdata="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" strokecolor="#ed7d31 [3205]" strokeweight="2.25pt">
                 <v:stroke joinstyle="miter"/>
@@ -10839,7 +10839,7 @@
               </wp:anchor>
             </w:drawing>
           </mc:Choice>
-          <mc:Fallback>
+          <mc:Fallback xmlns:w16se="http://schemas.microsoft.com/office/word/2015/wordml/symex" xmlns:cx5="http://schemas.microsoft.com/office/drawing/2016/5/11/chartex" xmlns:cx4="http://schemas.microsoft.com/office/drawing/2016/5/10/chartex" xmlns:cx3="http://schemas.microsoft.com/office/drawing/2016/5/9/chartex" xmlns:cx2="http://schemas.microsoft.com/office/drawing/2015/10/21/chartex" xmlns:cx1="http://schemas.microsoft.com/office/drawing/2015/9/8/chartex" xmlns:cx="http://schemas.microsoft.com/office/drawing/2014/chartex">
             <w:pict>
               <v:line w14:anchorId="538E5855" id="Straight Connector 248" o:spid="_x0000_s1026" style="position:absolute;flip:y;z-index:251753472;visibility:visible;mso-wrap-style:square;mso-width-percent:0;mso-height-percent:0;mso-wrap-distance-left:9pt;mso-wrap-distance-top:0;mso-wrap-distance-right:9pt;mso-wrap-distance-bottom:0;mso-position-horizontal:absolute;mso-position-horizontal-relative:text;mso-position-vertical:absolute;mso-position-vertical-relative:text;mso-width-percent:0;mso-height-percent:0;mso-width-relative:margin;mso-height-relative:margin" from="33.75pt,157.2pt" to="69pt,157.2pt" o:gfxdata="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" strokecolor="#5b9bd5 [3204]" strokeweight="2.25pt">
                 <v:stroke joinstyle="miter"/>
@@ -10911,7 +10911,7 @@
               </wp:anchor>
             </w:drawing>
           </mc:Choice>
-          <mc:Fallback>
+          <mc:Fallback xmlns:w16se="http://schemas.microsoft.com/office/word/2015/wordml/symex" xmlns:cx5="http://schemas.microsoft.com/office/drawing/2016/5/11/chartex" xmlns:cx4="http://schemas.microsoft.com/office/drawing/2016/5/10/chartex" xmlns:cx3="http://schemas.microsoft.com/office/drawing/2016/5/9/chartex" xmlns:cx2="http://schemas.microsoft.com/office/drawing/2015/10/21/chartex" xmlns:cx1="http://schemas.microsoft.com/office/drawing/2015/9/8/chartex" xmlns:cx="http://schemas.microsoft.com/office/drawing/2014/chartex">
             <w:pict>
               <v:line w14:anchorId="7470B1D4" id="Straight Connector 249" o:spid="_x0000_s1026" style="position:absolute;flip:y;z-index:251749376;visibility:visible;mso-wrap-style:square;mso-width-percent:0;mso-height-percent:0;mso-wrap-distance-left:9pt;mso-wrap-distance-top:0;mso-wrap-distance-right:9pt;mso-wrap-distance-bottom:0;mso-position-horizontal:absolute;mso-position-horizontal-relative:text;mso-position-vertical:absolute;mso-position-vertical-relative:text;mso-width-percent:0;mso-height-percent:0;mso-width-relative:margin;mso-height-relative:margin" from="19.5pt,87.5pt" to="47.25pt,140.75pt" o:gfxdata="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" strokecolor="#ed7d31 [3205]" strokeweight="2.25pt">
                 <v:stroke joinstyle="miter"/>
@@ -10986,7 +10986,7 @@
               </wp:anchor>
             </w:drawing>
           </mc:Choice>
-          <mc:Fallback>
+          <mc:Fallback xmlns:w16se="http://schemas.microsoft.com/office/word/2015/wordml/symex" xmlns:cx5="http://schemas.microsoft.com/office/drawing/2016/5/11/chartex" xmlns:cx4="http://schemas.microsoft.com/office/drawing/2016/5/10/chartex" xmlns:cx3="http://schemas.microsoft.com/office/drawing/2016/5/9/chartex" xmlns:cx2="http://schemas.microsoft.com/office/drawing/2015/10/21/chartex" xmlns:cx1="http://schemas.microsoft.com/office/drawing/2015/9/8/chartex" xmlns:cx="http://schemas.microsoft.com/office/drawing/2014/chartex">
             <w:pict>
               <v:line w14:anchorId="26F4F80B" id="Straight Connector 250" o:spid="_x0000_s1026" style="position:absolute;flip:x y;z-index:251752448;visibility:visible;mso-wrap-style:square;mso-width-percent:0;mso-height-percent:0;mso-wrap-distance-left:9pt;mso-wrap-distance-top:0;mso-wrap-distance-right:9pt;mso-wrap-distance-bottom:0;mso-position-horizontal:absolute;mso-position-horizontal-relative:text;mso-position-vertical:absolute;mso-position-vertical-relative:text;mso-width-percent:0;mso-height-percent:0;mso-width-relative:margin;mso-height-relative:margin" from="60.75pt,87.5pt" to="81.75pt,145.25pt" o:gfxdata="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" strokecolor="#ed7d31 [3205]" strokeweight="2.25pt">
                 <v:stroke joinstyle="miter"/>
@@ -11076,7 +11076,7 @@
               </wp:anchor>
             </w:drawing>
           </mc:Choice>
-          <mc:Fallback>
+          <mc:Fallback xmlns:w16se="http://schemas.microsoft.com/office/word/2015/wordml/symex" xmlns:cx5="http://schemas.microsoft.com/office/drawing/2016/5/11/chartex" xmlns:cx4="http://schemas.microsoft.com/office/drawing/2016/5/10/chartex" xmlns:cx3="http://schemas.microsoft.com/office/drawing/2016/5/9/chartex" xmlns:cx2="http://schemas.microsoft.com/office/drawing/2015/10/21/chartex" xmlns:cx1="http://schemas.microsoft.com/office/drawing/2015/9/8/chartex" xmlns:cx="http://schemas.microsoft.com/office/drawing/2014/chartex">
             <w:pict>
               <v:oval w14:anchorId="2CC2587A" id="Oval 251" o:spid="_x0000_s1077" style="position:absolute;left:0;text-align:left;margin-left:116.25pt;margin-top:59.2pt;width:40.5pt;height:29.25pt;z-index:251744256;visibility:visible;mso-wrap-style:square;mso-width-percent:0;mso-height-percent:0;mso-wrap-distance-left:9pt;mso-wrap-distance-top:0;mso-wrap-distance-right:9pt;mso-wrap-distance-bottom:0;mso-position-horizontal:absolute;mso-position-horizontal-relative:text;mso-position-vertical:absolute;mso-position-vertical-relative:text;mso-width-percent:0;mso-height-percent:0;mso-width-relative:margin;mso-height-relative:margin;v-text-anchor:middle" o:gfxdata="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" fillcolor="#5b9bd5 [3204]" strokecolor="#1f4d78 [1604]" strokeweight="1pt">
                 <v:stroke joinstyle="miter"/>
@@ -11159,7 +11159,7 @@
               </wp:anchor>
             </w:drawing>
           </mc:Choice>
-          <mc:Fallback>
+          <mc:Fallback xmlns:w16se="http://schemas.microsoft.com/office/word/2015/wordml/symex" xmlns:cx5="http://schemas.microsoft.com/office/drawing/2016/5/11/chartex" xmlns:cx4="http://schemas.microsoft.com/office/drawing/2016/5/10/chartex" xmlns:cx3="http://schemas.microsoft.com/office/drawing/2016/5/9/chartex" xmlns:cx2="http://schemas.microsoft.com/office/drawing/2015/10/21/chartex" xmlns:cx1="http://schemas.microsoft.com/office/drawing/2015/9/8/chartex" xmlns:cx="http://schemas.microsoft.com/office/drawing/2014/chartex">
             <w:pict>
               <v:line w14:anchorId="0A365BB8" id="Straight Connector 252" o:spid="_x0000_s1026" style="position:absolute;flip:y;z-index:251750400;visibility:visible;mso-wrap-style:square;mso-width-percent:0;mso-height-percent:0;mso-wrap-distance-left:9pt;mso-wrap-distance-top:0;mso-wrap-distance-right:9pt;mso-wrap-distance-bottom:0;mso-position-horizontal:absolute;mso-position-horizontal-relative:text;mso-position-vertical:absolute;mso-position-vertical-relative:text;mso-width-percent:0;mso-height-percent:0;mso-width-relative:margin;mso-height-relative:margin" from="99pt,87.5pt" to="126.75pt,145.25pt" o:gfxdata="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" strokecolor="#5b9bd5 [3204]" strokeweight="2.25pt">
                 <v:stroke joinstyle="miter"/>
@@ -11234,7 +11234,7 @@
               </wp:anchor>
             </w:drawing>
           </mc:Choice>
-          <mc:Fallback>
+          <mc:Fallback xmlns:w16se="http://schemas.microsoft.com/office/word/2015/wordml/symex" xmlns:cx5="http://schemas.microsoft.com/office/drawing/2016/5/11/chartex" xmlns:cx4="http://schemas.microsoft.com/office/drawing/2016/5/10/chartex" xmlns:cx3="http://schemas.microsoft.com/office/drawing/2016/5/9/chartex" xmlns:cx2="http://schemas.microsoft.com/office/drawing/2015/10/21/chartex" xmlns:cx1="http://schemas.microsoft.com/office/drawing/2015/9/8/chartex" xmlns:cx="http://schemas.microsoft.com/office/drawing/2014/chartex">
             <w:pict>
               <v:line w14:anchorId="13A81FD4" id="Straight Connector 253" o:spid="_x0000_s1026" style="position:absolute;flip:x y;z-index:251751424;visibility:visible;mso-wrap-style:square;mso-width-percent:0;mso-height-percent:0;mso-wrap-distance-left:9pt;mso-wrap-distance-top:0;mso-wrap-distance-right:9pt;mso-wrap-distance-bottom:0;mso-position-horizontal:absolute;mso-position-horizontal-relative:text;mso-position-vertical:absolute;mso-position-vertical-relative:text;mso-width-percent:0;mso-height-percent:0;mso-width-relative:margin;mso-height-relative:margin" from="149.25pt,83.75pt" to="170.25pt,141.5pt" o:gfxdata="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" strokecolor="#5b9bd5 [3204]" strokeweight="2.25pt">
                 <v:stroke joinstyle="miter"/>
@@ -11324,7 +11324,7 @@
               </wp:anchor>
             </w:drawing>
           </mc:Choice>
-          <mc:Fallback>
+          <mc:Fallback xmlns:w16se="http://schemas.microsoft.com/office/word/2015/wordml/symex" xmlns:cx5="http://schemas.microsoft.com/office/drawing/2016/5/11/chartex" xmlns:cx4="http://schemas.microsoft.com/office/drawing/2016/5/10/chartex" xmlns:cx3="http://schemas.microsoft.com/office/drawing/2016/5/9/chartex" xmlns:cx2="http://schemas.microsoft.com/office/drawing/2015/10/21/chartex" xmlns:cx1="http://schemas.microsoft.com/office/drawing/2015/9/8/chartex" xmlns:cx="http://schemas.microsoft.com/office/drawing/2014/chartex">
             <w:pict>
               <v:oval w14:anchorId="5B50AC5D" id="Oval 254" o:spid="_x0000_s1078" style="position:absolute;left:0;text-align:left;margin-left:69pt;margin-top:141.6pt;width:40.5pt;height:29.25pt;z-index:251746304;visibility:visible;mso-wrap-style:square;mso-width-percent:0;mso-height-percent:0;mso-wrap-distance-left:9pt;mso-wrap-distance-top:0;mso-wrap-distance-right:9pt;mso-wrap-distance-bottom:0;mso-position-horizontal:absolute;mso-position-horizontal-relative:text;mso-position-vertical:absolute;mso-position-vertical-relative:text;mso-width-percent:0;mso-height-percent:0;mso-width-relative:margin;mso-height-relative:margin;v-text-anchor:middle" o:gfxdata="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" fillcolor="#5b9bd5 [3204]" strokecolor="#1f4d78 [1604]" strokeweight="1pt">
                 <v:stroke joinstyle="miter"/>
@@ -11426,7 +11426,7 @@
               </wp:anchor>
             </w:drawing>
           </mc:Choice>
-          <mc:Fallback>
+          <mc:Fallback xmlns:w16se="http://schemas.microsoft.com/office/word/2015/wordml/symex" xmlns:cx5="http://schemas.microsoft.com/office/drawing/2016/5/11/chartex" xmlns:cx4="http://schemas.microsoft.com/office/drawing/2016/5/10/chartex" xmlns:cx3="http://schemas.microsoft.com/office/drawing/2016/5/9/chartex" xmlns:cx2="http://schemas.microsoft.com/office/drawing/2015/10/21/chartex" xmlns:cx1="http://schemas.microsoft.com/office/drawing/2015/9/8/chartex" xmlns:cx="http://schemas.microsoft.com/office/drawing/2014/chartex">
             <w:pict>
               <v:oval w14:anchorId="039E5613" id="Oval 255" o:spid="_x0000_s1079" style="position:absolute;left:0;text-align:left;margin-left:156pt;margin-top:141.6pt;width:40.5pt;height:29.25pt;z-index:251747328;visibility:visible;mso-wrap-style:square;mso-width-percent:0;mso-height-percent:0;mso-wrap-distance-left:9pt;mso-wrap-distance-top:0;mso-wrap-distance-right:9pt;mso-wrap-distance-bottom:0;mso-position-horizontal:absolute;mso-position-horizontal-relative:text;mso-position-vertical:absolute;mso-position-vertical-relative:text;mso-width-percent:0;mso-height-percent:0;mso-width-relative:margin;mso-height-relative:margin;v-text-anchor:middle" o:gfxdata="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" fillcolor="#5b9bd5 [3204]" strokecolor="#1f4d78 [1604]" strokeweight="1pt">
                 <v:stroke joinstyle="miter"/>
@@ -11528,7 +11528,7 @@
               </wp:anchor>
             </w:drawing>
           </mc:Choice>
-          <mc:Fallback>
+          <mc:Fallback xmlns:w16se="http://schemas.microsoft.com/office/word/2015/wordml/symex" xmlns:cx5="http://schemas.microsoft.com/office/drawing/2016/5/11/chartex" xmlns:cx4="http://schemas.microsoft.com/office/drawing/2016/5/10/chartex" xmlns:cx3="http://schemas.microsoft.com/office/drawing/2016/5/9/chartex" xmlns:cx2="http://schemas.microsoft.com/office/drawing/2015/10/21/chartex" xmlns:cx1="http://schemas.microsoft.com/office/drawing/2015/9/8/chartex" xmlns:cx="http://schemas.microsoft.com/office/drawing/2014/chartex">
             <w:pict>
               <v:oval w14:anchorId="27A8E245" id="Oval 256" o:spid="_x0000_s1080" style="position:absolute;left:0;text-align:left;margin-left:33.75pt;margin-top:58.45pt;width:40.5pt;height:29.25pt;z-index:251743232;visibility:visible;mso-wrap-style:square;mso-width-percent:0;mso-height-percent:0;mso-wrap-distance-left:9pt;mso-wrap-distance-top:0;mso-wrap-distance-right:9pt;mso-wrap-distance-bottom:0;mso-position-horizontal:absolute;mso-position-horizontal-relative:text;mso-position-vertical:absolute;mso-position-vertical-relative:text;mso-width-percent:0;mso-height-percent:0;mso-width-relative:margin;mso-height-relative:margin;v-text-anchor:middle" o:gfxdata="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" fillcolor="#5b9bd5 [3204]" strokecolor="#1f4d78 [1604]" strokeweight="1pt">
                 <v:stroke joinstyle="miter"/>
@@ -11630,7 +11630,7 @@
               </wp:anchor>
             </w:drawing>
           </mc:Choice>
-          <mc:Fallback>
+          <mc:Fallback xmlns:w16se="http://schemas.microsoft.com/office/word/2015/wordml/symex" xmlns:cx5="http://schemas.microsoft.com/office/drawing/2016/5/11/chartex" xmlns:cx4="http://schemas.microsoft.com/office/drawing/2016/5/10/chartex" xmlns:cx3="http://schemas.microsoft.com/office/drawing/2016/5/9/chartex" xmlns:cx2="http://schemas.microsoft.com/office/drawing/2015/10/21/chartex" xmlns:cx1="http://schemas.microsoft.com/office/drawing/2015/9/8/chartex" xmlns:cx="http://schemas.microsoft.com/office/drawing/2014/chartex">
             <w:pict>
               <v:oval w14:anchorId="53608144" id="Oval 257" o:spid="_x0000_s1081" style="position:absolute;left:0;text-align:left;margin-left:-6.75pt;margin-top:141.6pt;width:40.5pt;height:29.25pt;z-index:251745280;visibility:visible;mso-wrap-style:square;mso-width-percent:0;mso-height-percent:0;mso-wrap-distance-left:9pt;mso-wrap-distance-top:0;mso-wrap-distance-right:9pt;mso-wrap-distance-bottom:0;mso-position-horizontal:absolute;mso-position-horizontal-relative:text;mso-position-vertical:absolute;mso-position-vertical-relative:text;mso-width-percent:0;mso-height-percent:0;mso-width-relative:margin;mso-height-relative:margin;v-text-anchor:middle" o:gfxdata="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" fillcolor="#5b9bd5 [3204]" strokecolor="#1f4d78 [1604]" strokeweight="1pt">
                 <v:stroke joinstyle="miter"/>
@@ -11776,7 +11776,7 @@
               </wp:anchor>
             </w:drawing>
           </mc:Choice>
-          <mc:Fallback>
+          <mc:Fallback xmlns:w16se="http://schemas.microsoft.com/office/word/2015/wordml/symex" xmlns:cx5="http://schemas.microsoft.com/office/drawing/2016/5/11/chartex" xmlns:cx4="http://schemas.microsoft.com/office/drawing/2016/5/10/chartex" xmlns:cx3="http://schemas.microsoft.com/office/drawing/2016/5/9/chartex" xmlns:cx2="http://schemas.microsoft.com/office/drawing/2015/10/21/chartex" xmlns:cx1="http://schemas.microsoft.com/office/drawing/2015/9/8/chartex" xmlns:cx="http://schemas.microsoft.com/office/drawing/2014/chartex">
             <w:pict>
               <v:shape w14:anchorId="0C6C9F34" id="_x0000_s1082" type="#_x0000_t202" style="position:absolute;left:0;text-align:left;margin-left:123pt;margin-top:17.65pt;width:21.75pt;height:22.5pt;z-index:251741184;visibility:visible;mso-wrap-style:square;mso-width-percent:0;mso-height-percent:0;mso-wrap-distance-left:9pt;mso-wrap-distance-top:3.6pt;mso-wrap-distance-right:9pt;mso-wrap-distance-bottom:3.6pt;mso-position-horizontal:absolute;mso-position-horizontal-relative:text;mso-position-vertical:absolute;mso-position-vertical-relative:text;mso-width-percent:0;mso-height-percent:0;mso-width-relative:margin;mso-height-relative:margin;v-text-anchor:top" o:gfxdata="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" stroked="f">
                 <v:textbox>
@@ -11864,7 +11864,7 @@
               </wp:anchor>
             </w:drawing>
           </mc:Choice>
-          <mc:Fallback>
+          <mc:Fallback xmlns:w16se="http://schemas.microsoft.com/office/word/2015/wordml/symex" xmlns:cx5="http://schemas.microsoft.com/office/drawing/2016/5/11/chartex" xmlns:cx4="http://schemas.microsoft.com/office/drawing/2016/5/10/chartex" xmlns:cx3="http://schemas.microsoft.com/office/drawing/2016/5/9/chartex" xmlns:cx2="http://schemas.microsoft.com/office/drawing/2015/10/21/chartex" xmlns:cx1="http://schemas.microsoft.com/office/drawing/2015/9/8/chartex" xmlns:cx="http://schemas.microsoft.com/office/drawing/2014/chartex">
             <w:pict>
               <v:shape w14:anchorId="31987B1A" id="_x0000_s1083" type="#_x0000_t202" style="position:absolute;left:0;text-align:left;margin-left:42pt;margin-top:19.15pt;width:21.75pt;height:20.55pt;z-index:251738112;visibility:visible;mso-wrap-style:square;mso-width-percent:0;mso-height-percent:0;mso-wrap-distance-left:9pt;mso-wrap-distance-top:3.6pt;mso-wrap-distance-right:9pt;mso-wrap-distance-bottom:3.6pt;mso-position-horizontal:absolute;mso-position-horizontal-relative:text;mso-position-vertical:absolute;mso-position-vertical-relative:text;mso-width-percent:0;mso-height-percent:0;mso-width-relative:margin;mso-height-relative:margin;v-text-anchor:top" o:gfxdata="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" stroked="f">
                 <v:textbox>
@@ -11962,7 +11962,7 @@
               </wp:anchor>
             </w:drawing>
           </mc:Choice>
-          <mc:Fallback>
+          <mc:Fallback xmlns:w16se="http://schemas.microsoft.com/office/word/2015/wordml/symex" xmlns:cx5="http://schemas.microsoft.com/office/drawing/2016/5/11/chartex" xmlns:cx4="http://schemas.microsoft.com/office/drawing/2016/5/10/chartex" xmlns:cx3="http://schemas.microsoft.com/office/drawing/2016/5/9/chartex" xmlns:cx2="http://schemas.microsoft.com/office/drawing/2015/10/21/chartex" xmlns:cx1="http://schemas.microsoft.com/office/drawing/2015/9/8/chartex" xmlns:cx="http://schemas.microsoft.com/office/drawing/2014/chartex">
             <w:pict>
               <v:shape w14:anchorId="24CF0938" id="_x0000_s1084" type="#_x0000_t202" style="position:absolute;left:0;text-align:left;margin-left:163.5pt;margin-top:48.55pt;width:21.75pt;height:22.5pt;z-index:251765760;visibility:visible;mso-wrap-style:square;mso-width-percent:0;mso-height-percent:0;mso-wrap-distance-left:9pt;mso-wrap-distance-top:3.6pt;mso-wrap-distance-right:9pt;mso-wrap-distance-bottom:3.6pt;mso-position-horizontal:absolute;mso-position-horizontal-relative:text;mso-position-vertical:absolute;mso-position-vertical-relative:text;mso-width-percent:0;mso-height-percent:0;mso-width-relative:margin;mso-height-relative:margin;v-text-anchor:top" o:gfxdata="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" stroked="f">
                 <v:textbox>
@@ -12050,7 +12050,7 @@
               </wp:anchor>
             </w:drawing>
           </mc:Choice>
-          <mc:Fallback>
+          <mc:Fallback xmlns:w16se="http://schemas.microsoft.com/office/word/2015/wordml/symex" xmlns:cx5="http://schemas.microsoft.com/office/drawing/2016/5/11/chartex" xmlns:cx4="http://schemas.microsoft.com/office/drawing/2016/5/10/chartex" xmlns:cx3="http://schemas.microsoft.com/office/drawing/2016/5/9/chartex" xmlns:cx2="http://schemas.microsoft.com/office/drawing/2015/10/21/chartex" xmlns:cx1="http://schemas.microsoft.com/office/drawing/2015/9/8/chartex" xmlns:cx="http://schemas.microsoft.com/office/drawing/2014/chartex">
             <w:pict>
               <v:shape w14:anchorId="0C6C9F34" id="_x0000_s1085" type="#_x0000_t202" style="position:absolute;left:0;text-align:left;margin-left:123pt;margin-top:157.25pt;width:21.75pt;height:22.5pt;z-index:251764736;visibility:visible;mso-wrap-style:square;mso-width-percent:0;mso-height-percent:0;mso-wrap-distance-left:9pt;mso-wrap-distance-top:3.6pt;mso-wrap-distance-right:9pt;mso-wrap-distance-bottom:3.6pt;mso-position-horizontal:absolute;mso-position-horizontal-relative:text;mso-position-vertical:absolute;mso-position-vertical-relative:text;mso-width-percent:0;mso-height-percent:0;mso-width-relative:margin;mso-height-relative:margin;v-text-anchor:top" o:gfxdata="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" stroked="f">
                 <v:textbox>
@@ -12138,7 +12138,7 @@
               </wp:anchor>
             </w:drawing>
           </mc:Choice>
-          <mc:Fallback>
+          <mc:Fallback xmlns:w16se="http://schemas.microsoft.com/office/word/2015/wordml/symex" xmlns:cx5="http://schemas.microsoft.com/office/drawing/2016/5/11/chartex" xmlns:cx4="http://schemas.microsoft.com/office/drawing/2016/5/10/chartex" xmlns:cx3="http://schemas.microsoft.com/office/drawing/2016/5/9/chartex" xmlns:cx2="http://schemas.microsoft.com/office/drawing/2015/10/21/chartex" xmlns:cx1="http://schemas.microsoft.com/office/drawing/2015/9/8/chartex" xmlns:cx="http://schemas.microsoft.com/office/drawing/2014/chartex">
             <w:pict>
               <v:shape w14:anchorId="10653F64" id="_x0000_s1086" type="#_x0000_t202" style="position:absolute;left:0;text-align:left;margin-left:158.25pt;margin-top:100.25pt;width:21.75pt;height:22.5pt;z-index:251763712;visibility:visible;mso-wrap-style:square;mso-width-percent:0;mso-height-percent:0;mso-wrap-distance-left:9pt;mso-wrap-distance-top:3.6pt;mso-wrap-distance-right:9pt;mso-wrap-distance-bottom:3.6pt;mso-position-horizontal:absolute;mso-position-horizontal-relative:text;mso-position-vertical:absolute;mso-position-vertical-relative:text;mso-width-percent:0;mso-height-percent:0;mso-width-relative:margin;mso-height-relative:margin;v-text-anchor:top" o:gfxdata="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" stroked="f">
                 <v:textbox>
@@ -12226,7 +12226,7 @@
               </wp:anchor>
             </w:drawing>
           </mc:Choice>
-          <mc:Fallback>
+          <mc:Fallback xmlns:w16se="http://schemas.microsoft.com/office/word/2015/wordml/symex" xmlns:cx5="http://schemas.microsoft.com/office/drawing/2016/5/11/chartex" xmlns:cx4="http://schemas.microsoft.com/office/drawing/2016/5/10/chartex" xmlns:cx3="http://schemas.microsoft.com/office/drawing/2016/5/9/chartex" xmlns:cx2="http://schemas.microsoft.com/office/drawing/2015/10/21/chartex" xmlns:cx1="http://schemas.microsoft.com/office/drawing/2015/9/8/chartex" xmlns:cx="http://schemas.microsoft.com/office/drawing/2014/chartex">
             <w:pict>
               <v:shape w14:anchorId="32F31AF4" id="_x0000_s1087" type="#_x0000_t202" style="position:absolute;left:0;text-align:left;margin-left:84.75pt;margin-top:56.75pt;width:21.75pt;height:22.5pt;z-index:251759616;visibility:visible;mso-wrap-style:square;mso-width-percent:0;mso-height-percent:0;mso-wrap-distance-left:9pt;mso-wrap-distance-top:3.6pt;mso-wrap-distance-right:9pt;mso-wrap-distance-bottom:3.6pt;mso-position-horizontal:absolute;mso-position-horizontal-relative:text;mso-position-vertical:absolute;mso-position-vertical-relative:text;mso-width-percent:0;mso-height-percent:0;mso-width-relative:margin;mso-height-relative:margin;v-text-anchor:top" o:gfxdata="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" stroked="f">
                 <v:textbox>
@@ -12314,7 +12314,7 @@
               </wp:anchor>
             </w:drawing>
           </mc:Choice>
-          <mc:Fallback>
+          <mc:Fallback xmlns:w16se="http://schemas.microsoft.com/office/word/2015/wordml/symex" xmlns:cx5="http://schemas.microsoft.com/office/drawing/2016/5/11/chartex" xmlns:cx4="http://schemas.microsoft.com/office/drawing/2016/5/10/chartex" xmlns:cx3="http://schemas.microsoft.com/office/drawing/2016/5/9/chartex" xmlns:cx2="http://schemas.microsoft.com/office/drawing/2015/10/21/chartex" xmlns:cx1="http://schemas.microsoft.com/office/drawing/2015/9/8/chartex" xmlns:cx="http://schemas.microsoft.com/office/drawing/2014/chartex">
             <w:pict>
               <v:shape w14:anchorId="31987B1A" id="_x0000_s1088" type="#_x0000_t202" style="position:absolute;left:0;text-align:left;margin-left:39pt;margin-top:157.25pt;width:21.75pt;height:22.5pt;z-index:251761664;visibility:visible;mso-wrap-style:square;mso-width-percent:0;mso-height-percent:0;mso-wrap-distance-left:9pt;mso-wrap-distance-top:3.6pt;mso-wrap-distance-right:9pt;mso-wrap-distance-bottom:3.6pt;mso-position-horizontal:absolute;mso-position-horizontal-relative:text;mso-position-vertical:absolute;mso-position-vertical-relative:text;mso-width-percent:0;mso-height-percent:0;mso-width-relative:margin;mso-height-relative:margin;v-text-anchor:top" o:gfxdata="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" stroked="f">
                 <v:textbox>
@@ -12402,7 +12402,7 @@
               </wp:anchor>
             </w:drawing>
           </mc:Choice>
-          <mc:Fallback>
+          <mc:Fallback xmlns:w16se="http://schemas.microsoft.com/office/word/2015/wordml/symex" xmlns:cx5="http://schemas.microsoft.com/office/drawing/2016/5/11/chartex" xmlns:cx4="http://schemas.microsoft.com/office/drawing/2016/5/10/chartex" xmlns:cx3="http://schemas.microsoft.com/office/drawing/2016/5/9/chartex" xmlns:cx2="http://schemas.microsoft.com/office/drawing/2015/10/21/chartex" xmlns:cx1="http://schemas.microsoft.com/office/drawing/2015/9/8/chartex" xmlns:cx="http://schemas.microsoft.com/office/drawing/2014/chartex">
             <w:pict>
               <v:shape w14:anchorId="30A7EAE3" id="_x0000_s1089" type="#_x0000_t202" style="position:absolute;left:0;text-align:left;margin-left:12pt;margin-top:101.75pt;width:21.75pt;height:22.5pt;z-index:251758592;visibility:visible;mso-wrap-style:square;mso-width-percent:0;mso-height-percent:0;mso-wrap-distance-left:9pt;mso-wrap-distance-top:3.6pt;mso-wrap-distance-right:9pt;mso-wrap-distance-bottom:3.6pt;mso-position-horizontal:absolute;mso-position-horizontal-relative:text;mso-position-vertical:absolute;mso-position-vertical-relative:text;mso-width-percent:0;mso-height-percent:0;mso-width-relative:margin;mso-height-relative:margin;v-text-anchor:top" o:gfxdata="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" stroked="f">
                 <v:textbox>
@@ -12543,7 +12543,7 @@
               </wp:anchor>
             </w:drawing>
           </mc:Choice>
-          <mc:Fallback>
+          <mc:Fallback xmlns:w16se="http://schemas.microsoft.com/office/word/2015/wordml/symex" xmlns:cx5="http://schemas.microsoft.com/office/drawing/2016/5/11/chartex" xmlns:cx4="http://schemas.microsoft.com/office/drawing/2016/5/10/chartex" xmlns:cx3="http://schemas.microsoft.com/office/drawing/2016/5/9/chartex" xmlns:cx2="http://schemas.microsoft.com/office/drawing/2015/10/21/chartex" xmlns:cx1="http://schemas.microsoft.com/office/drawing/2015/9/8/chartex" xmlns:cx="http://schemas.microsoft.com/office/drawing/2014/chartex">
             <w:pict>
               <v:shape w14:anchorId="323B9B8B" id="_x0000_s1090" type="#_x0000_t202" style="position:absolute;left:0;text-align:left;margin-left:63.75pt;margin-top:96.6pt;width:21.75pt;height:22.5pt;z-index:251760640;visibility:visible;mso-wrap-style:square;mso-width-percent:0;mso-height-percent:0;mso-wrap-distance-left:9pt;mso-wrap-distance-top:3.6pt;mso-wrap-distance-right:9pt;mso-wrap-distance-bottom:3.6pt;mso-position-horizontal:absolute;mso-position-horizontal-relative:text;mso-position-vertical:absolute;mso-position-vertical-relative:text;mso-width-percent:0;mso-height-percent:0;mso-width-relative:margin;mso-height-relative:margin;v-text-anchor:top" o:gfxdata="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" stroked="f">
                 <v:textbox>
@@ -12684,7 +12684,7 @@
               </wp:anchor>
             </w:drawing>
           </mc:Choice>
-          <mc:Fallback>
+          <mc:Fallback xmlns:w16se="http://schemas.microsoft.com/office/word/2015/wordml/symex" xmlns:cx5="http://schemas.microsoft.com/office/drawing/2016/5/11/chartex" xmlns:cx4="http://schemas.microsoft.com/office/drawing/2016/5/10/chartex" xmlns:cx3="http://schemas.microsoft.com/office/drawing/2016/5/9/chartex" xmlns:cx2="http://schemas.microsoft.com/office/drawing/2015/10/21/chartex" xmlns:cx1="http://schemas.microsoft.com/office/drawing/2015/9/8/chartex" xmlns:cx="http://schemas.microsoft.com/office/drawing/2014/chartex">
             <w:pict>
               <v:shape w14:anchorId="0B323744" id="_x0000_s1091" type="#_x0000_t202" style="position:absolute;left:0;text-align:left;margin-left:94.5pt;margin-top:101pt;width:21.75pt;height:22.5pt;z-index:251762688;visibility:visible;mso-wrap-style:square;mso-width-percent:0;mso-height-percent:0;mso-wrap-distance-left:9pt;mso-wrap-distance-top:3.6pt;mso-wrap-distance-right:9pt;mso-wrap-distance-bottom:3.6pt;mso-position-horizontal:absolute;mso-position-horizontal-relative:text;mso-position-vertical:absolute;mso-position-vertical-relative:text;mso-width-percent:0;mso-height-percent:0;mso-width-relative:margin;mso-height-relative:margin;v-text-anchor:top" o:gfxdata="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" stroked="f">
                 <v:textbox>
@@ -12783,7 +12783,7 @@
               </wp:anchor>
             </w:drawing>
           </mc:Choice>
-          <mc:Fallback>
+          <mc:Fallback xmlns:w16se="http://schemas.microsoft.com/office/word/2015/wordml/symex" xmlns:cx5="http://schemas.microsoft.com/office/drawing/2016/5/11/chartex" xmlns:cx4="http://schemas.microsoft.com/office/drawing/2016/5/10/chartex" xmlns:cx3="http://schemas.microsoft.com/office/drawing/2016/5/9/chartex" xmlns:cx2="http://schemas.microsoft.com/office/drawing/2015/10/21/chartex" xmlns:cx1="http://schemas.microsoft.com/office/drawing/2015/9/8/chartex" xmlns:cx="http://schemas.microsoft.com/office/drawing/2014/chartex">
             <w:pict>
               <v:oval w14:anchorId="3E83F68A" id="Oval 267" o:spid="_x0000_s1092" style="position:absolute;left:0;text-align:left;margin-left:191.25pt;margin-top:44.85pt;width:40.5pt;height:29.25pt;z-index:251771904;visibility:visible;mso-wrap-style:square;mso-width-percent:0;mso-height-percent:0;mso-wrap-distance-left:9pt;mso-wrap-distance-top:0;mso-wrap-distance-right:9pt;mso-wrap-distance-bottom:0;mso-position-horizontal:absolute;mso-position-horizontal-relative:text;mso-position-vertical:absolute;mso-position-vertical-relative:text;mso-width-percent:0;mso-height-percent:0;mso-width-relative:margin;mso-height-relative:margin;v-text-anchor:middle" o:gfxdata="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" fillcolor="#5b9bd5 [3204]" strokecolor="#1f4d78 [1604]" strokeweight="1pt">
                 <v:stroke joinstyle="miter"/>
@@ -12870,7 +12870,7 @@
               </wp:anchor>
             </w:drawing>
           </mc:Choice>
-          <mc:Fallback>
+          <mc:Fallback xmlns:w16se="http://schemas.microsoft.com/office/word/2015/wordml/symex" xmlns:cx5="http://schemas.microsoft.com/office/drawing/2016/5/11/chartex" xmlns:cx4="http://schemas.microsoft.com/office/drawing/2016/5/10/chartex" xmlns:cx3="http://schemas.microsoft.com/office/drawing/2016/5/9/chartex" xmlns:cx2="http://schemas.microsoft.com/office/drawing/2015/10/21/chartex" xmlns:cx1="http://schemas.microsoft.com/office/drawing/2015/9/8/chartex" xmlns:cx="http://schemas.microsoft.com/office/drawing/2014/chartex">
             <w:pict>
               <v:line w14:anchorId="46FB3CC9" id="Straight Connector 268" o:spid="_x0000_s1026" style="position:absolute;flip:y;z-index:251780096;visibility:visible;mso-wrap-style:square;mso-width-percent:0;mso-height-percent:0;mso-wrap-distance-left:9pt;mso-wrap-distance-top:0;mso-wrap-distance-right:9pt;mso-wrap-distance-bottom:0;mso-position-horizontal:absolute;mso-position-horizontal-relative:text;mso-position-vertical:absolute;mso-position-vertical-relative:text;mso-width-percent:0;mso-height-percent:0;mso-width-relative:margin;mso-height-relative:margin" from="156pt,64.25pt" to="196.5pt,74pt" o:gfxdata="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" strokecolor="#ed7d31 [3205]" strokeweight="2.25pt">
                 <v:stroke joinstyle="miter"/>
@@ -12945,7 +12945,7 @@
               </wp:anchor>
             </w:drawing>
           </mc:Choice>
-          <mc:Fallback>
+          <mc:Fallback xmlns:w16se="http://schemas.microsoft.com/office/word/2015/wordml/symex" xmlns:cx5="http://schemas.microsoft.com/office/drawing/2016/5/11/chartex" xmlns:cx4="http://schemas.microsoft.com/office/drawing/2016/5/10/chartex" xmlns:cx3="http://schemas.microsoft.com/office/drawing/2016/5/9/chartex" xmlns:cx2="http://schemas.microsoft.com/office/drawing/2015/10/21/chartex" xmlns:cx1="http://schemas.microsoft.com/office/drawing/2015/9/8/chartex" xmlns:cx="http://schemas.microsoft.com/office/drawing/2014/chartex">
             <w:pict>
               <v:line w14:anchorId="30CAA07A" id="Straight Connector 269" o:spid="_x0000_s1026" style="position:absolute;flip:y;z-index:251779072;visibility:visible;mso-wrap-style:square;mso-width-percent:0;mso-height-percent:0;mso-wrap-distance-left:9pt;mso-wrap-distance-top:0;mso-wrap-distance-right:9pt;mso-wrap-distance-bottom:0;mso-position-horizontal:absolute;mso-position-horizontal-relative:text;mso-position-vertical:absolute;mso-position-vertical-relative:text;mso-width-percent:0;mso-height-percent:0;mso-width-relative:margin;mso-height-relative:margin" from="69pt,74pt" to="116.25pt,74pt" o:gfxdata="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" strokecolor="#ed7d31 [3205]" strokeweight="2.25pt">
                 <v:stroke joinstyle="miter"/>
@@ -13020,7 +13020,7 @@
               </wp:anchor>
             </w:drawing>
           </mc:Choice>
-          <mc:Fallback>
+          <mc:Fallback xmlns:w16se="http://schemas.microsoft.com/office/word/2015/wordml/symex" xmlns:cx5="http://schemas.microsoft.com/office/drawing/2016/5/11/chartex" xmlns:cx4="http://schemas.microsoft.com/office/drawing/2016/5/10/chartex" xmlns:cx3="http://schemas.microsoft.com/office/drawing/2016/5/9/chartex" xmlns:cx2="http://schemas.microsoft.com/office/drawing/2015/10/21/chartex" xmlns:cx1="http://schemas.microsoft.com/office/drawing/2015/9/8/chartex" xmlns:cx="http://schemas.microsoft.com/office/drawing/2014/chartex">
             <w:pict>
               <v:line w14:anchorId="194B9A42" id="Straight Connector 270" o:spid="_x0000_s1026" style="position:absolute;flip:y;z-index:251778048;visibility:visible;mso-wrap-style:square;mso-width-percent:0;mso-height-percent:0;mso-wrap-distance-left:9pt;mso-wrap-distance-top:0;mso-wrap-distance-right:9pt;mso-wrap-distance-bottom:0;mso-position-horizontal:absolute;mso-position-horizontal-relative:text;mso-position-vertical:absolute;mso-position-vertical-relative:text;mso-width-percent:0;mso-height-percent:0;mso-width-relative:margin;mso-height-relative:margin" from="109.5pt,157.25pt" to="156.75pt,157.25pt" o:gfxdata="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" strokecolor="#ed7d31 [3205]" strokeweight="2.25pt">
                 <v:stroke joinstyle="miter"/>
@@ -13095,7 +13095,7 @@
               </wp:anchor>
             </w:drawing>
           </mc:Choice>
-          <mc:Fallback>
+          <mc:Fallback xmlns:w16se="http://schemas.microsoft.com/office/word/2015/wordml/symex" xmlns:cx5="http://schemas.microsoft.com/office/drawing/2016/5/11/chartex" xmlns:cx4="http://schemas.microsoft.com/office/drawing/2016/5/10/chartex" xmlns:cx3="http://schemas.microsoft.com/office/drawing/2016/5/9/chartex" xmlns:cx2="http://schemas.microsoft.com/office/drawing/2015/10/21/chartex" xmlns:cx1="http://schemas.microsoft.com/office/drawing/2015/9/8/chartex" xmlns:cx="http://schemas.microsoft.com/office/drawing/2014/chartex">
             <w:pict>
               <v:line w14:anchorId="41B7ED6C" id="Straight Connector 271" o:spid="_x0000_s1026" style="position:absolute;flip:y;z-index:251777024;visibility:visible;mso-wrap-style:square;mso-width-percent:0;mso-height-percent:0;mso-wrap-distance-left:9pt;mso-wrap-distance-top:0;mso-wrap-distance-right:9pt;mso-wrap-distance-bottom:0;mso-position-horizontal:absolute;mso-position-horizontal-relative:text;mso-position-vertical:absolute;mso-position-vertical-relative:text;mso-width-percent:0;mso-height-percent:0;mso-width-relative:margin;mso-height-relative:margin" from="33.75pt,157.2pt" to="69pt,157.2pt" o:gfxdata="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" strokecolor="#ed7d31 [3205]" strokeweight="2.25pt">
                 <v:stroke joinstyle="miter"/>
@@ -13167,7 +13167,7 @@
               </wp:anchor>
             </w:drawing>
           </mc:Choice>
-          <mc:Fallback>
+          <mc:Fallback xmlns:w16se="http://schemas.microsoft.com/office/word/2015/wordml/symex" xmlns:cx5="http://schemas.microsoft.com/office/drawing/2016/5/11/chartex" xmlns:cx4="http://schemas.microsoft.com/office/drawing/2016/5/10/chartex" xmlns:cx3="http://schemas.microsoft.com/office/drawing/2016/5/9/chartex" xmlns:cx2="http://schemas.microsoft.com/office/drawing/2015/10/21/chartex" xmlns:cx1="http://schemas.microsoft.com/office/drawing/2015/9/8/chartex" xmlns:cx="http://schemas.microsoft.com/office/drawing/2014/chartex">
             <w:pict>
               <v:line w14:anchorId="080AD922" id="Straight Connector 272" o:spid="_x0000_s1026" style="position:absolute;flip:y;z-index:251772928;visibility:visible;mso-wrap-style:square;mso-width-percent:0;mso-height-percent:0;mso-wrap-distance-left:9pt;mso-wrap-distance-top:0;mso-wrap-distance-right:9pt;mso-wrap-distance-bottom:0;mso-position-horizontal:absolute;mso-position-horizontal-relative:text;mso-position-vertical:absolute;mso-position-vertical-relative:text;mso-width-percent:0;mso-height-percent:0;mso-width-relative:margin;mso-height-relative:margin" from="19.5pt,87.5pt" to="47.25pt,140.75pt" o:gfxdata="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" strokecolor="#ed7d31 [3205]" strokeweight="2.25pt">
                 <v:stroke joinstyle="miter"/>
@@ -13242,7 +13242,7 @@
               </wp:anchor>
             </w:drawing>
           </mc:Choice>
-          <mc:Fallback>
+          <mc:Fallback xmlns:w16se="http://schemas.microsoft.com/office/word/2015/wordml/symex" xmlns:cx5="http://schemas.microsoft.com/office/drawing/2016/5/11/chartex" xmlns:cx4="http://schemas.microsoft.com/office/drawing/2016/5/10/chartex" xmlns:cx3="http://schemas.microsoft.com/office/drawing/2016/5/9/chartex" xmlns:cx2="http://schemas.microsoft.com/office/drawing/2015/10/21/chartex" xmlns:cx1="http://schemas.microsoft.com/office/drawing/2015/9/8/chartex" xmlns:cx="http://schemas.microsoft.com/office/drawing/2014/chartex">
             <w:pict>
               <v:line w14:anchorId="2B5D2FE2" id="Straight Connector 273" o:spid="_x0000_s1026" style="position:absolute;flip:x y;z-index:251776000;visibility:visible;mso-wrap-style:square;mso-width-percent:0;mso-height-percent:0;mso-wrap-distance-left:9pt;mso-wrap-distance-top:0;mso-wrap-distance-right:9pt;mso-wrap-distance-bottom:0;mso-position-horizontal:absolute;mso-position-horizontal-relative:text;mso-position-vertical:absolute;mso-position-vertical-relative:text;mso-width-percent:0;mso-height-percent:0;mso-width-relative:margin;mso-height-relative:margin" from="60.75pt,87.5pt" to="81.75pt,145.25pt" o:gfxdata="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" strokecolor="#5b9bd5 [3204]" strokeweight="2.25pt">
                 <v:stroke joinstyle="miter"/>
@@ -13332,7 +13332,7 @@
               </wp:anchor>
             </w:drawing>
           </mc:Choice>
-          <mc:Fallback>
+          <mc:Fallback xmlns:w16se="http://schemas.microsoft.com/office/word/2015/wordml/symex" xmlns:cx5="http://schemas.microsoft.com/office/drawing/2016/5/11/chartex" xmlns:cx4="http://schemas.microsoft.com/office/drawing/2016/5/10/chartex" xmlns:cx3="http://schemas.microsoft.com/office/drawing/2016/5/9/chartex" xmlns:cx2="http://schemas.microsoft.com/office/drawing/2015/10/21/chartex" xmlns:cx1="http://schemas.microsoft.com/office/drawing/2015/9/8/chartex" xmlns:cx="http://schemas.microsoft.com/office/drawing/2014/chartex">
             <w:pict>
               <v:oval w14:anchorId="2CC2587A" id="Oval 274" o:spid="_x0000_s1093" style="position:absolute;left:0;text-align:left;margin-left:116.25pt;margin-top:59.2pt;width:40.5pt;height:29.25pt;z-index:251767808;visibility:visible;mso-wrap-style:square;mso-width-percent:0;mso-height-percent:0;mso-wrap-distance-left:9pt;mso-wrap-distance-top:0;mso-wrap-distance-right:9pt;mso-wrap-distance-bottom:0;mso-position-horizontal:absolute;mso-position-horizontal-relative:text;mso-position-vertical:absolute;mso-position-vertical-relative:text;mso-width-percent:0;mso-height-percent:0;mso-width-relative:margin;mso-height-relative:margin;v-text-anchor:middle" o:gfxdata="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" fillcolor="#5b9bd5 [3204]" strokecolor="#1f4d78 [1604]" strokeweight="1pt">
                 <v:stroke joinstyle="miter"/>
@@ -13415,7 +13415,7 @@
               </wp:anchor>
             </w:drawing>
           </mc:Choice>
-          <mc:Fallback>
+          <mc:Fallback xmlns:w16se="http://schemas.microsoft.com/office/word/2015/wordml/symex" xmlns:cx5="http://schemas.microsoft.com/office/drawing/2016/5/11/chartex" xmlns:cx4="http://schemas.microsoft.com/office/drawing/2016/5/10/chartex" xmlns:cx3="http://schemas.microsoft.com/office/drawing/2016/5/9/chartex" xmlns:cx2="http://schemas.microsoft.com/office/drawing/2015/10/21/chartex" xmlns:cx1="http://schemas.microsoft.com/office/drawing/2015/9/8/chartex" xmlns:cx="http://schemas.microsoft.com/office/drawing/2014/chartex">
             <w:pict>
               <v:line w14:anchorId="6AF96AB1" id="Straight Connector 275" o:spid="_x0000_s1026" style="position:absolute;flip:y;z-index:251773952;visibility:visible;mso-wrap-style:square;mso-width-percent:0;mso-height-percent:0;mso-wrap-distance-left:9pt;mso-wrap-distance-top:0;mso-wrap-distance-right:9pt;mso-wrap-distance-bottom:0;mso-position-horizontal:absolute;mso-position-horizontal-relative:text;mso-position-vertical:absolute;mso-position-vertical-relative:text;mso-width-percent:0;mso-height-percent:0;mso-width-relative:margin;mso-height-relative:margin" from="99pt,87.5pt" to="126.75pt,145.25pt" o:gfxdata="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" strokecolor="#5b9bd5 [3204]" strokeweight="2.25pt">
                 <v:stroke joinstyle="miter"/>
@@ -13490,7 +13490,7 @@
               </wp:anchor>
             </w:drawing>
           </mc:Choice>
-          <mc:Fallback>
+          <mc:Fallback xmlns:w16se="http://schemas.microsoft.com/office/word/2015/wordml/symex" xmlns:cx5="http://schemas.microsoft.com/office/drawing/2016/5/11/chartex" xmlns:cx4="http://schemas.microsoft.com/office/drawing/2016/5/10/chartex" xmlns:cx3="http://schemas.microsoft.com/office/drawing/2016/5/9/chartex" xmlns:cx2="http://schemas.microsoft.com/office/drawing/2015/10/21/chartex" xmlns:cx1="http://schemas.microsoft.com/office/drawing/2015/9/8/chartex" xmlns:cx="http://schemas.microsoft.com/office/drawing/2014/chartex">
             <w:pict>
               <v:line w14:anchorId="432F0480" id="Straight Connector 276" o:spid="_x0000_s1026" style="position:absolute;flip:x y;z-index:251774976;visibility:visible;mso-wrap-style:square;mso-width-percent:0;mso-height-percent:0;mso-wrap-distance-left:9pt;mso-wrap-distance-top:0;mso-wrap-distance-right:9pt;mso-wrap-distance-bottom:0;mso-position-horizontal:absolute;mso-position-horizontal-relative:text;mso-position-vertical:absolute;mso-position-vertical-relative:text;mso-width-percent:0;mso-height-percent:0;mso-width-relative:margin;mso-height-relative:margin" from="149.25pt,83.75pt" to="170.25pt,141.5pt" o:gfxdata="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" strokecolor="#5b9bd5 [3204]" strokeweight="2.25pt">
                 <v:stroke joinstyle="miter"/>
@@ -13580,7 +13580,7 @@
               </wp:anchor>
             </w:drawing>
           </mc:Choice>
-          <mc:Fallback>
+          <mc:Fallback xmlns:w16se="http://schemas.microsoft.com/office/word/2015/wordml/symex" xmlns:cx5="http://schemas.microsoft.com/office/drawing/2016/5/11/chartex" xmlns:cx4="http://schemas.microsoft.com/office/drawing/2016/5/10/chartex" xmlns:cx3="http://schemas.microsoft.com/office/drawing/2016/5/9/chartex" xmlns:cx2="http://schemas.microsoft.com/office/drawing/2015/10/21/chartex" xmlns:cx1="http://schemas.microsoft.com/office/drawing/2015/9/8/chartex" xmlns:cx="http://schemas.microsoft.com/office/drawing/2014/chartex">
             <w:pict>
               <v:oval w14:anchorId="5B50AC5D" id="Oval 277" o:spid="_x0000_s1094" style="position:absolute;left:0;text-align:left;margin-left:69pt;margin-top:141.6pt;width:40.5pt;height:29.25pt;z-index:251769856;visibility:visible;mso-wrap-style:square;mso-width-percent:0;mso-height-percent:0;mso-wrap-distance-left:9pt;mso-wrap-distance-top:0;mso-wrap-distance-right:9pt;mso-wrap-distance-bottom:0;mso-position-horizontal:absolute;mso-position-horizontal-relative:text;mso-position-vertical:absolute;mso-position-vertical-relative:text;mso-width-percent:0;mso-height-percent:0;mso-width-relative:margin;mso-height-relative:margin;v-text-anchor:middle" o:gfxdata="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" fillcolor="#5b9bd5 [3204]" strokecolor="#1f4d78 [1604]" strokeweight="1pt">
                 <v:stroke joinstyle="miter"/>
@@ -13682,7 +13682,7 @@
               </wp:anchor>
             </w:drawing>
           </mc:Choice>
-          <mc:Fallback>
+          <mc:Fallback xmlns:w16se="http://schemas.microsoft.com/office/word/2015/wordml/symex" xmlns:cx5="http://schemas.microsoft.com/office/drawing/2016/5/11/chartex" xmlns:cx4="http://schemas.microsoft.com/office/drawing/2016/5/10/chartex" xmlns:cx3="http://schemas.microsoft.com/office/drawing/2016/5/9/chartex" xmlns:cx2="http://schemas.microsoft.com/office/drawing/2015/10/21/chartex" xmlns:cx1="http://schemas.microsoft.com/office/drawing/2015/9/8/chartex" xmlns:cx="http://schemas.microsoft.com/office/drawing/2014/chartex">
             <w:pict>
               <v:oval w14:anchorId="039E5613" id="Oval 278" o:spid="_x0000_s1095" style="position:absolute;left:0;text-align:left;margin-left:156pt;margin-top:141.6pt;width:40.5pt;height:29.25pt;z-index:251770880;visibility:visible;mso-wrap-style:square;mso-width-percent:0;mso-height-percent:0;mso-wrap-distance-left:9pt;mso-wrap-distance-top:0;mso-wrap-distance-right:9pt;mso-wrap-distance-bottom:0;mso-position-horizontal:absolute;mso-position-horizontal-relative:text;mso-position-vertical:absolute;mso-position-vertical-relative:text;mso-width-percent:0;mso-height-percent:0;mso-width-relative:margin;mso-height-relative:margin;v-text-anchor:middle" o:gfxdata="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" fillcolor="#5b9bd5 [3204]" strokecolor="#1f4d78 [1604]" strokeweight="1pt">
                 <v:stroke joinstyle="miter"/>
@@ -13784,7 +13784,7 @@
               </wp:anchor>
             </w:drawing>
           </mc:Choice>
-          <mc:Fallback>
+          <mc:Fallback xmlns:w16se="http://schemas.microsoft.com/office/word/2015/wordml/symex" xmlns:cx5="http://schemas.microsoft.com/office/drawing/2016/5/11/chartex" xmlns:cx4="http://schemas.microsoft.com/office/drawing/2016/5/10/chartex" xmlns:cx3="http://schemas.microsoft.com/office/drawing/2016/5/9/chartex" xmlns:cx2="http://schemas.microsoft.com/office/drawing/2015/10/21/chartex" xmlns:cx1="http://schemas.microsoft.com/office/drawing/2015/9/8/chartex" xmlns:cx="http://schemas.microsoft.com/office/drawing/2014/chartex">
             <w:pict>
               <v:oval w14:anchorId="27A8E245" id="Oval 279" o:spid="_x0000_s1096" style="position:absolute;left:0;text-align:left;margin-left:33.75pt;margin-top:58.45pt;width:40.5pt;height:29.25pt;z-index:251766784;visibility:visible;mso-wrap-style:square;mso-width-percent:0;mso-height-percent:0;mso-wrap-distance-left:9pt;mso-wrap-distance-top:0;mso-wrap-distance-right:9pt;mso-wrap-distance-bottom:0;mso-position-horizontal:absolute;mso-position-horizontal-relative:text;mso-position-vertical:absolute;mso-position-vertical-relative:text;mso-width-percent:0;mso-height-percent:0;mso-width-relative:margin;mso-height-relative:margin;v-text-anchor:middle" o:gfxdata="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" fillcolor="#5b9bd5 [3204]" strokecolor="#1f4d78 [1604]" strokeweight="1pt">
                 <v:stroke joinstyle="miter"/>
@@ -13886,7 +13886,7 @@
               </wp:anchor>
             </w:drawing>
           </mc:Choice>
-          <mc:Fallback>
+          <mc:Fallback xmlns:w16se="http://schemas.microsoft.com/office/word/2015/wordml/symex" xmlns:cx5="http://schemas.microsoft.com/office/drawing/2016/5/11/chartex" xmlns:cx4="http://schemas.microsoft.com/office/drawing/2016/5/10/chartex" xmlns:cx3="http://schemas.microsoft.com/office/drawing/2016/5/9/chartex" xmlns:cx2="http://schemas.microsoft.com/office/drawing/2015/10/21/chartex" xmlns:cx1="http://schemas.microsoft.com/office/drawing/2015/9/8/chartex" xmlns:cx="http://schemas.microsoft.com/office/drawing/2014/chartex">
             <w:pict>
               <v:oval w14:anchorId="53608144" id="Oval 280" o:spid="_x0000_s1097" style="position:absolute;left:0;text-align:left;margin-left:-6.75pt;margin-top:141.6pt;width:40.5pt;height:29.25pt;z-index:251768832;visibility:visible;mso-wrap-style:square;mso-width-percent:0;mso-height-percent:0;mso-wrap-distance-left:9pt;mso-wrap-distance-top:0;mso-wrap-distance-right:9pt;mso-wrap-distance-bottom:0;mso-position-horizontal:absolute;mso-position-horizontal-relative:text;mso-position-vertical:absolute;mso-position-vertical-relative:text;mso-width-percent:0;mso-height-percent:0;mso-width-relative:margin;mso-height-relative:margin;v-text-anchor:middle" o:gfxdata="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" fillcolor="#5b9bd5 [3204]" strokecolor="#1f4d78 [1604]" strokeweight="1pt">
                 <v:stroke joinstyle="miter"/>
@@ -14621,18 +14621,18 @@
               <w:jc w:val="center"/>
               <w:cnfStyle w:val="000000100000" w:firstRow="0" w:lastRow="0" w:firstColumn="0" w:lastColumn="0" w:oddVBand="0" w:evenVBand="0" w:oddHBand="1" w:evenHBand="0" w:firstRowFirstColumn="0" w:firstRowLastColumn="0" w:lastRowFirstColumn="0" w:lastRowLastColumn="0"/>
               <w:rPr>
-                <w:del w:id="3" w:author="Dor Mendil" w:date="2017-01-06T22:07:00Z"/>
+                <w:del w:id="4" w:author="Dor Mendil" w:date="2017-01-06T22:07:00Z"/>
               </w:rPr>
             </w:pPr>
             <w:r>
               <w:t>193.15.</w:t>
             </w:r>
-            <w:del w:id="4" w:author="Dor Mendil" w:date="2017-01-06T22:07:00Z">
+            <w:del w:id="5" w:author="Dor Mendil" w:date="2017-01-06T22:07:00Z">
               <w:r>
                 <w:delText>16</w:delText>
               </w:r>
             </w:del>
-            <w:ins w:id="5" w:author="Dor Mendil" w:date="2017-01-06T22:07:00Z">
+            <w:ins w:id="6" w:author="Dor Mendil" w:date="2017-01-06T22:07:00Z">
               <w:r>
                 <w:t>0</w:t>
               </w:r>
@@ -14640,17 +14640,17 @@
             <w:r>
               <w:t>.0/</w:t>
             </w:r>
-            <w:del w:id="6" w:author="Dor Mendil" w:date="2017-01-06T22:07:00Z">
+            <w:del w:id="7" w:author="Dor Mendil" w:date="2017-01-06T22:07:00Z">
               <w:r>
                 <w:delText xml:space="preserve">20 </w:delText>
               </w:r>
             </w:del>
-            <w:ins w:id="7" w:author="Dor Mendil" w:date="2017-01-06T22:08:00Z">
+            <w:ins w:id="8" w:author="Dor Mendil" w:date="2017-01-06T22:08:00Z">
               <w:r>
                 <w:t>19</w:t>
               </w:r>
             </w:ins>
-            <w:ins w:id="8" w:author="Dor Mendil" w:date="2017-01-06T22:07:00Z">
+            <w:ins w:id="9" w:author="Dor Mendil" w:date="2017-01-06T22:07:00Z">
               <w:r>
                 <w:t xml:space="preserve"> </w:t>
               </w:r>
@@ -14658,17 +14658,17 @@
             <w:r>
               <w:t>(</w:t>
             </w:r>
-            <w:ins w:id="9" w:author="Dor Mendil" w:date="2017-01-06T22:10:00Z">
+            <w:ins w:id="10" w:author="Dor Mendil" w:date="2017-01-06T22:10:00Z">
               <w:r>
                 <w:t>8192</w:t>
               </w:r>
             </w:ins>
-            <w:del w:id="10" w:author="Dor Mendil" w:date="2017-01-06T22:10:00Z">
+            <w:del w:id="11" w:author="Dor Mendil" w:date="2017-01-06T22:10:00Z">
               <w:r>
                 <w:delText>4096</w:delText>
               </w:r>
             </w:del>
-            <w:ins w:id="11" w:author="Dor Mendil" w:date="2017-01-06T21:43:00Z">
+            <w:ins w:id="12" w:author="Dor Mendil" w:date="2017-01-06T21:43:00Z">
               <w:r>
                 <w:t>-2</w:t>
               </w:r>
@@ -14676,7 +14676,7 @@
             <w:r>
               <w:t xml:space="preserve"> address)</w:t>
             </w:r>
-            <w:del w:id="12" w:author="Dor Mendil" w:date="2017-01-06T22:07:00Z">
+            <w:del w:id="13" w:author="Dor Mendil" w:date="2017-01-06T22:07:00Z">
               <w:r>
                 <w:delText xml:space="preserve"> </w:delText>
               </w:r>
@@ -14691,7 +14691,7 @@
               <w:jc w:val="center"/>
               <w:cnfStyle w:val="000000100000" w:firstRow="0" w:lastRow="0" w:firstColumn="0" w:lastColumn="0" w:oddVBand="0" w:evenVBand="0" w:oddHBand="1" w:evenHBand="0" w:firstRowFirstColumn="0" w:firstRowLastColumn="0" w:lastRowFirstColumn="0" w:lastRowLastColumn="0"/>
             </w:pPr>
-            <w:del w:id="13" w:author="Dor Mendil" w:date="2017-01-06T22:07:00Z">
+            <w:del w:id="14" w:author="Dor Mendil" w:date="2017-01-06T22:07:00Z">
               <w:r>
                 <w:delText>193.15.</w:delText>
               </w:r>
@@ -14746,12 +14746,12 @@
             <w:r>
               <w:t>193.15.</w:t>
             </w:r>
-            <w:del w:id="14" w:author="Dor Mendil" w:date="2017-01-06T22:08:00Z">
+            <w:del w:id="15" w:author="Dor Mendil" w:date="2017-01-06T22:08:00Z">
               <w:r>
                 <w:delText>48</w:delText>
               </w:r>
             </w:del>
-            <w:ins w:id="15" w:author="Dor Mendil" w:date="2017-01-06T22:08:00Z">
+            <w:ins w:id="16" w:author="Dor Mendil" w:date="2017-01-06T22:08:00Z">
               <w:r>
                 <w:t>32</w:t>
               </w:r>
@@ -14759,7 +14759,7 @@
             <w:r>
               <w:t>.0/20 (4096</w:t>
             </w:r>
-            <w:ins w:id="16" w:author="Dor Mendil" w:date="2017-01-06T21:43:00Z">
+            <w:ins w:id="17" w:author="Dor Mendil" w:date="2017-01-06T21:43:00Z">
               <w:r>
                 <w:t>-2</w:t>
               </w:r>
@@ -14811,12 +14811,12 @@
             <w:r>
               <w:t>193.15.</w:t>
             </w:r>
-            <w:del w:id="17" w:author="Dor Mendil" w:date="2017-01-06T22:09:00Z">
+            <w:del w:id="18" w:author="Dor Mendil" w:date="2017-01-06T22:09:00Z">
               <w:r>
                 <w:delText>72</w:delText>
               </w:r>
             </w:del>
-            <w:ins w:id="18" w:author="Dor Mendil" w:date="2017-01-06T22:09:00Z">
+            <w:ins w:id="19" w:author="Dor Mendil" w:date="2017-01-06T22:09:00Z">
               <w:r>
                 <w:t>48</w:t>
               </w:r>
@@ -14824,7 +14824,7 @@
             <w:r>
               <w:t>.0/21 (2048</w:t>
             </w:r>
-            <w:ins w:id="19" w:author="Dor Mendil" w:date="2017-01-06T21:43:00Z">
+            <w:ins w:id="20" w:author="Dor Mendil" w:date="2017-01-06T21:43:00Z">
               <w:r>
                 <w:t>-2</w:t>
               </w:r>
@@ -14870,18 +14870,18 @@
               <w:jc w:val="center"/>
               <w:cnfStyle w:val="000000000000" w:firstRow="0" w:lastRow="0" w:firstColumn="0" w:lastColumn="0" w:oddVBand="0" w:evenVBand="0" w:oddHBand="0" w:evenHBand="0" w:firstRowFirstColumn="0" w:firstRowLastColumn="0" w:lastRowFirstColumn="0" w:lastRowLastColumn="0"/>
               <w:rPr>
-                <w:ins w:id="20" w:author="Dor Mendil" w:date="2017-01-06T22:09:00Z"/>
+                <w:ins w:id="21" w:author="Dor Mendil" w:date="2017-01-06T22:09:00Z"/>
               </w:rPr>
             </w:pPr>
             <w:r>
               <w:t>193.15.</w:t>
             </w:r>
-            <w:del w:id="21" w:author="Dor Mendil" w:date="2017-01-06T22:09:00Z">
+            <w:del w:id="22" w:author="Dor Mendil" w:date="2017-01-06T22:09:00Z">
               <w:r>
                 <w:delText>80</w:delText>
               </w:r>
             </w:del>
-            <w:ins w:id="22" w:author="Dor Mendil" w:date="2017-01-06T22:09:00Z">
+            <w:ins w:id="23" w:author="Dor Mendil" w:date="2017-01-06T22:09:00Z">
               <w:r>
                 <w:t>56</w:t>
               </w:r>
@@ -14889,12 +14889,12 @@
             <w:r>
               <w:t>.0/</w:t>
             </w:r>
-            <w:del w:id="23" w:author="Dor Mendil" w:date="2017-01-06T22:08:00Z">
+            <w:del w:id="24" w:author="Dor Mendil" w:date="2017-01-06T22:08:00Z">
               <w:r>
                 <w:delText xml:space="preserve">20 </w:delText>
               </w:r>
             </w:del>
-            <w:ins w:id="24" w:author="Dor Mendil" w:date="2017-01-06T22:08:00Z">
+            <w:ins w:id="25" w:author="Dor Mendil" w:date="2017-01-06T22:08:00Z">
               <w:r>
                 <w:t xml:space="preserve">21 </w:t>
               </w:r>
@@ -14902,17 +14902,17 @@
             <w:r>
               <w:t>(</w:t>
             </w:r>
-            <w:ins w:id="25" w:author="Dor Mendil" w:date="2017-01-06T22:11:00Z">
+            <w:ins w:id="26" w:author="Dor Mendil" w:date="2017-01-06T22:11:00Z">
               <w:r>
                 <w:t>2048</w:t>
               </w:r>
             </w:ins>
-            <w:del w:id="26" w:author="Dor Mendil" w:date="2017-01-06T22:11:00Z">
+            <w:del w:id="27" w:author="Dor Mendil" w:date="2017-01-06T22:11:00Z">
               <w:r>
                 <w:delText>4096</w:delText>
               </w:r>
             </w:del>
-            <w:ins w:id="27" w:author="Dor Mendil" w:date="2017-01-06T21:43:00Z">
+            <w:ins w:id="28" w:author="Dor Mendil" w:date="2017-01-06T21:43:00Z">
               <w:r>
                 <w:t>-2</w:t>
               </w:r>
@@ -14927,20 +14927,20 @@
               <w:jc w:val="center"/>
               <w:cnfStyle w:val="000000000000" w:firstRow="0" w:lastRow="0" w:firstColumn="0" w:lastColumn="0" w:oddVBand="0" w:evenVBand="0" w:oddHBand="0" w:evenHBand="0" w:firstRowFirstColumn="0" w:firstRowLastColumn="0" w:lastRowFirstColumn="0" w:lastRowLastColumn="0"/>
               <w:rPr>
-                <w:ins w:id="28" w:author="Dor Mendil" w:date="2017-01-06T22:16:00Z"/>
+                <w:ins w:id="29" w:author="Dor Mendil" w:date="2017-01-06T22:16:00Z"/>
               </w:rPr>
             </w:pPr>
-            <w:ins w:id="29" w:author="Dor Mendil" w:date="2017-01-06T22:09:00Z">
+            <w:ins w:id="30" w:author="Dor Mendil" w:date="2017-01-06T22:09:00Z">
               <w:r>
                 <w:t>193.15.64.0/18 (</w:t>
               </w:r>
             </w:ins>
-            <w:ins w:id="30" w:author="Dor Mendil" w:date="2017-01-06T22:11:00Z">
+            <w:ins w:id="31" w:author="Dor Mendil" w:date="2017-01-06T22:11:00Z">
               <w:r>
                 <w:t>16384</w:t>
               </w:r>
             </w:ins>
-            <w:ins w:id="31" w:author="Dor Mendil" w:date="2017-01-06T22:09:00Z">
+            <w:ins w:id="32" w:author="Dor Mendil" w:date="2017-01-06T22:09:00Z">
               <w:r>
                 <w:t>-2 address)</w:t>
               </w:r>
@@ -14955,37 +14955,37 @@
                 <w:rtl/>
               </w:rPr>
             </w:pPr>
-            <w:ins w:id="32" w:author="Dor Mendil" w:date="2017-01-06T22:16:00Z">
+            <w:ins w:id="33" w:author="Dor Mendil" w:date="2017-01-06T22:16:00Z">
               <w:r>
                 <w:t>193.15.</w:t>
               </w:r>
             </w:ins>
-            <w:ins w:id="33" w:author="Dor Mendil" w:date="2017-01-06T22:17:00Z">
+            <w:ins w:id="34" w:author="Dor Mendil" w:date="2017-01-06T22:17:00Z">
               <w:r>
                 <w:t>80</w:t>
               </w:r>
             </w:ins>
-            <w:ins w:id="34" w:author="Dor Mendil" w:date="2017-01-06T22:16:00Z">
+            <w:ins w:id="35" w:author="Dor Mendil" w:date="2017-01-06T22:16:00Z">
               <w:r>
                 <w:t>.0/1</w:t>
               </w:r>
             </w:ins>
-            <w:ins w:id="35" w:author="Dor Mendil" w:date="2017-01-06T22:17:00Z">
+            <w:ins w:id="36" w:author="Dor Mendil" w:date="2017-01-06T22:17:00Z">
               <w:r>
                 <w:t>7</w:t>
               </w:r>
             </w:ins>
-            <w:ins w:id="36" w:author="Dor Mendil" w:date="2017-01-06T22:16:00Z">
+            <w:ins w:id="37" w:author="Dor Mendil" w:date="2017-01-06T22:16:00Z">
               <w:r>
                 <w:t xml:space="preserve"> (</w:t>
               </w:r>
             </w:ins>
-            <w:ins w:id="37" w:author="Dor Mendil" w:date="2017-01-06T22:18:00Z">
+            <w:ins w:id="38" w:author="Dor Mendil" w:date="2017-01-06T22:18:00Z">
               <w:r>
                 <w:t>32768</w:t>
               </w:r>
             </w:ins>
-            <w:ins w:id="38" w:author="Dor Mendil" w:date="2017-01-06T22:16:00Z">
+            <w:ins w:id="39" w:author="Dor Mendil" w:date="2017-01-06T22:16:00Z">
               <w:r>
                 <w:t>-2 address)</w:t>
               </w:r>
@@ -14998,7 +14998,7 @@
       <w:pPr>
         <w:bidi/>
         <w:rPr>
-          <w:del w:id="39" w:author="user" w:date="2017-01-07T11:11:00Z"/>
+          <w:del w:id="40" w:author="user" w:date="2017-01-07T11:11:00Z"/>
         </w:rPr>
       </w:pPr>
     </w:p>
@@ -15016,6 +15016,7 @@
           <w:noProof/>
           <w:rtl/>
         </w:rPr>
+        <w:lastRenderedPageBreak/>
         <w:drawing>
           <wp:anchor distT="0" distB="0" distL="114300" distR="114300" simplePos="0" relativeHeight="251800576" behindDoc="0" locked="0" layoutInCell="1" allowOverlap="1" wp14:anchorId="7EDAD27E" wp14:editId="7188405F">
             <wp:simplePos x="0" y="0"/>
@@ -15119,57 +15120,17 @@
           <w:rFonts w:hint="cs"/>
           <w:rtl/>
         </w:rPr>
-        <w:t xml:space="preserve">. פרט לרשת </w:t>
-      </w:r>
-      <w:commentRangeStart w:id="40"/>
-      <w:r>
-        <w:rPr>
-          <w:rFonts w:hint="cs"/>
-          <w:rtl/>
-        </w:rPr>
-        <w:t xml:space="preserve">המחשבים תחת </w:t>
-      </w:r>
-      <w:commentRangeEnd w:id="40"/>
-      <w:r>
-        <w:rPr>
-          <w:rStyle w:val="CommentReference"/>
-        </w:rPr>
-        <w:commentReference w:id="40"/>
-      </w:r>
-      <w:commentRangeStart w:id="41"/>
-      <w:del w:id="42" w:author="Dor Mendil" w:date="2017-01-07T13:01:00Z">
-        <w:r>
-          <w:delText>R3</w:delText>
-        </w:r>
-        <w:r>
-          <w:rPr>
-            <w:rFonts w:hint="cs"/>
-            <w:rtl/>
-          </w:rPr>
-          <w:delText xml:space="preserve"> </w:delText>
-        </w:r>
-      </w:del>
-      <w:commentRangeEnd w:id="41"/>
-      <w:ins w:id="43" w:author="Dor Mendil" w:date="2017-01-07T13:01:00Z">
-        <w:r>
-          <w:t>R</w:t>
-        </w:r>
-        <w:r>
-          <w:t>2</w:t>
-        </w:r>
-        <w:r>
-          <w:rPr>
-            <w:rFonts w:hint="cs"/>
-            <w:rtl/>
-          </w:rPr>
-          <w:t xml:space="preserve"> </w:t>
-        </w:r>
-      </w:ins>
-      <w:r>
-        <w:rPr>
-          <w:rStyle w:val="CommentReference"/>
-        </w:rPr>
-        <w:commentReference w:id="41"/>
+        <w:t xml:space="preserve">. פרט לרשת המחשבים תחת </w:t>
+      </w:r>
+      <w:r>
+        <w:t>R2</w:t>
+      </w:r>
+      <w:r>
+        <w:rPr>
+          <w:rFonts w:hint="cs"/>
+          <w:rtl/>
+        </w:rPr>
+        <w:t xml:space="preserve"> </w:t>
       </w:r>
       <w:r>
         <w:rPr>
@@ -16842,16 +16803,7 @@
           <w:rFonts w:hint="cs"/>
           <w:rtl/>
         </w:rPr>
-        <w:t xml:space="preserve"> לכ</w:t>
-      </w:r>
-      <w:bookmarkStart w:id="44" w:name="_GoBack"/>
-      <w:bookmarkEnd w:id="44"/>
-      <w:r>
-        <w:rPr>
-          <w:rFonts w:hint="cs"/>
-          <w:rtl/>
-        </w:rPr>
-        <w:t xml:space="preserve">תובת רשת. </w:t>
+        <w:t xml:space="preserve"> לכתובת רשת. </w:t>
       </w:r>
       <w:r>
         <w:rPr>
@@ -16865,16 +16817,16 @@
         <w:pStyle w:val="Heading2"/>
         <w:bidi/>
         <w:rPr>
-          <w:ins w:id="45" w:author="Dor Mendil" w:date="2017-01-07T12:22:00Z"/>
-          <w:rtl/>
-        </w:rPr>
-        <w:pPrChange w:id="46" w:author="Dor Mendil" w:date="2017-01-07T12:22:00Z">
+          <w:ins w:id="41" w:author="Dor Mendil" w:date="2017-01-07T12:22:00Z"/>
+          <w:rtl/>
+        </w:rPr>
+        <w:pPrChange w:id="42" w:author="Dor Mendil" w:date="2017-01-07T12:22:00Z">
           <w:pPr>
             <w:bidi/>
           </w:pPr>
         </w:pPrChange>
       </w:pPr>
-      <w:ins w:id="47" w:author="Dor Mendil" w:date="2017-01-07T12:21:00Z">
+      <w:ins w:id="43" w:author="Dor Mendil" w:date="2017-01-07T12:21:00Z">
         <w:r>
           <w:rPr>
             <w:rFonts w:hint="cs"/>
@@ -16888,15 +16840,9 @@
       <w:pPr>
         <w:bidi/>
         <w:rPr>
-          <w:rFonts w:hint="cs"/>
-          <w:rtl/>
-          <w:rPrChange w:id="48" w:author="Dor Mendil" w:date="2017-01-07T12:22:00Z">
-            <w:rPr>
-              <w:rtl/>
-            </w:rPr>
-          </w:rPrChange>
-        </w:rPr>
-        <w:pPrChange w:id="49" w:author="Dor Mendil" w:date="2017-01-07T12:22:00Z">
+          <w:rtl/>
+        </w:rPr>
+        <w:pPrChange w:id="44" w:author="Dor Mendil" w:date="2017-01-07T12:22:00Z">
           <w:pPr>
             <w:bidi/>
           </w:pPr>
@@ -16916,7 +16862,7 @@
 </file>
 
 <file path=word/comments.xml><?xml version="1.0" encoding="utf-8"?>
-<w:comments xmlns:wpc="http://schemas.microsoft.com/office/word/2010/wordprocessingCanvas" xmlns:cx="http://schemas.microsoft.com/office/drawing/2014/chartex" xmlns:cx1="http://schemas.microsoft.com/office/drawing/2015/9/8/chartex" xmlns:cx2="http://schemas.microsoft.com/office/drawing/2015/10/21/chartex" xmlns:cx3="http://schemas.microsoft.com/office/drawing/2016/5/9/chartex" xmlns:cx4="http://schemas.microsoft.com/office/drawing/2016/5/10/chartex" xmlns:cx5="http://schemas.microsoft.com/office/drawing/2016/5/11/chartex" xmlns:mc="http://schemas.openxmlformats.org/markup-compatibility/2006" xmlns:o="urn:schemas-microsoft-com:office:office" xmlns:r="http://schemas.openxmlformats.org/officeDocument/2006/relationships" xmlns:m="http://schemas.openxmlformats.org/officeDocument/2006/math" xmlns:v="urn:schemas-microsoft-com:vml" xmlns:wp14="http://schemas.microsoft.com/office/word/2010/wordprocessingDrawing" xmlns:wp="http://schemas.openxmlformats.org/drawingml/2006/wordprocessingDrawing" xmlns:w10="urn:schemas-microsoft-com:office:word" xmlns:w="http://schemas.openxmlformats.org/wordprocessingml/2006/main" xmlns:w14="http://schemas.microsoft.com/office/word/2010/wordml" xmlns:w15="http://schemas.microsoft.com/office/word/2012/wordml" xmlns:w16se="http://schemas.microsoft.com/office/word/2015/wordml/symex" xmlns:wpg="http://schemas.microsoft.com/office/word/2010/wordprocessingGroup" xmlns:wpi="http://schemas.microsoft.com/office/word/2010/wordprocessingInk" xmlns:wne="http://schemas.microsoft.com/office/word/2006/wordml" xmlns:wps="http://schemas.microsoft.com/office/word/2010/wordprocessingShape" mc:Ignorable="w14 w15 w16se wp14">
+<w:comments xmlns:wpc="http://schemas.microsoft.com/office/word/2010/wordprocessingCanvas" xmlns:mc="http://schemas.openxmlformats.org/markup-compatibility/2006" xmlns:o="urn:schemas-microsoft-com:office:office" xmlns:r="http://schemas.openxmlformats.org/officeDocument/2006/relationships" xmlns:m="http://schemas.openxmlformats.org/officeDocument/2006/math" xmlns:v="urn:schemas-microsoft-com:vml" xmlns:wp14="http://schemas.microsoft.com/office/word/2010/wordprocessingDrawing" xmlns:wp="http://schemas.openxmlformats.org/drawingml/2006/wordprocessingDrawing" xmlns:w10="urn:schemas-microsoft-com:office:word" xmlns:w="http://schemas.openxmlformats.org/wordprocessingml/2006/main" xmlns:w14="http://schemas.microsoft.com/office/word/2010/wordml" xmlns:w15="http://schemas.microsoft.com/office/word/2012/wordml" xmlns:wpg="http://schemas.microsoft.com/office/word/2010/wordprocessingGroup" xmlns:wpi="http://schemas.microsoft.com/office/word/2010/wordprocessingInk" xmlns:wne="http://schemas.microsoft.com/office/word/2006/wordml" xmlns:wps="http://schemas.microsoft.com/office/word/2010/wordprocessingShape" mc:Ignorable="w14 w15 wp14">
   <w:comment w:id="1" w:author="Dor Mendil" w:date="2017-01-06T21:44:00Z" w:initials="DM">
     <w:p>
       <w:pPr>
@@ -17165,77 +17111,23 @@
           <w:rFonts w:hint="cs"/>
           <w:rtl/>
         </w:rPr>
-        <w:t>כן אתה צודק. צריך לשאול פשוט למה הם התכוונו.</w:t>
-      </w:r>
-    </w:p>
-  </w:comment>
-  <w:comment w:id="40" w:author="Dor Mendil" w:date="2017-01-07T13:01:00Z" w:initials="DM">
-    <w:p>
-      <w:pPr>
-        <w:pStyle w:val="CommentText"/>
-        <w:bidi/>
-        <w:rPr>
-          <w:rFonts w:hint="cs"/>
-          <w:rtl/>
-        </w:rPr>
-      </w:pPr>
-      <w:r>
-        <w:rPr>
-          <w:rStyle w:val="CommentReference"/>
-        </w:rPr>
-        <w:annotationRef/>
-      </w:r>
-      <w:r>
-        <w:rPr>
-          <w:rFonts w:hint="cs"/>
-          <w:rtl/>
-        </w:rPr>
-        <w:t xml:space="preserve">זה היה </w:t>
-      </w:r>
-      <w:r>
-        <w:t>R3</w:t>
-      </w:r>
-      <w:r>
-        <w:rPr>
-          <w:rFonts w:hint="cs"/>
-          <w:rtl/>
-        </w:rPr>
-        <w:t xml:space="preserve"> שיניתי ל-2</w:t>
-      </w:r>
-    </w:p>
-  </w:comment>
-  <w:comment w:id="41" w:author="Dor Mendil" w:date="2017-01-07T13:00:00Z" w:initials="DM">
-    <w:p>
-      <w:pPr>
-        <w:pStyle w:val="CommentText"/>
-        <w:bidi/>
-        <w:rPr>
-          <w:rFonts w:hint="cs"/>
-          <w:rtl/>
-        </w:rPr>
-      </w:pPr>
-      <w:r>
-        <w:rPr>
-          <w:rStyle w:val="CommentReference"/>
-        </w:rPr>
-        <w:annotationRef/>
-      </w:r>
-      <w:r>
-        <w:rPr>
-          <w:rFonts w:hint="cs"/>
-          <w:rtl/>
-        </w:rPr>
-        <w:t xml:space="preserve">זה היה </w:t>
-      </w:r>
-      <w:r>
-        <w:t>R3</w:t>
-      </w:r>
-      <w:r>
-        <w:rPr>
-          <w:rFonts w:hint="cs"/>
-          <w:rtl/>
-        </w:rPr>
-        <w:t xml:space="preserve"> שיניתי ל- 2</w:t>
+        <w:t xml:space="preserve">כן אתה צודק. </w:t>
+      </w:r>
+      <w:r>
+        <w:rPr>
+          <w:rFonts w:hint="cs"/>
+          <w:rtl/>
+        </w:rPr>
+        <w:t>שאלתי בפורום</w:t>
+      </w:r>
+      <w:bookmarkStart w:id="3" w:name="_GoBack"/>
+      <w:bookmarkEnd w:id="3"/>
+      <w:r>
+        <w:rPr>
+          <w:rFonts w:hint="cs"/>
+          <w:rtl/>
+        </w:rPr>
+        <w:t>.</w:t>
       </w:r>
     </w:p>
   </w:comment>
@@ -17243,16 +17135,14 @@
 </file>
 
 <file path=word/commentsExtended.xml><?xml version="1.0" encoding="utf-8"?>
-<w15:commentsEx xmlns:wpc="http://schemas.microsoft.com/office/word/2010/wordprocessingCanvas" xmlns:cx="http://schemas.microsoft.com/office/drawing/2014/chartex" xmlns:cx1="http://schemas.microsoft.com/office/drawing/2015/9/8/chartex" xmlns:cx2="http://schemas.microsoft.com/office/drawing/2015/10/21/chartex" xmlns:cx3="http://schemas.microsoft.com/office/drawing/2016/5/9/chartex" xmlns:cx4="http://schemas.microsoft.com/office/drawing/2016/5/10/chartex" xmlns:cx5="http://schemas.microsoft.com/office/drawing/2016/5/11/chartex" xmlns:mc="http://schemas.openxmlformats.org/markup-compatibility/2006" xmlns:o="urn:schemas-microsoft-com:office:office" xmlns:r="http://schemas.openxmlformats.org/officeDocument/2006/relationships" xmlns:m="http://schemas.openxmlformats.org/officeDocument/2006/math" xmlns:v="urn:schemas-microsoft-com:vml" xmlns:wp14="http://schemas.microsoft.com/office/word/2010/wordprocessingDrawing" xmlns:wp="http://schemas.openxmlformats.org/drawingml/2006/wordprocessingDrawing" xmlns:w10="urn:schemas-microsoft-com:office:word" xmlns:w="http://schemas.openxmlformats.org/wordprocessingml/2006/main" xmlns:w14="http://schemas.microsoft.com/office/word/2010/wordml" xmlns:w15="http://schemas.microsoft.com/office/word/2012/wordml" xmlns:w16se="http://schemas.microsoft.com/office/word/2015/wordml/symex" xmlns:wpg="http://schemas.microsoft.com/office/word/2010/wordprocessingGroup" xmlns:wpi="http://schemas.microsoft.com/office/word/2010/wordprocessingInk" xmlns:wne="http://schemas.microsoft.com/office/word/2006/wordml" xmlns:wps="http://schemas.microsoft.com/office/word/2010/wordprocessingShape" mc:Ignorable="w14 w15 w16se wp14">
+<w15:commentsEx xmlns:wpc="http://schemas.microsoft.com/office/word/2010/wordprocessingCanvas" xmlns:mc="http://schemas.openxmlformats.org/markup-compatibility/2006" xmlns:o="urn:schemas-microsoft-com:office:office" xmlns:r="http://schemas.openxmlformats.org/officeDocument/2006/relationships" xmlns:m="http://schemas.openxmlformats.org/officeDocument/2006/math" xmlns:v="urn:schemas-microsoft-com:vml" xmlns:wp14="http://schemas.microsoft.com/office/word/2010/wordprocessingDrawing" xmlns:wp="http://schemas.openxmlformats.org/drawingml/2006/wordprocessingDrawing" xmlns:w10="urn:schemas-microsoft-com:office:word" xmlns:w="http://schemas.openxmlformats.org/wordprocessingml/2006/main" xmlns:w14="http://schemas.microsoft.com/office/word/2010/wordml" xmlns:w15="http://schemas.microsoft.com/office/word/2012/wordml" xmlns:wpg="http://schemas.microsoft.com/office/word/2010/wordprocessingGroup" xmlns:wpi="http://schemas.microsoft.com/office/word/2010/wordprocessingInk" xmlns:wne="http://schemas.microsoft.com/office/word/2006/wordml" xmlns:wps="http://schemas.microsoft.com/office/word/2010/wordprocessingShape" mc:Ignorable="w14 w15 wp14">
   <w15:commentEx w15:paraId="4789383C" w15:done="0"/>
   <w15:commentEx w15:paraId="6B721AD3" w15:paraIdParent="4789383C" w15:done="0"/>
-  <w15:commentEx w15:paraId="10EC6EC6" w15:done="0"/>
-  <w15:commentEx w15:paraId="0A272E9E" w15:done="0"/>
 </w15:commentsEx>
 </file>
 
 <file path=word/endnotes.xml><?xml version="1.0" encoding="utf-8"?>
-<w:endnotes xmlns:wpc="http://schemas.microsoft.com/office/word/2010/wordprocessingCanvas" xmlns:cx="http://schemas.microsoft.com/office/drawing/2014/chartex" xmlns:cx1="http://schemas.microsoft.com/office/drawing/2015/9/8/chartex" xmlns:cx2="http://schemas.microsoft.com/office/drawing/2015/10/21/chartex" xmlns:cx3="http://schemas.microsoft.com/office/drawing/2016/5/9/chartex" xmlns:cx4="http://schemas.microsoft.com/office/drawing/2016/5/10/chartex" xmlns:cx5="http://schemas.microsoft.com/office/drawing/2016/5/11/chartex" xmlns:mc="http://schemas.openxmlformats.org/markup-compatibility/2006" xmlns:o="urn:schemas-microsoft-com:office:office" xmlns:r="http://schemas.openxmlformats.org/officeDocument/2006/relationships" xmlns:m="http://schemas.openxmlformats.org/officeDocument/2006/math" xmlns:v="urn:schemas-microsoft-com:vml" xmlns:wp14="http://schemas.microsoft.com/office/word/2010/wordprocessingDrawing" xmlns:wp="http://schemas.openxmlformats.org/drawingml/2006/wordprocessingDrawing" xmlns:w10="urn:schemas-microsoft-com:office:word" xmlns:w="http://schemas.openxmlformats.org/wordprocessingml/2006/main" xmlns:w14="http://schemas.microsoft.com/office/word/2010/wordml" xmlns:w15="http://schemas.microsoft.com/office/word/2012/wordml" xmlns:w16se="http://schemas.microsoft.com/office/word/2015/wordml/symex" xmlns:wpg="http://schemas.microsoft.com/office/word/2010/wordprocessingGroup" xmlns:wpi="http://schemas.microsoft.com/office/word/2010/wordprocessingInk" xmlns:wne="http://schemas.microsoft.com/office/word/2006/wordml" xmlns:wps="http://schemas.microsoft.com/office/word/2010/wordprocessingShape" mc:Ignorable="w14 w15 w16se wp14">
+<w:endnotes xmlns:wpc="http://schemas.microsoft.com/office/word/2010/wordprocessingCanvas" xmlns:mc="http://schemas.openxmlformats.org/markup-compatibility/2006" xmlns:o="urn:schemas-microsoft-com:office:office" xmlns:r="http://schemas.openxmlformats.org/officeDocument/2006/relationships" xmlns:m="http://schemas.openxmlformats.org/officeDocument/2006/math" xmlns:v="urn:schemas-microsoft-com:vml" xmlns:wp14="http://schemas.microsoft.com/office/word/2010/wordprocessingDrawing" xmlns:wp="http://schemas.openxmlformats.org/drawingml/2006/wordprocessingDrawing" xmlns:w10="urn:schemas-microsoft-com:office:word" xmlns:w="http://schemas.openxmlformats.org/wordprocessingml/2006/main" xmlns:w14="http://schemas.microsoft.com/office/word/2010/wordml" xmlns:w15="http://schemas.microsoft.com/office/word/2012/wordml" xmlns:wpg="http://schemas.microsoft.com/office/word/2010/wordprocessingGroup" xmlns:wpi="http://schemas.microsoft.com/office/word/2010/wordprocessingInk" xmlns:wne="http://schemas.microsoft.com/office/word/2006/wordml" xmlns:wps="http://schemas.microsoft.com/office/word/2010/wordprocessingShape" mc:Ignorable="w14 w15 wp14">
   <w:endnote w:type="separator" w:id="-1">
     <w:p>
       <w:pPr>
@@ -17277,7 +17167,7 @@
 </file>
 
 <file path=word/footnotes.xml><?xml version="1.0" encoding="utf-8"?>
-<w:footnotes xmlns:wpc="http://schemas.microsoft.com/office/word/2010/wordprocessingCanvas" xmlns:cx="http://schemas.microsoft.com/office/drawing/2014/chartex" xmlns:cx1="http://schemas.microsoft.com/office/drawing/2015/9/8/chartex" xmlns:cx2="http://schemas.microsoft.com/office/drawing/2015/10/21/chartex" xmlns:cx3="http://schemas.microsoft.com/office/drawing/2016/5/9/chartex" xmlns:cx4="http://schemas.microsoft.com/office/drawing/2016/5/10/chartex" xmlns:cx5="http://schemas.microsoft.com/office/drawing/2016/5/11/chartex" xmlns:mc="http://schemas.openxmlformats.org/markup-compatibility/2006" xmlns:o="urn:schemas-microsoft-com:office:office" xmlns:r="http://schemas.openxmlformats.org/officeDocument/2006/relationships" xmlns:m="http://schemas.openxmlformats.org/officeDocument/2006/math" xmlns:v="urn:schemas-microsoft-com:vml" xmlns:wp14="http://schemas.microsoft.com/office/word/2010/wordprocessingDrawing" xmlns:wp="http://schemas.openxmlformats.org/drawingml/2006/wordprocessingDrawing" xmlns:w10="urn:schemas-microsoft-com:office:word" xmlns:w="http://schemas.openxmlformats.org/wordprocessingml/2006/main" xmlns:w14="http://schemas.microsoft.com/office/word/2010/wordml" xmlns:w15="http://schemas.microsoft.com/office/word/2012/wordml" xmlns:w16se="http://schemas.microsoft.com/office/word/2015/wordml/symex" xmlns:wpg="http://schemas.microsoft.com/office/word/2010/wordprocessingGroup" xmlns:wpi="http://schemas.microsoft.com/office/word/2010/wordprocessingInk" xmlns:wne="http://schemas.microsoft.com/office/word/2006/wordml" xmlns:wps="http://schemas.microsoft.com/office/word/2010/wordprocessingShape" mc:Ignorable="w14 w15 w16se wp14">
+<w:footnotes xmlns:wpc="http://schemas.microsoft.com/office/word/2010/wordprocessingCanvas" xmlns:mc="http://schemas.openxmlformats.org/markup-compatibility/2006" xmlns:o="urn:schemas-microsoft-com:office:office" xmlns:r="http://schemas.openxmlformats.org/officeDocument/2006/relationships" xmlns:m="http://schemas.openxmlformats.org/officeDocument/2006/math" xmlns:v="urn:schemas-microsoft-com:vml" xmlns:wp14="http://schemas.microsoft.com/office/word/2010/wordprocessingDrawing" xmlns:wp="http://schemas.openxmlformats.org/drawingml/2006/wordprocessingDrawing" xmlns:w10="urn:schemas-microsoft-com:office:word" xmlns:w="http://schemas.openxmlformats.org/wordprocessingml/2006/main" xmlns:w14="http://schemas.microsoft.com/office/word/2010/wordml" xmlns:w15="http://schemas.microsoft.com/office/word/2012/wordml" xmlns:wpg="http://schemas.microsoft.com/office/word/2010/wordprocessingGroup" xmlns:wpi="http://schemas.microsoft.com/office/word/2010/wordprocessingInk" xmlns:wne="http://schemas.microsoft.com/office/word/2006/wordml" xmlns:wps="http://schemas.microsoft.com/office/word/2010/wordprocessingShape" mc:Ignorable="w14 w15 wp14">
   <w:footnote w:type="separator" w:id="-1">
     <w:p>
       <w:pPr>
@@ -17302,7 +17192,7 @@
 </file>
 
 <file path=word/header1.xml><?xml version="1.0" encoding="utf-8"?>
-<w:hdr xmlns:wpc="http://schemas.microsoft.com/office/word/2010/wordprocessingCanvas" xmlns:cx="http://schemas.microsoft.com/office/drawing/2014/chartex" xmlns:cx1="http://schemas.microsoft.com/office/drawing/2015/9/8/chartex" xmlns:cx2="http://schemas.microsoft.com/office/drawing/2015/10/21/chartex" xmlns:cx3="http://schemas.microsoft.com/office/drawing/2016/5/9/chartex" xmlns:cx4="http://schemas.microsoft.com/office/drawing/2016/5/10/chartex" xmlns:cx5="http://schemas.microsoft.com/office/drawing/2016/5/11/chartex" xmlns:mc="http://schemas.openxmlformats.org/markup-compatibility/2006" xmlns:o="urn:schemas-microsoft-com:office:office" xmlns:r="http://schemas.openxmlformats.org/officeDocument/2006/relationships" xmlns:m="http://schemas.openxmlformats.org/officeDocument/2006/math" xmlns:v="urn:schemas-microsoft-com:vml" xmlns:wp14="http://schemas.microsoft.com/office/word/2010/wordprocessingDrawing" xmlns:wp="http://schemas.openxmlformats.org/drawingml/2006/wordprocessingDrawing" xmlns:w10="urn:schemas-microsoft-com:office:word" xmlns:w="http://schemas.openxmlformats.org/wordprocessingml/2006/main" xmlns:w14="http://schemas.microsoft.com/office/word/2010/wordml" xmlns:w15="http://schemas.microsoft.com/office/word/2012/wordml" xmlns:w16se="http://schemas.microsoft.com/office/word/2015/wordml/symex" xmlns:wpg="http://schemas.microsoft.com/office/word/2010/wordprocessingGroup" xmlns:wpi="http://schemas.microsoft.com/office/word/2010/wordprocessingInk" xmlns:wne="http://schemas.microsoft.com/office/word/2006/wordml" xmlns:wps="http://schemas.microsoft.com/office/word/2010/wordprocessingShape" mc:Ignorable="w14 w15 w16se wp14">
+<w:hdr xmlns:wpc="http://schemas.microsoft.com/office/word/2010/wordprocessingCanvas" xmlns:mc="http://schemas.openxmlformats.org/markup-compatibility/2006" xmlns:o="urn:schemas-microsoft-com:office:office" xmlns:r="http://schemas.openxmlformats.org/officeDocument/2006/relationships" xmlns:m="http://schemas.openxmlformats.org/officeDocument/2006/math" xmlns:v="urn:schemas-microsoft-com:vml" xmlns:wp14="http://schemas.microsoft.com/office/word/2010/wordprocessingDrawing" xmlns:wp="http://schemas.openxmlformats.org/drawingml/2006/wordprocessingDrawing" xmlns:w10="urn:schemas-microsoft-com:office:word" xmlns:w="http://schemas.openxmlformats.org/wordprocessingml/2006/main" xmlns:w14="http://schemas.microsoft.com/office/word/2010/wordml" xmlns:w15="http://schemas.microsoft.com/office/word/2012/wordml" xmlns:wpg="http://schemas.microsoft.com/office/word/2010/wordprocessingGroup" xmlns:wpi="http://schemas.microsoft.com/office/word/2010/wordprocessingInk" xmlns:wne="http://schemas.microsoft.com/office/word/2006/wordml" xmlns:wps="http://schemas.microsoft.com/office/word/2010/wordprocessingShape" mc:Ignorable="w14 w15 wp14">
   <w:p>
     <w:pPr>
       <w:pStyle w:val="Header"/>
@@ -17395,7 +17285,7 @@
 </file>
 
 <file path=word/numbering.xml><?xml version="1.0" encoding="utf-8"?>
-<w:numbering xmlns:wpc="http://schemas.microsoft.com/office/word/2010/wordprocessingCanvas" xmlns:cx="http://schemas.microsoft.com/office/drawing/2014/chartex" xmlns:cx1="http://schemas.microsoft.com/office/drawing/2015/9/8/chartex" xmlns:cx2="http://schemas.microsoft.com/office/drawing/2015/10/21/chartex" xmlns:cx3="http://schemas.microsoft.com/office/drawing/2016/5/9/chartex" xmlns:cx4="http://schemas.microsoft.com/office/drawing/2016/5/10/chartex" xmlns:cx5="http://schemas.microsoft.com/office/drawing/2016/5/11/chartex" xmlns:mc="http://schemas.openxmlformats.org/markup-compatibility/2006" xmlns:o="urn:schemas-microsoft-com:office:office" xmlns:r="http://schemas.openxmlformats.org/officeDocument/2006/relationships" xmlns:m="http://schemas.openxmlformats.org/officeDocument/2006/math" xmlns:v="urn:schemas-microsoft-com:vml" xmlns:wp14="http://schemas.microsoft.com/office/word/2010/wordprocessingDrawing" xmlns:wp="http://schemas.openxmlformats.org/drawingml/2006/wordprocessingDrawing" xmlns:w10="urn:schemas-microsoft-com:office:word" xmlns:w="http://schemas.openxmlformats.org/wordprocessingml/2006/main" xmlns:w14="http://schemas.microsoft.com/office/word/2010/wordml" xmlns:w15="http://schemas.microsoft.com/office/word/2012/wordml" xmlns:w16se="http://schemas.microsoft.com/office/word/2015/wordml/symex" xmlns:wpg="http://schemas.microsoft.com/office/word/2010/wordprocessingGroup" xmlns:wpi="http://schemas.microsoft.com/office/word/2010/wordprocessingInk" xmlns:wne="http://schemas.microsoft.com/office/word/2006/wordml" xmlns:wps="http://schemas.microsoft.com/office/word/2010/wordprocessingShape" mc:Ignorable="w14 w15 w16se wp14">
+<w:numbering xmlns:wpc="http://schemas.microsoft.com/office/word/2010/wordprocessingCanvas" xmlns:mc="http://schemas.openxmlformats.org/markup-compatibility/2006" xmlns:o="urn:schemas-microsoft-com:office:office" xmlns:r="http://schemas.openxmlformats.org/officeDocument/2006/relationships" xmlns:m="http://schemas.openxmlformats.org/officeDocument/2006/math" xmlns:v="urn:schemas-microsoft-com:vml" xmlns:wp14="http://schemas.microsoft.com/office/word/2010/wordprocessingDrawing" xmlns:wp="http://schemas.openxmlformats.org/drawingml/2006/wordprocessingDrawing" xmlns:w10="urn:schemas-microsoft-com:office:word" xmlns:w="http://schemas.openxmlformats.org/wordprocessingml/2006/main" xmlns:w14="http://schemas.microsoft.com/office/word/2010/wordml" xmlns:w15="http://schemas.microsoft.com/office/word/2012/wordml" xmlns:wpg="http://schemas.microsoft.com/office/word/2010/wordprocessingGroup" xmlns:wpi="http://schemas.microsoft.com/office/word/2010/wordprocessingInk" xmlns:wne="http://schemas.microsoft.com/office/word/2006/wordml" xmlns:wps="http://schemas.microsoft.com/office/word/2010/wordprocessingShape" mc:Ignorable="w14 w15 wp14">
   <w:abstractNum w:abstractNumId="0" w15:restartNumberingAfterBreak="0">
     <w:nsid w:val="2AB22652"/>
     <w:multiLevelType w:val="hybridMultilevel"/>
@@ -17676,7 +17566,7 @@
 </file>
 
 <file path=word/people.xml><?xml version="1.0" encoding="utf-8"?>
-<w15:people xmlns:wpc="http://schemas.microsoft.com/office/word/2010/wordprocessingCanvas" xmlns:cx="http://schemas.microsoft.com/office/drawing/2014/chartex" xmlns:cx1="http://schemas.microsoft.com/office/drawing/2015/9/8/chartex" xmlns:cx2="http://schemas.microsoft.com/office/drawing/2015/10/21/chartex" xmlns:cx3="http://schemas.microsoft.com/office/drawing/2016/5/9/chartex" xmlns:cx4="http://schemas.microsoft.com/office/drawing/2016/5/10/chartex" xmlns:cx5="http://schemas.microsoft.com/office/drawing/2016/5/11/chartex" xmlns:mc="http://schemas.openxmlformats.org/markup-compatibility/2006" xmlns:o="urn:schemas-microsoft-com:office:office" xmlns:r="http://schemas.openxmlformats.org/officeDocument/2006/relationships" xmlns:m="http://schemas.openxmlformats.org/officeDocument/2006/math" xmlns:v="urn:schemas-microsoft-com:vml" xmlns:wp14="http://schemas.microsoft.com/office/word/2010/wordprocessingDrawing" xmlns:wp="http://schemas.openxmlformats.org/drawingml/2006/wordprocessingDrawing" xmlns:w10="urn:schemas-microsoft-com:office:word" xmlns:w="http://schemas.openxmlformats.org/wordprocessingml/2006/main" xmlns:w14="http://schemas.microsoft.com/office/word/2010/wordml" xmlns:w15="http://schemas.microsoft.com/office/word/2012/wordml" xmlns:w16se="http://schemas.microsoft.com/office/word/2015/wordml/symex" xmlns:wpg="http://schemas.microsoft.com/office/word/2010/wordprocessingGroup" xmlns:wpi="http://schemas.microsoft.com/office/word/2010/wordprocessingInk" xmlns:wne="http://schemas.microsoft.com/office/word/2006/wordml" xmlns:wps="http://schemas.microsoft.com/office/word/2010/wordprocessingShape" mc:Ignorable="w14 w15 w16se wp14">
+<w15:people xmlns:wpc="http://schemas.microsoft.com/office/word/2010/wordprocessingCanvas" xmlns:mc="http://schemas.openxmlformats.org/markup-compatibility/2006" xmlns:o="urn:schemas-microsoft-com:office:office" xmlns:r="http://schemas.openxmlformats.org/officeDocument/2006/relationships" xmlns:m="http://schemas.openxmlformats.org/officeDocument/2006/math" xmlns:v="urn:schemas-microsoft-com:vml" xmlns:wp14="http://schemas.microsoft.com/office/word/2010/wordprocessingDrawing" xmlns:wp="http://schemas.openxmlformats.org/drawingml/2006/wordprocessingDrawing" xmlns:w10="urn:schemas-microsoft-com:office:word" xmlns:w="http://schemas.openxmlformats.org/wordprocessingml/2006/main" xmlns:w14="http://schemas.microsoft.com/office/word/2010/wordml" xmlns:w15="http://schemas.microsoft.com/office/word/2012/wordml" xmlns:wpg="http://schemas.microsoft.com/office/word/2010/wordprocessingGroup" xmlns:wpi="http://schemas.microsoft.com/office/word/2010/wordprocessingInk" xmlns:wne="http://schemas.microsoft.com/office/word/2006/wordml" xmlns:wps="http://schemas.microsoft.com/office/word/2010/wordprocessingShape" mc:Ignorable="w14 w15 wp14">
   <w15:person w15:author="user">
     <w15:presenceInfo w15:providerId="None" w15:userId="user"/>
   </w15:person>
@@ -17687,7 +17577,7 @@
 </file>
 
 <file path=word/styles.xml><?xml version="1.0" encoding="utf-8"?>
-<w:styles xmlns:mc="http://schemas.openxmlformats.org/markup-compatibility/2006" xmlns:r="http://schemas.openxmlformats.org/officeDocument/2006/relationships" xmlns:w="http://schemas.openxmlformats.org/wordprocessingml/2006/main" xmlns:w14="http://schemas.microsoft.com/office/word/2010/wordml" xmlns:w15="http://schemas.microsoft.com/office/word/2012/wordml" xmlns:w16se="http://schemas.microsoft.com/office/word/2015/wordml/symex" mc:Ignorable="w14 w15 w16se">
+<w:styles xmlns:mc="http://schemas.openxmlformats.org/markup-compatibility/2006" xmlns:r="http://schemas.openxmlformats.org/officeDocument/2006/relationships" xmlns:w="http://schemas.openxmlformats.org/wordprocessingml/2006/main" xmlns:w14="http://schemas.microsoft.com/office/word/2010/wordml" xmlns:w15="http://schemas.microsoft.com/office/word/2012/wordml" mc:Ignorable="w14 w15">
   <w:docDefaults>
     <w:rPrDefault>
       <w:rPr>
@@ -17703,7 +17593,7 @@
       </w:pPr>
     </w:pPrDefault>
   </w:docDefaults>
-  <w:latentStyles w:defLockedState="0" w:defUIPriority="99" w:defSemiHidden="0" w:defUnhideWhenUsed="0" w:defQFormat="0" w:count="374">
+  <w:latentStyles w:defLockedState="0" w:defUIPriority="99" w:defSemiHidden="0" w:defUnhideWhenUsed="0" w:defQFormat="0" w:count="371">
     <w:lsdException w:name="Normal" w:uiPriority="0" w:qFormat="1"/>
     <w:lsdException w:name="heading 1" w:uiPriority="9" w:qFormat="1"/>
     <w:lsdException w:name="heading 2" w:semiHidden="1" w:uiPriority="9" w:unhideWhenUsed="1" w:qFormat="1"/>
@@ -17809,6 +17699,7 @@
     <w:lsdException w:name="HTML Sample" w:semiHidden="1" w:unhideWhenUsed="1"/>
     <w:lsdException w:name="HTML Typewriter" w:semiHidden="1" w:unhideWhenUsed="1"/>
     <w:lsdException w:name="HTML Variable" w:semiHidden="1" w:unhideWhenUsed="1"/>
+    <w:lsdException w:name="Normal Table" w:semiHidden="1" w:unhideWhenUsed="1"/>
     <w:lsdException w:name="annotation subject" w:semiHidden="1" w:unhideWhenUsed="1"/>
     <w:lsdException w:name="No List" w:semiHidden="1" w:unhideWhenUsed="1"/>
     <w:lsdException w:name="Outline List 1" w:semiHidden="1" w:unhideWhenUsed="1"/>
@@ -17853,6 +17744,7 @@
     <w:lsdException w:name="Table Professional" w:semiHidden="1" w:unhideWhenUsed="1"/>
     <w:lsdException w:name="Table Subtle 1" w:semiHidden="1" w:unhideWhenUsed="1"/>
     <w:lsdException w:name="Table Subtle 2" w:semiHidden="1" w:unhideWhenUsed="1"/>
+    <w:lsdException w:name="Table Web 1" w:semiHidden="1" w:unhideWhenUsed="1"/>
     <w:lsdException w:name="Table Web 2" w:semiHidden="1" w:unhideWhenUsed="1"/>
     <w:lsdException w:name="Table Web 3" w:semiHidden="1" w:unhideWhenUsed="1"/>
     <w:lsdException w:name="Balloon Text" w:semiHidden="1" w:unhideWhenUsed="1"/>
@@ -18073,9 +17965,6 @@
     <w:lsdException w:name="List Table 5 Dark Accent 6" w:uiPriority="50"/>
     <w:lsdException w:name="List Table 6 Colorful Accent 6" w:uiPriority="51"/>
     <w:lsdException w:name="List Table 7 Colorful Accent 6" w:uiPriority="52"/>
-    <w:lsdException w:name="Mention" w:semiHidden="1" w:unhideWhenUsed="1"/>
-    <w:lsdException w:name="Smart Hyperlink" w:semiHidden="1" w:unhideWhenUsed="1"/>
-    <w:lsdException w:name="Hashtag" w:semiHidden="1" w:unhideWhenUsed="1"/>
   </w:latentStyles>
   <w:style w:type="paragraph" w:default="1" w:styleId="Normal">
     <w:name w:val="Normal"/>

</xml_diff>

<commit_message>
minor syntax changes Q5
</commit_message>
<xml_diff>
--- a/ans_ex4.docx
+++ b/ans_ex4.docx
@@ -1,6 +1,6 @@
 
 <file path=word/document.xml><?xml version="1.0" encoding="utf-8"?>
-<w:document xmlns:wpc="http://schemas.microsoft.com/office/word/2010/wordprocessingCanvas" xmlns:cx="http://schemas.microsoft.com/office/drawing/2014/chartex" xmlns:cx1="http://schemas.microsoft.com/office/drawing/2015/9/8/chartex" xmlns:cx2="http://schemas.microsoft.com/office/drawing/2015/10/21/chartex" xmlns:cx3="http://schemas.microsoft.com/office/drawing/2016/5/9/chartex" xmlns:cx4="http://schemas.microsoft.com/office/drawing/2016/5/10/chartex" xmlns:cx5="http://schemas.microsoft.com/office/drawing/2016/5/11/chartex" xmlns:mc="http://schemas.openxmlformats.org/markup-compatibility/2006" xmlns:o="urn:schemas-microsoft-com:office:office" xmlns:r="http://schemas.openxmlformats.org/officeDocument/2006/relationships" xmlns:m="http://schemas.openxmlformats.org/officeDocument/2006/math" xmlns:v="urn:schemas-microsoft-com:vml" xmlns:wp14="http://schemas.microsoft.com/office/word/2010/wordprocessingDrawing" xmlns:wp="http://schemas.openxmlformats.org/drawingml/2006/wordprocessingDrawing" xmlns:w10="urn:schemas-microsoft-com:office:word" xmlns:w="http://schemas.openxmlformats.org/wordprocessingml/2006/main" xmlns:w14="http://schemas.microsoft.com/office/word/2010/wordml" xmlns:w15="http://schemas.microsoft.com/office/word/2012/wordml" xmlns:w16se="http://schemas.microsoft.com/office/word/2015/wordml/symex" xmlns:wpg="http://schemas.microsoft.com/office/word/2010/wordprocessingGroup" xmlns:wpi="http://schemas.microsoft.com/office/word/2010/wordprocessingInk" xmlns:wne="http://schemas.microsoft.com/office/word/2006/wordml" xmlns:wps="http://schemas.microsoft.com/office/word/2010/wordprocessingShape" mc:Ignorable="w14 w15 w16se wp14">
+<w:document xmlns:wpc="http://schemas.microsoft.com/office/word/2010/wordprocessingCanvas" xmlns:mc="http://schemas.openxmlformats.org/markup-compatibility/2006" xmlns:o="urn:schemas-microsoft-com:office:office" xmlns:r="http://schemas.openxmlformats.org/officeDocument/2006/relationships" xmlns:m="http://schemas.openxmlformats.org/officeDocument/2006/math" xmlns:v="urn:schemas-microsoft-com:vml" xmlns:wp14="http://schemas.microsoft.com/office/word/2010/wordprocessingDrawing" xmlns:wp="http://schemas.openxmlformats.org/drawingml/2006/wordprocessingDrawing" xmlns:w10="urn:schemas-microsoft-com:office:word" xmlns:w="http://schemas.openxmlformats.org/wordprocessingml/2006/main" xmlns:w14="http://schemas.microsoft.com/office/word/2010/wordml" xmlns:w15="http://schemas.microsoft.com/office/word/2012/wordml" xmlns:wpg="http://schemas.microsoft.com/office/word/2010/wordprocessingGroup" xmlns:wpi="http://schemas.microsoft.com/office/word/2010/wordprocessingInk" xmlns:wne="http://schemas.microsoft.com/office/word/2006/wordml" xmlns:wps="http://schemas.microsoft.com/office/word/2010/wordprocessingShape" mc:Ignorable="w14 w15 wp14">
   <w:body>
     <w:p>
       <w:pPr>
@@ -103,7 +103,7 @@
               </wp:anchor>
             </w:drawing>
           </mc:Choice>
-          <mc:Fallback>
+          <mc:Fallback xmlns:w16se="http://schemas.microsoft.com/office/word/2015/wordml/symex" xmlns:cx5="http://schemas.microsoft.com/office/drawing/2016/5/11/chartex" xmlns:cx4="http://schemas.microsoft.com/office/drawing/2016/5/10/chartex" xmlns:cx3="http://schemas.microsoft.com/office/drawing/2016/5/9/chartex" xmlns:cx2="http://schemas.microsoft.com/office/drawing/2015/10/21/chartex" xmlns:cx1="http://schemas.microsoft.com/office/drawing/2015/9/8/chartex" xmlns:cx="http://schemas.microsoft.com/office/drawing/2014/chartex">
             <w:pict>
               <v:shapetype w14:anchorId="178828CF" id="_x0000_t202" coordsize="21600,21600" o:spt="202" path="m,l,21600r21600,l21600,xe">
                 <v:stroke joinstyle="miter"/>
@@ -195,7 +195,7 @@
               </wp:anchor>
             </w:drawing>
           </mc:Choice>
-          <mc:Fallback>
+          <mc:Fallback xmlns:w16se="http://schemas.microsoft.com/office/word/2015/wordml/symex" xmlns:cx5="http://schemas.microsoft.com/office/drawing/2016/5/11/chartex" xmlns:cx4="http://schemas.microsoft.com/office/drawing/2016/5/10/chartex" xmlns:cx3="http://schemas.microsoft.com/office/drawing/2016/5/9/chartex" xmlns:cx2="http://schemas.microsoft.com/office/drawing/2015/10/21/chartex" xmlns:cx1="http://schemas.microsoft.com/office/drawing/2015/9/8/chartex" xmlns:cx="http://schemas.microsoft.com/office/drawing/2014/chartex">
             <w:pict>
               <v:shape w14:anchorId="10C4FBBD" id="_x0000_s1027" type="#_x0000_t202" style="position:absolute;left:0;text-align:left;margin-left:-9pt;margin-top:25.75pt;width:21.75pt;height:22.5pt;z-index:251653114;visibility:visible;mso-wrap-style:square;mso-width-percent:0;mso-height-percent:0;mso-wrap-distance-left:9pt;mso-wrap-distance-top:3.6pt;mso-wrap-distance-right:9pt;mso-wrap-distance-bottom:3.6pt;mso-position-horizontal:absolute;mso-position-horizontal-relative:text;mso-position-vertical:absolute;mso-position-vertical-relative:text;mso-width-percent:0;mso-height-percent:0;mso-width-relative:margin;mso-height-relative:margin;v-text-anchor:top" o:gfxdata="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" stroked="f">
                 <v:textbox>
@@ -296,7 +296,7 @@
               </wp:anchor>
             </w:drawing>
           </mc:Choice>
-          <mc:Fallback>
+          <mc:Fallback xmlns:w16se="http://schemas.microsoft.com/office/word/2015/wordml/symex" xmlns:cx5="http://schemas.microsoft.com/office/drawing/2016/5/11/chartex" xmlns:cx4="http://schemas.microsoft.com/office/drawing/2016/5/10/chartex" xmlns:cx3="http://schemas.microsoft.com/office/drawing/2016/5/9/chartex" xmlns:cx2="http://schemas.microsoft.com/office/drawing/2015/10/21/chartex" xmlns:cx1="http://schemas.microsoft.com/office/drawing/2015/9/8/chartex" xmlns:cx="http://schemas.microsoft.com/office/drawing/2014/chartex">
             <w:pict>
               <v:oval w14:anchorId="65D8EC04" id="Oval 2" o:spid="_x0000_s1028" style="position:absolute;left:0;text-align:left;margin-left:9.75pt;margin-top:12.25pt;width:40.5pt;height:29.25pt;z-index:251661312;visibility:visible;mso-wrap-style:square;mso-width-percent:0;mso-height-percent:0;mso-wrap-distance-left:9pt;mso-wrap-distance-top:0;mso-wrap-distance-right:9pt;mso-wrap-distance-bottom:0;mso-position-horizontal:absolute;mso-position-horizontal-relative:text;mso-position-vertical:absolute;mso-position-vertical-relative:text;mso-width-percent:0;mso-height-percent:0;mso-width-relative:margin;mso-height-relative:margin;v-text-anchor:middle" o:gfxdata="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" fillcolor="#5b9bd5 [3204]" strokecolor="#1f4d78 [1604]" strokeweight="1pt">
                 <v:stroke joinstyle="miter"/>
@@ -403,7 +403,7 @@
               </wp:anchor>
             </w:drawing>
           </mc:Choice>
-          <mc:Fallback>
+          <mc:Fallback xmlns:w16se="http://schemas.microsoft.com/office/word/2015/wordml/symex" xmlns:cx5="http://schemas.microsoft.com/office/drawing/2016/5/11/chartex" xmlns:cx4="http://schemas.microsoft.com/office/drawing/2016/5/10/chartex" xmlns:cx3="http://schemas.microsoft.com/office/drawing/2016/5/9/chartex" xmlns:cx2="http://schemas.microsoft.com/office/drawing/2015/10/21/chartex" xmlns:cx1="http://schemas.microsoft.com/office/drawing/2015/9/8/chartex" xmlns:cx="http://schemas.microsoft.com/office/drawing/2014/chartex">
             <w:pict>
               <v:oval w14:anchorId="65D8EC04" id="Oval 3" o:spid="_x0000_s1029" style="position:absolute;left:0;text-align:left;margin-left:65.25pt;margin-top:13pt;width:40.5pt;height:29.25pt;z-index:251663360;visibility:visible;mso-wrap-style:square;mso-width-percent:0;mso-height-percent:0;mso-wrap-distance-left:9pt;mso-wrap-distance-top:0;mso-wrap-distance-right:9pt;mso-wrap-distance-bottom:0;mso-position-horizontal:absolute;mso-position-horizontal-relative:text;mso-position-vertical:absolute;mso-position-vertical-relative:text;mso-width-percent:0;mso-height-percent:0;mso-width-relative:margin;mso-height-relative:margin;v-text-anchor:middle" o:gfxdata="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" fillcolor="#5b9bd5 [3204]" strokecolor="#1f4d78 [1604]" strokeweight="1pt">
                 <v:stroke joinstyle="miter"/>
@@ -506,7 +506,7 @@
               </wp:anchor>
             </w:drawing>
           </mc:Choice>
-          <mc:Fallback>
+          <mc:Fallback xmlns:w16se="http://schemas.microsoft.com/office/word/2015/wordml/symex" xmlns:cx5="http://schemas.microsoft.com/office/drawing/2016/5/11/chartex" xmlns:cx4="http://schemas.microsoft.com/office/drawing/2016/5/10/chartex" xmlns:cx3="http://schemas.microsoft.com/office/drawing/2016/5/9/chartex" xmlns:cx2="http://schemas.microsoft.com/office/drawing/2015/10/21/chartex" xmlns:cx1="http://schemas.microsoft.com/office/drawing/2015/9/8/chartex" xmlns:cx="http://schemas.microsoft.com/office/drawing/2014/chartex">
             <w:pict>
               <v:shape w14:anchorId="51F83920" id="_x0000_s1030" type="#_x0000_t202" style="position:absolute;left:0;text-align:left;margin-left:103.5pt;margin-top:9.25pt;width:21.75pt;height:22.5pt;z-index:251651064;visibility:visible;mso-wrap-style:square;mso-width-percent:0;mso-height-percent:0;mso-wrap-distance-left:9pt;mso-wrap-distance-top:3.6pt;mso-wrap-distance-right:9pt;mso-wrap-distance-bottom:3.6pt;mso-position-horizontal:absolute;mso-position-horizontal-relative:text;mso-position-vertical:absolute;mso-position-vertical-relative:text;mso-width-percent:0;mso-height-percent:0;mso-width-relative:margin;mso-height-relative:margin;v-text-anchor:top" o:gfxdata="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" stroked="f">
                 <v:textbox>
@@ -586,7 +586,7 @@
               </wp:anchor>
             </w:drawing>
           </mc:Choice>
-          <mc:Fallback>
+          <mc:Fallback xmlns:w16se="http://schemas.microsoft.com/office/word/2015/wordml/symex" xmlns:cx5="http://schemas.microsoft.com/office/drawing/2016/5/11/chartex" xmlns:cx4="http://schemas.microsoft.com/office/drawing/2016/5/10/chartex" xmlns:cx3="http://schemas.microsoft.com/office/drawing/2016/5/9/chartex" xmlns:cx2="http://schemas.microsoft.com/office/drawing/2015/10/21/chartex" xmlns:cx1="http://schemas.microsoft.com/office/drawing/2015/9/8/chartex" xmlns:cx="http://schemas.microsoft.com/office/drawing/2014/chartex">
             <w:pict>
               <v:line w14:anchorId="5F36951B" id="Straight Connector 18" o:spid="_x0000_s1026" style="position:absolute;z-index:251685888;visibility:visible;mso-wrap-style:square;mso-width-percent:0;mso-height-percent:0;mso-wrap-distance-left:9pt;mso-wrap-distance-top:0;mso-wrap-distance-right:9pt;mso-wrap-distance-bottom:0;mso-position-horizontal:absolute;mso-position-horizontal-relative:text;mso-position-vertical:absolute;mso-position-vertical-relative:text;mso-width-percent:0;mso-height-percent:0;mso-width-relative:margin;mso-height-relative:margin" from="99.75pt,12.25pt" to="112.5pt,30.25pt" o:gfxdata="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" strokecolor="#5b9bd5 [3204]" strokeweight="2.25pt">
                 <v:stroke joinstyle="miter"/>
@@ -657,7 +657,7 @@
               </wp:anchor>
             </w:drawing>
           </mc:Choice>
-          <mc:Fallback>
+          <mc:Fallback xmlns:w16se="http://schemas.microsoft.com/office/word/2015/wordml/symex" xmlns:cx5="http://schemas.microsoft.com/office/drawing/2016/5/11/chartex" xmlns:cx4="http://schemas.microsoft.com/office/drawing/2016/5/10/chartex" xmlns:cx3="http://schemas.microsoft.com/office/drawing/2016/5/9/chartex" xmlns:cx2="http://schemas.microsoft.com/office/drawing/2015/10/21/chartex" xmlns:cx1="http://schemas.microsoft.com/office/drawing/2015/9/8/chartex" xmlns:cx="http://schemas.microsoft.com/office/drawing/2014/chartex">
             <w:pict>
               <v:line w14:anchorId="51B68734" id="Straight Connector 15" o:spid="_x0000_s1026" style="position:absolute;flip:x y;z-index:251679744;visibility:visible;mso-wrap-style:square;mso-width-percent:0;mso-height-percent:0;mso-wrap-distance-left:9pt;mso-wrap-distance-top:0;mso-wrap-distance-right:9pt;mso-wrap-distance-bottom:0;mso-position-horizontal:absolute;mso-position-horizontal-relative:text;mso-position-vertical:absolute;mso-position-vertical-relative:text;mso-width-percent:0;mso-height-percent:0;mso-width-relative:margin;mso-height-relative:margin" from="50.25pt,5.5pt" to="63.75pt,5.5pt" o:gfxdata="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" strokecolor="#5b9bd5 [3204]" strokeweight="2.25pt">
                 <v:stroke joinstyle="miter"/>
@@ -722,7 +722,7 @@
               </wp:anchor>
             </w:drawing>
           </mc:Choice>
-          <mc:Fallback>
+          <mc:Fallback xmlns:w16se="http://schemas.microsoft.com/office/word/2015/wordml/symex" xmlns:cx5="http://schemas.microsoft.com/office/drawing/2016/5/11/chartex" xmlns:cx4="http://schemas.microsoft.com/office/drawing/2016/5/10/chartex" xmlns:cx3="http://schemas.microsoft.com/office/drawing/2016/5/9/chartex" xmlns:cx2="http://schemas.microsoft.com/office/drawing/2015/10/21/chartex" xmlns:cx1="http://schemas.microsoft.com/office/drawing/2015/9/8/chartex" xmlns:cx="http://schemas.microsoft.com/office/drawing/2014/chartex">
             <w:pict>
               <v:line w14:anchorId="4E82558C" id="Straight Connector 11" o:spid="_x0000_s1026" style="position:absolute;flip:y;z-index:251671552;visibility:visible;mso-wrap-style:square;mso-wrap-distance-left:9pt;mso-wrap-distance-top:0;mso-wrap-distance-right:9pt;mso-wrap-distance-bottom:0;mso-position-horizontal:absolute;mso-position-horizontal-relative:text;mso-position-vertical:absolute;mso-position-vertical-relative:text" from="-1.5pt,12.25pt" to="12.75pt,26.5pt" o:gfxdata="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" strokecolor="#5b9bd5 [3204]" strokeweight="2.25pt">
                 <v:stroke joinstyle="miter"/>
@@ -814,7 +814,7 @@
               </wp:anchor>
             </w:drawing>
           </mc:Choice>
-          <mc:Fallback>
+          <mc:Fallback xmlns:w16se="http://schemas.microsoft.com/office/word/2015/wordml/symex" xmlns:cx5="http://schemas.microsoft.com/office/drawing/2016/5/11/chartex" xmlns:cx4="http://schemas.microsoft.com/office/drawing/2016/5/10/chartex" xmlns:cx3="http://schemas.microsoft.com/office/drawing/2016/5/9/chartex" xmlns:cx2="http://schemas.microsoft.com/office/drawing/2015/10/21/chartex" xmlns:cx1="http://schemas.microsoft.com/office/drawing/2015/9/8/chartex" xmlns:cx="http://schemas.microsoft.com/office/drawing/2014/chartex">
             <w:pict>
               <v:oval id="Oval 1" o:spid="_x0000_s1031" style="position:absolute;left:0;text-align:left;margin-left:-32.25pt;margin-top:22.75pt;width:40.5pt;height:29.25pt;z-index:251659264;visibility:visible;mso-wrap-style:square;mso-width-percent:0;mso-height-percent:0;mso-wrap-distance-left:9pt;mso-wrap-distance-top:0;mso-wrap-distance-right:9pt;mso-wrap-distance-bottom:0;mso-position-horizontal:absolute;mso-position-horizontal-relative:text;mso-position-vertical:absolute;mso-position-vertical-relative:text;mso-width-percent:0;mso-height-percent:0;mso-width-relative:margin;mso-height-relative:margin;v-text-anchor:middle" o:gfxdata="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" fillcolor="#5b9bd5 [3204]" strokecolor="#1f4d78 [1604]" strokeweight="1pt">
                 <v:stroke joinstyle="miter"/>
@@ -937,7 +937,7 @@
               </wp:anchor>
             </w:drawing>
           </mc:Choice>
-          <mc:Fallback>
+          <mc:Fallback xmlns:w16se="http://schemas.microsoft.com/office/word/2015/wordml/symex" xmlns:cx5="http://schemas.microsoft.com/office/drawing/2016/5/11/chartex" xmlns:cx4="http://schemas.microsoft.com/office/drawing/2016/5/10/chartex" xmlns:cx3="http://schemas.microsoft.com/office/drawing/2016/5/9/chartex" xmlns:cx2="http://schemas.microsoft.com/office/drawing/2015/10/21/chartex" xmlns:cx1="http://schemas.microsoft.com/office/drawing/2015/9/8/chartex" xmlns:cx="http://schemas.microsoft.com/office/drawing/2014/chartex">
             <w:pict>
               <v:oval w14:anchorId="65D8EC04" id="Oval 4" o:spid="_x0000_s1032" style="position:absolute;left:0;text-align:left;margin-left:105pt;margin-top:8.3pt;width:40.5pt;height:29.25pt;z-index:251665408;visibility:visible;mso-wrap-style:square;mso-width-percent:0;mso-height-percent:0;mso-wrap-distance-left:9pt;mso-wrap-distance-top:0;mso-wrap-distance-right:9pt;mso-wrap-distance-bottom:0;mso-position-horizontal:absolute;mso-position-horizontal-relative:text;mso-position-vertical:absolute;mso-position-vertical-relative:text;mso-width-percent:0;mso-height-percent:0;mso-width-relative:margin;mso-height-relative:margin;v-text-anchor:middle" o:gfxdata="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" fillcolor="#5b9bd5 [3204]" strokecolor="#1f4d78 [1604]" strokeweight="1pt">
                 <v:stroke joinstyle="miter"/>
@@ -1044,7 +1044,7 @@
               </wp:anchor>
             </w:drawing>
           </mc:Choice>
-          <mc:Fallback>
+          <mc:Fallback xmlns:w16se="http://schemas.microsoft.com/office/word/2015/wordml/symex" xmlns:cx5="http://schemas.microsoft.com/office/drawing/2016/5/11/chartex" xmlns:cx4="http://schemas.microsoft.com/office/drawing/2016/5/10/chartex" xmlns:cx3="http://schemas.microsoft.com/office/drawing/2016/5/9/chartex" xmlns:cx2="http://schemas.microsoft.com/office/drawing/2015/10/21/chartex" xmlns:cx1="http://schemas.microsoft.com/office/drawing/2015/9/8/chartex" xmlns:cx="http://schemas.microsoft.com/office/drawing/2014/chartex">
             <w:pict>
               <v:shape w14:anchorId="719EBD74" id="_x0000_s1033" type="#_x0000_t202" style="position:absolute;left:0;text-align:left;margin-left:-30pt;margin-top:12.75pt;width:21.75pt;height:22.5pt;z-index:251654139;visibility:visible;mso-wrap-style:square;mso-width-percent:0;mso-height-percent:0;mso-wrap-distance-left:9pt;mso-wrap-distance-top:3.6pt;mso-wrap-distance-right:9pt;mso-wrap-distance-bottom:3.6pt;mso-position-horizontal:absolute;mso-position-horizontal-relative:text;mso-position-vertical:absolute;mso-position-vertical-relative:text;mso-width-percent:0;mso-height-percent:0;mso-width-relative:margin;mso-height-relative:margin;v-text-anchor:top" o:gfxdata="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" stroked="f">
                 <v:textbox>
@@ -1132,7 +1132,7 @@
               </wp:anchor>
             </w:drawing>
           </mc:Choice>
-          <mc:Fallback>
+          <mc:Fallback xmlns:w16se="http://schemas.microsoft.com/office/word/2015/wordml/symex" xmlns:cx5="http://schemas.microsoft.com/office/drawing/2016/5/11/chartex" xmlns:cx4="http://schemas.microsoft.com/office/drawing/2016/5/10/chartex" xmlns:cx3="http://schemas.microsoft.com/office/drawing/2016/5/9/chartex" xmlns:cx2="http://schemas.microsoft.com/office/drawing/2015/10/21/chartex" xmlns:cx1="http://schemas.microsoft.com/office/drawing/2015/9/8/chartex" xmlns:cx="http://schemas.microsoft.com/office/drawing/2014/chartex">
             <w:pict>
               <v:shape id="_x0000_s1034" type="#_x0000_t202" style="position:absolute;left:0;text-align:left;margin-left:119.25pt;margin-top:14.25pt;width:33.75pt;height:22.5pt;z-index:251658239;visibility:visible;mso-wrap-style:square;mso-width-percent:0;mso-height-percent:0;mso-wrap-distance-left:9pt;mso-wrap-distance-top:3.6pt;mso-wrap-distance-right:9pt;mso-wrap-distance-bottom:3.6pt;mso-position-horizontal:absolute;mso-position-horizontal-relative:text;mso-position-vertical:absolute;mso-position-vertical-relative:text;mso-width-percent:0;mso-height-percent:0;mso-width-relative:margin;mso-height-relative:margin;v-text-anchor:top" o:gfxdata="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" stroked="f">
                 <v:textbox>
@@ -1212,7 +1212,7 @@
               </wp:anchor>
             </w:drawing>
           </mc:Choice>
-          <mc:Fallback>
+          <mc:Fallback xmlns:w16se="http://schemas.microsoft.com/office/word/2015/wordml/symex" xmlns:cx5="http://schemas.microsoft.com/office/drawing/2016/5/11/chartex" xmlns:cx4="http://schemas.microsoft.com/office/drawing/2016/5/10/chartex" xmlns:cx3="http://schemas.microsoft.com/office/drawing/2016/5/9/chartex" xmlns:cx2="http://schemas.microsoft.com/office/drawing/2015/10/21/chartex" xmlns:cx1="http://schemas.microsoft.com/office/drawing/2015/9/8/chartex" xmlns:cx="http://schemas.microsoft.com/office/drawing/2014/chartex">
             <w:pict>
               <v:line w14:anchorId="14C726AC" id="Straight Connector 17" o:spid="_x0000_s1026" style="position:absolute;flip:x;z-index:251683840;visibility:visible;mso-wrap-style:square;mso-width-percent:0;mso-height-percent:0;mso-wrap-distance-left:9pt;mso-wrap-distance-top:0;mso-wrap-distance-right:9pt;mso-wrap-distance-bottom:0;mso-position-horizontal:absolute;mso-position-horizontal-relative:text;mso-position-vertical:absolute;mso-position-vertical-relative:text;mso-width-percent:0;mso-height-percent:0;mso-width-relative:margin;mso-height-relative:margin" from="122.2pt,17.25pt" to="122.2pt,31.5pt" o:gfxdata="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" strokecolor="#5b9bd5 [3204]" strokeweight="2.25pt">
                 <v:stroke joinstyle="miter"/>
@@ -1283,7 +1283,7 @@
               </wp:anchor>
             </w:drawing>
           </mc:Choice>
-          <mc:Fallback>
+          <mc:Fallback xmlns:w16se="http://schemas.microsoft.com/office/word/2015/wordml/symex" xmlns:cx5="http://schemas.microsoft.com/office/drawing/2016/5/11/chartex" xmlns:cx4="http://schemas.microsoft.com/office/drawing/2016/5/10/chartex" xmlns:cx3="http://schemas.microsoft.com/office/drawing/2016/5/9/chartex" xmlns:cx2="http://schemas.microsoft.com/office/drawing/2015/10/21/chartex" xmlns:cx1="http://schemas.microsoft.com/office/drawing/2015/9/8/chartex" xmlns:cx="http://schemas.microsoft.com/office/drawing/2014/chartex">
             <w:pict>
               <v:line w14:anchorId="09E84831" id="Straight Connector 12" o:spid="_x0000_s1026" style="position:absolute;flip:y;z-index:251673600;visibility:visible;mso-wrap-style:square;mso-width-percent:0;mso-height-percent:0;mso-wrap-distance-left:9pt;mso-wrap-distance-top:0;mso-wrap-distance-right:9pt;mso-wrap-distance-bottom:0;mso-position-horizontal:absolute;mso-position-horizontal-relative:text;mso-position-vertical:absolute;mso-position-vertical-relative:text;mso-width-percent:0;mso-height-percent:0;mso-width-relative:margin;mso-height-relative:margin" from="-12pt,14.25pt" to="-12pt,32.25pt" o:gfxdata="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" strokecolor="#5b9bd5 [3204]" strokeweight="2.25pt">
                 <v:stroke joinstyle="miter"/>
@@ -1377,7 +1377,7 @@
               </wp:anchor>
             </w:drawing>
           </mc:Choice>
-          <mc:Fallback>
+          <mc:Fallback xmlns:w16se="http://schemas.microsoft.com/office/word/2015/wordml/symex" xmlns:cx5="http://schemas.microsoft.com/office/drawing/2016/5/11/chartex" xmlns:cx4="http://schemas.microsoft.com/office/drawing/2016/5/10/chartex" xmlns:cx3="http://schemas.microsoft.com/office/drawing/2016/5/9/chartex" xmlns:cx2="http://schemas.microsoft.com/office/drawing/2015/10/21/chartex" xmlns:cx1="http://schemas.microsoft.com/office/drawing/2015/9/8/chartex" xmlns:cx="http://schemas.microsoft.com/office/drawing/2014/chartex">
             <w:pict>
               <v:oval w14:anchorId="090F6E3E" id="Oval 5" o:spid="_x0000_s1035" style="position:absolute;margin-left:-32.25pt;margin-top:7.6pt;width:40.5pt;height:29.25pt;z-index:251667456;visibility:visible;mso-wrap-style:square;mso-width-percent:0;mso-height-percent:0;mso-wrap-distance-left:9pt;mso-wrap-distance-top:0;mso-wrap-distance-right:9pt;mso-wrap-distance-bottom:0;mso-position-horizontal:absolute;mso-position-horizontal-relative:text;mso-position-vertical:absolute;mso-position-vertical-relative:text;mso-width-percent:0;mso-height-percent:0;mso-width-relative:margin;mso-height-relative:margin;v-text-anchor:middle" o:gfxdata="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" fillcolor="#5b9bd5 [3204]" strokecolor="#1f4d78 [1604]" strokeweight="1pt">
                 <v:stroke joinstyle="miter"/>
@@ -1484,7 +1484,7 @@
               </wp:anchor>
             </w:drawing>
           </mc:Choice>
-          <mc:Fallback>
+          <mc:Fallback xmlns:w16se="http://schemas.microsoft.com/office/word/2015/wordml/symex" xmlns:cx5="http://schemas.microsoft.com/office/drawing/2016/5/11/chartex" xmlns:cx4="http://schemas.microsoft.com/office/drawing/2016/5/10/chartex" xmlns:cx3="http://schemas.microsoft.com/office/drawing/2016/5/9/chartex" xmlns:cx2="http://schemas.microsoft.com/office/drawing/2015/10/21/chartex" xmlns:cx1="http://schemas.microsoft.com/office/drawing/2015/9/8/chartex" xmlns:cx="http://schemas.microsoft.com/office/drawing/2014/chartex">
             <w:pict>
               <v:oval w14:anchorId="4B087F0A" id="Oval 8" o:spid="_x0000_s1036" style="position:absolute;margin-left:99.75pt;margin-top:8.35pt;width:40.5pt;height:29.25pt;z-index:251670528;visibility:visible;mso-wrap-style:square;mso-width-percent:0;mso-height-percent:0;mso-wrap-distance-left:9pt;mso-wrap-distance-top:0;mso-wrap-distance-right:9pt;mso-wrap-distance-bottom:0;mso-position-horizontal:absolute;mso-position-horizontal-relative:text;mso-position-vertical:absolute;mso-position-vertical-relative:text;mso-width-percent:0;mso-height-percent:0;mso-width-relative:margin;mso-height-relative:margin;v-text-anchor:middle" o:gfxdata="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" fillcolor="#5b9bd5 [3204]" strokecolor="#1f4d78 [1604]" strokeweight="1pt">
                 <v:stroke joinstyle="miter"/>
@@ -1591,7 +1591,7 @@
               </wp:anchor>
             </w:drawing>
           </mc:Choice>
-          <mc:Fallback>
+          <mc:Fallback xmlns:w16se="http://schemas.microsoft.com/office/word/2015/wordml/symex" xmlns:cx5="http://schemas.microsoft.com/office/drawing/2016/5/11/chartex" xmlns:cx4="http://schemas.microsoft.com/office/drawing/2016/5/10/chartex" xmlns:cx3="http://schemas.microsoft.com/office/drawing/2016/5/9/chartex" xmlns:cx2="http://schemas.microsoft.com/office/drawing/2015/10/21/chartex" xmlns:cx1="http://schemas.microsoft.com/office/drawing/2015/9/8/chartex" xmlns:cx="http://schemas.microsoft.com/office/drawing/2014/chartex">
             <w:pict>
               <v:oval w14:anchorId="0210D317" id="Oval 6" o:spid="_x0000_s1037" style="position:absolute;margin-left:12.75pt;margin-top:42.85pt;width:40.5pt;height:29.25pt;z-index:251668480;visibility:visible;mso-wrap-style:square;mso-width-percent:0;mso-height-percent:0;mso-wrap-distance-left:9pt;mso-wrap-distance-top:0;mso-wrap-distance-right:9pt;mso-wrap-distance-bottom:0;mso-position-horizontal:absolute;mso-position-horizontal-relative:text;mso-position-vertical:absolute;mso-position-vertical-relative:text;mso-width-percent:0;mso-height-percent:0;mso-width-relative:margin;mso-height-relative:margin;v-text-anchor:middle" o:gfxdata="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" fillcolor="#5b9bd5 [3204]" strokecolor="#1f4d78 [1604]" strokeweight="1pt">
                 <v:stroke joinstyle="miter"/>
@@ -1693,7 +1693,7 @@
               </wp:anchor>
             </w:drawing>
           </mc:Choice>
-          <mc:Fallback>
+          <mc:Fallback xmlns:w16se="http://schemas.microsoft.com/office/word/2015/wordml/symex" xmlns:cx5="http://schemas.microsoft.com/office/drawing/2016/5/11/chartex" xmlns:cx4="http://schemas.microsoft.com/office/drawing/2016/5/10/chartex" xmlns:cx3="http://schemas.microsoft.com/office/drawing/2016/5/9/chartex" xmlns:cx2="http://schemas.microsoft.com/office/drawing/2015/10/21/chartex" xmlns:cx1="http://schemas.microsoft.com/office/drawing/2015/9/8/chartex" xmlns:cx="http://schemas.microsoft.com/office/drawing/2014/chartex">
             <w:pict>
               <v:shape w14:anchorId="1DDCC304" id="_x0000_s1038" type="#_x0000_t202" style="position:absolute;left:0;text-align:left;margin-left:-12pt;margin-top:15.85pt;width:21.75pt;height:22.5pt;z-index:251655164;visibility:visible;mso-wrap-style:square;mso-width-percent:0;mso-height-percent:0;mso-wrap-distance-left:9pt;mso-wrap-distance-top:3.6pt;mso-wrap-distance-right:9pt;mso-wrap-distance-bottom:3.6pt;mso-position-horizontal:absolute;mso-position-horizontal-relative:text;mso-position-vertical:absolute;mso-position-vertical-relative:text;mso-width-percent:0;mso-height-percent:0;mso-width-relative:margin;mso-height-relative:margin;v-text-anchor:top" o:gfxdata="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" stroked="f">
                 <v:textbox>
@@ -1781,7 +1781,7 @@
               </wp:anchor>
             </w:drawing>
           </mc:Choice>
-          <mc:Fallback>
+          <mc:Fallback xmlns:w16se="http://schemas.microsoft.com/office/word/2015/wordml/symex" xmlns:cx5="http://schemas.microsoft.com/office/drawing/2016/5/11/chartex" xmlns:cx4="http://schemas.microsoft.com/office/drawing/2016/5/10/chartex" xmlns:cx3="http://schemas.microsoft.com/office/drawing/2016/5/9/chartex" xmlns:cx2="http://schemas.microsoft.com/office/drawing/2015/10/21/chartex" xmlns:cx1="http://schemas.microsoft.com/office/drawing/2015/9/8/chartex" xmlns:cx="http://schemas.microsoft.com/office/drawing/2014/chartex">
             <w:pict>
               <v:shape w14:anchorId="4F50E96C" id="_x0000_s1039" type="#_x0000_t202" style="position:absolute;left:0;text-align:left;margin-left:100.5pt;margin-top:13.6pt;width:21.75pt;height:22.5pt;z-index:251657214;visibility:visible;mso-wrap-style:square;mso-width-percent:0;mso-height-percent:0;mso-wrap-distance-left:9pt;mso-wrap-distance-top:3.6pt;mso-wrap-distance-right:9pt;mso-wrap-distance-bottom:3.6pt;mso-position-horizontal:absolute;mso-position-horizontal-relative:text;mso-position-vertical:absolute;mso-position-vertical-relative:text;mso-width-percent:0;mso-height-percent:0;mso-width-relative:margin;mso-height-relative:margin;v-text-anchor:top" o:gfxdata="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" stroked="f">
                 <v:textbox>
@@ -1882,7 +1882,7 @@
               </wp:anchor>
             </w:drawing>
           </mc:Choice>
-          <mc:Fallback>
+          <mc:Fallback xmlns:w16se="http://schemas.microsoft.com/office/word/2015/wordml/symex" xmlns:cx5="http://schemas.microsoft.com/office/drawing/2016/5/11/chartex" xmlns:cx4="http://schemas.microsoft.com/office/drawing/2016/5/10/chartex" xmlns:cx3="http://schemas.microsoft.com/office/drawing/2016/5/9/chartex" xmlns:cx2="http://schemas.microsoft.com/office/drawing/2015/10/21/chartex" xmlns:cx1="http://schemas.microsoft.com/office/drawing/2015/9/8/chartex" xmlns:cx="http://schemas.microsoft.com/office/drawing/2014/chartex">
             <w:pict>
               <v:oval w14:anchorId="4B0995A2" id="Oval 7" o:spid="_x0000_s1040" style="position:absolute;left:0;text-align:left;margin-left:68.25pt;margin-top:20.35pt;width:40.5pt;height:29.25pt;z-index:251669504;visibility:visible;mso-wrap-style:square;mso-width-percent:0;mso-height-percent:0;mso-wrap-distance-left:9pt;mso-wrap-distance-top:0;mso-wrap-distance-right:9pt;mso-wrap-distance-bottom:0;mso-position-horizontal:absolute;mso-position-horizontal-relative:text;mso-position-vertical:absolute;mso-position-vertical-relative:text;mso-width-percent:0;mso-height-percent:0;mso-width-relative:margin;mso-height-relative:margin;v-text-anchor:middle" o:gfxdata="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" fillcolor="#5b9bd5 [3204]" strokecolor="#1f4d78 [1604]" strokeweight="1pt">
                 <v:stroke joinstyle="miter"/>
@@ -1968,7 +1968,7 @@
               </wp:anchor>
             </w:drawing>
           </mc:Choice>
-          <mc:Fallback>
+          <mc:Fallback xmlns:w16se="http://schemas.microsoft.com/office/word/2015/wordml/symex" xmlns:cx5="http://schemas.microsoft.com/office/drawing/2016/5/11/chartex" xmlns:cx4="http://schemas.microsoft.com/office/drawing/2016/5/10/chartex" xmlns:cx3="http://schemas.microsoft.com/office/drawing/2016/5/9/chartex" xmlns:cx2="http://schemas.microsoft.com/office/drawing/2015/10/21/chartex" xmlns:cx1="http://schemas.microsoft.com/office/drawing/2015/9/8/chartex" xmlns:cx="http://schemas.microsoft.com/office/drawing/2014/chartex">
             <w:pict>
               <v:line w14:anchorId="7227C55E" id="Straight Connector 16" o:spid="_x0000_s1026" style="position:absolute;flip:x;z-index:251681792;visibility:visible;mso-wrap-style:square;mso-width-percent:0;mso-height-percent:0;mso-wrap-distance-left:9pt;mso-wrap-distance-top:0;mso-wrap-distance-right:9pt;mso-wrap-distance-bottom:0;mso-position-horizontal:absolute;mso-position-horizontal-relative:text;mso-position-vertical:absolute;mso-position-vertical-relative:text;mso-width-percent:0;mso-height-percent:0;mso-width-relative:margin;mso-height-relative:margin" from="99.75pt,14.35pt" to="112.5pt,24.1pt" o:gfxdata="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" strokecolor="#5b9bd5 [3204]" strokeweight="2.25pt">
                 <v:stroke joinstyle="miter"/>
@@ -2039,7 +2039,7 @@
               </wp:anchor>
             </w:drawing>
           </mc:Choice>
-          <mc:Fallback>
+          <mc:Fallback xmlns:w16se="http://schemas.microsoft.com/office/word/2015/wordml/symex" xmlns:cx5="http://schemas.microsoft.com/office/drawing/2016/5/11/chartex" xmlns:cx4="http://schemas.microsoft.com/office/drawing/2016/5/10/chartex" xmlns:cx3="http://schemas.microsoft.com/office/drawing/2016/5/9/chartex" xmlns:cx2="http://schemas.microsoft.com/office/drawing/2015/10/21/chartex" xmlns:cx1="http://schemas.microsoft.com/office/drawing/2015/9/8/chartex" xmlns:cx="http://schemas.microsoft.com/office/drawing/2014/chartex">
             <w:pict>
               <v:line w14:anchorId="2E410BE9" id="Straight Connector 13" o:spid="_x0000_s1026" style="position:absolute;flip:x y;z-index:251675648;visibility:visible;mso-wrap-style:square;mso-width-percent:0;mso-height-percent:0;mso-wrap-distance-left:9pt;mso-wrap-distance-top:0;mso-wrap-distance-right:9pt;mso-wrap-distance-bottom:0;mso-position-horizontal:absolute;mso-position-horizontal-relative:text;mso-position-vertical:absolute;mso-position-vertical-relative:text;mso-width-percent:0;mso-height-percent:0;mso-width-relative:margin;mso-height-relative:margin" from="-5.25pt,14.35pt" to="12.75pt,30.85pt" o:gfxdata="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" strokecolor="#5b9bd5 [3204]" strokeweight="2.25pt">
                 <v:stroke joinstyle="miter"/>
@@ -2126,7 +2126,7 @@
               </wp:anchor>
             </w:drawing>
           </mc:Choice>
-          <mc:Fallback>
+          <mc:Fallback xmlns:w16se="http://schemas.microsoft.com/office/word/2015/wordml/symex" xmlns:cx5="http://schemas.microsoft.com/office/drawing/2016/5/11/chartex" xmlns:cx4="http://schemas.microsoft.com/office/drawing/2016/5/10/chartex" xmlns:cx3="http://schemas.microsoft.com/office/drawing/2016/5/9/chartex" xmlns:cx2="http://schemas.microsoft.com/office/drawing/2015/10/21/chartex" xmlns:cx1="http://schemas.microsoft.com/office/drawing/2015/9/8/chartex" xmlns:cx="http://schemas.microsoft.com/office/drawing/2014/chartex">
             <w:pict>
               <v:shape w14:anchorId="5383A874" id="_x0000_s1041" type="#_x0000_t202" style="position:absolute;left:0;text-align:left;margin-left:51pt;margin-top:12.85pt;width:21.75pt;height:22.5pt;z-index:251656189;visibility:visible;mso-wrap-style:square;mso-width-percent:0;mso-height-percent:0;mso-wrap-distance-left:9pt;mso-wrap-distance-top:3.6pt;mso-wrap-distance-right:9pt;mso-wrap-distance-bottom:3.6pt;mso-position-horizontal:absolute;mso-position-horizontal-relative:text;mso-position-vertical:absolute;mso-position-vertical-relative:text;mso-width-percent:0;mso-height-percent:0;mso-width-relative:margin;mso-height-relative:margin;v-text-anchor:top" o:gfxdata="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" stroked="f">
                 <v:textbox>
@@ -2206,7 +2206,7 @@
               </wp:anchor>
             </w:drawing>
           </mc:Choice>
-          <mc:Fallback>
+          <mc:Fallback xmlns:w16se="http://schemas.microsoft.com/office/word/2015/wordml/symex" xmlns:cx5="http://schemas.microsoft.com/office/drawing/2016/5/11/chartex" xmlns:cx4="http://schemas.microsoft.com/office/drawing/2016/5/10/chartex" xmlns:cx3="http://schemas.microsoft.com/office/drawing/2016/5/9/chartex" xmlns:cx2="http://schemas.microsoft.com/office/drawing/2015/10/21/chartex" xmlns:cx1="http://schemas.microsoft.com/office/drawing/2015/9/8/chartex" xmlns:cx="http://schemas.microsoft.com/office/drawing/2014/chartex">
             <w:pict>
               <v:line w14:anchorId="3FEEB02F" id="Straight Connector 14" o:spid="_x0000_s1026" style="position:absolute;flip:x y;z-index:251677696;visibility:visible;mso-wrap-style:square;mso-width-percent:0;mso-height-percent:0;mso-wrap-distance-left:9pt;mso-wrap-distance-top:0;mso-wrap-distance-right:9pt;mso-wrap-distance-bottom:0;mso-position-horizontal:absolute;mso-position-horizontal-relative:text;mso-position-vertical:absolute;mso-position-vertical-relative:text;mso-width-percent:0;mso-height-percent:0;mso-width-relative:margin;mso-height-relative:margin" from="53.25pt,15.1pt" to="68.25pt,15.1pt" o:gfxdata="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" strokecolor="#5b9bd5 [3204]" strokeweight="2.25pt">
                 <v:stroke joinstyle="miter"/>
@@ -5659,7 +5659,7 @@
               </wp:anchor>
             </w:drawing>
           </mc:Choice>
-          <mc:Fallback>
+          <mc:Fallback xmlns:w16se="http://schemas.microsoft.com/office/word/2015/wordml/symex" xmlns:cx5="http://schemas.microsoft.com/office/drawing/2016/5/11/chartex" xmlns:cx4="http://schemas.microsoft.com/office/drawing/2016/5/10/chartex" xmlns:cx3="http://schemas.microsoft.com/office/drawing/2016/5/9/chartex" xmlns:cx2="http://schemas.microsoft.com/office/drawing/2015/10/21/chartex" xmlns:cx1="http://schemas.microsoft.com/office/drawing/2015/9/8/chartex" xmlns:cx="http://schemas.microsoft.com/office/drawing/2014/chartex">
             <w:pict>
               <v:shape w14:anchorId="25135228" id="_x0000_s1042" type="#_x0000_t202" style="position:absolute;left:0;text-align:left;margin-left:163.5pt;margin-top:48.55pt;width:21.75pt;height:22.5pt;z-index:251650039;visibility:visible;mso-wrap-style:square;mso-width-percent:0;mso-height-percent:0;mso-wrap-distance-left:9pt;mso-wrap-distance-top:3.6pt;mso-wrap-distance-right:9pt;mso-wrap-distance-bottom:3.6pt;mso-position-horizontal:absolute;mso-position-horizontal-relative:text;mso-position-vertical:absolute;mso-position-vertical-relative:text;mso-width-percent:0;mso-height-percent:0;mso-width-relative:margin;mso-height-relative:margin;v-text-anchor:top" o:gfxdata="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" stroked="f">
                 <v:textbox>
@@ -5747,7 +5747,7 @@
               </wp:anchor>
             </w:drawing>
           </mc:Choice>
-          <mc:Fallback>
+          <mc:Fallback xmlns:w16se="http://schemas.microsoft.com/office/word/2015/wordml/symex" xmlns:cx5="http://schemas.microsoft.com/office/drawing/2016/5/11/chartex" xmlns:cx4="http://schemas.microsoft.com/office/drawing/2016/5/10/chartex" xmlns:cx3="http://schemas.microsoft.com/office/drawing/2016/5/9/chartex" xmlns:cx2="http://schemas.microsoft.com/office/drawing/2015/10/21/chartex" xmlns:cx1="http://schemas.microsoft.com/office/drawing/2015/9/8/chartex" xmlns:cx="http://schemas.microsoft.com/office/drawing/2014/chartex">
             <w:pict>
               <v:shape w14:anchorId="25135228" id="_x0000_s1043" type="#_x0000_t202" style="position:absolute;left:0;text-align:left;margin-left:123pt;margin-top:157.25pt;width:21.75pt;height:22.5pt;z-index:251649015;visibility:visible;mso-wrap-style:square;mso-width-percent:0;mso-height-percent:0;mso-wrap-distance-left:9pt;mso-wrap-distance-top:3.6pt;mso-wrap-distance-right:9pt;mso-wrap-distance-bottom:3.6pt;mso-position-horizontal:absolute;mso-position-horizontal-relative:text;mso-position-vertical:absolute;mso-position-vertical-relative:text;mso-width-percent:0;mso-height-percent:0;mso-width-relative:margin;mso-height-relative:margin;v-text-anchor:top" o:gfxdata="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" stroked="f">
                 <v:textbox>
@@ -5835,7 +5835,7 @@
               </wp:anchor>
             </w:drawing>
           </mc:Choice>
-          <mc:Fallback>
+          <mc:Fallback xmlns:w16se="http://schemas.microsoft.com/office/word/2015/wordml/symex" xmlns:cx5="http://schemas.microsoft.com/office/drawing/2016/5/11/chartex" xmlns:cx4="http://schemas.microsoft.com/office/drawing/2016/5/10/chartex" xmlns:cx3="http://schemas.microsoft.com/office/drawing/2016/5/9/chartex" xmlns:cx2="http://schemas.microsoft.com/office/drawing/2015/10/21/chartex" xmlns:cx1="http://schemas.microsoft.com/office/drawing/2015/9/8/chartex" xmlns:cx="http://schemas.microsoft.com/office/drawing/2014/chartex">
             <w:pict>
               <v:shape w14:anchorId="7CC72CF6" id="_x0000_s1044" type="#_x0000_t202" style="position:absolute;left:0;text-align:left;margin-left:158.25pt;margin-top:100.25pt;width:21.75pt;height:22.5pt;z-index:251647991;visibility:visible;mso-wrap-style:square;mso-width-percent:0;mso-height-percent:0;mso-wrap-distance-left:9pt;mso-wrap-distance-top:3.6pt;mso-wrap-distance-right:9pt;mso-wrap-distance-bottom:3.6pt;mso-position-horizontal:absolute;mso-position-horizontal-relative:text;mso-position-vertical:absolute;mso-position-vertical-relative:text;mso-width-percent:0;mso-height-percent:0;mso-width-relative:margin;mso-height-relative:margin;v-text-anchor:top" o:gfxdata="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" stroked="f">
                 <v:textbox>
@@ -5923,7 +5923,7 @@
               </wp:anchor>
             </w:drawing>
           </mc:Choice>
-          <mc:Fallback>
+          <mc:Fallback xmlns:w16se="http://schemas.microsoft.com/office/word/2015/wordml/symex" xmlns:cx5="http://schemas.microsoft.com/office/drawing/2016/5/11/chartex" xmlns:cx4="http://schemas.microsoft.com/office/drawing/2016/5/10/chartex" xmlns:cx3="http://schemas.microsoft.com/office/drawing/2016/5/9/chartex" xmlns:cx2="http://schemas.microsoft.com/office/drawing/2015/10/21/chartex" xmlns:cx1="http://schemas.microsoft.com/office/drawing/2015/9/8/chartex" xmlns:cx="http://schemas.microsoft.com/office/drawing/2014/chartex">
             <w:pict>
               <v:shape w14:anchorId="0D886248" id="_x0000_s1045" type="#_x0000_t202" style="position:absolute;left:0;text-align:left;margin-left:84.75pt;margin-top:56.75pt;width:21.75pt;height:22.5pt;z-index:251643895;visibility:visible;mso-wrap-style:square;mso-width-percent:0;mso-height-percent:0;mso-wrap-distance-left:9pt;mso-wrap-distance-top:3.6pt;mso-wrap-distance-right:9pt;mso-wrap-distance-bottom:3.6pt;mso-position-horizontal:absolute;mso-position-horizontal-relative:text;mso-position-vertical:absolute;mso-position-vertical-relative:text;mso-width-percent:0;mso-height-percent:0;mso-width-relative:margin;mso-height-relative:margin;v-text-anchor:top" o:gfxdata="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" stroked="f">
                 <v:textbox>
@@ -6011,7 +6011,7 @@
               </wp:anchor>
             </w:drawing>
           </mc:Choice>
-          <mc:Fallback>
+          <mc:Fallback xmlns:w16se="http://schemas.microsoft.com/office/word/2015/wordml/symex" xmlns:cx5="http://schemas.microsoft.com/office/drawing/2016/5/11/chartex" xmlns:cx4="http://schemas.microsoft.com/office/drawing/2016/5/10/chartex" xmlns:cx3="http://schemas.microsoft.com/office/drawing/2016/5/9/chartex" xmlns:cx2="http://schemas.microsoft.com/office/drawing/2015/10/21/chartex" xmlns:cx1="http://schemas.microsoft.com/office/drawing/2015/9/8/chartex" xmlns:cx="http://schemas.microsoft.com/office/drawing/2014/chartex">
             <w:pict>
               <v:shape w14:anchorId="172B89B4" id="_x0000_s1046" type="#_x0000_t202" style="position:absolute;left:0;text-align:left;margin-left:39pt;margin-top:157.25pt;width:21.75pt;height:22.5pt;z-index:251645943;visibility:visible;mso-wrap-style:square;mso-width-percent:0;mso-height-percent:0;mso-wrap-distance-left:9pt;mso-wrap-distance-top:3.6pt;mso-wrap-distance-right:9pt;mso-wrap-distance-bottom:3.6pt;mso-position-horizontal:absolute;mso-position-horizontal-relative:text;mso-position-vertical:absolute;mso-position-vertical-relative:text;mso-width-percent:0;mso-height-percent:0;mso-width-relative:margin;mso-height-relative:margin;v-text-anchor:top" o:gfxdata="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" stroked="f">
                 <v:textbox>
@@ -6099,7 +6099,7 @@
               </wp:anchor>
             </w:drawing>
           </mc:Choice>
-          <mc:Fallback>
+          <mc:Fallback xmlns:w16se="http://schemas.microsoft.com/office/word/2015/wordml/symex" xmlns:cx5="http://schemas.microsoft.com/office/drawing/2016/5/11/chartex" xmlns:cx4="http://schemas.microsoft.com/office/drawing/2016/5/10/chartex" xmlns:cx3="http://schemas.microsoft.com/office/drawing/2016/5/9/chartex" xmlns:cx2="http://schemas.microsoft.com/office/drawing/2015/10/21/chartex" xmlns:cx1="http://schemas.microsoft.com/office/drawing/2015/9/8/chartex" xmlns:cx="http://schemas.microsoft.com/office/drawing/2014/chartex">
             <w:pict>
               <v:shape w14:anchorId="500D26E3" id="_x0000_s1047" type="#_x0000_t202" style="position:absolute;left:0;text-align:left;margin-left:12pt;margin-top:101.75pt;width:21.75pt;height:22.5pt;z-index:251642871;visibility:visible;mso-wrap-style:square;mso-width-percent:0;mso-height-percent:0;mso-wrap-distance-left:9pt;mso-wrap-distance-top:3.6pt;mso-wrap-distance-right:9pt;mso-wrap-distance-bottom:3.6pt;mso-position-horizontal:absolute;mso-position-horizontal-relative:text;mso-position-vertical:absolute;mso-position-vertical-relative:text;mso-width-percent:0;mso-height-percent:0;mso-width-relative:margin;mso-height-relative:margin;v-text-anchor:top" o:gfxdata="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" stroked="f">
                 <v:textbox>
@@ -6240,7 +6240,7 @@
               </wp:anchor>
             </w:drawing>
           </mc:Choice>
-          <mc:Fallback>
+          <mc:Fallback xmlns:w16se="http://schemas.microsoft.com/office/word/2015/wordml/symex" xmlns:cx5="http://schemas.microsoft.com/office/drawing/2016/5/11/chartex" xmlns:cx4="http://schemas.microsoft.com/office/drawing/2016/5/10/chartex" xmlns:cx3="http://schemas.microsoft.com/office/drawing/2016/5/9/chartex" xmlns:cx2="http://schemas.microsoft.com/office/drawing/2015/10/21/chartex" xmlns:cx1="http://schemas.microsoft.com/office/drawing/2015/9/8/chartex" xmlns:cx="http://schemas.microsoft.com/office/drawing/2014/chartex">
             <w:pict>
               <v:shape w14:anchorId="363146DE" id="_x0000_s1048" type="#_x0000_t202" style="position:absolute;left:0;text-align:left;margin-left:63.75pt;margin-top:96.6pt;width:21.75pt;height:22.5pt;z-index:251644919;visibility:visible;mso-wrap-style:square;mso-width-percent:0;mso-height-percent:0;mso-wrap-distance-left:9pt;mso-wrap-distance-top:3.6pt;mso-wrap-distance-right:9pt;mso-wrap-distance-bottom:3.6pt;mso-position-horizontal:absolute;mso-position-horizontal-relative:text;mso-position-vertical:absolute;mso-position-vertical-relative:text;mso-width-percent:0;mso-height-percent:0;mso-width-relative:margin;mso-height-relative:margin;v-text-anchor:top" o:gfxdata="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" stroked="f">
                 <v:textbox>
@@ -6381,7 +6381,7 @@
               </wp:anchor>
             </w:drawing>
           </mc:Choice>
-          <mc:Fallback>
+          <mc:Fallback xmlns:w16se="http://schemas.microsoft.com/office/word/2015/wordml/symex" xmlns:cx5="http://schemas.microsoft.com/office/drawing/2016/5/11/chartex" xmlns:cx4="http://schemas.microsoft.com/office/drawing/2016/5/10/chartex" xmlns:cx3="http://schemas.microsoft.com/office/drawing/2016/5/9/chartex" xmlns:cx2="http://schemas.microsoft.com/office/drawing/2015/10/21/chartex" xmlns:cx1="http://schemas.microsoft.com/office/drawing/2015/9/8/chartex" xmlns:cx="http://schemas.microsoft.com/office/drawing/2014/chartex">
             <w:pict>
               <v:shape w14:anchorId="0A7AA316" id="_x0000_s1049" type="#_x0000_t202" style="position:absolute;left:0;text-align:left;margin-left:94.5pt;margin-top:101pt;width:21.75pt;height:22.5pt;z-index:251646967;visibility:visible;mso-wrap-style:square;mso-width-percent:0;mso-height-percent:0;mso-wrap-distance-left:9pt;mso-wrap-distance-top:3.6pt;mso-wrap-distance-right:9pt;mso-wrap-distance-bottom:3.6pt;mso-position-horizontal:absolute;mso-position-horizontal-relative:text;mso-position-vertical:absolute;mso-position-vertical-relative:text;mso-width-percent:0;mso-height-percent:0;mso-width-relative:margin;mso-height-relative:margin;v-text-anchor:top" o:gfxdata="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" stroked="f">
                 <v:textbox>
@@ -6480,7 +6480,7 @@
               </wp:anchor>
             </w:drawing>
           </mc:Choice>
-          <mc:Fallback>
+          <mc:Fallback xmlns:w16se="http://schemas.microsoft.com/office/word/2015/wordml/symex" xmlns:cx5="http://schemas.microsoft.com/office/drawing/2016/5/11/chartex" xmlns:cx4="http://schemas.microsoft.com/office/drawing/2016/5/10/chartex" xmlns:cx3="http://schemas.microsoft.com/office/drawing/2016/5/9/chartex" xmlns:cx2="http://schemas.microsoft.com/office/drawing/2015/10/21/chartex" xmlns:cx1="http://schemas.microsoft.com/office/drawing/2015/9/8/chartex" xmlns:cx="http://schemas.microsoft.com/office/drawing/2014/chartex">
             <w:pict>
               <v:oval w14:anchorId="4E128F1A" id="Oval 192" o:spid="_x0000_s1050" style="position:absolute;left:0;text-align:left;margin-left:191.25pt;margin-top:44.85pt;width:40.5pt;height:29.25pt;z-index:251693056;visibility:visible;mso-wrap-style:square;mso-width-percent:0;mso-height-percent:0;mso-wrap-distance-left:9pt;mso-wrap-distance-top:0;mso-wrap-distance-right:9pt;mso-wrap-distance-bottom:0;mso-position-horizontal:absolute;mso-position-horizontal-relative:text;mso-position-vertical:absolute;mso-position-vertical-relative:text;mso-width-percent:0;mso-height-percent:0;mso-width-relative:margin;mso-height-relative:margin;v-text-anchor:middle" o:gfxdata="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" fillcolor="#5b9bd5 [3204]" strokecolor="#1f4d78 [1604]" strokeweight="1pt">
                 <v:stroke joinstyle="miter"/>
@@ -6567,7 +6567,7 @@
               </wp:anchor>
             </w:drawing>
           </mc:Choice>
-          <mc:Fallback>
+          <mc:Fallback xmlns:w16se="http://schemas.microsoft.com/office/word/2015/wordml/symex" xmlns:cx5="http://schemas.microsoft.com/office/drawing/2016/5/11/chartex" xmlns:cx4="http://schemas.microsoft.com/office/drawing/2016/5/10/chartex" xmlns:cx3="http://schemas.microsoft.com/office/drawing/2016/5/9/chartex" xmlns:cx2="http://schemas.microsoft.com/office/drawing/2015/10/21/chartex" xmlns:cx1="http://schemas.microsoft.com/office/drawing/2015/9/8/chartex" xmlns:cx="http://schemas.microsoft.com/office/drawing/2014/chartex">
             <w:pict>
               <v:line w14:anchorId="441C0D44" id="Straight Connector 200" o:spid="_x0000_s1026" style="position:absolute;flip:y;z-index:251709440;visibility:visible;mso-wrap-style:square;mso-width-percent:0;mso-height-percent:0;mso-wrap-distance-left:9pt;mso-wrap-distance-top:0;mso-wrap-distance-right:9pt;mso-wrap-distance-bottom:0;mso-position-horizontal:absolute;mso-position-horizontal-relative:text;mso-position-vertical:absolute;mso-position-vertical-relative:text;mso-width-percent:0;mso-height-percent:0;mso-width-relative:margin;mso-height-relative:margin" from="156pt,64.25pt" to="196.5pt,74pt" o:gfxdata="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" strokecolor="#ed7d31 [3205]" strokeweight="2.25pt">
                 <v:stroke joinstyle="miter"/>
@@ -6642,7 +6642,7 @@
               </wp:anchor>
             </w:drawing>
           </mc:Choice>
-          <mc:Fallback>
+          <mc:Fallback xmlns:w16se="http://schemas.microsoft.com/office/word/2015/wordml/symex" xmlns:cx5="http://schemas.microsoft.com/office/drawing/2016/5/11/chartex" xmlns:cx4="http://schemas.microsoft.com/office/drawing/2016/5/10/chartex" xmlns:cx3="http://schemas.microsoft.com/office/drawing/2016/5/9/chartex" xmlns:cx2="http://schemas.microsoft.com/office/drawing/2015/10/21/chartex" xmlns:cx1="http://schemas.microsoft.com/office/drawing/2015/9/8/chartex" xmlns:cx="http://schemas.microsoft.com/office/drawing/2014/chartex">
             <w:pict>
               <v:line w14:anchorId="6DD8D416" id="Straight Connector 199" o:spid="_x0000_s1026" style="position:absolute;flip:y;z-index:251707392;visibility:visible;mso-wrap-style:square;mso-width-percent:0;mso-height-percent:0;mso-wrap-distance-left:9pt;mso-wrap-distance-top:0;mso-wrap-distance-right:9pt;mso-wrap-distance-bottom:0;mso-position-horizontal:absolute;mso-position-horizontal-relative:text;mso-position-vertical:absolute;mso-position-vertical-relative:text;mso-width-percent:0;mso-height-percent:0;mso-width-relative:margin;mso-height-relative:margin" from="69pt,74pt" to="116.25pt,74pt" o:gfxdata="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" strokecolor="#ed7d31 [3205]" strokeweight="2.25pt">
                 <v:stroke joinstyle="miter"/>
@@ -6713,7 +6713,7 @@
               </wp:anchor>
             </w:drawing>
           </mc:Choice>
-          <mc:Fallback>
+          <mc:Fallback xmlns:w16se="http://schemas.microsoft.com/office/word/2015/wordml/symex" xmlns:cx5="http://schemas.microsoft.com/office/drawing/2016/5/11/chartex" xmlns:cx4="http://schemas.microsoft.com/office/drawing/2016/5/10/chartex" xmlns:cx3="http://schemas.microsoft.com/office/drawing/2016/5/9/chartex" xmlns:cx2="http://schemas.microsoft.com/office/drawing/2015/10/21/chartex" xmlns:cx1="http://schemas.microsoft.com/office/drawing/2015/9/8/chartex" xmlns:cx="http://schemas.microsoft.com/office/drawing/2014/chartex">
             <w:pict>
               <v:line w14:anchorId="46763E85" id="Straight Connector 198" o:spid="_x0000_s1026" style="position:absolute;flip:y;z-index:251705344;visibility:visible;mso-wrap-style:square;mso-width-percent:0;mso-height-percent:0;mso-wrap-distance-left:9pt;mso-wrap-distance-top:0;mso-wrap-distance-right:9pt;mso-wrap-distance-bottom:0;mso-position-horizontal:absolute;mso-position-horizontal-relative:text;mso-position-vertical:absolute;mso-position-vertical-relative:text;mso-width-percent:0;mso-height-percent:0;mso-width-relative:margin;mso-height-relative:margin" from="109.5pt,157.25pt" to="156.75pt,157.25pt" o:gfxdata="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" strokecolor="#5b9bd5 [3204]" strokeweight="2.25pt">
                 <v:stroke joinstyle="miter"/>
@@ -6788,7 +6788,7 @@
               </wp:anchor>
             </w:drawing>
           </mc:Choice>
-          <mc:Fallback>
+          <mc:Fallback xmlns:w16se="http://schemas.microsoft.com/office/word/2015/wordml/symex" xmlns:cx5="http://schemas.microsoft.com/office/drawing/2016/5/11/chartex" xmlns:cx4="http://schemas.microsoft.com/office/drawing/2016/5/10/chartex" xmlns:cx3="http://schemas.microsoft.com/office/drawing/2016/5/9/chartex" xmlns:cx2="http://schemas.microsoft.com/office/drawing/2015/10/21/chartex" xmlns:cx1="http://schemas.microsoft.com/office/drawing/2015/9/8/chartex" xmlns:cx="http://schemas.microsoft.com/office/drawing/2014/chartex">
             <w:pict>
               <v:line w14:anchorId="04DB6C7D" id="Straight Connector 197" o:spid="_x0000_s1026" style="position:absolute;flip:y;z-index:251703296;visibility:visible;mso-wrap-style:square;mso-width-percent:0;mso-height-percent:0;mso-wrap-distance-left:9pt;mso-wrap-distance-top:0;mso-wrap-distance-right:9pt;mso-wrap-distance-bottom:0;mso-position-horizontal:absolute;mso-position-horizontal-relative:text;mso-position-vertical:absolute;mso-position-vertical-relative:text;mso-width-percent:0;mso-height-percent:0;mso-width-relative:margin;mso-height-relative:margin" from="33.75pt,157.2pt" to="69pt,157.2pt" o:gfxdata="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" strokecolor="#ed7d31 [3205]" strokeweight="2.25pt">
                 <v:stroke joinstyle="miter"/>
@@ -6860,7 +6860,7 @@
               </wp:anchor>
             </w:drawing>
           </mc:Choice>
-          <mc:Fallback>
+          <mc:Fallback xmlns:w16se="http://schemas.microsoft.com/office/word/2015/wordml/symex" xmlns:cx5="http://schemas.microsoft.com/office/drawing/2016/5/11/chartex" xmlns:cx4="http://schemas.microsoft.com/office/drawing/2016/5/10/chartex" xmlns:cx3="http://schemas.microsoft.com/office/drawing/2016/5/9/chartex" xmlns:cx2="http://schemas.microsoft.com/office/drawing/2015/10/21/chartex" xmlns:cx1="http://schemas.microsoft.com/office/drawing/2015/9/8/chartex" xmlns:cx="http://schemas.microsoft.com/office/drawing/2014/chartex">
             <w:pict>
               <v:line w14:anchorId="3E54FDE4" id="Straight Connector 193" o:spid="_x0000_s1026" style="position:absolute;flip:y;z-index:251695104;visibility:visible;mso-wrap-style:square;mso-width-percent:0;mso-height-percent:0;mso-wrap-distance-left:9pt;mso-wrap-distance-top:0;mso-wrap-distance-right:9pt;mso-wrap-distance-bottom:0;mso-position-horizontal:absolute;mso-position-horizontal-relative:text;mso-position-vertical:absolute;mso-position-vertical-relative:text;mso-width-percent:0;mso-height-percent:0;mso-width-relative:margin;mso-height-relative:margin" from="19.5pt,87.5pt" to="47.25pt,140.75pt" o:gfxdata="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" strokecolor="#ed7d31 [3205]" strokeweight="2.25pt">
                 <v:stroke joinstyle="miter"/>
@@ -6931,7 +6931,7 @@
               </wp:anchor>
             </w:drawing>
           </mc:Choice>
-          <mc:Fallback>
+          <mc:Fallback xmlns:w16se="http://schemas.microsoft.com/office/word/2015/wordml/symex" xmlns:cx5="http://schemas.microsoft.com/office/drawing/2016/5/11/chartex" xmlns:cx4="http://schemas.microsoft.com/office/drawing/2016/5/10/chartex" xmlns:cx3="http://schemas.microsoft.com/office/drawing/2016/5/9/chartex" xmlns:cx2="http://schemas.microsoft.com/office/drawing/2015/10/21/chartex" xmlns:cx1="http://schemas.microsoft.com/office/drawing/2015/9/8/chartex" xmlns:cx="http://schemas.microsoft.com/office/drawing/2014/chartex">
             <w:pict>
               <v:line w14:anchorId="3A8D9CF1" id="Straight Connector 196" o:spid="_x0000_s1026" style="position:absolute;flip:x y;z-index:251701248;visibility:visible;mso-wrap-style:square;mso-width-percent:0;mso-height-percent:0;mso-wrap-distance-left:9pt;mso-wrap-distance-top:0;mso-wrap-distance-right:9pt;mso-wrap-distance-bottom:0;mso-position-horizontal:absolute;mso-position-horizontal-relative:text;mso-position-vertical:absolute;mso-position-vertical-relative:text;mso-width-percent:0;mso-height-percent:0;mso-width-relative:margin;mso-height-relative:margin" from="60.75pt,87.5pt" to="81.75pt,145.25pt" o:gfxdata="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" strokecolor="#5b9bd5 [3204]" strokeweight="2.25pt">
                 <v:stroke joinstyle="miter"/>
@@ -7021,7 +7021,7 @@
               </wp:anchor>
             </w:drawing>
           </mc:Choice>
-          <mc:Fallback>
+          <mc:Fallback xmlns:w16se="http://schemas.microsoft.com/office/word/2015/wordml/symex" xmlns:cx5="http://schemas.microsoft.com/office/drawing/2016/5/11/chartex" xmlns:cx4="http://schemas.microsoft.com/office/drawing/2016/5/10/chartex" xmlns:cx3="http://schemas.microsoft.com/office/drawing/2016/5/9/chartex" xmlns:cx2="http://schemas.microsoft.com/office/drawing/2015/10/21/chartex" xmlns:cx1="http://schemas.microsoft.com/office/drawing/2015/9/8/chartex" xmlns:cx="http://schemas.microsoft.com/office/drawing/2014/chartex">
             <w:pict>
               <v:oval w14:anchorId="6E9A272C" id="Oval 28" o:spid="_x0000_s1051" style="position:absolute;left:0;text-align:left;margin-left:116.25pt;margin-top:59.2pt;width:40.5pt;height:29.25pt;z-index:251688960;visibility:visible;mso-wrap-style:square;mso-width-percent:0;mso-height-percent:0;mso-wrap-distance-left:9pt;mso-wrap-distance-top:0;mso-wrap-distance-right:9pt;mso-wrap-distance-bottom:0;mso-position-horizontal:absolute;mso-position-horizontal-relative:text;mso-position-vertical:absolute;mso-position-vertical-relative:text;mso-width-percent:0;mso-height-percent:0;mso-width-relative:margin;mso-height-relative:margin;v-text-anchor:middle" o:gfxdata="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" fillcolor="#5b9bd5 [3204]" strokecolor="#1f4d78 [1604]" strokeweight="1pt">
                 <v:stroke joinstyle="miter"/>
@@ -7104,7 +7104,7 @@
               </wp:anchor>
             </w:drawing>
           </mc:Choice>
-          <mc:Fallback>
+          <mc:Fallback xmlns:w16se="http://schemas.microsoft.com/office/word/2015/wordml/symex" xmlns:cx5="http://schemas.microsoft.com/office/drawing/2016/5/11/chartex" xmlns:cx4="http://schemas.microsoft.com/office/drawing/2016/5/10/chartex" xmlns:cx3="http://schemas.microsoft.com/office/drawing/2016/5/9/chartex" xmlns:cx2="http://schemas.microsoft.com/office/drawing/2015/10/21/chartex" xmlns:cx1="http://schemas.microsoft.com/office/drawing/2015/9/8/chartex" xmlns:cx="http://schemas.microsoft.com/office/drawing/2014/chartex">
             <w:pict>
               <v:line w14:anchorId="2ED1191E" id="Straight Connector 194" o:spid="_x0000_s1026" style="position:absolute;flip:y;z-index:251697152;visibility:visible;mso-wrap-style:square;mso-width-percent:0;mso-height-percent:0;mso-wrap-distance-left:9pt;mso-wrap-distance-top:0;mso-wrap-distance-right:9pt;mso-wrap-distance-bottom:0;mso-position-horizontal:absolute;mso-position-horizontal-relative:text;mso-position-vertical:absolute;mso-position-vertical-relative:text;mso-width-percent:0;mso-height-percent:0;mso-width-relative:margin;mso-height-relative:margin" from="99pt,87.5pt" to="126.75pt,145.25pt" o:gfxdata="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" strokecolor="#5b9bd5 [3204]" strokeweight="2.25pt">
                 <v:stroke joinstyle="miter"/>
@@ -7179,7 +7179,7 @@
               </wp:anchor>
             </w:drawing>
           </mc:Choice>
-          <mc:Fallback>
+          <mc:Fallback xmlns:w16se="http://schemas.microsoft.com/office/word/2015/wordml/symex" xmlns:cx5="http://schemas.microsoft.com/office/drawing/2016/5/11/chartex" xmlns:cx4="http://schemas.microsoft.com/office/drawing/2016/5/10/chartex" xmlns:cx3="http://schemas.microsoft.com/office/drawing/2016/5/9/chartex" xmlns:cx2="http://schemas.microsoft.com/office/drawing/2015/10/21/chartex" xmlns:cx1="http://schemas.microsoft.com/office/drawing/2015/9/8/chartex" xmlns:cx="http://schemas.microsoft.com/office/drawing/2014/chartex">
             <w:pict>
               <v:line w14:anchorId="08B00222" id="Straight Connector 195" o:spid="_x0000_s1026" style="position:absolute;flip:x y;z-index:251699200;visibility:visible;mso-wrap-style:square;mso-width-percent:0;mso-height-percent:0;mso-wrap-distance-left:9pt;mso-wrap-distance-top:0;mso-wrap-distance-right:9pt;mso-wrap-distance-bottom:0;mso-position-horizontal:absolute;mso-position-horizontal-relative:text;mso-position-vertical:absolute;mso-position-vertical-relative:text;mso-width-percent:0;mso-height-percent:0;mso-width-relative:margin;mso-height-relative:margin" from="149.25pt,83.75pt" to="170.25pt,141.5pt" o:gfxdata="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" strokecolor="#ed7d31 [3205]" strokeweight="2.25pt">
                 <v:stroke joinstyle="miter"/>
@@ -7269,7 +7269,7 @@
               </wp:anchor>
             </w:drawing>
           </mc:Choice>
-          <mc:Fallback>
+          <mc:Fallback xmlns:w16se="http://schemas.microsoft.com/office/word/2015/wordml/symex" xmlns:cx5="http://schemas.microsoft.com/office/drawing/2016/5/11/chartex" xmlns:cx4="http://schemas.microsoft.com/office/drawing/2016/5/10/chartex" xmlns:cx3="http://schemas.microsoft.com/office/drawing/2016/5/9/chartex" xmlns:cx2="http://schemas.microsoft.com/office/drawing/2015/10/21/chartex" xmlns:cx1="http://schemas.microsoft.com/office/drawing/2015/9/8/chartex" xmlns:cx="http://schemas.microsoft.com/office/drawing/2014/chartex">
             <w:pict>
               <v:oval w14:anchorId="37B9576A" id="Oval 30" o:spid="_x0000_s1052" style="position:absolute;left:0;text-align:left;margin-left:69pt;margin-top:141.6pt;width:40.5pt;height:29.25pt;z-index:251691008;visibility:visible;mso-wrap-style:square;mso-width-percent:0;mso-height-percent:0;mso-wrap-distance-left:9pt;mso-wrap-distance-top:0;mso-wrap-distance-right:9pt;mso-wrap-distance-bottom:0;mso-position-horizontal:absolute;mso-position-horizontal-relative:text;mso-position-vertical:absolute;mso-position-vertical-relative:text;mso-width-percent:0;mso-height-percent:0;mso-width-relative:margin;mso-height-relative:margin;v-text-anchor:middle" o:gfxdata="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" fillcolor="#5b9bd5 [3204]" strokecolor="#1f4d78 [1604]" strokeweight="1pt">
                 <v:stroke joinstyle="miter"/>
@@ -7371,7 +7371,7 @@
               </wp:anchor>
             </w:drawing>
           </mc:Choice>
-          <mc:Fallback>
+          <mc:Fallback xmlns:w16se="http://schemas.microsoft.com/office/word/2015/wordml/symex" xmlns:cx5="http://schemas.microsoft.com/office/drawing/2016/5/11/chartex" xmlns:cx4="http://schemas.microsoft.com/office/drawing/2016/5/10/chartex" xmlns:cx3="http://schemas.microsoft.com/office/drawing/2016/5/9/chartex" xmlns:cx2="http://schemas.microsoft.com/office/drawing/2015/10/21/chartex" xmlns:cx1="http://schemas.microsoft.com/office/drawing/2015/9/8/chartex" xmlns:cx="http://schemas.microsoft.com/office/drawing/2014/chartex">
             <w:pict>
               <v:oval w14:anchorId="29F3639B" id="Oval 31" o:spid="_x0000_s1053" style="position:absolute;left:0;text-align:left;margin-left:156pt;margin-top:141.6pt;width:40.5pt;height:29.25pt;z-index:251692032;visibility:visible;mso-wrap-style:square;mso-width-percent:0;mso-height-percent:0;mso-wrap-distance-left:9pt;mso-wrap-distance-top:0;mso-wrap-distance-right:9pt;mso-wrap-distance-bottom:0;mso-position-horizontal:absolute;mso-position-horizontal-relative:text;mso-position-vertical:absolute;mso-position-vertical-relative:text;mso-width-percent:0;mso-height-percent:0;mso-width-relative:margin;mso-height-relative:margin;v-text-anchor:middle" o:gfxdata="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" fillcolor="#5b9bd5 [3204]" strokecolor="#1f4d78 [1604]" strokeweight="1pt">
                 <v:stroke joinstyle="miter"/>
@@ -7473,7 +7473,7 @@
               </wp:anchor>
             </w:drawing>
           </mc:Choice>
-          <mc:Fallback>
+          <mc:Fallback xmlns:w16se="http://schemas.microsoft.com/office/word/2015/wordml/symex" xmlns:cx5="http://schemas.microsoft.com/office/drawing/2016/5/11/chartex" xmlns:cx4="http://schemas.microsoft.com/office/drawing/2016/5/10/chartex" xmlns:cx3="http://schemas.microsoft.com/office/drawing/2016/5/9/chartex" xmlns:cx2="http://schemas.microsoft.com/office/drawing/2015/10/21/chartex" xmlns:cx1="http://schemas.microsoft.com/office/drawing/2015/9/8/chartex" xmlns:cx="http://schemas.microsoft.com/office/drawing/2014/chartex">
             <w:pict>
               <v:oval w14:anchorId="10F0D8EE" id="Oval 27" o:spid="_x0000_s1054" style="position:absolute;left:0;text-align:left;margin-left:33.75pt;margin-top:58.45pt;width:40.5pt;height:29.25pt;z-index:251687936;visibility:visible;mso-wrap-style:square;mso-width-percent:0;mso-height-percent:0;mso-wrap-distance-left:9pt;mso-wrap-distance-top:0;mso-wrap-distance-right:9pt;mso-wrap-distance-bottom:0;mso-position-horizontal:absolute;mso-position-horizontal-relative:text;mso-position-vertical:absolute;mso-position-vertical-relative:text;mso-width-percent:0;mso-height-percent:0;mso-width-relative:margin;mso-height-relative:margin;v-text-anchor:middle" o:gfxdata="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" fillcolor="#5b9bd5 [3204]" strokecolor="#1f4d78 [1604]" strokeweight="1pt">
                 <v:stroke joinstyle="miter"/>
@@ -7575,7 +7575,7 @@
               </wp:anchor>
             </w:drawing>
           </mc:Choice>
-          <mc:Fallback>
+          <mc:Fallback xmlns:w16se="http://schemas.microsoft.com/office/word/2015/wordml/symex" xmlns:cx5="http://schemas.microsoft.com/office/drawing/2016/5/11/chartex" xmlns:cx4="http://schemas.microsoft.com/office/drawing/2016/5/10/chartex" xmlns:cx3="http://schemas.microsoft.com/office/drawing/2016/5/9/chartex" xmlns:cx2="http://schemas.microsoft.com/office/drawing/2015/10/21/chartex" xmlns:cx1="http://schemas.microsoft.com/office/drawing/2015/9/8/chartex" xmlns:cx="http://schemas.microsoft.com/office/drawing/2014/chartex">
             <w:pict>
               <v:oval w14:anchorId="5DC4D2FD" id="Oval 29" o:spid="_x0000_s1055" style="position:absolute;left:0;text-align:left;margin-left:-6.75pt;margin-top:141.6pt;width:40.5pt;height:29.25pt;z-index:251689984;visibility:visible;mso-wrap-style:square;mso-width-percent:0;mso-height-percent:0;mso-wrap-distance-left:9pt;mso-wrap-distance-top:0;mso-wrap-distance-right:9pt;mso-wrap-distance-bottom:0;mso-position-horizontal:absolute;mso-position-horizontal-relative:text;mso-position-vertical:absolute;mso-position-vertical-relative:text;mso-width-percent:0;mso-height-percent:0;mso-width-relative:margin;mso-height-relative:margin;v-text-anchor:middle" o:gfxdata="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" fillcolor="#5b9bd5 [3204]" strokecolor="#1f4d78 [1604]" strokeweight="1pt">
                 <v:stroke joinstyle="miter"/>
@@ -7796,7 +7796,7 @@
               </wp:anchor>
             </w:drawing>
           </mc:Choice>
-          <mc:Fallback>
+          <mc:Fallback xmlns:w16se="http://schemas.microsoft.com/office/word/2015/wordml/symex" xmlns:cx5="http://schemas.microsoft.com/office/drawing/2016/5/11/chartex" xmlns:cx4="http://schemas.microsoft.com/office/drawing/2016/5/10/chartex" xmlns:cx3="http://schemas.microsoft.com/office/drawing/2016/5/9/chartex" xmlns:cx2="http://schemas.microsoft.com/office/drawing/2015/10/21/chartex" xmlns:cx1="http://schemas.microsoft.com/office/drawing/2015/9/8/chartex" xmlns:cx="http://schemas.microsoft.com/office/drawing/2014/chartex">
             <w:pict>
               <v:shape w14:anchorId="3B1F05CE" id="_x0000_s1056" type="#_x0000_t202" style="position:absolute;left:0;text-align:left;margin-left:163.5pt;margin-top:48.55pt;width:21.75pt;height:22.5pt;z-index:251718656;visibility:visible;mso-wrap-style:square;mso-width-percent:0;mso-height-percent:0;mso-wrap-distance-left:9pt;mso-wrap-distance-top:3.6pt;mso-wrap-distance-right:9pt;mso-wrap-distance-bottom:3.6pt;mso-position-horizontal:absolute;mso-position-horizontal-relative:text;mso-position-vertical:absolute;mso-position-vertical-relative:text;mso-width-percent:0;mso-height-percent:0;mso-width-relative:margin;mso-height-relative:margin;v-text-anchor:top" o:gfxdata="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" stroked="f">
                 <v:textbox>
@@ -7884,7 +7884,7 @@
               </wp:anchor>
             </w:drawing>
           </mc:Choice>
-          <mc:Fallback>
+          <mc:Fallback xmlns:w16se="http://schemas.microsoft.com/office/word/2015/wordml/symex" xmlns:cx5="http://schemas.microsoft.com/office/drawing/2016/5/11/chartex" xmlns:cx4="http://schemas.microsoft.com/office/drawing/2016/5/10/chartex" xmlns:cx3="http://schemas.microsoft.com/office/drawing/2016/5/9/chartex" xmlns:cx2="http://schemas.microsoft.com/office/drawing/2015/10/21/chartex" xmlns:cx1="http://schemas.microsoft.com/office/drawing/2015/9/8/chartex" xmlns:cx="http://schemas.microsoft.com/office/drawing/2014/chartex">
             <w:pict>
               <v:shape w14:anchorId="00EF2B5B" id="_x0000_s1057" type="#_x0000_t202" style="position:absolute;left:0;text-align:left;margin-left:123pt;margin-top:157.25pt;width:21.75pt;height:22.5pt;z-index:251717632;visibility:visible;mso-wrap-style:square;mso-width-percent:0;mso-height-percent:0;mso-wrap-distance-left:9pt;mso-wrap-distance-top:3.6pt;mso-wrap-distance-right:9pt;mso-wrap-distance-bottom:3.6pt;mso-position-horizontal:absolute;mso-position-horizontal-relative:text;mso-position-vertical:absolute;mso-position-vertical-relative:text;mso-width-percent:0;mso-height-percent:0;mso-width-relative:margin;mso-height-relative:margin;v-text-anchor:top" o:gfxdata="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" stroked="f">
                 <v:textbox>
@@ -7972,7 +7972,7 @@
               </wp:anchor>
             </w:drawing>
           </mc:Choice>
-          <mc:Fallback>
+          <mc:Fallback xmlns:w16se="http://schemas.microsoft.com/office/word/2015/wordml/symex" xmlns:cx5="http://schemas.microsoft.com/office/drawing/2016/5/11/chartex" xmlns:cx4="http://schemas.microsoft.com/office/drawing/2016/5/10/chartex" xmlns:cx3="http://schemas.microsoft.com/office/drawing/2016/5/9/chartex" xmlns:cx2="http://schemas.microsoft.com/office/drawing/2015/10/21/chartex" xmlns:cx1="http://schemas.microsoft.com/office/drawing/2015/9/8/chartex" xmlns:cx="http://schemas.microsoft.com/office/drawing/2014/chartex">
             <w:pict>
               <v:shape w14:anchorId="406B9587" id="_x0000_s1058" type="#_x0000_t202" style="position:absolute;left:0;text-align:left;margin-left:158.25pt;margin-top:100.25pt;width:21.75pt;height:22.5pt;z-index:251716608;visibility:visible;mso-wrap-style:square;mso-width-percent:0;mso-height-percent:0;mso-wrap-distance-left:9pt;mso-wrap-distance-top:3.6pt;mso-wrap-distance-right:9pt;mso-wrap-distance-bottom:3.6pt;mso-position-horizontal:absolute;mso-position-horizontal-relative:text;mso-position-vertical:absolute;mso-position-vertical-relative:text;mso-width-percent:0;mso-height-percent:0;mso-width-relative:margin;mso-height-relative:margin;v-text-anchor:top" o:gfxdata="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" stroked="f">
                 <v:textbox>
@@ -8060,7 +8060,7 @@
               </wp:anchor>
             </w:drawing>
           </mc:Choice>
-          <mc:Fallback>
+          <mc:Fallback xmlns:w16se="http://schemas.microsoft.com/office/word/2015/wordml/symex" xmlns:cx5="http://schemas.microsoft.com/office/drawing/2016/5/11/chartex" xmlns:cx4="http://schemas.microsoft.com/office/drawing/2016/5/10/chartex" xmlns:cx3="http://schemas.microsoft.com/office/drawing/2016/5/9/chartex" xmlns:cx2="http://schemas.microsoft.com/office/drawing/2015/10/21/chartex" xmlns:cx1="http://schemas.microsoft.com/office/drawing/2015/9/8/chartex" xmlns:cx="http://schemas.microsoft.com/office/drawing/2014/chartex">
             <w:pict>
               <v:shape w14:anchorId="0CD4A311" id="_x0000_s1059" type="#_x0000_t202" style="position:absolute;left:0;text-align:left;margin-left:84.75pt;margin-top:56.75pt;width:21.75pt;height:22.5pt;z-index:251712512;visibility:visible;mso-wrap-style:square;mso-width-percent:0;mso-height-percent:0;mso-wrap-distance-left:9pt;mso-wrap-distance-top:3.6pt;mso-wrap-distance-right:9pt;mso-wrap-distance-bottom:3.6pt;mso-position-horizontal:absolute;mso-position-horizontal-relative:text;mso-position-vertical:absolute;mso-position-vertical-relative:text;mso-width-percent:0;mso-height-percent:0;mso-width-relative:margin;mso-height-relative:margin;v-text-anchor:top" o:gfxdata="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" stroked="f">
                 <v:textbox>
@@ -8148,7 +8148,7 @@
               </wp:anchor>
             </w:drawing>
           </mc:Choice>
-          <mc:Fallback>
+          <mc:Fallback xmlns:w16se="http://schemas.microsoft.com/office/word/2015/wordml/symex" xmlns:cx5="http://schemas.microsoft.com/office/drawing/2016/5/11/chartex" xmlns:cx4="http://schemas.microsoft.com/office/drawing/2016/5/10/chartex" xmlns:cx3="http://schemas.microsoft.com/office/drawing/2016/5/9/chartex" xmlns:cx2="http://schemas.microsoft.com/office/drawing/2015/10/21/chartex" xmlns:cx1="http://schemas.microsoft.com/office/drawing/2015/9/8/chartex" xmlns:cx="http://schemas.microsoft.com/office/drawing/2014/chartex">
             <w:pict>
               <v:shape w14:anchorId="62CA0E81" id="_x0000_s1060" type="#_x0000_t202" style="position:absolute;left:0;text-align:left;margin-left:39pt;margin-top:157.25pt;width:21.75pt;height:22.5pt;z-index:251714560;visibility:visible;mso-wrap-style:square;mso-width-percent:0;mso-height-percent:0;mso-wrap-distance-left:9pt;mso-wrap-distance-top:3.6pt;mso-wrap-distance-right:9pt;mso-wrap-distance-bottom:3.6pt;mso-position-horizontal:absolute;mso-position-horizontal-relative:text;mso-position-vertical:absolute;mso-position-vertical-relative:text;mso-width-percent:0;mso-height-percent:0;mso-width-relative:margin;mso-height-relative:margin;v-text-anchor:top" o:gfxdata="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" stroked="f">
                 <v:textbox>
@@ -8236,7 +8236,7 @@
               </wp:anchor>
             </w:drawing>
           </mc:Choice>
-          <mc:Fallback>
+          <mc:Fallback xmlns:w16se="http://schemas.microsoft.com/office/word/2015/wordml/symex" xmlns:cx5="http://schemas.microsoft.com/office/drawing/2016/5/11/chartex" xmlns:cx4="http://schemas.microsoft.com/office/drawing/2016/5/10/chartex" xmlns:cx3="http://schemas.microsoft.com/office/drawing/2016/5/9/chartex" xmlns:cx2="http://schemas.microsoft.com/office/drawing/2015/10/21/chartex" xmlns:cx1="http://schemas.microsoft.com/office/drawing/2015/9/8/chartex" xmlns:cx="http://schemas.microsoft.com/office/drawing/2014/chartex">
             <w:pict>
               <v:shape w14:anchorId="70D78350" id="_x0000_s1061" type="#_x0000_t202" style="position:absolute;left:0;text-align:left;margin-left:12pt;margin-top:101.75pt;width:21.75pt;height:22.5pt;z-index:251711488;visibility:visible;mso-wrap-style:square;mso-width-percent:0;mso-height-percent:0;mso-wrap-distance-left:9pt;mso-wrap-distance-top:3.6pt;mso-wrap-distance-right:9pt;mso-wrap-distance-bottom:3.6pt;mso-position-horizontal:absolute;mso-position-horizontal-relative:text;mso-position-vertical:absolute;mso-position-vertical-relative:text;mso-width-percent:0;mso-height-percent:0;mso-width-relative:margin;mso-height-relative:margin;v-text-anchor:top" o:gfxdata="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" stroked="f">
                 <v:textbox>
@@ -8377,7 +8377,7 @@
               </wp:anchor>
             </w:drawing>
           </mc:Choice>
-          <mc:Fallback>
+          <mc:Fallback xmlns:w16se="http://schemas.microsoft.com/office/word/2015/wordml/symex" xmlns:cx5="http://schemas.microsoft.com/office/drawing/2016/5/11/chartex" xmlns:cx4="http://schemas.microsoft.com/office/drawing/2016/5/10/chartex" xmlns:cx3="http://schemas.microsoft.com/office/drawing/2016/5/9/chartex" xmlns:cx2="http://schemas.microsoft.com/office/drawing/2015/10/21/chartex" xmlns:cx1="http://schemas.microsoft.com/office/drawing/2015/9/8/chartex" xmlns:cx="http://schemas.microsoft.com/office/drawing/2014/chartex">
             <w:pict>
               <v:shape w14:anchorId="16F6F0DF" id="_x0000_s1062" type="#_x0000_t202" style="position:absolute;left:0;text-align:left;margin-left:63.75pt;margin-top:96.6pt;width:21.75pt;height:22.5pt;z-index:251713536;visibility:visible;mso-wrap-style:square;mso-width-percent:0;mso-height-percent:0;mso-wrap-distance-left:9pt;mso-wrap-distance-top:3.6pt;mso-wrap-distance-right:9pt;mso-wrap-distance-bottom:3.6pt;mso-position-horizontal:absolute;mso-position-horizontal-relative:text;mso-position-vertical:absolute;mso-position-vertical-relative:text;mso-width-percent:0;mso-height-percent:0;mso-width-relative:margin;mso-height-relative:margin;v-text-anchor:top" o:gfxdata="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" stroked="f">
                 <v:textbox>
@@ -8518,7 +8518,7 @@
               </wp:anchor>
             </w:drawing>
           </mc:Choice>
-          <mc:Fallback>
+          <mc:Fallback xmlns:w16se="http://schemas.microsoft.com/office/word/2015/wordml/symex" xmlns:cx5="http://schemas.microsoft.com/office/drawing/2016/5/11/chartex" xmlns:cx4="http://schemas.microsoft.com/office/drawing/2016/5/10/chartex" xmlns:cx3="http://schemas.microsoft.com/office/drawing/2016/5/9/chartex" xmlns:cx2="http://schemas.microsoft.com/office/drawing/2015/10/21/chartex" xmlns:cx1="http://schemas.microsoft.com/office/drawing/2015/9/8/chartex" xmlns:cx="http://schemas.microsoft.com/office/drawing/2014/chartex">
             <w:pict>
               <v:shape w14:anchorId="3CB9E850" id="_x0000_s1063" type="#_x0000_t202" style="position:absolute;left:0;text-align:left;margin-left:94.5pt;margin-top:101pt;width:21.75pt;height:22.5pt;z-index:251715584;visibility:visible;mso-wrap-style:square;mso-width-percent:0;mso-height-percent:0;mso-wrap-distance-left:9pt;mso-wrap-distance-top:3.6pt;mso-wrap-distance-right:9pt;mso-wrap-distance-bottom:3.6pt;mso-position-horizontal:absolute;mso-position-horizontal-relative:text;mso-position-vertical:absolute;mso-position-vertical-relative:text;mso-width-percent:0;mso-height-percent:0;mso-width-relative:margin;mso-height-relative:margin;v-text-anchor:top" o:gfxdata="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" stroked="f">
                 <v:textbox>
@@ -8617,7 +8617,7 @@
               </wp:anchor>
             </w:drawing>
           </mc:Choice>
-          <mc:Fallback>
+          <mc:Fallback xmlns:w16se="http://schemas.microsoft.com/office/word/2015/wordml/symex" xmlns:cx5="http://schemas.microsoft.com/office/drawing/2016/5/11/chartex" xmlns:cx4="http://schemas.microsoft.com/office/drawing/2016/5/10/chartex" xmlns:cx3="http://schemas.microsoft.com/office/drawing/2016/5/9/chartex" xmlns:cx2="http://schemas.microsoft.com/office/drawing/2015/10/21/chartex" xmlns:cx1="http://schemas.microsoft.com/office/drawing/2015/9/8/chartex" xmlns:cx="http://schemas.microsoft.com/office/drawing/2014/chartex">
             <w:pict>
               <v:oval w14:anchorId="27CB4604" id="Oval 219" o:spid="_x0000_s1064" style="position:absolute;left:0;text-align:left;margin-left:191.25pt;margin-top:44.85pt;width:40.5pt;height:29.25pt;z-index:251724800;visibility:visible;mso-wrap-style:square;mso-width-percent:0;mso-height-percent:0;mso-wrap-distance-left:9pt;mso-wrap-distance-top:0;mso-wrap-distance-right:9pt;mso-wrap-distance-bottom:0;mso-position-horizontal:absolute;mso-position-horizontal-relative:text;mso-position-vertical:absolute;mso-position-vertical-relative:text;mso-width-percent:0;mso-height-percent:0;mso-width-relative:margin;mso-height-relative:margin;v-text-anchor:middle" o:gfxdata="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" fillcolor="#5b9bd5 [3204]" strokecolor="#1f4d78 [1604]" strokeweight="1pt">
                 <v:stroke joinstyle="miter"/>
@@ -8704,7 +8704,7 @@
               </wp:anchor>
             </w:drawing>
           </mc:Choice>
-          <mc:Fallback>
+          <mc:Fallback xmlns:w16se="http://schemas.microsoft.com/office/word/2015/wordml/symex" xmlns:cx5="http://schemas.microsoft.com/office/drawing/2016/5/11/chartex" xmlns:cx4="http://schemas.microsoft.com/office/drawing/2016/5/10/chartex" xmlns:cx3="http://schemas.microsoft.com/office/drawing/2016/5/9/chartex" xmlns:cx2="http://schemas.microsoft.com/office/drawing/2015/10/21/chartex" xmlns:cx1="http://schemas.microsoft.com/office/drawing/2015/9/8/chartex" xmlns:cx="http://schemas.microsoft.com/office/drawing/2014/chartex">
             <w:pict>
               <v:line w14:anchorId="3D151B16" id="Straight Connector 220" o:spid="_x0000_s1026" style="position:absolute;flip:y;z-index:251732992;visibility:visible;mso-wrap-style:square;mso-width-percent:0;mso-height-percent:0;mso-wrap-distance-left:9pt;mso-wrap-distance-top:0;mso-wrap-distance-right:9pt;mso-wrap-distance-bottom:0;mso-position-horizontal:absolute;mso-position-horizontal-relative:text;mso-position-vertical:absolute;mso-position-vertical-relative:text;mso-width-percent:0;mso-height-percent:0;mso-width-relative:margin;mso-height-relative:margin" from="156pt,64.25pt" to="196.5pt,74pt" o:gfxdata="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" strokecolor="#ed7d31 [3205]" strokeweight="2.25pt">
                 <v:stroke joinstyle="miter"/>
@@ -8779,7 +8779,7 @@
               </wp:anchor>
             </w:drawing>
           </mc:Choice>
-          <mc:Fallback>
+          <mc:Fallback xmlns:w16se="http://schemas.microsoft.com/office/word/2015/wordml/symex" xmlns:cx5="http://schemas.microsoft.com/office/drawing/2016/5/11/chartex" xmlns:cx4="http://schemas.microsoft.com/office/drawing/2016/5/10/chartex" xmlns:cx3="http://schemas.microsoft.com/office/drawing/2016/5/9/chartex" xmlns:cx2="http://schemas.microsoft.com/office/drawing/2015/10/21/chartex" xmlns:cx1="http://schemas.microsoft.com/office/drawing/2015/9/8/chartex" xmlns:cx="http://schemas.microsoft.com/office/drawing/2014/chartex">
             <w:pict>
               <v:line w14:anchorId="775AF467" id="Straight Connector 221" o:spid="_x0000_s1026" style="position:absolute;flip:y;z-index:251731968;visibility:visible;mso-wrap-style:square;mso-width-percent:0;mso-height-percent:0;mso-wrap-distance-left:9pt;mso-wrap-distance-top:0;mso-wrap-distance-right:9pt;mso-wrap-distance-bottom:0;mso-position-horizontal:absolute;mso-position-horizontal-relative:text;mso-position-vertical:absolute;mso-position-vertical-relative:text;mso-width-percent:0;mso-height-percent:0;mso-width-relative:margin;mso-height-relative:margin" from="69pt,74pt" to="116.25pt,74pt" o:gfxdata="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" strokecolor="#ed7d31 [3205]" strokeweight="2.25pt">
                 <v:stroke joinstyle="miter"/>
@@ -8850,7 +8850,7 @@
               </wp:anchor>
             </w:drawing>
           </mc:Choice>
-          <mc:Fallback>
+          <mc:Fallback xmlns:w16se="http://schemas.microsoft.com/office/word/2015/wordml/symex" xmlns:cx5="http://schemas.microsoft.com/office/drawing/2016/5/11/chartex" xmlns:cx4="http://schemas.microsoft.com/office/drawing/2016/5/10/chartex" xmlns:cx3="http://schemas.microsoft.com/office/drawing/2016/5/9/chartex" xmlns:cx2="http://schemas.microsoft.com/office/drawing/2015/10/21/chartex" xmlns:cx1="http://schemas.microsoft.com/office/drawing/2015/9/8/chartex" xmlns:cx="http://schemas.microsoft.com/office/drawing/2014/chartex">
             <w:pict>
               <v:line w14:anchorId="151A3C05" id="Straight Connector 222" o:spid="_x0000_s1026" style="position:absolute;flip:y;z-index:251730944;visibility:visible;mso-wrap-style:square;mso-width-percent:0;mso-height-percent:0;mso-wrap-distance-left:9pt;mso-wrap-distance-top:0;mso-wrap-distance-right:9pt;mso-wrap-distance-bottom:0;mso-position-horizontal:absolute;mso-position-horizontal-relative:text;mso-position-vertical:absolute;mso-position-vertical-relative:text;mso-width-percent:0;mso-height-percent:0;mso-width-relative:margin;mso-height-relative:margin" from="109.5pt,157.25pt" to="156.75pt,157.25pt" o:gfxdata="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" strokecolor="#5b9bd5 [3204]" strokeweight="2.25pt">
                 <v:stroke joinstyle="miter"/>
@@ -8925,7 +8925,7 @@
               </wp:anchor>
             </w:drawing>
           </mc:Choice>
-          <mc:Fallback>
+          <mc:Fallback xmlns:w16se="http://schemas.microsoft.com/office/word/2015/wordml/symex" xmlns:cx5="http://schemas.microsoft.com/office/drawing/2016/5/11/chartex" xmlns:cx4="http://schemas.microsoft.com/office/drawing/2016/5/10/chartex" xmlns:cx3="http://schemas.microsoft.com/office/drawing/2016/5/9/chartex" xmlns:cx2="http://schemas.microsoft.com/office/drawing/2015/10/21/chartex" xmlns:cx1="http://schemas.microsoft.com/office/drawing/2015/9/8/chartex" xmlns:cx="http://schemas.microsoft.com/office/drawing/2014/chartex">
             <w:pict>
               <v:line w14:anchorId="4A5553EF" id="Straight Connector 223" o:spid="_x0000_s1026" style="position:absolute;flip:y;z-index:251729920;visibility:visible;mso-wrap-style:square;mso-width-percent:0;mso-height-percent:0;mso-wrap-distance-left:9pt;mso-wrap-distance-top:0;mso-wrap-distance-right:9pt;mso-wrap-distance-bottom:0;mso-position-horizontal:absolute;mso-position-horizontal-relative:text;mso-position-vertical:absolute;mso-position-vertical-relative:text;mso-width-percent:0;mso-height-percent:0;mso-width-relative:margin;mso-height-relative:margin" from="33.75pt,157.2pt" to="69pt,157.2pt" o:gfxdata="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" strokecolor="#5b9bd5 [3204]" strokeweight="2.25pt">
                 <v:stroke joinstyle="miter"/>
@@ -8997,7 +8997,7 @@
               </wp:anchor>
             </w:drawing>
           </mc:Choice>
-          <mc:Fallback>
+          <mc:Fallback xmlns:w16se="http://schemas.microsoft.com/office/word/2015/wordml/symex" xmlns:cx5="http://schemas.microsoft.com/office/drawing/2016/5/11/chartex" xmlns:cx4="http://schemas.microsoft.com/office/drawing/2016/5/10/chartex" xmlns:cx3="http://schemas.microsoft.com/office/drawing/2016/5/9/chartex" xmlns:cx2="http://schemas.microsoft.com/office/drawing/2015/10/21/chartex" xmlns:cx1="http://schemas.microsoft.com/office/drawing/2015/9/8/chartex" xmlns:cx="http://schemas.microsoft.com/office/drawing/2014/chartex">
             <w:pict>
               <v:line w14:anchorId="1F1B26EC" id="Straight Connector 224" o:spid="_x0000_s1026" style="position:absolute;flip:y;z-index:251725824;visibility:visible;mso-wrap-style:square;mso-width-percent:0;mso-height-percent:0;mso-wrap-distance-left:9pt;mso-wrap-distance-top:0;mso-wrap-distance-right:9pt;mso-wrap-distance-bottom:0;mso-position-horizontal:absolute;mso-position-horizontal-relative:text;mso-position-vertical:absolute;mso-position-vertical-relative:text;mso-width-percent:0;mso-height-percent:0;mso-width-relative:margin;mso-height-relative:margin" from="19.5pt,87.5pt" to="47.25pt,140.75pt" o:gfxdata="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" strokecolor="#ed7d31 [3205]" strokeweight="2.25pt">
                 <v:stroke joinstyle="miter"/>
@@ -9072,7 +9072,7 @@
               </wp:anchor>
             </w:drawing>
           </mc:Choice>
-          <mc:Fallback>
+          <mc:Fallback xmlns:w16se="http://schemas.microsoft.com/office/word/2015/wordml/symex" xmlns:cx5="http://schemas.microsoft.com/office/drawing/2016/5/11/chartex" xmlns:cx4="http://schemas.microsoft.com/office/drawing/2016/5/10/chartex" xmlns:cx3="http://schemas.microsoft.com/office/drawing/2016/5/9/chartex" xmlns:cx2="http://schemas.microsoft.com/office/drawing/2015/10/21/chartex" xmlns:cx1="http://schemas.microsoft.com/office/drawing/2015/9/8/chartex" xmlns:cx="http://schemas.microsoft.com/office/drawing/2014/chartex">
             <w:pict>
               <v:line w14:anchorId="316C7CCF" id="Straight Connector 225" o:spid="_x0000_s1026" style="position:absolute;flip:x y;z-index:251728896;visibility:visible;mso-wrap-style:square;mso-width-percent:0;mso-height-percent:0;mso-wrap-distance-left:9pt;mso-wrap-distance-top:0;mso-wrap-distance-right:9pt;mso-wrap-distance-bottom:0;mso-position-horizontal:absolute;mso-position-horizontal-relative:text;mso-position-vertical:absolute;mso-position-vertical-relative:text;mso-width-percent:0;mso-height-percent:0;mso-width-relative:margin;mso-height-relative:margin" from="60.75pt,87.5pt" to="81.75pt,145.25pt" o:gfxdata="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" strokecolor="#ed7d31 [3205]" strokeweight="2.25pt">
                 <v:stroke joinstyle="miter"/>
@@ -9162,7 +9162,7 @@
               </wp:anchor>
             </w:drawing>
           </mc:Choice>
-          <mc:Fallback>
+          <mc:Fallback xmlns:w16se="http://schemas.microsoft.com/office/word/2015/wordml/symex" xmlns:cx5="http://schemas.microsoft.com/office/drawing/2016/5/11/chartex" xmlns:cx4="http://schemas.microsoft.com/office/drawing/2016/5/10/chartex" xmlns:cx3="http://schemas.microsoft.com/office/drawing/2016/5/9/chartex" xmlns:cx2="http://schemas.microsoft.com/office/drawing/2015/10/21/chartex" xmlns:cx1="http://schemas.microsoft.com/office/drawing/2015/9/8/chartex" xmlns:cx="http://schemas.microsoft.com/office/drawing/2014/chartex">
             <w:pict>
               <v:oval w14:anchorId="0CC1F27C" id="Oval 226" o:spid="_x0000_s1065" style="position:absolute;left:0;text-align:left;margin-left:116.25pt;margin-top:59.2pt;width:40.5pt;height:29.25pt;z-index:251720704;visibility:visible;mso-wrap-style:square;mso-width-percent:0;mso-height-percent:0;mso-wrap-distance-left:9pt;mso-wrap-distance-top:0;mso-wrap-distance-right:9pt;mso-wrap-distance-bottom:0;mso-position-horizontal:absolute;mso-position-horizontal-relative:text;mso-position-vertical:absolute;mso-position-vertical-relative:text;mso-width-percent:0;mso-height-percent:0;mso-width-relative:margin;mso-height-relative:margin;v-text-anchor:middle" o:gfxdata="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" fillcolor="#5b9bd5 [3204]" strokecolor="#1f4d78 [1604]" strokeweight="1pt">
                 <v:stroke joinstyle="miter"/>
@@ -9245,7 +9245,7 @@
               </wp:anchor>
             </w:drawing>
           </mc:Choice>
-          <mc:Fallback>
+          <mc:Fallback xmlns:w16se="http://schemas.microsoft.com/office/word/2015/wordml/symex" xmlns:cx5="http://schemas.microsoft.com/office/drawing/2016/5/11/chartex" xmlns:cx4="http://schemas.microsoft.com/office/drawing/2016/5/10/chartex" xmlns:cx3="http://schemas.microsoft.com/office/drawing/2016/5/9/chartex" xmlns:cx2="http://schemas.microsoft.com/office/drawing/2015/10/21/chartex" xmlns:cx1="http://schemas.microsoft.com/office/drawing/2015/9/8/chartex" xmlns:cx="http://schemas.microsoft.com/office/drawing/2014/chartex">
             <w:pict>
               <v:line w14:anchorId="487E8482" id="Straight Connector 227" o:spid="_x0000_s1026" style="position:absolute;flip:y;z-index:251726848;visibility:visible;mso-wrap-style:square;mso-width-percent:0;mso-height-percent:0;mso-wrap-distance-left:9pt;mso-wrap-distance-top:0;mso-wrap-distance-right:9pt;mso-wrap-distance-bottom:0;mso-position-horizontal:absolute;mso-position-horizontal-relative:text;mso-position-vertical:absolute;mso-position-vertical-relative:text;mso-width-percent:0;mso-height-percent:0;mso-width-relative:margin;mso-height-relative:margin" from="99pt,87.5pt" to="126.75pt,145.25pt" o:gfxdata="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" strokecolor="#5b9bd5 [3204]" strokeweight="2.25pt">
                 <v:stroke joinstyle="miter"/>
@@ -9320,7 +9320,7 @@
               </wp:anchor>
             </w:drawing>
           </mc:Choice>
-          <mc:Fallback>
+          <mc:Fallback xmlns:w16se="http://schemas.microsoft.com/office/word/2015/wordml/symex" xmlns:cx5="http://schemas.microsoft.com/office/drawing/2016/5/11/chartex" xmlns:cx4="http://schemas.microsoft.com/office/drawing/2016/5/10/chartex" xmlns:cx3="http://schemas.microsoft.com/office/drawing/2016/5/9/chartex" xmlns:cx2="http://schemas.microsoft.com/office/drawing/2015/10/21/chartex" xmlns:cx1="http://schemas.microsoft.com/office/drawing/2015/9/8/chartex" xmlns:cx="http://schemas.microsoft.com/office/drawing/2014/chartex">
             <w:pict>
               <v:line w14:anchorId="785FEDF3" id="Straight Connector 228" o:spid="_x0000_s1026" style="position:absolute;flip:x y;z-index:251727872;visibility:visible;mso-wrap-style:square;mso-width-percent:0;mso-height-percent:0;mso-wrap-distance-left:9pt;mso-wrap-distance-top:0;mso-wrap-distance-right:9pt;mso-wrap-distance-bottom:0;mso-position-horizontal:absolute;mso-position-horizontal-relative:text;mso-position-vertical:absolute;mso-position-vertical-relative:text;mso-width-percent:0;mso-height-percent:0;mso-width-relative:margin;mso-height-relative:margin" from="149.25pt,83.75pt" to="170.25pt,141.5pt" o:gfxdata="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" strokecolor="#ed7d31 [3205]" strokeweight="2.25pt">
                 <v:stroke joinstyle="miter"/>
@@ -9410,7 +9410,7 @@
               </wp:anchor>
             </w:drawing>
           </mc:Choice>
-          <mc:Fallback>
+          <mc:Fallback xmlns:w16se="http://schemas.microsoft.com/office/word/2015/wordml/symex" xmlns:cx5="http://schemas.microsoft.com/office/drawing/2016/5/11/chartex" xmlns:cx4="http://schemas.microsoft.com/office/drawing/2016/5/10/chartex" xmlns:cx3="http://schemas.microsoft.com/office/drawing/2016/5/9/chartex" xmlns:cx2="http://schemas.microsoft.com/office/drawing/2015/10/21/chartex" xmlns:cx1="http://schemas.microsoft.com/office/drawing/2015/9/8/chartex" xmlns:cx="http://schemas.microsoft.com/office/drawing/2014/chartex">
             <w:pict>
               <v:oval w14:anchorId="7AAE226E" id="Oval 229" o:spid="_x0000_s1066" style="position:absolute;left:0;text-align:left;margin-left:69pt;margin-top:141.6pt;width:40.5pt;height:29.25pt;z-index:251722752;visibility:visible;mso-wrap-style:square;mso-width-percent:0;mso-height-percent:0;mso-wrap-distance-left:9pt;mso-wrap-distance-top:0;mso-wrap-distance-right:9pt;mso-wrap-distance-bottom:0;mso-position-horizontal:absolute;mso-position-horizontal-relative:text;mso-position-vertical:absolute;mso-position-vertical-relative:text;mso-width-percent:0;mso-height-percent:0;mso-width-relative:margin;mso-height-relative:margin;v-text-anchor:middle" o:gfxdata="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" fillcolor="#5b9bd5 [3204]" strokecolor="#1f4d78 [1604]" strokeweight="1pt">
                 <v:stroke joinstyle="miter"/>
@@ -9512,7 +9512,7 @@
               </wp:anchor>
             </w:drawing>
           </mc:Choice>
-          <mc:Fallback>
+          <mc:Fallback xmlns:w16se="http://schemas.microsoft.com/office/word/2015/wordml/symex" xmlns:cx5="http://schemas.microsoft.com/office/drawing/2016/5/11/chartex" xmlns:cx4="http://schemas.microsoft.com/office/drawing/2016/5/10/chartex" xmlns:cx3="http://schemas.microsoft.com/office/drawing/2016/5/9/chartex" xmlns:cx2="http://schemas.microsoft.com/office/drawing/2015/10/21/chartex" xmlns:cx1="http://schemas.microsoft.com/office/drawing/2015/9/8/chartex" xmlns:cx="http://schemas.microsoft.com/office/drawing/2014/chartex">
             <w:pict>
               <v:oval w14:anchorId="167C6A24" id="Oval 230" o:spid="_x0000_s1067" style="position:absolute;left:0;text-align:left;margin-left:156pt;margin-top:141.6pt;width:40.5pt;height:29.25pt;z-index:251723776;visibility:visible;mso-wrap-style:square;mso-width-percent:0;mso-height-percent:0;mso-wrap-distance-left:9pt;mso-wrap-distance-top:0;mso-wrap-distance-right:9pt;mso-wrap-distance-bottom:0;mso-position-horizontal:absolute;mso-position-horizontal-relative:text;mso-position-vertical:absolute;mso-position-vertical-relative:text;mso-width-percent:0;mso-height-percent:0;mso-width-relative:margin;mso-height-relative:margin;v-text-anchor:middle" o:gfxdata="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" fillcolor="#5b9bd5 [3204]" strokecolor="#1f4d78 [1604]" strokeweight="1pt">
                 <v:stroke joinstyle="miter"/>
@@ -9614,7 +9614,7 @@
               </wp:anchor>
             </w:drawing>
           </mc:Choice>
-          <mc:Fallback>
+          <mc:Fallback xmlns:w16se="http://schemas.microsoft.com/office/word/2015/wordml/symex" xmlns:cx5="http://schemas.microsoft.com/office/drawing/2016/5/11/chartex" xmlns:cx4="http://schemas.microsoft.com/office/drawing/2016/5/10/chartex" xmlns:cx3="http://schemas.microsoft.com/office/drawing/2016/5/9/chartex" xmlns:cx2="http://schemas.microsoft.com/office/drawing/2015/10/21/chartex" xmlns:cx1="http://schemas.microsoft.com/office/drawing/2015/9/8/chartex" xmlns:cx="http://schemas.microsoft.com/office/drawing/2014/chartex">
             <w:pict>
               <v:oval w14:anchorId="39D118C4" id="Oval 231" o:spid="_x0000_s1068" style="position:absolute;left:0;text-align:left;margin-left:33.75pt;margin-top:58.45pt;width:40.5pt;height:29.25pt;z-index:251719680;visibility:visible;mso-wrap-style:square;mso-width-percent:0;mso-height-percent:0;mso-wrap-distance-left:9pt;mso-wrap-distance-top:0;mso-wrap-distance-right:9pt;mso-wrap-distance-bottom:0;mso-position-horizontal:absolute;mso-position-horizontal-relative:text;mso-position-vertical:absolute;mso-position-vertical-relative:text;mso-width-percent:0;mso-height-percent:0;mso-width-relative:margin;mso-height-relative:margin;v-text-anchor:middle" o:gfxdata="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" fillcolor="#5b9bd5 [3204]" strokecolor="#1f4d78 [1604]" strokeweight="1pt">
                 <v:stroke joinstyle="miter"/>
@@ -9716,7 +9716,7 @@
               </wp:anchor>
             </w:drawing>
           </mc:Choice>
-          <mc:Fallback>
+          <mc:Fallback xmlns:w16se="http://schemas.microsoft.com/office/word/2015/wordml/symex" xmlns:cx5="http://schemas.microsoft.com/office/drawing/2016/5/11/chartex" xmlns:cx4="http://schemas.microsoft.com/office/drawing/2016/5/10/chartex" xmlns:cx3="http://schemas.microsoft.com/office/drawing/2016/5/9/chartex" xmlns:cx2="http://schemas.microsoft.com/office/drawing/2015/10/21/chartex" xmlns:cx1="http://schemas.microsoft.com/office/drawing/2015/9/8/chartex" xmlns:cx="http://schemas.microsoft.com/office/drawing/2014/chartex">
             <w:pict>
               <v:oval w14:anchorId="6799FD5E" id="Oval 232" o:spid="_x0000_s1069" style="position:absolute;left:0;text-align:left;margin-left:-6.75pt;margin-top:141.6pt;width:40.5pt;height:29.25pt;z-index:251721728;visibility:visible;mso-wrap-style:square;mso-width-percent:0;mso-height-percent:0;mso-wrap-distance-left:9pt;mso-wrap-distance-top:0;mso-wrap-distance-right:9pt;mso-wrap-distance-bottom:0;mso-position-horizontal:absolute;mso-position-horizontal-relative:text;mso-position-vertical:absolute;mso-position-vertical-relative:text;mso-width-percent:0;mso-height-percent:0;mso-width-relative:margin;mso-height-relative:margin;v-text-anchor:middle" o:gfxdata="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" fillcolor="#5b9bd5 [3204]" strokecolor="#1f4d78 [1604]" strokeweight="1pt">
                 <v:stroke joinstyle="miter"/>
@@ -9882,7 +9882,7 @@
               </wp:anchor>
             </w:drawing>
           </mc:Choice>
-          <mc:Fallback>
+          <mc:Fallback xmlns:w16se="http://schemas.microsoft.com/office/word/2015/wordml/symex" xmlns:cx5="http://schemas.microsoft.com/office/drawing/2016/5/11/chartex" xmlns:cx4="http://schemas.microsoft.com/office/drawing/2016/5/10/chartex" xmlns:cx3="http://schemas.microsoft.com/office/drawing/2016/5/9/chartex" xmlns:cx2="http://schemas.microsoft.com/office/drawing/2015/10/21/chartex" xmlns:cx1="http://schemas.microsoft.com/office/drawing/2015/9/8/chartex" xmlns:cx="http://schemas.microsoft.com/office/drawing/2014/chartex">
             <w:pict>
               <v:shape w14:anchorId="24CF0938" id="_x0000_s1070" type="#_x0000_t202" style="position:absolute;left:0;text-align:left;margin-left:163.5pt;margin-top:48.55pt;width:21.75pt;height:22.5pt;z-index:251742208;visibility:visible;mso-wrap-style:square;mso-width-percent:0;mso-height-percent:0;mso-wrap-distance-left:9pt;mso-wrap-distance-top:3.6pt;mso-wrap-distance-right:9pt;mso-wrap-distance-bottom:3.6pt;mso-position-horizontal:absolute;mso-position-horizontal-relative:text;mso-position-vertical:absolute;mso-position-vertical-relative:text;mso-width-percent:0;mso-height-percent:0;mso-width-relative:margin;mso-height-relative:margin;v-text-anchor:top" o:gfxdata="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" stroked="f">
                 <v:textbox>
@@ -9970,7 +9970,7 @@
               </wp:anchor>
             </w:drawing>
           </mc:Choice>
-          <mc:Fallback>
+          <mc:Fallback xmlns:w16se="http://schemas.microsoft.com/office/word/2015/wordml/symex" xmlns:cx5="http://schemas.microsoft.com/office/drawing/2016/5/11/chartex" xmlns:cx4="http://schemas.microsoft.com/office/drawing/2016/5/10/chartex" xmlns:cx3="http://schemas.microsoft.com/office/drawing/2016/5/9/chartex" xmlns:cx2="http://schemas.microsoft.com/office/drawing/2015/10/21/chartex" xmlns:cx1="http://schemas.microsoft.com/office/drawing/2015/9/8/chartex" xmlns:cx="http://schemas.microsoft.com/office/drawing/2014/chartex">
             <w:pict>
               <v:shape w14:anchorId="10653F64" id="_x0000_s1071" type="#_x0000_t202" style="position:absolute;left:0;text-align:left;margin-left:158.25pt;margin-top:100.25pt;width:21.75pt;height:22.5pt;z-index:251740160;visibility:visible;mso-wrap-style:square;mso-width-percent:0;mso-height-percent:0;mso-wrap-distance-left:9pt;mso-wrap-distance-top:3.6pt;mso-wrap-distance-right:9pt;mso-wrap-distance-bottom:3.6pt;mso-position-horizontal:absolute;mso-position-horizontal-relative:text;mso-position-vertical:absolute;mso-position-vertical-relative:text;mso-width-percent:0;mso-height-percent:0;mso-width-relative:margin;mso-height-relative:margin;v-text-anchor:top" o:gfxdata="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" stroked="f">
                 <v:textbox>
@@ -10058,7 +10058,7 @@
               </wp:anchor>
             </w:drawing>
           </mc:Choice>
-          <mc:Fallback>
+          <mc:Fallback xmlns:w16se="http://schemas.microsoft.com/office/word/2015/wordml/symex" xmlns:cx5="http://schemas.microsoft.com/office/drawing/2016/5/11/chartex" xmlns:cx4="http://schemas.microsoft.com/office/drawing/2016/5/10/chartex" xmlns:cx3="http://schemas.microsoft.com/office/drawing/2016/5/9/chartex" xmlns:cx2="http://schemas.microsoft.com/office/drawing/2015/10/21/chartex" xmlns:cx1="http://schemas.microsoft.com/office/drawing/2015/9/8/chartex" xmlns:cx="http://schemas.microsoft.com/office/drawing/2014/chartex">
             <w:pict>
               <v:shape w14:anchorId="32F31AF4" id="_x0000_s1072" type="#_x0000_t202" style="position:absolute;left:0;text-align:left;margin-left:84.75pt;margin-top:56.75pt;width:21.75pt;height:22.5pt;z-index:251736064;visibility:visible;mso-wrap-style:square;mso-width-percent:0;mso-height-percent:0;mso-wrap-distance-left:9pt;mso-wrap-distance-top:3.6pt;mso-wrap-distance-right:9pt;mso-wrap-distance-bottom:3.6pt;mso-position-horizontal:absolute;mso-position-horizontal-relative:text;mso-position-vertical:absolute;mso-position-vertical-relative:text;mso-width-percent:0;mso-height-percent:0;mso-width-relative:margin;mso-height-relative:margin;v-text-anchor:top" o:gfxdata="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" stroked="f">
                 <v:textbox>
@@ -10146,7 +10146,7 @@
               </wp:anchor>
             </w:drawing>
           </mc:Choice>
-          <mc:Fallback>
+          <mc:Fallback xmlns:w16se="http://schemas.microsoft.com/office/word/2015/wordml/symex" xmlns:cx5="http://schemas.microsoft.com/office/drawing/2016/5/11/chartex" xmlns:cx4="http://schemas.microsoft.com/office/drawing/2016/5/10/chartex" xmlns:cx3="http://schemas.microsoft.com/office/drawing/2016/5/9/chartex" xmlns:cx2="http://schemas.microsoft.com/office/drawing/2015/10/21/chartex" xmlns:cx1="http://schemas.microsoft.com/office/drawing/2015/9/8/chartex" xmlns:cx="http://schemas.microsoft.com/office/drawing/2014/chartex">
             <w:pict>
               <v:shape w14:anchorId="30A7EAE3" id="_x0000_s1073" type="#_x0000_t202" style="position:absolute;left:0;text-align:left;margin-left:12pt;margin-top:101.75pt;width:21.75pt;height:22.5pt;z-index:251735040;visibility:visible;mso-wrap-style:square;mso-width-percent:0;mso-height-percent:0;mso-wrap-distance-left:9pt;mso-wrap-distance-top:3.6pt;mso-wrap-distance-right:9pt;mso-wrap-distance-bottom:3.6pt;mso-position-horizontal:absolute;mso-position-horizontal-relative:text;mso-position-vertical:absolute;mso-position-vertical-relative:text;mso-width-percent:0;mso-height-percent:0;mso-width-relative:margin;mso-height-relative:margin;v-text-anchor:top" o:gfxdata="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" stroked="f">
                 <v:textbox>
@@ -10287,7 +10287,7 @@
               </wp:anchor>
             </w:drawing>
           </mc:Choice>
-          <mc:Fallback>
+          <mc:Fallback xmlns:w16se="http://schemas.microsoft.com/office/word/2015/wordml/symex" xmlns:cx5="http://schemas.microsoft.com/office/drawing/2016/5/11/chartex" xmlns:cx4="http://schemas.microsoft.com/office/drawing/2016/5/10/chartex" xmlns:cx3="http://schemas.microsoft.com/office/drawing/2016/5/9/chartex" xmlns:cx2="http://schemas.microsoft.com/office/drawing/2015/10/21/chartex" xmlns:cx1="http://schemas.microsoft.com/office/drawing/2015/9/8/chartex" xmlns:cx="http://schemas.microsoft.com/office/drawing/2014/chartex">
             <w:pict>
               <v:shape w14:anchorId="323B9B8B" id="_x0000_s1074" type="#_x0000_t202" style="position:absolute;left:0;text-align:left;margin-left:63.75pt;margin-top:96.6pt;width:21.75pt;height:22.5pt;z-index:251737088;visibility:visible;mso-wrap-style:square;mso-width-percent:0;mso-height-percent:0;mso-wrap-distance-left:9pt;mso-wrap-distance-top:3.6pt;mso-wrap-distance-right:9pt;mso-wrap-distance-bottom:3.6pt;mso-position-horizontal:absolute;mso-position-horizontal-relative:text;mso-position-vertical:absolute;mso-position-vertical-relative:text;mso-width-percent:0;mso-height-percent:0;mso-width-relative:margin;mso-height-relative:margin;v-text-anchor:top" o:gfxdata="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" stroked="f">
                 <v:textbox>
@@ -10428,7 +10428,7 @@
               </wp:anchor>
             </w:drawing>
           </mc:Choice>
-          <mc:Fallback>
+          <mc:Fallback xmlns:w16se="http://schemas.microsoft.com/office/word/2015/wordml/symex" xmlns:cx5="http://schemas.microsoft.com/office/drawing/2016/5/11/chartex" xmlns:cx4="http://schemas.microsoft.com/office/drawing/2016/5/10/chartex" xmlns:cx3="http://schemas.microsoft.com/office/drawing/2016/5/9/chartex" xmlns:cx2="http://schemas.microsoft.com/office/drawing/2015/10/21/chartex" xmlns:cx1="http://schemas.microsoft.com/office/drawing/2015/9/8/chartex" xmlns:cx="http://schemas.microsoft.com/office/drawing/2014/chartex">
             <w:pict>
               <v:shape w14:anchorId="0B323744" id="_x0000_s1075" type="#_x0000_t202" style="position:absolute;left:0;text-align:left;margin-left:94.5pt;margin-top:101pt;width:21.75pt;height:22.5pt;z-index:251739136;visibility:visible;mso-wrap-style:square;mso-width-percent:0;mso-height-percent:0;mso-wrap-distance-left:9pt;mso-wrap-distance-top:3.6pt;mso-wrap-distance-right:9pt;mso-wrap-distance-bottom:3.6pt;mso-position-horizontal:absolute;mso-position-horizontal-relative:text;mso-position-vertical:absolute;mso-position-vertical-relative:text;mso-width-percent:0;mso-height-percent:0;mso-width-relative:margin;mso-height-relative:margin;v-text-anchor:top" o:gfxdata="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" stroked="f">
                 <v:textbox>
@@ -10527,7 +10527,7 @@
               </wp:anchor>
             </w:drawing>
           </mc:Choice>
-          <mc:Fallback>
+          <mc:Fallback xmlns:w16se="http://schemas.microsoft.com/office/word/2015/wordml/symex" xmlns:cx5="http://schemas.microsoft.com/office/drawing/2016/5/11/chartex" xmlns:cx4="http://schemas.microsoft.com/office/drawing/2016/5/10/chartex" xmlns:cx3="http://schemas.microsoft.com/office/drawing/2016/5/9/chartex" xmlns:cx2="http://schemas.microsoft.com/office/drawing/2015/10/21/chartex" xmlns:cx1="http://schemas.microsoft.com/office/drawing/2015/9/8/chartex" xmlns:cx="http://schemas.microsoft.com/office/drawing/2014/chartex">
             <w:pict>
               <v:oval w14:anchorId="3E83F68A" id="Oval 244" o:spid="_x0000_s1076" style="position:absolute;left:0;text-align:left;margin-left:191.25pt;margin-top:44.85pt;width:40.5pt;height:29.25pt;z-index:251748352;visibility:visible;mso-wrap-style:square;mso-width-percent:0;mso-height-percent:0;mso-wrap-distance-left:9pt;mso-wrap-distance-top:0;mso-wrap-distance-right:9pt;mso-wrap-distance-bottom:0;mso-position-horizontal:absolute;mso-position-horizontal-relative:text;mso-position-vertical:absolute;mso-position-vertical-relative:text;mso-width-percent:0;mso-height-percent:0;mso-width-relative:margin;mso-height-relative:margin;v-text-anchor:middle" o:gfxdata="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" fillcolor="#5b9bd5 [3204]" strokecolor="#1f4d78 [1604]" strokeweight="1pt">
                 <v:stroke joinstyle="miter"/>
@@ -10614,7 +10614,7 @@
               </wp:anchor>
             </w:drawing>
           </mc:Choice>
-          <mc:Fallback>
+          <mc:Fallback xmlns:w16se="http://schemas.microsoft.com/office/word/2015/wordml/symex" xmlns:cx5="http://schemas.microsoft.com/office/drawing/2016/5/11/chartex" xmlns:cx4="http://schemas.microsoft.com/office/drawing/2016/5/10/chartex" xmlns:cx3="http://schemas.microsoft.com/office/drawing/2016/5/9/chartex" xmlns:cx2="http://schemas.microsoft.com/office/drawing/2015/10/21/chartex" xmlns:cx1="http://schemas.microsoft.com/office/drawing/2015/9/8/chartex" xmlns:cx="http://schemas.microsoft.com/office/drawing/2014/chartex">
             <w:pict>
               <v:line w14:anchorId="7B6EA777" id="Straight Connector 245" o:spid="_x0000_s1026" style="position:absolute;flip:y;z-index:251756544;visibility:visible;mso-wrap-style:square;mso-width-percent:0;mso-height-percent:0;mso-wrap-distance-left:9pt;mso-wrap-distance-top:0;mso-wrap-distance-right:9pt;mso-wrap-distance-bottom:0;mso-position-horizontal:absolute;mso-position-horizontal-relative:text;mso-position-vertical:absolute;mso-position-vertical-relative:text;mso-width-percent:0;mso-height-percent:0;mso-width-relative:margin;mso-height-relative:margin" from="156pt,64.25pt" to="196.5pt,74pt" o:gfxdata="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" strokecolor="#ed7d31 [3205]" strokeweight="2.25pt">
                 <v:stroke joinstyle="miter"/>
@@ -10689,7 +10689,7 @@
               </wp:anchor>
             </w:drawing>
           </mc:Choice>
-          <mc:Fallback>
+          <mc:Fallback xmlns:w16se="http://schemas.microsoft.com/office/word/2015/wordml/symex" xmlns:cx5="http://schemas.microsoft.com/office/drawing/2016/5/11/chartex" xmlns:cx4="http://schemas.microsoft.com/office/drawing/2016/5/10/chartex" xmlns:cx3="http://schemas.microsoft.com/office/drawing/2016/5/9/chartex" xmlns:cx2="http://schemas.microsoft.com/office/drawing/2015/10/21/chartex" xmlns:cx1="http://schemas.microsoft.com/office/drawing/2015/9/8/chartex" xmlns:cx="http://schemas.microsoft.com/office/drawing/2014/chartex">
             <w:pict>
               <v:line w14:anchorId="13E4F70C" id="Straight Connector 246" o:spid="_x0000_s1026" style="position:absolute;flip:y;z-index:251755520;visibility:visible;mso-wrap-style:square;mso-width-percent:0;mso-height-percent:0;mso-wrap-distance-left:9pt;mso-wrap-distance-top:0;mso-wrap-distance-right:9pt;mso-wrap-distance-bottom:0;mso-position-horizontal:absolute;mso-position-horizontal-relative:text;mso-position-vertical:absolute;mso-position-vertical-relative:text;mso-width-percent:0;mso-height-percent:0;mso-width-relative:margin;mso-height-relative:margin" from="69pt,74pt" to="116.25pt,74pt" o:gfxdata="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" strokecolor="#ed7d31 [3205]" strokeweight="2.25pt">
                 <v:stroke joinstyle="miter"/>
@@ -10764,7 +10764,7 @@
               </wp:anchor>
             </w:drawing>
           </mc:Choice>
-          <mc:Fallback>
+          <mc:Fallback xmlns:w16se="http://schemas.microsoft.com/office/word/2015/wordml/symex" xmlns:cx5="http://schemas.microsoft.com/office/drawing/2016/5/11/chartex" xmlns:cx4="http://schemas.microsoft.com/office/drawing/2016/5/10/chartex" xmlns:cx3="http://schemas.microsoft.com/office/drawing/2016/5/9/chartex" xmlns:cx2="http://schemas.microsoft.com/office/drawing/2015/10/21/chartex" xmlns:cx1="http://schemas.microsoft.com/office/drawing/2015/9/8/chartex" xmlns:cx="http://schemas.microsoft.com/office/drawing/2014/chartex">
             <w:pict>
               <v:line w14:anchorId="09F19671" id="Straight Connector 247" o:spid="_x0000_s1026" style="position:absolute;flip:y;z-index:251754496;visibility:visible;mso-wrap-style:square;mso-width-percent:0;mso-height-percent:0;mso-wrap-distance-left:9pt;mso-wrap-distance-top:0;mso-wrap-distance-right:9pt;mso-wrap-distance-bottom:0;mso-position-horizontal:absolute;mso-position-horizontal-relative:text;mso-position-vertical:absolute;mso-position-vertical-relative:text;mso-width-percent:0;mso-height-percent:0;mso-width-relative:margin;mso-height-relative:margin" from="109.5pt,157.25pt" to="156.75pt,157.25pt" o:gfxdata="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" strokecolor="#ed7d31 [3205]" strokeweight="2.25pt">
                 <v:stroke joinstyle="miter"/>
@@ -10839,7 +10839,7 @@
               </wp:anchor>
             </w:drawing>
           </mc:Choice>
-          <mc:Fallback>
+          <mc:Fallback xmlns:w16se="http://schemas.microsoft.com/office/word/2015/wordml/symex" xmlns:cx5="http://schemas.microsoft.com/office/drawing/2016/5/11/chartex" xmlns:cx4="http://schemas.microsoft.com/office/drawing/2016/5/10/chartex" xmlns:cx3="http://schemas.microsoft.com/office/drawing/2016/5/9/chartex" xmlns:cx2="http://schemas.microsoft.com/office/drawing/2015/10/21/chartex" xmlns:cx1="http://schemas.microsoft.com/office/drawing/2015/9/8/chartex" xmlns:cx="http://schemas.microsoft.com/office/drawing/2014/chartex">
             <w:pict>
               <v:line w14:anchorId="538E5855" id="Straight Connector 248" o:spid="_x0000_s1026" style="position:absolute;flip:y;z-index:251753472;visibility:visible;mso-wrap-style:square;mso-width-percent:0;mso-height-percent:0;mso-wrap-distance-left:9pt;mso-wrap-distance-top:0;mso-wrap-distance-right:9pt;mso-wrap-distance-bottom:0;mso-position-horizontal:absolute;mso-position-horizontal-relative:text;mso-position-vertical:absolute;mso-position-vertical-relative:text;mso-width-percent:0;mso-height-percent:0;mso-width-relative:margin;mso-height-relative:margin" from="33.75pt,157.2pt" to="69pt,157.2pt" o:gfxdata="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" strokecolor="#5b9bd5 [3204]" strokeweight="2.25pt">
                 <v:stroke joinstyle="miter"/>
@@ -10911,7 +10911,7 @@
               </wp:anchor>
             </w:drawing>
           </mc:Choice>
-          <mc:Fallback>
+          <mc:Fallback xmlns:w16se="http://schemas.microsoft.com/office/word/2015/wordml/symex" xmlns:cx5="http://schemas.microsoft.com/office/drawing/2016/5/11/chartex" xmlns:cx4="http://schemas.microsoft.com/office/drawing/2016/5/10/chartex" xmlns:cx3="http://schemas.microsoft.com/office/drawing/2016/5/9/chartex" xmlns:cx2="http://schemas.microsoft.com/office/drawing/2015/10/21/chartex" xmlns:cx1="http://schemas.microsoft.com/office/drawing/2015/9/8/chartex" xmlns:cx="http://schemas.microsoft.com/office/drawing/2014/chartex">
             <w:pict>
               <v:line w14:anchorId="7470B1D4" id="Straight Connector 249" o:spid="_x0000_s1026" style="position:absolute;flip:y;z-index:251749376;visibility:visible;mso-wrap-style:square;mso-width-percent:0;mso-height-percent:0;mso-wrap-distance-left:9pt;mso-wrap-distance-top:0;mso-wrap-distance-right:9pt;mso-wrap-distance-bottom:0;mso-position-horizontal:absolute;mso-position-horizontal-relative:text;mso-position-vertical:absolute;mso-position-vertical-relative:text;mso-width-percent:0;mso-height-percent:0;mso-width-relative:margin;mso-height-relative:margin" from="19.5pt,87.5pt" to="47.25pt,140.75pt" o:gfxdata="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" strokecolor="#ed7d31 [3205]" strokeweight="2.25pt">
                 <v:stroke joinstyle="miter"/>
@@ -10986,7 +10986,7 @@
               </wp:anchor>
             </w:drawing>
           </mc:Choice>
-          <mc:Fallback>
+          <mc:Fallback xmlns:w16se="http://schemas.microsoft.com/office/word/2015/wordml/symex" xmlns:cx5="http://schemas.microsoft.com/office/drawing/2016/5/11/chartex" xmlns:cx4="http://schemas.microsoft.com/office/drawing/2016/5/10/chartex" xmlns:cx3="http://schemas.microsoft.com/office/drawing/2016/5/9/chartex" xmlns:cx2="http://schemas.microsoft.com/office/drawing/2015/10/21/chartex" xmlns:cx1="http://schemas.microsoft.com/office/drawing/2015/9/8/chartex" xmlns:cx="http://schemas.microsoft.com/office/drawing/2014/chartex">
             <w:pict>
               <v:line w14:anchorId="26F4F80B" id="Straight Connector 250" o:spid="_x0000_s1026" style="position:absolute;flip:x y;z-index:251752448;visibility:visible;mso-wrap-style:square;mso-width-percent:0;mso-height-percent:0;mso-wrap-distance-left:9pt;mso-wrap-distance-top:0;mso-wrap-distance-right:9pt;mso-wrap-distance-bottom:0;mso-position-horizontal:absolute;mso-position-horizontal-relative:text;mso-position-vertical:absolute;mso-position-vertical-relative:text;mso-width-percent:0;mso-height-percent:0;mso-width-relative:margin;mso-height-relative:margin" from="60.75pt,87.5pt" to="81.75pt,145.25pt" o:gfxdata="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" strokecolor="#ed7d31 [3205]" strokeweight="2.25pt">
                 <v:stroke joinstyle="miter"/>
@@ -11076,7 +11076,7 @@
               </wp:anchor>
             </w:drawing>
           </mc:Choice>
-          <mc:Fallback>
+          <mc:Fallback xmlns:w16se="http://schemas.microsoft.com/office/word/2015/wordml/symex" xmlns:cx5="http://schemas.microsoft.com/office/drawing/2016/5/11/chartex" xmlns:cx4="http://schemas.microsoft.com/office/drawing/2016/5/10/chartex" xmlns:cx3="http://schemas.microsoft.com/office/drawing/2016/5/9/chartex" xmlns:cx2="http://schemas.microsoft.com/office/drawing/2015/10/21/chartex" xmlns:cx1="http://schemas.microsoft.com/office/drawing/2015/9/8/chartex" xmlns:cx="http://schemas.microsoft.com/office/drawing/2014/chartex">
             <w:pict>
               <v:oval w14:anchorId="2CC2587A" id="Oval 251" o:spid="_x0000_s1077" style="position:absolute;left:0;text-align:left;margin-left:116.25pt;margin-top:59.2pt;width:40.5pt;height:29.25pt;z-index:251744256;visibility:visible;mso-wrap-style:square;mso-width-percent:0;mso-height-percent:0;mso-wrap-distance-left:9pt;mso-wrap-distance-top:0;mso-wrap-distance-right:9pt;mso-wrap-distance-bottom:0;mso-position-horizontal:absolute;mso-position-horizontal-relative:text;mso-position-vertical:absolute;mso-position-vertical-relative:text;mso-width-percent:0;mso-height-percent:0;mso-width-relative:margin;mso-height-relative:margin;v-text-anchor:middle" o:gfxdata="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" fillcolor="#5b9bd5 [3204]" strokecolor="#1f4d78 [1604]" strokeweight="1pt">
                 <v:stroke joinstyle="miter"/>
@@ -11159,7 +11159,7 @@
               </wp:anchor>
             </w:drawing>
           </mc:Choice>
-          <mc:Fallback>
+          <mc:Fallback xmlns:w16se="http://schemas.microsoft.com/office/word/2015/wordml/symex" xmlns:cx5="http://schemas.microsoft.com/office/drawing/2016/5/11/chartex" xmlns:cx4="http://schemas.microsoft.com/office/drawing/2016/5/10/chartex" xmlns:cx3="http://schemas.microsoft.com/office/drawing/2016/5/9/chartex" xmlns:cx2="http://schemas.microsoft.com/office/drawing/2015/10/21/chartex" xmlns:cx1="http://schemas.microsoft.com/office/drawing/2015/9/8/chartex" xmlns:cx="http://schemas.microsoft.com/office/drawing/2014/chartex">
             <w:pict>
               <v:line w14:anchorId="0A365BB8" id="Straight Connector 252" o:spid="_x0000_s1026" style="position:absolute;flip:y;z-index:251750400;visibility:visible;mso-wrap-style:square;mso-width-percent:0;mso-height-percent:0;mso-wrap-distance-left:9pt;mso-wrap-distance-top:0;mso-wrap-distance-right:9pt;mso-wrap-distance-bottom:0;mso-position-horizontal:absolute;mso-position-horizontal-relative:text;mso-position-vertical:absolute;mso-position-vertical-relative:text;mso-width-percent:0;mso-height-percent:0;mso-width-relative:margin;mso-height-relative:margin" from="99pt,87.5pt" to="126.75pt,145.25pt" o:gfxdata="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" strokecolor="#5b9bd5 [3204]" strokeweight="2.25pt">
                 <v:stroke joinstyle="miter"/>
@@ -11234,7 +11234,7 @@
               </wp:anchor>
             </w:drawing>
           </mc:Choice>
-          <mc:Fallback>
+          <mc:Fallback xmlns:w16se="http://schemas.microsoft.com/office/word/2015/wordml/symex" xmlns:cx5="http://schemas.microsoft.com/office/drawing/2016/5/11/chartex" xmlns:cx4="http://schemas.microsoft.com/office/drawing/2016/5/10/chartex" xmlns:cx3="http://schemas.microsoft.com/office/drawing/2016/5/9/chartex" xmlns:cx2="http://schemas.microsoft.com/office/drawing/2015/10/21/chartex" xmlns:cx1="http://schemas.microsoft.com/office/drawing/2015/9/8/chartex" xmlns:cx="http://schemas.microsoft.com/office/drawing/2014/chartex">
             <w:pict>
               <v:line w14:anchorId="13A81FD4" id="Straight Connector 253" o:spid="_x0000_s1026" style="position:absolute;flip:x y;z-index:251751424;visibility:visible;mso-wrap-style:square;mso-width-percent:0;mso-height-percent:0;mso-wrap-distance-left:9pt;mso-wrap-distance-top:0;mso-wrap-distance-right:9pt;mso-wrap-distance-bottom:0;mso-position-horizontal:absolute;mso-position-horizontal-relative:text;mso-position-vertical:absolute;mso-position-vertical-relative:text;mso-width-percent:0;mso-height-percent:0;mso-width-relative:margin;mso-height-relative:margin" from="149.25pt,83.75pt" to="170.25pt,141.5pt" o:gfxdata="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" strokecolor="#5b9bd5 [3204]" strokeweight="2.25pt">
                 <v:stroke joinstyle="miter"/>
@@ -11324,7 +11324,7 @@
               </wp:anchor>
             </w:drawing>
           </mc:Choice>
-          <mc:Fallback>
+          <mc:Fallback xmlns:w16se="http://schemas.microsoft.com/office/word/2015/wordml/symex" xmlns:cx5="http://schemas.microsoft.com/office/drawing/2016/5/11/chartex" xmlns:cx4="http://schemas.microsoft.com/office/drawing/2016/5/10/chartex" xmlns:cx3="http://schemas.microsoft.com/office/drawing/2016/5/9/chartex" xmlns:cx2="http://schemas.microsoft.com/office/drawing/2015/10/21/chartex" xmlns:cx1="http://schemas.microsoft.com/office/drawing/2015/9/8/chartex" xmlns:cx="http://schemas.microsoft.com/office/drawing/2014/chartex">
             <w:pict>
               <v:oval w14:anchorId="5B50AC5D" id="Oval 254" o:spid="_x0000_s1078" style="position:absolute;left:0;text-align:left;margin-left:69pt;margin-top:141.6pt;width:40.5pt;height:29.25pt;z-index:251746304;visibility:visible;mso-wrap-style:square;mso-width-percent:0;mso-height-percent:0;mso-wrap-distance-left:9pt;mso-wrap-distance-top:0;mso-wrap-distance-right:9pt;mso-wrap-distance-bottom:0;mso-position-horizontal:absolute;mso-position-horizontal-relative:text;mso-position-vertical:absolute;mso-position-vertical-relative:text;mso-width-percent:0;mso-height-percent:0;mso-width-relative:margin;mso-height-relative:margin;v-text-anchor:middle" o:gfxdata="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" fillcolor="#5b9bd5 [3204]" strokecolor="#1f4d78 [1604]" strokeweight="1pt">
                 <v:stroke joinstyle="miter"/>
@@ -11426,7 +11426,7 @@
               </wp:anchor>
             </w:drawing>
           </mc:Choice>
-          <mc:Fallback>
+          <mc:Fallback xmlns:w16se="http://schemas.microsoft.com/office/word/2015/wordml/symex" xmlns:cx5="http://schemas.microsoft.com/office/drawing/2016/5/11/chartex" xmlns:cx4="http://schemas.microsoft.com/office/drawing/2016/5/10/chartex" xmlns:cx3="http://schemas.microsoft.com/office/drawing/2016/5/9/chartex" xmlns:cx2="http://schemas.microsoft.com/office/drawing/2015/10/21/chartex" xmlns:cx1="http://schemas.microsoft.com/office/drawing/2015/9/8/chartex" xmlns:cx="http://schemas.microsoft.com/office/drawing/2014/chartex">
             <w:pict>
               <v:oval w14:anchorId="039E5613" id="Oval 255" o:spid="_x0000_s1079" style="position:absolute;left:0;text-align:left;margin-left:156pt;margin-top:141.6pt;width:40.5pt;height:29.25pt;z-index:251747328;visibility:visible;mso-wrap-style:square;mso-width-percent:0;mso-height-percent:0;mso-wrap-distance-left:9pt;mso-wrap-distance-top:0;mso-wrap-distance-right:9pt;mso-wrap-distance-bottom:0;mso-position-horizontal:absolute;mso-position-horizontal-relative:text;mso-position-vertical:absolute;mso-position-vertical-relative:text;mso-width-percent:0;mso-height-percent:0;mso-width-relative:margin;mso-height-relative:margin;v-text-anchor:middle" o:gfxdata="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" fillcolor="#5b9bd5 [3204]" strokecolor="#1f4d78 [1604]" strokeweight="1pt">
                 <v:stroke joinstyle="miter"/>
@@ -11528,7 +11528,7 @@
               </wp:anchor>
             </w:drawing>
           </mc:Choice>
-          <mc:Fallback>
+          <mc:Fallback xmlns:w16se="http://schemas.microsoft.com/office/word/2015/wordml/symex" xmlns:cx5="http://schemas.microsoft.com/office/drawing/2016/5/11/chartex" xmlns:cx4="http://schemas.microsoft.com/office/drawing/2016/5/10/chartex" xmlns:cx3="http://schemas.microsoft.com/office/drawing/2016/5/9/chartex" xmlns:cx2="http://schemas.microsoft.com/office/drawing/2015/10/21/chartex" xmlns:cx1="http://schemas.microsoft.com/office/drawing/2015/9/8/chartex" xmlns:cx="http://schemas.microsoft.com/office/drawing/2014/chartex">
             <w:pict>
               <v:oval w14:anchorId="27A8E245" id="Oval 256" o:spid="_x0000_s1080" style="position:absolute;left:0;text-align:left;margin-left:33.75pt;margin-top:58.45pt;width:40.5pt;height:29.25pt;z-index:251743232;visibility:visible;mso-wrap-style:square;mso-width-percent:0;mso-height-percent:0;mso-wrap-distance-left:9pt;mso-wrap-distance-top:0;mso-wrap-distance-right:9pt;mso-wrap-distance-bottom:0;mso-position-horizontal:absolute;mso-position-horizontal-relative:text;mso-position-vertical:absolute;mso-position-vertical-relative:text;mso-width-percent:0;mso-height-percent:0;mso-width-relative:margin;mso-height-relative:margin;v-text-anchor:middle" o:gfxdata="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" fillcolor="#5b9bd5 [3204]" strokecolor="#1f4d78 [1604]" strokeweight="1pt">
                 <v:stroke joinstyle="miter"/>
@@ -11630,7 +11630,7 @@
               </wp:anchor>
             </w:drawing>
           </mc:Choice>
-          <mc:Fallback>
+          <mc:Fallback xmlns:w16se="http://schemas.microsoft.com/office/word/2015/wordml/symex" xmlns:cx5="http://schemas.microsoft.com/office/drawing/2016/5/11/chartex" xmlns:cx4="http://schemas.microsoft.com/office/drawing/2016/5/10/chartex" xmlns:cx3="http://schemas.microsoft.com/office/drawing/2016/5/9/chartex" xmlns:cx2="http://schemas.microsoft.com/office/drawing/2015/10/21/chartex" xmlns:cx1="http://schemas.microsoft.com/office/drawing/2015/9/8/chartex" xmlns:cx="http://schemas.microsoft.com/office/drawing/2014/chartex">
             <w:pict>
               <v:oval w14:anchorId="53608144" id="Oval 257" o:spid="_x0000_s1081" style="position:absolute;left:0;text-align:left;margin-left:-6.75pt;margin-top:141.6pt;width:40.5pt;height:29.25pt;z-index:251745280;visibility:visible;mso-wrap-style:square;mso-width-percent:0;mso-height-percent:0;mso-wrap-distance-left:9pt;mso-wrap-distance-top:0;mso-wrap-distance-right:9pt;mso-wrap-distance-bottom:0;mso-position-horizontal:absolute;mso-position-horizontal-relative:text;mso-position-vertical:absolute;mso-position-vertical-relative:text;mso-width-percent:0;mso-height-percent:0;mso-width-relative:margin;mso-height-relative:margin;v-text-anchor:middle" o:gfxdata="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" fillcolor="#5b9bd5 [3204]" strokecolor="#1f4d78 [1604]" strokeweight="1pt">
                 <v:stroke joinstyle="miter"/>
@@ -11776,7 +11776,7 @@
               </wp:anchor>
             </w:drawing>
           </mc:Choice>
-          <mc:Fallback>
+          <mc:Fallback xmlns:w16se="http://schemas.microsoft.com/office/word/2015/wordml/symex" xmlns:cx5="http://schemas.microsoft.com/office/drawing/2016/5/11/chartex" xmlns:cx4="http://schemas.microsoft.com/office/drawing/2016/5/10/chartex" xmlns:cx3="http://schemas.microsoft.com/office/drawing/2016/5/9/chartex" xmlns:cx2="http://schemas.microsoft.com/office/drawing/2015/10/21/chartex" xmlns:cx1="http://schemas.microsoft.com/office/drawing/2015/9/8/chartex" xmlns:cx="http://schemas.microsoft.com/office/drawing/2014/chartex">
             <w:pict>
               <v:shape w14:anchorId="0C6C9F34" id="_x0000_s1082" type="#_x0000_t202" style="position:absolute;left:0;text-align:left;margin-left:123pt;margin-top:17.65pt;width:21.75pt;height:22.5pt;z-index:251741184;visibility:visible;mso-wrap-style:square;mso-width-percent:0;mso-height-percent:0;mso-wrap-distance-left:9pt;mso-wrap-distance-top:3.6pt;mso-wrap-distance-right:9pt;mso-wrap-distance-bottom:3.6pt;mso-position-horizontal:absolute;mso-position-horizontal-relative:text;mso-position-vertical:absolute;mso-position-vertical-relative:text;mso-width-percent:0;mso-height-percent:0;mso-width-relative:margin;mso-height-relative:margin;v-text-anchor:top" o:gfxdata="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" stroked="f">
                 <v:textbox>
@@ -11864,7 +11864,7 @@
               </wp:anchor>
             </w:drawing>
           </mc:Choice>
-          <mc:Fallback>
+          <mc:Fallback xmlns:w16se="http://schemas.microsoft.com/office/word/2015/wordml/symex" xmlns:cx5="http://schemas.microsoft.com/office/drawing/2016/5/11/chartex" xmlns:cx4="http://schemas.microsoft.com/office/drawing/2016/5/10/chartex" xmlns:cx3="http://schemas.microsoft.com/office/drawing/2016/5/9/chartex" xmlns:cx2="http://schemas.microsoft.com/office/drawing/2015/10/21/chartex" xmlns:cx1="http://schemas.microsoft.com/office/drawing/2015/9/8/chartex" xmlns:cx="http://schemas.microsoft.com/office/drawing/2014/chartex">
             <w:pict>
               <v:shape w14:anchorId="31987B1A" id="_x0000_s1083" type="#_x0000_t202" style="position:absolute;left:0;text-align:left;margin-left:42pt;margin-top:19.15pt;width:21.75pt;height:20.55pt;z-index:251738112;visibility:visible;mso-wrap-style:square;mso-width-percent:0;mso-height-percent:0;mso-wrap-distance-left:9pt;mso-wrap-distance-top:3.6pt;mso-wrap-distance-right:9pt;mso-wrap-distance-bottom:3.6pt;mso-position-horizontal:absolute;mso-position-horizontal-relative:text;mso-position-vertical:absolute;mso-position-vertical-relative:text;mso-width-percent:0;mso-height-percent:0;mso-width-relative:margin;mso-height-relative:margin;v-text-anchor:top" o:gfxdata="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" stroked="f">
                 <v:textbox>
@@ -11962,7 +11962,7 @@
               </wp:anchor>
             </w:drawing>
           </mc:Choice>
-          <mc:Fallback>
+          <mc:Fallback xmlns:w16se="http://schemas.microsoft.com/office/word/2015/wordml/symex" xmlns:cx5="http://schemas.microsoft.com/office/drawing/2016/5/11/chartex" xmlns:cx4="http://schemas.microsoft.com/office/drawing/2016/5/10/chartex" xmlns:cx3="http://schemas.microsoft.com/office/drawing/2016/5/9/chartex" xmlns:cx2="http://schemas.microsoft.com/office/drawing/2015/10/21/chartex" xmlns:cx1="http://schemas.microsoft.com/office/drawing/2015/9/8/chartex" xmlns:cx="http://schemas.microsoft.com/office/drawing/2014/chartex">
             <w:pict>
               <v:shape w14:anchorId="24CF0938" id="_x0000_s1084" type="#_x0000_t202" style="position:absolute;left:0;text-align:left;margin-left:163.5pt;margin-top:48.55pt;width:21.75pt;height:22.5pt;z-index:251765760;visibility:visible;mso-wrap-style:square;mso-width-percent:0;mso-height-percent:0;mso-wrap-distance-left:9pt;mso-wrap-distance-top:3.6pt;mso-wrap-distance-right:9pt;mso-wrap-distance-bottom:3.6pt;mso-position-horizontal:absolute;mso-position-horizontal-relative:text;mso-position-vertical:absolute;mso-position-vertical-relative:text;mso-width-percent:0;mso-height-percent:0;mso-width-relative:margin;mso-height-relative:margin;v-text-anchor:top" o:gfxdata="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" stroked="f">
                 <v:textbox>
@@ -12050,7 +12050,7 @@
               </wp:anchor>
             </w:drawing>
           </mc:Choice>
-          <mc:Fallback>
+          <mc:Fallback xmlns:w16se="http://schemas.microsoft.com/office/word/2015/wordml/symex" xmlns:cx5="http://schemas.microsoft.com/office/drawing/2016/5/11/chartex" xmlns:cx4="http://schemas.microsoft.com/office/drawing/2016/5/10/chartex" xmlns:cx3="http://schemas.microsoft.com/office/drawing/2016/5/9/chartex" xmlns:cx2="http://schemas.microsoft.com/office/drawing/2015/10/21/chartex" xmlns:cx1="http://schemas.microsoft.com/office/drawing/2015/9/8/chartex" xmlns:cx="http://schemas.microsoft.com/office/drawing/2014/chartex">
             <w:pict>
               <v:shape w14:anchorId="0C6C9F34" id="_x0000_s1085" type="#_x0000_t202" style="position:absolute;left:0;text-align:left;margin-left:123pt;margin-top:157.25pt;width:21.75pt;height:22.5pt;z-index:251764736;visibility:visible;mso-wrap-style:square;mso-width-percent:0;mso-height-percent:0;mso-wrap-distance-left:9pt;mso-wrap-distance-top:3.6pt;mso-wrap-distance-right:9pt;mso-wrap-distance-bottom:3.6pt;mso-position-horizontal:absolute;mso-position-horizontal-relative:text;mso-position-vertical:absolute;mso-position-vertical-relative:text;mso-width-percent:0;mso-height-percent:0;mso-width-relative:margin;mso-height-relative:margin;v-text-anchor:top" o:gfxdata="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" stroked="f">
                 <v:textbox>
@@ -12138,7 +12138,7 @@
               </wp:anchor>
             </w:drawing>
           </mc:Choice>
-          <mc:Fallback>
+          <mc:Fallback xmlns:w16se="http://schemas.microsoft.com/office/word/2015/wordml/symex" xmlns:cx5="http://schemas.microsoft.com/office/drawing/2016/5/11/chartex" xmlns:cx4="http://schemas.microsoft.com/office/drawing/2016/5/10/chartex" xmlns:cx3="http://schemas.microsoft.com/office/drawing/2016/5/9/chartex" xmlns:cx2="http://schemas.microsoft.com/office/drawing/2015/10/21/chartex" xmlns:cx1="http://schemas.microsoft.com/office/drawing/2015/9/8/chartex" xmlns:cx="http://schemas.microsoft.com/office/drawing/2014/chartex">
             <w:pict>
               <v:shape w14:anchorId="10653F64" id="_x0000_s1086" type="#_x0000_t202" style="position:absolute;left:0;text-align:left;margin-left:158.25pt;margin-top:100.25pt;width:21.75pt;height:22.5pt;z-index:251763712;visibility:visible;mso-wrap-style:square;mso-width-percent:0;mso-height-percent:0;mso-wrap-distance-left:9pt;mso-wrap-distance-top:3.6pt;mso-wrap-distance-right:9pt;mso-wrap-distance-bottom:3.6pt;mso-position-horizontal:absolute;mso-position-horizontal-relative:text;mso-position-vertical:absolute;mso-position-vertical-relative:text;mso-width-percent:0;mso-height-percent:0;mso-width-relative:margin;mso-height-relative:margin;v-text-anchor:top" o:gfxdata="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" stroked="f">
                 <v:textbox>
@@ -12226,7 +12226,7 @@
               </wp:anchor>
             </w:drawing>
           </mc:Choice>
-          <mc:Fallback>
+          <mc:Fallback xmlns:w16se="http://schemas.microsoft.com/office/word/2015/wordml/symex" xmlns:cx5="http://schemas.microsoft.com/office/drawing/2016/5/11/chartex" xmlns:cx4="http://schemas.microsoft.com/office/drawing/2016/5/10/chartex" xmlns:cx3="http://schemas.microsoft.com/office/drawing/2016/5/9/chartex" xmlns:cx2="http://schemas.microsoft.com/office/drawing/2015/10/21/chartex" xmlns:cx1="http://schemas.microsoft.com/office/drawing/2015/9/8/chartex" xmlns:cx="http://schemas.microsoft.com/office/drawing/2014/chartex">
             <w:pict>
               <v:shape w14:anchorId="32F31AF4" id="_x0000_s1087" type="#_x0000_t202" style="position:absolute;left:0;text-align:left;margin-left:84.75pt;margin-top:56.75pt;width:21.75pt;height:22.5pt;z-index:251759616;visibility:visible;mso-wrap-style:square;mso-width-percent:0;mso-height-percent:0;mso-wrap-distance-left:9pt;mso-wrap-distance-top:3.6pt;mso-wrap-distance-right:9pt;mso-wrap-distance-bottom:3.6pt;mso-position-horizontal:absolute;mso-position-horizontal-relative:text;mso-position-vertical:absolute;mso-position-vertical-relative:text;mso-width-percent:0;mso-height-percent:0;mso-width-relative:margin;mso-height-relative:margin;v-text-anchor:top" o:gfxdata="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" stroked="f">
                 <v:textbox>
@@ -12314,7 +12314,7 @@
               </wp:anchor>
             </w:drawing>
           </mc:Choice>
-          <mc:Fallback>
+          <mc:Fallback xmlns:w16se="http://schemas.microsoft.com/office/word/2015/wordml/symex" xmlns:cx5="http://schemas.microsoft.com/office/drawing/2016/5/11/chartex" xmlns:cx4="http://schemas.microsoft.com/office/drawing/2016/5/10/chartex" xmlns:cx3="http://schemas.microsoft.com/office/drawing/2016/5/9/chartex" xmlns:cx2="http://schemas.microsoft.com/office/drawing/2015/10/21/chartex" xmlns:cx1="http://schemas.microsoft.com/office/drawing/2015/9/8/chartex" xmlns:cx="http://schemas.microsoft.com/office/drawing/2014/chartex">
             <w:pict>
               <v:shape w14:anchorId="31987B1A" id="_x0000_s1088" type="#_x0000_t202" style="position:absolute;left:0;text-align:left;margin-left:39pt;margin-top:157.25pt;width:21.75pt;height:22.5pt;z-index:251761664;visibility:visible;mso-wrap-style:square;mso-width-percent:0;mso-height-percent:0;mso-wrap-distance-left:9pt;mso-wrap-distance-top:3.6pt;mso-wrap-distance-right:9pt;mso-wrap-distance-bottom:3.6pt;mso-position-horizontal:absolute;mso-position-horizontal-relative:text;mso-position-vertical:absolute;mso-position-vertical-relative:text;mso-width-percent:0;mso-height-percent:0;mso-width-relative:margin;mso-height-relative:margin;v-text-anchor:top" o:gfxdata="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" stroked="f">
                 <v:textbox>
@@ -12402,7 +12402,7 @@
               </wp:anchor>
             </w:drawing>
           </mc:Choice>
-          <mc:Fallback>
+          <mc:Fallback xmlns:w16se="http://schemas.microsoft.com/office/word/2015/wordml/symex" xmlns:cx5="http://schemas.microsoft.com/office/drawing/2016/5/11/chartex" xmlns:cx4="http://schemas.microsoft.com/office/drawing/2016/5/10/chartex" xmlns:cx3="http://schemas.microsoft.com/office/drawing/2016/5/9/chartex" xmlns:cx2="http://schemas.microsoft.com/office/drawing/2015/10/21/chartex" xmlns:cx1="http://schemas.microsoft.com/office/drawing/2015/9/8/chartex" xmlns:cx="http://schemas.microsoft.com/office/drawing/2014/chartex">
             <w:pict>
               <v:shape w14:anchorId="30A7EAE3" id="_x0000_s1089" type="#_x0000_t202" style="position:absolute;left:0;text-align:left;margin-left:12pt;margin-top:101.75pt;width:21.75pt;height:22.5pt;z-index:251758592;visibility:visible;mso-wrap-style:square;mso-width-percent:0;mso-height-percent:0;mso-wrap-distance-left:9pt;mso-wrap-distance-top:3.6pt;mso-wrap-distance-right:9pt;mso-wrap-distance-bottom:3.6pt;mso-position-horizontal:absolute;mso-position-horizontal-relative:text;mso-position-vertical:absolute;mso-position-vertical-relative:text;mso-width-percent:0;mso-height-percent:0;mso-width-relative:margin;mso-height-relative:margin;v-text-anchor:top" o:gfxdata="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" stroked="f">
                 <v:textbox>
@@ -12543,7 +12543,7 @@
               </wp:anchor>
             </w:drawing>
           </mc:Choice>
-          <mc:Fallback>
+          <mc:Fallback xmlns:w16se="http://schemas.microsoft.com/office/word/2015/wordml/symex" xmlns:cx5="http://schemas.microsoft.com/office/drawing/2016/5/11/chartex" xmlns:cx4="http://schemas.microsoft.com/office/drawing/2016/5/10/chartex" xmlns:cx3="http://schemas.microsoft.com/office/drawing/2016/5/9/chartex" xmlns:cx2="http://schemas.microsoft.com/office/drawing/2015/10/21/chartex" xmlns:cx1="http://schemas.microsoft.com/office/drawing/2015/9/8/chartex" xmlns:cx="http://schemas.microsoft.com/office/drawing/2014/chartex">
             <w:pict>
               <v:shape w14:anchorId="323B9B8B" id="_x0000_s1090" type="#_x0000_t202" style="position:absolute;left:0;text-align:left;margin-left:63.75pt;margin-top:96.6pt;width:21.75pt;height:22.5pt;z-index:251760640;visibility:visible;mso-wrap-style:square;mso-width-percent:0;mso-height-percent:0;mso-wrap-distance-left:9pt;mso-wrap-distance-top:3.6pt;mso-wrap-distance-right:9pt;mso-wrap-distance-bottom:3.6pt;mso-position-horizontal:absolute;mso-position-horizontal-relative:text;mso-position-vertical:absolute;mso-position-vertical-relative:text;mso-width-percent:0;mso-height-percent:0;mso-width-relative:margin;mso-height-relative:margin;v-text-anchor:top" o:gfxdata="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" stroked="f">
                 <v:textbox>
@@ -12684,7 +12684,7 @@
               </wp:anchor>
             </w:drawing>
           </mc:Choice>
-          <mc:Fallback>
+          <mc:Fallback xmlns:w16se="http://schemas.microsoft.com/office/word/2015/wordml/symex" xmlns:cx5="http://schemas.microsoft.com/office/drawing/2016/5/11/chartex" xmlns:cx4="http://schemas.microsoft.com/office/drawing/2016/5/10/chartex" xmlns:cx3="http://schemas.microsoft.com/office/drawing/2016/5/9/chartex" xmlns:cx2="http://schemas.microsoft.com/office/drawing/2015/10/21/chartex" xmlns:cx1="http://schemas.microsoft.com/office/drawing/2015/9/8/chartex" xmlns:cx="http://schemas.microsoft.com/office/drawing/2014/chartex">
             <w:pict>
               <v:shape w14:anchorId="0B323744" id="_x0000_s1091" type="#_x0000_t202" style="position:absolute;left:0;text-align:left;margin-left:94.5pt;margin-top:101pt;width:21.75pt;height:22.5pt;z-index:251762688;visibility:visible;mso-wrap-style:square;mso-width-percent:0;mso-height-percent:0;mso-wrap-distance-left:9pt;mso-wrap-distance-top:3.6pt;mso-wrap-distance-right:9pt;mso-wrap-distance-bottom:3.6pt;mso-position-horizontal:absolute;mso-position-horizontal-relative:text;mso-position-vertical:absolute;mso-position-vertical-relative:text;mso-width-percent:0;mso-height-percent:0;mso-width-relative:margin;mso-height-relative:margin;v-text-anchor:top" o:gfxdata="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" stroked="f">
                 <v:textbox>
@@ -12783,7 +12783,7 @@
               </wp:anchor>
             </w:drawing>
           </mc:Choice>
-          <mc:Fallback>
+          <mc:Fallback xmlns:w16se="http://schemas.microsoft.com/office/word/2015/wordml/symex" xmlns:cx5="http://schemas.microsoft.com/office/drawing/2016/5/11/chartex" xmlns:cx4="http://schemas.microsoft.com/office/drawing/2016/5/10/chartex" xmlns:cx3="http://schemas.microsoft.com/office/drawing/2016/5/9/chartex" xmlns:cx2="http://schemas.microsoft.com/office/drawing/2015/10/21/chartex" xmlns:cx1="http://schemas.microsoft.com/office/drawing/2015/9/8/chartex" xmlns:cx="http://schemas.microsoft.com/office/drawing/2014/chartex">
             <w:pict>
               <v:oval w14:anchorId="3E83F68A" id="Oval 267" o:spid="_x0000_s1092" style="position:absolute;left:0;text-align:left;margin-left:191.25pt;margin-top:44.85pt;width:40.5pt;height:29.25pt;z-index:251771904;visibility:visible;mso-wrap-style:square;mso-width-percent:0;mso-height-percent:0;mso-wrap-distance-left:9pt;mso-wrap-distance-top:0;mso-wrap-distance-right:9pt;mso-wrap-distance-bottom:0;mso-position-horizontal:absolute;mso-position-horizontal-relative:text;mso-position-vertical:absolute;mso-position-vertical-relative:text;mso-width-percent:0;mso-height-percent:0;mso-width-relative:margin;mso-height-relative:margin;v-text-anchor:middle" o:gfxdata="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" fillcolor="#5b9bd5 [3204]" strokecolor="#1f4d78 [1604]" strokeweight="1pt">
                 <v:stroke joinstyle="miter"/>
@@ -12870,7 +12870,7 @@
               </wp:anchor>
             </w:drawing>
           </mc:Choice>
-          <mc:Fallback>
+          <mc:Fallback xmlns:w16se="http://schemas.microsoft.com/office/word/2015/wordml/symex" xmlns:cx5="http://schemas.microsoft.com/office/drawing/2016/5/11/chartex" xmlns:cx4="http://schemas.microsoft.com/office/drawing/2016/5/10/chartex" xmlns:cx3="http://schemas.microsoft.com/office/drawing/2016/5/9/chartex" xmlns:cx2="http://schemas.microsoft.com/office/drawing/2015/10/21/chartex" xmlns:cx1="http://schemas.microsoft.com/office/drawing/2015/9/8/chartex" xmlns:cx="http://schemas.microsoft.com/office/drawing/2014/chartex">
             <w:pict>
               <v:line w14:anchorId="46FB3CC9" id="Straight Connector 268" o:spid="_x0000_s1026" style="position:absolute;flip:y;z-index:251780096;visibility:visible;mso-wrap-style:square;mso-width-percent:0;mso-height-percent:0;mso-wrap-distance-left:9pt;mso-wrap-distance-top:0;mso-wrap-distance-right:9pt;mso-wrap-distance-bottom:0;mso-position-horizontal:absolute;mso-position-horizontal-relative:text;mso-position-vertical:absolute;mso-position-vertical-relative:text;mso-width-percent:0;mso-height-percent:0;mso-width-relative:margin;mso-height-relative:margin" from="156pt,64.25pt" to="196.5pt,74pt" o:gfxdata="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" strokecolor="#ed7d31 [3205]" strokeweight="2.25pt">
                 <v:stroke joinstyle="miter"/>
@@ -12945,7 +12945,7 @@
               </wp:anchor>
             </w:drawing>
           </mc:Choice>
-          <mc:Fallback>
+          <mc:Fallback xmlns:w16se="http://schemas.microsoft.com/office/word/2015/wordml/symex" xmlns:cx5="http://schemas.microsoft.com/office/drawing/2016/5/11/chartex" xmlns:cx4="http://schemas.microsoft.com/office/drawing/2016/5/10/chartex" xmlns:cx3="http://schemas.microsoft.com/office/drawing/2016/5/9/chartex" xmlns:cx2="http://schemas.microsoft.com/office/drawing/2015/10/21/chartex" xmlns:cx1="http://schemas.microsoft.com/office/drawing/2015/9/8/chartex" xmlns:cx="http://schemas.microsoft.com/office/drawing/2014/chartex">
             <w:pict>
               <v:line w14:anchorId="30CAA07A" id="Straight Connector 269" o:spid="_x0000_s1026" style="position:absolute;flip:y;z-index:251779072;visibility:visible;mso-wrap-style:square;mso-width-percent:0;mso-height-percent:0;mso-wrap-distance-left:9pt;mso-wrap-distance-top:0;mso-wrap-distance-right:9pt;mso-wrap-distance-bottom:0;mso-position-horizontal:absolute;mso-position-horizontal-relative:text;mso-position-vertical:absolute;mso-position-vertical-relative:text;mso-width-percent:0;mso-height-percent:0;mso-width-relative:margin;mso-height-relative:margin" from="69pt,74pt" to="116.25pt,74pt" o:gfxdata="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" strokecolor="#ed7d31 [3205]" strokeweight="2.25pt">
                 <v:stroke joinstyle="miter"/>
@@ -13020,7 +13020,7 @@
               </wp:anchor>
             </w:drawing>
           </mc:Choice>
-          <mc:Fallback>
+          <mc:Fallback xmlns:w16se="http://schemas.microsoft.com/office/word/2015/wordml/symex" xmlns:cx5="http://schemas.microsoft.com/office/drawing/2016/5/11/chartex" xmlns:cx4="http://schemas.microsoft.com/office/drawing/2016/5/10/chartex" xmlns:cx3="http://schemas.microsoft.com/office/drawing/2016/5/9/chartex" xmlns:cx2="http://schemas.microsoft.com/office/drawing/2015/10/21/chartex" xmlns:cx1="http://schemas.microsoft.com/office/drawing/2015/9/8/chartex" xmlns:cx="http://schemas.microsoft.com/office/drawing/2014/chartex">
             <w:pict>
               <v:line w14:anchorId="194B9A42" id="Straight Connector 270" o:spid="_x0000_s1026" style="position:absolute;flip:y;z-index:251778048;visibility:visible;mso-wrap-style:square;mso-width-percent:0;mso-height-percent:0;mso-wrap-distance-left:9pt;mso-wrap-distance-top:0;mso-wrap-distance-right:9pt;mso-wrap-distance-bottom:0;mso-position-horizontal:absolute;mso-position-horizontal-relative:text;mso-position-vertical:absolute;mso-position-vertical-relative:text;mso-width-percent:0;mso-height-percent:0;mso-width-relative:margin;mso-height-relative:margin" from="109.5pt,157.25pt" to="156.75pt,157.25pt" o:gfxdata="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" strokecolor="#ed7d31 [3205]" strokeweight="2.25pt">
                 <v:stroke joinstyle="miter"/>
@@ -13095,7 +13095,7 @@
               </wp:anchor>
             </w:drawing>
           </mc:Choice>
-          <mc:Fallback>
+          <mc:Fallback xmlns:w16se="http://schemas.microsoft.com/office/word/2015/wordml/symex" xmlns:cx5="http://schemas.microsoft.com/office/drawing/2016/5/11/chartex" xmlns:cx4="http://schemas.microsoft.com/office/drawing/2016/5/10/chartex" xmlns:cx3="http://schemas.microsoft.com/office/drawing/2016/5/9/chartex" xmlns:cx2="http://schemas.microsoft.com/office/drawing/2015/10/21/chartex" xmlns:cx1="http://schemas.microsoft.com/office/drawing/2015/9/8/chartex" xmlns:cx="http://schemas.microsoft.com/office/drawing/2014/chartex">
             <w:pict>
               <v:line w14:anchorId="41B7ED6C" id="Straight Connector 271" o:spid="_x0000_s1026" style="position:absolute;flip:y;z-index:251777024;visibility:visible;mso-wrap-style:square;mso-width-percent:0;mso-height-percent:0;mso-wrap-distance-left:9pt;mso-wrap-distance-top:0;mso-wrap-distance-right:9pt;mso-wrap-distance-bottom:0;mso-position-horizontal:absolute;mso-position-horizontal-relative:text;mso-position-vertical:absolute;mso-position-vertical-relative:text;mso-width-percent:0;mso-height-percent:0;mso-width-relative:margin;mso-height-relative:margin" from="33.75pt,157.2pt" to="69pt,157.2pt" o:gfxdata="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" strokecolor="#ed7d31 [3205]" strokeweight="2.25pt">
                 <v:stroke joinstyle="miter"/>
@@ -13167,7 +13167,7 @@
               </wp:anchor>
             </w:drawing>
           </mc:Choice>
-          <mc:Fallback>
+          <mc:Fallback xmlns:w16se="http://schemas.microsoft.com/office/word/2015/wordml/symex" xmlns:cx5="http://schemas.microsoft.com/office/drawing/2016/5/11/chartex" xmlns:cx4="http://schemas.microsoft.com/office/drawing/2016/5/10/chartex" xmlns:cx3="http://schemas.microsoft.com/office/drawing/2016/5/9/chartex" xmlns:cx2="http://schemas.microsoft.com/office/drawing/2015/10/21/chartex" xmlns:cx1="http://schemas.microsoft.com/office/drawing/2015/9/8/chartex" xmlns:cx="http://schemas.microsoft.com/office/drawing/2014/chartex">
             <w:pict>
               <v:line w14:anchorId="080AD922" id="Straight Connector 272" o:spid="_x0000_s1026" style="position:absolute;flip:y;z-index:251772928;visibility:visible;mso-wrap-style:square;mso-width-percent:0;mso-height-percent:0;mso-wrap-distance-left:9pt;mso-wrap-distance-top:0;mso-wrap-distance-right:9pt;mso-wrap-distance-bottom:0;mso-position-horizontal:absolute;mso-position-horizontal-relative:text;mso-position-vertical:absolute;mso-position-vertical-relative:text;mso-width-percent:0;mso-height-percent:0;mso-width-relative:margin;mso-height-relative:margin" from="19.5pt,87.5pt" to="47.25pt,140.75pt" o:gfxdata="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" strokecolor="#ed7d31 [3205]" strokeweight="2.25pt">
                 <v:stroke joinstyle="miter"/>
@@ -13242,7 +13242,7 @@
               </wp:anchor>
             </w:drawing>
           </mc:Choice>
-          <mc:Fallback>
+          <mc:Fallback xmlns:w16se="http://schemas.microsoft.com/office/word/2015/wordml/symex" xmlns:cx5="http://schemas.microsoft.com/office/drawing/2016/5/11/chartex" xmlns:cx4="http://schemas.microsoft.com/office/drawing/2016/5/10/chartex" xmlns:cx3="http://schemas.microsoft.com/office/drawing/2016/5/9/chartex" xmlns:cx2="http://schemas.microsoft.com/office/drawing/2015/10/21/chartex" xmlns:cx1="http://schemas.microsoft.com/office/drawing/2015/9/8/chartex" xmlns:cx="http://schemas.microsoft.com/office/drawing/2014/chartex">
             <w:pict>
               <v:line w14:anchorId="2B5D2FE2" id="Straight Connector 273" o:spid="_x0000_s1026" style="position:absolute;flip:x y;z-index:251776000;visibility:visible;mso-wrap-style:square;mso-width-percent:0;mso-height-percent:0;mso-wrap-distance-left:9pt;mso-wrap-distance-top:0;mso-wrap-distance-right:9pt;mso-wrap-distance-bottom:0;mso-position-horizontal:absolute;mso-position-horizontal-relative:text;mso-position-vertical:absolute;mso-position-vertical-relative:text;mso-width-percent:0;mso-height-percent:0;mso-width-relative:margin;mso-height-relative:margin" from="60.75pt,87.5pt" to="81.75pt,145.25pt" o:gfxdata="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" strokecolor="#5b9bd5 [3204]" strokeweight="2.25pt">
                 <v:stroke joinstyle="miter"/>
@@ -13332,7 +13332,7 @@
               </wp:anchor>
             </w:drawing>
           </mc:Choice>
-          <mc:Fallback>
+          <mc:Fallback xmlns:w16se="http://schemas.microsoft.com/office/word/2015/wordml/symex" xmlns:cx5="http://schemas.microsoft.com/office/drawing/2016/5/11/chartex" xmlns:cx4="http://schemas.microsoft.com/office/drawing/2016/5/10/chartex" xmlns:cx3="http://schemas.microsoft.com/office/drawing/2016/5/9/chartex" xmlns:cx2="http://schemas.microsoft.com/office/drawing/2015/10/21/chartex" xmlns:cx1="http://schemas.microsoft.com/office/drawing/2015/9/8/chartex" xmlns:cx="http://schemas.microsoft.com/office/drawing/2014/chartex">
             <w:pict>
               <v:oval w14:anchorId="2CC2587A" id="Oval 274" o:spid="_x0000_s1093" style="position:absolute;left:0;text-align:left;margin-left:116.25pt;margin-top:59.2pt;width:40.5pt;height:29.25pt;z-index:251767808;visibility:visible;mso-wrap-style:square;mso-width-percent:0;mso-height-percent:0;mso-wrap-distance-left:9pt;mso-wrap-distance-top:0;mso-wrap-distance-right:9pt;mso-wrap-distance-bottom:0;mso-position-horizontal:absolute;mso-position-horizontal-relative:text;mso-position-vertical:absolute;mso-position-vertical-relative:text;mso-width-percent:0;mso-height-percent:0;mso-width-relative:margin;mso-height-relative:margin;v-text-anchor:middle" o:gfxdata="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" fillcolor="#5b9bd5 [3204]" strokecolor="#1f4d78 [1604]" strokeweight="1pt">
                 <v:stroke joinstyle="miter"/>
@@ -13415,7 +13415,7 @@
               </wp:anchor>
             </w:drawing>
           </mc:Choice>
-          <mc:Fallback>
+          <mc:Fallback xmlns:w16se="http://schemas.microsoft.com/office/word/2015/wordml/symex" xmlns:cx5="http://schemas.microsoft.com/office/drawing/2016/5/11/chartex" xmlns:cx4="http://schemas.microsoft.com/office/drawing/2016/5/10/chartex" xmlns:cx3="http://schemas.microsoft.com/office/drawing/2016/5/9/chartex" xmlns:cx2="http://schemas.microsoft.com/office/drawing/2015/10/21/chartex" xmlns:cx1="http://schemas.microsoft.com/office/drawing/2015/9/8/chartex" xmlns:cx="http://schemas.microsoft.com/office/drawing/2014/chartex">
             <w:pict>
               <v:line w14:anchorId="6AF96AB1" id="Straight Connector 275" o:spid="_x0000_s1026" style="position:absolute;flip:y;z-index:251773952;visibility:visible;mso-wrap-style:square;mso-width-percent:0;mso-height-percent:0;mso-wrap-distance-left:9pt;mso-wrap-distance-top:0;mso-wrap-distance-right:9pt;mso-wrap-distance-bottom:0;mso-position-horizontal:absolute;mso-position-horizontal-relative:text;mso-position-vertical:absolute;mso-position-vertical-relative:text;mso-width-percent:0;mso-height-percent:0;mso-width-relative:margin;mso-height-relative:margin" from="99pt,87.5pt" to="126.75pt,145.25pt" o:gfxdata="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" strokecolor="#5b9bd5 [3204]" strokeweight="2.25pt">
                 <v:stroke joinstyle="miter"/>
@@ -13490,7 +13490,7 @@
               </wp:anchor>
             </w:drawing>
           </mc:Choice>
-          <mc:Fallback>
+          <mc:Fallback xmlns:w16se="http://schemas.microsoft.com/office/word/2015/wordml/symex" xmlns:cx5="http://schemas.microsoft.com/office/drawing/2016/5/11/chartex" xmlns:cx4="http://schemas.microsoft.com/office/drawing/2016/5/10/chartex" xmlns:cx3="http://schemas.microsoft.com/office/drawing/2016/5/9/chartex" xmlns:cx2="http://schemas.microsoft.com/office/drawing/2015/10/21/chartex" xmlns:cx1="http://schemas.microsoft.com/office/drawing/2015/9/8/chartex" xmlns:cx="http://schemas.microsoft.com/office/drawing/2014/chartex">
             <w:pict>
               <v:line w14:anchorId="432F0480" id="Straight Connector 276" o:spid="_x0000_s1026" style="position:absolute;flip:x y;z-index:251774976;visibility:visible;mso-wrap-style:square;mso-width-percent:0;mso-height-percent:0;mso-wrap-distance-left:9pt;mso-wrap-distance-top:0;mso-wrap-distance-right:9pt;mso-wrap-distance-bottom:0;mso-position-horizontal:absolute;mso-position-horizontal-relative:text;mso-position-vertical:absolute;mso-position-vertical-relative:text;mso-width-percent:0;mso-height-percent:0;mso-width-relative:margin;mso-height-relative:margin" from="149.25pt,83.75pt" to="170.25pt,141.5pt" o:gfxdata="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" strokecolor="#5b9bd5 [3204]" strokeweight="2.25pt">
                 <v:stroke joinstyle="miter"/>
@@ -13580,7 +13580,7 @@
               </wp:anchor>
             </w:drawing>
           </mc:Choice>
-          <mc:Fallback>
+          <mc:Fallback xmlns:w16se="http://schemas.microsoft.com/office/word/2015/wordml/symex" xmlns:cx5="http://schemas.microsoft.com/office/drawing/2016/5/11/chartex" xmlns:cx4="http://schemas.microsoft.com/office/drawing/2016/5/10/chartex" xmlns:cx3="http://schemas.microsoft.com/office/drawing/2016/5/9/chartex" xmlns:cx2="http://schemas.microsoft.com/office/drawing/2015/10/21/chartex" xmlns:cx1="http://schemas.microsoft.com/office/drawing/2015/9/8/chartex" xmlns:cx="http://schemas.microsoft.com/office/drawing/2014/chartex">
             <w:pict>
               <v:oval w14:anchorId="5B50AC5D" id="Oval 277" o:spid="_x0000_s1094" style="position:absolute;left:0;text-align:left;margin-left:69pt;margin-top:141.6pt;width:40.5pt;height:29.25pt;z-index:251769856;visibility:visible;mso-wrap-style:square;mso-width-percent:0;mso-height-percent:0;mso-wrap-distance-left:9pt;mso-wrap-distance-top:0;mso-wrap-distance-right:9pt;mso-wrap-distance-bottom:0;mso-position-horizontal:absolute;mso-position-horizontal-relative:text;mso-position-vertical:absolute;mso-position-vertical-relative:text;mso-width-percent:0;mso-height-percent:0;mso-width-relative:margin;mso-height-relative:margin;v-text-anchor:middle" o:gfxdata="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" fillcolor="#5b9bd5 [3204]" strokecolor="#1f4d78 [1604]" strokeweight="1pt">
                 <v:stroke joinstyle="miter"/>
@@ -13682,7 +13682,7 @@
               </wp:anchor>
             </w:drawing>
           </mc:Choice>
-          <mc:Fallback>
+          <mc:Fallback xmlns:w16se="http://schemas.microsoft.com/office/word/2015/wordml/symex" xmlns:cx5="http://schemas.microsoft.com/office/drawing/2016/5/11/chartex" xmlns:cx4="http://schemas.microsoft.com/office/drawing/2016/5/10/chartex" xmlns:cx3="http://schemas.microsoft.com/office/drawing/2016/5/9/chartex" xmlns:cx2="http://schemas.microsoft.com/office/drawing/2015/10/21/chartex" xmlns:cx1="http://schemas.microsoft.com/office/drawing/2015/9/8/chartex" xmlns:cx="http://schemas.microsoft.com/office/drawing/2014/chartex">
             <w:pict>
               <v:oval w14:anchorId="039E5613" id="Oval 278" o:spid="_x0000_s1095" style="position:absolute;left:0;text-align:left;margin-left:156pt;margin-top:141.6pt;width:40.5pt;height:29.25pt;z-index:251770880;visibility:visible;mso-wrap-style:square;mso-width-percent:0;mso-height-percent:0;mso-wrap-distance-left:9pt;mso-wrap-distance-top:0;mso-wrap-distance-right:9pt;mso-wrap-distance-bottom:0;mso-position-horizontal:absolute;mso-position-horizontal-relative:text;mso-position-vertical:absolute;mso-position-vertical-relative:text;mso-width-percent:0;mso-height-percent:0;mso-width-relative:margin;mso-height-relative:margin;v-text-anchor:middle" o:gfxdata="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" fillcolor="#5b9bd5 [3204]" strokecolor="#1f4d78 [1604]" strokeweight="1pt">
                 <v:stroke joinstyle="miter"/>
@@ -13784,7 +13784,7 @@
               </wp:anchor>
             </w:drawing>
           </mc:Choice>
-          <mc:Fallback>
+          <mc:Fallback xmlns:w16se="http://schemas.microsoft.com/office/word/2015/wordml/symex" xmlns:cx5="http://schemas.microsoft.com/office/drawing/2016/5/11/chartex" xmlns:cx4="http://schemas.microsoft.com/office/drawing/2016/5/10/chartex" xmlns:cx3="http://schemas.microsoft.com/office/drawing/2016/5/9/chartex" xmlns:cx2="http://schemas.microsoft.com/office/drawing/2015/10/21/chartex" xmlns:cx1="http://schemas.microsoft.com/office/drawing/2015/9/8/chartex" xmlns:cx="http://schemas.microsoft.com/office/drawing/2014/chartex">
             <w:pict>
               <v:oval w14:anchorId="27A8E245" id="Oval 279" o:spid="_x0000_s1096" style="position:absolute;left:0;text-align:left;margin-left:33.75pt;margin-top:58.45pt;width:40.5pt;height:29.25pt;z-index:251766784;visibility:visible;mso-wrap-style:square;mso-width-percent:0;mso-height-percent:0;mso-wrap-distance-left:9pt;mso-wrap-distance-top:0;mso-wrap-distance-right:9pt;mso-wrap-distance-bottom:0;mso-position-horizontal:absolute;mso-position-horizontal-relative:text;mso-position-vertical:absolute;mso-position-vertical-relative:text;mso-width-percent:0;mso-height-percent:0;mso-width-relative:margin;mso-height-relative:margin;v-text-anchor:middle" o:gfxdata="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" fillcolor="#5b9bd5 [3204]" strokecolor="#1f4d78 [1604]" strokeweight="1pt">
                 <v:stroke joinstyle="miter"/>
@@ -13886,7 +13886,7 @@
               </wp:anchor>
             </w:drawing>
           </mc:Choice>
-          <mc:Fallback>
+          <mc:Fallback xmlns:w16se="http://schemas.microsoft.com/office/word/2015/wordml/symex" xmlns:cx5="http://schemas.microsoft.com/office/drawing/2016/5/11/chartex" xmlns:cx4="http://schemas.microsoft.com/office/drawing/2016/5/10/chartex" xmlns:cx3="http://schemas.microsoft.com/office/drawing/2016/5/9/chartex" xmlns:cx2="http://schemas.microsoft.com/office/drawing/2015/10/21/chartex" xmlns:cx1="http://schemas.microsoft.com/office/drawing/2015/9/8/chartex" xmlns:cx="http://schemas.microsoft.com/office/drawing/2014/chartex">
             <w:pict>
               <v:oval w14:anchorId="53608144" id="Oval 280" o:spid="_x0000_s1097" style="position:absolute;left:0;text-align:left;margin-left:-6.75pt;margin-top:141.6pt;width:40.5pt;height:29.25pt;z-index:251768832;visibility:visible;mso-wrap-style:square;mso-width-percent:0;mso-height-percent:0;mso-wrap-distance-left:9pt;mso-wrap-distance-top:0;mso-wrap-distance-right:9pt;mso-wrap-distance-bottom:0;mso-position-horizontal:absolute;mso-position-horizontal-relative:text;mso-position-vertical:absolute;mso-position-vertical-relative:text;mso-width-percent:0;mso-height-percent:0;mso-width-relative:margin;mso-height-relative:margin;v-text-anchor:middle" o:gfxdata="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" fillcolor="#5b9bd5 [3204]" strokecolor="#1f4d78 [1604]" strokeweight="1pt">
                 <v:stroke joinstyle="miter"/>
@@ -15016,6 +15016,7 @@
           <w:noProof/>
           <w:rtl/>
         </w:rPr>
+        <w:lastRenderedPageBreak/>
         <w:drawing>
           <wp:anchor distT="0" distB="0" distL="114300" distR="114300" simplePos="0" relativeHeight="251800576" behindDoc="0" locked="0" layoutInCell="1" allowOverlap="1" wp14:anchorId="7EDAD27E" wp14:editId="7188405F">
             <wp:simplePos x="0" y="0"/>
@@ -16680,7 +16681,6 @@
       <w:pPr>
         <w:bidi/>
         <w:rPr>
-          <w:ins w:id="40" w:author="Dor Mendil" w:date="2017-01-07T13:29:00Z"/>
           <w:rtl/>
         </w:rPr>
       </w:pPr>
@@ -16816,223 +16816,130 @@
       <w:pPr>
         <w:bidi/>
         <w:rPr>
-          <w:ins w:id="41" w:author="Dor Mendil" w:date="2017-01-07T13:29:00Z"/>
-          <w:rtl/>
-        </w:rPr>
-        <w:pPrChange w:id="42" w:author="Dor Mendil" w:date="2017-01-07T13:29:00Z">
-          <w:pPr>
-            <w:bidi/>
-          </w:pPr>
-        </w:pPrChange>
+          <w:rtl/>
+        </w:rPr>
       </w:pPr>
     </w:p>
     <w:p>
       <w:pPr>
         <w:bidi/>
         <w:rPr>
-          <w:ins w:id="43" w:author="Dor Mendil" w:date="2017-01-07T13:29:00Z"/>
-          <w:rtl/>
-        </w:rPr>
-        <w:pPrChange w:id="44" w:author="Dor Mendil" w:date="2017-01-07T13:29:00Z">
-          <w:pPr>
-            <w:bidi/>
-          </w:pPr>
-        </w:pPrChange>
+          <w:rtl/>
+        </w:rPr>
       </w:pPr>
     </w:p>
     <w:p>
       <w:pPr>
         <w:bidi/>
         <w:rPr>
-          <w:ins w:id="45" w:author="Dor Mendil" w:date="2017-01-07T13:29:00Z"/>
-          <w:rtl/>
-        </w:rPr>
-        <w:pPrChange w:id="46" w:author="Dor Mendil" w:date="2017-01-07T13:29:00Z">
-          <w:pPr>
-            <w:bidi/>
-          </w:pPr>
-        </w:pPrChange>
+          <w:rtl/>
+        </w:rPr>
       </w:pPr>
     </w:p>
     <w:p>
       <w:pPr>
         <w:bidi/>
         <w:rPr>
-          <w:ins w:id="47" w:author="Dor Mendil" w:date="2017-01-07T13:29:00Z"/>
-          <w:rtl/>
-        </w:rPr>
-        <w:pPrChange w:id="48" w:author="Dor Mendil" w:date="2017-01-07T13:29:00Z">
-          <w:pPr>
-            <w:bidi/>
-          </w:pPr>
-        </w:pPrChange>
+          <w:rtl/>
+        </w:rPr>
       </w:pPr>
     </w:p>
     <w:p>
       <w:pPr>
         <w:bidi/>
         <w:rPr>
-          <w:ins w:id="49" w:author="Dor Mendil" w:date="2017-01-07T13:29:00Z"/>
-          <w:rtl/>
-        </w:rPr>
-        <w:pPrChange w:id="50" w:author="Dor Mendil" w:date="2017-01-07T13:29:00Z">
-          <w:pPr>
-            <w:bidi/>
-          </w:pPr>
-        </w:pPrChange>
+          <w:rtl/>
+        </w:rPr>
+      </w:pPr>
+      <w:bookmarkStart w:id="40" w:name="_GoBack"/>
+      <w:bookmarkEnd w:id="40"/>
+    </w:p>
+    <w:p>
+      <w:pPr>
+        <w:bidi/>
+        <w:rPr>
+          <w:rtl/>
+        </w:rPr>
       </w:pPr>
     </w:p>
     <w:p>
       <w:pPr>
         <w:bidi/>
         <w:rPr>
-          <w:ins w:id="51" w:author="Dor Mendil" w:date="2017-01-07T13:29:00Z"/>
-          <w:rtl/>
-        </w:rPr>
-        <w:pPrChange w:id="52" w:author="Dor Mendil" w:date="2017-01-07T13:29:00Z">
-          <w:pPr>
-            <w:bidi/>
-          </w:pPr>
-        </w:pPrChange>
+          <w:rtl/>
+        </w:rPr>
       </w:pPr>
     </w:p>
     <w:p>
       <w:pPr>
         <w:bidi/>
         <w:rPr>
-          <w:ins w:id="53" w:author="Dor Mendil" w:date="2017-01-07T13:29:00Z"/>
-          <w:rtl/>
-        </w:rPr>
-        <w:pPrChange w:id="54" w:author="Dor Mendil" w:date="2017-01-07T13:29:00Z">
-          <w:pPr>
-            <w:bidi/>
-          </w:pPr>
-        </w:pPrChange>
+          <w:rtl/>
+        </w:rPr>
       </w:pPr>
     </w:p>
     <w:p>
       <w:pPr>
         <w:bidi/>
         <w:rPr>
-          <w:ins w:id="55" w:author="Dor Mendil" w:date="2017-01-07T13:29:00Z"/>
-          <w:rtl/>
-        </w:rPr>
-        <w:pPrChange w:id="56" w:author="Dor Mendil" w:date="2017-01-07T13:29:00Z">
-          <w:pPr>
-            <w:bidi/>
-          </w:pPr>
-        </w:pPrChange>
+          <w:rtl/>
+        </w:rPr>
       </w:pPr>
     </w:p>
     <w:p>
       <w:pPr>
         <w:bidi/>
         <w:rPr>
-          <w:ins w:id="57" w:author="Dor Mendil" w:date="2017-01-07T13:29:00Z"/>
-          <w:rtl/>
-        </w:rPr>
-        <w:pPrChange w:id="58" w:author="Dor Mendil" w:date="2017-01-07T13:29:00Z">
-          <w:pPr>
-            <w:bidi/>
-          </w:pPr>
-        </w:pPrChange>
+          <w:rtl/>
+        </w:rPr>
       </w:pPr>
     </w:p>
     <w:p>
       <w:pPr>
         <w:bidi/>
         <w:rPr>
-          <w:ins w:id="59" w:author="Dor Mendil" w:date="2017-01-07T13:29:00Z"/>
-          <w:rtl/>
-        </w:rPr>
-        <w:pPrChange w:id="60" w:author="Dor Mendil" w:date="2017-01-07T13:29:00Z">
-          <w:pPr>
-            <w:bidi/>
-          </w:pPr>
-        </w:pPrChange>
+          <w:rtl/>
+        </w:rPr>
       </w:pPr>
     </w:p>
     <w:p>
       <w:pPr>
         <w:bidi/>
         <w:rPr>
-          <w:ins w:id="61" w:author="Dor Mendil" w:date="2017-01-07T13:29:00Z"/>
-          <w:rtl/>
-        </w:rPr>
-        <w:pPrChange w:id="62" w:author="Dor Mendil" w:date="2017-01-07T13:29:00Z">
-          <w:pPr>
-            <w:bidi/>
-          </w:pPr>
-        </w:pPrChange>
+          <w:rtl/>
+        </w:rPr>
       </w:pPr>
     </w:p>
     <w:p>
       <w:pPr>
         <w:bidi/>
         <w:rPr>
-          <w:ins w:id="63" w:author="Dor Mendil" w:date="2017-01-07T13:29:00Z"/>
-          <w:rtl/>
-        </w:rPr>
-        <w:pPrChange w:id="64" w:author="Dor Mendil" w:date="2017-01-07T13:29:00Z">
-          <w:pPr>
-            <w:bidi/>
-          </w:pPr>
-        </w:pPrChange>
+          <w:rtl/>
+        </w:rPr>
       </w:pPr>
     </w:p>
     <w:p>
       <w:pPr>
         <w:bidi/>
         <w:rPr>
-          <w:ins w:id="65" w:author="Dor Mendil" w:date="2017-01-07T13:29:00Z"/>
-          <w:rtl/>
-        </w:rPr>
-        <w:pPrChange w:id="66" w:author="Dor Mendil" w:date="2017-01-07T13:29:00Z">
-          <w:pPr>
-            <w:bidi/>
-          </w:pPr>
-        </w:pPrChange>
+          <w:rtl/>
+        </w:rPr>
       </w:pPr>
     </w:p>
     <w:p>
       <w:pPr>
         <w:bidi/>
         <w:rPr>
-          <w:ins w:id="67" w:author="Dor Mendil" w:date="2017-01-07T13:29:00Z"/>
-          <w:rtl/>
-        </w:rPr>
-        <w:pPrChange w:id="68" w:author="Dor Mendil" w:date="2017-01-07T13:29:00Z">
-          <w:pPr>
-            <w:bidi/>
-          </w:pPr>
-        </w:pPrChange>
+          <w:rtl/>
+        </w:rPr>
       </w:pPr>
     </w:p>
     <w:p>
       <w:pPr>
         <w:bidi/>
         <w:rPr>
-          <w:ins w:id="69" w:author="Dor Mendil" w:date="2017-01-07T13:29:00Z"/>
-          <w:rtl/>
-        </w:rPr>
-        <w:pPrChange w:id="70" w:author="Dor Mendil" w:date="2017-01-07T13:29:00Z">
-          <w:pPr>
-            <w:bidi/>
-          </w:pPr>
-        </w:pPrChange>
-      </w:pPr>
-    </w:p>
-    <w:p>
-      <w:pPr>
-        <w:bidi/>
-        <w:rPr>
-          <w:rtl/>
-        </w:rPr>
-        <w:pPrChange w:id="71" w:author="Dor Mendil" w:date="2017-01-07T13:29:00Z">
-          <w:pPr>
-            <w:bidi/>
-          </w:pPr>
-        </w:pPrChange>
+          <w:rtl/>
+        </w:rPr>
       </w:pPr>
     </w:p>
     <w:p>
@@ -17040,16 +16947,16 @@
         <w:pStyle w:val="Heading2"/>
         <w:bidi/>
         <w:rPr>
-          <w:ins w:id="72" w:author="Dor Mendil" w:date="2017-01-07T13:40:00Z"/>
-          <w:rtl/>
-        </w:rPr>
-        <w:pPrChange w:id="73" w:author="Dor Mendil" w:date="2017-01-07T12:22:00Z">
+          <w:ins w:id="41" w:author="Dor Mendil" w:date="2017-01-07T13:40:00Z"/>
+          <w:rtl/>
+        </w:rPr>
+        <w:pPrChange w:id="42" w:author="Dor Mendil" w:date="2017-01-07T12:22:00Z">
           <w:pPr>
             <w:bidi/>
           </w:pPr>
         </w:pPrChange>
       </w:pPr>
-      <w:ins w:id="74" w:author="Dor Mendil" w:date="2017-01-07T12:21:00Z">
+      <w:ins w:id="43" w:author="Dor Mendil" w:date="2017-01-07T12:21:00Z">
         <w:r>
           <w:rPr>
             <w:rFonts w:hint="cs"/>
@@ -17064,23 +16971,16 @@
       <w:pPr>
         <w:bidi/>
         <w:rPr>
-          <w:ins w:id="75" w:author="Dor Mendil" w:date="2017-01-07T13:29:00Z"/>
-          <w:rFonts w:hint="cs"/>
-          <w:rtl/>
-          <w:rPrChange w:id="76" w:author="Dor Mendil" w:date="2017-01-07T13:40:00Z">
-            <w:rPr>
-              <w:ins w:id="77" w:author="Dor Mendil" w:date="2017-01-07T13:29:00Z"/>
-              <w:rtl/>
-            </w:rPr>
-          </w:rPrChange>
-        </w:rPr>
-        <w:pPrChange w:id="78" w:author="Dor Mendil" w:date="2017-01-07T13:40:00Z">
+          <w:ins w:id="44" w:author="Dor Mendil" w:date="2017-01-07T13:29:00Z"/>
+          <w:rtl/>
+        </w:rPr>
+        <w:pPrChange w:id="45" w:author="Dor Mendil" w:date="2017-01-07T13:40:00Z">
           <w:pPr>
             <w:bidi/>
           </w:pPr>
         </w:pPrChange>
       </w:pPr>
-      <w:ins w:id="79" w:author="Dor Mendil" w:date="2017-01-07T13:40:00Z">
+      <w:ins w:id="46" w:author="Dor Mendil" w:date="2017-01-07T13:40:00Z">
         <w:r>
           <w:rPr>
             <w:rFonts w:hint="cs"/>
@@ -17112,7 +17012,7 @@
           <w:t xml:space="preserve"> הפאקטה ששולח </w:t>
         </w:r>
       </w:ins>
-      <w:ins w:id="80" w:author="Dor Mendil" w:date="2017-01-07T13:41:00Z">
+      <w:ins w:id="47" w:author="Dor Mendil" w:date="2017-01-07T13:41:00Z">
         <w:r>
           <w:rPr>
             <w:rFonts w:hint="cs"/>
@@ -17121,7 +17021,7 @@
           <w:t>הלקוח</w:t>
         </w:r>
       </w:ins>
-      <w:ins w:id="81" w:author="Dor Mendil" w:date="2017-01-07T13:40:00Z">
+      <w:ins w:id="48" w:author="Dor Mendil" w:date="2017-01-07T13:40:00Z">
         <w:r>
           <w:rPr>
             <w:rFonts w:hint="cs"/>
@@ -17148,16 +17048,16 @@
       <w:pPr>
         <w:bidi/>
         <w:rPr>
-          <w:ins w:id="82" w:author="Dor Mendil" w:date="2017-01-07T13:29:00Z"/>
-          <w:rtl/>
-        </w:rPr>
-        <w:pPrChange w:id="83" w:author="Dor Mendil" w:date="2017-01-07T13:37:00Z">
+          <w:ins w:id="49" w:author="Dor Mendil" w:date="2017-01-07T13:29:00Z"/>
+          <w:rtl/>
+        </w:rPr>
+        <w:pPrChange w:id="50" w:author="Dor Mendil" w:date="2017-01-07T13:37:00Z">
           <w:pPr>
             <w:bidi/>
           </w:pPr>
         </w:pPrChange>
       </w:pPr>
-      <w:ins w:id="84" w:author="Dor Mendil" w:date="2017-01-07T13:38:00Z">
+      <w:ins w:id="51" w:author="Dor Mendil" w:date="2017-01-07T13:38:00Z">
         <w:r>
           <w:rPr>
             <w:noProof/>
@@ -17216,16 +17116,15 @@
         </w:numPr>
         <w:bidi/>
         <w:rPr>
-          <w:ins w:id="85" w:author="Dor Mendil" w:date="2017-01-07T13:40:00Z"/>
-          <w:rFonts w:hint="cs"/>
-        </w:rPr>
-        <w:pPrChange w:id="86" w:author="Dor Mendil" w:date="2017-01-07T13:38:00Z">
+          <w:ins w:id="52" w:author="Dor Mendil" w:date="2017-01-07T13:40:00Z"/>
+        </w:rPr>
+        <w:pPrChange w:id="53" w:author="Dor Mendil" w:date="2017-01-07T13:38:00Z">
           <w:pPr>
             <w:bidi/>
           </w:pPr>
         </w:pPrChange>
       </w:pPr>
-      <w:ins w:id="87" w:author="Dor Mendil" w:date="2017-01-07T13:38:00Z">
+      <w:ins w:id="54" w:author="Dor Mendil" w:date="2017-01-07T13:38:00Z">
         <w:r>
           <w:rPr>
             <w:rFonts w:hint="cs"/>
@@ -17244,7 +17143,7 @@
           <w:t xml:space="preserve"> שנועד לשייך את ה</w:t>
         </w:r>
       </w:ins>
-      <w:ins w:id="88" w:author="Dor Mendil" w:date="2017-01-07T13:39:00Z">
+      <w:ins w:id="55" w:author="Dor Mendil" w:date="2017-01-07T13:39:00Z">
         <w:r>
           <w:rPr>
             <w:rFonts w:hint="cs"/>
@@ -17256,7 +17155,7 @@
           <w:t>ACK</w:t>
         </w:r>
       </w:ins>
-      <w:ins w:id="89" w:author="Dor Mendil" w:date="2017-01-07T13:40:00Z">
+      <w:ins w:id="56" w:author="Dor Mendil" w:date="2017-01-07T13:40:00Z">
         <w:r>
           <w:rPr>
             <w:rFonts w:hint="cs"/>
@@ -17271,17 +17170,16 @@
         <w:pStyle w:val="ListParagraph"/>
         <w:bidi/>
         <w:rPr>
-          <w:ins w:id="90" w:author="Dor Mendil" w:date="2017-01-07T13:43:00Z"/>
-          <w:rFonts w:hint="cs"/>
-          <w:rtl/>
-        </w:rPr>
-        <w:pPrChange w:id="91" w:author="Dor Mendil" w:date="2017-01-07T13:40:00Z">
+          <w:ins w:id="57" w:author="Dor Mendil" w:date="2017-01-07T13:43:00Z"/>
+          <w:rtl/>
+        </w:rPr>
+        <w:pPrChange w:id="58" w:author="Dor Mendil" w:date="2017-01-07T13:40:00Z">
           <w:pPr>
             <w:bidi/>
           </w:pPr>
         </w:pPrChange>
       </w:pPr>
-      <w:ins w:id="92" w:author="Dor Mendil" w:date="2017-01-07T13:40:00Z">
+      <w:ins w:id="59" w:author="Dor Mendil" w:date="2017-01-07T13:40:00Z">
         <w:r>
           <w:rPr>
             <w:rFonts w:hint="cs"/>
@@ -17290,7 +17188,7 @@
           <w:t xml:space="preserve">השדה </w:t>
         </w:r>
       </w:ins>
-      <w:ins w:id="93" w:author="Dor Mendil" w:date="2017-01-07T13:41:00Z">
+      <w:ins w:id="60" w:author="Dor Mendil" w:date="2017-01-07T13:41:00Z">
         <w:r>
           <w:t>Requested IP Address</w:t>
         </w:r>
@@ -17315,7 +17213,7 @@
           <w:t xml:space="preserve"> שהלקוח מבקש מהשרת. </w:t>
         </w:r>
       </w:ins>
-      <w:ins w:id="94" w:author="Dor Mendil" w:date="2017-01-07T13:42:00Z">
+      <w:ins w:id="61" w:author="Dor Mendil" w:date="2017-01-07T13:42:00Z">
         <w:r>
           <w:rPr>
             <w:rFonts w:hint="cs"/>
@@ -17334,13 +17232,29 @@
           <w:t xml:space="preserve">) </w:t>
         </w:r>
       </w:ins>
-      <w:ins w:id="95" w:author="Dor Mendil" w:date="2017-01-07T13:43:00Z">
+      <w:ins w:id="62" w:author="Dor Mendil" w:date="2017-01-07T13:43:00Z">
         <w:r>
           <w:rPr>
             <w:rFonts w:hint="cs"/>
             <w:rtl/>
           </w:rPr>
-          <w:t>והיא באמת שייכת לרשת שאליו התחברנו.</w:t>
+          <w:t>והיא באמת שייכת לרשת שאלי</w:t>
+        </w:r>
+      </w:ins>
+      <w:r>
+        <w:rPr>
+          <w:rFonts w:hint="cs"/>
+          <w:rtl/>
+        </w:rPr>
+        <w:t>ה</w:t>
+      </w:r>
+      <w:ins w:id="63" w:author="Dor Mendil" w:date="2017-01-07T13:43:00Z">
+        <w:r>
+          <w:rPr>
+            <w:rFonts w:hint="cs"/>
+            <w:rtl/>
+          </w:rPr>
+          <w:t xml:space="preserve"> התחברנו.</w:t>
         </w:r>
       </w:ins>
     </w:p>
@@ -17353,15 +17267,15 @@
         </w:numPr>
         <w:bidi/>
         <w:rPr>
-          <w:ins w:id="96" w:author="Dor Mendil" w:date="2017-01-07T13:45:00Z"/>
-        </w:rPr>
-        <w:pPrChange w:id="97" w:author="Dor Mendil" w:date="2017-01-07T13:45:00Z">
+          <w:ins w:id="64" w:author="Dor Mendil" w:date="2017-01-07T13:45:00Z"/>
+        </w:rPr>
+        <w:pPrChange w:id="65" w:author="Dor Mendil" w:date="2017-01-07T13:45:00Z">
           <w:pPr>
             <w:bidi/>
           </w:pPr>
         </w:pPrChange>
       </w:pPr>
-      <w:ins w:id="98" w:author="Dor Mendil" w:date="2017-01-07T13:43:00Z">
+      <w:ins w:id="66" w:author="Dor Mendil" w:date="2017-01-07T13:43:00Z">
         <w:r>
           <w:rPr>
             <w:rFonts w:hint="cs"/>
@@ -17380,7 +17294,7 @@
           <w:t xml:space="preserve"> אפשר לראות את השכבות הנ</w:t>
         </w:r>
       </w:ins>
-      <w:ins w:id="99" w:author="Dor Mendil" w:date="2017-01-07T13:44:00Z">
+      <w:ins w:id="67" w:author="Dor Mendil" w:date="2017-01-07T13:44:00Z">
         <w:r>
           <w:rPr>
             <w:rFonts w:hint="cs"/>
@@ -17389,7 +17303,7 @@
           <w:t>מוכות יותר (אפשר לעשות את זה ידנית גם ע"י מעבר ידני של המידע)</w:t>
         </w:r>
       </w:ins>
-      <w:ins w:id="100" w:author="Dor Mendil" w:date="2017-01-07T13:45:00Z">
+      <w:ins w:id="68" w:author="Dor Mendil" w:date="2017-01-07T13:45:00Z">
         <w:r>
           <w:rPr>
             <w:rFonts w:hint="cs"/>
@@ -17404,16 +17318,16 @@
         <w:pStyle w:val="ListParagraph"/>
         <w:bidi/>
         <w:rPr>
-          <w:ins w:id="101" w:author="Dor Mendil" w:date="2017-01-07T13:46:00Z"/>
-          <w:rtl/>
-        </w:rPr>
-        <w:pPrChange w:id="102" w:author="Dor Mendil" w:date="2017-01-07T13:45:00Z">
+          <w:ins w:id="69" w:author="Dor Mendil" w:date="2017-01-07T13:46:00Z"/>
+          <w:rtl/>
+        </w:rPr>
+        <w:pPrChange w:id="70" w:author="user" w:date="2017-01-07T14:42:00Z">
           <w:pPr>
             <w:bidi/>
           </w:pPr>
         </w:pPrChange>
       </w:pPr>
-      <w:ins w:id="103" w:author="Dor Mendil" w:date="2017-01-07T13:45:00Z">
+      <w:ins w:id="71" w:author="Dor Mendil" w:date="2017-01-07T13:45:00Z">
         <w:r>
           <w:rPr>
             <w:rFonts w:hint="cs"/>
@@ -17425,7 +17339,23 @@
             <w:rFonts w:hint="cs"/>
             <w:rtl/>
           </w:rPr>
-          <w:t xml:space="preserve"> הוא פרוטוכוך בשכבת האפליקציה. </w:t>
+          <w:t xml:space="preserve"> הוא פרוטו</w:t>
+        </w:r>
+      </w:ins>
+      <w:r>
+        <w:rPr>
+          <w:rFonts w:hint="cs"/>
+          <w:rtl/>
+        </w:rPr>
+        <w:t>קול</w:t>
+      </w:r>
+      <w:ins w:id="72" w:author="Dor Mendil" w:date="2017-01-07T13:45:00Z">
+        <w:r>
+          <w:rPr>
+            <w:rFonts w:hint="cs"/>
+            <w:rtl/>
+          </w:rPr>
+          <w:t xml:space="preserve"> בשכבת האפליקציה. </w:t>
         </w:r>
         <w:r>
           <w:t>UDP</w:t>
@@ -17438,7 +17368,7 @@
           <w:t xml:space="preserve"> הוא פרוטוקול בשכבת ה- </w:t>
         </w:r>
       </w:ins>
-      <w:ins w:id="104" w:author="Dor Mendil" w:date="2017-01-07T13:46:00Z">
+      <w:ins w:id="73" w:author="Dor Mendil" w:date="2017-01-07T13:46:00Z">
         <w:r>
           <w:rPr>
             <w:rFonts w:hint="cs"/>
@@ -17502,17 +17432,15 @@
         <w:pStyle w:val="ListParagraph"/>
         <w:bidi/>
         <w:rPr>
-          <w:ins w:id="105" w:author="Dor Mendil" w:date="2017-01-07T13:29:00Z"/>
-          <w:rFonts w:hint="cs"/>
-          <w:rtl/>
-        </w:rPr>
-        <w:pPrChange w:id="106" w:author="Dor Mendil" w:date="2017-01-07T13:46:00Z">
+          <w:rtl/>
+        </w:rPr>
+        <w:pPrChange w:id="74" w:author="user" w:date="2017-01-07T14:44:00Z">
           <w:pPr>
             <w:bidi/>
           </w:pPr>
         </w:pPrChange>
       </w:pPr>
-      <w:ins w:id="107" w:author="Dor Mendil" w:date="2017-01-07T13:45:00Z">
+      <w:ins w:id="75" w:author="Dor Mendil" w:date="2017-01-07T13:45:00Z">
         <w:r>
           <w:rPr>
             <w:rFonts w:hint="cs"/>
@@ -17521,7 +17449,7 @@
           <w:t xml:space="preserve"> </w:t>
         </w:r>
       </w:ins>
-      <w:ins w:id="108" w:author="Dor Mendil" w:date="2017-01-07T13:46:00Z">
+      <w:ins w:id="76" w:author="Dor Mendil" w:date="2017-01-07T13:46:00Z">
         <w:r>
           <w:rPr>
             <w:rFonts w:hint="cs"/>
@@ -17530,7 +17458,7 @@
           <w:t xml:space="preserve">למרות שעדיין ללקוח אין כתובת </w:t>
         </w:r>
       </w:ins>
-      <w:ins w:id="109" w:author="Dor Mendil" w:date="2017-01-07T13:47:00Z">
+      <w:ins w:id="77" w:author="Dor Mendil" w:date="2017-01-07T13:47:00Z">
         <w:r>
           <w:rPr>
             <w:rFonts w:hint="cs"/>
@@ -17542,7 +17470,25 @@
             <w:rFonts w:hint="cs"/>
             <w:rtl/>
           </w:rPr>
-          <w:t xml:space="preserve"> אפשר לראות שאנחנו עדיין מסתמכים על הפרוטוקול כאשר אנחנו משתמשים בכתובת </w:t>
+          <w:t xml:space="preserve"> אפשר לראות שאנחנו עדיין מסתמכים על הפרוטוקול כאשר אנחנו משתמשים בכתוב</w:t>
+        </w:r>
+      </w:ins>
+      <w:ins w:id="78" w:author="user" w:date="2017-01-07T14:43:00Z">
+        <w:r>
+          <w:rPr>
+            <w:rFonts w:hint="cs"/>
+            <w:rtl/>
+          </w:rPr>
+          <w:t>ו</w:t>
+        </w:r>
+      </w:ins>
+      <w:ins w:id="79" w:author="Dor Mendil" w:date="2017-01-07T13:47:00Z">
+        <w:r>
+          <w:rPr>
+            <w:rFonts w:hint="cs"/>
+            <w:rtl/>
+          </w:rPr>
+          <w:t xml:space="preserve">ת </w:t>
         </w:r>
         <w:r>
           <w:t>Broadcast</w:t>
@@ -17552,27 +17498,81 @@
             <w:rFonts w:hint="cs"/>
             <w:rtl/>
           </w:rPr>
-          <w:t xml:space="preserve"> כדי לגשת לשרת </w:t>
+          <w:t xml:space="preserve"> כדי </w:t>
         </w:r>
-        <w:r>
-          <w:t>DHCP</w:t>
-        </w:r>
+        <w:del w:id="80" w:author="user" w:date="2017-01-07T14:44:00Z">
+          <w:r>
+            <w:rPr>
+              <w:rFonts w:hint="cs"/>
+              <w:rtl/>
+            </w:rPr>
+            <w:delText>לגשת</w:delText>
+          </w:r>
+        </w:del>
+      </w:ins>
+      <w:ins w:id="81" w:author="user" w:date="2017-01-07T14:44:00Z">
         <w:r>
           <w:rPr>
             <w:rFonts w:hint="cs"/>
             <w:rtl/>
           </w:rPr>
-          <w:t>.</w:t>
+          <w:t>להגיע</w:t>
         </w:r>
       </w:ins>
+      <w:r>
+        <w:rPr>
+          <w:rFonts w:hint="cs"/>
+          <w:rtl/>
+        </w:rPr>
+        <w:t xml:space="preserve"> לשרת </w:t>
+      </w:r>
+      <w:r>
+        <w:t>DHCP</w:t>
+      </w:r>
+      <w:r>
+        <w:rPr>
+          <w:rFonts w:hint="cs"/>
+          <w:rtl/>
+        </w:rPr>
+        <w:t>.</w:t>
+      </w:r>
     </w:p>
     <w:p>
       <w:pPr>
         <w:bidi/>
-        <w:rPr>
-          <w:ins w:id="110" w:author="Dor Mendil" w:date="2017-01-07T13:29:00Z"/>
-        </w:rPr>
-        <w:pPrChange w:id="111" w:author="Dor Mendil" w:date="2017-01-07T13:29:00Z">
+      </w:pPr>
+    </w:p>
+    <w:p>
+      <w:pPr>
+        <w:bidi/>
+        <w:rPr>
+          <w:rtl/>
+        </w:rPr>
+      </w:pPr>
+    </w:p>
+    <w:p>
+      <w:pPr>
+        <w:bidi/>
+        <w:rPr>
+          <w:rtl/>
+        </w:rPr>
+      </w:pPr>
+    </w:p>
+    <w:p>
+      <w:pPr>
+        <w:bidi/>
+        <w:rPr>
+          <w:rtl/>
+        </w:rPr>
+      </w:pPr>
+    </w:p>
+    <w:p>
+      <w:pPr>
+        <w:bidi/>
+        <w:rPr>
+          <w:rtl/>
+        </w:rPr>
+        <w:pPrChange w:id="82" w:author="Dor Mendil" w:date="2017-01-07T13:29:00Z">
           <w:pPr>
             <w:bidi/>
           </w:pPr>
@@ -17583,10 +17583,9 @@
       <w:pPr>
         <w:bidi/>
         <w:rPr>
-          <w:ins w:id="112" w:author="Dor Mendil" w:date="2017-01-07T13:29:00Z"/>
-          <w:rtl/>
-        </w:rPr>
-        <w:pPrChange w:id="113" w:author="Dor Mendil" w:date="2017-01-07T13:29:00Z">
+          <w:rtl/>
+        </w:rPr>
+        <w:pPrChange w:id="83" w:author="Dor Mendil" w:date="2017-01-07T13:29:00Z">
           <w:pPr>
             <w:bidi/>
           </w:pPr>
@@ -17597,10 +17596,9 @@
       <w:pPr>
         <w:bidi/>
         <w:rPr>
-          <w:ins w:id="114" w:author="Dor Mendil" w:date="2017-01-07T13:29:00Z"/>
-          <w:rtl/>
-        </w:rPr>
-        <w:pPrChange w:id="115" w:author="Dor Mendil" w:date="2017-01-07T13:29:00Z">
+          <w:rtl/>
+        </w:rPr>
+        <w:pPrChange w:id="84" w:author="Dor Mendil" w:date="2017-01-07T12:22:00Z">
           <w:pPr>
             <w:bidi/>
           </w:pPr>
@@ -17611,73 +17609,9 @@
       <w:pPr>
         <w:bidi/>
         <w:rPr>
-          <w:ins w:id="116" w:author="Dor Mendil" w:date="2017-01-07T13:29:00Z"/>
-          <w:rtl/>
-        </w:rPr>
-        <w:pPrChange w:id="117" w:author="Dor Mendil" w:date="2017-01-07T13:29:00Z">
-          <w:pPr>
-            <w:bidi/>
-          </w:pPr>
-        </w:pPrChange>
-      </w:pPr>
-      <w:bookmarkStart w:id="118" w:name="_GoBack"/>
-      <w:bookmarkEnd w:id="118"/>
-    </w:p>
-    <w:p>
-      <w:pPr>
-        <w:bidi/>
-        <w:rPr>
-          <w:ins w:id="119" w:author="Dor Mendil" w:date="2017-01-07T13:29:00Z"/>
-          <w:rtl/>
-        </w:rPr>
-        <w:pPrChange w:id="120" w:author="Dor Mendil" w:date="2017-01-07T13:29:00Z">
-          <w:pPr>
-            <w:bidi/>
-          </w:pPr>
-        </w:pPrChange>
-      </w:pPr>
-    </w:p>
-    <w:p>
-      <w:pPr>
-        <w:bidi/>
-        <w:rPr>
-          <w:ins w:id="121" w:author="Dor Mendil" w:date="2017-01-07T12:22:00Z"/>
-          <w:rtl/>
-          <w:rPrChange w:id="122" w:author="Dor Mendil" w:date="2017-01-07T13:29:00Z">
-            <w:rPr>
-              <w:ins w:id="123" w:author="Dor Mendil" w:date="2017-01-07T12:22:00Z"/>
-              <w:rtl/>
-            </w:rPr>
-          </w:rPrChange>
-        </w:rPr>
-        <w:pPrChange w:id="124" w:author="Dor Mendil" w:date="2017-01-07T13:29:00Z">
-          <w:pPr>
-            <w:bidi/>
-          </w:pPr>
-        </w:pPrChange>
-      </w:pPr>
-    </w:p>
-    <w:p>
-      <w:pPr>
-        <w:bidi/>
-        <w:rPr>
-          <w:ins w:id="125" w:author="Dor Mendil" w:date="2017-01-07T13:28:00Z"/>
-          <w:rtl/>
-        </w:rPr>
-        <w:pPrChange w:id="126" w:author="Dor Mendil" w:date="2017-01-07T12:22:00Z">
-          <w:pPr>
-            <w:bidi/>
-          </w:pPr>
-        </w:pPrChange>
-      </w:pPr>
-    </w:p>
-    <w:p>
-      <w:pPr>
-        <w:bidi/>
-        <w:rPr>
-          <w:rtl/>
-        </w:rPr>
-        <w:pPrChange w:id="127" w:author="Dor Mendil" w:date="2017-01-07T13:28:00Z">
+          <w:rtl/>
+        </w:rPr>
+        <w:pPrChange w:id="85" w:author="Dor Mendil" w:date="2017-01-07T13:28:00Z">
           <w:pPr>
             <w:bidi/>
           </w:pPr>
@@ -17697,7 +17631,7 @@
 </file>
 
 <file path=word/comments.xml><?xml version="1.0" encoding="utf-8"?>
-<w:comments xmlns:wpc="http://schemas.microsoft.com/office/word/2010/wordprocessingCanvas" xmlns:cx="http://schemas.microsoft.com/office/drawing/2014/chartex" xmlns:cx1="http://schemas.microsoft.com/office/drawing/2015/9/8/chartex" xmlns:cx2="http://schemas.microsoft.com/office/drawing/2015/10/21/chartex" xmlns:cx3="http://schemas.microsoft.com/office/drawing/2016/5/9/chartex" xmlns:cx4="http://schemas.microsoft.com/office/drawing/2016/5/10/chartex" xmlns:cx5="http://schemas.microsoft.com/office/drawing/2016/5/11/chartex" xmlns:mc="http://schemas.openxmlformats.org/markup-compatibility/2006" xmlns:o="urn:schemas-microsoft-com:office:office" xmlns:r="http://schemas.openxmlformats.org/officeDocument/2006/relationships" xmlns:m="http://schemas.openxmlformats.org/officeDocument/2006/math" xmlns:v="urn:schemas-microsoft-com:vml" xmlns:wp14="http://schemas.microsoft.com/office/word/2010/wordprocessingDrawing" xmlns:wp="http://schemas.openxmlformats.org/drawingml/2006/wordprocessingDrawing" xmlns:w10="urn:schemas-microsoft-com:office:word" xmlns:w="http://schemas.openxmlformats.org/wordprocessingml/2006/main" xmlns:w14="http://schemas.microsoft.com/office/word/2010/wordml" xmlns:w15="http://schemas.microsoft.com/office/word/2012/wordml" xmlns:w16se="http://schemas.microsoft.com/office/word/2015/wordml/symex" xmlns:wpg="http://schemas.microsoft.com/office/word/2010/wordprocessingGroup" xmlns:wpi="http://schemas.microsoft.com/office/word/2010/wordprocessingInk" xmlns:wne="http://schemas.microsoft.com/office/word/2006/wordml" xmlns:wps="http://schemas.microsoft.com/office/word/2010/wordprocessingShape" mc:Ignorable="w14 w15 w16se wp14">
+<w:comments xmlns:wpc="http://schemas.microsoft.com/office/word/2010/wordprocessingCanvas" xmlns:mc="http://schemas.openxmlformats.org/markup-compatibility/2006" xmlns:o="urn:schemas-microsoft-com:office:office" xmlns:r="http://schemas.openxmlformats.org/officeDocument/2006/relationships" xmlns:m="http://schemas.openxmlformats.org/officeDocument/2006/math" xmlns:v="urn:schemas-microsoft-com:vml" xmlns:wp14="http://schemas.microsoft.com/office/word/2010/wordprocessingDrawing" xmlns:wp="http://schemas.openxmlformats.org/drawingml/2006/wordprocessingDrawing" xmlns:w10="urn:schemas-microsoft-com:office:word" xmlns:w="http://schemas.openxmlformats.org/wordprocessingml/2006/main" xmlns:w14="http://schemas.microsoft.com/office/word/2010/wordml" xmlns:w15="http://schemas.microsoft.com/office/word/2012/wordml" xmlns:wpg="http://schemas.microsoft.com/office/word/2010/wordprocessingGroup" xmlns:wpi="http://schemas.microsoft.com/office/word/2010/wordprocessingInk" xmlns:wne="http://schemas.microsoft.com/office/word/2006/wordml" xmlns:wps="http://schemas.microsoft.com/office/word/2010/wordprocessingShape" mc:Ignorable="w14 w15 wp14">
   <w:comment w:id="1" w:author="Dor Mendil" w:date="2017-01-06T21:44:00Z" w:initials="DM">
     <w:p>
       <w:pPr>
@@ -17968,14 +17902,14 @@
 </file>
 
 <file path=word/commentsExtended.xml><?xml version="1.0" encoding="utf-8"?>
-<w15:commentsEx xmlns:wpc="http://schemas.microsoft.com/office/word/2010/wordprocessingCanvas" xmlns:cx="http://schemas.microsoft.com/office/drawing/2014/chartex" xmlns:cx1="http://schemas.microsoft.com/office/drawing/2015/9/8/chartex" xmlns:cx2="http://schemas.microsoft.com/office/drawing/2015/10/21/chartex" xmlns:cx3="http://schemas.microsoft.com/office/drawing/2016/5/9/chartex" xmlns:cx4="http://schemas.microsoft.com/office/drawing/2016/5/10/chartex" xmlns:cx5="http://schemas.microsoft.com/office/drawing/2016/5/11/chartex" xmlns:mc="http://schemas.openxmlformats.org/markup-compatibility/2006" xmlns:o="urn:schemas-microsoft-com:office:office" xmlns:r="http://schemas.openxmlformats.org/officeDocument/2006/relationships" xmlns:m="http://schemas.openxmlformats.org/officeDocument/2006/math" xmlns:v="urn:schemas-microsoft-com:vml" xmlns:wp14="http://schemas.microsoft.com/office/word/2010/wordprocessingDrawing" xmlns:wp="http://schemas.openxmlformats.org/drawingml/2006/wordprocessingDrawing" xmlns:w10="urn:schemas-microsoft-com:office:word" xmlns:w="http://schemas.openxmlformats.org/wordprocessingml/2006/main" xmlns:w14="http://schemas.microsoft.com/office/word/2010/wordml" xmlns:w15="http://schemas.microsoft.com/office/word/2012/wordml" xmlns:w16se="http://schemas.microsoft.com/office/word/2015/wordml/symex" xmlns:wpg="http://schemas.microsoft.com/office/word/2010/wordprocessingGroup" xmlns:wpi="http://schemas.microsoft.com/office/word/2010/wordprocessingInk" xmlns:wne="http://schemas.microsoft.com/office/word/2006/wordml" xmlns:wps="http://schemas.microsoft.com/office/word/2010/wordprocessingShape" mc:Ignorable="w14 w15 w16se wp14">
+<w15:commentsEx xmlns:wpc="http://schemas.microsoft.com/office/word/2010/wordprocessingCanvas" xmlns:mc="http://schemas.openxmlformats.org/markup-compatibility/2006" xmlns:o="urn:schemas-microsoft-com:office:office" xmlns:r="http://schemas.openxmlformats.org/officeDocument/2006/relationships" xmlns:m="http://schemas.openxmlformats.org/officeDocument/2006/math" xmlns:v="urn:schemas-microsoft-com:vml" xmlns:wp14="http://schemas.microsoft.com/office/word/2010/wordprocessingDrawing" xmlns:wp="http://schemas.openxmlformats.org/drawingml/2006/wordprocessingDrawing" xmlns:w10="urn:schemas-microsoft-com:office:word" xmlns:w="http://schemas.openxmlformats.org/wordprocessingml/2006/main" xmlns:w14="http://schemas.microsoft.com/office/word/2010/wordml" xmlns:w15="http://schemas.microsoft.com/office/word/2012/wordml" xmlns:wpg="http://schemas.microsoft.com/office/word/2010/wordprocessingGroup" xmlns:wpi="http://schemas.microsoft.com/office/word/2010/wordprocessingInk" xmlns:wne="http://schemas.microsoft.com/office/word/2006/wordml" xmlns:wps="http://schemas.microsoft.com/office/word/2010/wordprocessingShape" mc:Ignorable="w14 w15 wp14">
   <w15:commentEx w15:paraId="4789383C" w15:done="0"/>
   <w15:commentEx w15:paraId="6B721AD3" w15:paraIdParent="4789383C" w15:done="0"/>
 </w15:commentsEx>
 </file>
 
 <file path=word/endnotes.xml><?xml version="1.0" encoding="utf-8"?>
-<w:endnotes xmlns:wpc="http://schemas.microsoft.com/office/word/2010/wordprocessingCanvas" xmlns:cx="http://schemas.microsoft.com/office/drawing/2014/chartex" xmlns:cx1="http://schemas.microsoft.com/office/drawing/2015/9/8/chartex" xmlns:cx2="http://schemas.microsoft.com/office/drawing/2015/10/21/chartex" xmlns:cx3="http://schemas.microsoft.com/office/drawing/2016/5/9/chartex" xmlns:cx4="http://schemas.microsoft.com/office/drawing/2016/5/10/chartex" xmlns:cx5="http://schemas.microsoft.com/office/drawing/2016/5/11/chartex" xmlns:mc="http://schemas.openxmlformats.org/markup-compatibility/2006" xmlns:o="urn:schemas-microsoft-com:office:office" xmlns:r="http://schemas.openxmlformats.org/officeDocument/2006/relationships" xmlns:m="http://schemas.openxmlformats.org/officeDocument/2006/math" xmlns:v="urn:schemas-microsoft-com:vml" xmlns:wp14="http://schemas.microsoft.com/office/word/2010/wordprocessingDrawing" xmlns:wp="http://schemas.openxmlformats.org/drawingml/2006/wordprocessingDrawing" xmlns:w10="urn:schemas-microsoft-com:office:word" xmlns:w="http://schemas.openxmlformats.org/wordprocessingml/2006/main" xmlns:w14="http://schemas.microsoft.com/office/word/2010/wordml" xmlns:w15="http://schemas.microsoft.com/office/word/2012/wordml" xmlns:w16se="http://schemas.microsoft.com/office/word/2015/wordml/symex" xmlns:wpg="http://schemas.microsoft.com/office/word/2010/wordprocessingGroup" xmlns:wpi="http://schemas.microsoft.com/office/word/2010/wordprocessingInk" xmlns:wne="http://schemas.microsoft.com/office/word/2006/wordml" xmlns:wps="http://schemas.microsoft.com/office/word/2010/wordprocessingShape" mc:Ignorable="w14 w15 w16se wp14">
+<w:endnotes xmlns:wpc="http://schemas.microsoft.com/office/word/2010/wordprocessingCanvas" xmlns:mc="http://schemas.openxmlformats.org/markup-compatibility/2006" xmlns:o="urn:schemas-microsoft-com:office:office" xmlns:r="http://schemas.openxmlformats.org/officeDocument/2006/relationships" xmlns:m="http://schemas.openxmlformats.org/officeDocument/2006/math" xmlns:v="urn:schemas-microsoft-com:vml" xmlns:wp14="http://schemas.microsoft.com/office/word/2010/wordprocessingDrawing" xmlns:wp="http://schemas.openxmlformats.org/drawingml/2006/wordprocessingDrawing" xmlns:w10="urn:schemas-microsoft-com:office:word" xmlns:w="http://schemas.openxmlformats.org/wordprocessingml/2006/main" xmlns:w14="http://schemas.microsoft.com/office/word/2010/wordml" xmlns:w15="http://schemas.microsoft.com/office/word/2012/wordml" xmlns:wpg="http://schemas.microsoft.com/office/word/2010/wordprocessingGroup" xmlns:wpi="http://schemas.microsoft.com/office/word/2010/wordprocessingInk" xmlns:wne="http://schemas.microsoft.com/office/word/2006/wordml" xmlns:wps="http://schemas.microsoft.com/office/word/2010/wordprocessingShape" mc:Ignorable="w14 w15 wp14">
   <w:endnote w:type="separator" w:id="-1">
     <w:p>
       <w:pPr>
@@ -18000,7 +17934,7 @@
 </file>
 
 <file path=word/footnotes.xml><?xml version="1.0" encoding="utf-8"?>
-<w:footnotes xmlns:wpc="http://schemas.microsoft.com/office/word/2010/wordprocessingCanvas" xmlns:cx="http://schemas.microsoft.com/office/drawing/2014/chartex" xmlns:cx1="http://schemas.microsoft.com/office/drawing/2015/9/8/chartex" xmlns:cx2="http://schemas.microsoft.com/office/drawing/2015/10/21/chartex" xmlns:cx3="http://schemas.microsoft.com/office/drawing/2016/5/9/chartex" xmlns:cx4="http://schemas.microsoft.com/office/drawing/2016/5/10/chartex" xmlns:cx5="http://schemas.microsoft.com/office/drawing/2016/5/11/chartex" xmlns:mc="http://schemas.openxmlformats.org/markup-compatibility/2006" xmlns:o="urn:schemas-microsoft-com:office:office" xmlns:r="http://schemas.openxmlformats.org/officeDocument/2006/relationships" xmlns:m="http://schemas.openxmlformats.org/officeDocument/2006/math" xmlns:v="urn:schemas-microsoft-com:vml" xmlns:wp14="http://schemas.microsoft.com/office/word/2010/wordprocessingDrawing" xmlns:wp="http://schemas.openxmlformats.org/drawingml/2006/wordprocessingDrawing" xmlns:w10="urn:schemas-microsoft-com:office:word" xmlns:w="http://schemas.openxmlformats.org/wordprocessingml/2006/main" xmlns:w14="http://schemas.microsoft.com/office/word/2010/wordml" xmlns:w15="http://schemas.microsoft.com/office/word/2012/wordml" xmlns:w16se="http://schemas.microsoft.com/office/word/2015/wordml/symex" xmlns:wpg="http://schemas.microsoft.com/office/word/2010/wordprocessingGroup" xmlns:wpi="http://schemas.microsoft.com/office/word/2010/wordprocessingInk" xmlns:wne="http://schemas.microsoft.com/office/word/2006/wordml" xmlns:wps="http://schemas.microsoft.com/office/word/2010/wordprocessingShape" mc:Ignorable="w14 w15 w16se wp14">
+<w:footnotes xmlns:wpc="http://schemas.microsoft.com/office/word/2010/wordprocessingCanvas" xmlns:mc="http://schemas.openxmlformats.org/markup-compatibility/2006" xmlns:o="urn:schemas-microsoft-com:office:office" xmlns:r="http://schemas.openxmlformats.org/officeDocument/2006/relationships" xmlns:m="http://schemas.openxmlformats.org/officeDocument/2006/math" xmlns:v="urn:schemas-microsoft-com:vml" xmlns:wp14="http://schemas.microsoft.com/office/word/2010/wordprocessingDrawing" xmlns:wp="http://schemas.openxmlformats.org/drawingml/2006/wordprocessingDrawing" xmlns:w10="urn:schemas-microsoft-com:office:word" xmlns:w="http://schemas.openxmlformats.org/wordprocessingml/2006/main" xmlns:w14="http://schemas.microsoft.com/office/word/2010/wordml" xmlns:w15="http://schemas.microsoft.com/office/word/2012/wordml" xmlns:wpg="http://schemas.microsoft.com/office/word/2010/wordprocessingGroup" xmlns:wpi="http://schemas.microsoft.com/office/word/2010/wordprocessingInk" xmlns:wne="http://schemas.microsoft.com/office/word/2006/wordml" xmlns:wps="http://schemas.microsoft.com/office/word/2010/wordprocessingShape" mc:Ignorable="w14 w15 wp14">
   <w:footnote w:type="separator" w:id="-1">
     <w:p>
       <w:pPr>
@@ -18025,7 +17959,7 @@
 </file>
 
 <file path=word/header1.xml><?xml version="1.0" encoding="utf-8"?>
-<w:hdr xmlns:wpc="http://schemas.microsoft.com/office/word/2010/wordprocessingCanvas" xmlns:cx="http://schemas.microsoft.com/office/drawing/2014/chartex" xmlns:cx1="http://schemas.microsoft.com/office/drawing/2015/9/8/chartex" xmlns:cx2="http://schemas.microsoft.com/office/drawing/2015/10/21/chartex" xmlns:cx3="http://schemas.microsoft.com/office/drawing/2016/5/9/chartex" xmlns:cx4="http://schemas.microsoft.com/office/drawing/2016/5/10/chartex" xmlns:cx5="http://schemas.microsoft.com/office/drawing/2016/5/11/chartex" xmlns:mc="http://schemas.openxmlformats.org/markup-compatibility/2006" xmlns:o="urn:schemas-microsoft-com:office:office" xmlns:r="http://schemas.openxmlformats.org/officeDocument/2006/relationships" xmlns:m="http://schemas.openxmlformats.org/officeDocument/2006/math" xmlns:v="urn:schemas-microsoft-com:vml" xmlns:wp14="http://schemas.microsoft.com/office/word/2010/wordprocessingDrawing" xmlns:wp="http://schemas.openxmlformats.org/drawingml/2006/wordprocessingDrawing" xmlns:w10="urn:schemas-microsoft-com:office:word" xmlns:w="http://schemas.openxmlformats.org/wordprocessingml/2006/main" xmlns:w14="http://schemas.microsoft.com/office/word/2010/wordml" xmlns:w15="http://schemas.microsoft.com/office/word/2012/wordml" xmlns:w16se="http://schemas.microsoft.com/office/word/2015/wordml/symex" xmlns:wpg="http://schemas.microsoft.com/office/word/2010/wordprocessingGroup" xmlns:wpi="http://schemas.microsoft.com/office/word/2010/wordprocessingInk" xmlns:wne="http://schemas.microsoft.com/office/word/2006/wordml" xmlns:wps="http://schemas.microsoft.com/office/word/2010/wordprocessingShape" mc:Ignorable="w14 w15 w16se wp14">
+<w:hdr xmlns:wpc="http://schemas.microsoft.com/office/word/2010/wordprocessingCanvas" xmlns:mc="http://schemas.openxmlformats.org/markup-compatibility/2006" xmlns:o="urn:schemas-microsoft-com:office:office" xmlns:r="http://schemas.openxmlformats.org/officeDocument/2006/relationships" xmlns:m="http://schemas.openxmlformats.org/officeDocument/2006/math" xmlns:v="urn:schemas-microsoft-com:vml" xmlns:wp14="http://schemas.microsoft.com/office/word/2010/wordprocessingDrawing" xmlns:wp="http://schemas.openxmlformats.org/drawingml/2006/wordprocessingDrawing" xmlns:w10="urn:schemas-microsoft-com:office:word" xmlns:w="http://schemas.openxmlformats.org/wordprocessingml/2006/main" xmlns:w14="http://schemas.microsoft.com/office/word/2010/wordml" xmlns:w15="http://schemas.microsoft.com/office/word/2012/wordml" xmlns:wpg="http://schemas.microsoft.com/office/word/2010/wordprocessingGroup" xmlns:wpi="http://schemas.microsoft.com/office/word/2010/wordprocessingInk" xmlns:wne="http://schemas.microsoft.com/office/word/2006/wordml" xmlns:wps="http://schemas.microsoft.com/office/word/2010/wordprocessingShape" mc:Ignorable="w14 w15 wp14">
   <w:p>
     <w:pPr>
       <w:pStyle w:val="Header"/>
@@ -18118,7 +18052,7 @@
 </file>
 
 <file path=word/numbering.xml><?xml version="1.0" encoding="utf-8"?>
-<w:numbering xmlns:wpc="http://schemas.microsoft.com/office/word/2010/wordprocessingCanvas" xmlns:cx="http://schemas.microsoft.com/office/drawing/2014/chartex" xmlns:cx1="http://schemas.microsoft.com/office/drawing/2015/9/8/chartex" xmlns:cx2="http://schemas.microsoft.com/office/drawing/2015/10/21/chartex" xmlns:cx3="http://schemas.microsoft.com/office/drawing/2016/5/9/chartex" xmlns:cx4="http://schemas.microsoft.com/office/drawing/2016/5/10/chartex" xmlns:cx5="http://schemas.microsoft.com/office/drawing/2016/5/11/chartex" xmlns:mc="http://schemas.openxmlformats.org/markup-compatibility/2006" xmlns:o="urn:schemas-microsoft-com:office:office" xmlns:r="http://schemas.openxmlformats.org/officeDocument/2006/relationships" xmlns:m="http://schemas.openxmlformats.org/officeDocument/2006/math" xmlns:v="urn:schemas-microsoft-com:vml" xmlns:wp14="http://schemas.microsoft.com/office/word/2010/wordprocessingDrawing" xmlns:wp="http://schemas.openxmlformats.org/drawingml/2006/wordprocessingDrawing" xmlns:w10="urn:schemas-microsoft-com:office:word" xmlns:w="http://schemas.openxmlformats.org/wordprocessingml/2006/main" xmlns:w14="http://schemas.microsoft.com/office/word/2010/wordml" xmlns:w15="http://schemas.microsoft.com/office/word/2012/wordml" xmlns:w16se="http://schemas.microsoft.com/office/word/2015/wordml/symex" xmlns:wpg="http://schemas.microsoft.com/office/word/2010/wordprocessingGroup" xmlns:wpi="http://schemas.microsoft.com/office/word/2010/wordprocessingInk" xmlns:wne="http://schemas.microsoft.com/office/word/2006/wordml" xmlns:wps="http://schemas.microsoft.com/office/word/2010/wordprocessingShape" mc:Ignorable="w14 w15 w16se wp14">
+<w:numbering xmlns:wpc="http://schemas.microsoft.com/office/word/2010/wordprocessingCanvas" xmlns:mc="http://schemas.openxmlformats.org/markup-compatibility/2006" xmlns:o="urn:schemas-microsoft-com:office:office" xmlns:r="http://schemas.openxmlformats.org/officeDocument/2006/relationships" xmlns:m="http://schemas.openxmlformats.org/officeDocument/2006/math" xmlns:v="urn:schemas-microsoft-com:vml" xmlns:wp14="http://schemas.microsoft.com/office/word/2010/wordprocessingDrawing" xmlns:wp="http://schemas.openxmlformats.org/drawingml/2006/wordprocessingDrawing" xmlns:w10="urn:schemas-microsoft-com:office:word" xmlns:w="http://schemas.openxmlformats.org/wordprocessingml/2006/main" xmlns:w14="http://schemas.microsoft.com/office/word/2010/wordml" xmlns:w15="http://schemas.microsoft.com/office/word/2012/wordml" xmlns:wpg="http://schemas.microsoft.com/office/word/2010/wordprocessingGroup" xmlns:wpi="http://schemas.microsoft.com/office/word/2010/wordprocessingInk" xmlns:wne="http://schemas.microsoft.com/office/word/2006/wordml" xmlns:wps="http://schemas.microsoft.com/office/word/2010/wordprocessingShape" mc:Ignorable="w14 w15 wp14">
   <w:abstractNum w:abstractNumId="0" w15:restartNumberingAfterBreak="0">
     <w:nsid w:val="2AB22652"/>
     <w:multiLevelType w:val="hybridMultilevel"/>
@@ -18491,7 +18425,7 @@
 </file>
 
 <file path=word/people.xml><?xml version="1.0" encoding="utf-8"?>
-<w15:people xmlns:wpc="http://schemas.microsoft.com/office/word/2010/wordprocessingCanvas" xmlns:cx="http://schemas.microsoft.com/office/drawing/2014/chartex" xmlns:cx1="http://schemas.microsoft.com/office/drawing/2015/9/8/chartex" xmlns:cx2="http://schemas.microsoft.com/office/drawing/2015/10/21/chartex" xmlns:cx3="http://schemas.microsoft.com/office/drawing/2016/5/9/chartex" xmlns:cx4="http://schemas.microsoft.com/office/drawing/2016/5/10/chartex" xmlns:cx5="http://schemas.microsoft.com/office/drawing/2016/5/11/chartex" xmlns:mc="http://schemas.openxmlformats.org/markup-compatibility/2006" xmlns:o="urn:schemas-microsoft-com:office:office" xmlns:r="http://schemas.openxmlformats.org/officeDocument/2006/relationships" xmlns:m="http://schemas.openxmlformats.org/officeDocument/2006/math" xmlns:v="urn:schemas-microsoft-com:vml" xmlns:wp14="http://schemas.microsoft.com/office/word/2010/wordprocessingDrawing" xmlns:wp="http://schemas.openxmlformats.org/drawingml/2006/wordprocessingDrawing" xmlns:w10="urn:schemas-microsoft-com:office:word" xmlns:w="http://schemas.openxmlformats.org/wordprocessingml/2006/main" xmlns:w14="http://schemas.microsoft.com/office/word/2010/wordml" xmlns:w15="http://schemas.microsoft.com/office/word/2012/wordml" xmlns:w16se="http://schemas.microsoft.com/office/word/2015/wordml/symex" xmlns:wpg="http://schemas.microsoft.com/office/word/2010/wordprocessingGroup" xmlns:wpi="http://schemas.microsoft.com/office/word/2010/wordprocessingInk" xmlns:wne="http://schemas.microsoft.com/office/word/2006/wordml" xmlns:wps="http://schemas.microsoft.com/office/word/2010/wordprocessingShape" mc:Ignorable="w14 w15 w16se wp14">
+<w15:people xmlns:wpc="http://schemas.microsoft.com/office/word/2010/wordprocessingCanvas" xmlns:mc="http://schemas.openxmlformats.org/markup-compatibility/2006" xmlns:o="urn:schemas-microsoft-com:office:office" xmlns:r="http://schemas.openxmlformats.org/officeDocument/2006/relationships" xmlns:m="http://schemas.openxmlformats.org/officeDocument/2006/math" xmlns:v="urn:schemas-microsoft-com:vml" xmlns:wp14="http://schemas.microsoft.com/office/word/2010/wordprocessingDrawing" xmlns:wp="http://schemas.openxmlformats.org/drawingml/2006/wordprocessingDrawing" xmlns:w10="urn:schemas-microsoft-com:office:word" xmlns:w="http://schemas.openxmlformats.org/wordprocessingml/2006/main" xmlns:w14="http://schemas.microsoft.com/office/word/2010/wordml" xmlns:w15="http://schemas.microsoft.com/office/word/2012/wordml" xmlns:wpg="http://schemas.microsoft.com/office/word/2010/wordprocessingGroup" xmlns:wpi="http://schemas.microsoft.com/office/word/2010/wordprocessingInk" xmlns:wne="http://schemas.microsoft.com/office/word/2006/wordml" xmlns:wps="http://schemas.microsoft.com/office/word/2010/wordprocessingShape" mc:Ignorable="w14 w15 wp14">
   <w15:person w15:author="user">
     <w15:presenceInfo w15:providerId="None" w15:userId="user"/>
   </w15:person>
@@ -18502,7 +18436,7 @@
 </file>
 
 <file path=word/styles.xml><?xml version="1.0" encoding="utf-8"?>
-<w:styles xmlns:mc="http://schemas.openxmlformats.org/markup-compatibility/2006" xmlns:r="http://schemas.openxmlformats.org/officeDocument/2006/relationships" xmlns:w="http://schemas.openxmlformats.org/wordprocessingml/2006/main" xmlns:w14="http://schemas.microsoft.com/office/word/2010/wordml" xmlns:w15="http://schemas.microsoft.com/office/word/2012/wordml" xmlns:w16se="http://schemas.microsoft.com/office/word/2015/wordml/symex" mc:Ignorable="w14 w15 w16se">
+<w:styles xmlns:mc="http://schemas.openxmlformats.org/markup-compatibility/2006" xmlns:r="http://schemas.openxmlformats.org/officeDocument/2006/relationships" xmlns:w="http://schemas.openxmlformats.org/wordprocessingml/2006/main" xmlns:w14="http://schemas.microsoft.com/office/word/2010/wordml" xmlns:w15="http://schemas.microsoft.com/office/word/2012/wordml" mc:Ignorable="w14 w15">
   <w:docDefaults>
     <w:rPrDefault>
       <w:rPr>
@@ -18518,7 +18452,7 @@
       </w:pPr>
     </w:pPrDefault>
   </w:docDefaults>
-  <w:latentStyles w:defLockedState="0" w:defUIPriority="99" w:defSemiHidden="0" w:defUnhideWhenUsed="0" w:defQFormat="0" w:count="374">
+  <w:latentStyles w:defLockedState="0" w:defUIPriority="99" w:defSemiHidden="0" w:defUnhideWhenUsed="0" w:defQFormat="0" w:count="371">
     <w:lsdException w:name="Normal" w:uiPriority="0" w:qFormat="1"/>
     <w:lsdException w:name="heading 1" w:uiPriority="9" w:qFormat="1"/>
     <w:lsdException w:name="heading 2" w:semiHidden="1" w:uiPriority="9" w:unhideWhenUsed="1" w:qFormat="1"/>
@@ -18624,6 +18558,7 @@
     <w:lsdException w:name="HTML Sample" w:semiHidden="1" w:unhideWhenUsed="1"/>
     <w:lsdException w:name="HTML Typewriter" w:semiHidden="1" w:unhideWhenUsed="1"/>
     <w:lsdException w:name="HTML Variable" w:semiHidden="1" w:unhideWhenUsed="1"/>
+    <w:lsdException w:name="Normal Table" w:semiHidden="1" w:unhideWhenUsed="1"/>
     <w:lsdException w:name="annotation subject" w:semiHidden="1" w:unhideWhenUsed="1"/>
     <w:lsdException w:name="No List" w:semiHidden="1" w:unhideWhenUsed="1"/>
     <w:lsdException w:name="Outline List 1" w:semiHidden="1" w:unhideWhenUsed="1"/>
@@ -18668,6 +18603,7 @@
     <w:lsdException w:name="Table Professional" w:semiHidden="1" w:unhideWhenUsed="1"/>
     <w:lsdException w:name="Table Subtle 1" w:semiHidden="1" w:unhideWhenUsed="1"/>
     <w:lsdException w:name="Table Subtle 2" w:semiHidden="1" w:unhideWhenUsed="1"/>
+    <w:lsdException w:name="Table Web 1" w:semiHidden="1" w:unhideWhenUsed="1"/>
     <w:lsdException w:name="Table Web 2" w:semiHidden="1" w:unhideWhenUsed="1"/>
     <w:lsdException w:name="Table Web 3" w:semiHidden="1" w:unhideWhenUsed="1"/>
     <w:lsdException w:name="Balloon Text" w:semiHidden="1" w:unhideWhenUsed="1"/>
@@ -18888,9 +18824,6 @@
     <w:lsdException w:name="List Table 5 Dark Accent 6" w:uiPriority="50"/>
     <w:lsdException w:name="List Table 6 Colorful Accent 6" w:uiPriority="51"/>
     <w:lsdException w:name="List Table 7 Colorful Accent 6" w:uiPriority="52"/>
-    <w:lsdException w:name="Mention" w:semiHidden="1" w:unhideWhenUsed="1"/>
-    <w:lsdException w:name="Smart Hyperlink" w:semiHidden="1" w:unhideWhenUsed="1"/>
-    <w:lsdException w:name="Hashtag" w:semiHidden="1" w:unhideWhenUsed="1"/>
   </w:latentStyles>
   <w:style w:type="paragraph" w:default="1" w:styleId="Normal">
     <w:name w:val="Normal"/>

</xml_diff>

<commit_message>
update Q3 according to forum instructions
</commit_message>
<xml_diff>
--- a/ans_ex4.docx
+++ b/ans_ex4.docx
@@ -103,7 +103,7 @@
               </wp:anchor>
             </w:drawing>
           </mc:Choice>
-          <mc:Fallback xmlns:w16se="http://schemas.microsoft.com/office/word/2015/wordml/symex" xmlns:cx5="http://schemas.microsoft.com/office/drawing/2016/5/11/chartex" xmlns:cx4="http://schemas.microsoft.com/office/drawing/2016/5/10/chartex" xmlns:cx3="http://schemas.microsoft.com/office/drawing/2016/5/9/chartex" xmlns:cx2="http://schemas.microsoft.com/office/drawing/2015/10/21/chartex" xmlns:cx1="http://schemas.microsoft.com/office/drawing/2015/9/8/chartex" xmlns:cx="http://schemas.microsoft.com/office/drawing/2014/chartex">
+          <mc:Fallback xmlns:cx="http://schemas.microsoft.com/office/drawing/2014/chartex" xmlns:cx1="http://schemas.microsoft.com/office/drawing/2015/9/8/chartex" xmlns:cx2="http://schemas.microsoft.com/office/drawing/2015/10/21/chartex" xmlns:cx3="http://schemas.microsoft.com/office/drawing/2016/5/9/chartex" xmlns:cx4="http://schemas.microsoft.com/office/drawing/2016/5/10/chartex" xmlns:cx5="http://schemas.microsoft.com/office/drawing/2016/5/11/chartex" xmlns:w16se="http://schemas.microsoft.com/office/word/2015/wordml/symex">
             <w:pict>
               <v:shapetype w14:anchorId="178828CF" id="_x0000_t202" coordsize="21600,21600" o:spt="202" path="m,l,21600r21600,l21600,xe">
                 <v:stroke joinstyle="miter"/>
@@ -195,7 +195,7 @@
               </wp:anchor>
             </w:drawing>
           </mc:Choice>
-          <mc:Fallback xmlns:w16se="http://schemas.microsoft.com/office/word/2015/wordml/symex" xmlns:cx5="http://schemas.microsoft.com/office/drawing/2016/5/11/chartex" xmlns:cx4="http://schemas.microsoft.com/office/drawing/2016/5/10/chartex" xmlns:cx3="http://schemas.microsoft.com/office/drawing/2016/5/9/chartex" xmlns:cx2="http://schemas.microsoft.com/office/drawing/2015/10/21/chartex" xmlns:cx1="http://schemas.microsoft.com/office/drawing/2015/9/8/chartex" xmlns:cx="http://schemas.microsoft.com/office/drawing/2014/chartex">
+          <mc:Fallback xmlns:cx="http://schemas.microsoft.com/office/drawing/2014/chartex" xmlns:cx1="http://schemas.microsoft.com/office/drawing/2015/9/8/chartex" xmlns:cx2="http://schemas.microsoft.com/office/drawing/2015/10/21/chartex" xmlns:cx3="http://schemas.microsoft.com/office/drawing/2016/5/9/chartex" xmlns:cx4="http://schemas.microsoft.com/office/drawing/2016/5/10/chartex" xmlns:cx5="http://schemas.microsoft.com/office/drawing/2016/5/11/chartex" xmlns:w16se="http://schemas.microsoft.com/office/word/2015/wordml/symex">
             <w:pict>
               <v:shape w14:anchorId="10C4FBBD" id="_x0000_s1027" type="#_x0000_t202" style="position:absolute;left:0;text-align:left;margin-left:-9pt;margin-top:25.75pt;width:21.75pt;height:22.5pt;z-index:251653114;visibility:visible;mso-wrap-style:square;mso-width-percent:0;mso-height-percent:0;mso-wrap-distance-left:9pt;mso-wrap-distance-top:3.6pt;mso-wrap-distance-right:9pt;mso-wrap-distance-bottom:3.6pt;mso-position-horizontal:absolute;mso-position-horizontal-relative:text;mso-position-vertical:absolute;mso-position-vertical-relative:text;mso-width-percent:0;mso-height-percent:0;mso-width-relative:margin;mso-height-relative:margin;v-text-anchor:top" o:gfxdata="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" stroked="f">
                 <v:textbox>
@@ -296,7 +296,7 @@
               </wp:anchor>
             </w:drawing>
           </mc:Choice>
-          <mc:Fallback xmlns:w16se="http://schemas.microsoft.com/office/word/2015/wordml/symex" xmlns:cx5="http://schemas.microsoft.com/office/drawing/2016/5/11/chartex" xmlns:cx4="http://schemas.microsoft.com/office/drawing/2016/5/10/chartex" xmlns:cx3="http://schemas.microsoft.com/office/drawing/2016/5/9/chartex" xmlns:cx2="http://schemas.microsoft.com/office/drawing/2015/10/21/chartex" xmlns:cx1="http://schemas.microsoft.com/office/drawing/2015/9/8/chartex" xmlns:cx="http://schemas.microsoft.com/office/drawing/2014/chartex">
+          <mc:Fallback xmlns:cx="http://schemas.microsoft.com/office/drawing/2014/chartex" xmlns:cx1="http://schemas.microsoft.com/office/drawing/2015/9/8/chartex" xmlns:cx2="http://schemas.microsoft.com/office/drawing/2015/10/21/chartex" xmlns:cx3="http://schemas.microsoft.com/office/drawing/2016/5/9/chartex" xmlns:cx4="http://schemas.microsoft.com/office/drawing/2016/5/10/chartex" xmlns:cx5="http://schemas.microsoft.com/office/drawing/2016/5/11/chartex" xmlns:w16se="http://schemas.microsoft.com/office/word/2015/wordml/symex">
             <w:pict>
               <v:oval w14:anchorId="65D8EC04" id="Oval 2" o:spid="_x0000_s1028" style="position:absolute;left:0;text-align:left;margin-left:9.75pt;margin-top:12.25pt;width:40.5pt;height:29.25pt;z-index:251661312;visibility:visible;mso-wrap-style:square;mso-width-percent:0;mso-height-percent:0;mso-wrap-distance-left:9pt;mso-wrap-distance-top:0;mso-wrap-distance-right:9pt;mso-wrap-distance-bottom:0;mso-position-horizontal:absolute;mso-position-horizontal-relative:text;mso-position-vertical:absolute;mso-position-vertical-relative:text;mso-width-percent:0;mso-height-percent:0;mso-width-relative:margin;mso-height-relative:margin;v-text-anchor:middle" o:gfxdata="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" fillcolor="#5b9bd5 [3204]" strokecolor="#1f4d78 [1604]" strokeweight="1pt">
                 <v:stroke joinstyle="miter"/>
@@ -403,7 +403,7 @@
               </wp:anchor>
             </w:drawing>
           </mc:Choice>
-          <mc:Fallback xmlns:w16se="http://schemas.microsoft.com/office/word/2015/wordml/symex" xmlns:cx5="http://schemas.microsoft.com/office/drawing/2016/5/11/chartex" xmlns:cx4="http://schemas.microsoft.com/office/drawing/2016/5/10/chartex" xmlns:cx3="http://schemas.microsoft.com/office/drawing/2016/5/9/chartex" xmlns:cx2="http://schemas.microsoft.com/office/drawing/2015/10/21/chartex" xmlns:cx1="http://schemas.microsoft.com/office/drawing/2015/9/8/chartex" xmlns:cx="http://schemas.microsoft.com/office/drawing/2014/chartex">
+          <mc:Fallback xmlns:cx="http://schemas.microsoft.com/office/drawing/2014/chartex" xmlns:cx1="http://schemas.microsoft.com/office/drawing/2015/9/8/chartex" xmlns:cx2="http://schemas.microsoft.com/office/drawing/2015/10/21/chartex" xmlns:cx3="http://schemas.microsoft.com/office/drawing/2016/5/9/chartex" xmlns:cx4="http://schemas.microsoft.com/office/drawing/2016/5/10/chartex" xmlns:cx5="http://schemas.microsoft.com/office/drawing/2016/5/11/chartex" xmlns:w16se="http://schemas.microsoft.com/office/word/2015/wordml/symex">
             <w:pict>
               <v:oval w14:anchorId="65D8EC04" id="Oval 3" o:spid="_x0000_s1029" style="position:absolute;left:0;text-align:left;margin-left:65.25pt;margin-top:13pt;width:40.5pt;height:29.25pt;z-index:251663360;visibility:visible;mso-wrap-style:square;mso-width-percent:0;mso-height-percent:0;mso-wrap-distance-left:9pt;mso-wrap-distance-top:0;mso-wrap-distance-right:9pt;mso-wrap-distance-bottom:0;mso-position-horizontal:absolute;mso-position-horizontal-relative:text;mso-position-vertical:absolute;mso-position-vertical-relative:text;mso-width-percent:0;mso-height-percent:0;mso-width-relative:margin;mso-height-relative:margin;v-text-anchor:middle" o:gfxdata="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" fillcolor="#5b9bd5 [3204]" strokecolor="#1f4d78 [1604]" strokeweight="1pt">
                 <v:stroke joinstyle="miter"/>
@@ -506,7 +506,7 @@
               </wp:anchor>
             </w:drawing>
           </mc:Choice>
-          <mc:Fallback xmlns:w16se="http://schemas.microsoft.com/office/word/2015/wordml/symex" xmlns:cx5="http://schemas.microsoft.com/office/drawing/2016/5/11/chartex" xmlns:cx4="http://schemas.microsoft.com/office/drawing/2016/5/10/chartex" xmlns:cx3="http://schemas.microsoft.com/office/drawing/2016/5/9/chartex" xmlns:cx2="http://schemas.microsoft.com/office/drawing/2015/10/21/chartex" xmlns:cx1="http://schemas.microsoft.com/office/drawing/2015/9/8/chartex" xmlns:cx="http://schemas.microsoft.com/office/drawing/2014/chartex">
+          <mc:Fallback xmlns:cx="http://schemas.microsoft.com/office/drawing/2014/chartex" xmlns:cx1="http://schemas.microsoft.com/office/drawing/2015/9/8/chartex" xmlns:cx2="http://schemas.microsoft.com/office/drawing/2015/10/21/chartex" xmlns:cx3="http://schemas.microsoft.com/office/drawing/2016/5/9/chartex" xmlns:cx4="http://schemas.microsoft.com/office/drawing/2016/5/10/chartex" xmlns:cx5="http://schemas.microsoft.com/office/drawing/2016/5/11/chartex" xmlns:w16se="http://schemas.microsoft.com/office/word/2015/wordml/symex">
             <w:pict>
               <v:shape w14:anchorId="51F83920" id="_x0000_s1030" type="#_x0000_t202" style="position:absolute;left:0;text-align:left;margin-left:103.5pt;margin-top:9.25pt;width:21.75pt;height:22.5pt;z-index:251651064;visibility:visible;mso-wrap-style:square;mso-width-percent:0;mso-height-percent:0;mso-wrap-distance-left:9pt;mso-wrap-distance-top:3.6pt;mso-wrap-distance-right:9pt;mso-wrap-distance-bottom:3.6pt;mso-position-horizontal:absolute;mso-position-horizontal-relative:text;mso-position-vertical:absolute;mso-position-vertical-relative:text;mso-width-percent:0;mso-height-percent:0;mso-width-relative:margin;mso-height-relative:margin;v-text-anchor:top" o:gfxdata="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" stroked="f">
                 <v:textbox>
@@ -586,7 +586,7 @@
               </wp:anchor>
             </w:drawing>
           </mc:Choice>
-          <mc:Fallback xmlns:w16se="http://schemas.microsoft.com/office/word/2015/wordml/symex" xmlns:cx5="http://schemas.microsoft.com/office/drawing/2016/5/11/chartex" xmlns:cx4="http://schemas.microsoft.com/office/drawing/2016/5/10/chartex" xmlns:cx3="http://schemas.microsoft.com/office/drawing/2016/5/9/chartex" xmlns:cx2="http://schemas.microsoft.com/office/drawing/2015/10/21/chartex" xmlns:cx1="http://schemas.microsoft.com/office/drawing/2015/9/8/chartex" xmlns:cx="http://schemas.microsoft.com/office/drawing/2014/chartex">
+          <mc:Fallback xmlns:cx="http://schemas.microsoft.com/office/drawing/2014/chartex" xmlns:cx1="http://schemas.microsoft.com/office/drawing/2015/9/8/chartex" xmlns:cx2="http://schemas.microsoft.com/office/drawing/2015/10/21/chartex" xmlns:cx3="http://schemas.microsoft.com/office/drawing/2016/5/9/chartex" xmlns:cx4="http://schemas.microsoft.com/office/drawing/2016/5/10/chartex" xmlns:cx5="http://schemas.microsoft.com/office/drawing/2016/5/11/chartex" xmlns:w16se="http://schemas.microsoft.com/office/word/2015/wordml/symex">
             <w:pict>
               <v:line w14:anchorId="5F36951B" id="Straight Connector 18" o:spid="_x0000_s1026" style="position:absolute;z-index:251685888;visibility:visible;mso-wrap-style:square;mso-width-percent:0;mso-height-percent:0;mso-wrap-distance-left:9pt;mso-wrap-distance-top:0;mso-wrap-distance-right:9pt;mso-wrap-distance-bottom:0;mso-position-horizontal:absolute;mso-position-horizontal-relative:text;mso-position-vertical:absolute;mso-position-vertical-relative:text;mso-width-percent:0;mso-height-percent:0;mso-width-relative:margin;mso-height-relative:margin" from="99.75pt,12.25pt" to="112.5pt,30.25pt" o:gfxdata="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" strokecolor="#5b9bd5 [3204]" strokeweight="2.25pt">
                 <v:stroke joinstyle="miter"/>
@@ -657,7 +657,7 @@
               </wp:anchor>
             </w:drawing>
           </mc:Choice>
-          <mc:Fallback xmlns:w16se="http://schemas.microsoft.com/office/word/2015/wordml/symex" xmlns:cx5="http://schemas.microsoft.com/office/drawing/2016/5/11/chartex" xmlns:cx4="http://schemas.microsoft.com/office/drawing/2016/5/10/chartex" xmlns:cx3="http://schemas.microsoft.com/office/drawing/2016/5/9/chartex" xmlns:cx2="http://schemas.microsoft.com/office/drawing/2015/10/21/chartex" xmlns:cx1="http://schemas.microsoft.com/office/drawing/2015/9/8/chartex" xmlns:cx="http://schemas.microsoft.com/office/drawing/2014/chartex">
+          <mc:Fallback xmlns:cx="http://schemas.microsoft.com/office/drawing/2014/chartex" xmlns:cx1="http://schemas.microsoft.com/office/drawing/2015/9/8/chartex" xmlns:cx2="http://schemas.microsoft.com/office/drawing/2015/10/21/chartex" xmlns:cx3="http://schemas.microsoft.com/office/drawing/2016/5/9/chartex" xmlns:cx4="http://schemas.microsoft.com/office/drawing/2016/5/10/chartex" xmlns:cx5="http://schemas.microsoft.com/office/drawing/2016/5/11/chartex" xmlns:w16se="http://schemas.microsoft.com/office/word/2015/wordml/symex">
             <w:pict>
               <v:line w14:anchorId="51B68734" id="Straight Connector 15" o:spid="_x0000_s1026" style="position:absolute;flip:x y;z-index:251679744;visibility:visible;mso-wrap-style:square;mso-width-percent:0;mso-height-percent:0;mso-wrap-distance-left:9pt;mso-wrap-distance-top:0;mso-wrap-distance-right:9pt;mso-wrap-distance-bottom:0;mso-position-horizontal:absolute;mso-position-horizontal-relative:text;mso-position-vertical:absolute;mso-position-vertical-relative:text;mso-width-percent:0;mso-height-percent:0;mso-width-relative:margin;mso-height-relative:margin" from="50.25pt,5.5pt" to="63.75pt,5.5pt" o:gfxdata="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" strokecolor="#5b9bd5 [3204]" strokeweight="2.25pt">
                 <v:stroke joinstyle="miter"/>
@@ -722,7 +722,7 @@
               </wp:anchor>
             </w:drawing>
           </mc:Choice>
-          <mc:Fallback xmlns:w16se="http://schemas.microsoft.com/office/word/2015/wordml/symex" xmlns:cx5="http://schemas.microsoft.com/office/drawing/2016/5/11/chartex" xmlns:cx4="http://schemas.microsoft.com/office/drawing/2016/5/10/chartex" xmlns:cx3="http://schemas.microsoft.com/office/drawing/2016/5/9/chartex" xmlns:cx2="http://schemas.microsoft.com/office/drawing/2015/10/21/chartex" xmlns:cx1="http://schemas.microsoft.com/office/drawing/2015/9/8/chartex" xmlns:cx="http://schemas.microsoft.com/office/drawing/2014/chartex">
+          <mc:Fallback xmlns:cx="http://schemas.microsoft.com/office/drawing/2014/chartex" xmlns:cx1="http://schemas.microsoft.com/office/drawing/2015/9/8/chartex" xmlns:cx2="http://schemas.microsoft.com/office/drawing/2015/10/21/chartex" xmlns:cx3="http://schemas.microsoft.com/office/drawing/2016/5/9/chartex" xmlns:cx4="http://schemas.microsoft.com/office/drawing/2016/5/10/chartex" xmlns:cx5="http://schemas.microsoft.com/office/drawing/2016/5/11/chartex" xmlns:w16se="http://schemas.microsoft.com/office/word/2015/wordml/symex">
             <w:pict>
               <v:line w14:anchorId="4E82558C" id="Straight Connector 11" o:spid="_x0000_s1026" style="position:absolute;flip:y;z-index:251671552;visibility:visible;mso-wrap-style:square;mso-wrap-distance-left:9pt;mso-wrap-distance-top:0;mso-wrap-distance-right:9pt;mso-wrap-distance-bottom:0;mso-position-horizontal:absolute;mso-position-horizontal-relative:text;mso-position-vertical:absolute;mso-position-vertical-relative:text" from="-1.5pt,12.25pt" to="12.75pt,26.5pt" o:gfxdata="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" strokecolor="#5b9bd5 [3204]" strokeweight="2.25pt">
                 <v:stroke joinstyle="miter"/>
@@ -814,7 +814,7 @@
               </wp:anchor>
             </w:drawing>
           </mc:Choice>
-          <mc:Fallback xmlns:w16se="http://schemas.microsoft.com/office/word/2015/wordml/symex" xmlns:cx5="http://schemas.microsoft.com/office/drawing/2016/5/11/chartex" xmlns:cx4="http://schemas.microsoft.com/office/drawing/2016/5/10/chartex" xmlns:cx3="http://schemas.microsoft.com/office/drawing/2016/5/9/chartex" xmlns:cx2="http://schemas.microsoft.com/office/drawing/2015/10/21/chartex" xmlns:cx1="http://schemas.microsoft.com/office/drawing/2015/9/8/chartex" xmlns:cx="http://schemas.microsoft.com/office/drawing/2014/chartex">
+          <mc:Fallback xmlns:cx="http://schemas.microsoft.com/office/drawing/2014/chartex" xmlns:cx1="http://schemas.microsoft.com/office/drawing/2015/9/8/chartex" xmlns:cx2="http://schemas.microsoft.com/office/drawing/2015/10/21/chartex" xmlns:cx3="http://schemas.microsoft.com/office/drawing/2016/5/9/chartex" xmlns:cx4="http://schemas.microsoft.com/office/drawing/2016/5/10/chartex" xmlns:cx5="http://schemas.microsoft.com/office/drawing/2016/5/11/chartex" xmlns:w16se="http://schemas.microsoft.com/office/word/2015/wordml/symex">
             <w:pict>
               <v:oval id="Oval 1" o:spid="_x0000_s1031" style="position:absolute;left:0;text-align:left;margin-left:-32.25pt;margin-top:22.75pt;width:40.5pt;height:29.25pt;z-index:251659264;visibility:visible;mso-wrap-style:square;mso-width-percent:0;mso-height-percent:0;mso-wrap-distance-left:9pt;mso-wrap-distance-top:0;mso-wrap-distance-right:9pt;mso-wrap-distance-bottom:0;mso-position-horizontal:absolute;mso-position-horizontal-relative:text;mso-position-vertical:absolute;mso-position-vertical-relative:text;mso-width-percent:0;mso-height-percent:0;mso-width-relative:margin;mso-height-relative:margin;v-text-anchor:middle" o:gfxdata="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" fillcolor="#5b9bd5 [3204]" strokecolor="#1f4d78 [1604]" strokeweight="1pt">
                 <v:stroke joinstyle="miter"/>
@@ -937,7 +937,7 @@
               </wp:anchor>
             </w:drawing>
           </mc:Choice>
-          <mc:Fallback xmlns:w16se="http://schemas.microsoft.com/office/word/2015/wordml/symex" xmlns:cx5="http://schemas.microsoft.com/office/drawing/2016/5/11/chartex" xmlns:cx4="http://schemas.microsoft.com/office/drawing/2016/5/10/chartex" xmlns:cx3="http://schemas.microsoft.com/office/drawing/2016/5/9/chartex" xmlns:cx2="http://schemas.microsoft.com/office/drawing/2015/10/21/chartex" xmlns:cx1="http://schemas.microsoft.com/office/drawing/2015/9/8/chartex" xmlns:cx="http://schemas.microsoft.com/office/drawing/2014/chartex">
+          <mc:Fallback xmlns:cx="http://schemas.microsoft.com/office/drawing/2014/chartex" xmlns:cx1="http://schemas.microsoft.com/office/drawing/2015/9/8/chartex" xmlns:cx2="http://schemas.microsoft.com/office/drawing/2015/10/21/chartex" xmlns:cx3="http://schemas.microsoft.com/office/drawing/2016/5/9/chartex" xmlns:cx4="http://schemas.microsoft.com/office/drawing/2016/5/10/chartex" xmlns:cx5="http://schemas.microsoft.com/office/drawing/2016/5/11/chartex" xmlns:w16se="http://schemas.microsoft.com/office/word/2015/wordml/symex">
             <w:pict>
               <v:oval w14:anchorId="65D8EC04" id="Oval 4" o:spid="_x0000_s1032" style="position:absolute;left:0;text-align:left;margin-left:105pt;margin-top:8.3pt;width:40.5pt;height:29.25pt;z-index:251665408;visibility:visible;mso-wrap-style:square;mso-width-percent:0;mso-height-percent:0;mso-wrap-distance-left:9pt;mso-wrap-distance-top:0;mso-wrap-distance-right:9pt;mso-wrap-distance-bottom:0;mso-position-horizontal:absolute;mso-position-horizontal-relative:text;mso-position-vertical:absolute;mso-position-vertical-relative:text;mso-width-percent:0;mso-height-percent:0;mso-width-relative:margin;mso-height-relative:margin;v-text-anchor:middle" o:gfxdata="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" fillcolor="#5b9bd5 [3204]" strokecolor="#1f4d78 [1604]" strokeweight="1pt">
                 <v:stroke joinstyle="miter"/>
@@ -961,11 +961,9 @@
           </mc:Fallback>
         </mc:AlternateContent>
       </w:r>
-      <w:proofErr w:type="spellStart"/>
       <w:r>
         <w:t>i</w:t>
       </w:r>
-      <w:proofErr w:type="spellEnd"/>
     </w:p>
     <w:p>
       <w:pPr>
@@ -1044,7 +1042,7 @@
               </wp:anchor>
             </w:drawing>
           </mc:Choice>
-          <mc:Fallback xmlns:w16se="http://schemas.microsoft.com/office/word/2015/wordml/symex" xmlns:cx5="http://schemas.microsoft.com/office/drawing/2016/5/11/chartex" xmlns:cx4="http://schemas.microsoft.com/office/drawing/2016/5/10/chartex" xmlns:cx3="http://schemas.microsoft.com/office/drawing/2016/5/9/chartex" xmlns:cx2="http://schemas.microsoft.com/office/drawing/2015/10/21/chartex" xmlns:cx1="http://schemas.microsoft.com/office/drawing/2015/9/8/chartex" xmlns:cx="http://schemas.microsoft.com/office/drawing/2014/chartex">
+          <mc:Fallback xmlns:cx="http://schemas.microsoft.com/office/drawing/2014/chartex" xmlns:cx1="http://schemas.microsoft.com/office/drawing/2015/9/8/chartex" xmlns:cx2="http://schemas.microsoft.com/office/drawing/2015/10/21/chartex" xmlns:cx3="http://schemas.microsoft.com/office/drawing/2016/5/9/chartex" xmlns:cx4="http://schemas.microsoft.com/office/drawing/2016/5/10/chartex" xmlns:cx5="http://schemas.microsoft.com/office/drawing/2016/5/11/chartex" xmlns:w16se="http://schemas.microsoft.com/office/word/2015/wordml/symex">
             <w:pict>
               <v:shape w14:anchorId="719EBD74" id="_x0000_s1033" type="#_x0000_t202" style="position:absolute;left:0;text-align:left;margin-left:-30pt;margin-top:12.75pt;width:21.75pt;height:22.5pt;z-index:251654139;visibility:visible;mso-wrap-style:square;mso-width-percent:0;mso-height-percent:0;mso-wrap-distance-left:9pt;mso-wrap-distance-top:3.6pt;mso-wrap-distance-right:9pt;mso-wrap-distance-bottom:3.6pt;mso-position-horizontal:absolute;mso-position-horizontal-relative:text;mso-position-vertical:absolute;mso-position-vertical-relative:text;mso-width-percent:0;mso-height-percent:0;mso-width-relative:margin;mso-height-relative:margin;v-text-anchor:top" o:gfxdata="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" stroked="f">
                 <v:textbox>
@@ -1132,7 +1130,7 @@
               </wp:anchor>
             </w:drawing>
           </mc:Choice>
-          <mc:Fallback xmlns:w16se="http://schemas.microsoft.com/office/word/2015/wordml/symex" xmlns:cx5="http://schemas.microsoft.com/office/drawing/2016/5/11/chartex" xmlns:cx4="http://schemas.microsoft.com/office/drawing/2016/5/10/chartex" xmlns:cx3="http://schemas.microsoft.com/office/drawing/2016/5/9/chartex" xmlns:cx2="http://schemas.microsoft.com/office/drawing/2015/10/21/chartex" xmlns:cx1="http://schemas.microsoft.com/office/drawing/2015/9/8/chartex" xmlns:cx="http://schemas.microsoft.com/office/drawing/2014/chartex">
+          <mc:Fallback xmlns:cx="http://schemas.microsoft.com/office/drawing/2014/chartex" xmlns:cx1="http://schemas.microsoft.com/office/drawing/2015/9/8/chartex" xmlns:cx2="http://schemas.microsoft.com/office/drawing/2015/10/21/chartex" xmlns:cx3="http://schemas.microsoft.com/office/drawing/2016/5/9/chartex" xmlns:cx4="http://schemas.microsoft.com/office/drawing/2016/5/10/chartex" xmlns:cx5="http://schemas.microsoft.com/office/drawing/2016/5/11/chartex" xmlns:w16se="http://schemas.microsoft.com/office/word/2015/wordml/symex">
             <w:pict>
               <v:shape id="_x0000_s1034" type="#_x0000_t202" style="position:absolute;left:0;text-align:left;margin-left:119.25pt;margin-top:14.25pt;width:33.75pt;height:22.5pt;z-index:251658239;visibility:visible;mso-wrap-style:square;mso-width-percent:0;mso-height-percent:0;mso-wrap-distance-left:9pt;mso-wrap-distance-top:3.6pt;mso-wrap-distance-right:9pt;mso-wrap-distance-bottom:3.6pt;mso-position-horizontal:absolute;mso-position-horizontal-relative:text;mso-position-vertical:absolute;mso-position-vertical-relative:text;mso-width-percent:0;mso-height-percent:0;mso-width-relative:margin;mso-height-relative:margin;v-text-anchor:top" o:gfxdata="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" stroked="f">
                 <v:textbox>
@@ -1212,7 +1210,7 @@
               </wp:anchor>
             </w:drawing>
           </mc:Choice>
-          <mc:Fallback xmlns:w16se="http://schemas.microsoft.com/office/word/2015/wordml/symex" xmlns:cx5="http://schemas.microsoft.com/office/drawing/2016/5/11/chartex" xmlns:cx4="http://schemas.microsoft.com/office/drawing/2016/5/10/chartex" xmlns:cx3="http://schemas.microsoft.com/office/drawing/2016/5/9/chartex" xmlns:cx2="http://schemas.microsoft.com/office/drawing/2015/10/21/chartex" xmlns:cx1="http://schemas.microsoft.com/office/drawing/2015/9/8/chartex" xmlns:cx="http://schemas.microsoft.com/office/drawing/2014/chartex">
+          <mc:Fallback xmlns:cx="http://schemas.microsoft.com/office/drawing/2014/chartex" xmlns:cx1="http://schemas.microsoft.com/office/drawing/2015/9/8/chartex" xmlns:cx2="http://schemas.microsoft.com/office/drawing/2015/10/21/chartex" xmlns:cx3="http://schemas.microsoft.com/office/drawing/2016/5/9/chartex" xmlns:cx4="http://schemas.microsoft.com/office/drawing/2016/5/10/chartex" xmlns:cx5="http://schemas.microsoft.com/office/drawing/2016/5/11/chartex" xmlns:w16se="http://schemas.microsoft.com/office/word/2015/wordml/symex">
             <w:pict>
               <v:line w14:anchorId="14C726AC" id="Straight Connector 17" o:spid="_x0000_s1026" style="position:absolute;flip:x;z-index:251683840;visibility:visible;mso-wrap-style:square;mso-width-percent:0;mso-height-percent:0;mso-wrap-distance-left:9pt;mso-wrap-distance-top:0;mso-wrap-distance-right:9pt;mso-wrap-distance-bottom:0;mso-position-horizontal:absolute;mso-position-horizontal-relative:text;mso-position-vertical:absolute;mso-position-vertical-relative:text;mso-width-percent:0;mso-height-percent:0;mso-width-relative:margin;mso-height-relative:margin" from="122.2pt,17.25pt" to="122.2pt,31.5pt" o:gfxdata="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" strokecolor="#5b9bd5 [3204]" strokeweight="2.25pt">
                 <v:stroke joinstyle="miter"/>
@@ -1283,7 +1281,7 @@
               </wp:anchor>
             </w:drawing>
           </mc:Choice>
-          <mc:Fallback xmlns:w16se="http://schemas.microsoft.com/office/word/2015/wordml/symex" xmlns:cx5="http://schemas.microsoft.com/office/drawing/2016/5/11/chartex" xmlns:cx4="http://schemas.microsoft.com/office/drawing/2016/5/10/chartex" xmlns:cx3="http://schemas.microsoft.com/office/drawing/2016/5/9/chartex" xmlns:cx2="http://schemas.microsoft.com/office/drawing/2015/10/21/chartex" xmlns:cx1="http://schemas.microsoft.com/office/drawing/2015/9/8/chartex" xmlns:cx="http://schemas.microsoft.com/office/drawing/2014/chartex">
+          <mc:Fallback xmlns:cx="http://schemas.microsoft.com/office/drawing/2014/chartex" xmlns:cx1="http://schemas.microsoft.com/office/drawing/2015/9/8/chartex" xmlns:cx2="http://schemas.microsoft.com/office/drawing/2015/10/21/chartex" xmlns:cx3="http://schemas.microsoft.com/office/drawing/2016/5/9/chartex" xmlns:cx4="http://schemas.microsoft.com/office/drawing/2016/5/10/chartex" xmlns:cx5="http://schemas.microsoft.com/office/drawing/2016/5/11/chartex" xmlns:w16se="http://schemas.microsoft.com/office/word/2015/wordml/symex">
             <w:pict>
               <v:line w14:anchorId="09E84831" id="Straight Connector 12" o:spid="_x0000_s1026" style="position:absolute;flip:y;z-index:251673600;visibility:visible;mso-wrap-style:square;mso-width-percent:0;mso-height-percent:0;mso-wrap-distance-left:9pt;mso-wrap-distance-top:0;mso-wrap-distance-right:9pt;mso-wrap-distance-bottom:0;mso-position-horizontal:absolute;mso-position-horizontal-relative:text;mso-position-vertical:absolute;mso-position-vertical-relative:text;mso-width-percent:0;mso-height-percent:0;mso-width-relative:margin;mso-height-relative:margin" from="-12pt,14.25pt" to="-12pt,32.25pt" o:gfxdata="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" strokecolor="#5b9bd5 [3204]" strokeweight="2.25pt">
                 <v:stroke joinstyle="miter"/>
@@ -1377,7 +1375,7 @@
               </wp:anchor>
             </w:drawing>
           </mc:Choice>
-          <mc:Fallback xmlns:w16se="http://schemas.microsoft.com/office/word/2015/wordml/symex" xmlns:cx5="http://schemas.microsoft.com/office/drawing/2016/5/11/chartex" xmlns:cx4="http://schemas.microsoft.com/office/drawing/2016/5/10/chartex" xmlns:cx3="http://schemas.microsoft.com/office/drawing/2016/5/9/chartex" xmlns:cx2="http://schemas.microsoft.com/office/drawing/2015/10/21/chartex" xmlns:cx1="http://schemas.microsoft.com/office/drawing/2015/9/8/chartex" xmlns:cx="http://schemas.microsoft.com/office/drawing/2014/chartex">
+          <mc:Fallback xmlns:cx="http://schemas.microsoft.com/office/drawing/2014/chartex" xmlns:cx1="http://schemas.microsoft.com/office/drawing/2015/9/8/chartex" xmlns:cx2="http://schemas.microsoft.com/office/drawing/2015/10/21/chartex" xmlns:cx3="http://schemas.microsoft.com/office/drawing/2016/5/9/chartex" xmlns:cx4="http://schemas.microsoft.com/office/drawing/2016/5/10/chartex" xmlns:cx5="http://schemas.microsoft.com/office/drawing/2016/5/11/chartex" xmlns:w16se="http://schemas.microsoft.com/office/word/2015/wordml/symex">
             <w:pict>
               <v:oval w14:anchorId="090F6E3E" id="Oval 5" o:spid="_x0000_s1035" style="position:absolute;margin-left:-32.25pt;margin-top:7.6pt;width:40.5pt;height:29.25pt;z-index:251667456;visibility:visible;mso-wrap-style:square;mso-width-percent:0;mso-height-percent:0;mso-wrap-distance-left:9pt;mso-wrap-distance-top:0;mso-wrap-distance-right:9pt;mso-wrap-distance-bottom:0;mso-position-horizontal:absolute;mso-position-horizontal-relative:text;mso-position-vertical:absolute;mso-position-vertical-relative:text;mso-width-percent:0;mso-height-percent:0;mso-width-relative:margin;mso-height-relative:margin;v-text-anchor:middle" o:gfxdata="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" fillcolor="#5b9bd5 [3204]" strokecolor="#1f4d78 [1604]" strokeweight="1pt">
                 <v:stroke joinstyle="miter"/>
@@ -1484,7 +1482,7 @@
               </wp:anchor>
             </w:drawing>
           </mc:Choice>
-          <mc:Fallback xmlns:w16se="http://schemas.microsoft.com/office/word/2015/wordml/symex" xmlns:cx5="http://schemas.microsoft.com/office/drawing/2016/5/11/chartex" xmlns:cx4="http://schemas.microsoft.com/office/drawing/2016/5/10/chartex" xmlns:cx3="http://schemas.microsoft.com/office/drawing/2016/5/9/chartex" xmlns:cx2="http://schemas.microsoft.com/office/drawing/2015/10/21/chartex" xmlns:cx1="http://schemas.microsoft.com/office/drawing/2015/9/8/chartex" xmlns:cx="http://schemas.microsoft.com/office/drawing/2014/chartex">
+          <mc:Fallback xmlns:cx="http://schemas.microsoft.com/office/drawing/2014/chartex" xmlns:cx1="http://schemas.microsoft.com/office/drawing/2015/9/8/chartex" xmlns:cx2="http://schemas.microsoft.com/office/drawing/2015/10/21/chartex" xmlns:cx3="http://schemas.microsoft.com/office/drawing/2016/5/9/chartex" xmlns:cx4="http://schemas.microsoft.com/office/drawing/2016/5/10/chartex" xmlns:cx5="http://schemas.microsoft.com/office/drawing/2016/5/11/chartex" xmlns:w16se="http://schemas.microsoft.com/office/word/2015/wordml/symex">
             <w:pict>
               <v:oval w14:anchorId="4B087F0A" id="Oval 8" o:spid="_x0000_s1036" style="position:absolute;margin-left:99.75pt;margin-top:8.35pt;width:40.5pt;height:29.25pt;z-index:251670528;visibility:visible;mso-wrap-style:square;mso-width-percent:0;mso-height-percent:0;mso-wrap-distance-left:9pt;mso-wrap-distance-top:0;mso-wrap-distance-right:9pt;mso-wrap-distance-bottom:0;mso-position-horizontal:absolute;mso-position-horizontal-relative:text;mso-position-vertical:absolute;mso-position-vertical-relative:text;mso-width-percent:0;mso-height-percent:0;mso-width-relative:margin;mso-height-relative:margin;v-text-anchor:middle" o:gfxdata="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" fillcolor="#5b9bd5 [3204]" strokecolor="#1f4d78 [1604]" strokeweight="1pt">
                 <v:stroke joinstyle="miter"/>
@@ -1591,7 +1589,7 @@
               </wp:anchor>
             </w:drawing>
           </mc:Choice>
-          <mc:Fallback xmlns:w16se="http://schemas.microsoft.com/office/word/2015/wordml/symex" xmlns:cx5="http://schemas.microsoft.com/office/drawing/2016/5/11/chartex" xmlns:cx4="http://schemas.microsoft.com/office/drawing/2016/5/10/chartex" xmlns:cx3="http://schemas.microsoft.com/office/drawing/2016/5/9/chartex" xmlns:cx2="http://schemas.microsoft.com/office/drawing/2015/10/21/chartex" xmlns:cx1="http://schemas.microsoft.com/office/drawing/2015/9/8/chartex" xmlns:cx="http://schemas.microsoft.com/office/drawing/2014/chartex">
+          <mc:Fallback xmlns:cx="http://schemas.microsoft.com/office/drawing/2014/chartex" xmlns:cx1="http://schemas.microsoft.com/office/drawing/2015/9/8/chartex" xmlns:cx2="http://schemas.microsoft.com/office/drawing/2015/10/21/chartex" xmlns:cx3="http://schemas.microsoft.com/office/drawing/2016/5/9/chartex" xmlns:cx4="http://schemas.microsoft.com/office/drawing/2016/5/10/chartex" xmlns:cx5="http://schemas.microsoft.com/office/drawing/2016/5/11/chartex" xmlns:w16se="http://schemas.microsoft.com/office/word/2015/wordml/symex">
             <w:pict>
               <v:oval w14:anchorId="0210D317" id="Oval 6" o:spid="_x0000_s1037" style="position:absolute;margin-left:12.75pt;margin-top:42.85pt;width:40.5pt;height:29.25pt;z-index:251668480;visibility:visible;mso-wrap-style:square;mso-width-percent:0;mso-height-percent:0;mso-wrap-distance-left:9pt;mso-wrap-distance-top:0;mso-wrap-distance-right:9pt;mso-wrap-distance-bottom:0;mso-position-horizontal:absolute;mso-position-horizontal-relative:text;mso-position-vertical:absolute;mso-position-vertical-relative:text;mso-width-percent:0;mso-height-percent:0;mso-width-relative:margin;mso-height-relative:margin;v-text-anchor:middle" o:gfxdata="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" fillcolor="#5b9bd5 [3204]" strokecolor="#1f4d78 [1604]" strokeweight="1pt">
                 <v:stroke joinstyle="miter"/>
@@ -1693,7 +1691,7 @@
               </wp:anchor>
             </w:drawing>
           </mc:Choice>
-          <mc:Fallback xmlns:w16se="http://schemas.microsoft.com/office/word/2015/wordml/symex" xmlns:cx5="http://schemas.microsoft.com/office/drawing/2016/5/11/chartex" xmlns:cx4="http://schemas.microsoft.com/office/drawing/2016/5/10/chartex" xmlns:cx3="http://schemas.microsoft.com/office/drawing/2016/5/9/chartex" xmlns:cx2="http://schemas.microsoft.com/office/drawing/2015/10/21/chartex" xmlns:cx1="http://schemas.microsoft.com/office/drawing/2015/9/8/chartex" xmlns:cx="http://schemas.microsoft.com/office/drawing/2014/chartex">
+          <mc:Fallback xmlns:cx="http://schemas.microsoft.com/office/drawing/2014/chartex" xmlns:cx1="http://schemas.microsoft.com/office/drawing/2015/9/8/chartex" xmlns:cx2="http://schemas.microsoft.com/office/drawing/2015/10/21/chartex" xmlns:cx3="http://schemas.microsoft.com/office/drawing/2016/5/9/chartex" xmlns:cx4="http://schemas.microsoft.com/office/drawing/2016/5/10/chartex" xmlns:cx5="http://schemas.microsoft.com/office/drawing/2016/5/11/chartex" xmlns:w16se="http://schemas.microsoft.com/office/word/2015/wordml/symex">
             <w:pict>
               <v:shape w14:anchorId="1DDCC304" id="_x0000_s1038" type="#_x0000_t202" style="position:absolute;left:0;text-align:left;margin-left:-12pt;margin-top:15.85pt;width:21.75pt;height:22.5pt;z-index:251655164;visibility:visible;mso-wrap-style:square;mso-width-percent:0;mso-height-percent:0;mso-wrap-distance-left:9pt;mso-wrap-distance-top:3.6pt;mso-wrap-distance-right:9pt;mso-wrap-distance-bottom:3.6pt;mso-position-horizontal:absolute;mso-position-horizontal-relative:text;mso-position-vertical:absolute;mso-position-vertical-relative:text;mso-width-percent:0;mso-height-percent:0;mso-width-relative:margin;mso-height-relative:margin;v-text-anchor:top" o:gfxdata="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" stroked="f">
                 <v:textbox>
@@ -1781,7 +1779,7 @@
               </wp:anchor>
             </w:drawing>
           </mc:Choice>
-          <mc:Fallback xmlns:w16se="http://schemas.microsoft.com/office/word/2015/wordml/symex" xmlns:cx5="http://schemas.microsoft.com/office/drawing/2016/5/11/chartex" xmlns:cx4="http://schemas.microsoft.com/office/drawing/2016/5/10/chartex" xmlns:cx3="http://schemas.microsoft.com/office/drawing/2016/5/9/chartex" xmlns:cx2="http://schemas.microsoft.com/office/drawing/2015/10/21/chartex" xmlns:cx1="http://schemas.microsoft.com/office/drawing/2015/9/8/chartex" xmlns:cx="http://schemas.microsoft.com/office/drawing/2014/chartex">
+          <mc:Fallback xmlns:cx="http://schemas.microsoft.com/office/drawing/2014/chartex" xmlns:cx1="http://schemas.microsoft.com/office/drawing/2015/9/8/chartex" xmlns:cx2="http://schemas.microsoft.com/office/drawing/2015/10/21/chartex" xmlns:cx3="http://schemas.microsoft.com/office/drawing/2016/5/9/chartex" xmlns:cx4="http://schemas.microsoft.com/office/drawing/2016/5/10/chartex" xmlns:cx5="http://schemas.microsoft.com/office/drawing/2016/5/11/chartex" xmlns:w16se="http://schemas.microsoft.com/office/word/2015/wordml/symex">
             <w:pict>
               <v:shape w14:anchorId="4F50E96C" id="_x0000_s1039" type="#_x0000_t202" style="position:absolute;left:0;text-align:left;margin-left:100.5pt;margin-top:13.6pt;width:21.75pt;height:22.5pt;z-index:251657214;visibility:visible;mso-wrap-style:square;mso-width-percent:0;mso-height-percent:0;mso-wrap-distance-left:9pt;mso-wrap-distance-top:3.6pt;mso-wrap-distance-right:9pt;mso-wrap-distance-bottom:3.6pt;mso-position-horizontal:absolute;mso-position-horizontal-relative:text;mso-position-vertical:absolute;mso-position-vertical-relative:text;mso-width-percent:0;mso-height-percent:0;mso-width-relative:margin;mso-height-relative:margin;v-text-anchor:top" o:gfxdata="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" stroked="f">
                 <v:textbox>
@@ -1882,7 +1880,7 @@
               </wp:anchor>
             </w:drawing>
           </mc:Choice>
-          <mc:Fallback xmlns:w16se="http://schemas.microsoft.com/office/word/2015/wordml/symex" xmlns:cx5="http://schemas.microsoft.com/office/drawing/2016/5/11/chartex" xmlns:cx4="http://schemas.microsoft.com/office/drawing/2016/5/10/chartex" xmlns:cx3="http://schemas.microsoft.com/office/drawing/2016/5/9/chartex" xmlns:cx2="http://schemas.microsoft.com/office/drawing/2015/10/21/chartex" xmlns:cx1="http://schemas.microsoft.com/office/drawing/2015/9/8/chartex" xmlns:cx="http://schemas.microsoft.com/office/drawing/2014/chartex">
+          <mc:Fallback xmlns:cx="http://schemas.microsoft.com/office/drawing/2014/chartex" xmlns:cx1="http://schemas.microsoft.com/office/drawing/2015/9/8/chartex" xmlns:cx2="http://schemas.microsoft.com/office/drawing/2015/10/21/chartex" xmlns:cx3="http://schemas.microsoft.com/office/drawing/2016/5/9/chartex" xmlns:cx4="http://schemas.microsoft.com/office/drawing/2016/5/10/chartex" xmlns:cx5="http://schemas.microsoft.com/office/drawing/2016/5/11/chartex" xmlns:w16se="http://schemas.microsoft.com/office/word/2015/wordml/symex">
             <w:pict>
               <v:oval w14:anchorId="4B0995A2" id="Oval 7" o:spid="_x0000_s1040" style="position:absolute;left:0;text-align:left;margin-left:68.25pt;margin-top:20.35pt;width:40.5pt;height:29.25pt;z-index:251669504;visibility:visible;mso-wrap-style:square;mso-width-percent:0;mso-height-percent:0;mso-wrap-distance-left:9pt;mso-wrap-distance-top:0;mso-wrap-distance-right:9pt;mso-wrap-distance-bottom:0;mso-position-horizontal:absolute;mso-position-horizontal-relative:text;mso-position-vertical:absolute;mso-position-vertical-relative:text;mso-width-percent:0;mso-height-percent:0;mso-width-relative:margin;mso-height-relative:margin;v-text-anchor:middle" o:gfxdata="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" fillcolor="#5b9bd5 [3204]" strokecolor="#1f4d78 [1604]" strokeweight="1pt">
                 <v:stroke joinstyle="miter"/>
@@ -1968,7 +1966,7 @@
               </wp:anchor>
             </w:drawing>
           </mc:Choice>
-          <mc:Fallback xmlns:w16se="http://schemas.microsoft.com/office/word/2015/wordml/symex" xmlns:cx5="http://schemas.microsoft.com/office/drawing/2016/5/11/chartex" xmlns:cx4="http://schemas.microsoft.com/office/drawing/2016/5/10/chartex" xmlns:cx3="http://schemas.microsoft.com/office/drawing/2016/5/9/chartex" xmlns:cx2="http://schemas.microsoft.com/office/drawing/2015/10/21/chartex" xmlns:cx1="http://schemas.microsoft.com/office/drawing/2015/9/8/chartex" xmlns:cx="http://schemas.microsoft.com/office/drawing/2014/chartex">
+          <mc:Fallback xmlns:cx="http://schemas.microsoft.com/office/drawing/2014/chartex" xmlns:cx1="http://schemas.microsoft.com/office/drawing/2015/9/8/chartex" xmlns:cx2="http://schemas.microsoft.com/office/drawing/2015/10/21/chartex" xmlns:cx3="http://schemas.microsoft.com/office/drawing/2016/5/9/chartex" xmlns:cx4="http://schemas.microsoft.com/office/drawing/2016/5/10/chartex" xmlns:cx5="http://schemas.microsoft.com/office/drawing/2016/5/11/chartex" xmlns:w16se="http://schemas.microsoft.com/office/word/2015/wordml/symex">
             <w:pict>
               <v:line w14:anchorId="7227C55E" id="Straight Connector 16" o:spid="_x0000_s1026" style="position:absolute;flip:x;z-index:251681792;visibility:visible;mso-wrap-style:square;mso-width-percent:0;mso-height-percent:0;mso-wrap-distance-left:9pt;mso-wrap-distance-top:0;mso-wrap-distance-right:9pt;mso-wrap-distance-bottom:0;mso-position-horizontal:absolute;mso-position-horizontal-relative:text;mso-position-vertical:absolute;mso-position-vertical-relative:text;mso-width-percent:0;mso-height-percent:0;mso-width-relative:margin;mso-height-relative:margin" from="99.75pt,14.35pt" to="112.5pt,24.1pt" o:gfxdata="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" strokecolor="#5b9bd5 [3204]" strokeweight="2.25pt">
                 <v:stroke joinstyle="miter"/>
@@ -2039,7 +2037,7 @@
               </wp:anchor>
             </w:drawing>
           </mc:Choice>
-          <mc:Fallback xmlns:w16se="http://schemas.microsoft.com/office/word/2015/wordml/symex" xmlns:cx5="http://schemas.microsoft.com/office/drawing/2016/5/11/chartex" xmlns:cx4="http://schemas.microsoft.com/office/drawing/2016/5/10/chartex" xmlns:cx3="http://schemas.microsoft.com/office/drawing/2016/5/9/chartex" xmlns:cx2="http://schemas.microsoft.com/office/drawing/2015/10/21/chartex" xmlns:cx1="http://schemas.microsoft.com/office/drawing/2015/9/8/chartex" xmlns:cx="http://schemas.microsoft.com/office/drawing/2014/chartex">
+          <mc:Fallback xmlns:cx="http://schemas.microsoft.com/office/drawing/2014/chartex" xmlns:cx1="http://schemas.microsoft.com/office/drawing/2015/9/8/chartex" xmlns:cx2="http://schemas.microsoft.com/office/drawing/2015/10/21/chartex" xmlns:cx3="http://schemas.microsoft.com/office/drawing/2016/5/9/chartex" xmlns:cx4="http://schemas.microsoft.com/office/drawing/2016/5/10/chartex" xmlns:cx5="http://schemas.microsoft.com/office/drawing/2016/5/11/chartex" xmlns:w16se="http://schemas.microsoft.com/office/word/2015/wordml/symex">
             <w:pict>
               <v:line w14:anchorId="2E410BE9" id="Straight Connector 13" o:spid="_x0000_s1026" style="position:absolute;flip:x y;z-index:251675648;visibility:visible;mso-wrap-style:square;mso-width-percent:0;mso-height-percent:0;mso-wrap-distance-left:9pt;mso-wrap-distance-top:0;mso-wrap-distance-right:9pt;mso-wrap-distance-bottom:0;mso-position-horizontal:absolute;mso-position-horizontal-relative:text;mso-position-vertical:absolute;mso-position-vertical-relative:text;mso-width-percent:0;mso-height-percent:0;mso-width-relative:margin;mso-height-relative:margin" from="-5.25pt,14.35pt" to="12.75pt,30.85pt" o:gfxdata="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" strokecolor="#5b9bd5 [3204]" strokeweight="2.25pt">
                 <v:stroke joinstyle="miter"/>
@@ -2126,7 +2124,7 @@
               </wp:anchor>
             </w:drawing>
           </mc:Choice>
-          <mc:Fallback xmlns:w16se="http://schemas.microsoft.com/office/word/2015/wordml/symex" xmlns:cx5="http://schemas.microsoft.com/office/drawing/2016/5/11/chartex" xmlns:cx4="http://schemas.microsoft.com/office/drawing/2016/5/10/chartex" xmlns:cx3="http://schemas.microsoft.com/office/drawing/2016/5/9/chartex" xmlns:cx2="http://schemas.microsoft.com/office/drawing/2015/10/21/chartex" xmlns:cx1="http://schemas.microsoft.com/office/drawing/2015/9/8/chartex" xmlns:cx="http://schemas.microsoft.com/office/drawing/2014/chartex">
+          <mc:Fallback xmlns:cx="http://schemas.microsoft.com/office/drawing/2014/chartex" xmlns:cx1="http://schemas.microsoft.com/office/drawing/2015/9/8/chartex" xmlns:cx2="http://schemas.microsoft.com/office/drawing/2015/10/21/chartex" xmlns:cx3="http://schemas.microsoft.com/office/drawing/2016/5/9/chartex" xmlns:cx4="http://schemas.microsoft.com/office/drawing/2016/5/10/chartex" xmlns:cx5="http://schemas.microsoft.com/office/drawing/2016/5/11/chartex" xmlns:w16se="http://schemas.microsoft.com/office/word/2015/wordml/symex">
             <w:pict>
               <v:shape w14:anchorId="5383A874" id="_x0000_s1041" type="#_x0000_t202" style="position:absolute;left:0;text-align:left;margin-left:51pt;margin-top:12.85pt;width:21.75pt;height:22.5pt;z-index:251656189;visibility:visible;mso-wrap-style:square;mso-width-percent:0;mso-height-percent:0;mso-wrap-distance-left:9pt;mso-wrap-distance-top:3.6pt;mso-wrap-distance-right:9pt;mso-wrap-distance-bottom:3.6pt;mso-position-horizontal:absolute;mso-position-horizontal-relative:text;mso-position-vertical:absolute;mso-position-vertical-relative:text;mso-width-percent:0;mso-height-percent:0;mso-width-relative:margin;mso-height-relative:margin;v-text-anchor:top" o:gfxdata="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" stroked="f">
                 <v:textbox>
@@ -2206,7 +2204,7 @@
               </wp:anchor>
             </w:drawing>
           </mc:Choice>
-          <mc:Fallback xmlns:w16se="http://schemas.microsoft.com/office/word/2015/wordml/symex" xmlns:cx5="http://schemas.microsoft.com/office/drawing/2016/5/11/chartex" xmlns:cx4="http://schemas.microsoft.com/office/drawing/2016/5/10/chartex" xmlns:cx3="http://schemas.microsoft.com/office/drawing/2016/5/9/chartex" xmlns:cx2="http://schemas.microsoft.com/office/drawing/2015/10/21/chartex" xmlns:cx1="http://schemas.microsoft.com/office/drawing/2015/9/8/chartex" xmlns:cx="http://schemas.microsoft.com/office/drawing/2014/chartex">
+          <mc:Fallback xmlns:cx="http://schemas.microsoft.com/office/drawing/2014/chartex" xmlns:cx1="http://schemas.microsoft.com/office/drawing/2015/9/8/chartex" xmlns:cx2="http://schemas.microsoft.com/office/drawing/2015/10/21/chartex" xmlns:cx3="http://schemas.microsoft.com/office/drawing/2016/5/9/chartex" xmlns:cx4="http://schemas.microsoft.com/office/drawing/2016/5/10/chartex" xmlns:cx5="http://schemas.microsoft.com/office/drawing/2016/5/11/chartex" xmlns:w16se="http://schemas.microsoft.com/office/word/2015/wordml/symex">
             <w:pict>
               <v:line w14:anchorId="3FEEB02F" id="Straight Connector 14" o:spid="_x0000_s1026" style="position:absolute;flip:x y;z-index:251677696;visibility:visible;mso-wrap-style:square;mso-width-percent:0;mso-height-percent:0;mso-wrap-distance-left:9pt;mso-wrap-distance-top:0;mso-wrap-distance-right:9pt;mso-wrap-distance-bottom:0;mso-position-horizontal:absolute;mso-position-horizontal-relative:text;mso-position-vertical:absolute;mso-position-vertical-relative:text;mso-width-percent:0;mso-height-percent:0;mso-width-relative:margin;mso-height-relative:margin" from="53.25pt,15.1pt" to="68.25pt,15.1pt" o:gfxdata="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" strokecolor="#5b9bd5 [3204]" strokeweight="2.25pt">
                 <v:stroke joinstyle="miter"/>
@@ -5659,7 +5657,7 @@
               </wp:anchor>
             </w:drawing>
           </mc:Choice>
-          <mc:Fallback xmlns:w16se="http://schemas.microsoft.com/office/word/2015/wordml/symex" xmlns:cx5="http://schemas.microsoft.com/office/drawing/2016/5/11/chartex" xmlns:cx4="http://schemas.microsoft.com/office/drawing/2016/5/10/chartex" xmlns:cx3="http://schemas.microsoft.com/office/drawing/2016/5/9/chartex" xmlns:cx2="http://schemas.microsoft.com/office/drawing/2015/10/21/chartex" xmlns:cx1="http://schemas.microsoft.com/office/drawing/2015/9/8/chartex" xmlns:cx="http://schemas.microsoft.com/office/drawing/2014/chartex">
+          <mc:Fallback xmlns:cx="http://schemas.microsoft.com/office/drawing/2014/chartex" xmlns:cx1="http://schemas.microsoft.com/office/drawing/2015/9/8/chartex" xmlns:cx2="http://schemas.microsoft.com/office/drawing/2015/10/21/chartex" xmlns:cx3="http://schemas.microsoft.com/office/drawing/2016/5/9/chartex" xmlns:cx4="http://schemas.microsoft.com/office/drawing/2016/5/10/chartex" xmlns:cx5="http://schemas.microsoft.com/office/drawing/2016/5/11/chartex" xmlns:w16se="http://schemas.microsoft.com/office/word/2015/wordml/symex">
             <w:pict>
               <v:shape w14:anchorId="25135228" id="_x0000_s1042" type="#_x0000_t202" style="position:absolute;left:0;text-align:left;margin-left:163.5pt;margin-top:48.55pt;width:21.75pt;height:22.5pt;z-index:251650039;visibility:visible;mso-wrap-style:square;mso-width-percent:0;mso-height-percent:0;mso-wrap-distance-left:9pt;mso-wrap-distance-top:3.6pt;mso-wrap-distance-right:9pt;mso-wrap-distance-bottom:3.6pt;mso-position-horizontal:absolute;mso-position-horizontal-relative:text;mso-position-vertical:absolute;mso-position-vertical-relative:text;mso-width-percent:0;mso-height-percent:0;mso-width-relative:margin;mso-height-relative:margin;v-text-anchor:top" o:gfxdata="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" stroked="f">
                 <v:textbox>
@@ -5747,7 +5745,7 @@
               </wp:anchor>
             </w:drawing>
           </mc:Choice>
-          <mc:Fallback xmlns:w16se="http://schemas.microsoft.com/office/word/2015/wordml/symex" xmlns:cx5="http://schemas.microsoft.com/office/drawing/2016/5/11/chartex" xmlns:cx4="http://schemas.microsoft.com/office/drawing/2016/5/10/chartex" xmlns:cx3="http://schemas.microsoft.com/office/drawing/2016/5/9/chartex" xmlns:cx2="http://schemas.microsoft.com/office/drawing/2015/10/21/chartex" xmlns:cx1="http://schemas.microsoft.com/office/drawing/2015/9/8/chartex" xmlns:cx="http://schemas.microsoft.com/office/drawing/2014/chartex">
+          <mc:Fallback xmlns:cx="http://schemas.microsoft.com/office/drawing/2014/chartex" xmlns:cx1="http://schemas.microsoft.com/office/drawing/2015/9/8/chartex" xmlns:cx2="http://schemas.microsoft.com/office/drawing/2015/10/21/chartex" xmlns:cx3="http://schemas.microsoft.com/office/drawing/2016/5/9/chartex" xmlns:cx4="http://schemas.microsoft.com/office/drawing/2016/5/10/chartex" xmlns:cx5="http://schemas.microsoft.com/office/drawing/2016/5/11/chartex" xmlns:w16se="http://schemas.microsoft.com/office/word/2015/wordml/symex">
             <w:pict>
               <v:shape w14:anchorId="25135228" id="_x0000_s1043" type="#_x0000_t202" style="position:absolute;left:0;text-align:left;margin-left:123pt;margin-top:157.25pt;width:21.75pt;height:22.5pt;z-index:251649015;visibility:visible;mso-wrap-style:square;mso-width-percent:0;mso-height-percent:0;mso-wrap-distance-left:9pt;mso-wrap-distance-top:3.6pt;mso-wrap-distance-right:9pt;mso-wrap-distance-bottom:3.6pt;mso-position-horizontal:absolute;mso-position-horizontal-relative:text;mso-position-vertical:absolute;mso-position-vertical-relative:text;mso-width-percent:0;mso-height-percent:0;mso-width-relative:margin;mso-height-relative:margin;v-text-anchor:top" o:gfxdata="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" stroked="f">
                 <v:textbox>
@@ -5835,7 +5833,7 @@
               </wp:anchor>
             </w:drawing>
           </mc:Choice>
-          <mc:Fallback xmlns:w16se="http://schemas.microsoft.com/office/word/2015/wordml/symex" xmlns:cx5="http://schemas.microsoft.com/office/drawing/2016/5/11/chartex" xmlns:cx4="http://schemas.microsoft.com/office/drawing/2016/5/10/chartex" xmlns:cx3="http://schemas.microsoft.com/office/drawing/2016/5/9/chartex" xmlns:cx2="http://schemas.microsoft.com/office/drawing/2015/10/21/chartex" xmlns:cx1="http://schemas.microsoft.com/office/drawing/2015/9/8/chartex" xmlns:cx="http://schemas.microsoft.com/office/drawing/2014/chartex">
+          <mc:Fallback xmlns:cx="http://schemas.microsoft.com/office/drawing/2014/chartex" xmlns:cx1="http://schemas.microsoft.com/office/drawing/2015/9/8/chartex" xmlns:cx2="http://schemas.microsoft.com/office/drawing/2015/10/21/chartex" xmlns:cx3="http://schemas.microsoft.com/office/drawing/2016/5/9/chartex" xmlns:cx4="http://schemas.microsoft.com/office/drawing/2016/5/10/chartex" xmlns:cx5="http://schemas.microsoft.com/office/drawing/2016/5/11/chartex" xmlns:w16se="http://schemas.microsoft.com/office/word/2015/wordml/symex">
             <w:pict>
               <v:shape w14:anchorId="7CC72CF6" id="_x0000_s1044" type="#_x0000_t202" style="position:absolute;left:0;text-align:left;margin-left:158.25pt;margin-top:100.25pt;width:21.75pt;height:22.5pt;z-index:251647991;visibility:visible;mso-wrap-style:square;mso-width-percent:0;mso-height-percent:0;mso-wrap-distance-left:9pt;mso-wrap-distance-top:3.6pt;mso-wrap-distance-right:9pt;mso-wrap-distance-bottom:3.6pt;mso-position-horizontal:absolute;mso-position-horizontal-relative:text;mso-position-vertical:absolute;mso-position-vertical-relative:text;mso-width-percent:0;mso-height-percent:0;mso-width-relative:margin;mso-height-relative:margin;v-text-anchor:top" o:gfxdata="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" stroked="f">
                 <v:textbox>
@@ -5923,7 +5921,7 @@
               </wp:anchor>
             </w:drawing>
           </mc:Choice>
-          <mc:Fallback xmlns:w16se="http://schemas.microsoft.com/office/word/2015/wordml/symex" xmlns:cx5="http://schemas.microsoft.com/office/drawing/2016/5/11/chartex" xmlns:cx4="http://schemas.microsoft.com/office/drawing/2016/5/10/chartex" xmlns:cx3="http://schemas.microsoft.com/office/drawing/2016/5/9/chartex" xmlns:cx2="http://schemas.microsoft.com/office/drawing/2015/10/21/chartex" xmlns:cx1="http://schemas.microsoft.com/office/drawing/2015/9/8/chartex" xmlns:cx="http://schemas.microsoft.com/office/drawing/2014/chartex">
+          <mc:Fallback xmlns:cx="http://schemas.microsoft.com/office/drawing/2014/chartex" xmlns:cx1="http://schemas.microsoft.com/office/drawing/2015/9/8/chartex" xmlns:cx2="http://schemas.microsoft.com/office/drawing/2015/10/21/chartex" xmlns:cx3="http://schemas.microsoft.com/office/drawing/2016/5/9/chartex" xmlns:cx4="http://schemas.microsoft.com/office/drawing/2016/5/10/chartex" xmlns:cx5="http://schemas.microsoft.com/office/drawing/2016/5/11/chartex" xmlns:w16se="http://schemas.microsoft.com/office/word/2015/wordml/symex">
             <w:pict>
               <v:shape w14:anchorId="0D886248" id="_x0000_s1045" type="#_x0000_t202" style="position:absolute;left:0;text-align:left;margin-left:84.75pt;margin-top:56.75pt;width:21.75pt;height:22.5pt;z-index:251643895;visibility:visible;mso-wrap-style:square;mso-width-percent:0;mso-height-percent:0;mso-wrap-distance-left:9pt;mso-wrap-distance-top:3.6pt;mso-wrap-distance-right:9pt;mso-wrap-distance-bottom:3.6pt;mso-position-horizontal:absolute;mso-position-horizontal-relative:text;mso-position-vertical:absolute;mso-position-vertical-relative:text;mso-width-percent:0;mso-height-percent:0;mso-width-relative:margin;mso-height-relative:margin;v-text-anchor:top" o:gfxdata="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" stroked="f">
                 <v:textbox>
@@ -6011,7 +6009,7 @@
               </wp:anchor>
             </w:drawing>
           </mc:Choice>
-          <mc:Fallback xmlns:w16se="http://schemas.microsoft.com/office/word/2015/wordml/symex" xmlns:cx5="http://schemas.microsoft.com/office/drawing/2016/5/11/chartex" xmlns:cx4="http://schemas.microsoft.com/office/drawing/2016/5/10/chartex" xmlns:cx3="http://schemas.microsoft.com/office/drawing/2016/5/9/chartex" xmlns:cx2="http://schemas.microsoft.com/office/drawing/2015/10/21/chartex" xmlns:cx1="http://schemas.microsoft.com/office/drawing/2015/9/8/chartex" xmlns:cx="http://schemas.microsoft.com/office/drawing/2014/chartex">
+          <mc:Fallback xmlns:cx="http://schemas.microsoft.com/office/drawing/2014/chartex" xmlns:cx1="http://schemas.microsoft.com/office/drawing/2015/9/8/chartex" xmlns:cx2="http://schemas.microsoft.com/office/drawing/2015/10/21/chartex" xmlns:cx3="http://schemas.microsoft.com/office/drawing/2016/5/9/chartex" xmlns:cx4="http://schemas.microsoft.com/office/drawing/2016/5/10/chartex" xmlns:cx5="http://schemas.microsoft.com/office/drawing/2016/5/11/chartex" xmlns:w16se="http://schemas.microsoft.com/office/word/2015/wordml/symex">
             <w:pict>
               <v:shape w14:anchorId="172B89B4" id="_x0000_s1046" type="#_x0000_t202" style="position:absolute;left:0;text-align:left;margin-left:39pt;margin-top:157.25pt;width:21.75pt;height:22.5pt;z-index:251645943;visibility:visible;mso-wrap-style:square;mso-width-percent:0;mso-height-percent:0;mso-wrap-distance-left:9pt;mso-wrap-distance-top:3.6pt;mso-wrap-distance-right:9pt;mso-wrap-distance-bottom:3.6pt;mso-position-horizontal:absolute;mso-position-horizontal-relative:text;mso-position-vertical:absolute;mso-position-vertical-relative:text;mso-width-percent:0;mso-height-percent:0;mso-width-relative:margin;mso-height-relative:margin;v-text-anchor:top" o:gfxdata="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" stroked="f">
                 <v:textbox>
@@ -6099,7 +6097,7 @@
               </wp:anchor>
             </w:drawing>
           </mc:Choice>
-          <mc:Fallback xmlns:w16se="http://schemas.microsoft.com/office/word/2015/wordml/symex" xmlns:cx5="http://schemas.microsoft.com/office/drawing/2016/5/11/chartex" xmlns:cx4="http://schemas.microsoft.com/office/drawing/2016/5/10/chartex" xmlns:cx3="http://schemas.microsoft.com/office/drawing/2016/5/9/chartex" xmlns:cx2="http://schemas.microsoft.com/office/drawing/2015/10/21/chartex" xmlns:cx1="http://schemas.microsoft.com/office/drawing/2015/9/8/chartex" xmlns:cx="http://schemas.microsoft.com/office/drawing/2014/chartex">
+          <mc:Fallback xmlns:cx="http://schemas.microsoft.com/office/drawing/2014/chartex" xmlns:cx1="http://schemas.microsoft.com/office/drawing/2015/9/8/chartex" xmlns:cx2="http://schemas.microsoft.com/office/drawing/2015/10/21/chartex" xmlns:cx3="http://schemas.microsoft.com/office/drawing/2016/5/9/chartex" xmlns:cx4="http://schemas.microsoft.com/office/drawing/2016/5/10/chartex" xmlns:cx5="http://schemas.microsoft.com/office/drawing/2016/5/11/chartex" xmlns:w16se="http://schemas.microsoft.com/office/word/2015/wordml/symex">
             <w:pict>
               <v:shape w14:anchorId="500D26E3" id="_x0000_s1047" type="#_x0000_t202" style="position:absolute;left:0;text-align:left;margin-left:12pt;margin-top:101.75pt;width:21.75pt;height:22.5pt;z-index:251642871;visibility:visible;mso-wrap-style:square;mso-width-percent:0;mso-height-percent:0;mso-wrap-distance-left:9pt;mso-wrap-distance-top:3.6pt;mso-wrap-distance-right:9pt;mso-wrap-distance-bottom:3.6pt;mso-position-horizontal:absolute;mso-position-horizontal-relative:text;mso-position-vertical:absolute;mso-position-vertical-relative:text;mso-width-percent:0;mso-height-percent:0;mso-width-relative:margin;mso-height-relative:margin;v-text-anchor:top" o:gfxdata="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" stroked="f">
                 <v:textbox>
@@ -6240,7 +6238,7 @@
               </wp:anchor>
             </w:drawing>
           </mc:Choice>
-          <mc:Fallback xmlns:w16se="http://schemas.microsoft.com/office/word/2015/wordml/symex" xmlns:cx5="http://schemas.microsoft.com/office/drawing/2016/5/11/chartex" xmlns:cx4="http://schemas.microsoft.com/office/drawing/2016/5/10/chartex" xmlns:cx3="http://schemas.microsoft.com/office/drawing/2016/5/9/chartex" xmlns:cx2="http://schemas.microsoft.com/office/drawing/2015/10/21/chartex" xmlns:cx1="http://schemas.microsoft.com/office/drawing/2015/9/8/chartex" xmlns:cx="http://schemas.microsoft.com/office/drawing/2014/chartex">
+          <mc:Fallback xmlns:cx="http://schemas.microsoft.com/office/drawing/2014/chartex" xmlns:cx1="http://schemas.microsoft.com/office/drawing/2015/9/8/chartex" xmlns:cx2="http://schemas.microsoft.com/office/drawing/2015/10/21/chartex" xmlns:cx3="http://schemas.microsoft.com/office/drawing/2016/5/9/chartex" xmlns:cx4="http://schemas.microsoft.com/office/drawing/2016/5/10/chartex" xmlns:cx5="http://schemas.microsoft.com/office/drawing/2016/5/11/chartex" xmlns:w16se="http://schemas.microsoft.com/office/word/2015/wordml/symex">
             <w:pict>
               <v:shape w14:anchorId="363146DE" id="_x0000_s1048" type="#_x0000_t202" style="position:absolute;left:0;text-align:left;margin-left:63.75pt;margin-top:96.6pt;width:21.75pt;height:22.5pt;z-index:251644919;visibility:visible;mso-wrap-style:square;mso-width-percent:0;mso-height-percent:0;mso-wrap-distance-left:9pt;mso-wrap-distance-top:3.6pt;mso-wrap-distance-right:9pt;mso-wrap-distance-bottom:3.6pt;mso-position-horizontal:absolute;mso-position-horizontal-relative:text;mso-position-vertical:absolute;mso-position-vertical-relative:text;mso-width-percent:0;mso-height-percent:0;mso-width-relative:margin;mso-height-relative:margin;v-text-anchor:top" o:gfxdata="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" stroked="f">
                 <v:textbox>
@@ -6381,7 +6379,7 @@
               </wp:anchor>
             </w:drawing>
           </mc:Choice>
-          <mc:Fallback xmlns:w16se="http://schemas.microsoft.com/office/word/2015/wordml/symex" xmlns:cx5="http://schemas.microsoft.com/office/drawing/2016/5/11/chartex" xmlns:cx4="http://schemas.microsoft.com/office/drawing/2016/5/10/chartex" xmlns:cx3="http://schemas.microsoft.com/office/drawing/2016/5/9/chartex" xmlns:cx2="http://schemas.microsoft.com/office/drawing/2015/10/21/chartex" xmlns:cx1="http://schemas.microsoft.com/office/drawing/2015/9/8/chartex" xmlns:cx="http://schemas.microsoft.com/office/drawing/2014/chartex">
+          <mc:Fallback xmlns:cx="http://schemas.microsoft.com/office/drawing/2014/chartex" xmlns:cx1="http://schemas.microsoft.com/office/drawing/2015/9/8/chartex" xmlns:cx2="http://schemas.microsoft.com/office/drawing/2015/10/21/chartex" xmlns:cx3="http://schemas.microsoft.com/office/drawing/2016/5/9/chartex" xmlns:cx4="http://schemas.microsoft.com/office/drawing/2016/5/10/chartex" xmlns:cx5="http://schemas.microsoft.com/office/drawing/2016/5/11/chartex" xmlns:w16se="http://schemas.microsoft.com/office/word/2015/wordml/symex">
             <w:pict>
               <v:shape w14:anchorId="0A7AA316" id="_x0000_s1049" type="#_x0000_t202" style="position:absolute;left:0;text-align:left;margin-left:94.5pt;margin-top:101pt;width:21.75pt;height:22.5pt;z-index:251646967;visibility:visible;mso-wrap-style:square;mso-width-percent:0;mso-height-percent:0;mso-wrap-distance-left:9pt;mso-wrap-distance-top:3.6pt;mso-wrap-distance-right:9pt;mso-wrap-distance-bottom:3.6pt;mso-position-horizontal:absolute;mso-position-horizontal-relative:text;mso-position-vertical:absolute;mso-position-vertical-relative:text;mso-width-percent:0;mso-height-percent:0;mso-width-relative:margin;mso-height-relative:margin;v-text-anchor:top" o:gfxdata="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" stroked="f">
                 <v:textbox>
@@ -6480,7 +6478,7 @@
               </wp:anchor>
             </w:drawing>
           </mc:Choice>
-          <mc:Fallback xmlns:w16se="http://schemas.microsoft.com/office/word/2015/wordml/symex" xmlns:cx5="http://schemas.microsoft.com/office/drawing/2016/5/11/chartex" xmlns:cx4="http://schemas.microsoft.com/office/drawing/2016/5/10/chartex" xmlns:cx3="http://schemas.microsoft.com/office/drawing/2016/5/9/chartex" xmlns:cx2="http://schemas.microsoft.com/office/drawing/2015/10/21/chartex" xmlns:cx1="http://schemas.microsoft.com/office/drawing/2015/9/8/chartex" xmlns:cx="http://schemas.microsoft.com/office/drawing/2014/chartex">
+          <mc:Fallback xmlns:cx="http://schemas.microsoft.com/office/drawing/2014/chartex" xmlns:cx1="http://schemas.microsoft.com/office/drawing/2015/9/8/chartex" xmlns:cx2="http://schemas.microsoft.com/office/drawing/2015/10/21/chartex" xmlns:cx3="http://schemas.microsoft.com/office/drawing/2016/5/9/chartex" xmlns:cx4="http://schemas.microsoft.com/office/drawing/2016/5/10/chartex" xmlns:cx5="http://schemas.microsoft.com/office/drawing/2016/5/11/chartex" xmlns:w16se="http://schemas.microsoft.com/office/word/2015/wordml/symex">
             <w:pict>
               <v:oval w14:anchorId="4E128F1A" id="Oval 192" o:spid="_x0000_s1050" style="position:absolute;left:0;text-align:left;margin-left:191.25pt;margin-top:44.85pt;width:40.5pt;height:29.25pt;z-index:251693056;visibility:visible;mso-wrap-style:square;mso-width-percent:0;mso-height-percent:0;mso-wrap-distance-left:9pt;mso-wrap-distance-top:0;mso-wrap-distance-right:9pt;mso-wrap-distance-bottom:0;mso-position-horizontal:absolute;mso-position-horizontal-relative:text;mso-position-vertical:absolute;mso-position-vertical-relative:text;mso-width-percent:0;mso-height-percent:0;mso-width-relative:margin;mso-height-relative:margin;v-text-anchor:middle" o:gfxdata="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" fillcolor="#5b9bd5 [3204]" strokecolor="#1f4d78 [1604]" strokeweight="1pt">
                 <v:stroke joinstyle="miter"/>
@@ -6567,7 +6565,7 @@
               </wp:anchor>
             </w:drawing>
           </mc:Choice>
-          <mc:Fallback xmlns:w16se="http://schemas.microsoft.com/office/word/2015/wordml/symex" xmlns:cx5="http://schemas.microsoft.com/office/drawing/2016/5/11/chartex" xmlns:cx4="http://schemas.microsoft.com/office/drawing/2016/5/10/chartex" xmlns:cx3="http://schemas.microsoft.com/office/drawing/2016/5/9/chartex" xmlns:cx2="http://schemas.microsoft.com/office/drawing/2015/10/21/chartex" xmlns:cx1="http://schemas.microsoft.com/office/drawing/2015/9/8/chartex" xmlns:cx="http://schemas.microsoft.com/office/drawing/2014/chartex">
+          <mc:Fallback xmlns:cx="http://schemas.microsoft.com/office/drawing/2014/chartex" xmlns:cx1="http://schemas.microsoft.com/office/drawing/2015/9/8/chartex" xmlns:cx2="http://schemas.microsoft.com/office/drawing/2015/10/21/chartex" xmlns:cx3="http://schemas.microsoft.com/office/drawing/2016/5/9/chartex" xmlns:cx4="http://schemas.microsoft.com/office/drawing/2016/5/10/chartex" xmlns:cx5="http://schemas.microsoft.com/office/drawing/2016/5/11/chartex" xmlns:w16se="http://schemas.microsoft.com/office/word/2015/wordml/symex">
             <w:pict>
               <v:line w14:anchorId="441C0D44" id="Straight Connector 200" o:spid="_x0000_s1026" style="position:absolute;flip:y;z-index:251709440;visibility:visible;mso-wrap-style:square;mso-width-percent:0;mso-height-percent:0;mso-wrap-distance-left:9pt;mso-wrap-distance-top:0;mso-wrap-distance-right:9pt;mso-wrap-distance-bottom:0;mso-position-horizontal:absolute;mso-position-horizontal-relative:text;mso-position-vertical:absolute;mso-position-vertical-relative:text;mso-width-percent:0;mso-height-percent:0;mso-width-relative:margin;mso-height-relative:margin" from="156pt,64.25pt" to="196.5pt,74pt" o:gfxdata="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" strokecolor="#ed7d31 [3205]" strokeweight="2.25pt">
                 <v:stroke joinstyle="miter"/>
@@ -6642,7 +6640,7 @@
               </wp:anchor>
             </w:drawing>
           </mc:Choice>
-          <mc:Fallback xmlns:w16se="http://schemas.microsoft.com/office/word/2015/wordml/symex" xmlns:cx5="http://schemas.microsoft.com/office/drawing/2016/5/11/chartex" xmlns:cx4="http://schemas.microsoft.com/office/drawing/2016/5/10/chartex" xmlns:cx3="http://schemas.microsoft.com/office/drawing/2016/5/9/chartex" xmlns:cx2="http://schemas.microsoft.com/office/drawing/2015/10/21/chartex" xmlns:cx1="http://schemas.microsoft.com/office/drawing/2015/9/8/chartex" xmlns:cx="http://schemas.microsoft.com/office/drawing/2014/chartex">
+          <mc:Fallback xmlns:cx="http://schemas.microsoft.com/office/drawing/2014/chartex" xmlns:cx1="http://schemas.microsoft.com/office/drawing/2015/9/8/chartex" xmlns:cx2="http://schemas.microsoft.com/office/drawing/2015/10/21/chartex" xmlns:cx3="http://schemas.microsoft.com/office/drawing/2016/5/9/chartex" xmlns:cx4="http://schemas.microsoft.com/office/drawing/2016/5/10/chartex" xmlns:cx5="http://schemas.microsoft.com/office/drawing/2016/5/11/chartex" xmlns:w16se="http://schemas.microsoft.com/office/word/2015/wordml/symex">
             <w:pict>
               <v:line w14:anchorId="6DD8D416" id="Straight Connector 199" o:spid="_x0000_s1026" style="position:absolute;flip:y;z-index:251707392;visibility:visible;mso-wrap-style:square;mso-width-percent:0;mso-height-percent:0;mso-wrap-distance-left:9pt;mso-wrap-distance-top:0;mso-wrap-distance-right:9pt;mso-wrap-distance-bottom:0;mso-position-horizontal:absolute;mso-position-horizontal-relative:text;mso-position-vertical:absolute;mso-position-vertical-relative:text;mso-width-percent:0;mso-height-percent:0;mso-width-relative:margin;mso-height-relative:margin" from="69pt,74pt" to="116.25pt,74pt" o:gfxdata="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" strokecolor="#ed7d31 [3205]" strokeweight="2.25pt">
                 <v:stroke joinstyle="miter"/>
@@ -6713,7 +6711,7 @@
               </wp:anchor>
             </w:drawing>
           </mc:Choice>
-          <mc:Fallback xmlns:w16se="http://schemas.microsoft.com/office/word/2015/wordml/symex" xmlns:cx5="http://schemas.microsoft.com/office/drawing/2016/5/11/chartex" xmlns:cx4="http://schemas.microsoft.com/office/drawing/2016/5/10/chartex" xmlns:cx3="http://schemas.microsoft.com/office/drawing/2016/5/9/chartex" xmlns:cx2="http://schemas.microsoft.com/office/drawing/2015/10/21/chartex" xmlns:cx1="http://schemas.microsoft.com/office/drawing/2015/9/8/chartex" xmlns:cx="http://schemas.microsoft.com/office/drawing/2014/chartex">
+          <mc:Fallback xmlns:cx="http://schemas.microsoft.com/office/drawing/2014/chartex" xmlns:cx1="http://schemas.microsoft.com/office/drawing/2015/9/8/chartex" xmlns:cx2="http://schemas.microsoft.com/office/drawing/2015/10/21/chartex" xmlns:cx3="http://schemas.microsoft.com/office/drawing/2016/5/9/chartex" xmlns:cx4="http://schemas.microsoft.com/office/drawing/2016/5/10/chartex" xmlns:cx5="http://schemas.microsoft.com/office/drawing/2016/5/11/chartex" xmlns:w16se="http://schemas.microsoft.com/office/word/2015/wordml/symex">
             <w:pict>
               <v:line w14:anchorId="46763E85" id="Straight Connector 198" o:spid="_x0000_s1026" style="position:absolute;flip:y;z-index:251705344;visibility:visible;mso-wrap-style:square;mso-width-percent:0;mso-height-percent:0;mso-wrap-distance-left:9pt;mso-wrap-distance-top:0;mso-wrap-distance-right:9pt;mso-wrap-distance-bottom:0;mso-position-horizontal:absolute;mso-position-horizontal-relative:text;mso-position-vertical:absolute;mso-position-vertical-relative:text;mso-width-percent:0;mso-height-percent:0;mso-width-relative:margin;mso-height-relative:margin" from="109.5pt,157.25pt" to="156.75pt,157.25pt" o:gfxdata="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" strokecolor="#5b9bd5 [3204]" strokeweight="2.25pt">
                 <v:stroke joinstyle="miter"/>
@@ -6788,7 +6786,7 @@
               </wp:anchor>
             </w:drawing>
           </mc:Choice>
-          <mc:Fallback xmlns:w16se="http://schemas.microsoft.com/office/word/2015/wordml/symex" xmlns:cx5="http://schemas.microsoft.com/office/drawing/2016/5/11/chartex" xmlns:cx4="http://schemas.microsoft.com/office/drawing/2016/5/10/chartex" xmlns:cx3="http://schemas.microsoft.com/office/drawing/2016/5/9/chartex" xmlns:cx2="http://schemas.microsoft.com/office/drawing/2015/10/21/chartex" xmlns:cx1="http://schemas.microsoft.com/office/drawing/2015/9/8/chartex" xmlns:cx="http://schemas.microsoft.com/office/drawing/2014/chartex">
+          <mc:Fallback xmlns:cx="http://schemas.microsoft.com/office/drawing/2014/chartex" xmlns:cx1="http://schemas.microsoft.com/office/drawing/2015/9/8/chartex" xmlns:cx2="http://schemas.microsoft.com/office/drawing/2015/10/21/chartex" xmlns:cx3="http://schemas.microsoft.com/office/drawing/2016/5/9/chartex" xmlns:cx4="http://schemas.microsoft.com/office/drawing/2016/5/10/chartex" xmlns:cx5="http://schemas.microsoft.com/office/drawing/2016/5/11/chartex" xmlns:w16se="http://schemas.microsoft.com/office/word/2015/wordml/symex">
             <w:pict>
               <v:line w14:anchorId="04DB6C7D" id="Straight Connector 197" o:spid="_x0000_s1026" style="position:absolute;flip:y;z-index:251703296;visibility:visible;mso-wrap-style:square;mso-width-percent:0;mso-height-percent:0;mso-wrap-distance-left:9pt;mso-wrap-distance-top:0;mso-wrap-distance-right:9pt;mso-wrap-distance-bottom:0;mso-position-horizontal:absolute;mso-position-horizontal-relative:text;mso-position-vertical:absolute;mso-position-vertical-relative:text;mso-width-percent:0;mso-height-percent:0;mso-width-relative:margin;mso-height-relative:margin" from="33.75pt,157.2pt" to="69pt,157.2pt" o:gfxdata="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" strokecolor="#ed7d31 [3205]" strokeweight="2.25pt">
                 <v:stroke joinstyle="miter"/>
@@ -6860,7 +6858,7 @@
               </wp:anchor>
             </w:drawing>
           </mc:Choice>
-          <mc:Fallback xmlns:w16se="http://schemas.microsoft.com/office/word/2015/wordml/symex" xmlns:cx5="http://schemas.microsoft.com/office/drawing/2016/5/11/chartex" xmlns:cx4="http://schemas.microsoft.com/office/drawing/2016/5/10/chartex" xmlns:cx3="http://schemas.microsoft.com/office/drawing/2016/5/9/chartex" xmlns:cx2="http://schemas.microsoft.com/office/drawing/2015/10/21/chartex" xmlns:cx1="http://schemas.microsoft.com/office/drawing/2015/9/8/chartex" xmlns:cx="http://schemas.microsoft.com/office/drawing/2014/chartex">
+          <mc:Fallback xmlns:cx="http://schemas.microsoft.com/office/drawing/2014/chartex" xmlns:cx1="http://schemas.microsoft.com/office/drawing/2015/9/8/chartex" xmlns:cx2="http://schemas.microsoft.com/office/drawing/2015/10/21/chartex" xmlns:cx3="http://schemas.microsoft.com/office/drawing/2016/5/9/chartex" xmlns:cx4="http://schemas.microsoft.com/office/drawing/2016/5/10/chartex" xmlns:cx5="http://schemas.microsoft.com/office/drawing/2016/5/11/chartex" xmlns:w16se="http://schemas.microsoft.com/office/word/2015/wordml/symex">
             <w:pict>
               <v:line w14:anchorId="3E54FDE4" id="Straight Connector 193" o:spid="_x0000_s1026" style="position:absolute;flip:y;z-index:251695104;visibility:visible;mso-wrap-style:square;mso-width-percent:0;mso-height-percent:0;mso-wrap-distance-left:9pt;mso-wrap-distance-top:0;mso-wrap-distance-right:9pt;mso-wrap-distance-bottom:0;mso-position-horizontal:absolute;mso-position-horizontal-relative:text;mso-position-vertical:absolute;mso-position-vertical-relative:text;mso-width-percent:0;mso-height-percent:0;mso-width-relative:margin;mso-height-relative:margin" from="19.5pt,87.5pt" to="47.25pt,140.75pt" o:gfxdata="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" strokecolor="#ed7d31 [3205]" strokeweight="2.25pt">
                 <v:stroke joinstyle="miter"/>
@@ -6931,7 +6929,7 @@
               </wp:anchor>
             </w:drawing>
           </mc:Choice>
-          <mc:Fallback xmlns:w16se="http://schemas.microsoft.com/office/word/2015/wordml/symex" xmlns:cx5="http://schemas.microsoft.com/office/drawing/2016/5/11/chartex" xmlns:cx4="http://schemas.microsoft.com/office/drawing/2016/5/10/chartex" xmlns:cx3="http://schemas.microsoft.com/office/drawing/2016/5/9/chartex" xmlns:cx2="http://schemas.microsoft.com/office/drawing/2015/10/21/chartex" xmlns:cx1="http://schemas.microsoft.com/office/drawing/2015/9/8/chartex" xmlns:cx="http://schemas.microsoft.com/office/drawing/2014/chartex">
+          <mc:Fallback xmlns:cx="http://schemas.microsoft.com/office/drawing/2014/chartex" xmlns:cx1="http://schemas.microsoft.com/office/drawing/2015/9/8/chartex" xmlns:cx2="http://schemas.microsoft.com/office/drawing/2015/10/21/chartex" xmlns:cx3="http://schemas.microsoft.com/office/drawing/2016/5/9/chartex" xmlns:cx4="http://schemas.microsoft.com/office/drawing/2016/5/10/chartex" xmlns:cx5="http://schemas.microsoft.com/office/drawing/2016/5/11/chartex" xmlns:w16se="http://schemas.microsoft.com/office/word/2015/wordml/symex">
             <w:pict>
               <v:line w14:anchorId="3A8D9CF1" id="Straight Connector 196" o:spid="_x0000_s1026" style="position:absolute;flip:x y;z-index:251701248;visibility:visible;mso-wrap-style:square;mso-width-percent:0;mso-height-percent:0;mso-wrap-distance-left:9pt;mso-wrap-distance-top:0;mso-wrap-distance-right:9pt;mso-wrap-distance-bottom:0;mso-position-horizontal:absolute;mso-position-horizontal-relative:text;mso-position-vertical:absolute;mso-position-vertical-relative:text;mso-width-percent:0;mso-height-percent:0;mso-width-relative:margin;mso-height-relative:margin" from="60.75pt,87.5pt" to="81.75pt,145.25pt" o:gfxdata="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" strokecolor="#5b9bd5 [3204]" strokeweight="2.25pt">
                 <v:stroke joinstyle="miter"/>
@@ -7021,7 +7019,7 @@
               </wp:anchor>
             </w:drawing>
           </mc:Choice>
-          <mc:Fallback xmlns:w16se="http://schemas.microsoft.com/office/word/2015/wordml/symex" xmlns:cx5="http://schemas.microsoft.com/office/drawing/2016/5/11/chartex" xmlns:cx4="http://schemas.microsoft.com/office/drawing/2016/5/10/chartex" xmlns:cx3="http://schemas.microsoft.com/office/drawing/2016/5/9/chartex" xmlns:cx2="http://schemas.microsoft.com/office/drawing/2015/10/21/chartex" xmlns:cx1="http://schemas.microsoft.com/office/drawing/2015/9/8/chartex" xmlns:cx="http://schemas.microsoft.com/office/drawing/2014/chartex">
+          <mc:Fallback xmlns:cx="http://schemas.microsoft.com/office/drawing/2014/chartex" xmlns:cx1="http://schemas.microsoft.com/office/drawing/2015/9/8/chartex" xmlns:cx2="http://schemas.microsoft.com/office/drawing/2015/10/21/chartex" xmlns:cx3="http://schemas.microsoft.com/office/drawing/2016/5/9/chartex" xmlns:cx4="http://schemas.microsoft.com/office/drawing/2016/5/10/chartex" xmlns:cx5="http://schemas.microsoft.com/office/drawing/2016/5/11/chartex" xmlns:w16se="http://schemas.microsoft.com/office/word/2015/wordml/symex">
             <w:pict>
               <v:oval w14:anchorId="6E9A272C" id="Oval 28" o:spid="_x0000_s1051" style="position:absolute;left:0;text-align:left;margin-left:116.25pt;margin-top:59.2pt;width:40.5pt;height:29.25pt;z-index:251688960;visibility:visible;mso-wrap-style:square;mso-width-percent:0;mso-height-percent:0;mso-wrap-distance-left:9pt;mso-wrap-distance-top:0;mso-wrap-distance-right:9pt;mso-wrap-distance-bottom:0;mso-position-horizontal:absolute;mso-position-horizontal-relative:text;mso-position-vertical:absolute;mso-position-vertical-relative:text;mso-width-percent:0;mso-height-percent:0;mso-width-relative:margin;mso-height-relative:margin;v-text-anchor:middle" o:gfxdata="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" fillcolor="#5b9bd5 [3204]" strokecolor="#1f4d78 [1604]" strokeweight="1pt">
                 <v:stroke joinstyle="miter"/>
@@ -7104,7 +7102,7 @@
               </wp:anchor>
             </w:drawing>
           </mc:Choice>
-          <mc:Fallback xmlns:w16se="http://schemas.microsoft.com/office/word/2015/wordml/symex" xmlns:cx5="http://schemas.microsoft.com/office/drawing/2016/5/11/chartex" xmlns:cx4="http://schemas.microsoft.com/office/drawing/2016/5/10/chartex" xmlns:cx3="http://schemas.microsoft.com/office/drawing/2016/5/9/chartex" xmlns:cx2="http://schemas.microsoft.com/office/drawing/2015/10/21/chartex" xmlns:cx1="http://schemas.microsoft.com/office/drawing/2015/9/8/chartex" xmlns:cx="http://schemas.microsoft.com/office/drawing/2014/chartex">
+          <mc:Fallback xmlns:cx="http://schemas.microsoft.com/office/drawing/2014/chartex" xmlns:cx1="http://schemas.microsoft.com/office/drawing/2015/9/8/chartex" xmlns:cx2="http://schemas.microsoft.com/office/drawing/2015/10/21/chartex" xmlns:cx3="http://schemas.microsoft.com/office/drawing/2016/5/9/chartex" xmlns:cx4="http://schemas.microsoft.com/office/drawing/2016/5/10/chartex" xmlns:cx5="http://schemas.microsoft.com/office/drawing/2016/5/11/chartex" xmlns:w16se="http://schemas.microsoft.com/office/word/2015/wordml/symex">
             <w:pict>
               <v:line w14:anchorId="2ED1191E" id="Straight Connector 194" o:spid="_x0000_s1026" style="position:absolute;flip:y;z-index:251697152;visibility:visible;mso-wrap-style:square;mso-width-percent:0;mso-height-percent:0;mso-wrap-distance-left:9pt;mso-wrap-distance-top:0;mso-wrap-distance-right:9pt;mso-wrap-distance-bottom:0;mso-position-horizontal:absolute;mso-position-horizontal-relative:text;mso-position-vertical:absolute;mso-position-vertical-relative:text;mso-width-percent:0;mso-height-percent:0;mso-width-relative:margin;mso-height-relative:margin" from="99pt,87.5pt" to="126.75pt,145.25pt" o:gfxdata="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" strokecolor="#5b9bd5 [3204]" strokeweight="2.25pt">
                 <v:stroke joinstyle="miter"/>
@@ -7179,7 +7177,7 @@
               </wp:anchor>
             </w:drawing>
           </mc:Choice>
-          <mc:Fallback xmlns:w16se="http://schemas.microsoft.com/office/word/2015/wordml/symex" xmlns:cx5="http://schemas.microsoft.com/office/drawing/2016/5/11/chartex" xmlns:cx4="http://schemas.microsoft.com/office/drawing/2016/5/10/chartex" xmlns:cx3="http://schemas.microsoft.com/office/drawing/2016/5/9/chartex" xmlns:cx2="http://schemas.microsoft.com/office/drawing/2015/10/21/chartex" xmlns:cx1="http://schemas.microsoft.com/office/drawing/2015/9/8/chartex" xmlns:cx="http://schemas.microsoft.com/office/drawing/2014/chartex">
+          <mc:Fallback xmlns:cx="http://schemas.microsoft.com/office/drawing/2014/chartex" xmlns:cx1="http://schemas.microsoft.com/office/drawing/2015/9/8/chartex" xmlns:cx2="http://schemas.microsoft.com/office/drawing/2015/10/21/chartex" xmlns:cx3="http://schemas.microsoft.com/office/drawing/2016/5/9/chartex" xmlns:cx4="http://schemas.microsoft.com/office/drawing/2016/5/10/chartex" xmlns:cx5="http://schemas.microsoft.com/office/drawing/2016/5/11/chartex" xmlns:w16se="http://schemas.microsoft.com/office/word/2015/wordml/symex">
             <w:pict>
               <v:line w14:anchorId="08B00222" id="Straight Connector 195" o:spid="_x0000_s1026" style="position:absolute;flip:x y;z-index:251699200;visibility:visible;mso-wrap-style:square;mso-width-percent:0;mso-height-percent:0;mso-wrap-distance-left:9pt;mso-wrap-distance-top:0;mso-wrap-distance-right:9pt;mso-wrap-distance-bottom:0;mso-position-horizontal:absolute;mso-position-horizontal-relative:text;mso-position-vertical:absolute;mso-position-vertical-relative:text;mso-width-percent:0;mso-height-percent:0;mso-width-relative:margin;mso-height-relative:margin" from="149.25pt,83.75pt" to="170.25pt,141.5pt" o:gfxdata="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" strokecolor="#ed7d31 [3205]" strokeweight="2.25pt">
                 <v:stroke joinstyle="miter"/>
@@ -7269,7 +7267,7 @@
               </wp:anchor>
             </w:drawing>
           </mc:Choice>
-          <mc:Fallback xmlns:w16se="http://schemas.microsoft.com/office/word/2015/wordml/symex" xmlns:cx5="http://schemas.microsoft.com/office/drawing/2016/5/11/chartex" xmlns:cx4="http://schemas.microsoft.com/office/drawing/2016/5/10/chartex" xmlns:cx3="http://schemas.microsoft.com/office/drawing/2016/5/9/chartex" xmlns:cx2="http://schemas.microsoft.com/office/drawing/2015/10/21/chartex" xmlns:cx1="http://schemas.microsoft.com/office/drawing/2015/9/8/chartex" xmlns:cx="http://schemas.microsoft.com/office/drawing/2014/chartex">
+          <mc:Fallback xmlns:cx="http://schemas.microsoft.com/office/drawing/2014/chartex" xmlns:cx1="http://schemas.microsoft.com/office/drawing/2015/9/8/chartex" xmlns:cx2="http://schemas.microsoft.com/office/drawing/2015/10/21/chartex" xmlns:cx3="http://schemas.microsoft.com/office/drawing/2016/5/9/chartex" xmlns:cx4="http://schemas.microsoft.com/office/drawing/2016/5/10/chartex" xmlns:cx5="http://schemas.microsoft.com/office/drawing/2016/5/11/chartex" xmlns:w16se="http://schemas.microsoft.com/office/word/2015/wordml/symex">
             <w:pict>
               <v:oval w14:anchorId="37B9576A" id="Oval 30" o:spid="_x0000_s1052" style="position:absolute;left:0;text-align:left;margin-left:69pt;margin-top:141.6pt;width:40.5pt;height:29.25pt;z-index:251691008;visibility:visible;mso-wrap-style:square;mso-width-percent:0;mso-height-percent:0;mso-wrap-distance-left:9pt;mso-wrap-distance-top:0;mso-wrap-distance-right:9pt;mso-wrap-distance-bottom:0;mso-position-horizontal:absolute;mso-position-horizontal-relative:text;mso-position-vertical:absolute;mso-position-vertical-relative:text;mso-width-percent:0;mso-height-percent:0;mso-width-relative:margin;mso-height-relative:margin;v-text-anchor:middle" o:gfxdata="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" fillcolor="#5b9bd5 [3204]" strokecolor="#1f4d78 [1604]" strokeweight="1pt">
                 <v:stroke joinstyle="miter"/>
@@ -7371,7 +7369,7 @@
               </wp:anchor>
             </w:drawing>
           </mc:Choice>
-          <mc:Fallback xmlns:w16se="http://schemas.microsoft.com/office/word/2015/wordml/symex" xmlns:cx5="http://schemas.microsoft.com/office/drawing/2016/5/11/chartex" xmlns:cx4="http://schemas.microsoft.com/office/drawing/2016/5/10/chartex" xmlns:cx3="http://schemas.microsoft.com/office/drawing/2016/5/9/chartex" xmlns:cx2="http://schemas.microsoft.com/office/drawing/2015/10/21/chartex" xmlns:cx1="http://schemas.microsoft.com/office/drawing/2015/9/8/chartex" xmlns:cx="http://schemas.microsoft.com/office/drawing/2014/chartex">
+          <mc:Fallback xmlns:cx="http://schemas.microsoft.com/office/drawing/2014/chartex" xmlns:cx1="http://schemas.microsoft.com/office/drawing/2015/9/8/chartex" xmlns:cx2="http://schemas.microsoft.com/office/drawing/2015/10/21/chartex" xmlns:cx3="http://schemas.microsoft.com/office/drawing/2016/5/9/chartex" xmlns:cx4="http://schemas.microsoft.com/office/drawing/2016/5/10/chartex" xmlns:cx5="http://schemas.microsoft.com/office/drawing/2016/5/11/chartex" xmlns:w16se="http://schemas.microsoft.com/office/word/2015/wordml/symex">
             <w:pict>
               <v:oval w14:anchorId="29F3639B" id="Oval 31" o:spid="_x0000_s1053" style="position:absolute;left:0;text-align:left;margin-left:156pt;margin-top:141.6pt;width:40.5pt;height:29.25pt;z-index:251692032;visibility:visible;mso-wrap-style:square;mso-width-percent:0;mso-height-percent:0;mso-wrap-distance-left:9pt;mso-wrap-distance-top:0;mso-wrap-distance-right:9pt;mso-wrap-distance-bottom:0;mso-position-horizontal:absolute;mso-position-horizontal-relative:text;mso-position-vertical:absolute;mso-position-vertical-relative:text;mso-width-percent:0;mso-height-percent:0;mso-width-relative:margin;mso-height-relative:margin;v-text-anchor:middle" o:gfxdata="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" fillcolor="#5b9bd5 [3204]" strokecolor="#1f4d78 [1604]" strokeweight="1pt">
                 <v:stroke joinstyle="miter"/>
@@ -7473,7 +7471,7 @@
               </wp:anchor>
             </w:drawing>
           </mc:Choice>
-          <mc:Fallback xmlns:w16se="http://schemas.microsoft.com/office/word/2015/wordml/symex" xmlns:cx5="http://schemas.microsoft.com/office/drawing/2016/5/11/chartex" xmlns:cx4="http://schemas.microsoft.com/office/drawing/2016/5/10/chartex" xmlns:cx3="http://schemas.microsoft.com/office/drawing/2016/5/9/chartex" xmlns:cx2="http://schemas.microsoft.com/office/drawing/2015/10/21/chartex" xmlns:cx1="http://schemas.microsoft.com/office/drawing/2015/9/8/chartex" xmlns:cx="http://schemas.microsoft.com/office/drawing/2014/chartex">
+          <mc:Fallback xmlns:cx="http://schemas.microsoft.com/office/drawing/2014/chartex" xmlns:cx1="http://schemas.microsoft.com/office/drawing/2015/9/8/chartex" xmlns:cx2="http://schemas.microsoft.com/office/drawing/2015/10/21/chartex" xmlns:cx3="http://schemas.microsoft.com/office/drawing/2016/5/9/chartex" xmlns:cx4="http://schemas.microsoft.com/office/drawing/2016/5/10/chartex" xmlns:cx5="http://schemas.microsoft.com/office/drawing/2016/5/11/chartex" xmlns:w16se="http://schemas.microsoft.com/office/word/2015/wordml/symex">
             <w:pict>
               <v:oval w14:anchorId="10F0D8EE" id="Oval 27" o:spid="_x0000_s1054" style="position:absolute;left:0;text-align:left;margin-left:33.75pt;margin-top:58.45pt;width:40.5pt;height:29.25pt;z-index:251687936;visibility:visible;mso-wrap-style:square;mso-width-percent:0;mso-height-percent:0;mso-wrap-distance-left:9pt;mso-wrap-distance-top:0;mso-wrap-distance-right:9pt;mso-wrap-distance-bottom:0;mso-position-horizontal:absolute;mso-position-horizontal-relative:text;mso-position-vertical:absolute;mso-position-vertical-relative:text;mso-width-percent:0;mso-height-percent:0;mso-width-relative:margin;mso-height-relative:margin;v-text-anchor:middle" o:gfxdata="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" fillcolor="#5b9bd5 [3204]" strokecolor="#1f4d78 [1604]" strokeweight="1pt">
                 <v:stroke joinstyle="miter"/>
@@ -7575,7 +7573,7 @@
               </wp:anchor>
             </w:drawing>
           </mc:Choice>
-          <mc:Fallback xmlns:w16se="http://schemas.microsoft.com/office/word/2015/wordml/symex" xmlns:cx5="http://schemas.microsoft.com/office/drawing/2016/5/11/chartex" xmlns:cx4="http://schemas.microsoft.com/office/drawing/2016/5/10/chartex" xmlns:cx3="http://schemas.microsoft.com/office/drawing/2016/5/9/chartex" xmlns:cx2="http://schemas.microsoft.com/office/drawing/2015/10/21/chartex" xmlns:cx1="http://schemas.microsoft.com/office/drawing/2015/9/8/chartex" xmlns:cx="http://schemas.microsoft.com/office/drawing/2014/chartex">
+          <mc:Fallback xmlns:cx="http://schemas.microsoft.com/office/drawing/2014/chartex" xmlns:cx1="http://schemas.microsoft.com/office/drawing/2015/9/8/chartex" xmlns:cx2="http://schemas.microsoft.com/office/drawing/2015/10/21/chartex" xmlns:cx3="http://schemas.microsoft.com/office/drawing/2016/5/9/chartex" xmlns:cx4="http://schemas.microsoft.com/office/drawing/2016/5/10/chartex" xmlns:cx5="http://schemas.microsoft.com/office/drawing/2016/5/11/chartex" xmlns:w16se="http://schemas.microsoft.com/office/word/2015/wordml/symex">
             <w:pict>
               <v:oval w14:anchorId="5DC4D2FD" id="Oval 29" o:spid="_x0000_s1055" style="position:absolute;left:0;text-align:left;margin-left:-6.75pt;margin-top:141.6pt;width:40.5pt;height:29.25pt;z-index:251689984;visibility:visible;mso-wrap-style:square;mso-width-percent:0;mso-height-percent:0;mso-wrap-distance-left:9pt;mso-wrap-distance-top:0;mso-wrap-distance-right:9pt;mso-wrap-distance-bottom:0;mso-position-horizontal:absolute;mso-position-horizontal-relative:text;mso-position-vertical:absolute;mso-position-vertical-relative:text;mso-width-percent:0;mso-height-percent:0;mso-width-relative:margin;mso-height-relative:margin;v-text-anchor:middle" o:gfxdata="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" fillcolor="#5b9bd5 [3204]" strokecolor="#1f4d78 [1604]" strokeweight="1pt">
                 <v:stroke joinstyle="miter"/>
@@ -7796,7 +7794,7 @@
               </wp:anchor>
             </w:drawing>
           </mc:Choice>
-          <mc:Fallback xmlns:w16se="http://schemas.microsoft.com/office/word/2015/wordml/symex" xmlns:cx5="http://schemas.microsoft.com/office/drawing/2016/5/11/chartex" xmlns:cx4="http://schemas.microsoft.com/office/drawing/2016/5/10/chartex" xmlns:cx3="http://schemas.microsoft.com/office/drawing/2016/5/9/chartex" xmlns:cx2="http://schemas.microsoft.com/office/drawing/2015/10/21/chartex" xmlns:cx1="http://schemas.microsoft.com/office/drawing/2015/9/8/chartex" xmlns:cx="http://schemas.microsoft.com/office/drawing/2014/chartex">
+          <mc:Fallback xmlns:cx="http://schemas.microsoft.com/office/drawing/2014/chartex" xmlns:cx1="http://schemas.microsoft.com/office/drawing/2015/9/8/chartex" xmlns:cx2="http://schemas.microsoft.com/office/drawing/2015/10/21/chartex" xmlns:cx3="http://schemas.microsoft.com/office/drawing/2016/5/9/chartex" xmlns:cx4="http://schemas.microsoft.com/office/drawing/2016/5/10/chartex" xmlns:cx5="http://schemas.microsoft.com/office/drawing/2016/5/11/chartex" xmlns:w16se="http://schemas.microsoft.com/office/word/2015/wordml/symex">
             <w:pict>
               <v:shape w14:anchorId="3B1F05CE" id="_x0000_s1056" type="#_x0000_t202" style="position:absolute;left:0;text-align:left;margin-left:163.5pt;margin-top:48.55pt;width:21.75pt;height:22.5pt;z-index:251718656;visibility:visible;mso-wrap-style:square;mso-width-percent:0;mso-height-percent:0;mso-wrap-distance-left:9pt;mso-wrap-distance-top:3.6pt;mso-wrap-distance-right:9pt;mso-wrap-distance-bottom:3.6pt;mso-position-horizontal:absolute;mso-position-horizontal-relative:text;mso-position-vertical:absolute;mso-position-vertical-relative:text;mso-width-percent:0;mso-height-percent:0;mso-width-relative:margin;mso-height-relative:margin;v-text-anchor:top" o:gfxdata="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" stroked="f">
                 <v:textbox>
@@ -7884,7 +7882,7 @@
               </wp:anchor>
             </w:drawing>
           </mc:Choice>
-          <mc:Fallback xmlns:w16se="http://schemas.microsoft.com/office/word/2015/wordml/symex" xmlns:cx5="http://schemas.microsoft.com/office/drawing/2016/5/11/chartex" xmlns:cx4="http://schemas.microsoft.com/office/drawing/2016/5/10/chartex" xmlns:cx3="http://schemas.microsoft.com/office/drawing/2016/5/9/chartex" xmlns:cx2="http://schemas.microsoft.com/office/drawing/2015/10/21/chartex" xmlns:cx1="http://schemas.microsoft.com/office/drawing/2015/9/8/chartex" xmlns:cx="http://schemas.microsoft.com/office/drawing/2014/chartex">
+          <mc:Fallback xmlns:cx="http://schemas.microsoft.com/office/drawing/2014/chartex" xmlns:cx1="http://schemas.microsoft.com/office/drawing/2015/9/8/chartex" xmlns:cx2="http://schemas.microsoft.com/office/drawing/2015/10/21/chartex" xmlns:cx3="http://schemas.microsoft.com/office/drawing/2016/5/9/chartex" xmlns:cx4="http://schemas.microsoft.com/office/drawing/2016/5/10/chartex" xmlns:cx5="http://schemas.microsoft.com/office/drawing/2016/5/11/chartex" xmlns:w16se="http://schemas.microsoft.com/office/word/2015/wordml/symex">
             <w:pict>
               <v:shape w14:anchorId="00EF2B5B" id="_x0000_s1057" type="#_x0000_t202" style="position:absolute;left:0;text-align:left;margin-left:123pt;margin-top:157.25pt;width:21.75pt;height:22.5pt;z-index:251717632;visibility:visible;mso-wrap-style:square;mso-width-percent:0;mso-height-percent:0;mso-wrap-distance-left:9pt;mso-wrap-distance-top:3.6pt;mso-wrap-distance-right:9pt;mso-wrap-distance-bottom:3.6pt;mso-position-horizontal:absolute;mso-position-horizontal-relative:text;mso-position-vertical:absolute;mso-position-vertical-relative:text;mso-width-percent:0;mso-height-percent:0;mso-width-relative:margin;mso-height-relative:margin;v-text-anchor:top" o:gfxdata="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" stroked="f">
                 <v:textbox>
@@ -7972,7 +7970,7 @@
               </wp:anchor>
             </w:drawing>
           </mc:Choice>
-          <mc:Fallback xmlns:w16se="http://schemas.microsoft.com/office/word/2015/wordml/symex" xmlns:cx5="http://schemas.microsoft.com/office/drawing/2016/5/11/chartex" xmlns:cx4="http://schemas.microsoft.com/office/drawing/2016/5/10/chartex" xmlns:cx3="http://schemas.microsoft.com/office/drawing/2016/5/9/chartex" xmlns:cx2="http://schemas.microsoft.com/office/drawing/2015/10/21/chartex" xmlns:cx1="http://schemas.microsoft.com/office/drawing/2015/9/8/chartex" xmlns:cx="http://schemas.microsoft.com/office/drawing/2014/chartex">
+          <mc:Fallback xmlns:cx="http://schemas.microsoft.com/office/drawing/2014/chartex" xmlns:cx1="http://schemas.microsoft.com/office/drawing/2015/9/8/chartex" xmlns:cx2="http://schemas.microsoft.com/office/drawing/2015/10/21/chartex" xmlns:cx3="http://schemas.microsoft.com/office/drawing/2016/5/9/chartex" xmlns:cx4="http://schemas.microsoft.com/office/drawing/2016/5/10/chartex" xmlns:cx5="http://schemas.microsoft.com/office/drawing/2016/5/11/chartex" xmlns:w16se="http://schemas.microsoft.com/office/word/2015/wordml/symex">
             <w:pict>
               <v:shape w14:anchorId="406B9587" id="_x0000_s1058" type="#_x0000_t202" style="position:absolute;left:0;text-align:left;margin-left:158.25pt;margin-top:100.25pt;width:21.75pt;height:22.5pt;z-index:251716608;visibility:visible;mso-wrap-style:square;mso-width-percent:0;mso-height-percent:0;mso-wrap-distance-left:9pt;mso-wrap-distance-top:3.6pt;mso-wrap-distance-right:9pt;mso-wrap-distance-bottom:3.6pt;mso-position-horizontal:absolute;mso-position-horizontal-relative:text;mso-position-vertical:absolute;mso-position-vertical-relative:text;mso-width-percent:0;mso-height-percent:0;mso-width-relative:margin;mso-height-relative:margin;v-text-anchor:top" o:gfxdata="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" stroked="f">
                 <v:textbox>
@@ -8060,7 +8058,7 @@
               </wp:anchor>
             </w:drawing>
           </mc:Choice>
-          <mc:Fallback xmlns:w16se="http://schemas.microsoft.com/office/word/2015/wordml/symex" xmlns:cx5="http://schemas.microsoft.com/office/drawing/2016/5/11/chartex" xmlns:cx4="http://schemas.microsoft.com/office/drawing/2016/5/10/chartex" xmlns:cx3="http://schemas.microsoft.com/office/drawing/2016/5/9/chartex" xmlns:cx2="http://schemas.microsoft.com/office/drawing/2015/10/21/chartex" xmlns:cx1="http://schemas.microsoft.com/office/drawing/2015/9/8/chartex" xmlns:cx="http://schemas.microsoft.com/office/drawing/2014/chartex">
+          <mc:Fallback xmlns:cx="http://schemas.microsoft.com/office/drawing/2014/chartex" xmlns:cx1="http://schemas.microsoft.com/office/drawing/2015/9/8/chartex" xmlns:cx2="http://schemas.microsoft.com/office/drawing/2015/10/21/chartex" xmlns:cx3="http://schemas.microsoft.com/office/drawing/2016/5/9/chartex" xmlns:cx4="http://schemas.microsoft.com/office/drawing/2016/5/10/chartex" xmlns:cx5="http://schemas.microsoft.com/office/drawing/2016/5/11/chartex" xmlns:w16se="http://schemas.microsoft.com/office/word/2015/wordml/symex">
             <w:pict>
               <v:shape w14:anchorId="0CD4A311" id="_x0000_s1059" type="#_x0000_t202" style="position:absolute;left:0;text-align:left;margin-left:84.75pt;margin-top:56.75pt;width:21.75pt;height:22.5pt;z-index:251712512;visibility:visible;mso-wrap-style:square;mso-width-percent:0;mso-height-percent:0;mso-wrap-distance-left:9pt;mso-wrap-distance-top:3.6pt;mso-wrap-distance-right:9pt;mso-wrap-distance-bottom:3.6pt;mso-position-horizontal:absolute;mso-position-horizontal-relative:text;mso-position-vertical:absolute;mso-position-vertical-relative:text;mso-width-percent:0;mso-height-percent:0;mso-width-relative:margin;mso-height-relative:margin;v-text-anchor:top" o:gfxdata="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" stroked="f">
                 <v:textbox>
@@ -8148,7 +8146,7 @@
               </wp:anchor>
             </w:drawing>
           </mc:Choice>
-          <mc:Fallback xmlns:w16se="http://schemas.microsoft.com/office/word/2015/wordml/symex" xmlns:cx5="http://schemas.microsoft.com/office/drawing/2016/5/11/chartex" xmlns:cx4="http://schemas.microsoft.com/office/drawing/2016/5/10/chartex" xmlns:cx3="http://schemas.microsoft.com/office/drawing/2016/5/9/chartex" xmlns:cx2="http://schemas.microsoft.com/office/drawing/2015/10/21/chartex" xmlns:cx1="http://schemas.microsoft.com/office/drawing/2015/9/8/chartex" xmlns:cx="http://schemas.microsoft.com/office/drawing/2014/chartex">
+          <mc:Fallback xmlns:cx="http://schemas.microsoft.com/office/drawing/2014/chartex" xmlns:cx1="http://schemas.microsoft.com/office/drawing/2015/9/8/chartex" xmlns:cx2="http://schemas.microsoft.com/office/drawing/2015/10/21/chartex" xmlns:cx3="http://schemas.microsoft.com/office/drawing/2016/5/9/chartex" xmlns:cx4="http://schemas.microsoft.com/office/drawing/2016/5/10/chartex" xmlns:cx5="http://schemas.microsoft.com/office/drawing/2016/5/11/chartex" xmlns:w16se="http://schemas.microsoft.com/office/word/2015/wordml/symex">
             <w:pict>
               <v:shape w14:anchorId="62CA0E81" id="_x0000_s1060" type="#_x0000_t202" style="position:absolute;left:0;text-align:left;margin-left:39pt;margin-top:157.25pt;width:21.75pt;height:22.5pt;z-index:251714560;visibility:visible;mso-wrap-style:square;mso-width-percent:0;mso-height-percent:0;mso-wrap-distance-left:9pt;mso-wrap-distance-top:3.6pt;mso-wrap-distance-right:9pt;mso-wrap-distance-bottom:3.6pt;mso-position-horizontal:absolute;mso-position-horizontal-relative:text;mso-position-vertical:absolute;mso-position-vertical-relative:text;mso-width-percent:0;mso-height-percent:0;mso-width-relative:margin;mso-height-relative:margin;v-text-anchor:top" o:gfxdata="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" stroked="f">
                 <v:textbox>
@@ -8236,7 +8234,7 @@
               </wp:anchor>
             </w:drawing>
           </mc:Choice>
-          <mc:Fallback xmlns:w16se="http://schemas.microsoft.com/office/word/2015/wordml/symex" xmlns:cx5="http://schemas.microsoft.com/office/drawing/2016/5/11/chartex" xmlns:cx4="http://schemas.microsoft.com/office/drawing/2016/5/10/chartex" xmlns:cx3="http://schemas.microsoft.com/office/drawing/2016/5/9/chartex" xmlns:cx2="http://schemas.microsoft.com/office/drawing/2015/10/21/chartex" xmlns:cx1="http://schemas.microsoft.com/office/drawing/2015/9/8/chartex" xmlns:cx="http://schemas.microsoft.com/office/drawing/2014/chartex">
+          <mc:Fallback xmlns:cx="http://schemas.microsoft.com/office/drawing/2014/chartex" xmlns:cx1="http://schemas.microsoft.com/office/drawing/2015/9/8/chartex" xmlns:cx2="http://schemas.microsoft.com/office/drawing/2015/10/21/chartex" xmlns:cx3="http://schemas.microsoft.com/office/drawing/2016/5/9/chartex" xmlns:cx4="http://schemas.microsoft.com/office/drawing/2016/5/10/chartex" xmlns:cx5="http://schemas.microsoft.com/office/drawing/2016/5/11/chartex" xmlns:w16se="http://schemas.microsoft.com/office/word/2015/wordml/symex">
             <w:pict>
               <v:shape w14:anchorId="70D78350" id="_x0000_s1061" type="#_x0000_t202" style="position:absolute;left:0;text-align:left;margin-left:12pt;margin-top:101.75pt;width:21.75pt;height:22.5pt;z-index:251711488;visibility:visible;mso-wrap-style:square;mso-width-percent:0;mso-height-percent:0;mso-wrap-distance-left:9pt;mso-wrap-distance-top:3.6pt;mso-wrap-distance-right:9pt;mso-wrap-distance-bottom:3.6pt;mso-position-horizontal:absolute;mso-position-horizontal-relative:text;mso-position-vertical:absolute;mso-position-vertical-relative:text;mso-width-percent:0;mso-height-percent:0;mso-width-relative:margin;mso-height-relative:margin;v-text-anchor:top" o:gfxdata="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" stroked="f">
                 <v:textbox>
@@ -8377,7 +8375,7 @@
               </wp:anchor>
             </w:drawing>
           </mc:Choice>
-          <mc:Fallback xmlns:w16se="http://schemas.microsoft.com/office/word/2015/wordml/symex" xmlns:cx5="http://schemas.microsoft.com/office/drawing/2016/5/11/chartex" xmlns:cx4="http://schemas.microsoft.com/office/drawing/2016/5/10/chartex" xmlns:cx3="http://schemas.microsoft.com/office/drawing/2016/5/9/chartex" xmlns:cx2="http://schemas.microsoft.com/office/drawing/2015/10/21/chartex" xmlns:cx1="http://schemas.microsoft.com/office/drawing/2015/9/8/chartex" xmlns:cx="http://schemas.microsoft.com/office/drawing/2014/chartex">
+          <mc:Fallback xmlns:cx="http://schemas.microsoft.com/office/drawing/2014/chartex" xmlns:cx1="http://schemas.microsoft.com/office/drawing/2015/9/8/chartex" xmlns:cx2="http://schemas.microsoft.com/office/drawing/2015/10/21/chartex" xmlns:cx3="http://schemas.microsoft.com/office/drawing/2016/5/9/chartex" xmlns:cx4="http://schemas.microsoft.com/office/drawing/2016/5/10/chartex" xmlns:cx5="http://schemas.microsoft.com/office/drawing/2016/5/11/chartex" xmlns:w16se="http://schemas.microsoft.com/office/word/2015/wordml/symex">
             <w:pict>
               <v:shape w14:anchorId="16F6F0DF" id="_x0000_s1062" type="#_x0000_t202" style="position:absolute;left:0;text-align:left;margin-left:63.75pt;margin-top:96.6pt;width:21.75pt;height:22.5pt;z-index:251713536;visibility:visible;mso-wrap-style:square;mso-width-percent:0;mso-height-percent:0;mso-wrap-distance-left:9pt;mso-wrap-distance-top:3.6pt;mso-wrap-distance-right:9pt;mso-wrap-distance-bottom:3.6pt;mso-position-horizontal:absolute;mso-position-horizontal-relative:text;mso-position-vertical:absolute;mso-position-vertical-relative:text;mso-width-percent:0;mso-height-percent:0;mso-width-relative:margin;mso-height-relative:margin;v-text-anchor:top" o:gfxdata="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" stroked="f">
                 <v:textbox>
@@ -8518,7 +8516,7 @@
               </wp:anchor>
             </w:drawing>
           </mc:Choice>
-          <mc:Fallback xmlns:w16se="http://schemas.microsoft.com/office/word/2015/wordml/symex" xmlns:cx5="http://schemas.microsoft.com/office/drawing/2016/5/11/chartex" xmlns:cx4="http://schemas.microsoft.com/office/drawing/2016/5/10/chartex" xmlns:cx3="http://schemas.microsoft.com/office/drawing/2016/5/9/chartex" xmlns:cx2="http://schemas.microsoft.com/office/drawing/2015/10/21/chartex" xmlns:cx1="http://schemas.microsoft.com/office/drawing/2015/9/8/chartex" xmlns:cx="http://schemas.microsoft.com/office/drawing/2014/chartex">
+          <mc:Fallback xmlns:cx="http://schemas.microsoft.com/office/drawing/2014/chartex" xmlns:cx1="http://schemas.microsoft.com/office/drawing/2015/9/8/chartex" xmlns:cx2="http://schemas.microsoft.com/office/drawing/2015/10/21/chartex" xmlns:cx3="http://schemas.microsoft.com/office/drawing/2016/5/9/chartex" xmlns:cx4="http://schemas.microsoft.com/office/drawing/2016/5/10/chartex" xmlns:cx5="http://schemas.microsoft.com/office/drawing/2016/5/11/chartex" xmlns:w16se="http://schemas.microsoft.com/office/word/2015/wordml/symex">
             <w:pict>
               <v:shape w14:anchorId="3CB9E850" id="_x0000_s1063" type="#_x0000_t202" style="position:absolute;left:0;text-align:left;margin-left:94.5pt;margin-top:101pt;width:21.75pt;height:22.5pt;z-index:251715584;visibility:visible;mso-wrap-style:square;mso-width-percent:0;mso-height-percent:0;mso-wrap-distance-left:9pt;mso-wrap-distance-top:3.6pt;mso-wrap-distance-right:9pt;mso-wrap-distance-bottom:3.6pt;mso-position-horizontal:absolute;mso-position-horizontal-relative:text;mso-position-vertical:absolute;mso-position-vertical-relative:text;mso-width-percent:0;mso-height-percent:0;mso-width-relative:margin;mso-height-relative:margin;v-text-anchor:top" o:gfxdata="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" stroked="f">
                 <v:textbox>
@@ -8617,7 +8615,7 @@
               </wp:anchor>
             </w:drawing>
           </mc:Choice>
-          <mc:Fallback xmlns:w16se="http://schemas.microsoft.com/office/word/2015/wordml/symex" xmlns:cx5="http://schemas.microsoft.com/office/drawing/2016/5/11/chartex" xmlns:cx4="http://schemas.microsoft.com/office/drawing/2016/5/10/chartex" xmlns:cx3="http://schemas.microsoft.com/office/drawing/2016/5/9/chartex" xmlns:cx2="http://schemas.microsoft.com/office/drawing/2015/10/21/chartex" xmlns:cx1="http://schemas.microsoft.com/office/drawing/2015/9/8/chartex" xmlns:cx="http://schemas.microsoft.com/office/drawing/2014/chartex">
+          <mc:Fallback xmlns:cx="http://schemas.microsoft.com/office/drawing/2014/chartex" xmlns:cx1="http://schemas.microsoft.com/office/drawing/2015/9/8/chartex" xmlns:cx2="http://schemas.microsoft.com/office/drawing/2015/10/21/chartex" xmlns:cx3="http://schemas.microsoft.com/office/drawing/2016/5/9/chartex" xmlns:cx4="http://schemas.microsoft.com/office/drawing/2016/5/10/chartex" xmlns:cx5="http://schemas.microsoft.com/office/drawing/2016/5/11/chartex" xmlns:w16se="http://schemas.microsoft.com/office/word/2015/wordml/symex">
             <w:pict>
               <v:oval w14:anchorId="27CB4604" id="Oval 219" o:spid="_x0000_s1064" style="position:absolute;left:0;text-align:left;margin-left:191.25pt;margin-top:44.85pt;width:40.5pt;height:29.25pt;z-index:251724800;visibility:visible;mso-wrap-style:square;mso-width-percent:0;mso-height-percent:0;mso-wrap-distance-left:9pt;mso-wrap-distance-top:0;mso-wrap-distance-right:9pt;mso-wrap-distance-bottom:0;mso-position-horizontal:absolute;mso-position-horizontal-relative:text;mso-position-vertical:absolute;mso-position-vertical-relative:text;mso-width-percent:0;mso-height-percent:0;mso-width-relative:margin;mso-height-relative:margin;v-text-anchor:middle" o:gfxdata="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" fillcolor="#5b9bd5 [3204]" strokecolor="#1f4d78 [1604]" strokeweight="1pt">
                 <v:stroke joinstyle="miter"/>
@@ -8704,7 +8702,7 @@
               </wp:anchor>
             </w:drawing>
           </mc:Choice>
-          <mc:Fallback xmlns:w16se="http://schemas.microsoft.com/office/word/2015/wordml/symex" xmlns:cx5="http://schemas.microsoft.com/office/drawing/2016/5/11/chartex" xmlns:cx4="http://schemas.microsoft.com/office/drawing/2016/5/10/chartex" xmlns:cx3="http://schemas.microsoft.com/office/drawing/2016/5/9/chartex" xmlns:cx2="http://schemas.microsoft.com/office/drawing/2015/10/21/chartex" xmlns:cx1="http://schemas.microsoft.com/office/drawing/2015/9/8/chartex" xmlns:cx="http://schemas.microsoft.com/office/drawing/2014/chartex">
+          <mc:Fallback xmlns:cx="http://schemas.microsoft.com/office/drawing/2014/chartex" xmlns:cx1="http://schemas.microsoft.com/office/drawing/2015/9/8/chartex" xmlns:cx2="http://schemas.microsoft.com/office/drawing/2015/10/21/chartex" xmlns:cx3="http://schemas.microsoft.com/office/drawing/2016/5/9/chartex" xmlns:cx4="http://schemas.microsoft.com/office/drawing/2016/5/10/chartex" xmlns:cx5="http://schemas.microsoft.com/office/drawing/2016/5/11/chartex" xmlns:w16se="http://schemas.microsoft.com/office/word/2015/wordml/symex">
             <w:pict>
               <v:line w14:anchorId="3D151B16" id="Straight Connector 220" o:spid="_x0000_s1026" style="position:absolute;flip:y;z-index:251732992;visibility:visible;mso-wrap-style:square;mso-width-percent:0;mso-height-percent:0;mso-wrap-distance-left:9pt;mso-wrap-distance-top:0;mso-wrap-distance-right:9pt;mso-wrap-distance-bottom:0;mso-position-horizontal:absolute;mso-position-horizontal-relative:text;mso-position-vertical:absolute;mso-position-vertical-relative:text;mso-width-percent:0;mso-height-percent:0;mso-width-relative:margin;mso-height-relative:margin" from="156pt,64.25pt" to="196.5pt,74pt" o:gfxdata="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" strokecolor="#ed7d31 [3205]" strokeweight="2.25pt">
                 <v:stroke joinstyle="miter"/>
@@ -8779,7 +8777,7 @@
               </wp:anchor>
             </w:drawing>
           </mc:Choice>
-          <mc:Fallback xmlns:w16se="http://schemas.microsoft.com/office/word/2015/wordml/symex" xmlns:cx5="http://schemas.microsoft.com/office/drawing/2016/5/11/chartex" xmlns:cx4="http://schemas.microsoft.com/office/drawing/2016/5/10/chartex" xmlns:cx3="http://schemas.microsoft.com/office/drawing/2016/5/9/chartex" xmlns:cx2="http://schemas.microsoft.com/office/drawing/2015/10/21/chartex" xmlns:cx1="http://schemas.microsoft.com/office/drawing/2015/9/8/chartex" xmlns:cx="http://schemas.microsoft.com/office/drawing/2014/chartex">
+          <mc:Fallback xmlns:cx="http://schemas.microsoft.com/office/drawing/2014/chartex" xmlns:cx1="http://schemas.microsoft.com/office/drawing/2015/9/8/chartex" xmlns:cx2="http://schemas.microsoft.com/office/drawing/2015/10/21/chartex" xmlns:cx3="http://schemas.microsoft.com/office/drawing/2016/5/9/chartex" xmlns:cx4="http://schemas.microsoft.com/office/drawing/2016/5/10/chartex" xmlns:cx5="http://schemas.microsoft.com/office/drawing/2016/5/11/chartex" xmlns:w16se="http://schemas.microsoft.com/office/word/2015/wordml/symex">
             <w:pict>
               <v:line w14:anchorId="775AF467" id="Straight Connector 221" o:spid="_x0000_s1026" style="position:absolute;flip:y;z-index:251731968;visibility:visible;mso-wrap-style:square;mso-width-percent:0;mso-height-percent:0;mso-wrap-distance-left:9pt;mso-wrap-distance-top:0;mso-wrap-distance-right:9pt;mso-wrap-distance-bottom:0;mso-position-horizontal:absolute;mso-position-horizontal-relative:text;mso-position-vertical:absolute;mso-position-vertical-relative:text;mso-width-percent:0;mso-height-percent:0;mso-width-relative:margin;mso-height-relative:margin" from="69pt,74pt" to="116.25pt,74pt" o:gfxdata="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" strokecolor="#ed7d31 [3205]" strokeweight="2.25pt">
                 <v:stroke joinstyle="miter"/>
@@ -8850,7 +8848,7 @@
               </wp:anchor>
             </w:drawing>
           </mc:Choice>
-          <mc:Fallback xmlns:w16se="http://schemas.microsoft.com/office/word/2015/wordml/symex" xmlns:cx5="http://schemas.microsoft.com/office/drawing/2016/5/11/chartex" xmlns:cx4="http://schemas.microsoft.com/office/drawing/2016/5/10/chartex" xmlns:cx3="http://schemas.microsoft.com/office/drawing/2016/5/9/chartex" xmlns:cx2="http://schemas.microsoft.com/office/drawing/2015/10/21/chartex" xmlns:cx1="http://schemas.microsoft.com/office/drawing/2015/9/8/chartex" xmlns:cx="http://schemas.microsoft.com/office/drawing/2014/chartex">
+          <mc:Fallback xmlns:cx="http://schemas.microsoft.com/office/drawing/2014/chartex" xmlns:cx1="http://schemas.microsoft.com/office/drawing/2015/9/8/chartex" xmlns:cx2="http://schemas.microsoft.com/office/drawing/2015/10/21/chartex" xmlns:cx3="http://schemas.microsoft.com/office/drawing/2016/5/9/chartex" xmlns:cx4="http://schemas.microsoft.com/office/drawing/2016/5/10/chartex" xmlns:cx5="http://schemas.microsoft.com/office/drawing/2016/5/11/chartex" xmlns:w16se="http://schemas.microsoft.com/office/word/2015/wordml/symex">
             <w:pict>
               <v:line w14:anchorId="151A3C05" id="Straight Connector 222" o:spid="_x0000_s1026" style="position:absolute;flip:y;z-index:251730944;visibility:visible;mso-wrap-style:square;mso-width-percent:0;mso-height-percent:0;mso-wrap-distance-left:9pt;mso-wrap-distance-top:0;mso-wrap-distance-right:9pt;mso-wrap-distance-bottom:0;mso-position-horizontal:absolute;mso-position-horizontal-relative:text;mso-position-vertical:absolute;mso-position-vertical-relative:text;mso-width-percent:0;mso-height-percent:0;mso-width-relative:margin;mso-height-relative:margin" from="109.5pt,157.25pt" to="156.75pt,157.25pt" o:gfxdata="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" strokecolor="#5b9bd5 [3204]" strokeweight="2.25pt">
                 <v:stroke joinstyle="miter"/>
@@ -8925,7 +8923,7 @@
               </wp:anchor>
             </w:drawing>
           </mc:Choice>
-          <mc:Fallback xmlns:w16se="http://schemas.microsoft.com/office/word/2015/wordml/symex" xmlns:cx5="http://schemas.microsoft.com/office/drawing/2016/5/11/chartex" xmlns:cx4="http://schemas.microsoft.com/office/drawing/2016/5/10/chartex" xmlns:cx3="http://schemas.microsoft.com/office/drawing/2016/5/9/chartex" xmlns:cx2="http://schemas.microsoft.com/office/drawing/2015/10/21/chartex" xmlns:cx1="http://schemas.microsoft.com/office/drawing/2015/9/8/chartex" xmlns:cx="http://schemas.microsoft.com/office/drawing/2014/chartex">
+          <mc:Fallback xmlns:cx="http://schemas.microsoft.com/office/drawing/2014/chartex" xmlns:cx1="http://schemas.microsoft.com/office/drawing/2015/9/8/chartex" xmlns:cx2="http://schemas.microsoft.com/office/drawing/2015/10/21/chartex" xmlns:cx3="http://schemas.microsoft.com/office/drawing/2016/5/9/chartex" xmlns:cx4="http://schemas.microsoft.com/office/drawing/2016/5/10/chartex" xmlns:cx5="http://schemas.microsoft.com/office/drawing/2016/5/11/chartex" xmlns:w16se="http://schemas.microsoft.com/office/word/2015/wordml/symex">
             <w:pict>
               <v:line w14:anchorId="4A5553EF" id="Straight Connector 223" o:spid="_x0000_s1026" style="position:absolute;flip:y;z-index:251729920;visibility:visible;mso-wrap-style:square;mso-width-percent:0;mso-height-percent:0;mso-wrap-distance-left:9pt;mso-wrap-distance-top:0;mso-wrap-distance-right:9pt;mso-wrap-distance-bottom:0;mso-position-horizontal:absolute;mso-position-horizontal-relative:text;mso-position-vertical:absolute;mso-position-vertical-relative:text;mso-width-percent:0;mso-height-percent:0;mso-width-relative:margin;mso-height-relative:margin" from="33.75pt,157.2pt" to="69pt,157.2pt" o:gfxdata="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" strokecolor="#5b9bd5 [3204]" strokeweight="2.25pt">
                 <v:stroke joinstyle="miter"/>
@@ -8997,7 +8995,7 @@
               </wp:anchor>
             </w:drawing>
           </mc:Choice>
-          <mc:Fallback xmlns:w16se="http://schemas.microsoft.com/office/word/2015/wordml/symex" xmlns:cx5="http://schemas.microsoft.com/office/drawing/2016/5/11/chartex" xmlns:cx4="http://schemas.microsoft.com/office/drawing/2016/5/10/chartex" xmlns:cx3="http://schemas.microsoft.com/office/drawing/2016/5/9/chartex" xmlns:cx2="http://schemas.microsoft.com/office/drawing/2015/10/21/chartex" xmlns:cx1="http://schemas.microsoft.com/office/drawing/2015/9/8/chartex" xmlns:cx="http://schemas.microsoft.com/office/drawing/2014/chartex">
+          <mc:Fallback xmlns:cx="http://schemas.microsoft.com/office/drawing/2014/chartex" xmlns:cx1="http://schemas.microsoft.com/office/drawing/2015/9/8/chartex" xmlns:cx2="http://schemas.microsoft.com/office/drawing/2015/10/21/chartex" xmlns:cx3="http://schemas.microsoft.com/office/drawing/2016/5/9/chartex" xmlns:cx4="http://schemas.microsoft.com/office/drawing/2016/5/10/chartex" xmlns:cx5="http://schemas.microsoft.com/office/drawing/2016/5/11/chartex" xmlns:w16se="http://schemas.microsoft.com/office/word/2015/wordml/symex">
             <w:pict>
               <v:line w14:anchorId="1F1B26EC" id="Straight Connector 224" o:spid="_x0000_s1026" style="position:absolute;flip:y;z-index:251725824;visibility:visible;mso-wrap-style:square;mso-width-percent:0;mso-height-percent:0;mso-wrap-distance-left:9pt;mso-wrap-distance-top:0;mso-wrap-distance-right:9pt;mso-wrap-distance-bottom:0;mso-position-horizontal:absolute;mso-position-horizontal-relative:text;mso-position-vertical:absolute;mso-position-vertical-relative:text;mso-width-percent:0;mso-height-percent:0;mso-width-relative:margin;mso-height-relative:margin" from="19.5pt,87.5pt" to="47.25pt,140.75pt" o:gfxdata="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" strokecolor="#ed7d31 [3205]" strokeweight="2.25pt">
                 <v:stroke joinstyle="miter"/>
@@ -9072,7 +9070,7 @@
               </wp:anchor>
             </w:drawing>
           </mc:Choice>
-          <mc:Fallback xmlns:w16se="http://schemas.microsoft.com/office/word/2015/wordml/symex" xmlns:cx5="http://schemas.microsoft.com/office/drawing/2016/5/11/chartex" xmlns:cx4="http://schemas.microsoft.com/office/drawing/2016/5/10/chartex" xmlns:cx3="http://schemas.microsoft.com/office/drawing/2016/5/9/chartex" xmlns:cx2="http://schemas.microsoft.com/office/drawing/2015/10/21/chartex" xmlns:cx1="http://schemas.microsoft.com/office/drawing/2015/9/8/chartex" xmlns:cx="http://schemas.microsoft.com/office/drawing/2014/chartex">
+          <mc:Fallback xmlns:cx="http://schemas.microsoft.com/office/drawing/2014/chartex" xmlns:cx1="http://schemas.microsoft.com/office/drawing/2015/9/8/chartex" xmlns:cx2="http://schemas.microsoft.com/office/drawing/2015/10/21/chartex" xmlns:cx3="http://schemas.microsoft.com/office/drawing/2016/5/9/chartex" xmlns:cx4="http://schemas.microsoft.com/office/drawing/2016/5/10/chartex" xmlns:cx5="http://schemas.microsoft.com/office/drawing/2016/5/11/chartex" xmlns:w16se="http://schemas.microsoft.com/office/word/2015/wordml/symex">
             <w:pict>
               <v:line w14:anchorId="316C7CCF" id="Straight Connector 225" o:spid="_x0000_s1026" style="position:absolute;flip:x y;z-index:251728896;visibility:visible;mso-wrap-style:square;mso-width-percent:0;mso-height-percent:0;mso-wrap-distance-left:9pt;mso-wrap-distance-top:0;mso-wrap-distance-right:9pt;mso-wrap-distance-bottom:0;mso-position-horizontal:absolute;mso-position-horizontal-relative:text;mso-position-vertical:absolute;mso-position-vertical-relative:text;mso-width-percent:0;mso-height-percent:0;mso-width-relative:margin;mso-height-relative:margin" from="60.75pt,87.5pt" to="81.75pt,145.25pt" o:gfxdata="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" strokecolor="#ed7d31 [3205]" strokeweight="2.25pt">
                 <v:stroke joinstyle="miter"/>
@@ -9162,7 +9160,7 @@
               </wp:anchor>
             </w:drawing>
           </mc:Choice>
-          <mc:Fallback xmlns:w16se="http://schemas.microsoft.com/office/word/2015/wordml/symex" xmlns:cx5="http://schemas.microsoft.com/office/drawing/2016/5/11/chartex" xmlns:cx4="http://schemas.microsoft.com/office/drawing/2016/5/10/chartex" xmlns:cx3="http://schemas.microsoft.com/office/drawing/2016/5/9/chartex" xmlns:cx2="http://schemas.microsoft.com/office/drawing/2015/10/21/chartex" xmlns:cx1="http://schemas.microsoft.com/office/drawing/2015/9/8/chartex" xmlns:cx="http://schemas.microsoft.com/office/drawing/2014/chartex">
+          <mc:Fallback xmlns:cx="http://schemas.microsoft.com/office/drawing/2014/chartex" xmlns:cx1="http://schemas.microsoft.com/office/drawing/2015/9/8/chartex" xmlns:cx2="http://schemas.microsoft.com/office/drawing/2015/10/21/chartex" xmlns:cx3="http://schemas.microsoft.com/office/drawing/2016/5/9/chartex" xmlns:cx4="http://schemas.microsoft.com/office/drawing/2016/5/10/chartex" xmlns:cx5="http://schemas.microsoft.com/office/drawing/2016/5/11/chartex" xmlns:w16se="http://schemas.microsoft.com/office/word/2015/wordml/symex">
             <w:pict>
               <v:oval w14:anchorId="0CC1F27C" id="Oval 226" o:spid="_x0000_s1065" style="position:absolute;left:0;text-align:left;margin-left:116.25pt;margin-top:59.2pt;width:40.5pt;height:29.25pt;z-index:251720704;visibility:visible;mso-wrap-style:square;mso-width-percent:0;mso-height-percent:0;mso-wrap-distance-left:9pt;mso-wrap-distance-top:0;mso-wrap-distance-right:9pt;mso-wrap-distance-bottom:0;mso-position-horizontal:absolute;mso-position-horizontal-relative:text;mso-position-vertical:absolute;mso-position-vertical-relative:text;mso-width-percent:0;mso-height-percent:0;mso-width-relative:margin;mso-height-relative:margin;v-text-anchor:middle" o:gfxdata="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" fillcolor="#5b9bd5 [3204]" strokecolor="#1f4d78 [1604]" strokeweight="1pt">
                 <v:stroke joinstyle="miter"/>
@@ -9245,7 +9243,7 @@
               </wp:anchor>
             </w:drawing>
           </mc:Choice>
-          <mc:Fallback xmlns:w16se="http://schemas.microsoft.com/office/word/2015/wordml/symex" xmlns:cx5="http://schemas.microsoft.com/office/drawing/2016/5/11/chartex" xmlns:cx4="http://schemas.microsoft.com/office/drawing/2016/5/10/chartex" xmlns:cx3="http://schemas.microsoft.com/office/drawing/2016/5/9/chartex" xmlns:cx2="http://schemas.microsoft.com/office/drawing/2015/10/21/chartex" xmlns:cx1="http://schemas.microsoft.com/office/drawing/2015/9/8/chartex" xmlns:cx="http://schemas.microsoft.com/office/drawing/2014/chartex">
+          <mc:Fallback xmlns:cx="http://schemas.microsoft.com/office/drawing/2014/chartex" xmlns:cx1="http://schemas.microsoft.com/office/drawing/2015/9/8/chartex" xmlns:cx2="http://schemas.microsoft.com/office/drawing/2015/10/21/chartex" xmlns:cx3="http://schemas.microsoft.com/office/drawing/2016/5/9/chartex" xmlns:cx4="http://schemas.microsoft.com/office/drawing/2016/5/10/chartex" xmlns:cx5="http://schemas.microsoft.com/office/drawing/2016/5/11/chartex" xmlns:w16se="http://schemas.microsoft.com/office/word/2015/wordml/symex">
             <w:pict>
               <v:line w14:anchorId="487E8482" id="Straight Connector 227" o:spid="_x0000_s1026" style="position:absolute;flip:y;z-index:251726848;visibility:visible;mso-wrap-style:square;mso-width-percent:0;mso-height-percent:0;mso-wrap-distance-left:9pt;mso-wrap-distance-top:0;mso-wrap-distance-right:9pt;mso-wrap-distance-bottom:0;mso-position-horizontal:absolute;mso-position-horizontal-relative:text;mso-position-vertical:absolute;mso-position-vertical-relative:text;mso-width-percent:0;mso-height-percent:0;mso-width-relative:margin;mso-height-relative:margin" from="99pt,87.5pt" to="126.75pt,145.25pt" o:gfxdata="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" strokecolor="#5b9bd5 [3204]" strokeweight="2.25pt">
                 <v:stroke joinstyle="miter"/>
@@ -9320,7 +9318,7 @@
               </wp:anchor>
             </w:drawing>
           </mc:Choice>
-          <mc:Fallback xmlns:w16se="http://schemas.microsoft.com/office/word/2015/wordml/symex" xmlns:cx5="http://schemas.microsoft.com/office/drawing/2016/5/11/chartex" xmlns:cx4="http://schemas.microsoft.com/office/drawing/2016/5/10/chartex" xmlns:cx3="http://schemas.microsoft.com/office/drawing/2016/5/9/chartex" xmlns:cx2="http://schemas.microsoft.com/office/drawing/2015/10/21/chartex" xmlns:cx1="http://schemas.microsoft.com/office/drawing/2015/9/8/chartex" xmlns:cx="http://schemas.microsoft.com/office/drawing/2014/chartex">
+          <mc:Fallback xmlns:cx="http://schemas.microsoft.com/office/drawing/2014/chartex" xmlns:cx1="http://schemas.microsoft.com/office/drawing/2015/9/8/chartex" xmlns:cx2="http://schemas.microsoft.com/office/drawing/2015/10/21/chartex" xmlns:cx3="http://schemas.microsoft.com/office/drawing/2016/5/9/chartex" xmlns:cx4="http://schemas.microsoft.com/office/drawing/2016/5/10/chartex" xmlns:cx5="http://schemas.microsoft.com/office/drawing/2016/5/11/chartex" xmlns:w16se="http://schemas.microsoft.com/office/word/2015/wordml/symex">
             <w:pict>
               <v:line w14:anchorId="785FEDF3" id="Straight Connector 228" o:spid="_x0000_s1026" style="position:absolute;flip:x y;z-index:251727872;visibility:visible;mso-wrap-style:square;mso-width-percent:0;mso-height-percent:0;mso-wrap-distance-left:9pt;mso-wrap-distance-top:0;mso-wrap-distance-right:9pt;mso-wrap-distance-bottom:0;mso-position-horizontal:absolute;mso-position-horizontal-relative:text;mso-position-vertical:absolute;mso-position-vertical-relative:text;mso-width-percent:0;mso-height-percent:0;mso-width-relative:margin;mso-height-relative:margin" from="149.25pt,83.75pt" to="170.25pt,141.5pt" o:gfxdata="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" strokecolor="#ed7d31 [3205]" strokeweight="2.25pt">
                 <v:stroke joinstyle="miter"/>
@@ -9410,7 +9408,7 @@
               </wp:anchor>
             </w:drawing>
           </mc:Choice>
-          <mc:Fallback xmlns:w16se="http://schemas.microsoft.com/office/word/2015/wordml/symex" xmlns:cx5="http://schemas.microsoft.com/office/drawing/2016/5/11/chartex" xmlns:cx4="http://schemas.microsoft.com/office/drawing/2016/5/10/chartex" xmlns:cx3="http://schemas.microsoft.com/office/drawing/2016/5/9/chartex" xmlns:cx2="http://schemas.microsoft.com/office/drawing/2015/10/21/chartex" xmlns:cx1="http://schemas.microsoft.com/office/drawing/2015/9/8/chartex" xmlns:cx="http://schemas.microsoft.com/office/drawing/2014/chartex">
+          <mc:Fallback xmlns:cx="http://schemas.microsoft.com/office/drawing/2014/chartex" xmlns:cx1="http://schemas.microsoft.com/office/drawing/2015/9/8/chartex" xmlns:cx2="http://schemas.microsoft.com/office/drawing/2015/10/21/chartex" xmlns:cx3="http://schemas.microsoft.com/office/drawing/2016/5/9/chartex" xmlns:cx4="http://schemas.microsoft.com/office/drawing/2016/5/10/chartex" xmlns:cx5="http://schemas.microsoft.com/office/drawing/2016/5/11/chartex" xmlns:w16se="http://schemas.microsoft.com/office/word/2015/wordml/symex">
             <w:pict>
               <v:oval w14:anchorId="7AAE226E" id="Oval 229" o:spid="_x0000_s1066" style="position:absolute;left:0;text-align:left;margin-left:69pt;margin-top:141.6pt;width:40.5pt;height:29.25pt;z-index:251722752;visibility:visible;mso-wrap-style:square;mso-width-percent:0;mso-height-percent:0;mso-wrap-distance-left:9pt;mso-wrap-distance-top:0;mso-wrap-distance-right:9pt;mso-wrap-distance-bottom:0;mso-position-horizontal:absolute;mso-position-horizontal-relative:text;mso-position-vertical:absolute;mso-position-vertical-relative:text;mso-width-percent:0;mso-height-percent:0;mso-width-relative:margin;mso-height-relative:margin;v-text-anchor:middle" o:gfxdata="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" fillcolor="#5b9bd5 [3204]" strokecolor="#1f4d78 [1604]" strokeweight="1pt">
                 <v:stroke joinstyle="miter"/>
@@ -9512,7 +9510,7 @@
               </wp:anchor>
             </w:drawing>
           </mc:Choice>
-          <mc:Fallback xmlns:w16se="http://schemas.microsoft.com/office/word/2015/wordml/symex" xmlns:cx5="http://schemas.microsoft.com/office/drawing/2016/5/11/chartex" xmlns:cx4="http://schemas.microsoft.com/office/drawing/2016/5/10/chartex" xmlns:cx3="http://schemas.microsoft.com/office/drawing/2016/5/9/chartex" xmlns:cx2="http://schemas.microsoft.com/office/drawing/2015/10/21/chartex" xmlns:cx1="http://schemas.microsoft.com/office/drawing/2015/9/8/chartex" xmlns:cx="http://schemas.microsoft.com/office/drawing/2014/chartex">
+          <mc:Fallback xmlns:cx="http://schemas.microsoft.com/office/drawing/2014/chartex" xmlns:cx1="http://schemas.microsoft.com/office/drawing/2015/9/8/chartex" xmlns:cx2="http://schemas.microsoft.com/office/drawing/2015/10/21/chartex" xmlns:cx3="http://schemas.microsoft.com/office/drawing/2016/5/9/chartex" xmlns:cx4="http://schemas.microsoft.com/office/drawing/2016/5/10/chartex" xmlns:cx5="http://schemas.microsoft.com/office/drawing/2016/5/11/chartex" xmlns:w16se="http://schemas.microsoft.com/office/word/2015/wordml/symex">
             <w:pict>
               <v:oval w14:anchorId="167C6A24" id="Oval 230" o:spid="_x0000_s1067" style="position:absolute;left:0;text-align:left;margin-left:156pt;margin-top:141.6pt;width:40.5pt;height:29.25pt;z-index:251723776;visibility:visible;mso-wrap-style:square;mso-width-percent:0;mso-height-percent:0;mso-wrap-distance-left:9pt;mso-wrap-distance-top:0;mso-wrap-distance-right:9pt;mso-wrap-distance-bottom:0;mso-position-horizontal:absolute;mso-position-horizontal-relative:text;mso-position-vertical:absolute;mso-position-vertical-relative:text;mso-width-percent:0;mso-height-percent:0;mso-width-relative:margin;mso-height-relative:margin;v-text-anchor:middle" o:gfxdata="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" fillcolor="#5b9bd5 [3204]" strokecolor="#1f4d78 [1604]" strokeweight="1pt">
                 <v:stroke joinstyle="miter"/>
@@ -9614,7 +9612,7 @@
               </wp:anchor>
             </w:drawing>
           </mc:Choice>
-          <mc:Fallback xmlns:w16se="http://schemas.microsoft.com/office/word/2015/wordml/symex" xmlns:cx5="http://schemas.microsoft.com/office/drawing/2016/5/11/chartex" xmlns:cx4="http://schemas.microsoft.com/office/drawing/2016/5/10/chartex" xmlns:cx3="http://schemas.microsoft.com/office/drawing/2016/5/9/chartex" xmlns:cx2="http://schemas.microsoft.com/office/drawing/2015/10/21/chartex" xmlns:cx1="http://schemas.microsoft.com/office/drawing/2015/9/8/chartex" xmlns:cx="http://schemas.microsoft.com/office/drawing/2014/chartex">
+          <mc:Fallback xmlns:cx="http://schemas.microsoft.com/office/drawing/2014/chartex" xmlns:cx1="http://schemas.microsoft.com/office/drawing/2015/9/8/chartex" xmlns:cx2="http://schemas.microsoft.com/office/drawing/2015/10/21/chartex" xmlns:cx3="http://schemas.microsoft.com/office/drawing/2016/5/9/chartex" xmlns:cx4="http://schemas.microsoft.com/office/drawing/2016/5/10/chartex" xmlns:cx5="http://schemas.microsoft.com/office/drawing/2016/5/11/chartex" xmlns:w16se="http://schemas.microsoft.com/office/word/2015/wordml/symex">
             <w:pict>
               <v:oval w14:anchorId="39D118C4" id="Oval 231" o:spid="_x0000_s1068" style="position:absolute;left:0;text-align:left;margin-left:33.75pt;margin-top:58.45pt;width:40.5pt;height:29.25pt;z-index:251719680;visibility:visible;mso-wrap-style:square;mso-width-percent:0;mso-height-percent:0;mso-wrap-distance-left:9pt;mso-wrap-distance-top:0;mso-wrap-distance-right:9pt;mso-wrap-distance-bottom:0;mso-position-horizontal:absolute;mso-position-horizontal-relative:text;mso-position-vertical:absolute;mso-position-vertical-relative:text;mso-width-percent:0;mso-height-percent:0;mso-width-relative:margin;mso-height-relative:margin;v-text-anchor:middle" o:gfxdata="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" fillcolor="#5b9bd5 [3204]" strokecolor="#1f4d78 [1604]" strokeweight="1pt">
                 <v:stroke joinstyle="miter"/>
@@ -9716,7 +9714,7 @@
               </wp:anchor>
             </w:drawing>
           </mc:Choice>
-          <mc:Fallback xmlns:w16se="http://schemas.microsoft.com/office/word/2015/wordml/symex" xmlns:cx5="http://schemas.microsoft.com/office/drawing/2016/5/11/chartex" xmlns:cx4="http://schemas.microsoft.com/office/drawing/2016/5/10/chartex" xmlns:cx3="http://schemas.microsoft.com/office/drawing/2016/5/9/chartex" xmlns:cx2="http://schemas.microsoft.com/office/drawing/2015/10/21/chartex" xmlns:cx1="http://schemas.microsoft.com/office/drawing/2015/9/8/chartex" xmlns:cx="http://schemas.microsoft.com/office/drawing/2014/chartex">
+          <mc:Fallback xmlns:cx="http://schemas.microsoft.com/office/drawing/2014/chartex" xmlns:cx1="http://schemas.microsoft.com/office/drawing/2015/9/8/chartex" xmlns:cx2="http://schemas.microsoft.com/office/drawing/2015/10/21/chartex" xmlns:cx3="http://schemas.microsoft.com/office/drawing/2016/5/9/chartex" xmlns:cx4="http://schemas.microsoft.com/office/drawing/2016/5/10/chartex" xmlns:cx5="http://schemas.microsoft.com/office/drawing/2016/5/11/chartex" xmlns:w16se="http://schemas.microsoft.com/office/word/2015/wordml/symex">
             <w:pict>
               <v:oval w14:anchorId="6799FD5E" id="Oval 232" o:spid="_x0000_s1069" style="position:absolute;left:0;text-align:left;margin-left:-6.75pt;margin-top:141.6pt;width:40.5pt;height:29.25pt;z-index:251721728;visibility:visible;mso-wrap-style:square;mso-width-percent:0;mso-height-percent:0;mso-wrap-distance-left:9pt;mso-wrap-distance-top:0;mso-wrap-distance-right:9pt;mso-wrap-distance-bottom:0;mso-position-horizontal:absolute;mso-position-horizontal-relative:text;mso-position-vertical:absolute;mso-position-vertical-relative:text;mso-width-percent:0;mso-height-percent:0;mso-width-relative:margin;mso-height-relative:margin;v-text-anchor:middle" o:gfxdata="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" fillcolor="#5b9bd5 [3204]" strokecolor="#1f4d78 [1604]" strokeweight="1pt">
                 <v:stroke joinstyle="miter"/>
@@ -9882,7 +9880,7 @@
               </wp:anchor>
             </w:drawing>
           </mc:Choice>
-          <mc:Fallback xmlns:w16se="http://schemas.microsoft.com/office/word/2015/wordml/symex" xmlns:cx5="http://schemas.microsoft.com/office/drawing/2016/5/11/chartex" xmlns:cx4="http://schemas.microsoft.com/office/drawing/2016/5/10/chartex" xmlns:cx3="http://schemas.microsoft.com/office/drawing/2016/5/9/chartex" xmlns:cx2="http://schemas.microsoft.com/office/drawing/2015/10/21/chartex" xmlns:cx1="http://schemas.microsoft.com/office/drawing/2015/9/8/chartex" xmlns:cx="http://schemas.microsoft.com/office/drawing/2014/chartex">
+          <mc:Fallback xmlns:cx="http://schemas.microsoft.com/office/drawing/2014/chartex" xmlns:cx1="http://schemas.microsoft.com/office/drawing/2015/9/8/chartex" xmlns:cx2="http://schemas.microsoft.com/office/drawing/2015/10/21/chartex" xmlns:cx3="http://schemas.microsoft.com/office/drawing/2016/5/9/chartex" xmlns:cx4="http://schemas.microsoft.com/office/drawing/2016/5/10/chartex" xmlns:cx5="http://schemas.microsoft.com/office/drawing/2016/5/11/chartex" xmlns:w16se="http://schemas.microsoft.com/office/word/2015/wordml/symex">
             <w:pict>
               <v:shape w14:anchorId="24CF0938" id="_x0000_s1070" type="#_x0000_t202" style="position:absolute;left:0;text-align:left;margin-left:163.5pt;margin-top:48.55pt;width:21.75pt;height:22.5pt;z-index:251742208;visibility:visible;mso-wrap-style:square;mso-width-percent:0;mso-height-percent:0;mso-wrap-distance-left:9pt;mso-wrap-distance-top:3.6pt;mso-wrap-distance-right:9pt;mso-wrap-distance-bottom:3.6pt;mso-position-horizontal:absolute;mso-position-horizontal-relative:text;mso-position-vertical:absolute;mso-position-vertical-relative:text;mso-width-percent:0;mso-height-percent:0;mso-width-relative:margin;mso-height-relative:margin;v-text-anchor:top" o:gfxdata="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" stroked="f">
                 <v:textbox>
@@ -9970,7 +9968,7 @@
               </wp:anchor>
             </w:drawing>
           </mc:Choice>
-          <mc:Fallback xmlns:w16se="http://schemas.microsoft.com/office/word/2015/wordml/symex" xmlns:cx5="http://schemas.microsoft.com/office/drawing/2016/5/11/chartex" xmlns:cx4="http://schemas.microsoft.com/office/drawing/2016/5/10/chartex" xmlns:cx3="http://schemas.microsoft.com/office/drawing/2016/5/9/chartex" xmlns:cx2="http://schemas.microsoft.com/office/drawing/2015/10/21/chartex" xmlns:cx1="http://schemas.microsoft.com/office/drawing/2015/9/8/chartex" xmlns:cx="http://schemas.microsoft.com/office/drawing/2014/chartex">
+          <mc:Fallback xmlns:cx="http://schemas.microsoft.com/office/drawing/2014/chartex" xmlns:cx1="http://schemas.microsoft.com/office/drawing/2015/9/8/chartex" xmlns:cx2="http://schemas.microsoft.com/office/drawing/2015/10/21/chartex" xmlns:cx3="http://schemas.microsoft.com/office/drawing/2016/5/9/chartex" xmlns:cx4="http://schemas.microsoft.com/office/drawing/2016/5/10/chartex" xmlns:cx5="http://schemas.microsoft.com/office/drawing/2016/5/11/chartex" xmlns:w16se="http://schemas.microsoft.com/office/word/2015/wordml/symex">
             <w:pict>
               <v:shape w14:anchorId="10653F64" id="_x0000_s1071" type="#_x0000_t202" style="position:absolute;left:0;text-align:left;margin-left:158.25pt;margin-top:100.25pt;width:21.75pt;height:22.5pt;z-index:251740160;visibility:visible;mso-wrap-style:square;mso-width-percent:0;mso-height-percent:0;mso-wrap-distance-left:9pt;mso-wrap-distance-top:3.6pt;mso-wrap-distance-right:9pt;mso-wrap-distance-bottom:3.6pt;mso-position-horizontal:absolute;mso-position-horizontal-relative:text;mso-position-vertical:absolute;mso-position-vertical-relative:text;mso-width-percent:0;mso-height-percent:0;mso-width-relative:margin;mso-height-relative:margin;v-text-anchor:top" o:gfxdata="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" stroked="f">
                 <v:textbox>
@@ -10058,7 +10056,7 @@
               </wp:anchor>
             </w:drawing>
           </mc:Choice>
-          <mc:Fallback xmlns:w16se="http://schemas.microsoft.com/office/word/2015/wordml/symex" xmlns:cx5="http://schemas.microsoft.com/office/drawing/2016/5/11/chartex" xmlns:cx4="http://schemas.microsoft.com/office/drawing/2016/5/10/chartex" xmlns:cx3="http://schemas.microsoft.com/office/drawing/2016/5/9/chartex" xmlns:cx2="http://schemas.microsoft.com/office/drawing/2015/10/21/chartex" xmlns:cx1="http://schemas.microsoft.com/office/drawing/2015/9/8/chartex" xmlns:cx="http://schemas.microsoft.com/office/drawing/2014/chartex">
+          <mc:Fallback xmlns:cx="http://schemas.microsoft.com/office/drawing/2014/chartex" xmlns:cx1="http://schemas.microsoft.com/office/drawing/2015/9/8/chartex" xmlns:cx2="http://schemas.microsoft.com/office/drawing/2015/10/21/chartex" xmlns:cx3="http://schemas.microsoft.com/office/drawing/2016/5/9/chartex" xmlns:cx4="http://schemas.microsoft.com/office/drawing/2016/5/10/chartex" xmlns:cx5="http://schemas.microsoft.com/office/drawing/2016/5/11/chartex" xmlns:w16se="http://schemas.microsoft.com/office/word/2015/wordml/symex">
             <w:pict>
               <v:shape w14:anchorId="32F31AF4" id="_x0000_s1072" type="#_x0000_t202" style="position:absolute;left:0;text-align:left;margin-left:84.75pt;margin-top:56.75pt;width:21.75pt;height:22.5pt;z-index:251736064;visibility:visible;mso-wrap-style:square;mso-width-percent:0;mso-height-percent:0;mso-wrap-distance-left:9pt;mso-wrap-distance-top:3.6pt;mso-wrap-distance-right:9pt;mso-wrap-distance-bottom:3.6pt;mso-position-horizontal:absolute;mso-position-horizontal-relative:text;mso-position-vertical:absolute;mso-position-vertical-relative:text;mso-width-percent:0;mso-height-percent:0;mso-width-relative:margin;mso-height-relative:margin;v-text-anchor:top" o:gfxdata="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" stroked="f">
                 <v:textbox>
@@ -10146,7 +10144,7 @@
               </wp:anchor>
             </w:drawing>
           </mc:Choice>
-          <mc:Fallback xmlns:w16se="http://schemas.microsoft.com/office/word/2015/wordml/symex" xmlns:cx5="http://schemas.microsoft.com/office/drawing/2016/5/11/chartex" xmlns:cx4="http://schemas.microsoft.com/office/drawing/2016/5/10/chartex" xmlns:cx3="http://schemas.microsoft.com/office/drawing/2016/5/9/chartex" xmlns:cx2="http://schemas.microsoft.com/office/drawing/2015/10/21/chartex" xmlns:cx1="http://schemas.microsoft.com/office/drawing/2015/9/8/chartex" xmlns:cx="http://schemas.microsoft.com/office/drawing/2014/chartex">
+          <mc:Fallback xmlns:cx="http://schemas.microsoft.com/office/drawing/2014/chartex" xmlns:cx1="http://schemas.microsoft.com/office/drawing/2015/9/8/chartex" xmlns:cx2="http://schemas.microsoft.com/office/drawing/2015/10/21/chartex" xmlns:cx3="http://schemas.microsoft.com/office/drawing/2016/5/9/chartex" xmlns:cx4="http://schemas.microsoft.com/office/drawing/2016/5/10/chartex" xmlns:cx5="http://schemas.microsoft.com/office/drawing/2016/5/11/chartex" xmlns:w16se="http://schemas.microsoft.com/office/word/2015/wordml/symex">
             <w:pict>
               <v:shape w14:anchorId="30A7EAE3" id="_x0000_s1073" type="#_x0000_t202" style="position:absolute;left:0;text-align:left;margin-left:12pt;margin-top:101.75pt;width:21.75pt;height:22.5pt;z-index:251735040;visibility:visible;mso-wrap-style:square;mso-width-percent:0;mso-height-percent:0;mso-wrap-distance-left:9pt;mso-wrap-distance-top:3.6pt;mso-wrap-distance-right:9pt;mso-wrap-distance-bottom:3.6pt;mso-position-horizontal:absolute;mso-position-horizontal-relative:text;mso-position-vertical:absolute;mso-position-vertical-relative:text;mso-width-percent:0;mso-height-percent:0;mso-width-relative:margin;mso-height-relative:margin;v-text-anchor:top" o:gfxdata="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" stroked="f">
                 <v:textbox>
@@ -10287,7 +10285,7 @@
               </wp:anchor>
             </w:drawing>
           </mc:Choice>
-          <mc:Fallback xmlns:w16se="http://schemas.microsoft.com/office/word/2015/wordml/symex" xmlns:cx5="http://schemas.microsoft.com/office/drawing/2016/5/11/chartex" xmlns:cx4="http://schemas.microsoft.com/office/drawing/2016/5/10/chartex" xmlns:cx3="http://schemas.microsoft.com/office/drawing/2016/5/9/chartex" xmlns:cx2="http://schemas.microsoft.com/office/drawing/2015/10/21/chartex" xmlns:cx1="http://schemas.microsoft.com/office/drawing/2015/9/8/chartex" xmlns:cx="http://schemas.microsoft.com/office/drawing/2014/chartex">
+          <mc:Fallback xmlns:cx="http://schemas.microsoft.com/office/drawing/2014/chartex" xmlns:cx1="http://schemas.microsoft.com/office/drawing/2015/9/8/chartex" xmlns:cx2="http://schemas.microsoft.com/office/drawing/2015/10/21/chartex" xmlns:cx3="http://schemas.microsoft.com/office/drawing/2016/5/9/chartex" xmlns:cx4="http://schemas.microsoft.com/office/drawing/2016/5/10/chartex" xmlns:cx5="http://schemas.microsoft.com/office/drawing/2016/5/11/chartex" xmlns:w16se="http://schemas.microsoft.com/office/word/2015/wordml/symex">
             <w:pict>
               <v:shape w14:anchorId="323B9B8B" id="_x0000_s1074" type="#_x0000_t202" style="position:absolute;left:0;text-align:left;margin-left:63.75pt;margin-top:96.6pt;width:21.75pt;height:22.5pt;z-index:251737088;visibility:visible;mso-wrap-style:square;mso-width-percent:0;mso-height-percent:0;mso-wrap-distance-left:9pt;mso-wrap-distance-top:3.6pt;mso-wrap-distance-right:9pt;mso-wrap-distance-bottom:3.6pt;mso-position-horizontal:absolute;mso-position-horizontal-relative:text;mso-position-vertical:absolute;mso-position-vertical-relative:text;mso-width-percent:0;mso-height-percent:0;mso-width-relative:margin;mso-height-relative:margin;v-text-anchor:top" o:gfxdata="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" stroked="f">
                 <v:textbox>
@@ -10428,7 +10426,7 @@
               </wp:anchor>
             </w:drawing>
           </mc:Choice>
-          <mc:Fallback xmlns:w16se="http://schemas.microsoft.com/office/word/2015/wordml/symex" xmlns:cx5="http://schemas.microsoft.com/office/drawing/2016/5/11/chartex" xmlns:cx4="http://schemas.microsoft.com/office/drawing/2016/5/10/chartex" xmlns:cx3="http://schemas.microsoft.com/office/drawing/2016/5/9/chartex" xmlns:cx2="http://schemas.microsoft.com/office/drawing/2015/10/21/chartex" xmlns:cx1="http://schemas.microsoft.com/office/drawing/2015/9/8/chartex" xmlns:cx="http://schemas.microsoft.com/office/drawing/2014/chartex">
+          <mc:Fallback xmlns:cx="http://schemas.microsoft.com/office/drawing/2014/chartex" xmlns:cx1="http://schemas.microsoft.com/office/drawing/2015/9/8/chartex" xmlns:cx2="http://schemas.microsoft.com/office/drawing/2015/10/21/chartex" xmlns:cx3="http://schemas.microsoft.com/office/drawing/2016/5/9/chartex" xmlns:cx4="http://schemas.microsoft.com/office/drawing/2016/5/10/chartex" xmlns:cx5="http://schemas.microsoft.com/office/drawing/2016/5/11/chartex" xmlns:w16se="http://schemas.microsoft.com/office/word/2015/wordml/symex">
             <w:pict>
               <v:shape w14:anchorId="0B323744" id="_x0000_s1075" type="#_x0000_t202" style="position:absolute;left:0;text-align:left;margin-left:94.5pt;margin-top:101pt;width:21.75pt;height:22.5pt;z-index:251739136;visibility:visible;mso-wrap-style:square;mso-width-percent:0;mso-height-percent:0;mso-wrap-distance-left:9pt;mso-wrap-distance-top:3.6pt;mso-wrap-distance-right:9pt;mso-wrap-distance-bottom:3.6pt;mso-position-horizontal:absolute;mso-position-horizontal-relative:text;mso-position-vertical:absolute;mso-position-vertical-relative:text;mso-width-percent:0;mso-height-percent:0;mso-width-relative:margin;mso-height-relative:margin;v-text-anchor:top" o:gfxdata="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" stroked="f">
                 <v:textbox>
@@ -10527,7 +10525,7 @@
               </wp:anchor>
             </w:drawing>
           </mc:Choice>
-          <mc:Fallback xmlns:w16se="http://schemas.microsoft.com/office/word/2015/wordml/symex" xmlns:cx5="http://schemas.microsoft.com/office/drawing/2016/5/11/chartex" xmlns:cx4="http://schemas.microsoft.com/office/drawing/2016/5/10/chartex" xmlns:cx3="http://schemas.microsoft.com/office/drawing/2016/5/9/chartex" xmlns:cx2="http://schemas.microsoft.com/office/drawing/2015/10/21/chartex" xmlns:cx1="http://schemas.microsoft.com/office/drawing/2015/9/8/chartex" xmlns:cx="http://schemas.microsoft.com/office/drawing/2014/chartex">
+          <mc:Fallback xmlns:cx="http://schemas.microsoft.com/office/drawing/2014/chartex" xmlns:cx1="http://schemas.microsoft.com/office/drawing/2015/9/8/chartex" xmlns:cx2="http://schemas.microsoft.com/office/drawing/2015/10/21/chartex" xmlns:cx3="http://schemas.microsoft.com/office/drawing/2016/5/9/chartex" xmlns:cx4="http://schemas.microsoft.com/office/drawing/2016/5/10/chartex" xmlns:cx5="http://schemas.microsoft.com/office/drawing/2016/5/11/chartex" xmlns:w16se="http://schemas.microsoft.com/office/word/2015/wordml/symex">
             <w:pict>
               <v:oval w14:anchorId="3E83F68A" id="Oval 244" o:spid="_x0000_s1076" style="position:absolute;left:0;text-align:left;margin-left:191.25pt;margin-top:44.85pt;width:40.5pt;height:29.25pt;z-index:251748352;visibility:visible;mso-wrap-style:square;mso-width-percent:0;mso-height-percent:0;mso-wrap-distance-left:9pt;mso-wrap-distance-top:0;mso-wrap-distance-right:9pt;mso-wrap-distance-bottom:0;mso-position-horizontal:absolute;mso-position-horizontal-relative:text;mso-position-vertical:absolute;mso-position-vertical-relative:text;mso-width-percent:0;mso-height-percent:0;mso-width-relative:margin;mso-height-relative:margin;v-text-anchor:middle" o:gfxdata="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" fillcolor="#5b9bd5 [3204]" strokecolor="#1f4d78 [1604]" strokeweight="1pt">
                 <v:stroke joinstyle="miter"/>
@@ -10614,7 +10612,7 @@
               </wp:anchor>
             </w:drawing>
           </mc:Choice>
-          <mc:Fallback xmlns:w16se="http://schemas.microsoft.com/office/word/2015/wordml/symex" xmlns:cx5="http://schemas.microsoft.com/office/drawing/2016/5/11/chartex" xmlns:cx4="http://schemas.microsoft.com/office/drawing/2016/5/10/chartex" xmlns:cx3="http://schemas.microsoft.com/office/drawing/2016/5/9/chartex" xmlns:cx2="http://schemas.microsoft.com/office/drawing/2015/10/21/chartex" xmlns:cx1="http://schemas.microsoft.com/office/drawing/2015/9/8/chartex" xmlns:cx="http://schemas.microsoft.com/office/drawing/2014/chartex">
+          <mc:Fallback xmlns:cx="http://schemas.microsoft.com/office/drawing/2014/chartex" xmlns:cx1="http://schemas.microsoft.com/office/drawing/2015/9/8/chartex" xmlns:cx2="http://schemas.microsoft.com/office/drawing/2015/10/21/chartex" xmlns:cx3="http://schemas.microsoft.com/office/drawing/2016/5/9/chartex" xmlns:cx4="http://schemas.microsoft.com/office/drawing/2016/5/10/chartex" xmlns:cx5="http://schemas.microsoft.com/office/drawing/2016/5/11/chartex" xmlns:w16se="http://schemas.microsoft.com/office/word/2015/wordml/symex">
             <w:pict>
               <v:line w14:anchorId="7B6EA777" id="Straight Connector 245" o:spid="_x0000_s1026" style="position:absolute;flip:y;z-index:251756544;visibility:visible;mso-wrap-style:square;mso-width-percent:0;mso-height-percent:0;mso-wrap-distance-left:9pt;mso-wrap-distance-top:0;mso-wrap-distance-right:9pt;mso-wrap-distance-bottom:0;mso-position-horizontal:absolute;mso-position-horizontal-relative:text;mso-position-vertical:absolute;mso-position-vertical-relative:text;mso-width-percent:0;mso-height-percent:0;mso-width-relative:margin;mso-height-relative:margin" from="156pt,64.25pt" to="196.5pt,74pt" o:gfxdata="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